<commit_message>
update on 2023-11-24 14:26:02.752370
</commit_message>
<xml_diff>
--- a/cpp 数据分析.docx
+++ b/cpp 数据分析.docx
@@ -42,22 +42,6 @@
           <w:rFonts w:hint="eastAsia"/>
         </w:rPr>
         <w:t>：</w:t>
-      </w:r>
-    </w:p>
-    <w:p>
-      <w:pPr>
-        <w:bidi w:val="0"/>
-        <w:rPr>
-          <w:rFonts w:hint="eastAsia"/>
-          <w:lang w:val="en-US" w:eastAsia="zh-CN"/>
-        </w:rPr>
-      </w:pPr>
-      <w:r>
-        <w:rPr>
-          <w:rFonts w:hint="eastAsia"/>
-          <w:lang w:val="en-US" w:eastAsia="zh-CN"/>
-        </w:rPr>
-        <w:t>#include &lt;eigen3/Eigen/...&gt;</w:t>
       </w:r>
     </w:p>
     <w:p>
@@ -146,7 +130,7 @@
         <w:pStyle w:val="3"/>
         <w:bidi w:val="0"/>
         <w:rPr>
-          <w:rFonts w:hint="default"/>
+          <w:rFonts w:hint="eastAsia"/>
           <w:lang w:val="en-US" w:eastAsia="zh-CN"/>
         </w:rPr>
       </w:pPr>
@@ -160,7 +144,126 @@
     </w:p>
     <w:tbl>
       <w:tblPr>
-        <w:tblStyle w:val="7"/>
+        <w:tblStyle w:val="8"/>
+        <w:tblW w:w="0" w:type="auto"/>
+        <w:tblInd w:w="0" w:type="dxa"/>
+        <w:tblBorders>
+          <w:top w:val="single" w:color="auto" w:sz="4" w:space="0"/>
+          <w:left w:val="single" w:color="auto" w:sz="4" w:space="0"/>
+          <w:bottom w:val="single" w:color="auto" w:sz="4" w:space="0"/>
+          <w:right w:val="single" w:color="auto" w:sz="4" w:space="0"/>
+          <w:insideH w:val="single" w:color="auto" w:sz="4" w:space="0"/>
+          <w:insideV w:val="single" w:color="auto" w:sz="4" w:space="0"/>
+        </w:tblBorders>
+        <w:tblLayout w:type="autofit"/>
+        <w:tblCellMar>
+          <w:top w:w="0" w:type="dxa"/>
+          <w:left w:w="108" w:type="dxa"/>
+          <w:bottom w:w="0" w:type="dxa"/>
+          <w:right w:w="108" w:type="dxa"/>
+        </w:tblCellMar>
+      </w:tblPr>
+      <w:tblGrid>
+        <w:gridCol w:w="4590"/>
+        <w:gridCol w:w="2033"/>
+      </w:tblGrid>
+      <w:tr>
+        <w:tblPrEx>
+          <w:tblBorders>
+            <w:top w:val="single" w:color="auto" w:sz="4" w:space="0"/>
+            <w:left w:val="single" w:color="auto" w:sz="4" w:space="0"/>
+            <w:bottom w:val="single" w:color="auto" w:sz="4" w:space="0"/>
+            <w:right w:val="single" w:color="auto" w:sz="4" w:space="0"/>
+            <w:insideH w:val="single" w:color="auto" w:sz="4" w:space="0"/>
+            <w:insideV w:val="single" w:color="auto" w:sz="4" w:space="0"/>
+          </w:tblBorders>
+          <w:tblCellMar>
+            <w:top w:w="0" w:type="dxa"/>
+            <w:left w:w="108" w:type="dxa"/>
+            <w:bottom w:w="0" w:type="dxa"/>
+            <w:right w:w="108" w:type="dxa"/>
+          </w:tblCellMar>
+        </w:tblPrEx>
+        <w:tc>
+          <w:tcPr>
+            <w:tcW w:w="0" w:type="auto"/>
+            <w:vAlign w:val="center"/>
+          </w:tcPr>
+          <w:p>
+            <w:pPr>
+              <w:pStyle w:val="11"/>
+              <w:bidi w:val="0"/>
+              <w:jc w:val="both"/>
+              <w:rPr>
+                <w:rFonts w:hint="default"/>
+                <w:lang w:val="en-US" w:eastAsia="zh-CN"/>
+              </w:rPr>
+            </w:pPr>
+            <w:r>
+              <w:rPr>
+                <w:rFonts w:hint="eastAsia"/>
+                <w:lang w:val="en-US" w:eastAsia="zh-CN"/>
+              </w:rPr>
+              <w:t>l1CacheSize / l2CacheSize / l3CacheSize()</w:t>
+            </w:r>
+          </w:p>
+        </w:tc>
+        <w:tc>
+          <w:tcPr>
+            <w:tcW w:w="0" w:type="auto"/>
+            <w:vAlign w:val="center"/>
+          </w:tcPr>
+          <w:p>
+            <w:pPr>
+              <w:bidi w:val="0"/>
+              <w:jc w:val="both"/>
+              <w:rPr>
+                <w:rFonts w:hint="default"/>
+                <w:lang w:val="en-US" w:eastAsia="zh-CN"/>
+              </w:rPr>
+            </w:pPr>
+            <w:r>
+              <w:rPr>
+                <w:rFonts w:hint="eastAsia"/>
+                <w:lang w:val="en-US" w:eastAsia="zh-CN"/>
+              </w:rPr>
+              <w:t>返回</w:t>
+            </w:r>
+            <w:r>
+              <w:rPr>
+                <w:rFonts w:hint="eastAsia" w:ascii="华文中宋" w:hAnsi="华文中宋" w:eastAsia="华文中宋" w:cs="华文中宋"/>
+                <w:b/>
+                <w:bCs/>
+                <w:color w:val="EA82E5"/>
+                <w:kern w:val="2"/>
+                <w:sz w:val="21"/>
+                <w:szCs w:val="21"/>
+                <w:lang w:val="en-US" w:eastAsia="zh-CN" w:bidi="ar-SA"/>
+              </w:rPr>
+              <w:t>CPU缓存</w:t>
+            </w:r>
+            <w:r>
+              <w:rPr>
+                <w:rFonts w:hint="eastAsia"/>
+                <w:lang w:val="en-US" w:eastAsia="zh-CN"/>
+              </w:rPr>
+              <w:t>大小</w:t>
+            </w:r>
+          </w:p>
+        </w:tc>
+      </w:tr>
+    </w:tbl>
+    <w:p>
+      <w:pPr>
+        <w:rPr>
+          <w:rFonts w:hint="default"/>
+          <w:lang w:val="en-US" w:eastAsia="zh-CN"/>
+        </w:rPr>
+      </w:pPr>
+    </w:p>
+    <w:tbl>
+      <w:tblPr>
+        <w:tblStyle w:val="8"/>
         <w:tblW w:w="0" w:type="auto"/>
         <w:tblInd w:w="0" w:type="dxa"/>
         <w:tblBorders>
@@ -194,6 +297,12 @@
             <w:insideH w:val="single" w:color="auto" w:sz="4" w:space="0"/>
             <w:insideV w:val="single" w:color="auto" w:sz="4" w:space="0"/>
           </w:tblBorders>
+          <w:tblCellMar>
+            <w:top w:w="0" w:type="dxa"/>
+            <w:left w:w="108" w:type="dxa"/>
+            <w:bottom w:w="0" w:type="dxa"/>
+            <w:right w:w="108" w:type="dxa"/>
+          </w:tblCellMar>
         </w:tblPrEx>
         <w:tc>
           <w:tcPr>
@@ -203,7 +312,7 @@
           </w:tcPr>
           <w:p>
             <w:pPr>
-              <w:pStyle w:val="10"/>
+              <w:pStyle w:val="11"/>
               <w:bidi w:val="0"/>
               <w:jc w:val="both"/>
               <w:rPr>
@@ -228,7 +337,7 @@
           </w:tcPr>
           <w:p>
             <w:pPr>
-              <w:pStyle w:val="10"/>
+              <w:pStyle w:val="11"/>
               <w:bidi w:val="0"/>
               <w:jc w:val="both"/>
               <w:rPr>
@@ -299,7 +408,7 @@
           </w:tcPr>
           <w:p>
             <w:pPr>
-              <w:pStyle w:val="10"/>
+              <w:pStyle w:val="11"/>
               <w:bidi w:val="0"/>
               <w:jc w:val="both"/>
               <w:rPr>
@@ -414,31 +523,31 @@
           </w:tcPr>
           <w:p>
             <w:pPr>
+              <w:pStyle w:val="11"/>
+              <w:bidi w:val="0"/>
+              <w:jc w:val="both"/>
+              <w:rPr>
+                <w:rFonts w:hint="default"/>
+                <w:lang w:val="en-US" w:eastAsia="zh-CN"/>
+              </w:rPr>
+            </w:pPr>
+            <w:r>
+              <w:rPr>
+                <w:rFonts w:hint="eastAsia"/>
+                <w:lang w:val="en-US" w:eastAsia="zh-CN"/>
+              </w:rPr>
+              <w:t>size()</w:t>
+            </w:r>
+          </w:p>
+        </w:tc>
+        <w:tc>
+          <w:tcPr>
+            <w:tcW w:w="0" w:type="auto"/>
+            <w:vAlign w:val="center"/>
+          </w:tcPr>
+          <w:p>
+            <w:pPr>
               <w:pStyle w:val="10"/>
-              <w:bidi w:val="0"/>
-              <w:jc w:val="both"/>
-              <w:rPr>
-                <w:rFonts w:hint="default"/>
-                <w:lang w:val="en-US" w:eastAsia="zh-CN"/>
-              </w:rPr>
-            </w:pPr>
-            <w:r>
-              <w:rPr>
-                <w:rFonts w:hint="eastAsia"/>
-                <w:lang w:val="en-US" w:eastAsia="zh-CN"/>
-              </w:rPr>
-              <w:t>size()</w:t>
-            </w:r>
-          </w:p>
-        </w:tc>
-        <w:tc>
-          <w:tcPr>
-            <w:tcW w:w="0" w:type="auto"/>
-            <w:vAlign w:val="center"/>
-          </w:tcPr>
-          <w:p>
-            <w:pPr>
-              <w:pStyle w:val="9"/>
               <w:bidi w:val="0"/>
               <w:rPr>
                 <w:rFonts w:hint="default"/>
@@ -496,31 +605,31 @@
           </w:tcPr>
           <w:p>
             <w:pPr>
+              <w:pStyle w:val="11"/>
+              <w:bidi w:val="0"/>
+              <w:jc w:val="both"/>
+              <w:rPr>
+                <w:rFonts w:hint="default"/>
+                <w:lang w:val="en-US" w:eastAsia="zh-CN"/>
+              </w:rPr>
+            </w:pPr>
+            <w:r>
+              <w:rPr>
+                <w:rFonts w:hint="eastAsia"/>
+                <w:lang w:val="en-US" w:eastAsia="zh-CN"/>
+              </w:rPr>
+              <w:t>rows / cols()</w:t>
+            </w:r>
+          </w:p>
+        </w:tc>
+        <w:tc>
+          <w:tcPr>
+            <w:tcW w:w="0" w:type="auto"/>
+            <w:vAlign w:val="center"/>
+          </w:tcPr>
+          <w:p>
+            <w:pPr>
               <w:pStyle w:val="10"/>
-              <w:bidi w:val="0"/>
-              <w:jc w:val="both"/>
-              <w:rPr>
-                <w:rFonts w:hint="default"/>
-                <w:lang w:val="en-US" w:eastAsia="zh-CN"/>
-              </w:rPr>
-            </w:pPr>
-            <w:r>
-              <w:rPr>
-                <w:rFonts w:hint="eastAsia"/>
-                <w:lang w:val="en-US" w:eastAsia="zh-CN"/>
-              </w:rPr>
-              <w:t>rows / cols()</w:t>
-            </w:r>
-          </w:p>
-        </w:tc>
-        <w:tc>
-          <w:tcPr>
-            <w:tcW w:w="0" w:type="auto"/>
-            <w:vAlign w:val="center"/>
-          </w:tcPr>
-          <w:p>
-            <w:pPr>
-              <w:pStyle w:val="9"/>
               <w:bidi w:val="0"/>
               <w:rPr>
                 <w:rFonts w:hint="default"/>
@@ -578,37 +687,37 @@
           </w:tcPr>
           <w:p>
             <w:pPr>
+              <w:pStyle w:val="11"/>
+              <w:bidi w:val="0"/>
+              <w:jc w:val="both"/>
+              <w:rPr>
+                <w:rFonts w:hint="eastAsia" w:ascii="华文中宋" w:hAnsi="华文中宋" w:eastAsia="华文中宋" w:cs="华文中宋"/>
+                <w:b/>
+                <w:bCs/>
+                <w:color w:val="FF0000"/>
+                <w:kern w:val="2"/>
+                <w:sz w:val="21"/>
+                <w:szCs w:val="21"/>
+                <w:lang w:val="en-US" w:eastAsia="zh-CN" w:bidi="ar-SA"/>
+              </w:rPr>
+            </w:pPr>
+            <w:r>
+              <w:rPr>
+                <w:rFonts w:hint="eastAsia"/>
+                <w:lang w:val="en-US" w:eastAsia="zh-CN"/>
+              </w:rPr>
+              <w:t>cast&lt;dtype&gt;()</w:t>
+            </w:r>
+          </w:p>
+        </w:tc>
+        <w:tc>
+          <w:tcPr>
+            <w:tcW w:w="0" w:type="auto"/>
+            <w:vAlign w:val="center"/>
+          </w:tcPr>
+          <w:p>
+            <w:pPr>
               <w:pStyle w:val="10"/>
-              <w:bidi w:val="0"/>
-              <w:jc w:val="both"/>
-              <w:rPr>
-                <w:rFonts w:hint="eastAsia" w:ascii="华文中宋" w:hAnsi="华文中宋" w:eastAsia="华文中宋" w:cs="华文中宋"/>
-                <w:b/>
-                <w:bCs/>
-                <w:color w:val="FF0000"/>
-                <w:kern w:val="2"/>
-                <w:sz w:val="21"/>
-                <w:szCs w:val="21"/>
-                <w:lang w:val="en-US" w:eastAsia="zh-CN" w:bidi="ar-SA"/>
-              </w:rPr>
-            </w:pPr>
-            <w:r>
-              <w:rPr>
-                <w:rFonts w:hint="eastAsia"/>
-                <w:lang w:val="en-US" w:eastAsia="zh-CN"/>
-              </w:rPr>
-              <w:t>cast&lt;dtype&gt;()</w:t>
-            </w:r>
-          </w:p>
-        </w:tc>
-        <w:tc>
-          <w:tcPr>
-            <w:tcW w:w="0" w:type="auto"/>
-            <w:vAlign w:val="center"/>
-          </w:tcPr>
-          <w:p>
-            <w:pPr>
-              <w:pStyle w:val="9"/>
               <w:bidi w:val="0"/>
               <w:rPr>
                 <w:rFonts w:hint="eastAsia" w:ascii="华文中宋" w:hAnsi="华文中宋" w:eastAsia="华文中宋" w:cs="华文中宋"/>
@@ -672,7 +781,7 @@
           </w:tcPr>
           <w:p>
             <w:pPr>
-              <w:pStyle w:val="10"/>
+              <w:pStyle w:val="11"/>
               <w:bidi w:val="0"/>
               <w:jc w:val="both"/>
               <w:rPr>
@@ -827,31 +936,31 @@
           </w:tcPr>
           <w:p>
             <w:pPr>
+              <w:pStyle w:val="11"/>
+              <w:bidi w:val="0"/>
+              <w:jc w:val="both"/>
+              <w:rPr>
+                <w:rFonts w:hint="default"/>
+                <w:lang w:val="en-US" w:eastAsia="zh-CN"/>
+              </w:rPr>
+            </w:pPr>
+            <w:r>
+              <w:rPr>
+                <w:rFonts w:hint="eastAsia"/>
+                <w:lang w:val="en-US" w:eastAsia="zh-CN"/>
+              </w:rPr>
+              <w:t>real / imag()</w:t>
+            </w:r>
+          </w:p>
+        </w:tc>
+        <w:tc>
+          <w:tcPr>
+            <w:tcW w:w="0" w:type="auto"/>
+            <w:vAlign w:val="center"/>
+          </w:tcPr>
+          <w:p>
+            <w:pPr>
               <w:pStyle w:val="10"/>
-              <w:bidi w:val="0"/>
-              <w:jc w:val="both"/>
-              <w:rPr>
-                <w:rFonts w:hint="default"/>
-                <w:lang w:val="en-US" w:eastAsia="zh-CN"/>
-              </w:rPr>
-            </w:pPr>
-            <w:r>
-              <w:rPr>
-                <w:rFonts w:hint="eastAsia"/>
-                <w:lang w:val="en-US" w:eastAsia="zh-CN"/>
-              </w:rPr>
-              <w:t>real / imag()</w:t>
-            </w:r>
-          </w:p>
-        </w:tc>
-        <w:tc>
-          <w:tcPr>
-            <w:tcW w:w="0" w:type="auto"/>
-            <w:vAlign w:val="center"/>
-          </w:tcPr>
-          <w:p>
-            <w:pPr>
-              <w:pStyle w:val="9"/>
               <w:bidi w:val="0"/>
               <w:rPr>
                 <w:rFonts w:hint="default"/>
@@ -909,31 +1018,31 @@
           </w:tcPr>
           <w:p>
             <w:pPr>
+              <w:pStyle w:val="11"/>
+              <w:bidi w:val="0"/>
+              <w:jc w:val="both"/>
+              <w:rPr>
+                <w:rFonts w:hint="default"/>
+                <w:lang w:val="en-US" w:eastAsia="zh-CN"/>
+              </w:rPr>
+            </w:pPr>
+            <w:r>
+              <w:rPr>
+                <w:rFonts w:hint="eastAsia"/>
+                <w:lang w:val="en-US" w:eastAsia="zh-CN"/>
+              </w:rPr>
+              <w:t>conjugate()</w:t>
+            </w:r>
+          </w:p>
+        </w:tc>
+        <w:tc>
+          <w:tcPr>
+            <w:tcW w:w="0" w:type="auto"/>
+            <w:vAlign w:val="center"/>
+          </w:tcPr>
+          <w:p>
+            <w:pPr>
               <w:pStyle w:val="10"/>
-              <w:bidi w:val="0"/>
-              <w:jc w:val="both"/>
-              <w:rPr>
-                <w:rFonts w:hint="default"/>
-                <w:lang w:val="en-US" w:eastAsia="zh-CN"/>
-              </w:rPr>
-            </w:pPr>
-            <w:r>
-              <w:rPr>
-                <w:rFonts w:hint="eastAsia"/>
-                <w:lang w:val="en-US" w:eastAsia="zh-CN"/>
-              </w:rPr>
-              <w:t>conjugate()</w:t>
-            </w:r>
-          </w:p>
-        </w:tc>
-        <w:tc>
-          <w:tcPr>
-            <w:tcW w:w="0" w:type="auto"/>
-            <w:vAlign w:val="center"/>
-          </w:tcPr>
-          <w:p>
-            <w:pPr>
-              <w:pStyle w:val="9"/>
               <w:bidi w:val="0"/>
               <w:rPr>
                 <w:rFonts w:hint="eastAsia"/>
@@ -1016,7 +1125,7 @@
           </w:tcPr>
           <w:p>
             <w:pPr>
-              <w:pStyle w:val="10"/>
+              <w:pStyle w:val="11"/>
               <w:bidi w:val="0"/>
               <w:jc w:val="both"/>
               <w:rPr>
@@ -1128,7 +1237,7 @@
           </w:tcPr>
           <w:p>
             <w:pPr>
-              <w:pStyle w:val="10"/>
+              <w:pStyle w:val="11"/>
               <w:bidi w:val="0"/>
               <w:jc w:val="both"/>
               <w:rPr>
@@ -1233,7 +1342,7 @@
           </w:tcPr>
           <w:p>
             <w:pPr>
-              <w:pStyle w:val="10"/>
+              <w:pStyle w:val="11"/>
               <w:bidi w:val="0"/>
               <w:jc w:val="both"/>
               <w:rPr>
@@ -1266,7 +1375,7 @@
             </w:pPr>
             <w:r>
               <w:rPr>
-                <w:rStyle w:val="11"/>
+                <w:rStyle w:val="12"/>
                 <w:rFonts w:hint="eastAsia"/>
                 <w:lang w:val="en-US" w:eastAsia="zh-CN"/>
               </w:rPr>
@@ -1323,7 +1432,7 @@
           </w:tcPr>
           <w:p>
             <w:pPr>
-              <w:pStyle w:val="10"/>
+              <w:pStyle w:val="11"/>
               <w:bidi w:val="0"/>
               <w:jc w:val="both"/>
               <w:rPr>
@@ -1350,14 +1459,14 @@
               <w:bidi w:val="0"/>
               <w:jc w:val="both"/>
               <w:rPr>
-                <w:rStyle w:val="11"/>
+                <w:rStyle w:val="12"/>
                 <w:rFonts w:hint="default"/>
                 <w:lang w:val="en-US" w:eastAsia="zh-CN"/>
               </w:rPr>
             </w:pPr>
             <w:r>
               <w:rPr>
-                <w:rStyle w:val="11"/>
+                <w:rStyle w:val="12"/>
                 <w:rFonts w:hint="eastAsia"/>
                 <w:lang w:val="en-US" w:eastAsia="zh-CN"/>
               </w:rPr>
@@ -1425,7 +1534,7 @@
           </w:tcPr>
           <w:p>
             <w:pPr>
-              <w:pStyle w:val="10"/>
+              <w:pStyle w:val="11"/>
               <w:bidi w:val="0"/>
               <w:jc w:val="both"/>
               <w:rPr>
@@ -1477,7 +1586,7 @@
             </w:r>
             <w:r>
               <w:rPr>
-                <w:rStyle w:val="11"/>
+                <w:rStyle w:val="12"/>
                 <w:rFonts w:hint="eastAsia"/>
                 <w:lang w:val="en-US" w:eastAsia="zh-CN"/>
               </w:rPr>
@@ -1530,7 +1639,7 @@
           </w:tcPr>
           <w:p>
             <w:pPr>
-              <w:pStyle w:val="10"/>
+              <w:pStyle w:val="11"/>
               <w:bidi w:val="0"/>
               <w:jc w:val="both"/>
               <w:rPr>
@@ -1666,31 +1775,31 @@
           </w:tcPr>
           <w:p>
             <w:pPr>
+              <w:pStyle w:val="11"/>
+              <w:bidi w:val="0"/>
+              <w:jc w:val="both"/>
+              <w:rPr>
+                <w:rFonts w:hint="default"/>
+                <w:lang w:val="en-US" w:eastAsia="zh-CN"/>
+              </w:rPr>
+            </w:pPr>
+            <w:r>
+              <w:rPr>
+                <w:rFonts w:hint="eastAsia"/>
+                <w:lang w:val="en-US" w:eastAsia="zh-CN"/>
+              </w:rPr>
+              <w:t>::Identity(nr, nc)</w:t>
+            </w:r>
+          </w:p>
+        </w:tc>
+        <w:tc>
+          <w:tcPr>
+            <w:tcW w:w="0" w:type="auto"/>
+            <w:vAlign w:val="center"/>
+          </w:tcPr>
+          <w:p>
+            <w:pPr>
               <w:pStyle w:val="10"/>
-              <w:bidi w:val="0"/>
-              <w:jc w:val="both"/>
-              <w:rPr>
-                <w:rFonts w:hint="default"/>
-                <w:lang w:val="en-US" w:eastAsia="zh-CN"/>
-              </w:rPr>
-            </w:pPr>
-            <w:r>
-              <w:rPr>
-                <w:rFonts w:hint="eastAsia"/>
-                <w:lang w:val="en-US" w:eastAsia="zh-CN"/>
-              </w:rPr>
-              <w:t>::Identity(nr, nc)</w:t>
-            </w:r>
-          </w:p>
-        </w:tc>
-        <w:tc>
-          <w:tcPr>
-            <w:tcW w:w="0" w:type="auto"/>
-            <w:vAlign w:val="center"/>
-          </w:tcPr>
-          <w:p>
-            <w:pPr>
-              <w:pStyle w:val="9"/>
               <w:bidi w:val="0"/>
               <w:rPr>
                 <w:rFonts w:hint="default"/>
@@ -1748,31 +1857,31 @@
           </w:tcPr>
           <w:p>
             <w:pPr>
+              <w:pStyle w:val="11"/>
+              <w:bidi w:val="0"/>
+              <w:jc w:val="both"/>
+              <w:rPr>
+                <w:rFonts w:hint="default"/>
+                <w:lang w:val="en-US" w:eastAsia="zh-CN"/>
+              </w:rPr>
+            </w:pPr>
+            <w:r>
+              <w:rPr>
+                <w:rFonts w:hint="eastAsia"/>
+                <w:lang w:val="en-US" w:eastAsia="zh-CN"/>
+              </w:rPr>
+              <w:t>::Zero / ::Ones / ::Random(nr, nc)</w:t>
+            </w:r>
+          </w:p>
+        </w:tc>
+        <w:tc>
+          <w:tcPr>
+            <w:tcW w:w="0" w:type="auto"/>
+            <w:vAlign w:val="center"/>
+          </w:tcPr>
+          <w:p>
+            <w:pPr>
               <w:pStyle w:val="10"/>
-              <w:bidi w:val="0"/>
-              <w:jc w:val="both"/>
-              <w:rPr>
-                <w:rFonts w:hint="default"/>
-                <w:lang w:val="en-US" w:eastAsia="zh-CN"/>
-              </w:rPr>
-            </w:pPr>
-            <w:r>
-              <w:rPr>
-                <w:rFonts w:hint="eastAsia"/>
-                <w:lang w:val="en-US" w:eastAsia="zh-CN"/>
-              </w:rPr>
-              <w:t>::Zero / ::Ones / ::Random(nr, nc)</w:t>
-            </w:r>
-          </w:p>
-        </w:tc>
-        <w:tc>
-          <w:tcPr>
-            <w:tcW w:w="0" w:type="auto"/>
-            <w:vAlign w:val="center"/>
-          </w:tcPr>
-          <w:p>
-            <w:pPr>
-              <w:pStyle w:val="9"/>
               <w:bidi w:val="0"/>
               <w:rPr>
                 <w:rFonts w:hint="default"/>
@@ -1848,31 +1957,31 @@
           </w:tcPr>
           <w:p>
             <w:pPr>
+              <w:pStyle w:val="11"/>
+              <w:bidi w:val="0"/>
+              <w:jc w:val="both"/>
+              <w:rPr>
+                <w:rFonts w:hint="default"/>
+                <w:lang w:val="en-US" w:eastAsia="zh-CN"/>
+              </w:rPr>
+            </w:pPr>
+            <w:r>
+              <w:rPr>
+                <w:rFonts w:hint="eastAsia"/>
+                <w:lang w:val="en-US" w:eastAsia="zh-CN"/>
+              </w:rPr>
+              <w:t>::Constant(nr, nc, v) / fill(v)</w:t>
+            </w:r>
+          </w:p>
+        </w:tc>
+        <w:tc>
+          <w:tcPr>
+            <w:tcW w:w="0" w:type="auto"/>
+            <w:vAlign w:val="center"/>
+          </w:tcPr>
+          <w:p>
+            <w:pPr>
               <w:pStyle w:val="10"/>
-              <w:bidi w:val="0"/>
-              <w:jc w:val="both"/>
-              <w:rPr>
-                <w:rFonts w:hint="default"/>
-                <w:lang w:val="en-US" w:eastAsia="zh-CN"/>
-              </w:rPr>
-            </w:pPr>
-            <w:r>
-              <w:rPr>
-                <w:rFonts w:hint="eastAsia"/>
-                <w:lang w:val="en-US" w:eastAsia="zh-CN"/>
-              </w:rPr>
-              <w:t>::Constant(nr, nc, v) / fill(v)</w:t>
-            </w:r>
-          </w:p>
-        </w:tc>
-        <w:tc>
-          <w:tcPr>
-            <w:tcW w:w="0" w:type="auto"/>
-            <w:vAlign w:val="center"/>
-          </w:tcPr>
-          <w:p>
-            <w:pPr>
-              <w:pStyle w:val="9"/>
               <w:bidi w:val="0"/>
               <w:rPr>
                 <w:rFonts w:hint="eastAsia"/>
@@ -1948,31 +2057,31 @@
           </w:tcPr>
           <w:p>
             <w:pPr>
+              <w:pStyle w:val="11"/>
+              <w:bidi w:val="0"/>
+              <w:jc w:val="both"/>
+              <w:rPr>
+                <w:rFonts w:hint="default"/>
+                <w:lang w:val="en-US" w:eastAsia="zh-CN"/>
+              </w:rPr>
+            </w:pPr>
+            <w:r>
+              <w:rPr>
+                <w:rFonts w:hint="eastAsia"/>
+                <w:lang w:val="en-US" w:eastAsia="zh-CN"/>
+              </w:rPr>
+              <w:t>normalize / normalized()</w:t>
+            </w:r>
+          </w:p>
+        </w:tc>
+        <w:tc>
+          <w:tcPr>
+            <w:tcW w:w="0" w:type="auto"/>
+            <w:vAlign w:val="center"/>
+          </w:tcPr>
+          <w:p>
+            <w:pPr>
               <w:pStyle w:val="10"/>
-              <w:bidi w:val="0"/>
-              <w:jc w:val="both"/>
-              <w:rPr>
-                <w:rFonts w:hint="default"/>
-                <w:lang w:val="en-US" w:eastAsia="zh-CN"/>
-              </w:rPr>
-            </w:pPr>
-            <w:r>
-              <w:rPr>
-                <w:rFonts w:hint="eastAsia"/>
-                <w:lang w:val="en-US" w:eastAsia="zh-CN"/>
-              </w:rPr>
-              <w:t>normalize / normalized()</w:t>
-            </w:r>
-          </w:p>
-        </w:tc>
-        <w:tc>
-          <w:tcPr>
-            <w:tcW w:w="0" w:type="auto"/>
-            <w:vAlign w:val="center"/>
-          </w:tcPr>
-          <w:p>
-            <w:pPr>
-              <w:pStyle w:val="9"/>
               <w:bidi w:val="0"/>
               <w:rPr>
                 <w:rFonts w:hint="default"/>
@@ -2054,31 +2163,31 @@
           </w:tcPr>
           <w:p>
             <w:pPr>
+              <w:pStyle w:val="11"/>
+              <w:bidi w:val="0"/>
+              <w:jc w:val="both"/>
+              <w:rPr>
+                <w:rFonts w:hint="default"/>
+                <w:lang w:val="en-US" w:eastAsia="zh-CN"/>
+              </w:rPr>
+            </w:pPr>
+            <w:r>
+              <w:rPr>
+                <w:rFonts w:hint="eastAsia"/>
+                <w:lang w:val="en-US" w:eastAsia="zh-CN"/>
+              </w:rPr>
+              <w:t>::LinSpaced(size, low, high)</w:t>
+            </w:r>
+          </w:p>
+        </w:tc>
+        <w:tc>
+          <w:tcPr>
+            <w:tcW w:w="0" w:type="auto"/>
+            <w:vAlign w:val="center"/>
+          </w:tcPr>
+          <w:p>
+            <w:pPr>
               <w:pStyle w:val="10"/>
-              <w:bidi w:val="0"/>
-              <w:jc w:val="both"/>
-              <w:rPr>
-                <w:rFonts w:hint="default"/>
-                <w:lang w:val="en-US" w:eastAsia="zh-CN"/>
-              </w:rPr>
-            </w:pPr>
-            <w:r>
-              <w:rPr>
-                <w:rFonts w:hint="eastAsia"/>
-                <w:lang w:val="en-US" w:eastAsia="zh-CN"/>
-              </w:rPr>
-              <w:t>::LinSpaced(size, low, high)</w:t>
-            </w:r>
-          </w:p>
-        </w:tc>
-        <w:tc>
-          <w:tcPr>
-            <w:tcW w:w="0" w:type="auto"/>
-            <w:vAlign w:val="center"/>
-          </w:tcPr>
-          <w:p>
-            <w:pPr>
-              <w:pStyle w:val="9"/>
               <w:bidi w:val="0"/>
               <w:rPr>
                 <w:rFonts w:hint="default"/>
@@ -2161,31 +2270,31 @@
           </w:tcPr>
           <w:p>
             <w:pPr>
+              <w:pStyle w:val="11"/>
+              <w:bidi w:val="0"/>
+              <w:jc w:val="both"/>
+              <w:rPr>
+                <w:rFonts w:hint="default"/>
+                <w:lang w:val="en-US" w:eastAsia="zh-CN"/>
+              </w:rPr>
+            </w:pPr>
+            <w:r>
+              <w:rPr>
+                <w:rFonts w:hint="eastAsia"/>
+                <w:lang w:val="en-US" w:eastAsia="zh-CN"/>
+              </w:rPr>
+              <w:t>trace()</w:t>
+            </w:r>
+          </w:p>
+        </w:tc>
+        <w:tc>
+          <w:tcPr>
+            <w:tcW w:w="0" w:type="auto"/>
+            <w:vAlign w:val="center"/>
+          </w:tcPr>
+          <w:p>
+            <w:pPr>
               <w:pStyle w:val="10"/>
-              <w:bidi w:val="0"/>
-              <w:jc w:val="both"/>
-              <w:rPr>
-                <w:rFonts w:hint="default"/>
-                <w:lang w:val="en-US" w:eastAsia="zh-CN"/>
-              </w:rPr>
-            </w:pPr>
-            <w:r>
-              <w:rPr>
-                <w:rFonts w:hint="eastAsia"/>
-                <w:lang w:val="en-US" w:eastAsia="zh-CN"/>
-              </w:rPr>
-              <w:t>trace()</w:t>
-            </w:r>
-          </w:p>
-        </w:tc>
-        <w:tc>
-          <w:tcPr>
-            <w:tcW w:w="0" w:type="auto"/>
-            <w:vAlign w:val="center"/>
-          </w:tcPr>
-          <w:p>
-            <w:pPr>
-              <w:pStyle w:val="9"/>
               <w:bidi w:val="0"/>
               <w:rPr>
                 <w:rFonts w:hint="default"/>
@@ -2261,31 +2370,31 @@
           </w:tcPr>
           <w:p>
             <w:pPr>
+              <w:pStyle w:val="11"/>
+              <w:bidi w:val="0"/>
+              <w:jc w:val="both"/>
+              <w:rPr>
+                <w:rFonts w:hint="default"/>
+                <w:lang w:val="en-US" w:eastAsia="zh-CN"/>
+              </w:rPr>
+            </w:pPr>
+            <w:r>
+              <w:rPr>
+                <w:rFonts w:hint="eastAsia"/>
+                <w:lang w:val="en-US" w:eastAsia="zh-CN"/>
+              </w:rPr>
+              <w:t>inverse()</w:t>
+            </w:r>
+          </w:p>
+        </w:tc>
+        <w:tc>
+          <w:tcPr>
+            <w:tcW w:w="0" w:type="auto"/>
+            <w:vAlign w:val="center"/>
+          </w:tcPr>
+          <w:p>
+            <w:pPr>
               <w:pStyle w:val="10"/>
-              <w:bidi w:val="0"/>
-              <w:jc w:val="both"/>
-              <w:rPr>
-                <w:rFonts w:hint="default"/>
-                <w:lang w:val="en-US" w:eastAsia="zh-CN"/>
-              </w:rPr>
-            </w:pPr>
-            <w:r>
-              <w:rPr>
-                <w:rFonts w:hint="eastAsia"/>
-                <w:lang w:val="en-US" w:eastAsia="zh-CN"/>
-              </w:rPr>
-              <w:t>inverse()</w:t>
-            </w:r>
-          </w:p>
-        </w:tc>
-        <w:tc>
-          <w:tcPr>
-            <w:tcW w:w="0" w:type="auto"/>
-            <w:vAlign w:val="center"/>
-          </w:tcPr>
-          <w:p>
-            <w:pPr>
-              <w:pStyle w:val="9"/>
               <w:bidi w:val="0"/>
               <w:rPr>
                 <w:rFonts w:hint="default"/>
@@ -2397,31 +2506,31 @@
           </w:tcPr>
           <w:p>
             <w:pPr>
+              <w:pStyle w:val="11"/>
+              <w:bidi w:val="0"/>
+              <w:jc w:val="both"/>
+              <w:rPr>
+                <w:rFonts w:hint="eastAsia"/>
+                <w:lang w:val="en-US" w:eastAsia="zh-CN"/>
+              </w:rPr>
+            </w:pPr>
+            <w:r>
+              <w:rPr>
+                <w:rFonts w:hint="eastAsia"/>
+                <w:lang w:val="en-US" w:eastAsia="zh-CN"/>
+              </w:rPr>
+              <w:t>determinant()</w:t>
+            </w:r>
+          </w:p>
+        </w:tc>
+        <w:tc>
+          <w:tcPr>
+            <w:tcW w:w="0" w:type="auto"/>
+            <w:vAlign w:val="center"/>
+          </w:tcPr>
+          <w:p>
+            <w:pPr>
               <w:pStyle w:val="10"/>
-              <w:bidi w:val="0"/>
-              <w:jc w:val="both"/>
-              <w:rPr>
-                <w:rFonts w:hint="eastAsia"/>
-                <w:lang w:val="en-US" w:eastAsia="zh-CN"/>
-              </w:rPr>
-            </w:pPr>
-            <w:r>
-              <w:rPr>
-                <w:rFonts w:hint="eastAsia"/>
-                <w:lang w:val="en-US" w:eastAsia="zh-CN"/>
-              </w:rPr>
-              <w:t>determinant()</w:t>
-            </w:r>
-          </w:p>
-        </w:tc>
-        <w:tc>
-          <w:tcPr>
-            <w:tcW w:w="0" w:type="auto"/>
-            <w:vAlign w:val="center"/>
-          </w:tcPr>
-          <w:p>
-            <w:pPr>
-              <w:pStyle w:val="9"/>
               <w:bidi w:val="0"/>
               <w:rPr>
                 <w:rFonts w:hint="default"/>
@@ -2479,31 +2588,31 @@
           </w:tcPr>
           <w:p>
             <w:pPr>
+              <w:pStyle w:val="11"/>
+              <w:bidi w:val="0"/>
+              <w:jc w:val="both"/>
+              <w:rPr>
+                <w:rFonts w:hint="default"/>
+                <w:lang w:val="en-US" w:eastAsia="zh-CN"/>
+              </w:rPr>
+            </w:pPr>
+            <w:r>
+              <w:rPr>
+                <w:rFonts w:hint="eastAsia"/>
+                <w:lang w:val="en-US" w:eastAsia="zh-CN"/>
+              </w:rPr>
+              <w:t>eulerAngles(2, 1, 0)</w:t>
+            </w:r>
+          </w:p>
+        </w:tc>
+        <w:tc>
+          <w:tcPr>
+            <w:tcW w:w="0" w:type="auto"/>
+            <w:vAlign w:val="center"/>
+          </w:tcPr>
+          <w:p>
+            <w:pPr>
               <w:pStyle w:val="10"/>
-              <w:bidi w:val="0"/>
-              <w:jc w:val="both"/>
-              <w:rPr>
-                <w:rFonts w:hint="default"/>
-                <w:lang w:val="en-US" w:eastAsia="zh-CN"/>
-              </w:rPr>
-            </w:pPr>
-            <w:r>
-              <w:rPr>
-                <w:rFonts w:hint="eastAsia"/>
-                <w:lang w:val="en-US" w:eastAsia="zh-CN"/>
-              </w:rPr>
-              <w:t>eulerAngles(2, 1, 0)</w:t>
-            </w:r>
-          </w:p>
-        </w:tc>
-        <w:tc>
-          <w:tcPr>
-            <w:tcW w:w="0" w:type="auto"/>
-            <w:vAlign w:val="center"/>
-          </w:tcPr>
-          <w:p>
-            <w:pPr>
-              <w:pStyle w:val="9"/>
               <w:bidi w:val="0"/>
               <w:rPr>
                 <w:rFonts w:hint="default"/>
@@ -2549,7 +2658,7 @@
     </w:p>
     <w:tbl>
       <w:tblPr>
-        <w:tblStyle w:val="7"/>
+        <w:tblStyle w:val="8"/>
         <w:tblW w:w="0" w:type="auto"/>
         <w:tblInd w:w="0" w:type="dxa"/>
         <w:tblBorders>
@@ -2598,7 +2707,7 @@
           </w:tcPr>
           <w:p>
             <w:pPr>
-              <w:pStyle w:val="10"/>
+              <w:pStyle w:val="11"/>
               <w:bidi w:val="0"/>
               <w:jc w:val="both"/>
               <w:rPr>
@@ -2623,7 +2732,7 @@
           </w:tcPr>
           <w:p>
             <w:pPr>
-              <w:pStyle w:val="10"/>
+              <w:pStyle w:val="11"/>
               <w:bidi w:val="0"/>
               <w:jc w:val="both"/>
               <w:rPr>
@@ -2694,7 +2803,7 @@
           </w:tcPr>
           <w:p>
             <w:pPr>
-              <w:pStyle w:val="10"/>
+              <w:pStyle w:val="11"/>
               <w:bidi w:val="0"/>
               <w:jc w:val="both"/>
               <w:rPr>
@@ -2816,37 +2925,37 @@
           </w:tcPr>
           <w:p>
             <w:pPr>
+              <w:pStyle w:val="11"/>
+              <w:bidi w:val="0"/>
+              <w:jc w:val="both"/>
+              <w:rPr>
+                <w:rFonts w:hint="eastAsia" w:ascii="华文中宋" w:hAnsi="华文中宋" w:eastAsia="华文中宋" w:cs="华文中宋"/>
+                <w:b/>
+                <w:bCs/>
+                <w:color w:val="FF0000"/>
+                <w:kern w:val="2"/>
+                <w:sz w:val="21"/>
+                <w:szCs w:val="21"/>
+                <w:lang w:val="en-US" w:eastAsia="zh-CN" w:bidi="ar-SA"/>
+              </w:rPr>
+            </w:pPr>
+            <w:r>
+              <w:rPr>
+                <w:rFonts w:hint="eastAsia"/>
+                <w:lang w:val="en-US" w:eastAsia="zh-CN"/>
+              </w:rPr>
+              <w:t>all / any / count / hasNaN()</w:t>
+            </w:r>
+          </w:p>
+        </w:tc>
+        <w:tc>
+          <w:tcPr>
+            <w:tcW w:w="0" w:type="auto"/>
+            <w:vAlign w:val="center"/>
+          </w:tcPr>
+          <w:p>
+            <w:pPr>
               <w:pStyle w:val="10"/>
-              <w:bidi w:val="0"/>
-              <w:jc w:val="both"/>
-              <w:rPr>
-                <w:rFonts w:hint="eastAsia" w:ascii="华文中宋" w:hAnsi="华文中宋" w:eastAsia="华文中宋" w:cs="华文中宋"/>
-                <w:b/>
-                <w:bCs/>
-                <w:color w:val="FF0000"/>
-                <w:kern w:val="2"/>
-                <w:sz w:val="21"/>
-                <w:szCs w:val="21"/>
-                <w:lang w:val="en-US" w:eastAsia="zh-CN" w:bidi="ar-SA"/>
-              </w:rPr>
-            </w:pPr>
-            <w:r>
-              <w:rPr>
-                <w:rFonts w:hint="eastAsia"/>
-                <w:lang w:val="en-US" w:eastAsia="zh-CN"/>
-              </w:rPr>
-              <w:t>all / any / count / hasNaN()</w:t>
-            </w:r>
-          </w:p>
-        </w:tc>
-        <w:tc>
-          <w:tcPr>
-            <w:tcW w:w="0" w:type="auto"/>
-            <w:vAlign w:val="center"/>
-          </w:tcPr>
-          <w:p>
-            <w:pPr>
-              <w:pStyle w:val="9"/>
               <w:bidi w:val="0"/>
               <w:rPr>
                 <w:rFonts w:hint="eastAsia" w:ascii="华文中宋" w:hAnsi="华文中宋" w:eastAsia="华文中宋" w:cs="华文中宋"/>
@@ -2928,37 +3037,37 @@
           </w:tcPr>
           <w:p>
             <w:pPr>
+              <w:pStyle w:val="11"/>
+              <w:bidi w:val="0"/>
+              <w:jc w:val="both"/>
+              <w:rPr>
+                <w:rFonts w:hint="eastAsia" w:ascii="华文中宋" w:hAnsi="华文中宋" w:eastAsia="华文中宋" w:cs="华文中宋"/>
+                <w:b/>
+                <w:bCs/>
+                <w:color w:val="FF0000"/>
+                <w:kern w:val="2"/>
+                <w:sz w:val="21"/>
+                <w:szCs w:val="21"/>
+                <w:lang w:val="en-US" w:eastAsia="zh-CN" w:bidi="ar-SA"/>
+              </w:rPr>
+            </w:pPr>
+            <w:r>
+              <w:rPr>
+                <w:rFonts w:hint="eastAsia"/>
+                <w:lang w:val="en-US" w:eastAsia="zh-CN"/>
+              </w:rPr>
+              <w:t>mean / sum / prod / norm()</w:t>
+            </w:r>
+          </w:p>
+        </w:tc>
+        <w:tc>
+          <w:tcPr>
+            <w:tcW w:w="0" w:type="auto"/>
+            <w:vAlign w:val="center"/>
+          </w:tcPr>
+          <w:p>
+            <w:pPr>
               <w:pStyle w:val="10"/>
-              <w:bidi w:val="0"/>
-              <w:jc w:val="both"/>
-              <w:rPr>
-                <w:rFonts w:hint="eastAsia" w:ascii="华文中宋" w:hAnsi="华文中宋" w:eastAsia="华文中宋" w:cs="华文中宋"/>
-                <w:b/>
-                <w:bCs/>
-                <w:color w:val="FF0000"/>
-                <w:kern w:val="2"/>
-                <w:sz w:val="21"/>
-                <w:szCs w:val="21"/>
-                <w:lang w:val="en-US" w:eastAsia="zh-CN" w:bidi="ar-SA"/>
-              </w:rPr>
-            </w:pPr>
-            <w:r>
-              <w:rPr>
-                <w:rFonts w:hint="eastAsia"/>
-                <w:lang w:val="en-US" w:eastAsia="zh-CN"/>
-              </w:rPr>
-              <w:t>mean / sum / prod / norm()</w:t>
-            </w:r>
-          </w:p>
-        </w:tc>
-        <w:tc>
-          <w:tcPr>
-            <w:tcW w:w="0" w:type="auto"/>
-            <w:vAlign w:val="center"/>
-          </w:tcPr>
-          <w:p>
-            <w:pPr>
-              <w:pStyle w:val="9"/>
               <w:bidi w:val="0"/>
               <w:rPr>
                 <w:rFonts w:hint="eastAsia" w:ascii="华文中宋" w:hAnsi="华文中宋" w:eastAsia="华文中宋" w:cs="华文中宋"/>
@@ -3022,7 +3131,7 @@
           </w:tcPr>
           <w:p>
             <w:pPr>
-              <w:pStyle w:val="10"/>
+              <w:pStyle w:val="11"/>
               <w:bidi w:val="0"/>
               <w:jc w:val="both"/>
               <w:rPr>
@@ -3111,7 +3220,7 @@
             </w:pPr>
             <w:r>
               <w:rPr>
-                <w:rStyle w:val="11"/>
+                <w:rStyle w:val="12"/>
                 <w:rFonts w:hint="eastAsia"/>
                 <w:lang w:val="en-US" w:eastAsia="zh-CN"/>
               </w:rPr>
@@ -3161,7 +3270,7 @@
           </w:tcPr>
           <w:p>
             <w:pPr>
-              <w:pStyle w:val="10"/>
+              <w:pStyle w:val="11"/>
               <w:bidi w:val="0"/>
               <w:jc w:val="both"/>
               <w:rPr>
@@ -3259,31 +3368,31 @@
           </w:tcPr>
           <w:p>
             <w:pPr>
+              <w:pStyle w:val="11"/>
+              <w:bidi w:val="0"/>
+              <w:jc w:val="both"/>
+              <w:rPr>
+                <w:rFonts w:hint="default"/>
+                <w:lang w:val="en-US" w:eastAsia="zh-CN"/>
+              </w:rPr>
+            </w:pPr>
+            <w:r>
+              <w:rPr>
+                <w:rFonts w:hint="eastAsia"/>
+                <w:lang w:val="en-US" w:eastAsia="zh-CN"/>
+              </w:rPr>
+              <w:t>cwiseMax / cwiseMin(x)</w:t>
+            </w:r>
+          </w:p>
+        </w:tc>
+        <w:tc>
+          <w:tcPr>
+            <w:tcW w:w="0" w:type="auto"/>
+            <w:vAlign w:val="center"/>
+          </w:tcPr>
+          <w:p>
+            <w:pPr>
               <w:pStyle w:val="10"/>
-              <w:bidi w:val="0"/>
-              <w:jc w:val="both"/>
-              <w:rPr>
-                <w:rFonts w:hint="default"/>
-                <w:lang w:val="en-US" w:eastAsia="zh-CN"/>
-              </w:rPr>
-            </w:pPr>
-            <w:r>
-              <w:rPr>
-                <w:rFonts w:hint="eastAsia"/>
-                <w:lang w:val="en-US" w:eastAsia="zh-CN"/>
-              </w:rPr>
-              <w:t>cwiseMax / cwiseMin(x)</w:t>
-            </w:r>
-          </w:p>
-        </w:tc>
-        <w:tc>
-          <w:tcPr>
-            <w:tcW w:w="0" w:type="auto"/>
-            <w:vAlign w:val="center"/>
-          </w:tcPr>
-          <w:p>
-            <w:pPr>
-              <w:pStyle w:val="9"/>
               <w:bidi w:val="0"/>
               <w:rPr>
                 <w:rFonts w:hint="eastAsia" w:cs="华文中宋"/>
@@ -3348,7 +3457,7 @@
           </w:tcPr>
           <w:p>
             <w:pPr>
-              <w:pStyle w:val="10"/>
+              <w:pStyle w:val="11"/>
               <w:bidi w:val="0"/>
               <w:jc w:val="both"/>
               <w:rPr>
@@ -3464,7 +3573,7 @@
           </w:tcPr>
           <w:p>
             <w:pPr>
-              <w:pStyle w:val="10"/>
+              <w:pStyle w:val="11"/>
               <w:bidi w:val="0"/>
               <w:jc w:val="both"/>
               <w:rPr>
@@ -3580,7 +3689,7 @@
           </w:tcPr>
           <w:p>
             <w:pPr>
-              <w:pStyle w:val="10"/>
+              <w:pStyle w:val="11"/>
               <w:bidi w:val="0"/>
               <w:jc w:val="both"/>
               <w:rPr>
@@ -3625,7 +3734,7 @@
             </w:pPr>
             <w:r>
               <w:rPr>
-                <w:rStyle w:val="11"/>
+                <w:rStyle w:val="12"/>
                 <w:rFonts w:hint="eastAsia"/>
                 <w:lang w:val="en-US" w:eastAsia="zh-CN"/>
               </w:rPr>
@@ -3675,7 +3784,7 @@
           </w:tcPr>
           <w:p>
             <w:pPr>
-              <w:pStyle w:val="10"/>
+              <w:pStyle w:val="11"/>
               <w:bidi w:val="0"/>
               <w:jc w:val="both"/>
               <w:rPr>
@@ -3716,7 +3825,7 @@
             </w:pPr>
             <w:r>
               <w:rPr>
-                <w:rStyle w:val="11"/>
+                <w:rStyle w:val="12"/>
                 <w:rFonts w:hint="eastAsia"/>
                 <w:lang w:val="en-US" w:eastAsia="zh-CN"/>
               </w:rPr>
@@ -3779,7 +3888,7 @@
     </w:p>
     <w:tbl>
       <w:tblPr>
-        <w:tblStyle w:val="7"/>
+        <w:tblStyle w:val="8"/>
         <w:tblW w:w="0" w:type="auto"/>
         <w:tblInd w:w="0" w:type="dxa"/>
         <w:tblBorders>
@@ -3828,7 +3937,7 @@
           </w:tcPr>
           <w:p>
             <w:pPr>
-              <w:pStyle w:val="10"/>
+              <w:pStyle w:val="11"/>
               <w:bidi w:val="0"/>
               <w:jc w:val="both"/>
               <w:rPr>
@@ -3883,7 +3992,7 @@
           </w:tcPr>
           <w:p>
             <w:pPr>
-              <w:pStyle w:val="10"/>
+              <w:pStyle w:val="11"/>
               <w:bidi w:val="0"/>
               <w:jc w:val="both"/>
               <w:rPr>
@@ -3907,7 +4016,7 @@
           </w:tcPr>
           <w:p>
             <w:pPr>
-              <w:pStyle w:val="10"/>
+              <w:pStyle w:val="11"/>
               <w:bidi w:val="0"/>
               <w:jc w:val="both"/>
               <w:rPr>
@@ -3985,7 +4094,7 @@
           </w:tcPr>
           <w:p>
             <w:pPr>
-              <w:pStyle w:val="10"/>
+              <w:pStyle w:val="11"/>
               <w:bidi w:val="0"/>
               <w:jc w:val="both"/>
               <w:rPr>
@@ -4009,7 +4118,7 @@
           </w:tcPr>
           <w:p>
             <w:pPr>
-              <w:pStyle w:val="10"/>
+              <w:pStyle w:val="11"/>
               <w:bidi w:val="0"/>
               <w:jc w:val="both"/>
               <w:rPr>
@@ -4110,43 +4219,43 @@
           </w:tcPr>
           <w:p>
             <w:pPr>
+              <w:pStyle w:val="11"/>
+              <w:bidi w:val="0"/>
+              <w:jc w:val="both"/>
+              <w:rPr>
+                <w:rFonts w:hint="default" w:ascii="华文中宋" w:hAnsi="华文中宋" w:eastAsia="华文中宋" w:cs="华文中宋"/>
+                <w:b/>
+                <w:bCs/>
+                <w:color w:val="FF0000"/>
+                <w:kern w:val="2"/>
+                <w:sz w:val="21"/>
+                <w:szCs w:val="21"/>
+                <w:lang w:val="en-US" w:eastAsia="zh-CN" w:bidi="ar-SA"/>
+              </w:rPr>
+            </w:pPr>
+            <w:r>
+              <w:rPr>
+                <w:rFonts w:hint="eastAsia" w:cs="华文中宋"/>
+                <w:b/>
+                <w:bCs/>
+                <w:color w:val="FF0000"/>
+                <w:kern w:val="2"/>
+                <w:sz w:val="21"/>
+                <w:szCs w:val="21"/>
+                <w:lang w:val="en-US" w:eastAsia="zh-CN" w:bidi="ar-SA"/>
+              </w:rPr>
+              <w:t>eigenvalues()</w:t>
+            </w:r>
+          </w:p>
+        </w:tc>
+        <w:tc>
+          <w:tcPr>
+            <w:tcW w:w="0" w:type="auto"/>
+            <w:vAlign w:val="center"/>
+          </w:tcPr>
+          <w:p>
+            <w:pPr>
               <w:pStyle w:val="10"/>
-              <w:bidi w:val="0"/>
-              <w:jc w:val="both"/>
-              <w:rPr>
-                <w:rFonts w:hint="default" w:ascii="华文中宋" w:hAnsi="华文中宋" w:eastAsia="华文中宋" w:cs="华文中宋"/>
-                <w:b/>
-                <w:bCs/>
-                <w:color w:val="FF0000"/>
-                <w:kern w:val="2"/>
-                <w:sz w:val="21"/>
-                <w:szCs w:val="21"/>
-                <w:lang w:val="en-US" w:eastAsia="zh-CN" w:bidi="ar-SA"/>
-              </w:rPr>
-            </w:pPr>
-            <w:r>
-              <w:rPr>
-                <w:rFonts w:hint="eastAsia" w:cs="华文中宋"/>
-                <w:b/>
-                <w:bCs/>
-                <w:color w:val="FF0000"/>
-                <w:kern w:val="2"/>
-                <w:sz w:val="21"/>
-                <w:szCs w:val="21"/>
-                <w:lang w:val="en-US" w:eastAsia="zh-CN" w:bidi="ar-SA"/>
-              </w:rPr>
-              <w:t>eigenvalues()</w:t>
-            </w:r>
-          </w:p>
-        </w:tc>
-        <w:tc>
-          <w:tcPr>
-            <w:tcW w:w="0" w:type="auto"/>
-            <w:vAlign w:val="center"/>
-          </w:tcPr>
-          <w:p>
-            <w:pPr>
-              <w:pStyle w:val="9"/>
               <w:bidi w:val="0"/>
               <w:rPr>
                 <w:rFonts w:hint="default" w:ascii="华文中宋" w:hAnsi="华文中宋" w:eastAsia="华文中宋" w:cs="华文中宋"/>
@@ -4216,43 +4325,43 @@
           </w:tcPr>
           <w:p>
             <w:pPr>
+              <w:pStyle w:val="11"/>
+              <w:bidi w:val="0"/>
+              <w:jc w:val="both"/>
+              <w:rPr>
+                <w:rFonts w:hint="default" w:cs="华文中宋"/>
+                <w:b/>
+                <w:bCs/>
+                <w:color w:val="FF0000"/>
+                <w:kern w:val="2"/>
+                <w:sz w:val="21"/>
+                <w:szCs w:val="21"/>
+                <w:lang w:val="en-US" w:eastAsia="zh-CN" w:bidi="ar-SA"/>
+              </w:rPr>
+            </w:pPr>
+            <w:r>
+              <w:rPr>
+                <w:rFonts w:hint="eastAsia" w:cs="华文中宋"/>
+                <w:b/>
+                <w:bCs/>
+                <w:color w:val="FF0000"/>
+                <w:kern w:val="2"/>
+                <w:sz w:val="21"/>
+                <w:szCs w:val="21"/>
+                <w:lang w:val="en-US" w:eastAsia="zh-CN" w:bidi="ar-SA"/>
+              </w:rPr>
+              <w:t>eigenvectors()</w:t>
+            </w:r>
+          </w:p>
+        </w:tc>
+        <w:tc>
+          <w:tcPr>
+            <w:tcW w:w="0" w:type="auto"/>
+            <w:vAlign w:val="center"/>
+          </w:tcPr>
+          <w:p>
+            <w:pPr>
               <w:pStyle w:val="10"/>
-              <w:bidi w:val="0"/>
-              <w:jc w:val="both"/>
-              <w:rPr>
-                <w:rFonts w:hint="default" w:cs="华文中宋"/>
-                <w:b/>
-                <w:bCs/>
-                <w:color w:val="FF0000"/>
-                <w:kern w:val="2"/>
-                <w:sz w:val="21"/>
-                <w:szCs w:val="21"/>
-                <w:lang w:val="en-US" w:eastAsia="zh-CN" w:bidi="ar-SA"/>
-              </w:rPr>
-            </w:pPr>
-            <w:r>
-              <w:rPr>
-                <w:rFonts w:hint="eastAsia" w:cs="华文中宋"/>
-                <w:b/>
-                <w:bCs/>
-                <w:color w:val="FF0000"/>
-                <w:kern w:val="2"/>
-                <w:sz w:val="21"/>
-                <w:szCs w:val="21"/>
-                <w:lang w:val="en-US" w:eastAsia="zh-CN" w:bidi="ar-SA"/>
-              </w:rPr>
-              <w:t>eigenvectors()</w:t>
-            </w:r>
-          </w:p>
-        </w:tc>
-        <w:tc>
-          <w:tcPr>
-            <w:tcW w:w="0" w:type="auto"/>
-            <w:vAlign w:val="center"/>
-          </w:tcPr>
-          <w:p>
-            <w:pPr>
-              <w:pStyle w:val="9"/>
               <w:bidi w:val="0"/>
               <w:rPr>
                 <w:rFonts w:hint="default" w:cs="华文中宋"/>
@@ -4341,7 +4450,7 @@
     </w:p>
     <w:tbl>
       <w:tblPr>
-        <w:tblStyle w:val="7"/>
+        <w:tblStyle w:val="8"/>
         <w:tblW w:w="0" w:type="auto"/>
         <w:tblInd w:w="0" w:type="dxa"/>
         <w:tblBorders>
@@ -4390,7 +4499,7 @@
           </w:tcPr>
           <w:p>
             <w:pPr>
-              <w:pStyle w:val="10"/>
+              <w:pStyle w:val="11"/>
               <w:bidi w:val="0"/>
               <w:jc w:val="both"/>
               <w:rPr>
@@ -4414,7 +4523,7 @@
           </w:tcPr>
           <w:p>
             <w:pPr>
-              <w:pStyle w:val="10"/>
+              <w:pStyle w:val="11"/>
               <w:bidi w:val="0"/>
               <w:jc w:val="both"/>
               <w:rPr>
@@ -4473,7 +4582,7 @@
           </w:tcPr>
           <w:p>
             <w:pPr>
-              <w:pStyle w:val="10"/>
+              <w:pStyle w:val="11"/>
               <w:bidi w:val="0"/>
               <w:jc w:val="both"/>
               <w:rPr>
@@ -4519,7 +4628,7 @@
           </w:tcPr>
           <w:p>
             <w:pPr>
-              <w:pStyle w:val="10"/>
+              <w:pStyle w:val="11"/>
               <w:bidi w:val="0"/>
               <w:jc w:val="both"/>
               <w:rPr>
@@ -4543,7 +4652,7 @@
           </w:tcPr>
           <w:p>
             <w:pPr>
-              <w:pStyle w:val="10"/>
+              <w:pStyle w:val="11"/>
               <w:bidi w:val="0"/>
               <w:jc w:val="both"/>
               <w:rPr>
@@ -4615,7 +4724,7 @@
           </w:tcPr>
           <w:p>
             <w:pPr>
-              <w:pStyle w:val="10"/>
+              <w:pStyle w:val="11"/>
               <w:bidi w:val="0"/>
               <w:jc w:val="both"/>
               <w:rPr>
@@ -4650,7 +4759,7 @@
           </w:tcPr>
           <w:p>
             <w:pPr>
-              <w:pStyle w:val="10"/>
+              <w:pStyle w:val="11"/>
               <w:bidi w:val="0"/>
               <w:jc w:val="both"/>
               <w:rPr>
@@ -4674,7 +4783,7 @@
           </w:tcPr>
           <w:p>
             <w:pPr>
-              <w:pStyle w:val="10"/>
+              <w:pStyle w:val="11"/>
               <w:bidi w:val="0"/>
               <w:jc w:val="both"/>
               <w:rPr>
@@ -4732,7 +4841,407 @@
     </w:p>
     <w:tbl>
       <w:tblPr>
-        <w:tblStyle w:val="7"/>
+        <w:tblStyle w:val="8"/>
+        <w:tblW w:w="0" w:type="auto"/>
+        <w:tblInd w:w="0" w:type="dxa"/>
+        <w:tblBorders>
+          <w:top w:val="single" w:color="auto" w:sz="4" w:space="0"/>
+          <w:left w:val="single" w:color="auto" w:sz="4" w:space="0"/>
+          <w:bottom w:val="single" w:color="auto" w:sz="4" w:space="0"/>
+          <w:right w:val="single" w:color="auto" w:sz="4" w:space="0"/>
+          <w:insideH w:val="single" w:color="auto" w:sz="4" w:space="0"/>
+          <w:insideV w:val="single" w:color="auto" w:sz="4" w:space="0"/>
+        </w:tblBorders>
+        <w:tblLayout w:type="autofit"/>
+        <w:tblCellMar>
+          <w:top w:w="0" w:type="dxa"/>
+          <w:left w:w="108" w:type="dxa"/>
+          <w:bottom w:w="0" w:type="dxa"/>
+          <w:right w:w="108" w:type="dxa"/>
+        </w:tblCellMar>
+      </w:tblPr>
+      <w:tblGrid>
+        <w:gridCol w:w="1057"/>
+        <w:gridCol w:w="2953"/>
+        <w:gridCol w:w="2256"/>
+      </w:tblGrid>
+      <w:tr>
+        <w:tblPrEx>
+          <w:tblBorders>
+            <w:top w:val="single" w:color="auto" w:sz="4" w:space="0"/>
+            <w:left w:val="single" w:color="auto" w:sz="4" w:space="0"/>
+            <w:bottom w:val="single" w:color="auto" w:sz="4" w:space="0"/>
+            <w:right w:val="single" w:color="auto" w:sz="4" w:space="0"/>
+            <w:insideH w:val="single" w:color="auto" w:sz="4" w:space="0"/>
+            <w:insideV w:val="single" w:color="auto" w:sz="4" w:space="0"/>
+          </w:tblBorders>
+          <w:tblCellMar>
+            <w:top w:w="0" w:type="dxa"/>
+            <w:left w:w="108" w:type="dxa"/>
+            <w:bottom w:w="0" w:type="dxa"/>
+            <w:right w:w="108" w:type="dxa"/>
+          </w:tblCellMar>
+        </w:tblPrEx>
+        <w:tc>
+          <w:tcPr>
+            <w:tcW w:w="0" w:type="auto"/>
+            <w:gridSpan w:val="2"/>
+            <w:vAlign w:val="center"/>
+          </w:tcPr>
+          <w:p>
+            <w:pPr>
+              <w:pStyle w:val="11"/>
+              <w:bidi w:val="0"/>
+              <w:jc w:val="both"/>
+              <w:rPr>
+                <w:rFonts w:hint="default"/>
+                <w:lang w:val="en-US" w:eastAsia="zh-CN"/>
+              </w:rPr>
+            </w:pPr>
+            <w:r>
+              <w:rPr>
+                <w:rFonts w:hint="eastAsia"/>
+                <w:lang w:val="en-US" w:eastAsia="zh-CN"/>
+              </w:rPr>
+              <w:t>Quaterniond(w, x, y, z)</w:t>
+            </w:r>
+          </w:p>
+        </w:tc>
+        <w:tc>
+          <w:tcPr>
+            <w:tcW w:w="0" w:type="auto"/>
+            <w:vAlign w:val="center"/>
+          </w:tcPr>
+          <w:p>
+            <w:pPr>
+              <w:pStyle w:val="11"/>
+              <w:bidi w:val="0"/>
+              <w:jc w:val="both"/>
+              <w:rPr>
+                <w:rFonts w:hint="default" w:ascii="华文中宋" w:hAnsi="华文中宋" w:eastAsia="华文中宋" w:cs="华文中宋"/>
+                <w:b/>
+                <w:bCs/>
+                <w:color w:val="ED7D31" w:themeColor="accent2"/>
+                <w:kern w:val="2"/>
+                <w:sz w:val="21"/>
+                <w:szCs w:val="21"/>
+                <w:lang w:val="en-US" w:eastAsia="zh-CN" w:bidi="ar-SA"/>
+                <w14:textFill>
+                  <w14:solidFill>
+                    <w14:schemeClr w14:val="accent2"/>
+                  </w14:solidFill>
+                </w14:textFill>
+              </w:rPr>
+            </w:pPr>
+            <w:r>
+              <w:rPr>
+                <w:rFonts w:hint="eastAsia" w:cs="华文中宋"/>
+                <w:b/>
+                <w:bCs/>
+                <w:color w:val="EA82E5"/>
+                <w:kern w:val="2"/>
+                <w:sz w:val="21"/>
+                <w:szCs w:val="21"/>
+                <w:lang w:val="en-US" w:eastAsia="zh-CN" w:bidi="ar-SA"/>
+              </w:rPr>
+              <w:t xml:space="preserve">四元数 </w:t>
+            </w:r>
+            <w:r>
+              <w:rPr>
+                <w:rFonts w:hint="eastAsia" w:cs="华文中宋"/>
+                <w:b/>
+                <w:bCs/>
+                <w:color w:val="ED7D31" w:themeColor="accent2"/>
+                <w:kern w:val="2"/>
+                <w:sz w:val="21"/>
+                <w:szCs w:val="21"/>
+                <w:lang w:val="en-US" w:eastAsia="zh-CN" w:bidi="ar-SA"/>
+                <w14:textFill>
+                  <w14:solidFill>
+                    <w14:schemeClr w14:val="accent2"/>
+                  </w14:solidFill>
+                </w14:textFill>
+              </w:rPr>
+              <w:t>(旋转)</w:t>
+            </w:r>
+          </w:p>
+        </w:tc>
+      </w:tr>
+      <w:tr>
+        <w:tblPrEx>
+          <w:tblBorders>
+            <w:top w:val="single" w:color="auto" w:sz="4" w:space="0"/>
+            <w:left w:val="single" w:color="auto" w:sz="4" w:space="0"/>
+            <w:bottom w:val="single" w:color="auto" w:sz="4" w:space="0"/>
+            <w:right w:val="single" w:color="auto" w:sz="4" w:space="0"/>
+            <w:insideH w:val="single" w:color="auto" w:sz="4" w:space="0"/>
+            <w:insideV w:val="single" w:color="auto" w:sz="4" w:space="0"/>
+          </w:tblBorders>
+          <w:tblCellMar>
+            <w:top w:w="0" w:type="dxa"/>
+            <w:left w:w="108" w:type="dxa"/>
+            <w:bottom w:w="0" w:type="dxa"/>
+            <w:right w:w="108" w:type="dxa"/>
+          </w:tblCellMar>
+        </w:tblPrEx>
+        <w:tc>
+          <w:tcPr>
+            <w:tcW w:w="0" w:type="auto"/>
+            <w:vMerge w:val="restart"/>
+            <w:vAlign w:val="center"/>
+          </w:tcPr>
+          <w:p>
+            <w:pPr>
+              <w:pStyle w:val="11"/>
+              <w:bidi w:val="0"/>
+              <w:jc w:val="both"/>
+              <w:rPr>
+                <w:rFonts w:hint="eastAsia"/>
+                <w:lang w:val="en-US" w:eastAsia="zh-CN"/>
+              </w:rPr>
+            </w:pPr>
+            <w:r>
+              <w:rPr>
+                <w:rFonts w:hint="eastAsia" w:ascii="华文中宋" w:hAnsi="华文中宋" w:eastAsia="华文中宋" w:cs="华文中宋"/>
+                <w:b/>
+                <w:bCs/>
+                <w:color w:val="ED7D31" w:themeColor="accent2"/>
+                <w:kern w:val="2"/>
+                <w:sz w:val="21"/>
+                <w:szCs w:val="21"/>
+                <w:lang w:val="en-US" w:eastAsia="zh-CN" w:bidi="ar-SA"/>
+                <w14:textFill>
+                  <w14:solidFill>
+                    <w14:schemeClr w14:val="accent2"/>
+                  </w14:solidFill>
+                </w14:textFill>
+              </w:rPr>
+              <w:t>实例方法</w:t>
+            </w:r>
+          </w:p>
+        </w:tc>
+        <w:tc>
+          <w:tcPr>
+            <w:tcW w:w="0" w:type="auto"/>
+            <w:vAlign w:val="center"/>
+          </w:tcPr>
+          <w:p>
+            <w:pPr>
+              <w:pStyle w:val="11"/>
+              <w:bidi w:val="0"/>
+              <w:jc w:val="both"/>
+              <w:rPr>
+                <w:rFonts w:hint="default"/>
+                <w:lang w:val="en-US" w:eastAsia="zh-CN"/>
+              </w:rPr>
+            </w:pPr>
+            <w:r>
+              <w:rPr>
+                <w:rFonts w:hint="eastAsia"/>
+                <w:lang w:val="en-US" w:eastAsia="zh-CN"/>
+              </w:rPr>
+              <w:t>coeffs()</w:t>
+            </w:r>
+          </w:p>
+        </w:tc>
+        <w:tc>
+          <w:tcPr>
+            <w:tcW w:w="0" w:type="auto"/>
+            <w:vAlign w:val="center"/>
+          </w:tcPr>
+          <w:p>
+            <w:pPr>
+              <w:pStyle w:val="11"/>
+              <w:bidi w:val="0"/>
+              <w:jc w:val="both"/>
+              <w:rPr>
+                <w:rFonts w:hint="default" w:cs="华文中宋"/>
+                <w:b/>
+                <w:bCs/>
+                <w:color w:val="ED7D31" w:themeColor="accent2"/>
+                <w:kern w:val="2"/>
+                <w:sz w:val="21"/>
+                <w:szCs w:val="21"/>
+                <w:lang w:val="en-US" w:eastAsia="zh-CN" w:bidi="ar-SA"/>
+                <w14:textFill>
+                  <w14:solidFill>
+                    <w14:schemeClr w14:val="accent2"/>
+                  </w14:solidFill>
+                </w14:textFill>
+              </w:rPr>
+            </w:pPr>
+            <w:r>
+              <w:rPr>
+                <w:rFonts w:hint="eastAsia" w:cs="华文中宋"/>
+                <w:b/>
+                <w:bCs/>
+                <w:color w:val="EA82E5"/>
+                <w:kern w:val="2"/>
+                <w:sz w:val="21"/>
+                <w:szCs w:val="21"/>
+                <w:lang w:val="en-US" w:eastAsia="zh-CN" w:bidi="ar-SA"/>
+              </w:rPr>
+              <w:t>虚部、实部</w:t>
+            </w:r>
+          </w:p>
+        </w:tc>
+      </w:tr>
+      <w:tr>
+        <w:tblPrEx>
+          <w:tblBorders>
+            <w:top w:val="single" w:color="auto" w:sz="4" w:space="0"/>
+            <w:left w:val="single" w:color="auto" w:sz="4" w:space="0"/>
+            <w:bottom w:val="single" w:color="auto" w:sz="4" w:space="0"/>
+            <w:right w:val="single" w:color="auto" w:sz="4" w:space="0"/>
+            <w:insideH w:val="single" w:color="auto" w:sz="4" w:space="0"/>
+            <w:insideV w:val="single" w:color="auto" w:sz="4" w:space="0"/>
+          </w:tblBorders>
+          <w:tblCellMar>
+            <w:top w:w="0" w:type="dxa"/>
+            <w:left w:w="108" w:type="dxa"/>
+            <w:bottom w:w="0" w:type="dxa"/>
+            <w:right w:w="108" w:type="dxa"/>
+          </w:tblCellMar>
+        </w:tblPrEx>
+        <w:tc>
+          <w:tcPr>
+            <w:tcW w:w="0" w:type="auto"/>
+            <w:vMerge w:val="continue"/>
+            <w:vAlign w:val="center"/>
+          </w:tcPr>
+          <w:p>
+            <w:pPr>
+              <w:pStyle w:val="11"/>
+              <w:bidi w:val="0"/>
+              <w:jc w:val="both"/>
+              <w:rPr>
+                <w:rFonts w:hint="eastAsia"/>
+                <w:lang w:val="en-US" w:eastAsia="zh-CN"/>
+              </w:rPr>
+            </w:pPr>
+          </w:p>
+        </w:tc>
+        <w:tc>
+          <w:tcPr>
+            <w:tcW w:w="0" w:type="auto"/>
+            <w:vAlign w:val="center"/>
+          </w:tcPr>
+          <w:p>
+            <w:pPr>
+              <w:pStyle w:val="11"/>
+              <w:bidi w:val="0"/>
+              <w:jc w:val="both"/>
+              <w:rPr>
+                <w:rFonts w:hint="default"/>
+                <w:lang w:val="en-US" w:eastAsia="zh-CN"/>
+              </w:rPr>
+            </w:pPr>
+            <w:r>
+              <w:rPr>
+                <w:rFonts w:hint="eastAsia"/>
+                <w:lang w:val="en-US" w:eastAsia="zh-CN"/>
+              </w:rPr>
+              <w:t>prerotate / rotate(rotation)</w:t>
+            </w:r>
+          </w:p>
+        </w:tc>
+        <w:tc>
+          <w:tcPr>
+            <w:tcW w:w="0" w:type="auto"/>
+            <w:vAlign w:val="center"/>
+          </w:tcPr>
+          <w:p>
+            <w:pPr>
+              <w:pStyle w:val="11"/>
+              <w:bidi w:val="0"/>
+              <w:jc w:val="both"/>
+              <w:rPr>
+                <w:rFonts w:hint="default" w:ascii="华文中宋" w:hAnsi="华文中宋" w:eastAsia="华文中宋" w:cs="华文中宋"/>
+                <w:b/>
+                <w:bCs/>
+                <w:color w:val="EA82E5"/>
+                <w:kern w:val="2"/>
+                <w:sz w:val="21"/>
+                <w:szCs w:val="21"/>
+                <w:lang w:val="en-US" w:eastAsia="zh-CN" w:bidi="ar-SA"/>
+              </w:rPr>
+            </w:pPr>
+            <w:r>
+              <w:rPr>
+                <w:rFonts w:hint="eastAsia" w:cs="华文中宋"/>
+                <w:b/>
+                <w:bCs/>
+                <w:color w:val="ED7D31" w:themeColor="accent2"/>
+                <w:kern w:val="2"/>
+                <w:sz w:val="21"/>
+                <w:szCs w:val="21"/>
+                <w:lang w:val="en-US" w:eastAsia="zh-CN" w:bidi="ar-SA"/>
+                <w14:textFill>
+                  <w14:solidFill>
+                    <w14:schemeClr w14:val="accent2"/>
+                  </w14:solidFill>
+                </w14:textFill>
+              </w:rPr>
+              <w:t>原地</w:t>
+            </w:r>
+            <w:r>
+              <w:rPr>
+                <w:rFonts w:hint="eastAsia" w:cs="华文中宋"/>
+                <w:b/>
+                <w:bCs/>
+                <w:color w:val="EA82E5"/>
+                <w:kern w:val="2"/>
+                <w:sz w:val="21"/>
+                <w:szCs w:val="21"/>
+                <w:lang w:val="en-US" w:eastAsia="zh-CN" w:bidi="ar-SA"/>
+              </w:rPr>
+              <w:t>旋转</w:t>
+            </w:r>
+            <w:r>
+              <w:rPr>
+                <w:rFonts w:hint="eastAsia" w:cs="华文中宋"/>
+                <w:b/>
+                <w:bCs/>
+                <w:color w:val="ED7D31" w:themeColor="accent2"/>
+                <w:kern w:val="2"/>
+                <w:sz w:val="21"/>
+                <w:szCs w:val="21"/>
+                <w:lang w:val="en-US" w:eastAsia="zh-CN" w:bidi="ar-SA"/>
+                <w14:textFill>
+                  <w14:solidFill>
+                    <w14:schemeClr w14:val="accent2"/>
+                  </w14:solidFill>
+                </w14:textFill>
+              </w:rPr>
+              <w:t xml:space="preserve"> (绝对/相对)</w:t>
+            </w:r>
+          </w:p>
+        </w:tc>
+      </w:tr>
+    </w:tbl>
+    <w:p>
+      <w:pPr>
+        <w:spacing w:line="240" w:lineRule="auto"/>
+        <w:rPr>
+          <w:rFonts w:hint="eastAsia" w:ascii="华文中宋" w:hAnsi="华文中宋" w:eastAsia="华文中宋" w:cs="华文中宋"/>
+          <w:b/>
+          <w:bCs/>
+          <w:color w:val="ED7D31" w:themeColor="accent2"/>
+          <w:sz w:val="21"/>
+          <w:szCs w:val="21"/>
+          <w:vertAlign w:val="baseline"/>
+          <w:lang w:val="en-US" w:eastAsia="zh-CN"/>
+          <w14:textFill>
+            <w14:solidFill>
+              <w14:schemeClr w14:val="accent2"/>
+            </w14:solidFill>
+          </w14:textFill>
+        </w:rPr>
+      </w:pPr>
+    </w:p>
+    <w:tbl>
+      <w:tblPr>
+        <w:tblStyle w:val="8"/>
         <w:tblW w:w="0" w:type="auto"/>
         <w:tblInd w:w="0" w:type="dxa"/>
         <w:tblBorders>
@@ -4781,7 +5290,7 @@
           </w:tcPr>
           <w:p>
             <w:pPr>
-              <w:pStyle w:val="10"/>
+              <w:pStyle w:val="11"/>
               <w:bidi w:val="0"/>
               <w:jc w:val="both"/>
               <w:rPr>
@@ -4805,7 +5314,7 @@
           </w:tcPr>
           <w:p>
             <w:pPr>
-              <w:pStyle w:val="10"/>
+              <w:pStyle w:val="11"/>
               <w:bidi w:val="0"/>
               <w:jc w:val="both"/>
               <w:rPr>
@@ -4883,7 +5392,7 @@
           </w:tcPr>
           <w:p>
             <w:pPr>
-              <w:pStyle w:val="10"/>
+              <w:pStyle w:val="11"/>
               <w:bidi w:val="0"/>
               <w:jc w:val="both"/>
               <w:rPr>
@@ -4918,7 +5427,7 @@
           </w:tcPr>
           <w:p>
             <w:pPr>
-              <w:pStyle w:val="10"/>
+              <w:pStyle w:val="11"/>
               <w:bidi w:val="0"/>
               <w:jc w:val="both"/>
               <w:rPr>
@@ -4942,7 +5451,7 @@
           </w:tcPr>
           <w:p>
             <w:pPr>
-              <w:pStyle w:val="10"/>
+              <w:pStyle w:val="11"/>
               <w:bidi w:val="0"/>
               <w:jc w:val="both"/>
               <w:rPr>
@@ -5004,24 +5513,24 @@
           </w:tcPr>
           <w:p>
             <w:pPr>
-              <w:pStyle w:val="10"/>
-              <w:bidi w:val="0"/>
-              <w:jc w:val="both"/>
-              <w:rPr>
-                <w:rFonts w:hint="eastAsia"/>
-                <w:lang w:val="en-US" w:eastAsia="zh-CN"/>
-              </w:rPr>
-            </w:pPr>
-          </w:p>
-        </w:tc>
-        <w:tc>
-          <w:tcPr>
-            <w:tcW w:w="0" w:type="auto"/>
-            <w:vAlign w:val="center"/>
-          </w:tcPr>
-          <w:p>
-            <w:pPr>
-              <w:pStyle w:val="10"/>
+              <w:pStyle w:val="11"/>
+              <w:bidi w:val="0"/>
+              <w:jc w:val="both"/>
+              <w:rPr>
+                <w:rFonts w:hint="eastAsia"/>
+                <w:lang w:val="en-US" w:eastAsia="zh-CN"/>
+              </w:rPr>
+            </w:pPr>
+          </w:p>
+        </w:tc>
+        <w:tc>
+          <w:tcPr>
+            <w:tcW w:w="0" w:type="auto"/>
+            <w:vAlign w:val="center"/>
+          </w:tcPr>
+          <w:p>
+            <w:pPr>
+              <w:pStyle w:val="11"/>
               <w:bidi w:val="0"/>
               <w:jc w:val="both"/>
               <w:rPr>
@@ -5045,7 +5554,7 @@
           </w:tcPr>
           <w:p>
             <w:pPr>
-              <w:pStyle w:val="10"/>
+              <w:pStyle w:val="11"/>
               <w:bidi w:val="0"/>
               <w:jc w:val="both"/>
               <w:rPr>
@@ -5136,7 +5645,7 @@
           </w:tcPr>
           <w:p>
             <w:pPr>
-              <w:pStyle w:val="10"/>
+              <w:pStyle w:val="11"/>
               <w:bidi w:val="0"/>
               <w:jc w:val="both"/>
               <w:rPr>
@@ -5164,7 +5673,7 @@
           </w:tcPr>
           <w:p>
             <w:pPr>
-              <w:pStyle w:val="10"/>
+              <w:pStyle w:val="11"/>
               <w:bidi w:val="0"/>
               <w:jc w:val="both"/>
               <w:rPr>
@@ -5188,7 +5697,7 @@
           </w:tcPr>
           <w:p>
             <w:pPr>
-              <w:pStyle w:val="10"/>
+              <w:pStyle w:val="11"/>
               <w:bidi w:val="0"/>
               <w:jc w:val="both"/>
               <w:rPr>
@@ -5232,388 +5741,6 @@
                 <w:lang w:val="en-US" w:eastAsia="zh-CN" w:bidi="ar-SA"/>
               </w:rPr>
               <w:t>平移</w:t>
-            </w:r>
-            <w:r>
-              <w:rPr>
-                <w:rFonts w:hint="eastAsia" w:cs="华文中宋"/>
-                <w:b/>
-                <w:bCs/>
-                <w:color w:val="ED7D31" w:themeColor="accent2"/>
-                <w:kern w:val="2"/>
-                <w:sz w:val="21"/>
-                <w:szCs w:val="21"/>
-                <w:lang w:val="en-US" w:eastAsia="zh-CN" w:bidi="ar-SA"/>
-                <w14:textFill>
-                  <w14:solidFill>
-                    <w14:schemeClr w14:val="accent2"/>
-                  </w14:solidFill>
-                </w14:textFill>
-              </w:rPr>
-              <w:t xml:space="preserve"> (绝对/相对)</w:t>
-            </w:r>
-          </w:p>
-        </w:tc>
-      </w:tr>
-    </w:tbl>
-    <w:p>
-      <w:pPr>
-        <w:spacing w:line="240" w:lineRule="auto"/>
-        <w:rPr>
-          <w:rFonts w:hint="eastAsia" w:ascii="华文中宋" w:hAnsi="华文中宋" w:eastAsia="华文中宋" w:cs="华文中宋"/>
-          <w:b/>
-          <w:bCs/>
-          <w:color w:val="ED7D31" w:themeColor="accent2"/>
-          <w:sz w:val="21"/>
-          <w:szCs w:val="21"/>
-          <w:vertAlign w:val="baseline"/>
-          <w:lang w:val="en-US" w:eastAsia="zh-CN"/>
-          <w14:textFill>
-            <w14:solidFill>
-              <w14:schemeClr w14:val="accent2"/>
-            </w14:solidFill>
-          </w14:textFill>
-        </w:rPr>
-      </w:pPr>
-    </w:p>
-    <w:tbl>
-      <w:tblPr>
-        <w:tblStyle w:val="7"/>
-        <w:tblW w:w="0" w:type="auto"/>
-        <w:tblInd w:w="0" w:type="dxa"/>
-        <w:tblBorders>
-          <w:top w:val="single" w:color="auto" w:sz="4" w:space="0"/>
-          <w:left w:val="single" w:color="auto" w:sz="4" w:space="0"/>
-          <w:bottom w:val="single" w:color="auto" w:sz="4" w:space="0"/>
-          <w:right w:val="single" w:color="auto" w:sz="4" w:space="0"/>
-          <w:insideH w:val="single" w:color="auto" w:sz="4" w:space="0"/>
-          <w:insideV w:val="single" w:color="auto" w:sz="4" w:space="0"/>
-        </w:tblBorders>
-        <w:tblLayout w:type="autofit"/>
-        <w:tblCellMar>
-          <w:top w:w="0" w:type="dxa"/>
-          <w:left w:w="108" w:type="dxa"/>
-          <w:bottom w:w="0" w:type="dxa"/>
-          <w:right w:w="108" w:type="dxa"/>
-        </w:tblCellMar>
-      </w:tblPr>
-      <w:tblGrid>
-        <w:gridCol w:w="1057"/>
-        <w:gridCol w:w="2953"/>
-        <w:gridCol w:w="2256"/>
-      </w:tblGrid>
-      <w:tr>
-        <w:tblPrEx>
-          <w:tblBorders>
-            <w:top w:val="single" w:color="auto" w:sz="4" w:space="0"/>
-            <w:left w:val="single" w:color="auto" w:sz="4" w:space="0"/>
-            <w:bottom w:val="single" w:color="auto" w:sz="4" w:space="0"/>
-            <w:right w:val="single" w:color="auto" w:sz="4" w:space="0"/>
-            <w:insideH w:val="single" w:color="auto" w:sz="4" w:space="0"/>
-            <w:insideV w:val="single" w:color="auto" w:sz="4" w:space="0"/>
-          </w:tblBorders>
-          <w:tblCellMar>
-            <w:top w:w="0" w:type="dxa"/>
-            <w:left w:w="108" w:type="dxa"/>
-            <w:bottom w:w="0" w:type="dxa"/>
-            <w:right w:w="108" w:type="dxa"/>
-          </w:tblCellMar>
-        </w:tblPrEx>
-        <w:tc>
-          <w:tcPr>
-            <w:tcW w:w="0" w:type="auto"/>
-            <w:gridSpan w:val="2"/>
-            <w:vAlign w:val="center"/>
-          </w:tcPr>
-          <w:p>
-            <w:pPr>
-              <w:pStyle w:val="10"/>
-              <w:bidi w:val="0"/>
-              <w:jc w:val="both"/>
-              <w:rPr>
-                <w:rFonts w:hint="default"/>
-                <w:lang w:val="en-US" w:eastAsia="zh-CN"/>
-              </w:rPr>
-            </w:pPr>
-            <w:r>
-              <w:rPr>
-                <w:rFonts w:hint="eastAsia"/>
-                <w:lang w:val="en-US" w:eastAsia="zh-CN"/>
-              </w:rPr>
-              <w:t>Quaterniond(w, x, y, z)</w:t>
-            </w:r>
-          </w:p>
-        </w:tc>
-        <w:tc>
-          <w:tcPr>
-            <w:tcW w:w="0" w:type="auto"/>
-            <w:vAlign w:val="center"/>
-          </w:tcPr>
-          <w:p>
-            <w:pPr>
-              <w:pStyle w:val="10"/>
-              <w:bidi w:val="0"/>
-              <w:jc w:val="both"/>
-              <w:rPr>
-                <w:rFonts w:hint="default" w:ascii="华文中宋" w:hAnsi="华文中宋" w:eastAsia="华文中宋" w:cs="华文中宋"/>
-                <w:b/>
-                <w:bCs/>
-                <w:color w:val="ED7D31" w:themeColor="accent2"/>
-                <w:kern w:val="2"/>
-                <w:sz w:val="21"/>
-                <w:szCs w:val="21"/>
-                <w:lang w:val="en-US" w:eastAsia="zh-CN" w:bidi="ar-SA"/>
-                <w14:textFill>
-                  <w14:solidFill>
-                    <w14:schemeClr w14:val="accent2"/>
-                  </w14:solidFill>
-                </w14:textFill>
-              </w:rPr>
-            </w:pPr>
-            <w:r>
-              <w:rPr>
-                <w:rFonts w:hint="eastAsia" w:cs="华文中宋"/>
-                <w:b/>
-                <w:bCs/>
-                <w:color w:val="EA82E5"/>
-                <w:kern w:val="2"/>
-                <w:sz w:val="21"/>
-                <w:szCs w:val="21"/>
-                <w:lang w:val="en-US" w:eastAsia="zh-CN" w:bidi="ar-SA"/>
-              </w:rPr>
-              <w:t>四元数</w:t>
-            </w:r>
-          </w:p>
-        </w:tc>
-      </w:tr>
-      <w:tr>
-        <w:tblPrEx>
-          <w:tblBorders>
-            <w:top w:val="single" w:color="auto" w:sz="4" w:space="0"/>
-            <w:left w:val="single" w:color="auto" w:sz="4" w:space="0"/>
-            <w:bottom w:val="single" w:color="auto" w:sz="4" w:space="0"/>
-            <w:right w:val="single" w:color="auto" w:sz="4" w:space="0"/>
-            <w:insideH w:val="single" w:color="auto" w:sz="4" w:space="0"/>
-            <w:insideV w:val="single" w:color="auto" w:sz="4" w:space="0"/>
-          </w:tblBorders>
-          <w:tblCellMar>
-            <w:top w:w="0" w:type="dxa"/>
-            <w:left w:w="108" w:type="dxa"/>
-            <w:bottom w:w="0" w:type="dxa"/>
-            <w:right w:w="108" w:type="dxa"/>
-          </w:tblCellMar>
-        </w:tblPrEx>
-        <w:tc>
-          <w:tcPr>
-            <w:tcW w:w="0" w:type="auto"/>
-            <w:vMerge w:val="restart"/>
-            <w:vAlign w:val="center"/>
-          </w:tcPr>
-          <w:p>
-            <w:pPr>
-              <w:pStyle w:val="10"/>
-              <w:bidi w:val="0"/>
-              <w:jc w:val="both"/>
-              <w:rPr>
-                <w:rFonts w:hint="eastAsia"/>
-                <w:lang w:val="en-US" w:eastAsia="zh-CN"/>
-              </w:rPr>
-            </w:pPr>
-            <w:r>
-              <w:rPr>
-                <w:rFonts w:hint="eastAsia" w:ascii="华文中宋" w:hAnsi="华文中宋" w:eastAsia="华文中宋" w:cs="华文中宋"/>
-                <w:b/>
-                <w:bCs/>
-                <w:color w:val="ED7D31" w:themeColor="accent2"/>
-                <w:kern w:val="2"/>
-                <w:sz w:val="21"/>
-                <w:szCs w:val="21"/>
-                <w:lang w:val="en-US" w:eastAsia="zh-CN" w:bidi="ar-SA"/>
-                <w14:textFill>
-                  <w14:solidFill>
-                    <w14:schemeClr w14:val="accent2"/>
-                  </w14:solidFill>
-                </w14:textFill>
-              </w:rPr>
-              <w:t>实例方法</w:t>
-            </w:r>
-          </w:p>
-        </w:tc>
-        <w:tc>
-          <w:tcPr>
-            <w:tcW w:w="0" w:type="auto"/>
-            <w:vAlign w:val="center"/>
-          </w:tcPr>
-          <w:p>
-            <w:pPr>
-              <w:pStyle w:val="10"/>
-              <w:bidi w:val="0"/>
-              <w:jc w:val="both"/>
-              <w:rPr>
-                <w:rFonts w:hint="default"/>
-                <w:lang w:val="en-US" w:eastAsia="zh-CN"/>
-              </w:rPr>
-            </w:pPr>
-            <w:r>
-              <w:rPr>
-                <w:rFonts w:hint="eastAsia"/>
-                <w:lang w:val="en-US" w:eastAsia="zh-CN"/>
-              </w:rPr>
-              <w:t>coeffs()</w:t>
-            </w:r>
-          </w:p>
-        </w:tc>
-        <w:tc>
-          <w:tcPr>
-            <w:tcW w:w="0" w:type="auto"/>
-            <w:vAlign w:val="center"/>
-          </w:tcPr>
-          <w:p>
-            <w:pPr>
-              <w:pStyle w:val="10"/>
-              <w:bidi w:val="0"/>
-              <w:jc w:val="both"/>
-              <w:rPr>
-                <w:rFonts w:hint="default" w:cs="华文中宋"/>
-                <w:b/>
-                <w:bCs/>
-                <w:color w:val="ED7D31" w:themeColor="accent2"/>
-                <w:kern w:val="2"/>
-                <w:sz w:val="21"/>
-                <w:szCs w:val="21"/>
-                <w:lang w:val="en-US" w:eastAsia="zh-CN" w:bidi="ar-SA"/>
-                <w14:textFill>
-                  <w14:solidFill>
-                    <w14:schemeClr w14:val="accent2"/>
-                  </w14:solidFill>
-                </w14:textFill>
-              </w:rPr>
-            </w:pPr>
-            <w:r>
-              <w:rPr>
-                <w:rFonts w:hint="eastAsia" w:cs="华文中宋"/>
-                <w:b/>
-                <w:bCs/>
-                <w:color w:val="EA82E5"/>
-                <w:kern w:val="2"/>
-                <w:sz w:val="21"/>
-                <w:szCs w:val="21"/>
-                <w:lang w:val="en-US" w:eastAsia="zh-CN" w:bidi="ar-SA"/>
-              </w:rPr>
-              <w:t>虚部、实部</w:t>
-            </w:r>
-          </w:p>
-        </w:tc>
-      </w:tr>
-      <w:tr>
-        <w:tblPrEx>
-          <w:tblBorders>
-            <w:top w:val="single" w:color="auto" w:sz="4" w:space="0"/>
-            <w:left w:val="single" w:color="auto" w:sz="4" w:space="0"/>
-            <w:bottom w:val="single" w:color="auto" w:sz="4" w:space="0"/>
-            <w:right w:val="single" w:color="auto" w:sz="4" w:space="0"/>
-            <w:insideH w:val="single" w:color="auto" w:sz="4" w:space="0"/>
-            <w:insideV w:val="single" w:color="auto" w:sz="4" w:space="0"/>
-          </w:tblBorders>
-          <w:tblCellMar>
-            <w:top w:w="0" w:type="dxa"/>
-            <w:left w:w="108" w:type="dxa"/>
-            <w:bottom w:w="0" w:type="dxa"/>
-            <w:right w:w="108" w:type="dxa"/>
-          </w:tblCellMar>
-        </w:tblPrEx>
-        <w:tc>
-          <w:tcPr>
-            <w:tcW w:w="0" w:type="auto"/>
-            <w:vMerge w:val="continue"/>
-            <w:vAlign w:val="center"/>
-          </w:tcPr>
-          <w:p>
-            <w:pPr>
-              <w:pStyle w:val="10"/>
-              <w:bidi w:val="0"/>
-              <w:jc w:val="both"/>
-              <w:rPr>
-                <w:rFonts w:hint="eastAsia"/>
-                <w:lang w:val="en-US" w:eastAsia="zh-CN"/>
-              </w:rPr>
-            </w:pPr>
-          </w:p>
-        </w:tc>
-        <w:tc>
-          <w:tcPr>
-            <w:tcW w:w="0" w:type="auto"/>
-            <w:vAlign w:val="center"/>
-          </w:tcPr>
-          <w:p>
-            <w:pPr>
-              <w:pStyle w:val="10"/>
-              <w:bidi w:val="0"/>
-              <w:jc w:val="both"/>
-              <w:rPr>
-                <w:rFonts w:hint="default"/>
-                <w:lang w:val="en-US" w:eastAsia="zh-CN"/>
-              </w:rPr>
-            </w:pPr>
-            <w:r>
-              <w:rPr>
-                <w:rFonts w:hint="eastAsia"/>
-                <w:lang w:val="en-US" w:eastAsia="zh-CN"/>
-              </w:rPr>
-              <w:t>prerotate / rotate(rotation)</w:t>
-            </w:r>
-          </w:p>
-        </w:tc>
-        <w:tc>
-          <w:tcPr>
-            <w:tcW w:w="0" w:type="auto"/>
-            <w:vAlign w:val="center"/>
-          </w:tcPr>
-          <w:p>
-            <w:pPr>
-              <w:pStyle w:val="10"/>
-              <w:bidi w:val="0"/>
-              <w:jc w:val="both"/>
-              <w:rPr>
-                <w:rFonts w:hint="default" w:ascii="华文中宋" w:hAnsi="华文中宋" w:eastAsia="华文中宋" w:cs="华文中宋"/>
-                <w:b/>
-                <w:bCs/>
-                <w:color w:val="EA82E5"/>
-                <w:kern w:val="2"/>
-                <w:sz w:val="21"/>
-                <w:szCs w:val="21"/>
-                <w:lang w:val="en-US" w:eastAsia="zh-CN" w:bidi="ar-SA"/>
-              </w:rPr>
-            </w:pPr>
-            <w:r>
-              <w:rPr>
-                <w:rFonts w:hint="eastAsia" w:cs="华文中宋"/>
-                <w:b/>
-                <w:bCs/>
-                <w:color w:val="ED7D31" w:themeColor="accent2"/>
-                <w:kern w:val="2"/>
-                <w:sz w:val="21"/>
-                <w:szCs w:val="21"/>
-                <w:lang w:val="en-US" w:eastAsia="zh-CN" w:bidi="ar-SA"/>
-                <w14:textFill>
-                  <w14:solidFill>
-                    <w14:schemeClr w14:val="accent2"/>
-                  </w14:solidFill>
-                </w14:textFill>
-              </w:rPr>
-              <w:t>原地</w:t>
-            </w:r>
-            <w:r>
-              <w:rPr>
-                <w:rFonts w:hint="eastAsia" w:cs="华文中宋"/>
-                <w:b/>
-                <w:bCs/>
-                <w:color w:val="EA82E5"/>
-                <w:kern w:val="2"/>
-                <w:sz w:val="21"/>
-                <w:szCs w:val="21"/>
-                <w:lang w:val="en-US" w:eastAsia="zh-CN" w:bidi="ar-SA"/>
-              </w:rPr>
-              <w:t>旋转</w:t>
             </w:r>
             <w:r>
               <w:rPr>
@@ -5729,6 +5856,194 @@
     </w:p>
     <w:p>
       <w:pPr>
+        <w:pStyle w:val="11"/>
+        <w:bidi w:val="0"/>
+        <w:rPr>
+          <w:rFonts w:hint="default"/>
+          <w:lang w:val="en-US" w:eastAsia="zh-CN"/>
+        </w:rPr>
+      </w:pPr>
+    </w:p>
+    <w:p>
+      <w:pPr>
+        <w:pStyle w:val="11"/>
+        <w:bidi w:val="0"/>
+        <w:rPr>
+          <w:rFonts w:hint="default"/>
+          <w:lang w:val="en-US" w:eastAsia="zh-CN"/>
+        </w:rPr>
+      </w:pPr>
+    </w:p>
+    <w:p>
+      <w:pPr>
+        <w:pStyle w:val="2"/>
+        <w:bidi w:val="0"/>
+        <w:rPr>
+          <w:rFonts w:hint="eastAsia"/>
+        </w:rPr>
+      </w:pPr>
+      <w:r>
+        <w:rPr>
+          <w:rFonts w:hint="eastAsia"/>
+          <w:lang w:val="en-US" w:eastAsia="zh-CN"/>
+        </w:rPr>
+        <w:t>李群sophus</w:t>
+      </w:r>
+      <w:r>
+        <w:rPr>
+          <w:rFonts w:hint="eastAsia"/>
+        </w:rPr>
+        <w:t>：</w:t>
+      </w:r>
+    </w:p>
+    <w:p>
+      <w:pPr>
+        <w:bidi w:val="0"/>
+        <w:jc w:val="both"/>
+        <w:rPr>
+          <w:rFonts w:hint="eastAsia" w:ascii="华文中宋" w:hAnsi="华文中宋" w:eastAsia="华文中宋" w:cs="华文中宋"/>
+          <w:b/>
+          <w:bCs/>
+          <w:color w:val="ED7D31" w:themeColor="accent2"/>
+          <w:sz w:val="21"/>
+          <w:szCs w:val="24"/>
+          <w:lang w:val="en-US" w:eastAsia="zh-CN"/>
+          <w14:textFill>
+            <w14:solidFill>
+              <w14:schemeClr w14:val="accent2"/>
+            </w14:solidFill>
+          </w14:textFill>
+        </w:rPr>
+      </w:pPr>
+      <w:r>
+        <w:rPr>
+          <w:rFonts w:hint="eastAsia" w:ascii="华文中宋" w:hAnsi="华文中宋" w:eastAsia="华文中宋" w:cs="华文中宋"/>
+          <w:b/>
+          <w:bCs/>
+          <w:color w:val="ED7D31" w:themeColor="accent2"/>
+          <w:sz w:val="21"/>
+          <w:szCs w:val="24"/>
+          <w:lang w:val="en-US" w:eastAsia="zh-CN"/>
+          <w14:textFill>
+            <w14:solidFill>
+              <w14:schemeClr w14:val="accent2"/>
+            </w14:solidFill>
+          </w14:textFill>
+        </w:rPr>
+        <w:t xml:space="preserve">using namespace </w:t>
+      </w:r>
+      <w:r>
+        <w:rPr>
+          <w:rFonts w:hint="eastAsia" w:cs="华文中宋"/>
+          <w:b/>
+          <w:bCs/>
+          <w:color w:val="ED7D31" w:themeColor="accent2"/>
+          <w:sz w:val="21"/>
+          <w:szCs w:val="24"/>
+          <w:lang w:val="en-US" w:eastAsia="zh-CN"/>
+          <w14:textFill>
+            <w14:solidFill>
+              <w14:schemeClr w14:val="accent2"/>
+            </w14:solidFill>
+          </w14:textFill>
+        </w:rPr>
+        <w:t>Sophus</w:t>
+      </w:r>
+      <w:r>
+        <w:rPr>
+          <w:rFonts w:hint="eastAsia" w:ascii="华文中宋" w:hAnsi="华文中宋" w:eastAsia="华文中宋" w:cs="华文中宋"/>
+          <w:b/>
+          <w:bCs/>
+          <w:color w:val="ED7D31" w:themeColor="accent2"/>
+          <w:sz w:val="21"/>
+          <w:szCs w:val="24"/>
+          <w:lang w:val="en-US" w:eastAsia="zh-CN"/>
+          <w14:textFill>
+            <w14:solidFill>
+              <w14:schemeClr w14:val="accent2"/>
+            </w14:solidFill>
+          </w14:textFill>
+        </w:rPr>
+        <w:t>;</w:t>
+      </w:r>
+    </w:p>
+    <w:p>
+      <w:pPr>
+        <w:bidi w:val="0"/>
+        <w:jc w:val="both"/>
+        <w:rPr>
+          <w:rFonts w:hint="default" w:ascii="华文中宋" w:hAnsi="华文中宋" w:eastAsia="华文中宋" w:cs="华文中宋"/>
+          <w:b/>
+          <w:bCs/>
+          <w:color w:val="ED7D31" w:themeColor="accent2"/>
+          <w:sz w:val="21"/>
+          <w:szCs w:val="24"/>
+          <w:lang w:val="en-US" w:eastAsia="zh-CN"/>
+          <w14:textFill>
+            <w14:solidFill>
+              <w14:schemeClr w14:val="accent2"/>
+            </w14:solidFill>
+          </w14:textFill>
+        </w:rPr>
+      </w:pPr>
+      <w:r>
+        <w:rPr>
+          <w:rFonts w:hint="eastAsia" w:hAnsi="Cambria Math" w:cs="华文中宋"/>
+          <w:b/>
+          <w:i w:val="0"/>
+          <w:color w:val="ED7D31" w:themeColor="accent2"/>
+          <w:kern w:val="2"/>
+          <w:sz w:val="21"/>
+          <w:szCs w:val="21"/>
+          <w:lang w:val="en-US" w:eastAsia="zh-CN" w:bidi="ar-SA"/>
+          <w14:textFill>
+            <w14:solidFill>
+              <w14:schemeClr w14:val="accent2"/>
+            </w14:solidFill>
+          </w14:textFill>
+        </w:rPr>
+        <w:drawing>
+          <wp:inline distT="0" distB="0" distL="114300" distR="114300">
+            <wp:extent cx="6405245" cy="4342765"/>
+            <wp:effectExtent l="0" t="0" r="10795" b="635"/>
+            <wp:docPr id="1" name="图片 1" descr="995df64e899aab99530b4d3732635f0"/>
+            <wp:cNvGraphicFramePr>
+              <a:graphicFrameLocks xmlns:a="http://schemas.openxmlformats.org/drawingml/2006/main" noChangeAspect="1"/>
+            </wp:cNvGraphicFramePr>
+            <a:graphic xmlns:a="http://schemas.openxmlformats.org/drawingml/2006/main">
+              <a:graphicData uri="http://schemas.openxmlformats.org/drawingml/2006/picture">
+                <pic:pic xmlns:pic="http://schemas.openxmlformats.org/drawingml/2006/picture">
+                  <pic:nvPicPr>
+                    <pic:cNvPr id="1" name="图片 1" descr="995df64e899aab99530b4d3732635f0"/>
+                    <pic:cNvPicPr>
+                      <a:picLocks noChangeAspect="1"/>
+                    </pic:cNvPicPr>
+                  </pic:nvPicPr>
+                  <pic:blipFill>
+                    <a:blip r:embed="rId4"/>
+                    <a:srcRect l="2361" r="1214" b="2356"/>
+                    <a:stretch>
+                      <a:fillRect/>
+                    </a:stretch>
+                  </pic:blipFill>
+                  <pic:spPr>
+                    <a:xfrm>
+                      <a:off x="0" y="0"/>
+                      <a:ext cx="6405245" cy="4342765"/>
+                    </a:xfrm>
+                    <a:prstGeom prst="rect">
+                      <a:avLst/>
+                    </a:prstGeom>
+                  </pic:spPr>
+                </pic:pic>
+              </a:graphicData>
+            </a:graphic>
+          </wp:inline>
+        </w:drawing>
+      </w:r>
+    </w:p>
+    <w:p>
+      <w:pPr>
         <w:bidi w:val="0"/>
         <w:rPr>
           <w:rFonts w:hint="default"/>
@@ -5740,24 +6055,1476 @@
           <w:rFonts w:hint="eastAsia"/>
           <w:lang w:val="en-US" w:eastAsia="zh-CN"/>
         </w:rPr>
-        <w:t>#include &lt;opencv4/opencv2/...&gt;</w:t>
+        <w:t>扰动模型 (求导)：全0李代数，添加扰动量1e-4后，转换为李群，左乘于</w:t>
       </w:r>
+      <w:bookmarkStart w:id="1" w:name="_GoBack"/>
+      <w:r>
+        <w:rPr>
+          <w:rFonts w:hint="eastAsia"/>
+          <w:lang w:val="en-US" w:eastAsia="zh-CN"/>
+        </w:rPr>
+        <w:t>李群</w:t>
+      </w:r>
+      <w:bookmarkEnd w:id="1"/>
     </w:p>
     <w:p>
       <w:pPr>
-        <w:pStyle w:val="10"/>
+        <w:pStyle w:val="11"/>
         <w:bidi w:val="0"/>
         <w:rPr>
           <w:rFonts w:hint="default"/>
           <w:lang w:val="en-US" w:eastAsia="zh-CN"/>
         </w:rPr>
       </w:pPr>
-      <w:bookmarkStart w:id="1" w:name="_GoBack"/>
-      <w:bookmarkEnd w:id="1"/>
+    </w:p>
+    <w:p>
+      <w:pPr>
+        <w:pStyle w:val="3"/>
+        <w:bidi w:val="0"/>
+        <w:rPr>
+          <w:rFonts w:hint="eastAsia"/>
+          <w:lang w:val="en-US" w:eastAsia="zh-CN"/>
+        </w:rPr>
+      </w:pPr>
+      <w:r>
+        <w:rPr>
+          <w:rFonts w:hint="eastAsia"/>
+          <w:lang w:val="en-US" w:eastAsia="zh-CN"/>
+        </w:rPr>
+        <w:t>正交so3.hpp：</w:t>
+      </w:r>
+    </w:p>
+    <w:tbl>
+      <w:tblPr>
+        <w:tblStyle w:val="8"/>
+        <w:tblW w:w="0" w:type="auto"/>
+        <w:tblInd w:w="0" w:type="dxa"/>
+        <w:tblBorders>
+          <w:top w:val="single" w:color="auto" w:sz="4" w:space="0"/>
+          <w:left w:val="single" w:color="auto" w:sz="4" w:space="0"/>
+          <w:bottom w:val="single" w:color="auto" w:sz="4" w:space="0"/>
+          <w:right w:val="single" w:color="auto" w:sz="4" w:space="0"/>
+          <w:insideH w:val="single" w:color="auto" w:sz="4" w:space="0"/>
+          <w:insideV w:val="single" w:color="auto" w:sz="4" w:space="0"/>
+        </w:tblBorders>
+        <w:tblLayout w:type="autofit"/>
+        <w:tblCellMar>
+          <w:top w:w="0" w:type="dxa"/>
+          <w:left w:w="108" w:type="dxa"/>
+          <w:bottom w:w="0" w:type="dxa"/>
+          <w:right w:w="108" w:type="dxa"/>
+        </w:tblCellMar>
+      </w:tblPr>
+      <w:tblGrid>
+        <w:gridCol w:w="847"/>
+        <w:gridCol w:w="2397"/>
+        <w:gridCol w:w="3939"/>
+      </w:tblGrid>
+      <w:tr>
+        <w:tblPrEx>
+          <w:tblBorders>
+            <w:top w:val="single" w:color="auto" w:sz="4" w:space="0"/>
+            <w:left w:val="single" w:color="auto" w:sz="4" w:space="0"/>
+            <w:bottom w:val="single" w:color="auto" w:sz="4" w:space="0"/>
+            <w:right w:val="single" w:color="auto" w:sz="4" w:space="0"/>
+            <w:insideH w:val="single" w:color="auto" w:sz="4" w:space="0"/>
+            <w:insideV w:val="single" w:color="auto" w:sz="4" w:space="0"/>
+          </w:tblBorders>
+          <w:tblCellMar>
+            <w:top w:w="0" w:type="dxa"/>
+            <w:left w:w="108" w:type="dxa"/>
+            <w:bottom w:w="0" w:type="dxa"/>
+            <w:right w:w="108" w:type="dxa"/>
+          </w:tblCellMar>
+        </w:tblPrEx>
+        <w:tc>
+          <w:tcPr>
+            <w:tcW w:w="0" w:type="auto"/>
+            <w:gridSpan w:val="2"/>
+            <w:vAlign w:val="center"/>
+          </w:tcPr>
+          <w:p>
+            <w:pPr>
+              <w:pStyle w:val="11"/>
+              <w:bidi w:val="0"/>
+              <w:jc w:val="both"/>
+              <w:rPr>
+                <w:rFonts w:hint="default"/>
+                <w:lang w:val="en-US" w:eastAsia="zh-CN"/>
+              </w:rPr>
+            </w:pPr>
+            <w:r>
+              <w:rPr>
+                <w:rFonts w:hint="eastAsia"/>
+                <w:lang w:val="en-US" w:eastAsia="zh-CN"/>
+              </w:rPr>
+              <w:t>SO3d(rota)</w:t>
+            </w:r>
+          </w:p>
+        </w:tc>
+        <w:tc>
+          <w:tcPr>
+            <w:tcW w:w="0" w:type="auto"/>
+            <w:vAlign w:val="center"/>
+          </w:tcPr>
+          <w:p>
+            <w:pPr>
+              <w:pStyle w:val="11"/>
+              <w:bidi w:val="0"/>
+              <w:jc w:val="both"/>
+              <w:rPr>
+                <w:rFonts w:hint="default" w:ascii="华文中宋" w:hAnsi="华文中宋" w:eastAsia="华文中宋" w:cs="华文中宋"/>
+                <w:b/>
+                <w:bCs/>
+                <w:color w:val="ED7D31" w:themeColor="accent2"/>
+                <w:kern w:val="2"/>
+                <w:sz w:val="21"/>
+                <w:szCs w:val="21"/>
+                <w:lang w:val="en-US" w:eastAsia="zh-CN" w:bidi="ar-SA"/>
+                <w14:textFill>
+                  <w14:solidFill>
+                    <w14:schemeClr w14:val="accent2"/>
+                  </w14:solidFill>
+                </w14:textFill>
+              </w:rPr>
+            </w:pPr>
+            <w:r>
+              <w:rPr>
+                <w:rFonts w:hint="eastAsia" w:cs="华文中宋"/>
+                <w:b/>
+                <w:bCs/>
+                <w:color w:val="ED7D31" w:themeColor="accent2"/>
+                <w:kern w:val="2"/>
+                <w:sz w:val="21"/>
+                <w:szCs w:val="21"/>
+                <w:lang w:val="en-US" w:eastAsia="zh-CN" w:bidi="ar-SA"/>
+                <w14:textFill>
+                  <w14:solidFill>
+                    <w14:schemeClr w14:val="accent2"/>
+                  </w14:solidFill>
+                </w14:textFill>
+              </w:rPr>
+              <w:t>实例化</w:t>
+            </w:r>
+            <w:r>
+              <w:rPr>
+                <w:rFonts w:hint="eastAsia" w:cs="华文中宋"/>
+                <w:b/>
+                <w:bCs/>
+                <w:color w:val="EA82E5"/>
+                <w:kern w:val="2"/>
+                <w:sz w:val="21"/>
+                <w:szCs w:val="21"/>
+                <w:lang w:val="en-US" w:eastAsia="zh-CN" w:bidi="ar-SA"/>
+              </w:rPr>
+              <w:t>特殊正交群</w:t>
+            </w:r>
+            <w:r>
+              <w:rPr>
+                <w:rFonts w:hint="eastAsia" w:cs="华文中宋"/>
+                <w:b/>
+                <w:bCs/>
+                <w:color w:val="ED7D31" w:themeColor="accent2"/>
+                <w:kern w:val="2"/>
+                <w:sz w:val="21"/>
+                <w:szCs w:val="21"/>
+                <w:lang w:val="en-US" w:eastAsia="zh-CN" w:bidi="ar-SA"/>
+                <w14:textFill>
+                  <w14:solidFill>
+                    <w14:schemeClr w14:val="accent2"/>
+                  </w14:solidFill>
+                </w14:textFill>
+              </w:rPr>
+              <w:t xml:space="preserve"> (旋转矩阵 </w:t>
+            </w:r>
+            <w:r>
+              <w:rPr>
+                <w:rFonts w:hint="eastAsia" w:cs="华文中宋"/>
+                <w:b/>
+                <w:bCs/>
+                <w:color w:val="ED7D31" w:themeColor="accent2"/>
+                <w:kern w:val="2"/>
+                <w:sz w:val="21"/>
+                <w:szCs w:val="21"/>
+                <w:lang w:val="en-US" w:eastAsia="zh-CN" w:bidi="ar-SA"/>
+                <w14:textFill>
+                  <w14:solidFill>
+                    <w14:schemeClr w14:val="accent2"/>
+                  </w14:solidFill>
+                </w14:textFill>
+              </w:rPr>
+              <w:t>/ 四元数</w:t>
+            </w:r>
+            <w:r>
+              <w:rPr>
+                <w:rFonts w:hint="eastAsia" w:cs="华文中宋"/>
+                <w:b/>
+                <w:bCs/>
+                <w:color w:val="ED7D31" w:themeColor="accent2"/>
+                <w:kern w:val="2"/>
+                <w:sz w:val="21"/>
+                <w:szCs w:val="21"/>
+                <w:lang w:val="en-US" w:eastAsia="zh-CN" w:bidi="ar-SA"/>
+                <w14:textFill>
+                  <w14:solidFill>
+                    <w14:schemeClr w14:val="accent2"/>
+                  </w14:solidFill>
+                </w14:textFill>
+              </w:rPr>
+              <w:t>)</w:t>
+            </w:r>
+          </w:p>
+        </w:tc>
+      </w:tr>
+      <w:tr>
+        <w:tblPrEx>
+          <w:tblBorders>
+            <w:top w:val="single" w:color="auto" w:sz="4" w:space="0"/>
+            <w:left w:val="single" w:color="auto" w:sz="4" w:space="0"/>
+            <w:bottom w:val="single" w:color="auto" w:sz="4" w:space="0"/>
+            <w:right w:val="single" w:color="auto" w:sz="4" w:space="0"/>
+            <w:insideH w:val="single" w:color="auto" w:sz="4" w:space="0"/>
+            <w:insideV w:val="single" w:color="auto" w:sz="4" w:space="0"/>
+          </w:tblBorders>
+          <w:tblCellMar>
+            <w:top w:w="0" w:type="dxa"/>
+            <w:left w:w="108" w:type="dxa"/>
+            <w:bottom w:w="0" w:type="dxa"/>
+            <w:right w:w="108" w:type="dxa"/>
+          </w:tblCellMar>
+        </w:tblPrEx>
+        <w:tc>
+          <w:tcPr>
+            <w:tcW w:w="0" w:type="auto"/>
+            <w:vAlign w:val="center"/>
+          </w:tcPr>
+          <w:p>
+            <w:pPr>
+              <w:pStyle w:val="11"/>
+              <w:bidi w:val="0"/>
+              <w:jc w:val="both"/>
+              <w:rPr>
+                <w:rFonts w:hint="eastAsia"/>
+                <w:lang w:val="en-US" w:eastAsia="zh-CN"/>
+              </w:rPr>
+            </w:pPr>
+            <w:r>
+              <w:rPr>
+                <w:rFonts w:hint="eastAsia" w:cs="华文中宋"/>
+                <w:b/>
+                <w:bCs/>
+                <w:color w:val="ED7D31" w:themeColor="accent2"/>
+                <w:kern w:val="2"/>
+                <w:sz w:val="21"/>
+                <w:szCs w:val="21"/>
+                <w:lang w:val="en-US" w:eastAsia="zh-CN" w:bidi="ar-SA"/>
+                <w14:textFill>
+                  <w14:solidFill>
+                    <w14:schemeClr w14:val="accent2"/>
+                  </w14:solidFill>
+                </w14:textFill>
+              </w:rPr>
+              <w:t>属性</w:t>
+            </w:r>
+          </w:p>
+        </w:tc>
+        <w:tc>
+          <w:tcPr>
+            <w:tcW w:w="0" w:type="auto"/>
+            <w:vAlign w:val="center"/>
+          </w:tcPr>
+          <w:p>
+            <w:pPr>
+              <w:pStyle w:val="11"/>
+              <w:bidi w:val="0"/>
+              <w:jc w:val="both"/>
+              <w:rPr>
+                <w:rFonts w:hint="eastAsia"/>
+                <w:lang w:val="en-US" w:eastAsia="zh-CN"/>
+              </w:rPr>
+            </w:pPr>
+            <w:r>
+              <w:rPr>
+                <w:rFonts w:hint="eastAsia"/>
+                <w:lang w:val="en-US" w:eastAsia="zh-CN"/>
+              </w:rPr>
+              <w:t>matrix()</w:t>
+            </w:r>
+          </w:p>
+        </w:tc>
+        <w:tc>
+          <w:tcPr>
+            <w:tcW w:w="0" w:type="auto"/>
+            <w:vAlign w:val="center"/>
+          </w:tcPr>
+          <w:p>
+            <w:pPr>
+              <w:pStyle w:val="11"/>
+              <w:bidi w:val="0"/>
+              <w:jc w:val="both"/>
+              <w:rPr>
+                <w:rFonts w:hint="eastAsia" w:cs="华文中宋"/>
+                <w:b/>
+                <w:bCs/>
+                <w:color w:val="ED7D31" w:themeColor="accent2"/>
+                <w:kern w:val="2"/>
+                <w:sz w:val="21"/>
+                <w:szCs w:val="21"/>
+                <w:lang w:val="en-US" w:eastAsia="zh-CN" w:bidi="ar-SA"/>
+                <w14:textFill>
+                  <w14:solidFill>
+                    <w14:schemeClr w14:val="accent2"/>
+                  </w14:solidFill>
+                </w14:textFill>
+              </w:rPr>
+            </w:pPr>
+            <w:r>
+              <w:rPr>
+                <w:rFonts w:hint="eastAsia" w:ascii="华文中宋" w:hAnsi="华文中宋" w:eastAsia="华文中宋" w:cs="华文中宋"/>
+                <w:b/>
+                <w:bCs/>
+                <w:color w:val="EA82E5"/>
+                <w:kern w:val="2"/>
+                <w:sz w:val="21"/>
+                <w:szCs w:val="21"/>
+                <w:lang w:val="en-US" w:eastAsia="zh-CN" w:bidi="ar-SA"/>
+              </w:rPr>
+              <w:t>旋转矩阵</w:t>
+            </w:r>
+          </w:p>
+        </w:tc>
+      </w:tr>
+      <w:tr>
+        <w:tblPrEx>
+          <w:tblBorders>
+            <w:top w:val="single" w:color="auto" w:sz="4" w:space="0"/>
+            <w:left w:val="single" w:color="auto" w:sz="4" w:space="0"/>
+            <w:bottom w:val="single" w:color="auto" w:sz="4" w:space="0"/>
+            <w:right w:val="single" w:color="auto" w:sz="4" w:space="0"/>
+            <w:insideH w:val="single" w:color="auto" w:sz="4" w:space="0"/>
+            <w:insideV w:val="single" w:color="auto" w:sz="4" w:space="0"/>
+          </w:tblBorders>
+          <w:tblCellMar>
+            <w:top w:w="0" w:type="dxa"/>
+            <w:left w:w="108" w:type="dxa"/>
+            <w:bottom w:w="0" w:type="dxa"/>
+            <w:right w:w="108" w:type="dxa"/>
+          </w:tblCellMar>
+        </w:tblPrEx>
+        <w:tc>
+          <w:tcPr>
+            <w:tcW w:w="0" w:type="auto"/>
+            <w:vAlign w:val="center"/>
+          </w:tcPr>
+          <w:p>
+            <w:pPr>
+              <w:pStyle w:val="11"/>
+              <w:bidi w:val="0"/>
+              <w:jc w:val="both"/>
+              <w:rPr>
+                <w:rFonts w:hint="default" w:ascii="华文中宋" w:hAnsi="华文中宋" w:eastAsia="华文中宋" w:cs="华文中宋"/>
+                <w:b/>
+                <w:bCs/>
+                <w:color w:val="ED7D31" w:themeColor="accent2"/>
+                <w:kern w:val="2"/>
+                <w:sz w:val="21"/>
+                <w:szCs w:val="21"/>
+                <w:lang w:val="en-US" w:eastAsia="zh-CN" w:bidi="ar-SA"/>
+                <w14:textFill>
+                  <w14:solidFill>
+                    <w14:schemeClr w14:val="accent2"/>
+                  </w14:solidFill>
+                </w14:textFill>
+              </w:rPr>
+            </w:pPr>
+            <w:r>
+              <w:rPr>
+                <w:rFonts w:hint="eastAsia" w:cs="华文中宋"/>
+                <w:b/>
+                <w:bCs/>
+                <w:color w:val="ED7D31" w:themeColor="accent2"/>
+                <w:kern w:val="2"/>
+                <w:sz w:val="21"/>
+                <w:szCs w:val="21"/>
+                <w:lang w:val="en-US" w:eastAsia="zh-CN" w:bidi="ar-SA"/>
+                <w14:textFill>
+                  <w14:solidFill>
+                    <w14:schemeClr w14:val="accent2"/>
+                  </w14:solidFill>
+                </w14:textFill>
+              </w:rPr>
+              <w:t>运算符</w:t>
+            </w:r>
+          </w:p>
+        </w:tc>
+        <w:tc>
+          <w:tcPr>
+            <w:tcW w:w="0" w:type="auto"/>
+            <w:vAlign w:val="center"/>
+          </w:tcPr>
+          <w:p>
+            <w:pPr>
+              <w:pStyle w:val="11"/>
+              <w:bidi w:val="0"/>
+              <w:jc w:val="both"/>
+              <w:rPr>
+                <w:rFonts w:hint="eastAsia"/>
+                <w:lang w:val="en-US" w:eastAsia="zh-CN"/>
+              </w:rPr>
+            </w:pPr>
+            <w:r>
+              <w:rPr>
+                <w:rFonts w:hint="eastAsia"/>
+                <w:lang w:val="en-US" w:eastAsia="zh-CN"/>
+              </w:rPr>
+              <w:t>* x</w:t>
+            </w:r>
+          </w:p>
+        </w:tc>
+        <w:tc>
+          <w:tcPr>
+            <w:tcW w:w="0" w:type="auto"/>
+            <w:vAlign w:val="center"/>
+          </w:tcPr>
+          <w:p>
+            <w:pPr>
+              <w:pStyle w:val="11"/>
+              <w:bidi w:val="0"/>
+              <w:jc w:val="both"/>
+              <w:rPr>
+                <w:rFonts w:hint="eastAsia" w:ascii="华文中宋" w:hAnsi="华文中宋" w:eastAsia="华文中宋" w:cs="华文中宋"/>
+                <w:b/>
+                <w:bCs/>
+                <w:color w:val="EA82E5"/>
+                <w:kern w:val="2"/>
+                <w:sz w:val="21"/>
+                <w:szCs w:val="21"/>
+                <w:lang w:val="en-US" w:eastAsia="zh-CN" w:bidi="ar-SA"/>
+              </w:rPr>
+            </w:pPr>
+            <w:r>
+              <w:rPr>
+                <w:rStyle w:val="12"/>
+                <w:rFonts w:hint="eastAsia"/>
+                <w:lang w:val="en-US" w:eastAsia="zh-CN"/>
+              </w:rPr>
+              <w:t>矩阵乘法</w:t>
+            </w:r>
+          </w:p>
+        </w:tc>
+      </w:tr>
+      <w:tr>
+        <w:tblPrEx>
+          <w:tblBorders>
+            <w:top w:val="single" w:color="auto" w:sz="4" w:space="0"/>
+            <w:left w:val="single" w:color="auto" w:sz="4" w:space="0"/>
+            <w:bottom w:val="single" w:color="auto" w:sz="4" w:space="0"/>
+            <w:right w:val="single" w:color="auto" w:sz="4" w:space="0"/>
+            <w:insideH w:val="single" w:color="auto" w:sz="4" w:space="0"/>
+            <w:insideV w:val="single" w:color="auto" w:sz="4" w:space="0"/>
+          </w:tblBorders>
+          <w:tblCellMar>
+            <w:top w:w="0" w:type="dxa"/>
+            <w:left w:w="108" w:type="dxa"/>
+            <w:bottom w:w="0" w:type="dxa"/>
+            <w:right w:w="108" w:type="dxa"/>
+          </w:tblCellMar>
+        </w:tblPrEx>
+        <w:tc>
+          <w:tcPr>
+            <w:tcW w:w="0" w:type="auto"/>
+            <w:vMerge w:val="restart"/>
+            <w:vAlign w:val="center"/>
+          </w:tcPr>
+          <w:p>
+            <w:pPr>
+              <w:pStyle w:val="11"/>
+              <w:bidi w:val="0"/>
+              <w:jc w:val="both"/>
+              <w:rPr>
+                <w:rFonts w:hint="eastAsia" w:ascii="华文中宋" w:hAnsi="华文中宋" w:eastAsia="华文中宋" w:cs="华文中宋"/>
+                <w:b/>
+                <w:bCs/>
+                <w:color w:val="ED7D31" w:themeColor="accent2"/>
+                <w:kern w:val="2"/>
+                <w:sz w:val="21"/>
+                <w:szCs w:val="21"/>
+                <w:lang w:val="en-US" w:eastAsia="zh-CN" w:bidi="ar-SA"/>
+                <w14:textFill>
+                  <w14:solidFill>
+                    <w14:schemeClr w14:val="accent2"/>
+                  </w14:solidFill>
+                </w14:textFill>
+              </w:rPr>
+            </w:pPr>
+            <w:r>
+              <w:rPr>
+                <w:rFonts w:hint="eastAsia" w:ascii="华文中宋" w:hAnsi="华文中宋" w:eastAsia="华文中宋" w:cs="华文中宋"/>
+                <w:b/>
+                <w:bCs/>
+                <w:color w:val="ED7D31" w:themeColor="accent2"/>
+                <w:kern w:val="2"/>
+                <w:sz w:val="21"/>
+                <w:szCs w:val="21"/>
+                <w:lang w:val="en-US" w:eastAsia="zh-CN" w:bidi="ar-SA"/>
+                <w14:textFill>
+                  <w14:solidFill>
+                    <w14:schemeClr w14:val="accent2"/>
+                  </w14:solidFill>
+                </w14:textFill>
+              </w:rPr>
+              <w:t>函数</w:t>
+            </w:r>
+          </w:p>
+        </w:tc>
+        <w:tc>
+          <w:tcPr>
+            <w:tcW w:w="0" w:type="auto"/>
+            <w:vAlign w:val="center"/>
+          </w:tcPr>
+          <w:p>
+            <w:pPr>
+              <w:pStyle w:val="11"/>
+              <w:bidi w:val="0"/>
+              <w:jc w:val="both"/>
+              <w:rPr>
+                <w:rFonts w:hint="default"/>
+                <w:lang w:val="en-US" w:eastAsia="zh-CN"/>
+              </w:rPr>
+            </w:pPr>
+            <w:r>
+              <w:rPr>
+                <w:rFonts w:hint="eastAsia"/>
+                <w:lang w:val="en-US" w:eastAsia="zh-CN"/>
+              </w:rPr>
+              <w:t>log() / ::exp(vec)</w:t>
+            </w:r>
+          </w:p>
+        </w:tc>
+        <w:tc>
+          <w:tcPr>
+            <w:tcW w:w="0" w:type="auto"/>
+            <w:vAlign w:val="center"/>
+          </w:tcPr>
+          <w:p>
+            <w:pPr>
+              <w:pStyle w:val="11"/>
+              <w:bidi w:val="0"/>
+              <w:jc w:val="both"/>
+              <w:rPr>
+                <w:rFonts w:hint="default" w:ascii="华文中宋" w:hAnsi="华文中宋" w:eastAsia="华文中宋" w:cs="华文中宋"/>
+                <w:b/>
+                <w:bCs/>
+                <w:color w:val="EA82E5"/>
+                <w:kern w:val="2"/>
+                <w:sz w:val="21"/>
+                <w:szCs w:val="21"/>
+                <w:lang w:val="en-US" w:eastAsia="zh-CN" w:bidi="ar-SA"/>
+              </w:rPr>
+            </w:pPr>
+            <w:r>
+              <w:rPr>
+                <w:rFonts w:hint="eastAsia" w:cs="华文中宋"/>
+                <w:b/>
+                <w:bCs/>
+                <w:color w:val="EA82E5"/>
+                <w:kern w:val="2"/>
+                <w:sz w:val="21"/>
+                <w:szCs w:val="21"/>
+                <w:lang w:val="en-US" w:eastAsia="zh-CN" w:bidi="ar-SA"/>
+              </w:rPr>
+              <w:t xml:space="preserve">李代数 </w:t>
+            </w:r>
+            <w:r>
+              <w:rPr>
+                <w:rFonts w:hint="eastAsia" w:cs="华文中宋"/>
+                <w:b/>
+                <w:bCs/>
+                <w:color w:val="ED7D31" w:themeColor="accent2"/>
+                <w:kern w:val="2"/>
+                <w:sz w:val="21"/>
+                <w:szCs w:val="21"/>
+                <w:lang w:val="en-US" w:eastAsia="zh-CN" w:bidi="ar-SA"/>
+                <w14:textFill>
+                  <w14:solidFill>
+                    <w14:schemeClr w14:val="accent2"/>
+                  </w14:solidFill>
+                </w14:textFill>
+              </w:rPr>
+              <w:t xml:space="preserve">↔ </w:t>
+            </w:r>
+            <w:r>
+              <w:rPr>
+                <w:rFonts w:hint="eastAsia" w:cs="华文中宋"/>
+                <w:b/>
+                <w:bCs/>
+                <w:color w:val="EA82E5"/>
+                <w:kern w:val="2"/>
+                <w:sz w:val="21"/>
+                <w:szCs w:val="21"/>
+                <w:lang w:val="en-US" w:eastAsia="zh-CN" w:bidi="ar-SA"/>
+              </w:rPr>
+              <w:t>李群</w:t>
+            </w:r>
+          </w:p>
+        </w:tc>
+      </w:tr>
+      <w:tr>
+        <w:tblPrEx>
+          <w:tblBorders>
+            <w:top w:val="single" w:color="auto" w:sz="4" w:space="0"/>
+            <w:left w:val="single" w:color="auto" w:sz="4" w:space="0"/>
+            <w:bottom w:val="single" w:color="auto" w:sz="4" w:space="0"/>
+            <w:right w:val="single" w:color="auto" w:sz="4" w:space="0"/>
+            <w:insideH w:val="single" w:color="auto" w:sz="4" w:space="0"/>
+            <w:insideV w:val="single" w:color="auto" w:sz="4" w:space="0"/>
+          </w:tblBorders>
+          <w:tblCellMar>
+            <w:top w:w="0" w:type="dxa"/>
+            <w:left w:w="108" w:type="dxa"/>
+            <w:bottom w:w="0" w:type="dxa"/>
+            <w:right w:w="108" w:type="dxa"/>
+          </w:tblCellMar>
+        </w:tblPrEx>
+        <w:tc>
+          <w:tcPr>
+            <w:tcW w:w="0" w:type="auto"/>
+            <w:vMerge w:val="continue"/>
+            <w:tcBorders/>
+            <w:vAlign w:val="center"/>
+          </w:tcPr>
+          <w:p>
+            <w:pPr>
+              <w:pStyle w:val="11"/>
+              <w:bidi w:val="0"/>
+              <w:jc w:val="both"/>
+              <w:rPr>
+                <w:rFonts w:hint="eastAsia" w:ascii="华文中宋" w:hAnsi="华文中宋" w:eastAsia="华文中宋" w:cs="华文中宋"/>
+                <w:b/>
+                <w:bCs/>
+                <w:color w:val="ED7D31" w:themeColor="accent2"/>
+                <w:kern w:val="2"/>
+                <w:sz w:val="21"/>
+                <w:szCs w:val="21"/>
+                <w:lang w:val="en-US" w:eastAsia="zh-CN" w:bidi="ar-SA"/>
+                <w14:textFill>
+                  <w14:solidFill>
+                    <w14:schemeClr w14:val="accent2"/>
+                  </w14:solidFill>
+                </w14:textFill>
+              </w:rPr>
+            </w:pPr>
+          </w:p>
+        </w:tc>
+        <w:tc>
+          <w:tcPr>
+            <w:tcW w:w="0" w:type="auto"/>
+            <w:vAlign w:val="center"/>
+          </w:tcPr>
+          <w:p>
+            <w:pPr>
+              <w:pStyle w:val="11"/>
+              <w:bidi w:val="0"/>
+              <w:jc w:val="both"/>
+              <w:rPr>
+                <w:rFonts w:hint="default"/>
+                <w:lang w:val="en-US" w:eastAsia="zh-CN"/>
+              </w:rPr>
+            </w:pPr>
+            <w:r>
+              <w:rPr>
+                <w:rFonts w:hint="eastAsia"/>
+                <w:lang w:val="en-US" w:eastAsia="zh-CN"/>
+              </w:rPr>
+              <w:t>::hat(vec) / ::vee(mat)</w:t>
+            </w:r>
+          </w:p>
+        </w:tc>
+        <w:tc>
+          <w:tcPr>
+            <w:tcW w:w="0" w:type="auto"/>
+            <w:vAlign w:val="center"/>
+          </w:tcPr>
+          <w:p>
+            <w:pPr>
+              <w:pStyle w:val="11"/>
+              <w:bidi w:val="0"/>
+              <w:jc w:val="both"/>
+              <w:rPr>
+                <w:rFonts w:hint="default" w:ascii="华文中宋" w:hAnsi="华文中宋" w:eastAsia="华文中宋" w:cs="华文中宋"/>
+                <w:b/>
+                <w:bCs/>
+                <w:color w:val="EA82E5"/>
+                <w:kern w:val="2"/>
+                <w:sz w:val="21"/>
+                <w:szCs w:val="21"/>
+                <w:lang w:val="en-US" w:eastAsia="zh-CN" w:bidi="ar-SA"/>
+              </w:rPr>
+            </w:pPr>
+            <w:r>
+              <w:rPr>
+                <w:rFonts w:hint="eastAsia" w:cs="华文中宋"/>
+                <w:b/>
+                <w:bCs/>
+                <w:color w:val="EA82E5"/>
+                <w:kern w:val="2"/>
+                <w:sz w:val="21"/>
+                <w:szCs w:val="21"/>
+                <w:lang w:val="en-US" w:eastAsia="zh-CN" w:bidi="ar-SA"/>
+              </w:rPr>
+              <w:t>反对称矩阵</w:t>
+            </w:r>
+            <w:r>
+              <w:rPr>
+                <w:rFonts w:hint="eastAsia" w:cs="华文中宋"/>
+                <w:b/>
+                <w:bCs/>
+                <w:color w:val="ED7D31" w:themeColor="accent2"/>
+                <w:kern w:val="2"/>
+                <w:sz w:val="21"/>
+                <w:szCs w:val="21"/>
+                <w:lang w:val="en-US" w:eastAsia="zh-CN" w:bidi="ar-SA"/>
+                <w14:textFill>
+                  <w14:solidFill>
+                    <w14:schemeClr w14:val="accent2"/>
+                  </w14:solidFill>
+                </w14:textFill>
+              </w:rPr>
+              <w:t xml:space="preserve"> ↔ </w:t>
+            </w:r>
+            <w:r>
+              <w:rPr>
+                <w:rFonts w:hint="eastAsia" w:cs="华文中宋"/>
+                <w:b/>
+                <w:bCs/>
+                <w:color w:val="EA82E5"/>
+                <w:kern w:val="2"/>
+                <w:sz w:val="21"/>
+                <w:szCs w:val="21"/>
+                <w:lang w:val="en-US" w:eastAsia="zh-CN" w:bidi="ar-SA"/>
+              </w:rPr>
+              <w:t>向量</w:t>
+            </w:r>
+          </w:p>
+        </w:tc>
+      </w:tr>
+    </w:tbl>
+    <w:p>
+      <w:pPr>
+        <w:rPr>
+          <w:rFonts w:hint="eastAsia"/>
+          <w:lang w:val="en-US" w:eastAsia="zh-CN"/>
+        </w:rPr>
+      </w:pPr>
+    </w:p>
+    <w:p>
+      <w:pPr>
+        <w:rPr>
+          <w:rFonts w:hint="eastAsia"/>
+          <w:lang w:val="en-US" w:eastAsia="zh-CN"/>
+        </w:rPr>
+      </w:pPr>
+    </w:p>
+    <w:p>
+      <w:pPr>
+        <w:pStyle w:val="3"/>
+        <w:bidi w:val="0"/>
+        <w:rPr>
+          <w:rFonts w:hint="eastAsia"/>
+          <w:lang w:val="en-US" w:eastAsia="zh-CN"/>
+        </w:rPr>
+      </w:pPr>
+      <w:r>
+        <w:rPr>
+          <w:rFonts w:hint="eastAsia"/>
+          <w:lang w:val="en-US" w:eastAsia="zh-CN"/>
+        </w:rPr>
+        <w:t>欧氏se3.hpp：</w:t>
+      </w:r>
+    </w:p>
+    <w:tbl>
+      <w:tblPr>
+        <w:tblStyle w:val="8"/>
+        <w:tblW w:w="0" w:type="auto"/>
+        <w:tblInd w:w="0" w:type="dxa"/>
+        <w:tblBorders>
+          <w:top w:val="single" w:color="auto" w:sz="4" w:space="0"/>
+          <w:left w:val="single" w:color="auto" w:sz="4" w:space="0"/>
+          <w:bottom w:val="single" w:color="auto" w:sz="4" w:space="0"/>
+          <w:right w:val="single" w:color="auto" w:sz="4" w:space="0"/>
+          <w:insideH w:val="single" w:color="auto" w:sz="4" w:space="0"/>
+          <w:insideV w:val="single" w:color="auto" w:sz="4" w:space="0"/>
+        </w:tblBorders>
+        <w:tblLayout w:type="autofit"/>
+        <w:tblCellMar>
+          <w:top w:w="0" w:type="dxa"/>
+          <w:left w:w="108" w:type="dxa"/>
+          <w:bottom w:w="0" w:type="dxa"/>
+          <w:right w:w="108" w:type="dxa"/>
+        </w:tblCellMar>
+      </w:tblPr>
+      <w:tblGrid>
+        <w:gridCol w:w="847"/>
+        <w:gridCol w:w="2397"/>
+        <w:gridCol w:w="3939"/>
+      </w:tblGrid>
+      <w:tr>
+        <w:tblPrEx>
+          <w:tblBorders>
+            <w:top w:val="single" w:color="auto" w:sz="4" w:space="0"/>
+            <w:left w:val="single" w:color="auto" w:sz="4" w:space="0"/>
+            <w:bottom w:val="single" w:color="auto" w:sz="4" w:space="0"/>
+            <w:right w:val="single" w:color="auto" w:sz="4" w:space="0"/>
+            <w:insideH w:val="single" w:color="auto" w:sz="4" w:space="0"/>
+            <w:insideV w:val="single" w:color="auto" w:sz="4" w:space="0"/>
+          </w:tblBorders>
+        </w:tblPrEx>
+        <w:tc>
+          <w:tcPr>
+            <w:tcW w:w="0" w:type="auto"/>
+            <w:gridSpan w:val="2"/>
+            <w:vAlign w:val="center"/>
+          </w:tcPr>
+          <w:p>
+            <w:pPr>
+              <w:pStyle w:val="11"/>
+              <w:bidi w:val="0"/>
+              <w:jc w:val="both"/>
+              <w:rPr>
+                <w:rFonts w:hint="default"/>
+                <w:lang w:val="en-US" w:eastAsia="zh-CN"/>
+              </w:rPr>
+            </w:pPr>
+            <w:r>
+              <w:rPr>
+                <w:rFonts w:hint="eastAsia"/>
+                <w:lang w:val="en-US" w:eastAsia="zh-CN"/>
+              </w:rPr>
+              <w:t>SE3d(rota, pos)</w:t>
+            </w:r>
+          </w:p>
+        </w:tc>
+        <w:tc>
+          <w:tcPr>
+            <w:tcW w:w="0" w:type="auto"/>
+            <w:vAlign w:val="center"/>
+          </w:tcPr>
+          <w:p>
+            <w:pPr>
+              <w:pStyle w:val="11"/>
+              <w:bidi w:val="0"/>
+              <w:jc w:val="both"/>
+              <w:rPr>
+                <w:rFonts w:hint="default" w:ascii="华文中宋" w:hAnsi="华文中宋" w:eastAsia="华文中宋" w:cs="华文中宋"/>
+                <w:b/>
+                <w:bCs/>
+                <w:color w:val="ED7D31" w:themeColor="accent2"/>
+                <w:kern w:val="2"/>
+                <w:sz w:val="21"/>
+                <w:szCs w:val="21"/>
+                <w:lang w:val="en-US" w:eastAsia="zh-CN" w:bidi="ar-SA"/>
+                <w14:textFill>
+                  <w14:solidFill>
+                    <w14:schemeClr w14:val="accent2"/>
+                  </w14:solidFill>
+                </w14:textFill>
+              </w:rPr>
+            </w:pPr>
+            <w:r>
+              <w:rPr>
+                <w:rFonts w:hint="eastAsia" w:cs="华文中宋"/>
+                <w:b/>
+                <w:bCs/>
+                <w:color w:val="ED7D31" w:themeColor="accent2"/>
+                <w:kern w:val="2"/>
+                <w:sz w:val="21"/>
+                <w:szCs w:val="21"/>
+                <w:lang w:val="en-US" w:eastAsia="zh-CN" w:bidi="ar-SA"/>
+                <w14:textFill>
+                  <w14:solidFill>
+                    <w14:schemeClr w14:val="accent2"/>
+                  </w14:solidFill>
+                </w14:textFill>
+              </w:rPr>
+              <w:t>实例化</w:t>
+            </w:r>
+            <w:r>
+              <w:rPr>
+                <w:rFonts w:hint="eastAsia" w:cs="华文中宋"/>
+                <w:b/>
+                <w:bCs/>
+                <w:color w:val="EA82E5"/>
+                <w:kern w:val="2"/>
+                <w:sz w:val="21"/>
+                <w:szCs w:val="21"/>
+                <w:lang w:val="en-US" w:eastAsia="zh-CN" w:bidi="ar-SA"/>
+              </w:rPr>
+              <w:t>特殊欧氏群</w:t>
+            </w:r>
+            <w:r>
+              <w:rPr>
+                <w:rFonts w:hint="eastAsia" w:cs="华文中宋"/>
+                <w:b/>
+                <w:bCs/>
+                <w:color w:val="ED7D31" w:themeColor="accent2"/>
+                <w:kern w:val="2"/>
+                <w:sz w:val="21"/>
+                <w:szCs w:val="21"/>
+                <w:lang w:val="en-US" w:eastAsia="zh-CN" w:bidi="ar-SA"/>
+                <w14:textFill>
+                  <w14:solidFill>
+                    <w14:schemeClr w14:val="accent2"/>
+                  </w14:solidFill>
+                </w14:textFill>
+              </w:rPr>
+              <w:t xml:space="preserve"> (旋转矩阵 / 四元数)</w:t>
+            </w:r>
+          </w:p>
+        </w:tc>
+      </w:tr>
+      <w:tr>
+        <w:tblPrEx>
+          <w:tblBorders>
+            <w:top w:val="single" w:color="auto" w:sz="4" w:space="0"/>
+            <w:left w:val="single" w:color="auto" w:sz="4" w:space="0"/>
+            <w:bottom w:val="single" w:color="auto" w:sz="4" w:space="0"/>
+            <w:right w:val="single" w:color="auto" w:sz="4" w:space="0"/>
+            <w:insideH w:val="single" w:color="auto" w:sz="4" w:space="0"/>
+            <w:insideV w:val="single" w:color="auto" w:sz="4" w:space="0"/>
+          </w:tblBorders>
+          <w:tblCellMar>
+            <w:top w:w="0" w:type="dxa"/>
+            <w:left w:w="108" w:type="dxa"/>
+            <w:bottom w:w="0" w:type="dxa"/>
+            <w:right w:w="108" w:type="dxa"/>
+          </w:tblCellMar>
+        </w:tblPrEx>
+        <w:tc>
+          <w:tcPr>
+            <w:tcW w:w="0" w:type="auto"/>
+            <w:vAlign w:val="center"/>
+          </w:tcPr>
+          <w:p>
+            <w:pPr>
+              <w:pStyle w:val="11"/>
+              <w:bidi w:val="0"/>
+              <w:jc w:val="both"/>
+              <w:rPr>
+                <w:rFonts w:hint="eastAsia"/>
+                <w:lang w:val="en-US" w:eastAsia="zh-CN"/>
+              </w:rPr>
+            </w:pPr>
+            <w:r>
+              <w:rPr>
+                <w:rFonts w:hint="eastAsia" w:cs="华文中宋"/>
+                <w:b/>
+                <w:bCs/>
+                <w:color w:val="ED7D31" w:themeColor="accent2"/>
+                <w:kern w:val="2"/>
+                <w:sz w:val="21"/>
+                <w:szCs w:val="21"/>
+                <w:lang w:val="en-US" w:eastAsia="zh-CN" w:bidi="ar-SA"/>
+                <w14:textFill>
+                  <w14:solidFill>
+                    <w14:schemeClr w14:val="accent2"/>
+                  </w14:solidFill>
+                </w14:textFill>
+              </w:rPr>
+              <w:t>属性</w:t>
+            </w:r>
+          </w:p>
+        </w:tc>
+        <w:tc>
+          <w:tcPr>
+            <w:tcW w:w="0" w:type="auto"/>
+            <w:vAlign w:val="center"/>
+          </w:tcPr>
+          <w:p>
+            <w:pPr>
+              <w:pStyle w:val="11"/>
+              <w:bidi w:val="0"/>
+              <w:jc w:val="both"/>
+              <w:rPr>
+                <w:rFonts w:hint="eastAsia"/>
+                <w:lang w:val="en-US" w:eastAsia="zh-CN"/>
+              </w:rPr>
+            </w:pPr>
+            <w:r>
+              <w:rPr>
+                <w:rFonts w:hint="eastAsia"/>
+                <w:lang w:val="en-US" w:eastAsia="zh-CN"/>
+              </w:rPr>
+              <w:t>matrix()</w:t>
+            </w:r>
+          </w:p>
+        </w:tc>
+        <w:tc>
+          <w:tcPr>
+            <w:tcW w:w="0" w:type="auto"/>
+            <w:vAlign w:val="center"/>
+          </w:tcPr>
+          <w:p>
+            <w:pPr>
+              <w:pStyle w:val="11"/>
+              <w:bidi w:val="0"/>
+              <w:jc w:val="both"/>
+              <w:rPr>
+                <w:rFonts w:hint="eastAsia" w:cs="华文中宋"/>
+                <w:b/>
+                <w:bCs/>
+                <w:color w:val="ED7D31" w:themeColor="accent2"/>
+                <w:kern w:val="2"/>
+                <w:sz w:val="21"/>
+                <w:szCs w:val="21"/>
+                <w:lang w:val="en-US" w:eastAsia="zh-CN" w:bidi="ar-SA"/>
+                <w14:textFill>
+                  <w14:solidFill>
+                    <w14:schemeClr w14:val="accent2"/>
+                  </w14:solidFill>
+                </w14:textFill>
+              </w:rPr>
+            </w:pPr>
+            <w:r>
+              <w:rPr>
+                <w:rFonts w:hint="eastAsia" w:ascii="华文中宋" w:hAnsi="华文中宋" w:eastAsia="华文中宋" w:cs="华文中宋"/>
+                <w:b/>
+                <w:bCs/>
+                <w:color w:val="EA82E5"/>
+                <w:kern w:val="2"/>
+                <w:sz w:val="21"/>
+                <w:szCs w:val="21"/>
+                <w:lang w:val="en-US" w:eastAsia="zh-CN" w:bidi="ar-SA"/>
+              </w:rPr>
+              <w:t>旋转矩阵</w:t>
+            </w:r>
+          </w:p>
+        </w:tc>
+      </w:tr>
+      <w:tr>
+        <w:tblPrEx>
+          <w:tblBorders>
+            <w:top w:val="single" w:color="auto" w:sz="4" w:space="0"/>
+            <w:left w:val="single" w:color="auto" w:sz="4" w:space="0"/>
+            <w:bottom w:val="single" w:color="auto" w:sz="4" w:space="0"/>
+            <w:right w:val="single" w:color="auto" w:sz="4" w:space="0"/>
+            <w:insideH w:val="single" w:color="auto" w:sz="4" w:space="0"/>
+            <w:insideV w:val="single" w:color="auto" w:sz="4" w:space="0"/>
+          </w:tblBorders>
+          <w:tblCellMar>
+            <w:top w:w="0" w:type="dxa"/>
+            <w:left w:w="108" w:type="dxa"/>
+            <w:bottom w:w="0" w:type="dxa"/>
+            <w:right w:w="108" w:type="dxa"/>
+          </w:tblCellMar>
+        </w:tblPrEx>
+        <w:tc>
+          <w:tcPr>
+            <w:tcW w:w="0" w:type="auto"/>
+            <w:vAlign w:val="center"/>
+          </w:tcPr>
+          <w:p>
+            <w:pPr>
+              <w:pStyle w:val="11"/>
+              <w:bidi w:val="0"/>
+              <w:jc w:val="both"/>
+              <w:rPr>
+                <w:rFonts w:hint="default" w:ascii="华文中宋" w:hAnsi="华文中宋" w:eastAsia="华文中宋" w:cs="华文中宋"/>
+                <w:b/>
+                <w:bCs/>
+                <w:color w:val="ED7D31" w:themeColor="accent2"/>
+                <w:kern w:val="2"/>
+                <w:sz w:val="21"/>
+                <w:szCs w:val="21"/>
+                <w:lang w:val="en-US" w:eastAsia="zh-CN" w:bidi="ar-SA"/>
+                <w14:textFill>
+                  <w14:solidFill>
+                    <w14:schemeClr w14:val="accent2"/>
+                  </w14:solidFill>
+                </w14:textFill>
+              </w:rPr>
+            </w:pPr>
+            <w:r>
+              <w:rPr>
+                <w:rFonts w:hint="eastAsia" w:cs="华文中宋"/>
+                <w:b/>
+                <w:bCs/>
+                <w:color w:val="ED7D31" w:themeColor="accent2"/>
+                <w:kern w:val="2"/>
+                <w:sz w:val="21"/>
+                <w:szCs w:val="21"/>
+                <w:lang w:val="en-US" w:eastAsia="zh-CN" w:bidi="ar-SA"/>
+                <w14:textFill>
+                  <w14:solidFill>
+                    <w14:schemeClr w14:val="accent2"/>
+                  </w14:solidFill>
+                </w14:textFill>
+              </w:rPr>
+              <w:t>运算符</w:t>
+            </w:r>
+          </w:p>
+        </w:tc>
+        <w:tc>
+          <w:tcPr>
+            <w:tcW w:w="0" w:type="auto"/>
+            <w:vAlign w:val="center"/>
+          </w:tcPr>
+          <w:p>
+            <w:pPr>
+              <w:pStyle w:val="11"/>
+              <w:bidi w:val="0"/>
+              <w:jc w:val="both"/>
+              <w:rPr>
+                <w:rFonts w:hint="eastAsia"/>
+                <w:lang w:val="en-US" w:eastAsia="zh-CN"/>
+              </w:rPr>
+            </w:pPr>
+            <w:r>
+              <w:rPr>
+                <w:rFonts w:hint="eastAsia"/>
+                <w:lang w:val="en-US" w:eastAsia="zh-CN"/>
+              </w:rPr>
+              <w:t>* x</w:t>
+            </w:r>
+          </w:p>
+        </w:tc>
+        <w:tc>
+          <w:tcPr>
+            <w:tcW w:w="0" w:type="auto"/>
+            <w:vAlign w:val="center"/>
+          </w:tcPr>
+          <w:p>
+            <w:pPr>
+              <w:pStyle w:val="11"/>
+              <w:bidi w:val="0"/>
+              <w:jc w:val="both"/>
+              <w:rPr>
+                <w:rFonts w:hint="eastAsia" w:ascii="华文中宋" w:hAnsi="华文中宋" w:eastAsia="华文中宋" w:cs="华文中宋"/>
+                <w:b/>
+                <w:bCs/>
+                <w:color w:val="EA82E5"/>
+                <w:kern w:val="2"/>
+                <w:sz w:val="21"/>
+                <w:szCs w:val="21"/>
+                <w:lang w:val="en-US" w:eastAsia="zh-CN" w:bidi="ar-SA"/>
+              </w:rPr>
+            </w:pPr>
+            <w:r>
+              <w:rPr>
+                <w:rStyle w:val="12"/>
+                <w:rFonts w:hint="eastAsia"/>
+                <w:lang w:val="en-US" w:eastAsia="zh-CN"/>
+              </w:rPr>
+              <w:t>矩阵乘法</w:t>
+            </w:r>
+          </w:p>
+        </w:tc>
+      </w:tr>
+      <w:tr>
+        <w:tblPrEx>
+          <w:tblBorders>
+            <w:top w:val="single" w:color="auto" w:sz="4" w:space="0"/>
+            <w:left w:val="single" w:color="auto" w:sz="4" w:space="0"/>
+            <w:bottom w:val="single" w:color="auto" w:sz="4" w:space="0"/>
+            <w:right w:val="single" w:color="auto" w:sz="4" w:space="0"/>
+            <w:insideH w:val="single" w:color="auto" w:sz="4" w:space="0"/>
+            <w:insideV w:val="single" w:color="auto" w:sz="4" w:space="0"/>
+          </w:tblBorders>
+          <w:tblCellMar>
+            <w:top w:w="0" w:type="dxa"/>
+            <w:left w:w="108" w:type="dxa"/>
+            <w:bottom w:w="0" w:type="dxa"/>
+            <w:right w:w="108" w:type="dxa"/>
+          </w:tblCellMar>
+        </w:tblPrEx>
+        <w:tc>
+          <w:tcPr>
+            <w:tcW w:w="0" w:type="auto"/>
+            <w:vMerge w:val="restart"/>
+            <w:vAlign w:val="center"/>
+          </w:tcPr>
+          <w:p>
+            <w:pPr>
+              <w:pStyle w:val="11"/>
+              <w:bidi w:val="0"/>
+              <w:jc w:val="both"/>
+              <w:rPr>
+                <w:rFonts w:hint="eastAsia" w:ascii="华文中宋" w:hAnsi="华文中宋" w:eastAsia="华文中宋" w:cs="华文中宋"/>
+                <w:b/>
+                <w:bCs/>
+                <w:color w:val="ED7D31" w:themeColor="accent2"/>
+                <w:kern w:val="2"/>
+                <w:sz w:val="21"/>
+                <w:szCs w:val="21"/>
+                <w:lang w:val="en-US" w:eastAsia="zh-CN" w:bidi="ar-SA"/>
+                <w14:textFill>
+                  <w14:solidFill>
+                    <w14:schemeClr w14:val="accent2"/>
+                  </w14:solidFill>
+                </w14:textFill>
+              </w:rPr>
+            </w:pPr>
+            <w:r>
+              <w:rPr>
+                <w:rFonts w:hint="eastAsia" w:ascii="华文中宋" w:hAnsi="华文中宋" w:eastAsia="华文中宋" w:cs="华文中宋"/>
+                <w:b/>
+                <w:bCs/>
+                <w:color w:val="ED7D31" w:themeColor="accent2"/>
+                <w:kern w:val="2"/>
+                <w:sz w:val="21"/>
+                <w:szCs w:val="21"/>
+                <w:lang w:val="en-US" w:eastAsia="zh-CN" w:bidi="ar-SA"/>
+                <w14:textFill>
+                  <w14:solidFill>
+                    <w14:schemeClr w14:val="accent2"/>
+                  </w14:solidFill>
+                </w14:textFill>
+              </w:rPr>
+              <w:t>函数</w:t>
+            </w:r>
+          </w:p>
+        </w:tc>
+        <w:tc>
+          <w:tcPr>
+            <w:tcW w:w="0" w:type="auto"/>
+            <w:vAlign w:val="center"/>
+          </w:tcPr>
+          <w:p>
+            <w:pPr>
+              <w:pStyle w:val="11"/>
+              <w:bidi w:val="0"/>
+              <w:jc w:val="both"/>
+              <w:rPr>
+                <w:rFonts w:hint="default"/>
+                <w:lang w:val="en-US" w:eastAsia="zh-CN"/>
+              </w:rPr>
+            </w:pPr>
+            <w:r>
+              <w:rPr>
+                <w:rFonts w:hint="eastAsia"/>
+                <w:lang w:val="en-US" w:eastAsia="zh-CN"/>
+              </w:rPr>
+              <w:t>log() / ::exp(vec)</w:t>
+            </w:r>
+          </w:p>
+        </w:tc>
+        <w:tc>
+          <w:tcPr>
+            <w:tcW w:w="0" w:type="auto"/>
+            <w:vAlign w:val="center"/>
+          </w:tcPr>
+          <w:p>
+            <w:pPr>
+              <w:pStyle w:val="11"/>
+              <w:bidi w:val="0"/>
+              <w:jc w:val="both"/>
+              <w:rPr>
+                <w:rFonts w:hint="default" w:ascii="华文中宋" w:hAnsi="华文中宋" w:eastAsia="华文中宋" w:cs="华文中宋"/>
+                <w:b/>
+                <w:bCs/>
+                <w:color w:val="EA82E5"/>
+                <w:kern w:val="2"/>
+                <w:sz w:val="21"/>
+                <w:szCs w:val="21"/>
+                <w:lang w:val="en-US" w:eastAsia="zh-CN" w:bidi="ar-SA"/>
+              </w:rPr>
+            </w:pPr>
+            <w:r>
+              <w:rPr>
+                <w:rFonts w:hint="eastAsia" w:cs="华文中宋"/>
+                <w:b/>
+                <w:bCs/>
+                <w:color w:val="EA82E5"/>
+                <w:kern w:val="2"/>
+                <w:sz w:val="21"/>
+                <w:szCs w:val="21"/>
+                <w:lang w:val="en-US" w:eastAsia="zh-CN" w:bidi="ar-SA"/>
+              </w:rPr>
+              <w:t xml:space="preserve">李代数 </w:t>
+            </w:r>
+            <w:r>
+              <w:rPr>
+                <w:rFonts w:hint="eastAsia" w:cs="华文中宋"/>
+                <w:b/>
+                <w:bCs/>
+                <w:color w:val="ED7D31" w:themeColor="accent2"/>
+                <w:kern w:val="2"/>
+                <w:sz w:val="21"/>
+                <w:szCs w:val="21"/>
+                <w:lang w:val="en-US" w:eastAsia="zh-CN" w:bidi="ar-SA"/>
+                <w14:textFill>
+                  <w14:solidFill>
+                    <w14:schemeClr w14:val="accent2"/>
+                  </w14:solidFill>
+                </w14:textFill>
+              </w:rPr>
+              <w:t xml:space="preserve">↔ </w:t>
+            </w:r>
+            <w:r>
+              <w:rPr>
+                <w:rFonts w:hint="eastAsia" w:cs="华文中宋"/>
+                <w:b/>
+                <w:bCs/>
+                <w:color w:val="EA82E5"/>
+                <w:kern w:val="2"/>
+                <w:sz w:val="21"/>
+                <w:szCs w:val="21"/>
+                <w:lang w:val="en-US" w:eastAsia="zh-CN" w:bidi="ar-SA"/>
+              </w:rPr>
+              <w:t>李群</w:t>
+            </w:r>
+          </w:p>
+        </w:tc>
+      </w:tr>
+      <w:tr>
+        <w:tblPrEx>
+          <w:tblBorders>
+            <w:top w:val="single" w:color="auto" w:sz="4" w:space="0"/>
+            <w:left w:val="single" w:color="auto" w:sz="4" w:space="0"/>
+            <w:bottom w:val="single" w:color="auto" w:sz="4" w:space="0"/>
+            <w:right w:val="single" w:color="auto" w:sz="4" w:space="0"/>
+            <w:insideH w:val="single" w:color="auto" w:sz="4" w:space="0"/>
+            <w:insideV w:val="single" w:color="auto" w:sz="4" w:space="0"/>
+          </w:tblBorders>
+          <w:tblCellMar>
+            <w:top w:w="0" w:type="dxa"/>
+            <w:left w:w="108" w:type="dxa"/>
+            <w:bottom w:w="0" w:type="dxa"/>
+            <w:right w:w="108" w:type="dxa"/>
+          </w:tblCellMar>
+        </w:tblPrEx>
+        <w:tc>
+          <w:tcPr>
+            <w:tcW w:w="0" w:type="auto"/>
+            <w:vMerge w:val="continue"/>
+            <w:vAlign w:val="center"/>
+          </w:tcPr>
+          <w:p>
+            <w:pPr>
+              <w:pStyle w:val="11"/>
+              <w:bidi w:val="0"/>
+              <w:jc w:val="both"/>
+              <w:rPr>
+                <w:rFonts w:hint="eastAsia" w:ascii="华文中宋" w:hAnsi="华文中宋" w:eastAsia="华文中宋" w:cs="华文中宋"/>
+                <w:b/>
+                <w:bCs/>
+                <w:color w:val="ED7D31" w:themeColor="accent2"/>
+                <w:kern w:val="2"/>
+                <w:sz w:val="21"/>
+                <w:szCs w:val="21"/>
+                <w:lang w:val="en-US" w:eastAsia="zh-CN" w:bidi="ar-SA"/>
+                <w14:textFill>
+                  <w14:solidFill>
+                    <w14:schemeClr w14:val="accent2"/>
+                  </w14:solidFill>
+                </w14:textFill>
+              </w:rPr>
+            </w:pPr>
+          </w:p>
+        </w:tc>
+        <w:tc>
+          <w:tcPr>
+            <w:tcW w:w="0" w:type="auto"/>
+            <w:vAlign w:val="center"/>
+          </w:tcPr>
+          <w:p>
+            <w:pPr>
+              <w:pStyle w:val="11"/>
+              <w:bidi w:val="0"/>
+              <w:jc w:val="both"/>
+              <w:rPr>
+                <w:rFonts w:hint="default"/>
+                <w:lang w:val="en-US" w:eastAsia="zh-CN"/>
+              </w:rPr>
+            </w:pPr>
+            <w:r>
+              <w:rPr>
+                <w:rFonts w:hint="eastAsia"/>
+                <w:lang w:val="en-US" w:eastAsia="zh-CN"/>
+              </w:rPr>
+              <w:t>::hat(vec) / ::vee(mat)</w:t>
+            </w:r>
+          </w:p>
+        </w:tc>
+        <w:tc>
+          <w:tcPr>
+            <w:tcW w:w="0" w:type="auto"/>
+            <w:vAlign w:val="center"/>
+          </w:tcPr>
+          <w:p>
+            <w:pPr>
+              <w:pStyle w:val="11"/>
+              <w:bidi w:val="0"/>
+              <w:jc w:val="both"/>
+              <w:rPr>
+                <w:rFonts w:hint="default" w:ascii="华文中宋" w:hAnsi="华文中宋" w:eastAsia="华文中宋" w:cs="华文中宋"/>
+                <w:b/>
+                <w:bCs/>
+                <w:color w:val="EA82E5"/>
+                <w:kern w:val="2"/>
+                <w:sz w:val="21"/>
+                <w:szCs w:val="21"/>
+                <w:lang w:val="en-US" w:eastAsia="zh-CN" w:bidi="ar-SA"/>
+              </w:rPr>
+            </w:pPr>
+            <w:r>
+              <w:rPr>
+                <w:rFonts w:hint="eastAsia" w:cs="华文中宋"/>
+                <w:b/>
+                <w:bCs/>
+                <w:color w:val="EA82E5"/>
+                <w:kern w:val="2"/>
+                <w:sz w:val="21"/>
+                <w:szCs w:val="21"/>
+                <w:lang w:val="en-US" w:eastAsia="zh-CN" w:bidi="ar-SA"/>
+              </w:rPr>
+              <w:t>反对称矩阵</w:t>
+            </w:r>
+            <w:r>
+              <w:rPr>
+                <w:rFonts w:hint="eastAsia" w:cs="华文中宋"/>
+                <w:b/>
+                <w:bCs/>
+                <w:color w:val="ED7D31" w:themeColor="accent2"/>
+                <w:kern w:val="2"/>
+                <w:sz w:val="21"/>
+                <w:szCs w:val="21"/>
+                <w:lang w:val="en-US" w:eastAsia="zh-CN" w:bidi="ar-SA"/>
+                <w14:textFill>
+                  <w14:solidFill>
+                    <w14:schemeClr w14:val="accent2"/>
+                  </w14:solidFill>
+                </w14:textFill>
+              </w:rPr>
+              <w:t xml:space="preserve"> ↔ </w:t>
+            </w:r>
+            <w:r>
+              <w:rPr>
+                <w:rFonts w:hint="eastAsia" w:cs="华文中宋"/>
+                <w:b/>
+                <w:bCs/>
+                <w:color w:val="EA82E5"/>
+                <w:kern w:val="2"/>
+                <w:sz w:val="21"/>
+                <w:szCs w:val="21"/>
+                <w:lang w:val="en-US" w:eastAsia="zh-CN" w:bidi="ar-SA"/>
+              </w:rPr>
+              <w:t>向量</w:t>
+            </w:r>
+          </w:p>
+        </w:tc>
+      </w:tr>
+    </w:tbl>
+    <w:p>
+      <w:pPr>
+        <w:rPr>
+          <w:rFonts w:hint="default"/>
+          <w:lang w:val="en-US" w:eastAsia="zh-CN"/>
+        </w:rPr>
+      </w:pPr>
     </w:p>
     <w:sectPr>
       <w:pgSz w:w="11906" w:h="16838"/>
-      <w:pgMar w:top="1440" w:right="1800" w:bottom="1440" w:left="1800" w:header="851" w:footer="992" w:gutter="0"/>
+      <w:pgMar w:top="720" w:right="720" w:bottom="720" w:left="720" w:header="851" w:footer="992" w:gutter="0"/>
       <w:cols w:space="425" w:num="1"/>
       <w:docGrid w:type="lines" w:linePitch="312" w:charSpace="0"/>
     </w:sectPr>
@@ -5781,7 +7548,7 @@
     <w:lsdException w:qFormat="1" w:uiPriority="0" w:semiHidden="0" w:name="heading 2"/>
     <w:lsdException w:qFormat="1" w:uiPriority="0" w:semiHidden="0" w:name="heading 3"/>
     <w:lsdException w:qFormat="1" w:uiPriority="0" w:semiHidden="0" w:name="heading 4"/>
-    <w:lsdException w:qFormat="1" w:uiPriority="0" w:name="heading 5"/>
+    <w:lsdException w:qFormat="1" w:uiPriority="0" w:semiHidden="0" w:name="heading 5"/>
     <w:lsdException w:qFormat="1" w:uiPriority="0" w:name="heading 6"/>
     <w:lsdException w:qFormat="1" w:uiPriority="0" w:name="heading 7"/>
     <w:lsdException w:qFormat="1" w:uiPriority="0" w:name="heading 8"/>
@@ -6126,14 +7893,32 @@
       <w:szCs w:val="21"/>
     </w:rPr>
   </w:style>
-  <w:style w:type="character" w:default="1" w:styleId="8">
+  <w:style w:type="paragraph" w:styleId="6">
+    <w:name w:val="heading 5"/>
+    <w:basedOn w:val="1"/>
+    <w:next w:val="1"/>
+    <w:unhideWhenUsed/>
+    <w:qFormat/>
+    <w:uiPriority w:val="0"/>
+    <w:pPr>
+      <w:keepNext/>
+      <w:keepLines/>
+      <w:spacing w:before="280" w:beforeLines="0" w:beforeAutospacing="0" w:after="290" w:afterLines="0" w:afterAutospacing="0" w:line="372" w:lineRule="auto"/>
+      <w:outlineLvl w:val="4"/>
+    </w:pPr>
+    <w:rPr>
+      <w:b w:val="0"/>
+      <w:sz w:val="28"/>
+    </w:rPr>
+  </w:style>
+  <w:style w:type="character" w:default="1" w:styleId="9">
     <w:name w:val="Default Paragraph Font"/>
     <w:semiHidden/>
     <w:unhideWhenUsed/>
     <w:qFormat/>
     <w:uiPriority w:val="1"/>
   </w:style>
-  <w:style w:type="table" w:default="1" w:styleId="6">
+  <w:style w:type="table" w:default="1" w:styleId="7">
     <w:name w:val="Normal Table"/>
     <w:semiHidden/>
     <w:unhideWhenUsed/>
@@ -6148,9 +7933,9 @@
       </w:tblCellMar>
     </w:tblPr>
   </w:style>
-  <w:style w:type="table" w:styleId="7">
+  <w:style w:type="table" w:styleId="8">
     <w:name w:val="Table Grid"/>
-    <w:basedOn w:val="6"/>
+    <w:basedOn w:val="7"/>
     <w:qFormat/>
     <w:uiPriority w:val="0"/>
     <w:pPr>
@@ -6168,10 +7953,10 @@
       </w:tblBorders>
     </w:tblPr>
   </w:style>
-  <w:style w:type="paragraph" w:customStyle="1" w:styleId="9">
+  <w:style w:type="paragraph" w:customStyle="1" w:styleId="10">
     <w:name w:val="正文：关键词"/>
     <w:basedOn w:val="1"/>
-    <w:link w:val="11"/>
+    <w:link w:val="12"/>
     <w:qFormat/>
     <w:uiPriority w:val="0"/>
     <w:rPr>
@@ -6179,7 +7964,7 @@
       <w:color w:val="EA82E5"/>
     </w:rPr>
   </w:style>
-  <w:style w:type="paragraph" w:customStyle="1" w:styleId="10">
+  <w:style w:type="paragraph" w:customStyle="1" w:styleId="11">
     <w:name w:val="正文：要点"/>
     <w:basedOn w:val="1"/>
     <w:qFormat/>
@@ -6189,9 +7974,9 @@
       <w:color w:val="FF0000"/>
     </w:rPr>
   </w:style>
-  <w:style w:type="character" w:customStyle="1" w:styleId="11">
+  <w:style w:type="character" w:customStyle="1" w:styleId="12">
     <w:name w:val="正文：关键词 Char"/>
-    <w:link w:val="9"/>
+    <w:link w:val="10"/>
     <w:uiPriority w:val="0"/>
     <w:rPr>
       <w:rFonts w:hint="eastAsia"/>

</xml_diff>

<commit_message>
update on 2023-11-27 17:54:54.932093
</commit_message>
<xml_diff>
--- a/cpp 数据分析.docx
+++ b/cpp 数据分析.docx
@@ -144,7 +144,7 @@
     </w:p>
     <w:tbl>
       <w:tblPr>
-        <w:tblStyle w:val="8"/>
+        <w:tblStyle w:val="9"/>
         <w:tblW w:w="0" w:type="auto"/>
         <w:tblInd w:w="0" w:type="dxa"/>
         <w:tblBorders>
@@ -191,7 +191,7 @@
           </w:tcPr>
           <w:p>
             <w:pPr>
-              <w:pStyle w:val="11"/>
+              <w:pStyle w:val="12"/>
               <w:bidi w:val="0"/>
               <w:jc w:val="both"/>
               <w:rPr>
@@ -263,7 +263,7 @@
     </w:p>
     <w:tbl>
       <w:tblPr>
-        <w:tblStyle w:val="8"/>
+        <w:tblStyle w:val="9"/>
         <w:tblW w:w="0" w:type="auto"/>
         <w:tblInd w:w="0" w:type="dxa"/>
         <w:tblBorders>
@@ -297,12 +297,6 @@
             <w:insideH w:val="single" w:color="auto" w:sz="4" w:space="0"/>
             <w:insideV w:val="single" w:color="auto" w:sz="4" w:space="0"/>
           </w:tblBorders>
-          <w:tblCellMar>
-            <w:top w:w="0" w:type="dxa"/>
-            <w:left w:w="108" w:type="dxa"/>
-            <w:bottom w:w="0" w:type="dxa"/>
-            <w:right w:w="108" w:type="dxa"/>
-          </w:tblCellMar>
         </w:tblPrEx>
         <w:tc>
           <w:tcPr>
@@ -312,7 +306,7 @@
           </w:tcPr>
           <w:p>
             <w:pPr>
-              <w:pStyle w:val="11"/>
+              <w:pStyle w:val="12"/>
               <w:bidi w:val="0"/>
               <w:jc w:val="both"/>
               <w:rPr>
@@ -337,7 +331,7 @@
           </w:tcPr>
           <w:p>
             <w:pPr>
-              <w:pStyle w:val="11"/>
+              <w:pStyle w:val="12"/>
               <w:bidi w:val="0"/>
               <w:jc w:val="both"/>
               <w:rPr>
@@ -408,7 +402,7 @@
           </w:tcPr>
           <w:p>
             <w:pPr>
-              <w:pStyle w:val="11"/>
+              <w:pStyle w:val="12"/>
               <w:bidi w:val="0"/>
               <w:jc w:val="both"/>
               <w:rPr>
@@ -523,31 +517,31 @@
           </w:tcPr>
           <w:p>
             <w:pPr>
+              <w:pStyle w:val="12"/>
+              <w:bidi w:val="0"/>
+              <w:jc w:val="both"/>
+              <w:rPr>
+                <w:rFonts w:hint="default"/>
+                <w:lang w:val="en-US" w:eastAsia="zh-CN"/>
+              </w:rPr>
+            </w:pPr>
+            <w:r>
+              <w:rPr>
+                <w:rFonts w:hint="eastAsia"/>
+                <w:lang w:val="en-US" w:eastAsia="zh-CN"/>
+              </w:rPr>
+              <w:t>size()</w:t>
+            </w:r>
+          </w:p>
+        </w:tc>
+        <w:tc>
+          <w:tcPr>
+            <w:tcW w:w="0" w:type="auto"/>
+            <w:vAlign w:val="center"/>
+          </w:tcPr>
+          <w:p>
+            <w:pPr>
               <w:pStyle w:val="11"/>
-              <w:bidi w:val="0"/>
-              <w:jc w:val="both"/>
-              <w:rPr>
-                <w:rFonts w:hint="default"/>
-                <w:lang w:val="en-US" w:eastAsia="zh-CN"/>
-              </w:rPr>
-            </w:pPr>
-            <w:r>
-              <w:rPr>
-                <w:rFonts w:hint="eastAsia"/>
-                <w:lang w:val="en-US" w:eastAsia="zh-CN"/>
-              </w:rPr>
-              <w:t>size()</w:t>
-            </w:r>
-          </w:p>
-        </w:tc>
-        <w:tc>
-          <w:tcPr>
-            <w:tcW w:w="0" w:type="auto"/>
-            <w:vAlign w:val="center"/>
-          </w:tcPr>
-          <w:p>
-            <w:pPr>
-              <w:pStyle w:val="10"/>
               <w:bidi w:val="0"/>
               <w:rPr>
                 <w:rFonts w:hint="default"/>
@@ -605,31 +599,31 @@
           </w:tcPr>
           <w:p>
             <w:pPr>
+              <w:pStyle w:val="12"/>
+              <w:bidi w:val="0"/>
+              <w:jc w:val="both"/>
+              <w:rPr>
+                <w:rFonts w:hint="default"/>
+                <w:lang w:val="en-US" w:eastAsia="zh-CN"/>
+              </w:rPr>
+            </w:pPr>
+            <w:r>
+              <w:rPr>
+                <w:rFonts w:hint="eastAsia"/>
+                <w:lang w:val="en-US" w:eastAsia="zh-CN"/>
+              </w:rPr>
+              <w:t>rows / cols()</w:t>
+            </w:r>
+          </w:p>
+        </w:tc>
+        <w:tc>
+          <w:tcPr>
+            <w:tcW w:w="0" w:type="auto"/>
+            <w:vAlign w:val="center"/>
+          </w:tcPr>
+          <w:p>
+            <w:pPr>
               <w:pStyle w:val="11"/>
-              <w:bidi w:val="0"/>
-              <w:jc w:val="both"/>
-              <w:rPr>
-                <w:rFonts w:hint="default"/>
-                <w:lang w:val="en-US" w:eastAsia="zh-CN"/>
-              </w:rPr>
-            </w:pPr>
-            <w:r>
-              <w:rPr>
-                <w:rFonts w:hint="eastAsia"/>
-                <w:lang w:val="en-US" w:eastAsia="zh-CN"/>
-              </w:rPr>
-              <w:t>rows / cols()</w:t>
-            </w:r>
-          </w:p>
-        </w:tc>
-        <w:tc>
-          <w:tcPr>
-            <w:tcW w:w="0" w:type="auto"/>
-            <w:vAlign w:val="center"/>
-          </w:tcPr>
-          <w:p>
-            <w:pPr>
-              <w:pStyle w:val="10"/>
               <w:bidi w:val="0"/>
               <w:rPr>
                 <w:rFonts w:hint="default"/>
@@ -687,37 +681,37 @@
           </w:tcPr>
           <w:p>
             <w:pPr>
+              <w:pStyle w:val="12"/>
+              <w:bidi w:val="0"/>
+              <w:jc w:val="both"/>
+              <w:rPr>
+                <w:rFonts w:hint="eastAsia" w:ascii="华文中宋" w:hAnsi="华文中宋" w:eastAsia="华文中宋" w:cs="华文中宋"/>
+                <w:b/>
+                <w:bCs/>
+                <w:color w:val="FF0000"/>
+                <w:kern w:val="2"/>
+                <w:sz w:val="21"/>
+                <w:szCs w:val="21"/>
+                <w:lang w:val="en-US" w:eastAsia="zh-CN" w:bidi="ar-SA"/>
+              </w:rPr>
+            </w:pPr>
+            <w:r>
+              <w:rPr>
+                <w:rFonts w:hint="eastAsia"/>
+                <w:lang w:val="en-US" w:eastAsia="zh-CN"/>
+              </w:rPr>
+              <w:t>cast&lt;dtype&gt;()</w:t>
+            </w:r>
+          </w:p>
+        </w:tc>
+        <w:tc>
+          <w:tcPr>
+            <w:tcW w:w="0" w:type="auto"/>
+            <w:vAlign w:val="center"/>
+          </w:tcPr>
+          <w:p>
+            <w:pPr>
               <w:pStyle w:val="11"/>
-              <w:bidi w:val="0"/>
-              <w:jc w:val="both"/>
-              <w:rPr>
-                <w:rFonts w:hint="eastAsia" w:ascii="华文中宋" w:hAnsi="华文中宋" w:eastAsia="华文中宋" w:cs="华文中宋"/>
-                <w:b/>
-                <w:bCs/>
-                <w:color w:val="FF0000"/>
-                <w:kern w:val="2"/>
-                <w:sz w:val="21"/>
-                <w:szCs w:val="21"/>
-                <w:lang w:val="en-US" w:eastAsia="zh-CN" w:bidi="ar-SA"/>
-              </w:rPr>
-            </w:pPr>
-            <w:r>
-              <w:rPr>
-                <w:rFonts w:hint="eastAsia"/>
-                <w:lang w:val="en-US" w:eastAsia="zh-CN"/>
-              </w:rPr>
-              <w:t>cast&lt;dtype&gt;()</w:t>
-            </w:r>
-          </w:p>
-        </w:tc>
-        <w:tc>
-          <w:tcPr>
-            <w:tcW w:w="0" w:type="auto"/>
-            <w:vAlign w:val="center"/>
-          </w:tcPr>
-          <w:p>
-            <w:pPr>
-              <w:pStyle w:val="10"/>
               <w:bidi w:val="0"/>
               <w:rPr>
                 <w:rFonts w:hint="eastAsia" w:ascii="华文中宋" w:hAnsi="华文中宋" w:eastAsia="华文中宋" w:cs="华文中宋"/>
@@ -781,7 +775,7 @@
           </w:tcPr>
           <w:p>
             <w:pPr>
-              <w:pStyle w:val="11"/>
+              <w:pStyle w:val="12"/>
               <w:bidi w:val="0"/>
               <w:jc w:val="both"/>
               <w:rPr>
@@ -936,31 +930,31 @@
           </w:tcPr>
           <w:p>
             <w:pPr>
+              <w:pStyle w:val="12"/>
+              <w:bidi w:val="0"/>
+              <w:jc w:val="both"/>
+              <w:rPr>
+                <w:rFonts w:hint="default"/>
+                <w:lang w:val="en-US" w:eastAsia="zh-CN"/>
+              </w:rPr>
+            </w:pPr>
+            <w:r>
+              <w:rPr>
+                <w:rFonts w:hint="eastAsia"/>
+                <w:lang w:val="en-US" w:eastAsia="zh-CN"/>
+              </w:rPr>
+              <w:t>real / imag()</w:t>
+            </w:r>
+          </w:p>
+        </w:tc>
+        <w:tc>
+          <w:tcPr>
+            <w:tcW w:w="0" w:type="auto"/>
+            <w:vAlign w:val="center"/>
+          </w:tcPr>
+          <w:p>
+            <w:pPr>
               <w:pStyle w:val="11"/>
-              <w:bidi w:val="0"/>
-              <w:jc w:val="both"/>
-              <w:rPr>
-                <w:rFonts w:hint="default"/>
-                <w:lang w:val="en-US" w:eastAsia="zh-CN"/>
-              </w:rPr>
-            </w:pPr>
-            <w:r>
-              <w:rPr>
-                <w:rFonts w:hint="eastAsia"/>
-                <w:lang w:val="en-US" w:eastAsia="zh-CN"/>
-              </w:rPr>
-              <w:t>real / imag()</w:t>
-            </w:r>
-          </w:p>
-        </w:tc>
-        <w:tc>
-          <w:tcPr>
-            <w:tcW w:w="0" w:type="auto"/>
-            <w:vAlign w:val="center"/>
-          </w:tcPr>
-          <w:p>
-            <w:pPr>
-              <w:pStyle w:val="10"/>
               <w:bidi w:val="0"/>
               <w:rPr>
                 <w:rFonts w:hint="default"/>
@@ -1018,31 +1012,31 @@
           </w:tcPr>
           <w:p>
             <w:pPr>
+              <w:pStyle w:val="12"/>
+              <w:bidi w:val="0"/>
+              <w:jc w:val="both"/>
+              <w:rPr>
+                <w:rFonts w:hint="default"/>
+                <w:lang w:val="en-US" w:eastAsia="zh-CN"/>
+              </w:rPr>
+            </w:pPr>
+            <w:r>
+              <w:rPr>
+                <w:rFonts w:hint="eastAsia"/>
+                <w:lang w:val="en-US" w:eastAsia="zh-CN"/>
+              </w:rPr>
+              <w:t>conjugate()</w:t>
+            </w:r>
+          </w:p>
+        </w:tc>
+        <w:tc>
+          <w:tcPr>
+            <w:tcW w:w="0" w:type="auto"/>
+            <w:vAlign w:val="center"/>
+          </w:tcPr>
+          <w:p>
+            <w:pPr>
               <w:pStyle w:val="11"/>
-              <w:bidi w:val="0"/>
-              <w:jc w:val="both"/>
-              <w:rPr>
-                <w:rFonts w:hint="default"/>
-                <w:lang w:val="en-US" w:eastAsia="zh-CN"/>
-              </w:rPr>
-            </w:pPr>
-            <w:r>
-              <w:rPr>
-                <w:rFonts w:hint="eastAsia"/>
-                <w:lang w:val="en-US" w:eastAsia="zh-CN"/>
-              </w:rPr>
-              <w:t>conjugate()</w:t>
-            </w:r>
-          </w:p>
-        </w:tc>
-        <w:tc>
-          <w:tcPr>
-            <w:tcW w:w="0" w:type="auto"/>
-            <w:vAlign w:val="center"/>
-          </w:tcPr>
-          <w:p>
-            <w:pPr>
-              <w:pStyle w:val="10"/>
               <w:bidi w:val="0"/>
               <w:rPr>
                 <w:rFonts w:hint="eastAsia"/>
@@ -1125,7 +1119,7 @@
           </w:tcPr>
           <w:p>
             <w:pPr>
-              <w:pStyle w:val="11"/>
+              <w:pStyle w:val="12"/>
               <w:bidi w:val="0"/>
               <w:jc w:val="both"/>
               <w:rPr>
@@ -1237,7 +1231,7 @@
           </w:tcPr>
           <w:p>
             <w:pPr>
-              <w:pStyle w:val="11"/>
+              <w:pStyle w:val="12"/>
               <w:bidi w:val="0"/>
               <w:jc w:val="both"/>
               <w:rPr>
@@ -1342,7 +1336,7 @@
           </w:tcPr>
           <w:p>
             <w:pPr>
-              <w:pStyle w:val="11"/>
+              <w:pStyle w:val="12"/>
               <w:bidi w:val="0"/>
               <w:jc w:val="both"/>
               <w:rPr>
@@ -1375,7 +1369,7 @@
             </w:pPr>
             <w:r>
               <w:rPr>
-                <w:rStyle w:val="12"/>
+                <w:rStyle w:val="13"/>
                 <w:rFonts w:hint="eastAsia"/>
                 <w:lang w:val="en-US" w:eastAsia="zh-CN"/>
               </w:rPr>
@@ -1432,7 +1426,7 @@
           </w:tcPr>
           <w:p>
             <w:pPr>
-              <w:pStyle w:val="11"/>
+              <w:pStyle w:val="12"/>
               <w:bidi w:val="0"/>
               <w:jc w:val="both"/>
               <w:rPr>
@@ -1459,14 +1453,14 @@
               <w:bidi w:val="0"/>
               <w:jc w:val="both"/>
               <w:rPr>
-                <w:rStyle w:val="12"/>
+                <w:rStyle w:val="13"/>
                 <w:rFonts w:hint="default"/>
                 <w:lang w:val="en-US" w:eastAsia="zh-CN"/>
               </w:rPr>
             </w:pPr>
             <w:r>
               <w:rPr>
-                <w:rStyle w:val="12"/>
+                <w:rStyle w:val="13"/>
                 <w:rFonts w:hint="eastAsia"/>
                 <w:lang w:val="en-US" w:eastAsia="zh-CN"/>
               </w:rPr>
@@ -1534,7 +1528,7 @@
           </w:tcPr>
           <w:p>
             <w:pPr>
-              <w:pStyle w:val="11"/>
+              <w:pStyle w:val="12"/>
               <w:bidi w:val="0"/>
               <w:jc w:val="both"/>
               <w:rPr>
@@ -1586,7 +1580,7 @@
             </w:r>
             <w:r>
               <w:rPr>
-                <w:rStyle w:val="12"/>
+                <w:rStyle w:val="13"/>
                 <w:rFonts w:hint="eastAsia"/>
                 <w:lang w:val="en-US" w:eastAsia="zh-CN"/>
               </w:rPr>
@@ -1639,7 +1633,7 @@
           </w:tcPr>
           <w:p>
             <w:pPr>
-              <w:pStyle w:val="11"/>
+              <w:pStyle w:val="12"/>
               <w:bidi w:val="0"/>
               <w:jc w:val="both"/>
               <w:rPr>
@@ -1775,31 +1769,31 @@
           </w:tcPr>
           <w:p>
             <w:pPr>
+              <w:pStyle w:val="12"/>
+              <w:bidi w:val="0"/>
+              <w:jc w:val="both"/>
+              <w:rPr>
+                <w:rFonts w:hint="default"/>
+                <w:lang w:val="en-US" w:eastAsia="zh-CN"/>
+              </w:rPr>
+            </w:pPr>
+            <w:r>
+              <w:rPr>
+                <w:rFonts w:hint="eastAsia"/>
+                <w:lang w:val="en-US" w:eastAsia="zh-CN"/>
+              </w:rPr>
+              <w:t>::Identity(nr, nc)</w:t>
+            </w:r>
+          </w:p>
+        </w:tc>
+        <w:tc>
+          <w:tcPr>
+            <w:tcW w:w="0" w:type="auto"/>
+            <w:vAlign w:val="center"/>
+          </w:tcPr>
+          <w:p>
+            <w:pPr>
               <w:pStyle w:val="11"/>
-              <w:bidi w:val="0"/>
-              <w:jc w:val="both"/>
-              <w:rPr>
-                <w:rFonts w:hint="default"/>
-                <w:lang w:val="en-US" w:eastAsia="zh-CN"/>
-              </w:rPr>
-            </w:pPr>
-            <w:r>
-              <w:rPr>
-                <w:rFonts w:hint="eastAsia"/>
-                <w:lang w:val="en-US" w:eastAsia="zh-CN"/>
-              </w:rPr>
-              <w:t>::Identity(nr, nc)</w:t>
-            </w:r>
-          </w:p>
-        </w:tc>
-        <w:tc>
-          <w:tcPr>
-            <w:tcW w:w="0" w:type="auto"/>
-            <w:vAlign w:val="center"/>
-          </w:tcPr>
-          <w:p>
-            <w:pPr>
-              <w:pStyle w:val="10"/>
               <w:bidi w:val="0"/>
               <w:rPr>
                 <w:rFonts w:hint="default"/>
@@ -1857,31 +1851,31 @@
           </w:tcPr>
           <w:p>
             <w:pPr>
+              <w:pStyle w:val="12"/>
+              <w:bidi w:val="0"/>
+              <w:jc w:val="both"/>
+              <w:rPr>
+                <w:rFonts w:hint="default"/>
+                <w:lang w:val="en-US" w:eastAsia="zh-CN"/>
+              </w:rPr>
+            </w:pPr>
+            <w:r>
+              <w:rPr>
+                <w:rFonts w:hint="eastAsia"/>
+                <w:lang w:val="en-US" w:eastAsia="zh-CN"/>
+              </w:rPr>
+              <w:t>::Zero / ::Ones / ::Random(nr, nc)</w:t>
+            </w:r>
+          </w:p>
+        </w:tc>
+        <w:tc>
+          <w:tcPr>
+            <w:tcW w:w="0" w:type="auto"/>
+            <w:vAlign w:val="center"/>
+          </w:tcPr>
+          <w:p>
+            <w:pPr>
               <w:pStyle w:val="11"/>
-              <w:bidi w:val="0"/>
-              <w:jc w:val="both"/>
-              <w:rPr>
-                <w:rFonts w:hint="default"/>
-                <w:lang w:val="en-US" w:eastAsia="zh-CN"/>
-              </w:rPr>
-            </w:pPr>
-            <w:r>
-              <w:rPr>
-                <w:rFonts w:hint="eastAsia"/>
-                <w:lang w:val="en-US" w:eastAsia="zh-CN"/>
-              </w:rPr>
-              <w:t>::Zero / ::Ones / ::Random(nr, nc)</w:t>
-            </w:r>
-          </w:p>
-        </w:tc>
-        <w:tc>
-          <w:tcPr>
-            <w:tcW w:w="0" w:type="auto"/>
-            <w:vAlign w:val="center"/>
-          </w:tcPr>
-          <w:p>
-            <w:pPr>
-              <w:pStyle w:val="10"/>
               <w:bidi w:val="0"/>
               <w:rPr>
                 <w:rFonts w:hint="default"/>
@@ -1957,31 +1951,31 @@
           </w:tcPr>
           <w:p>
             <w:pPr>
+              <w:pStyle w:val="12"/>
+              <w:bidi w:val="0"/>
+              <w:jc w:val="both"/>
+              <w:rPr>
+                <w:rFonts w:hint="default"/>
+                <w:lang w:val="en-US" w:eastAsia="zh-CN"/>
+              </w:rPr>
+            </w:pPr>
+            <w:r>
+              <w:rPr>
+                <w:rFonts w:hint="eastAsia"/>
+                <w:lang w:val="en-US" w:eastAsia="zh-CN"/>
+              </w:rPr>
+              <w:t>::Constant(nr, nc, v) / fill(v)</w:t>
+            </w:r>
+          </w:p>
+        </w:tc>
+        <w:tc>
+          <w:tcPr>
+            <w:tcW w:w="0" w:type="auto"/>
+            <w:vAlign w:val="center"/>
+          </w:tcPr>
+          <w:p>
+            <w:pPr>
               <w:pStyle w:val="11"/>
-              <w:bidi w:val="0"/>
-              <w:jc w:val="both"/>
-              <w:rPr>
-                <w:rFonts w:hint="default"/>
-                <w:lang w:val="en-US" w:eastAsia="zh-CN"/>
-              </w:rPr>
-            </w:pPr>
-            <w:r>
-              <w:rPr>
-                <w:rFonts w:hint="eastAsia"/>
-                <w:lang w:val="en-US" w:eastAsia="zh-CN"/>
-              </w:rPr>
-              <w:t>::Constant(nr, nc, v) / fill(v)</w:t>
-            </w:r>
-          </w:p>
-        </w:tc>
-        <w:tc>
-          <w:tcPr>
-            <w:tcW w:w="0" w:type="auto"/>
-            <w:vAlign w:val="center"/>
-          </w:tcPr>
-          <w:p>
-            <w:pPr>
-              <w:pStyle w:val="10"/>
               <w:bidi w:val="0"/>
               <w:rPr>
                 <w:rFonts w:hint="eastAsia"/>
@@ -2057,31 +2051,31 @@
           </w:tcPr>
           <w:p>
             <w:pPr>
+              <w:pStyle w:val="12"/>
+              <w:bidi w:val="0"/>
+              <w:jc w:val="both"/>
+              <w:rPr>
+                <w:rFonts w:hint="default"/>
+                <w:lang w:val="en-US" w:eastAsia="zh-CN"/>
+              </w:rPr>
+            </w:pPr>
+            <w:r>
+              <w:rPr>
+                <w:rFonts w:hint="eastAsia"/>
+                <w:lang w:val="en-US" w:eastAsia="zh-CN"/>
+              </w:rPr>
+              <w:t>normalize / normalized()</w:t>
+            </w:r>
+          </w:p>
+        </w:tc>
+        <w:tc>
+          <w:tcPr>
+            <w:tcW w:w="0" w:type="auto"/>
+            <w:vAlign w:val="center"/>
+          </w:tcPr>
+          <w:p>
+            <w:pPr>
               <w:pStyle w:val="11"/>
-              <w:bidi w:val="0"/>
-              <w:jc w:val="both"/>
-              <w:rPr>
-                <w:rFonts w:hint="default"/>
-                <w:lang w:val="en-US" w:eastAsia="zh-CN"/>
-              </w:rPr>
-            </w:pPr>
-            <w:r>
-              <w:rPr>
-                <w:rFonts w:hint="eastAsia"/>
-                <w:lang w:val="en-US" w:eastAsia="zh-CN"/>
-              </w:rPr>
-              <w:t>normalize / normalized()</w:t>
-            </w:r>
-          </w:p>
-        </w:tc>
-        <w:tc>
-          <w:tcPr>
-            <w:tcW w:w="0" w:type="auto"/>
-            <w:vAlign w:val="center"/>
-          </w:tcPr>
-          <w:p>
-            <w:pPr>
-              <w:pStyle w:val="10"/>
               <w:bidi w:val="0"/>
               <w:rPr>
                 <w:rFonts w:hint="default"/>
@@ -2163,31 +2157,31 @@
           </w:tcPr>
           <w:p>
             <w:pPr>
+              <w:pStyle w:val="12"/>
+              <w:bidi w:val="0"/>
+              <w:jc w:val="both"/>
+              <w:rPr>
+                <w:rFonts w:hint="default"/>
+                <w:lang w:val="en-US" w:eastAsia="zh-CN"/>
+              </w:rPr>
+            </w:pPr>
+            <w:r>
+              <w:rPr>
+                <w:rFonts w:hint="eastAsia"/>
+                <w:lang w:val="en-US" w:eastAsia="zh-CN"/>
+              </w:rPr>
+              <w:t>::LinSpaced(size, low, high)</w:t>
+            </w:r>
+          </w:p>
+        </w:tc>
+        <w:tc>
+          <w:tcPr>
+            <w:tcW w:w="0" w:type="auto"/>
+            <w:vAlign w:val="center"/>
+          </w:tcPr>
+          <w:p>
+            <w:pPr>
               <w:pStyle w:val="11"/>
-              <w:bidi w:val="0"/>
-              <w:jc w:val="both"/>
-              <w:rPr>
-                <w:rFonts w:hint="default"/>
-                <w:lang w:val="en-US" w:eastAsia="zh-CN"/>
-              </w:rPr>
-            </w:pPr>
-            <w:r>
-              <w:rPr>
-                <w:rFonts w:hint="eastAsia"/>
-                <w:lang w:val="en-US" w:eastAsia="zh-CN"/>
-              </w:rPr>
-              <w:t>::LinSpaced(size, low, high)</w:t>
-            </w:r>
-          </w:p>
-        </w:tc>
-        <w:tc>
-          <w:tcPr>
-            <w:tcW w:w="0" w:type="auto"/>
-            <w:vAlign w:val="center"/>
-          </w:tcPr>
-          <w:p>
-            <w:pPr>
-              <w:pStyle w:val="10"/>
               <w:bidi w:val="0"/>
               <w:rPr>
                 <w:rFonts w:hint="default"/>
@@ -2270,31 +2264,31 @@
           </w:tcPr>
           <w:p>
             <w:pPr>
+              <w:pStyle w:val="12"/>
+              <w:bidi w:val="0"/>
+              <w:jc w:val="both"/>
+              <w:rPr>
+                <w:rFonts w:hint="default"/>
+                <w:lang w:val="en-US" w:eastAsia="zh-CN"/>
+              </w:rPr>
+            </w:pPr>
+            <w:r>
+              <w:rPr>
+                <w:rFonts w:hint="eastAsia"/>
+                <w:lang w:val="en-US" w:eastAsia="zh-CN"/>
+              </w:rPr>
+              <w:t>trace()</w:t>
+            </w:r>
+          </w:p>
+        </w:tc>
+        <w:tc>
+          <w:tcPr>
+            <w:tcW w:w="0" w:type="auto"/>
+            <w:vAlign w:val="center"/>
+          </w:tcPr>
+          <w:p>
+            <w:pPr>
               <w:pStyle w:val="11"/>
-              <w:bidi w:val="0"/>
-              <w:jc w:val="both"/>
-              <w:rPr>
-                <w:rFonts w:hint="default"/>
-                <w:lang w:val="en-US" w:eastAsia="zh-CN"/>
-              </w:rPr>
-            </w:pPr>
-            <w:r>
-              <w:rPr>
-                <w:rFonts w:hint="eastAsia"/>
-                <w:lang w:val="en-US" w:eastAsia="zh-CN"/>
-              </w:rPr>
-              <w:t>trace()</w:t>
-            </w:r>
-          </w:p>
-        </w:tc>
-        <w:tc>
-          <w:tcPr>
-            <w:tcW w:w="0" w:type="auto"/>
-            <w:vAlign w:val="center"/>
-          </w:tcPr>
-          <w:p>
-            <w:pPr>
-              <w:pStyle w:val="10"/>
               <w:bidi w:val="0"/>
               <w:rPr>
                 <w:rFonts w:hint="default"/>
@@ -2370,31 +2364,31 @@
           </w:tcPr>
           <w:p>
             <w:pPr>
+              <w:pStyle w:val="12"/>
+              <w:bidi w:val="0"/>
+              <w:jc w:val="both"/>
+              <w:rPr>
+                <w:rFonts w:hint="default"/>
+                <w:lang w:val="en-US" w:eastAsia="zh-CN"/>
+              </w:rPr>
+            </w:pPr>
+            <w:r>
+              <w:rPr>
+                <w:rFonts w:hint="eastAsia"/>
+                <w:lang w:val="en-US" w:eastAsia="zh-CN"/>
+              </w:rPr>
+              <w:t>inverse()</w:t>
+            </w:r>
+          </w:p>
+        </w:tc>
+        <w:tc>
+          <w:tcPr>
+            <w:tcW w:w="0" w:type="auto"/>
+            <w:vAlign w:val="center"/>
+          </w:tcPr>
+          <w:p>
+            <w:pPr>
               <w:pStyle w:val="11"/>
-              <w:bidi w:val="0"/>
-              <w:jc w:val="both"/>
-              <w:rPr>
-                <w:rFonts w:hint="default"/>
-                <w:lang w:val="en-US" w:eastAsia="zh-CN"/>
-              </w:rPr>
-            </w:pPr>
-            <w:r>
-              <w:rPr>
-                <w:rFonts w:hint="eastAsia"/>
-                <w:lang w:val="en-US" w:eastAsia="zh-CN"/>
-              </w:rPr>
-              <w:t>inverse()</w:t>
-            </w:r>
-          </w:p>
-        </w:tc>
-        <w:tc>
-          <w:tcPr>
-            <w:tcW w:w="0" w:type="auto"/>
-            <w:vAlign w:val="center"/>
-          </w:tcPr>
-          <w:p>
-            <w:pPr>
-              <w:pStyle w:val="10"/>
               <w:bidi w:val="0"/>
               <w:rPr>
                 <w:rFonts w:hint="default"/>
@@ -2506,31 +2500,31 @@
           </w:tcPr>
           <w:p>
             <w:pPr>
+              <w:pStyle w:val="12"/>
+              <w:bidi w:val="0"/>
+              <w:jc w:val="both"/>
+              <w:rPr>
+                <w:rFonts w:hint="eastAsia"/>
+                <w:lang w:val="en-US" w:eastAsia="zh-CN"/>
+              </w:rPr>
+            </w:pPr>
+            <w:r>
+              <w:rPr>
+                <w:rFonts w:hint="eastAsia"/>
+                <w:lang w:val="en-US" w:eastAsia="zh-CN"/>
+              </w:rPr>
+              <w:t>determinant()</w:t>
+            </w:r>
+          </w:p>
+        </w:tc>
+        <w:tc>
+          <w:tcPr>
+            <w:tcW w:w="0" w:type="auto"/>
+            <w:vAlign w:val="center"/>
+          </w:tcPr>
+          <w:p>
+            <w:pPr>
               <w:pStyle w:val="11"/>
-              <w:bidi w:val="0"/>
-              <w:jc w:val="both"/>
-              <w:rPr>
-                <w:rFonts w:hint="eastAsia"/>
-                <w:lang w:val="en-US" w:eastAsia="zh-CN"/>
-              </w:rPr>
-            </w:pPr>
-            <w:r>
-              <w:rPr>
-                <w:rFonts w:hint="eastAsia"/>
-                <w:lang w:val="en-US" w:eastAsia="zh-CN"/>
-              </w:rPr>
-              <w:t>determinant()</w:t>
-            </w:r>
-          </w:p>
-        </w:tc>
-        <w:tc>
-          <w:tcPr>
-            <w:tcW w:w="0" w:type="auto"/>
-            <w:vAlign w:val="center"/>
-          </w:tcPr>
-          <w:p>
-            <w:pPr>
-              <w:pStyle w:val="10"/>
               <w:bidi w:val="0"/>
               <w:rPr>
                 <w:rFonts w:hint="default"/>
@@ -2588,31 +2582,31 @@
           </w:tcPr>
           <w:p>
             <w:pPr>
+              <w:pStyle w:val="12"/>
+              <w:bidi w:val="0"/>
+              <w:jc w:val="both"/>
+              <w:rPr>
+                <w:rFonts w:hint="default"/>
+                <w:lang w:val="en-US" w:eastAsia="zh-CN"/>
+              </w:rPr>
+            </w:pPr>
+            <w:r>
+              <w:rPr>
+                <w:rFonts w:hint="eastAsia"/>
+                <w:lang w:val="en-US" w:eastAsia="zh-CN"/>
+              </w:rPr>
+              <w:t>eulerAngles(2, 1, 0)</w:t>
+            </w:r>
+          </w:p>
+        </w:tc>
+        <w:tc>
+          <w:tcPr>
+            <w:tcW w:w="0" w:type="auto"/>
+            <w:vAlign w:val="center"/>
+          </w:tcPr>
+          <w:p>
+            <w:pPr>
               <w:pStyle w:val="11"/>
-              <w:bidi w:val="0"/>
-              <w:jc w:val="both"/>
-              <w:rPr>
-                <w:rFonts w:hint="default"/>
-                <w:lang w:val="en-US" w:eastAsia="zh-CN"/>
-              </w:rPr>
-            </w:pPr>
-            <w:r>
-              <w:rPr>
-                <w:rFonts w:hint="eastAsia"/>
-                <w:lang w:val="en-US" w:eastAsia="zh-CN"/>
-              </w:rPr>
-              <w:t>eulerAngles(2, 1, 0)</w:t>
-            </w:r>
-          </w:p>
-        </w:tc>
-        <w:tc>
-          <w:tcPr>
-            <w:tcW w:w="0" w:type="auto"/>
-            <w:vAlign w:val="center"/>
-          </w:tcPr>
-          <w:p>
-            <w:pPr>
-              <w:pStyle w:val="10"/>
               <w:bidi w:val="0"/>
               <w:rPr>
                 <w:rFonts w:hint="default"/>
@@ -2658,7 +2652,7 @@
     </w:p>
     <w:tbl>
       <w:tblPr>
-        <w:tblStyle w:val="8"/>
+        <w:tblStyle w:val="9"/>
         <w:tblW w:w="0" w:type="auto"/>
         <w:tblInd w:w="0" w:type="dxa"/>
         <w:tblBorders>
@@ -2707,7 +2701,7 @@
           </w:tcPr>
           <w:p>
             <w:pPr>
-              <w:pStyle w:val="11"/>
+              <w:pStyle w:val="12"/>
               <w:bidi w:val="0"/>
               <w:jc w:val="both"/>
               <w:rPr>
@@ -2732,7 +2726,7 @@
           </w:tcPr>
           <w:p>
             <w:pPr>
-              <w:pStyle w:val="11"/>
+              <w:pStyle w:val="12"/>
               <w:bidi w:val="0"/>
               <w:jc w:val="both"/>
               <w:rPr>
@@ -2803,7 +2797,7 @@
           </w:tcPr>
           <w:p>
             <w:pPr>
-              <w:pStyle w:val="11"/>
+              <w:pStyle w:val="12"/>
               <w:bidi w:val="0"/>
               <w:jc w:val="both"/>
               <w:rPr>
@@ -2925,37 +2919,37 @@
           </w:tcPr>
           <w:p>
             <w:pPr>
+              <w:pStyle w:val="12"/>
+              <w:bidi w:val="0"/>
+              <w:jc w:val="both"/>
+              <w:rPr>
+                <w:rFonts w:hint="eastAsia" w:ascii="华文中宋" w:hAnsi="华文中宋" w:eastAsia="华文中宋" w:cs="华文中宋"/>
+                <w:b/>
+                <w:bCs/>
+                <w:color w:val="FF0000"/>
+                <w:kern w:val="2"/>
+                <w:sz w:val="21"/>
+                <w:szCs w:val="21"/>
+                <w:lang w:val="en-US" w:eastAsia="zh-CN" w:bidi="ar-SA"/>
+              </w:rPr>
+            </w:pPr>
+            <w:r>
+              <w:rPr>
+                <w:rFonts w:hint="eastAsia"/>
+                <w:lang w:val="en-US" w:eastAsia="zh-CN"/>
+              </w:rPr>
+              <w:t>all / any / count / hasNaN()</w:t>
+            </w:r>
+          </w:p>
+        </w:tc>
+        <w:tc>
+          <w:tcPr>
+            <w:tcW w:w="0" w:type="auto"/>
+            <w:vAlign w:val="center"/>
+          </w:tcPr>
+          <w:p>
+            <w:pPr>
               <w:pStyle w:val="11"/>
-              <w:bidi w:val="0"/>
-              <w:jc w:val="both"/>
-              <w:rPr>
-                <w:rFonts w:hint="eastAsia" w:ascii="华文中宋" w:hAnsi="华文中宋" w:eastAsia="华文中宋" w:cs="华文中宋"/>
-                <w:b/>
-                <w:bCs/>
-                <w:color w:val="FF0000"/>
-                <w:kern w:val="2"/>
-                <w:sz w:val="21"/>
-                <w:szCs w:val="21"/>
-                <w:lang w:val="en-US" w:eastAsia="zh-CN" w:bidi="ar-SA"/>
-              </w:rPr>
-            </w:pPr>
-            <w:r>
-              <w:rPr>
-                <w:rFonts w:hint="eastAsia"/>
-                <w:lang w:val="en-US" w:eastAsia="zh-CN"/>
-              </w:rPr>
-              <w:t>all / any / count / hasNaN()</w:t>
-            </w:r>
-          </w:p>
-        </w:tc>
-        <w:tc>
-          <w:tcPr>
-            <w:tcW w:w="0" w:type="auto"/>
-            <w:vAlign w:val="center"/>
-          </w:tcPr>
-          <w:p>
-            <w:pPr>
-              <w:pStyle w:val="10"/>
               <w:bidi w:val="0"/>
               <w:rPr>
                 <w:rFonts w:hint="eastAsia" w:ascii="华文中宋" w:hAnsi="华文中宋" w:eastAsia="华文中宋" w:cs="华文中宋"/>
@@ -3037,37 +3031,37 @@
           </w:tcPr>
           <w:p>
             <w:pPr>
+              <w:pStyle w:val="12"/>
+              <w:bidi w:val="0"/>
+              <w:jc w:val="both"/>
+              <w:rPr>
+                <w:rFonts w:hint="eastAsia" w:ascii="华文中宋" w:hAnsi="华文中宋" w:eastAsia="华文中宋" w:cs="华文中宋"/>
+                <w:b/>
+                <w:bCs/>
+                <w:color w:val="FF0000"/>
+                <w:kern w:val="2"/>
+                <w:sz w:val="21"/>
+                <w:szCs w:val="21"/>
+                <w:lang w:val="en-US" w:eastAsia="zh-CN" w:bidi="ar-SA"/>
+              </w:rPr>
+            </w:pPr>
+            <w:r>
+              <w:rPr>
+                <w:rFonts w:hint="eastAsia"/>
+                <w:lang w:val="en-US" w:eastAsia="zh-CN"/>
+              </w:rPr>
+              <w:t>mean / sum / prod / norm()</w:t>
+            </w:r>
+          </w:p>
+        </w:tc>
+        <w:tc>
+          <w:tcPr>
+            <w:tcW w:w="0" w:type="auto"/>
+            <w:vAlign w:val="center"/>
+          </w:tcPr>
+          <w:p>
+            <w:pPr>
               <w:pStyle w:val="11"/>
-              <w:bidi w:val="0"/>
-              <w:jc w:val="both"/>
-              <w:rPr>
-                <w:rFonts w:hint="eastAsia" w:ascii="华文中宋" w:hAnsi="华文中宋" w:eastAsia="华文中宋" w:cs="华文中宋"/>
-                <w:b/>
-                <w:bCs/>
-                <w:color w:val="FF0000"/>
-                <w:kern w:val="2"/>
-                <w:sz w:val="21"/>
-                <w:szCs w:val="21"/>
-                <w:lang w:val="en-US" w:eastAsia="zh-CN" w:bidi="ar-SA"/>
-              </w:rPr>
-            </w:pPr>
-            <w:r>
-              <w:rPr>
-                <w:rFonts w:hint="eastAsia"/>
-                <w:lang w:val="en-US" w:eastAsia="zh-CN"/>
-              </w:rPr>
-              <w:t>mean / sum / prod / norm()</w:t>
-            </w:r>
-          </w:p>
-        </w:tc>
-        <w:tc>
-          <w:tcPr>
-            <w:tcW w:w="0" w:type="auto"/>
-            <w:vAlign w:val="center"/>
-          </w:tcPr>
-          <w:p>
-            <w:pPr>
-              <w:pStyle w:val="10"/>
               <w:bidi w:val="0"/>
               <w:rPr>
                 <w:rFonts w:hint="eastAsia" w:ascii="华文中宋" w:hAnsi="华文中宋" w:eastAsia="华文中宋" w:cs="华文中宋"/>
@@ -3131,7 +3125,7 @@
           </w:tcPr>
           <w:p>
             <w:pPr>
-              <w:pStyle w:val="11"/>
+              <w:pStyle w:val="12"/>
               <w:bidi w:val="0"/>
               <w:jc w:val="both"/>
               <w:rPr>
@@ -3220,7 +3214,7 @@
             </w:pPr>
             <w:r>
               <w:rPr>
-                <w:rStyle w:val="12"/>
+                <w:rStyle w:val="13"/>
                 <w:rFonts w:hint="eastAsia"/>
                 <w:lang w:val="en-US" w:eastAsia="zh-CN"/>
               </w:rPr>
@@ -3270,7 +3264,7 @@
           </w:tcPr>
           <w:p>
             <w:pPr>
-              <w:pStyle w:val="11"/>
+              <w:pStyle w:val="12"/>
               <w:bidi w:val="0"/>
               <w:jc w:val="both"/>
               <w:rPr>
@@ -3368,31 +3362,31 @@
           </w:tcPr>
           <w:p>
             <w:pPr>
+              <w:pStyle w:val="12"/>
+              <w:bidi w:val="0"/>
+              <w:jc w:val="both"/>
+              <w:rPr>
+                <w:rFonts w:hint="default"/>
+                <w:lang w:val="en-US" w:eastAsia="zh-CN"/>
+              </w:rPr>
+            </w:pPr>
+            <w:r>
+              <w:rPr>
+                <w:rFonts w:hint="eastAsia"/>
+                <w:lang w:val="en-US" w:eastAsia="zh-CN"/>
+              </w:rPr>
+              <w:t>cwiseMax / cwiseMin(x)</w:t>
+            </w:r>
+          </w:p>
+        </w:tc>
+        <w:tc>
+          <w:tcPr>
+            <w:tcW w:w="0" w:type="auto"/>
+            <w:vAlign w:val="center"/>
+          </w:tcPr>
+          <w:p>
+            <w:pPr>
               <w:pStyle w:val="11"/>
-              <w:bidi w:val="0"/>
-              <w:jc w:val="both"/>
-              <w:rPr>
-                <w:rFonts w:hint="default"/>
-                <w:lang w:val="en-US" w:eastAsia="zh-CN"/>
-              </w:rPr>
-            </w:pPr>
-            <w:r>
-              <w:rPr>
-                <w:rFonts w:hint="eastAsia"/>
-                <w:lang w:val="en-US" w:eastAsia="zh-CN"/>
-              </w:rPr>
-              <w:t>cwiseMax / cwiseMin(x)</w:t>
-            </w:r>
-          </w:p>
-        </w:tc>
-        <w:tc>
-          <w:tcPr>
-            <w:tcW w:w="0" w:type="auto"/>
-            <w:vAlign w:val="center"/>
-          </w:tcPr>
-          <w:p>
-            <w:pPr>
-              <w:pStyle w:val="10"/>
               <w:bidi w:val="0"/>
               <w:rPr>
                 <w:rFonts w:hint="eastAsia" w:cs="华文中宋"/>
@@ -3457,7 +3451,7 @@
           </w:tcPr>
           <w:p>
             <w:pPr>
-              <w:pStyle w:val="11"/>
+              <w:pStyle w:val="12"/>
               <w:bidi w:val="0"/>
               <w:jc w:val="both"/>
               <w:rPr>
@@ -3573,7 +3567,7 @@
           </w:tcPr>
           <w:p>
             <w:pPr>
-              <w:pStyle w:val="11"/>
+              <w:pStyle w:val="12"/>
               <w:bidi w:val="0"/>
               <w:jc w:val="both"/>
               <w:rPr>
@@ -3689,7 +3683,7 @@
           </w:tcPr>
           <w:p>
             <w:pPr>
-              <w:pStyle w:val="11"/>
+              <w:pStyle w:val="12"/>
               <w:bidi w:val="0"/>
               <w:jc w:val="both"/>
               <w:rPr>
@@ -3734,7 +3728,7 @@
             </w:pPr>
             <w:r>
               <w:rPr>
-                <w:rStyle w:val="12"/>
+                <w:rStyle w:val="13"/>
                 <w:rFonts w:hint="eastAsia"/>
                 <w:lang w:val="en-US" w:eastAsia="zh-CN"/>
               </w:rPr>
@@ -3784,7 +3778,7 @@
           </w:tcPr>
           <w:p>
             <w:pPr>
-              <w:pStyle w:val="11"/>
+              <w:pStyle w:val="12"/>
               <w:bidi w:val="0"/>
               <w:jc w:val="both"/>
               <w:rPr>
@@ -3825,7 +3819,7 @@
             </w:pPr>
             <w:r>
               <w:rPr>
-                <w:rStyle w:val="12"/>
+                <w:rStyle w:val="13"/>
                 <w:rFonts w:hint="eastAsia"/>
                 <w:lang w:val="en-US" w:eastAsia="zh-CN"/>
               </w:rPr>
@@ -3888,7 +3882,7 @@
     </w:p>
     <w:tbl>
       <w:tblPr>
-        <w:tblStyle w:val="8"/>
+        <w:tblStyle w:val="9"/>
         <w:tblW w:w="0" w:type="auto"/>
         <w:tblInd w:w="0" w:type="dxa"/>
         <w:tblBorders>
@@ -3937,7 +3931,7 @@
           </w:tcPr>
           <w:p>
             <w:pPr>
-              <w:pStyle w:val="11"/>
+              <w:pStyle w:val="12"/>
               <w:bidi w:val="0"/>
               <w:jc w:val="both"/>
               <w:rPr>
@@ -3992,7 +3986,7 @@
           </w:tcPr>
           <w:p>
             <w:pPr>
-              <w:pStyle w:val="11"/>
+              <w:pStyle w:val="12"/>
               <w:bidi w:val="0"/>
               <w:jc w:val="both"/>
               <w:rPr>
@@ -4016,7 +4010,7 @@
           </w:tcPr>
           <w:p>
             <w:pPr>
-              <w:pStyle w:val="11"/>
+              <w:pStyle w:val="12"/>
               <w:bidi w:val="0"/>
               <w:jc w:val="both"/>
               <w:rPr>
@@ -4094,7 +4088,7 @@
           </w:tcPr>
           <w:p>
             <w:pPr>
-              <w:pStyle w:val="11"/>
+              <w:pStyle w:val="12"/>
               <w:bidi w:val="0"/>
               <w:jc w:val="both"/>
               <w:rPr>
@@ -4118,7 +4112,7 @@
           </w:tcPr>
           <w:p>
             <w:pPr>
-              <w:pStyle w:val="11"/>
+              <w:pStyle w:val="12"/>
               <w:bidi w:val="0"/>
               <w:jc w:val="both"/>
               <w:rPr>
@@ -4219,43 +4213,43 @@
           </w:tcPr>
           <w:p>
             <w:pPr>
+              <w:pStyle w:val="12"/>
+              <w:bidi w:val="0"/>
+              <w:jc w:val="both"/>
+              <w:rPr>
+                <w:rFonts w:hint="default" w:ascii="华文中宋" w:hAnsi="华文中宋" w:eastAsia="华文中宋" w:cs="华文中宋"/>
+                <w:b/>
+                <w:bCs/>
+                <w:color w:val="FF0000"/>
+                <w:kern w:val="2"/>
+                <w:sz w:val="21"/>
+                <w:szCs w:val="21"/>
+                <w:lang w:val="en-US" w:eastAsia="zh-CN" w:bidi="ar-SA"/>
+              </w:rPr>
+            </w:pPr>
+            <w:r>
+              <w:rPr>
+                <w:rFonts w:hint="eastAsia" w:cs="华文中宋"/>
+                <w:b/>
+                <w:bCs/>
+                <w:color w:val="FF0000"/>
+                <w:kern w:val="2"/>
+                <w:sz w:val="21"/>
+                <w:szCs w:val="21"/>
+                <w:lang w:val="en-US" w:eastAsia="zh-CN" w:bidi="ar-SA"/>
+              </w:rPr>
+              <w:t>eigenvalues()</w:t>
+            </w:r>
+          </w:p>
+        </w:tc>
+        <w:tc>
+          <w:tcPr>
+            <w:tcW w:w="0" w:type="auto"/>
+            <w:vAlign w:val="center"/>
+          </w:tcPr>
+          <w:p>
+            <w:pPr>
               <w:pStyle w:val="11"/>
-              <w:bidi w:val="0"/>
-              <w:jc w:val="both"/>
-              <w:rPr>
-                <w:rFonts w:hint="default" w:ascii="华文中宋" w:hAnsi="华文中宋" w:eastAsia="华文中宋" w:cs="华文中宋"/>
-                <w:b/>
-                <w:bCs/>
-                <w:color w:val="FF0000"/>
-                <w:kern w:val="2"/>
-                <w:sz w:val="21"/>
-                <w:szCs w:val="21"/>
-                <w:lang w:val="en-US" w:eastAsia="zh-CN" w:bidi="ar-SA"/>
-              </w:rPr>
-            </w:pPr>
-            <w:r>
-              <w:rPr>
-                <w:rFonts w:hint="eastAsia" w:cs="华文中宋"/>
-                <w:b/>
-                <w:bCs/>
-                <w:color w:val="FF0000"/>
-                <w:kern w:val="2"/>
-                <w:sz w:val="21"/>
-                <w:szCs w:val="21"/>
-                <w:lang w:val="en-US" w:eastAsia="zh-CN" w:bidi="ar-SA"/>
-              </w:rPr>
-              <w:t>eigenvalues()</w:t>
-            </w:r>
-          </w:p>
-        </w:tc>
-        <w:tc>
-          <w:tcPr>
-            <w:tcW w:w="0" w:type="auto"/>
-            <w:vAlign w:val="center"/>
-          </w:tcPr>
-          <w:p>
-            <w:pPr>
-              <w:pStyle w:val="10"/>
               <w:bidi w:val="0"/>
               <w:rPr>
                 <w:rFonts w:hint="default" w:ascii="华文中宋" w:hAnsi="华文中宋" w:eastAsia="华文中宋" w:cs="华文中宋"/>
@@ -4325,43 +4319,43 @@
           </w:tcPr>
           <w:p>
             <w:pPr>
+              <w:pStyle w:val="12"/>
+              <w:bidi w:val="0"/>
+              <w:jc w:val="both"/>
+              <w:rPr>
+                <w:rFonts w:hint="default" w:cs="华文中宋"/>
+                <w:b/>
+                <w:bCs/>
+                <w:color w:val="FF0000"/>
+                <w:kern w:val="2"/>
+                <w:sz w:val="21"/>
+                <w:szCs w:val="21"/>
+                <w:lang w:val="en-US" w:eastAsia="zh-CN" w:bidi="ar-SA"/>
+              </w:rPr>
+            </w:pPr>
+            <w:r>
+              <w:rPr>
+                <w:rFonts w:hint="eastAsia" w:cs="华文中宋"/>
+                <w:b/>
+                <w:bCs/>
+                <w:color w:val="FF0000"/>
+                <w:kern w:val="2"/>
+                <w:sz w:val="21"/>
+                <w:szCs w:val="21"/>
+                <w:lang w:val="en-US" w:eastAsia="zh-CN" w:bidi="ar-SA"/>
+              </w:rPr>
+              <w:t>eigenvectors()</w:t>
+            </w:r>
+          </w:p>
+        </w:tc>
+        <w:tc>
+          <w:tcPr>
+            <w:tcW w:w="0" w:type="auto"/>
+            <w:vAlign w:val="center"/>
+          </w:tcPr>
+          <w:p>
+            <w:pPr>
               <w:pStyle w:val="11"/>
-              <w:bidi w:val="0"/>
-              <w:jc w:val="both"/>
-              <w:rPr>
-                <w:rFonts w:hint="default" w:cs="华文中宋"/>
-                <w:b/>
-                <w:bCs/>
-                <w:color w:val="FF0000"/>
-                <w:kern w:val="2"/>
-                <w:sz w:val="21"/>
-                <w:szCs w:val="21"/>
-                <w:lang w:val="en-US" w:eastAsia="zh-CN" w:bidi="ar-SA"/>
-              </w:rPr>
-            </w:pPr>
-            <w:r>
-              <w:rPr>
-                <w:rFonts w:hint="eastAsia" w:cs="华文中宋"/>
-                <w:b/>
-                <w:bCs/>
-                <w:color w:val="FF0000"/>
-                <w:kern w:val="2"/>
-                <w:sz w:val="21"/>
-                <w:szCs w:val="21"/>
-                <w:lang w:val="en-US" w:eastAsia="zh-CN" w:bidi="ar-SA"/>
-              </w:rPr>
-              <w:t>eigenvectors()</w:t>
-            </w:r>
-          </w:p>
-        </w:tc>
-        <w:tc>
-          <w:tcPr>
-            <w:tcW w:w="0" w:type="auto"/>
-            <w:vAlign w:val="center"/>
-          </w:tcPr>
-          <w:p>
-            <w:pPr>
-              <w:pStyle w:val="10"/>
               <w:bidi w:val="0"/>
               <w:rPr>
                 <w:rFonts w:hint="default" w:cs="华文中宋"/>
@@ -4450,7 +4444,7 @@
     </w:p>
     <w:tbl>
       <w:tblPr>
-        <w:tblStyle w:val="8"/>
+        <w:tblStyle w:val="9"/>
         <w:tblW w:w="0" w:type="auto"/>
         <w:tblInd w:w="0" w:type="dxa"/>
         <w:tblBorders>
@@ -4499,7 +4493,7 @@
           </w:tcPr>
           <w:p>
             <w:pPr>
-              <w:pStyle w:val="11"/>
+              <w:pStyle w:val="12"/>
               <w:bidi w:val="0"/>
               <w:jc w:val="both"/>
               <w:rPr>
@@ -4523,7 +4517,7 @@
           </w:tcPr>
           <w:p>
             <w:pPr>
-              <w:pStyle w:val="11"/>
+              <w:pStyle w:val="12"/>
               <w:bidi w:val="0"/>
               <w:jc w:val="both"/>
               <w:rPr>
@@ -4582,7 +4576,7 @@
           </w:tcPr>
           <w:p>
             <w:pPr>
-              <w:pStyle w:val="11"/>
+              <w:pStyle w:val="12"/>
               <w:bidi w:val="0"/>
               <w:jc w:val="both"/>
               <w:rPr>
@@ -4628,7 +4622,7 @@
           </w:tcPr>
           <w:p>
             <w:pPr>
-              <w:pStyle w:val="11"/>
+              <w:pStyle w:val="12"/>
               <w:bidi w:val="0"/>
               <w:jc w:val="both"/>
               <w:rPr>
@@ -4652,7 +4646,7 @@
           </w:tcPr>
           <w:p>
             <w:pPr>
-              <w:pStyle w:val="11"/>
+              <w:pStyle w:val="12"/>
               <w:bidi w:val="0"/>
               <w:jc w:val="both"/>
               <w:rPr>
@@ -4724,7 +4718,7 @@
           </w:tcPr>
           <w:p>
             <w:pPr>
-              <w:pStyle w:val="11"/>
+              <w:pStyle w:val="12"/>
               <w:bidi w:val="0"/>
               <w:jc w:val="both"/>
               <w:rPr>
@@ -4759,7 +4753,7 @@
           </w:tcPr>
           <w:p>
             <w:pPr>
-              <w:pStyle w:val="11"/>
+              <w:pStyle w:val="12"/>
               <w:bidi w:val="0"/>
               <w:jc w:val="both"/>
               <w:rPr>
@@ -4783,7 +4777,7 @@
           </w:tcPr>
           <w:p>
             <w:pPr>
-              <w:pStyle w:val="11"/>
+              <w:pStyle w:val="12"/>
               <w:bidi w:val="0"/>
               <w:jc w:val="both"/>
               <w:rPr>
@@ -4841,7 +4835,7 @@
     </w:p>
     <w:tbl>
       <w:tblPr>
-        <w:tblStyle w:val="8"/>
+        <w:tblStyle w:val="9"/>
         <w:tblW w:w="0" w:type="auto"/>
         <w:tblInd w:w="0" w:type="dxa"/>
         <w:tblBorders>
@@ -4890,7 +4884,7 @@
           </w:tcPr>
           <w:p>
             <w:pPr>
-              <w:pStyle w:val="11"/>
+              <w:pStyle w:val="12"/>
               <w:bidi w:val="0"/>
               <w:jc w:val="both"/>
               <w:rPr>
@@ -4914,7 +4908,7 @@
           </w:tcPr>
           <w:p>
             <w:pPr>
-              <w:pStyle w:val="11"/>
+              <w:pStyle w:val="12"/>
               <w:bidi w:val="0"/>
               <w:jc w:val="both"/>
               <w:rPr>
@@ -4992,7 +4986,7 @@
           </w:tcPr>
           <w:p>
             <w:pPr>
-              <w:pStyle w:val="11"/>
+              <w:pStyle w:val="12"/>
               <w:bidi w:val="0"/>
               <w:jc w:val="both"/>
               <w:rPr>
@@ -5027,7 +5021,7 @@
           </w:tcPr>
           <w:p>
             <w:pPr>
-              <w:pStyle w:val="11"/>
+              <w:pStyle w:val="12"/>
               <w:bidi w:val="0"/>
               <w:jc w:val="both"/>
               <w:rPr>
@@ -5051,7 +5045,7 @@
           </w:tcPr>
           <w:p>
             <w:pPr>
-              <w:pStyle w:val="11"/>
+              <w:pStyle w:val="12"/>
               <w:bidi w:val="0"/>
               <w:jc w:val="both"/>
               <w:rPr>
@@ -5111,24 +5105,24 @@
           </w:tcPr>
           <w:p>
             <w:pPr>
-              <w:pStyle w:val="11"/>
-              <w:bidi w:val="0"/>
-              <w:jc w:val="both"/>
-              <w:rPr>
-                <w:rFonts w:hint="eastAsia"/>
-                <w:lang w:val="en-US" w:eastAsia="zh-CN"/>
-              </w:rPr>
-            </w:pPr>
-          </w:p>
-        </w:tc>
-        <w:tc>
-          <w:tcPr>
-            <w:tcW w:w="0" w:type="auto"/>
-            <w:vAlign w:val="center"/>
-          </w:tcPr>
-          <w:p>
-            <w:pPr>
-              <w:pStyle w:val="11"/>
+              <w:pStyle w:val="12"/>
+              <w:bidi w:val="0"/>
+              <w:jc w:val="both"/>
+              <w:rPr>
+                <w:rFonts w:hint="eastAsia"/>
+                <w:lang w:val="en-US" w:eastAsia="zh-CN"/>
+              </w:rPr>
+            </w:pPr>
+          </w:p>
+        </w:tc>
+        <w:tc>
+          <w:tcPr>
+            <w:tcW w:w="0" w:type="auto"/>
+            <w:vAlign w:val="center"/>
+          </w:tcPr>
+          <w:p>
+            <w:pPr>
+              <w:pStyle w:val="12"/>
               <w:bidi w:val="0"/>
               <w:jc w:val="both"/>
               <w:rPr>
@@ -5152,7 +5146,7 @@
           </w:tcPr>
           <w:p>
             <w:pPr>
-              <w:pStyle w:val="11"/>
+              <w:pStyle w:val="12"/>
               <w:bidi w:val="0"/>
               <w:jc w:val="both"/>
               <w:rPr>
@@ -5241,7 +5235,7 @@
     </w:p>
     <w:tbl>
       <w:tblPr>
-        <w:tblStyle w:val="8"/>
+        <w:tblStyle w:val="9"/>
         <w:tblW w:w="0" w:type="auto"/>
         <w:tblInd w:w="0" w:type="dxa"/>
         <w:tblBorders>
@@ -5290,7 +5284,7 @@
           </w:tcPr>
           <w:p>
             <w:pPr>
-              <w:pStyle w:val="11"/>
+              <w:pStyle w:val="12"/>
               <w:bidi w:val="0"/>
               <w:jc w:val="both"/>
               <w:rPr>
@@ -5314,7 +5308,7 @@
           </w:tcPr>
           <w:p>
             <w:pPr>
-              <w:pStyle w:val="11"/>
+              <w:pStyle w:val="12"/>
               <w:bidi w:val="0"/>
               <w:jc w:val="both"/>
               <w:rPr>
@@ -5392,7 +5386,7 @@
           </w:tcPr>
           <w:p>
             <w:pPr>
-              <w:pStyle w:val="11"/>
+              <w:pStyle w:val="12"/>
               <w:bidi w:val="0"/>
               <w:jc w:val="both"/>
               <w:rPr>
@@ -5427,7 +5421,7 @@
           </w:tcPr>
           <w:p>
             <w:pPr>
-              <w:pStyle w:val="11"/>
+              <w:pStyle w:val="12"/>
               <w:bidi w:val="0"/>
               <w:jc w:val="both"/>
               <w:rPr>
@@ -5451,7 +5445,7 @@
           </w:tcPr>
           <w:p>
             <w:pPr>
-              <w:pStyle w:val="11"/>
+              <w:pStyle w:val="12"/>
               <w:bidi w:val="0"/>
               <w:jc w:val="both"/>
               <w:rPr>
@@ -5513,24 +5507,24 @@
           </w:tcPr>
           <w:p>
             <w:pPr>
-              <w:pStyle w:val="11"/>
-              <w:bidi w:val="0"/>
-              <w:jc w:val="both"/>
-              <w:rPr>
-                <w:rFonts w:hint="eastAsia"/>
-                <w:lang w:val="en-US" w:eastAsia="zh-CN"/>
-              </w:rPr>
-            </w:pPr>
-          </w:p>
-        </w:tc>
-        <w:tc>
-          <w:tcPr>
-            <w:tcW w:w="0" w:type="auto"/>
-            <w:vAlign w:val="center"/>
-          </w:tcPr>
-          <w:p>
-            <w:pPr>
-              <w:pStyle w:val="11"/>
+              <w:pStyle w:val="12"/>
+              <w:bidi w:val="0"/>
+              <w:jc w:val="both"/>
+              <w:rPr>
+                <w:rFonts w:hint="eastAsia"/>
+                <w:lang w:val="en-US" w:eastAsia="zh-CN"/>
+              </w:rPr>
+            </w:pPr>
+          </w:p>
+        </w:tc>
+        <w:tc>
+          <w:tcPr>
+            <w:tcW w:w="0" w:type="auto"/>
+            <w:vAlign w:val="center"/>
+          </w:tcPr>
+          <w:p>
+            <w:pPr>
+              <w:pStyle w:val="12"/>
               <w:bidi w:val="0"/>
               <w:jc w:val="both"/>
               <w:rPr>
@@ -5554,7 +5548,7 @@
           </w:tcPr>
           <w:p>
             <w:pPr>
-              <w:pStyle w:val="11"/>
+              <w:pStyle w:val="12"/>
               <w:bidi w:val="0"/>
               <w:jc w:val="both"/>
               <w:rPr>
@@ -5645,7 +5639,7 @@
           </w:tcPr>
           <w:p>
             <w:pPr>
-              <w:pStyle w:val="11"/>
+              <w:pStyle w:val="12"/>
               <w:bidi w:val="0"/>
               <w:jc w:val="both"/>
               <w:rPr>
@@ -5673,7 +5667,7 @@
           </w:tcPr>
           <w:p>
             <w:pPr>
-              <w:pStyle w:val="11"/>
+              <w:pStyle w:val="12"/>
               <w:bidi w:val="0"/>
               <w:jc w:val="both"/>
               <w:rPr>
@@ -5697,7 +5691,7 @@
           </w:tcPr>
           <w:p>
             <w:pPr>
-              <w:pStyle w:val="11"/>
+              <w:pStyle w:val="12"/>
               <w:bidi w:val="0"/>
               <w:jc w:val="both"/>
               <w:rPr>
@@ -5856,7 +5850,7 @@
     </w:p>
     <w:p>
       <w:pPr>
-        <w:pStyle w:val="11"/>
+        <w:pStyle w:val="12"/>
         <w:bidi w:val="0"/>
         <w:rPr>
           <w:rFonts w:hint="default"/>
@@ -5866,7 +5860,7 @@
     </w:p>
     <w:p>
       <w:pPr>
-        <w:pStyle w:val="11"/>
+        <w:pStyle w:val="12"/>
         <w:bidi w:val="0"/>
         <w:rPr>
           <w:rFonts w:hint="default"/>
@@ -5894,77 +5888,6 @@
           <w:rFonts w:hint="eastAsia"/>
         </w:rPr>
         <w:t>：</w:t>
-      </w:r>
-    </w:p>
-    <w:p>
-      <w:pPr>
-        <w:bidi w:val="0"/>
-        <w:jc w:val="both"/>
-        <w:rPr>
-          <w:rFonts w:hint="eastAsia" w:ascii="华文中宋" w:hAnsi="华文中宋" w:eastAsia="华文中宋" w:cs="华文中宋"/>
-          <w:b/>
-          <w:bCs/>
-          <w:color w:val="ED7D31" w:themeColor="accent2"/>
-          <w:sz w:val="21"/>
-          <w:szCs w:val="24"/>
-          <w:lang w:val="en-US" w:eastAsia="zh-CN"/>
-          <w14:textFill>
-            <w14:solidFill>
-              <w14:schemeClr w14:val="accent2"/>
-            </w14:solidFill>
-          </w14:textFill>
-        </w:rPr>
-      </w:pPr>
-      <w:r>
-        <w:rPr>
-          <w:rFonts w:hint="eastAsia" w:ascii="华文中宋" w:hAnsi="华文中宋" w:eastAsia="华文中宋" w:cs="华文中宋"/>
-          <w:b/>
-          <w:bCs/>
-          <w:color w:val="ED7D31" w:themeColor="accent2"/>
-          <w:sz w:val="21"/>
-          <w:szCs w:val="24"/>
-          <w:lang w:val="en-US" w:eastAsia="zh-CN"/>
-          <w14:textFill>
-            <w14:solidFill>
-              <w14:schemeClr w14:val="accent2"/>
-            </w14:solidFill>
-          </w14:textFill>
-        </w:rPr>
-        <w:t xml:space="preserve">using namespace </w:t>
-      </w:r>
-      <w:r>
-        <w:rPr>
-          <w:rFonts w:hint="eastAsia" w:cs="华文中宋"/>
-          <w:b/>
-          <w:bCs/>
-          <w:color w:val="ED7D31" w:themeColor="accent2"/>
-          <w:sz w:val="21"/>
-          <w:szCs w:val="24"/>
-          <w:lang w:val="en-US" w:eastAsia="zh-CN"/>
-          <w14:textFill>
-            <w14:solidFill>
-              <w14:schemeClr w14:val="accent2"/>
-            </w14:solidFill>
-          </w14:textFill>
-        </w:rPr>
-        <w:t>Sophus</w:t>
-      </w:r>
-      <w:r>
-        <w:rPr>
-          <w:rFonts w:hint="eastAsia" w:ascii="华文中宋" w:hAnsi="华文中宋" w:eastAsia="华文中宋" w:cs="华文中宋"/>
-          <w:b/>
-          <w:bCs/>
-          <w:color w:val="ED7D31" w:themeColor="accent2"/>
-          <w:sz w:val="21"/>
-          <w:szCs w:val="24"/>
-          <w:lang w:val="en-US" w:eastAsia="zh-CN"/>
-          <w14:textFill>
-            <w14:solidFill>
-              <w14:schemeClr w14:val="accent2"/>
-            </w14:solidFill>
-          </w14:textFill>
-        </w:rPr>
-        <w:t>;</w:t>
       </w:r>
     </w:p>
     <w:p>
@@ -6045,6 +5968,247 @@
     <w:p>
       <w:pPr>
         <w:bidi w:val="0"/>
+        <w:jc w:val="both"/>
+        <w:rPr>
+          <w:rFonts w:hint="eastAsia" w:ascii="华文中宋" w:hAnsi="华文中宋" w:eastAsia="华文中宋" w:cs="华文中宋"/>
+          <w:b/>
+          <w:bCs/>
+          <w:color w:val="ED7D31" w:themeColor="accent2"/>
+          <w:sz w:val="21"/>
+          <w:szCs w:val="24"/>
+          <w:lang w:val="en-US" w:eastAsia="zh-CN"/>
+          <w14:textFill>
+            <w14:solidFill>
+              <w14:schemeClr w14:val="accent2"/>
+            </w14:solidFill>
+          </w14:textFill>
+        </w:rPr>
+      </w:pPr>
+      <w:r>
+        <w:rPr>
+          <w:rFonts w:hint="eastAsia" w:ascii="华文中宋" w:hAnsi="华文中宋" w:eastAsia="华文中宋" w:cs="华文中宋"/>
+          <w:b/>
+          <w:bCs/>
+          <w:color w:val="ED7D31" w:themeColor="accent2"/>
+          <w:sz w:val="21"/>
+          <w:szCs w:val="24"/>
+          <w:lang w:val="en-US" w:eastAsia="zh-CN"/>
+          <w14:textFill>
+            <w14:solidFill>
+              <w14:schemeClr w14:val="accent2"/>
+            </w14:solidFill>
+          </w14:textFill>
+        </w:rPr>
+        <w:t xml:space="preserve">using namespace </w:t>
+      </w:r>
+      <w:r>
+        <w:rPr>
+          <w:rFonts w:hint="eastAsia" w:cs="华文中宋"/>
+          <w:b/>
+          <w:bCs/>
+          <w:color w:val="ED7D31" w:themeColor="accent2"/>
+          <w:sz w:val="21"/>
+          <w:szCs w:val="24"/>
+          <w:lang w:val="en-US" w:eastAsia="zh-CN"/>
+          <w14:textFill>
+            <w14:solidFill>
+              <w14:schemeClr w14:val="accent2"/>
+            </w14:solidFill>
+          </w14:textFill>
+        </w:rPr>
+        <w:t>Sophus</w:t>
+      </w:r>
+      <w:r>
+        <w:rPr>
+          <w:rFonts w:hint="eastAsia" w:ascii="华文中宋" w:hAnsi="华文中宋" w:eastAsia="华文中宋" w:cs="华文中宋"/>
+          <w:b/>
+          <w:bCs/>
+          <w:color w:val="ED7D31" w:themeColor="accent2"/>
+          <w:sz w:val="21"/>
+          <w:szCs w:val="24"/>
+          <w:lang w:val="en-US" w:eastAsia="zh-CN"/>
+          <w14:textFill>
+            <w14:solidFill>
+              <w14:schemeClr w14:val="accent2"/>
+            </w14:solidFill>
+          </w14:textFill>
+        </w:rPr>
+        <w:t>;</w:t>
+      </w:r>
+    </w:p>
+    <w:p>
+      <w:pPr>
+        <w:bidi w:val="0"/>
+        <w:jc w:val="both"/>
+        <w:rPr>
+          <w:rFonts w:hint="eastAsia" w:ascii="华文中宋" w:hAnsi="华文中宋" w:eastAsia="华文中宋" w:cs="华文中宋"/>
+          <w:b/>
+          <w:bCs/>
+          <w:color w:val="ED7D31" w:themeColor="accent2"/>
+          <w:sz w:val="21"/>
+          <w:szCs w:val="24"/>
+          <w:lang w:val="en-US" w:eastAsia="zh-CN"/>
+          <w14:textFill>
+            <w14:solidFill>
+              <w14:schemeClr w14:val="accent2"/>
+            </w14:solidFill>
+          </w14:textFill>
+        </w:rPr>
+      </w:pPr>
+    </w:p>
+    <w:p>
+      <w:pPr>
+        <w:bidi w:val="0"/>
+        <w:jc w:val="both"/>
+        <w:rPr>
+          <w:rFonts w:hint="eastAsia" w:ascii="华文中宋" w:hAnsi="华文中宋" w:eastAsia="华文中宋" w:cs="华文中宋"/>
+          <w:b/>
+          <w:bCs/>
+          <w:color w:val="ED7D31" w:themeColor="accent2"/>
+          <w:sz w:val="21"/>
+          <w:szCs w:val="24"/>
+          <w:lang w:val="en-US" w:eastAsia="zh-CN"/>
+          <w14:textFill>
+            <w14:solidFill>
+              <w14:schemeClr w14:val="accent2"/>
+            </w14:solidFill>
+          </w14:textFill>
+        </w:rPr>
+      </w:pPr>
+      <w:r>
+        <w:rPr>
+          <w:rFonts w:hint="default" w:ascii="华文中宋" w:hAnsi="华文中宋" w:eastAsia="华文中宋" w:cs="华文中宋"/>
+          <w:b/>
+          <w:bCs/>
+          <w:color w:val="ED7D31" w:themeColor="accent2"/>
+          <w:sz w:val="21"/>
+          <w:szCs w:val="24"/>
+          <w:lang w:val="en-US" w:eastAsia="zh-CN"/>
+          <w14:textFill>
+            <w14:solidFill>
+              <w14:schemeClr w14:val="accent2"/>
+            </w14:solidFill>
+          </w14:textFill>
+        </w:rPr>
+        <w:t>find_package(Sophus REQUIRED)</w:t>
+      </w:r>
+      <w:r>
+        <w:rPr>
+          <w:rFonts w:hint="default" w:ascii="华文中宋" w:hAnsi="华文中宋" w:eastAsia="华文中宋" w:cs="华文中宋"/>
+          <w:b/>
+          <w:bCs/>
+          <w:color w:val="ED7D31" w:themeColor="accent2"/>
+          <w:sz w:val="21"/>
+          <w:szCs w:val="24"/>
+          <w:lang w:val="en-US" w:eastAsia="zh-CN"/>
+          <w14:textFill>
+            <w14:solidFill>
+              <w14:schemeClr w14:val="accent2"/>
+            </w14:solidFill>
+          </w14:textFill>
+        </w:rPr>
+        <w:br w:type="textWrapping"/>
+      </w:r>
+      <w:r>
+        <w:rPr>
+          <w:rFonts w:hint="eastAsia" w:cs="华文中宋"/>
+          <w:b/>
+          <w:bCs/>
+          <w:color w:val="ED7D31" w:themeColor="accent2"/>
+          <w:sz w:val="21"/>
+          <w:szCs w:val="24"/>
+          <w:lang w:val="en-US" w:eastAsia="zh-CN"/>
+          <w14:textFill>
+            <w14:solidFill>
+              <w14:schemeClr w14:val="accent2"/>
+            </w14:solidFill>
+          </w14:textFill>
+        </w:rPr>
+        <w:t>...</w:t>
+      </w:r>
+      <w:r>
+        <w:rPr>
+          <w:rFonts w:hint="default" w:ascii="华文中宋" w:hAnsi="华文中宋" w:eastAsia="华文中宋" w:cs="华文中宋"/>
+          <w:b/>
+          <w:bCs/>
+          <w:color w:val="ED7D31" w:themeColor="accent2"/>
+          <w:sz w:val="21"/>
+          <w:szCs w:val="24"/>
+          <w:lang w:val="en-US" w:eastAsia="zh-CN"/>
+          <w14:textFill>
+            <w14:solidFill>
+              <w14:schemeClr w14:val="accent2"/>
+            </w14:solidFill>
+          </w14:textFill>
+        </w:rPr>
+        <w:br w:type="textWrapping"/>
+      </w:r>
+      <w:r>
+        <w:rPr>
+          <w:rFonts w:hint="default" w:ascii="华文中宋" w:hAnsi="华文中宋" w:eastAsia="华文中宋" w:cs="华文中宋"/>
+          <w:b/>
+          <w:bCs/>
+          <w:color w:val="ED7D31" w:themeColor="accent2"/>
+          <w:sz w:val="21"/>
+          <w:szCs w:val="24"/>
+          <w:lang w:val="en-US" w:eastAsia="zh-CN"/>
+          <w14:textFill>
+            <w14:solidFill>
+              <w14:schemeClr w14:val="accent2"/>
+            </w14:solidFill>
+          </w14:textFill>
+        </w:rPr>
+        <w:t>target_link_libraries(</w:t>
+      </w:r>
+      <w:r>
+        <w:rPr>
+          <w:rFonts w:hint="eastAsia" w:cs="华文中宋"/>
+          <w:b/>
+          <w:bCs/>
+          <w:color w:val="ED7D31" w:themeColor="accent2"/>
+          <w:sz w:val="21"/>
+          <w:szCs w:val="24"/>
+          <w:lang w:val="en-US" w:eastAsia="zh-CN"/>
+          <w14:textFill>
+            <w14:solidFill>
+              <w14:schemeClr w14:val="accent2"/>
+            </w14:solidFill>
+          </w14:textFill>
+        </w:rPr>
+        <w:t>&lt;target&gt;</w:t>
+      </w:r>
+      <w:r>
+        <w:rPr>
+          <w:rFonts w:hint="default" w:ascii="华文中宋" w:hAnsi="华文中宋" w:eastAsia="华文中宋" w:cs="华文中宋"/>
+          <w:b/>
+          <w:bCs/>
+          <w:color w:val="ED7D31" w:themeColor="accent2"/>
+          <w:sz w:val="21"/>
+          <w:szCs w:val="24"/>
+          <w:lang w:val="en-US" w:eastAsia="zh-CN"/>
+          <w14:textFill>
+            <w14:solidFill>
+              <w14:schemeClr w14:val="accent2"/>
+            </w14:solidFill>
+          </w14:textFill>
+        </w:rPr>
+        <w:t xml:space="preserve"> Sophus::Sophus)</w:t>
+      </w:r>
+    </w:p>
+    <w:p>
+      <w:pPr>
+        <w:bidi w:val="0"/>
+        <w:rPr>
+          <w:rFonts w:hint="eastAsia"/>
+          <w:lang w:val="en-US" w:eastAsia="zh-CN"/>
+        </w:rPr>
+      </w:pPr>
+      <w:bookmarkStart w:id="1" w:name="_GoBack"/>
+      <w:bookmarkEnd w:id="1"/>
+    </w:p>
+    <w:p>
+      <w:pPr>
+        <w:bidi w:val="0"/>
         <w:rPr>
           <w:rFonts w:hint="default"/>
           <w:lang w:val="en-US" w:eastAsia="zh-CN"/>
@@ -6055,21 +6219,12 @@
           <w:rFonts w:hint="eastAsia"/>
           <w:lang w:val="en-US" w:eastAsia="zh-CN"/>
         </w:rPr>
-        <w:t>扰动模型 (求导)：全0李代数，添加扰动量1e-4后，转换为李群，左乘于</w:t>
+        <w:t>扰动模型 (求导)：全0李代数，添加扰动量1e-4后，转换为李群，左乘于李群</w:t>
       </w:r>
-      <w:bookmarkStart w:id="1" w:name="_GoBack"/>
-      <w:r>
-        <w:rPr>
-          <w:rFonts w:hint="eastAsia"/>
-          <w:lang w:val="en-US" w:eastAsia="zh-CN"/>
-        </w:rPr>
-        <w:t>李群</w:t>
-      </w:r>
-      <w:bookmarkEnd w:id="1"/>
     </w:p>
     <w:p>
       <w:pPr>
-        <w:pStyle w:val="11"/>
+        <w:pStyle w:val="12"/>
         <w:bidi w:val="0"/>
         <w:rPr>
           <w:rFonts w:hint="default"/>
@@ -6096,7 +6251,7 @@
     </w:p>
     <w:tbl>
       <w:tblPr>
-        <w:tblStyle w:val="8"/>
+        <w:tblStyle w:val="9"/>
         <w:tblW w:w="0" w:type="auto"/>
         <w:tblInd w:w="0" w:type="dxa"/>
         <w:tblBorders>
@@ -6145,7 +6300,7 @@
           </w:tcPr>
           <w:p>
             <w:pPr>
-              <w:pStyle w:val="11"/>
+              <w:pStyle w:val="12"/>
               <w:bidi w:val="0"/>
               <w:jc w:val="both"/>
               <w:rPr>
@@ -6169,7 +6324,7 @@
           </w:tcPr>
           <w:p>
             <w:pPr>
-              <w:pStyle w:val="11"/>
+              <w:pStyle w:val="12"/>
               <w:bidi w:val="0"/>
               <w:jc w:val="both"/>
               <w:rPr>
@@ -6235,43 +6390,7 @@
                   </w14:solidFill>
                 </w14:textFill>
               </w:rPr>
-              <w:t xml:space="preserve"> (旋转矩阵 </w:t>
-            </w:r>
-            <w:r>
-              <w:rPr>
-                <w:rFonts w:hint="eastAsia" w:cs="华文中宋"/>
-                <w:b/>
-                <w:bCs/>
-                <w:color w:val="ED7D31" w:themeColor="accent2"/>
-                <w:kern w:val="2"/>
-                <w:sz w:val="21"/>
-                <w:szCs w:val="21"/>
-                <w:lang w:val="en-US" w:eastAsia="zh-CN" w:bidi="ar-SA"/>
-                <w14:textFill>
-                  <w14:solidFill>
-                    <w14:schemeClr w14:val="accent2"/>
-                  </w14:solidFill>
-                </w14:textFill>
-              </w:rPr>
-              <w:t>/ 四元数</w:t>
-            </w:r>
-            <w:r>
-              <w:rPr>
-                <w:rFonts w:hint="eastAsia" w:cs="华文中宋"/>
-                <w:b/>
-                <w:bCs/>
-                <w:color w:val="ED7D31" w:themeColor="accent2"/>
-                <w:kern w:val="2"/>
-                <w:sz w:val="21"/>
-                <w:szCs w:val="21"/>
-                <w:lang w:val="en-US" w:eastAsia="zh-CN" w:bidi="ar-SA"/>
-                <w14:textFill>
-                  <w14:solidFill>
-                    <w14:schemeClr w14:val="accent2"/>
-                  </w14:solidFill>
-                </w14:textFill>
-              </w:rPr>
-              <w:t>)</w:t>
+              <w:t xml:space="preserve"> (旋转矩阵 / 四元数)</w:t>
             </w:r>
           </w:p>
         </w:tc>
@@ -6300,7 +6419,7 @@
           </w:tcPr>
           <w:p>
             <w:pPr>
-              <w:pStyle w:val="11"/>
+              <w:pStyle w:val="12"/>
               <w:bidi w:val="0"/>
               <w:jc w:val="both"/>
               <w:rPr>
@@ -6335,7 +6454,7 @@
           </w:tcPr>
           <w:p>
             <w:pPr>
-              <w:pStyle w:val="11"/>
+              <w:pStyle w:val="12"/>
               <w:bidi w:val="0"/>
               <w:jc w:val="both"/>
               <w:rPr>
@@ -6359,7 +6478,7 @@
           </w:tcPr>
           <w:p>
             <w:pPr>
-              <w:pStyle w:val="11"/>
+              <w:pStyle w:val="12"/>
               <w:bidi w:val="0"/>
               <w:jc w:val="both"/>
               <w:rPr>
@@ -6418,7 +6537,7 @@
           </w:tcPr>
           <w:p>
             <w:pPr>
-              <w:pStyle w:val="11"/>
+              <w:pStyle w:val="12"/>
               <w:bidi w:val="0"/>
               <w:jc w:val="both"/>
               <w:rPr>
@@ -6464,7 +6583,7 @@
           </w:tcPr>
           <w:p>
             <w:pPr>
-              <w:pStyle w:val="11"/>
+              <w:pStyle w:val="12"/>
               <w:bidi w:val="0"/>
               <w:jc w:val="both"/>
               <w:rPr>
@@ -6488,7 +6607,7 @@
           </w:tcPr>
           <w:p>
             <w:pPr>
-              <w:pStyle w:val="11"/>
+              <w:pStyle w:val="12"/>
               <w:bidi w:val="0"/>
               <w:jc w:val="both"/>
               <w:rPr>
@@ -6504,7 +6623,7 @@
             </w:pPr>
             <w:r>
               <w:rPr>
-                <w:rStyle w:val="12"/>
+                <w:rStyle w:val="13"/>
                 <w:rFonts w:hint="eastAsia"/>
                 <w:lang w:val="en-US" w:eastAsia="zh-CN"/>
               </w:rPr>
@@ -6538,7 +6657,7 @@
           </w:tcPr>
           <w:p>
             <w:pPr>
-              <w:pStyle w:val="11"/>
+              <w:pStyle w:val="12"/>
               <w:bidi w:val="0"/>
               <w:jc w:val="both"/>
               <w:rPr>
@@ -6584,7 +6703,7 @@
           </w:tcPr>
           <w:p>
             <w:pPr>
-              <w:pStyle w:val="11"/>
+              <w:pStyle w:val="12"/>
               <w:bidi w:val="0"/>
               <w:jc w:val="both"/>
               <w:rPr>
@@ -6608,7 +6727,7 @@
           </w:tcPr>
           <w:p>
             <w:pPr>
-              <w:pStyle w:val="11"/>
+              <w:pStyle w:val="12"/>
               <w:bidi w:val="0"/>
               <w:jc w:val="both"/>
               <w:rPr>
@@ -6690,12 +6809,11 @@
           <w:tcPr>
             <w:tcW w:w="0" w:type="auto"/>
             <w:vMerge w:val="continue"/>
-            <w:tcBorders/>
-            <w:vAlign w:val="center"/>
-          </w:tcPr>
-          <w:p>
-            <w:pPr>
-              <w:pStyle w:val="11"/>
+            <w:vAlign w:val="center"/>
+          </w:tcPr>
+          <w:p>
+            <w:pPr>
+              <w:pStyle w:val="12"/>
               <w:bidi w:val="0"/>
               <w:jc w:val="both"/>
               <w:rPr>
@@ -6723,7 +6841,7 @@
           </w:tcPr>
           <w:p>
             <w:pPr>
-              <w:pStyle w:val="11"/>
+              <w:pStyle w:val="12"/>
               <w:bidi w:val="0"/>
               <w:jc w:val="both"/>
               <w:rPr>
@@ -6747,7 +6865,7 @@
           </w:tcPr>
           <w:p>
             <w:pPr>
-              <w:pStyle w:val="11"/>
+              <w:pStyle w:val="12"/>
               <w:bidi w:val="0"/>
               <w:jc w:val="both"/>
               <w:rPr>
@@ -6844,7 +6962,7 @@
     </w:p>
     <w:tbl>
       <w:tblPr>
-        <w:tblStyle w:val="8"/>
+        <w:tblStyle w:val="9"/>
         <w:tblW w:w="0" w:type="auto"/>
         <w:tblInd w:w="0" w:type="dxa"/>
         <w:tblBorders>
@@ -6878,6 +6996,12 @@
             <w:insideH w:val="single" w:color="auto" w:sz="4" w:space="0"/>
             <w:insideV w:val="single" w:color="auto" w:sz="4" w:space="0"/>
           </w:tblBorders>
+          <w:tblCellMar>
+            <w:top w:w="0" w:type="dxa"/>
+            <w:left w:w="108" w:type="dxa"/>
+            <w:bottom w:w="0" w:type="dxa"/>
+            <w:right w:w="108" w:type="dxa"/>
+          </w:tblCellMar>
         </w:tblPrEx>
         <w:tc>
           <w:tcPr>
@@ -6887,7 +7011,7 @@
           </w:tcPr>
           <w:p>
             <w:pPr>
-              <w:pStyle w:val="11"/>
+              <w:pStyle w:val="12"/>
               <w:bidi w:val="0"/>
               <w:jc w:val="both"/>
               <w:rPr>
@@ -6911,7 +7035,7 @@
           </w:tcPr>
           <w:p>
             <w:pPr>
-              <w:pStyle w:val="11"/>
+              <w:pStyle w:val="12"/>
               <w:bidi w:val="0"/>
               <w:jc w:val="both"/>
               <w:rPr>
@@ -7006,7 +7130,7 @@
           </w:tcPr>
           <w:p>
             <w:pPr>
-              <w:pStyle w:val="11"/>
+              <w:pStyle w:val="12"/>
               <w:bidi w:val="0"/>
               <w:jc w:val="both"/>
               <w:rPr>
@@ -7041,7 +7165,7 @@
           </w:tcPr>
           <w:p>
             <w:pPr>
-              <w:pStyle w:val="11"/>
+              <w:pStyle w:val="12"/>
               <w:bidi w:val="0"/>
               <w:jc w:val="both"/>
               <w:rPr>
@@ -7065,7 +7189,7 @@
           </w:tcPr>
           <w:p>
             <w:pPr>
-              <w:pStyle w:val="11"/>
+              <w:pStyle w:val="12"/>
               <w:bidi w:val="0"/>
               <w:jc w:val="both"/>
               <w:rPr>
@@ -7124,7 +7248,7 @@
           </w:tcPr>
           <w:p>
             <w:pPr>
-              <w:pStyle w:val="11"/>
+              <w:pStyle w:val="12"/>
               <w:bidi w:val="0"/>
               <w:jc w:val="both"/>
               <w:rPr>
@@ -7170,7 +7294,7 @@
           </w:tcPr>
           <w:p>
             <w:pPr>
-              <w:pStyle w:val="11"/>
+              <w:pStyle w:val="12"/>
               <w:bidi w:val="0"/>
               <w:jc w:val="both"/>
               <w:rPr>
@@ -7194,7 +7318,7 @@
           </w:tcPr>
           <w:p>
             <w:pPr>
-              <w:pStyle w:val="11"/>
+              <w:pStyle w:val="12"/>
               <w:bidi w:val="0"/>
               <w:jc w:val="both"/>
               <w:rPr>
@@ -7210,7 +7334,7 @@
             </w:pPr>
             <w:r>
               <w:rPr>
-                <w:rStyle w:val="12"/>
+                <w:rStyle w:val="13"/>
                 <w:rFonts w:hint="eastAsia"/>
                 <w:lang w:val="en-US" w:eastAsia="zh-CN"/>
               </w:rPr>
@@ -7244,7 +7368,7 @@
           </w:tcPr>
           <w:p>
             <w:pPr>
-              <w:pStyle w:val="11"/>
+              <w:pStyle w:val="12"/>
               <w:bidi w:val="0"/>
               <w:jc w:val="both"/>
               <w:rPr>
@@ -7290,7 +7414,7 @@
           </w:tcPr>
           <w:p>
             <w:pPr>
-              <w:pStyle w:val="11"/>
+              <w:pStyle w:val="12"/>
               <w:bidi w:val="0"/>
               <w:jc w:val="both"/>
               <w:rPr>
@@ -7314,7 +7438,7 @@
           </w:tcPr>
           <w:p>
             <w:pPr>
-              <w:pStyle w:val="11"/>
+              <w:pStyle w:val="12"/>
               <w:bidi w:val="0"/>
               <w:jc w:val="both"/>
               <w:rPr>
@@ -7400,7 +7524,7 @@
           </w:tcPr>
           <w:p>
             <w:pPr>
-              <w:pStyle w:val="11"/>
+              <w:pStyle w:val="12"/>
               <w:bidi w:val="0"/>
               <w:jc w:val="both"/>
               <w:rPr>
@@ -7428,7 +7552,7 @@
           </w:tcPr>
           <w:p>
             <w:pPr>
-              <w:pStyle w:val="11"/>
+              <w:pStyle w:val="12"/>
               <w:bidi w:val="0"/>
               <w:jc w:val="both"/>
               <w:rPr>
@@ -7452,7 +7576,7 @@
           </w:tcPr>
           <w:p>
             <w:pPr>
-              <w:pStyle w:val="11"/>
+              <w:pStyle w:val="12"/>
               <w:bidi w:val="0"/>
               <w:jc w:val="both"/>
               <w:rPr>
@@ -7911,14 +8035,14 @@
       <w:sz w:val="28"/>
     </w:rPr>
   </w:style>
-  <w:style w:type="character" w:default="1" w:styleId="9">
+  <w:style w:type="character" w:default="1" w:styleId="10">
     <w:name w:val="Default Paragraph Font"/>
     <w:semiHidden/>
     <w:unhideWhenUsed/>
     <w:qFormat/>
     <w:uiPriority w:val="1"/>
   </w:style>
-  <w:style w:type="table" w:default="1" w:styleId="7">
+  <w:style w:type="table" w:default="1" w:styleId="8">
     <w:name w:val="Normal Table"/>
     <w:semiHidden/>
     <w:unhideWhenUsed/>
@@ -7933,9 +8057,42 @@
       </w:tblCellMar>
     </w:tblPr>
   </w:style>
-  <w:style w:type="table" w:styleId="8">
+  <w:style w:type="paragraph" w:styleId="7">
+    <w:name w:val="HTML Preformatted"/>
+    <w:basedOn w:val="1"/>
+    <w:uiPriority w:val="0"/>
+    <w:pPr>
+      <w:tabs>
+        <w:tab w:val="left" w:pos="916"/>
+        <w:tab w:val="left" w:pos="1832"/>
+        <w:tab w:val="left" w:pos="2748"/>
+        <w:tab w:val="left" w:pos="3664"/>
+        <w:tab w:val="left" w:pos="4580"/>
+        <w:tab w:val="left" w:pos="5496"/>
+        <w:tab w:val="left" w:pos="6412"/>
+        <w:tab w:val="left" w:pos="7328"/>
+        <w:tab w:val="left" w:pos="8244"/>
+        <w:tab w:val="left" w:pos="9160"/>
+        <w:tab w:val="left" w:pos="10076"/>
+        <w:tab w:val="left" w:pos="10992"/>
+        <w:tab w:val="left" w:pos="11908"/>
+        <w:tab w:val="left" w:pos="12824"/>
+        <w:tab w:val="left" w:pos="13740"/>
+        <w:tab w:val="left" w:pos="14656"/>
+      </w:tabs>
+      <w:jc w:val="left"/>
+    </w:pPr>
+    <w:rPr>
+      <w:rFonts w:hint="eastAsia" w:ascii="宋体" w:hAnsi="宋体" w:eastAsia="宋体" w:cs="宋体"/>
+      <w:kern w:val="0"/>
+      <w:sz w:val="24"/>
+      <w:szCs w:val="24"/>
+      <w:lang w:val="en-US" w:eastAsia="zh-CN" w:bidi="ar"/>
+    </w:rPr>
+  </w:style>
+  <w:style w:type="table" w:styleId="9">
     <w:name w:val="Table Grid"/>
-    <w:basedOn w:val="7"/>
+    <w:basedOn w:val="8"/>
     <w:qFormat/>
     <w:uiPriority w:val="0"/>
     <w:pPr>
@@ -7953,10 +8110,10 @@
       </w:tblBorders>
     </w:tblPr>
   </w:style>
-  <w:style w:type="paragraph" w:customStyle="1" w:styleId="10">
+  <w:style w:type="paragraph" w:customStyle="1" w:styleId="11">
     <w:name w:val="正文：关键词"/>
     <w:basedOn w:val="1"/>
-    <w:link w:val="12"/>
+    <w:link w:val="13"/>
     <w:qFormat/>
     <w:uiPriority w:val="0"/>
     <w:rPr>
@@ -7964,7 +8121,7 @@
       <w:color w:val="EA82E5"/>
     </w:rPr>
   </w:style>
-  <w:style w:type="paragraph" w:customStyle="1" w:styleId="11">
+  <w:style w:type="paragraph" w:customStyle="1" w:styleId="12">
     <w:name w:val="正文：要点"/>
     <w:basedOn w:val="1"/>
     <w:qFormat/>
@@ -7974,9 +8131,9 @@
       <w:color w:val="FF0000"/>
     </w:rPr>
   </w:style>
-  <w:style w:type="character" w:customStyle="1" w:styleId="12">
+  <w:style w:type="character" w:customStyle="1" w:styleId="13">
     <w:name w:val="正文：关键词 Char"/>
-    <w:link w:val="10"/>
+    <w:link w:val="11"/>
     <w:uiPriority w:val="0"/>
     <w:rPr>
       <w:rFonts w:hint="eastAsia"/>

</xml_diff>

<commit_message>
update on 2023-11-27 23:08:15.877050
</commit_message>
<xml_diff>
--- a/cpp 数据分析.docx
+++ b/cpp 数据分析.docx
@@ -297,6 +297,12 @@
             <w:insideH w:val="single" w:color="auto" w:sz="4" w:space="0"/>
             <w:insideV w:val="single" w:color="auto" w:sz="4" w:space="0"/>
           </w:tblBorders>
+          <w:tblCellMar>
+            <w:top w:w="0" w:type="dxa"/>
+            <w:left w:w="108" w:type="dxa"/>
+            <w:bottom w:w="0" w:type="dxa"/>
+            <w:right w:w="108" w:type="dxa"/>
+          </w:tblCellMar>
         </w:tblPrEx>
         <w:tc>
           <w:tcPr>
@@ -5800,6 +5806,84 @@
     </w:p>
     <w:p>
       <w:pPr>
+        <w:pStyle w:val="2"/>
+        <w:bidi w:val="0"/>
+        <w:rPr>
+          <w:rFonts w:hint="eastAsia"/>
+        </w:rPr>
+      </w:pPr>
+      <w:r>
+        <w:rPr>
+          <w:rFonts w:hint="eastAsia"/>
+          <w:lang w:val="en-US" w:eastAsia="zh-CN"/>
+        </w:rPr>
+        <w:t>格式化fmt</w:t>
+      </w:r>
+      <w:r>
+        <w:rPr>
+          <w:rFonts w:hint="eastAsia"/>
+        </w:rPr>
+        <w:t>：</w:t>
+      </w:r>
+    </w:p>
+    <w:p>
+      <w:pPr>
+        <w:bidi w:val="0"/>
+        <w:rPr>
+          <w:rFonts w:hint="default" w:ascii="华文中宋" w:hAnsi="华文中宋" w:eastAsia="华文中宋" w:cs="华文中宋"/>
+          <w:b/>
+          <w:bCs/>
+          <w:color w:val="ED7D31" w:themeColor="accent2"/>
+          <w:sz w:val="21"/>
+          <w:szCs w:val="24"/>
+          <w:lang w:val="en-US" w:eastAsia="zh-CN"/>
+          <w14:textFill>
+            <w14:solidFill>
+              <w14:schemeClr w14:val="accent2"/>
+            </w14:solidFill>
+          </w14:textFill>
+        </w:rPr>
+      </w:pPr>
+      <w:r>
+        <w:rPr>
+          <w:rFonts w:hint="eastAsia" w:cs="华文中宋"/>
+          <w:b/>
+          <w:bCs/>
+          <w:color w:val="ED7D31" w:themeColor="accent2"/>
+          <w:sz w:val="21"/>
+          <w:szCs w:val="24"/>
+          <w:lang w:val="en-US" w:eastAsia="zh-CN"/>
+          <w14:textFill>
+            <w14:solidFill>
+              <w14:schemeClr w14:val="accent2"/>
+            </w14:solidFill>
+          </w14:textFill>
+        </w:rPr>
+        <w:t>lib：fmt::fmt</w:t>
+      </w:r>
+    </w:p>
+    <w:p>
+      <w:pPr>
+        <w:spacing w:line="240" w:lineRule="auto"/>
+        <w:rPr>
+          <w:rFonts w:hint="eastAsia" w:ascii="华文中宋" w:hAnsi="华文中宋" w:eastAsia="华文中宋" w:cs="华文中宋"/>
+          <w:b/>
+          <w:bCs/>
+          <w:color w:val="ED7D31" w:themeColor="accent2"/>
+          <w:sz w:val="21"/>
+          <w:szCs w:val="21"/>
+          <w:vertAlign w:val="baseline"/>
+          <w:lang w:val="en-US" w:eastAsia="zh-CN"/>
+          <w14:textFill>
+            <w14:solidFill>
+              <w14:schemeClr w14:val="accent2"/>
+            </w14:solidFill>
+          </w14:textFill>
+        </w:rPr>
+      </w:pPr>
+    </w:p>
+    <w:p>
+      <w:pPr>
         <w:spacing w:line="240" w:lineRule="auto"/>
         <w:rPr>
           <w:rFonts w:hint="eastAsia" w:ascii="华文中宋" w:hAnsi="华文中宋" w:eastAsia="华文中宋" w:cs="华文中宋"/>
@@ -5847,6 +5931,93 @@
         <w:t>cv2：</w:t>
       </w:r>
       <w:bookmarkEnd w:id="0"/>
+    </w:p>
+    <w:p>
+      <w:pPr>
+        <w:pStyle w:val="12"/>
+        <w:bidi w:val="0"/>
+        <w:rPr>
+          <w:rFonts w:hint="default"/>
+          <w:lang w:val="en-US" w:eastAsia="zh-CN"/>
+        </w:rPr>
+      </w:pPr>
+    </w:p>
+    <w:p>
+      <w:pPr>
+        <w:pStyle w:val="12"/>
+        <w:bidi w:val="0"/>
+        <w:rPr>
+          <w:rFonts w:hint="default"/>
+          <w:lang w:val="en-US" w:eastAsia="zh-CN"/>
+        </w:rPr>
+      </w:pPr>
+    </w:p>
+    <w:p>
+      <w:pPr>
+        <w:pStyle w:val="2"/>
+        <w:bidi w:val="0"/>
+        <w:rPr>
+          <w:rFonts w:hint="eastAsia"/>
+        </w:rPr>
+      </w:pPr>
+      <w:r>
+        <w:rPr>
+          <w:rFonts w:hint="eastAsia"/>
+          <w:lang w:val="en-US" w:eastAsia="zh-CN"/>
+        </w:rPr>
+        <w:t>可视化pangolin</w:t>
+      </w:r>
+      <w:r>
+        <w:rPr>
+          <w:rFonts w:hint="eastAsia"/>
+        </w:rPr>
+        <w:t>：</w:t>
+      </w:r>
+    </w:p>
+    <w:p>
+      <w:pPr>
+        <w:bidi w:val="0"/>
+        <w:rPr>
+          <w:rFonts w:hint="default"/>
+          <w:lang w:val="en-US" w:eastAsia="zh-CN"/>
+        </w:rPr>
+      </w:pPr>
+      <w:r>
+        <w:rPr>
+          <w:rFonts w:hint="eastAsia" w:cs="华文中宋"/>
+          <w:b/>
+          <w:bCs/>
+          <w:color w:val="ED7D31" w:themeColor="accent2"/>
+          <w:sz w:val="21"/>
+          <w:szCs w:val="24"/>
+          <w:lang w:val="en-US" w:eastAsia="zh-CN"/>
+          <w14:textFill>
+            <w14:solidFill>
+              <w14:schemeClr w14:val="accent2"/>
+            </w14:solidFill>
+          </w14:textFill>
+        </w:rPr>
+        <w:t>lib：${Pangolin_LIBRARIES</w:t>
+      </w:r>
+      <w:bookmarkStart w:id="1" w:name="_GoBack"/>
+      <w:bookmarkEnd w:id="1"/>
+      <w:r>
+        <w:rPr>
+          <w:rFonts w:hint="eastAsia" w:cs="华文中宋"/>
+          <w:b/>
+          <w:bCs/>
+          <w:color w:val="ED7D31" w:themeColor="accent2"/>
+          <w:sz w:val="21"/>
+          <w:szCs w:val="24"/>
+          <w:lang w:val="en-US" w:eastAsia="zh-CN"/>
+          <w14:textFill>
+            <w14:solidFill>
+              <w14:schemeClr w14:val="accent2"/>
+            </w14:solidFill>
+          </w14:textFill>
+        </w:rPr>
+        <w:t>}</w:t>
+      </w:r>
     </w:p>
     <w:p>
       <w:pPr>
@@ -6039,29 +6210,8 @@
     <w:p>
       <w:pPr>
         <w:bidi w:val="0"/>
-        <w:jc w:val="both"/>
         <w:rPr>
-          <w:rFonts w:hint="eastAsia" w:ascii="华文中宋" w:hAnsi="华文中宋" w:eastAsia="华文中宋" w:cs="华文中宋"/>
-          <w:b/>
-          <w:bCs/>
-          <w:color w:val="ED7D31" w:themeColor="accent2"/>
-          <w:sz w:val="21"/>
-          <w:szCs w:val="24"/>
-          <w:lang w:val="en-US" w:eastAsia="zh-CN"/>
-          <w14:textFill>
-            <w14:solidFill>
-              <w14:schemeClr w14:val="accent2"/>
-            </w14:solidFill>
-          </w14:textFill>
-        </w:rPr>
-      </w:pPr>
-    </w:p>
-    <w:p>
-      <w:pPr>
-        <w:bidi w:val="0"/>
-        <w:jc w:val="both"/>
-        <w:rPr>
-          <w:rFonts w:hint="eastAsia" w:ascii="华文中宋" w:hAnsi="华文中宋" w:eastAsia="华文中宋" w:cs="华文中宋"/>
+          <w:rFonts w:hint="default" w:ascii="华文中宋" w:hAnsi="华文中宋" w:eastAsia="华文中宋" w:cs="华文中宋"/>
           <w:b/>
           <w:bCs/>
           <w:color w:val="ED7D31" w:themeColor="accent2"/>
@@ -6077,7 +6227,7 @@
       </w:pPr>
       <w:r>
         <w:rPr>
-          <w:rFonts w:hint="default" w:ascii="华文中宋" w:hAnsi="华文中宋" w:eastAsia="华文中宋" w:cs="华文中宋"/>
+          <w:rFonts w:hint="eastAsia" w:cs="华文中宋"/>
           <w:b/>
           <w:bCs/>
           <w:color w:val="ED7D31" w:themeColor="accent2"/>
@@ -6090,7 +6240,7 @@
             </w14:solidFill>
           </w14:textFill>
         </w:rPr>
-        <w:t>find_package(Sophus REQUIRED)</w:t>
+        <w:t>lib：</w:t>
       </w:r>
       <w:r>
         <w:rPr>
@@ -6107,11 +6257,14 @@
             </w14:solidFill>
           </w14:textFill>
         </w:rPr>
-        <w:br w:type="textWrapping"/>
+        <w:t>Sophus::Sophus</w:t>
       </w:r>
-      <w:r>
+    </w:p>
+    <w:p>
+      <w:pPr>
+        <w:bidi w:val="0"/>
         <w:rPr>
-          <w:rFonts w:hint="eastAsia" w:cs="华文中宋"/>
+          <w:rFonts w:hint="eastAsia" w:ascii="华文中宋" w:hAnsi="华文中宋" w:eastAsia="华文中宋" w:cs="华文中宋"/>
           <w:b/>
           <w:bCs/>
           <w:color w:val="ED7D31" w:themeColor="accent2"/>
@@ -6124,87 +6277,7 @@
             </w14:solidFill>
           </w14:textFill>
         </w:rPr>
-        <w:t>...</w:t>
-      </w:r>
-      <w:r>
-        <w:rPr>
-          <w:rFonts w:hint="default" w:ascii="华文中宋" w:hAnsi="华文中宋" w:eastAsia="华文中宋" w:cs="华文中宋"/>
-          <w:b/>
-          <w:bCs/>
-          <w:color w:val="ED7D31" w:themeColor="accent2"/>
-          <w:sz w:val="21"/>
-          <w:szCs w:val="24"/>
-          <w:lang w:val="en-US" w:eastAsia="zh-CN"/>
-          <w14:textFill>
-            <w14:solidFill>
-              <w14:schemeClr w14:val="accent2"/>
-            </w14:solidFill>
-          </w14:textFill>
-        </w:rPr>
-        <w:br w:type="textWrapping"/>
-      </w:r>
-      <w:r>
-        <w:rPr>
-          <w:rFonts w:hint="default" w:ascii="华文中宋" w:hAnsi="华文中宋" w:eastAsia="华文中宋" w:cs="华文中宋"/>
-          <w:b/>
-          <w:bCs/>
-          <w:color w:val="ED7D31" w:themeColor="accent2"/>
-          <w:sz w:val="21"/>
-          <w:szCs w:val="24"/>
-          <w:lang w:val="en-US" w:eastAsia="zh-CN"/>
-          <w14:textFill>
-            <w14:solidFill>
-              <w14:schemeClr w14:val="accent2"/>
-            </w14:solidFill>
-          </w14:textFill>
-        </w:rPr>
-        <w:t>target_link_libraries(</w:t>
-      </w:r>
-      <w:r>
-        <w:rPr>
-          <w:rFonts w:hint="eastAsia" w:cs="华文中宋"/>
-          <w:b/>
-          <w:bCs/>
-          <w:color w:val="ED7D31" w:themeColor="accent2"/>
-          <w:sz w:val="21"/>
-          <w:szCs w:val="24"/>
-          <w:lang w:val="en-US" w:eastAsia="zh-CN"/>
-          <w14:textFill>
-            <w14:solidFill>
-              <w14:schemeClr w14:val="accent2"/>
-            </w14:solidFill>
-          </w14:textFill>
-        </w:rPr>
-        <w:t>&lt;target&gt;</w:t>
-      </w:r>
-      <w:r>
-        <w:rPr>
-          <w:rFonts w:hint="default" w:ascii="华文中宋" w:hAnsi="华文中宋" w:eastAsia="华文中宋" w:cs="华文中宋"/>
-          <w:b/>
-          <w:bCs/>
-          <w:color w:val="ED7D31" w:themeColor="accent2"/>
-          <w:sz w:val="21"/>
-          <w:szCs w:val="24"/>
-          <w:lang w:val="en-US" w:eastAsia="zh-CN"/>
-          <w14:textFill>
-            <w14:solidFill>
-              <w14:schemeClr w14:val="accent2"/>
-            </w14:solidFill>
-          </w14:textFill>
-        </w:rPr>
-        <w:t xml:space="preserve"> Sophus::Sophus)</w:t>
-      </w:r>
-    </w:p>
-    <w:p>
-      <w:pPr>
-        <w:bidi w:val="0"/>
-        <w:rPr>
-          <w:rFonts w:hint="eastAsia"/>
-          <w:lang w:val="en-US" w:eastAsia="zh-CN"/>
-        </w:rPr>
       </w:pPr>
-      <w:bookmarkStart w:id="1" w:name="_GoBack"/>
-      <w:bookmarkEnd w:id="1"/>
     </w:p>
     <w:p>
       <w:pPr>

</xml_diff>

<commit_message>
update on 2023-12-20 19:33:52.442943
</commit_message>
<xml_diff>
--- a/cpp 数据分析.docx
+++ b/cpp 数据分析.docx
@@ -252,6 +252,86 @@
           </w:p>
         </w:tc>
       </w:tr>
+      <w:tr>
+        <w:tblPrEx>
+          <w:tblBorders>
+            <w:top w:val="single" w:color="auto" w:sz="4" w:space="0"/>
+            <w:left w:val="single" w:color="auto" w:sz="4" w:space="0"/>
+            <w:bottom w:val="single" w:color="auto" w:sz="4" w:space="0"/>
+            <w:right w:val="single" w:color="auto" w:sz="4" w:space="0"/>
+            <w:insideH w:val="single" w:color="auto" w:sz="4" w:space="0"/>
+            <w:insideV w:val="single" w:color="auto" w:sz="4" w:space="0"/>
+          </w:tblBorders>
+          <w:tblCellMar>
+            <w:top w:w="0" w:type="dxa"/>
+            <w:left w:w="108" w:type="dxa"/>
+            <w:bottom w:w="0" w:type="dxa"/>
+            <w:right w:w="108" w:type="dxa"/>
+          </w:tblCellMar>
+        </w:tblPrEx>
+        <w:tc>
+          <w:tcPr>
+            <w:tcW w:w="0" w:type="auto"/>
+            <w:vAlign w:val="center"/>
+          </w:tcPr>
+          <w:p>
+            <w:pPr>
+              <w:pStyle w:val="12"/>
+              <w:bidi w:val="0"/>
+              <w:jc w:val="both"/>
+              <w:rPr>
+                <w:rFonts w:hint="default"/>
+                <w:lang w:val="en-US" w:eastAsia="zh-CN"/>
+              </w:rPr>
+            </w:pPr>
+            <w:r>
+              <w:rPr>
+                <w:rFonts w:hint="eastAsia"/>
+                <w:lang w:val="en-US" w:eastAsia="zh-CN"/>
+              </w:rPr>
+              <w:t>aligned_allocator&lt;Type&gt;</w:t>
+            </w:r>
+          </w:p>
+        </w:tc>
+        <w:tc>
+          <w:tcPr>
+            <w:tcW w:w="0" w:type="auto"/>
+            <w:vAlign w:val="center"/>
+          </w:tcPr>
+          <w:p>
+            <w:pPr>
+              <w:bidi w:val="0"/>
+              <w:jc w:val="both"/>
+              <w:rPr>
+                <w:rFonts w:hint="default"/>
+                <w:lang w:val="en-US" w:eastAsia="zh-CN"/>
+              </w:rPr>
+            </w:pPr>
+            <w:r>
+              <w:rPr>
+                <w:rFonts w:hint="eastAsia" w:ascii="华文中宋" w:hAnsi="华文中宋" w:eastAsia="华文中宋" w:cs="华文中宋"/>
+                <w:b/>
+                <w:bCs/>
+                <w:i w:val="0"/>
+                <w:caps w:val="0"/>
+                <w:color w:val="EA82F1"/>
+                <w:spacing w:val="7"/>
+                <w:sz w:val="21"/>
+                <w:szCs w:val="21"/>
+                <w:lang w:val="en-US" w:eastAsia="zh-CN"/>
+              </w:rPr>
+              <w:t>内存分配</w:t>
+            </w:r>
+            <w:r>
+              <w:rPr>
+                <w:rFonts w:hint="eastAsia"/>
+                <w:lang w:val="en-US" w:eastAsia="zh-CN"/>
+              </w:rPr>
+              <w:t>器</w:t>
+            </w:r>
+          </w:p>
+        </w:tc>
+      </w:tr>
     </w:tbl>
     <w:p>
       <w:pPr>
@@ -4484,6 +4564,12 @@
             <w:insideH w:val="single" w:color="auto" w:sz="4" w:space="0"/>
             <w:insideV w:val="single" w:color="auto" w:sz="4" w:space="0"/>
           </w:tblBorders>
+          <w:tblCellMar>
+            <w:top w:w="0" w:type="dxa"/>
+            <w:left w:w="108" w:type="dxa"/>
+            <w:bottom w:w="0" w:type="dxa"/>
+            <w:right w:w="108" w:type="dxa"/>
+          </w:tblCellMar>
         </w:tblPrEx>
         <w:tc>
           <w:tcPr>
@@ -5931,6 +6017,44 @@
         <w:pStyle w:val="12"/>
         <w:bidi w:val="0"/>
         <w:rPr>
+          <w:rFonts w:hint="default" w:cs="华文中宋"/>
+          <w:b/>
+          <w:bCs/>
+          <w:color w:val="ED7D31" w:themeColor="accent2"/>
+          <w:sz w:val="21"/>
+          <w:szCs w:val="24"/>
+          <w:lang w:val="en-US" w:eastAsia="zh-CN"/>
+          <w14:textFill>
+            <w14:solidFill>
+              <w14:schemeClr w14:val="accent2"/>
+            </w14:solidFill>
+          </w14:textFill>
+        </w:rPr>
+      </w:pPr>
+      <w:r>
+        <w:rPr>
+          <w:rFonts w:hint="eastAsia" w:cs="华文中宋"/>
+          <w:b/>
+          <w:bCs/>
+          <w:color w:val="ED7D31" w:themeColor="accent2"/>
+          <w:sz w:val="21"/>
+          <w:szCs w:val="24"/>
+          <w:lang w:val="en-US" w:eastAsia="zh-CN"/>
+          <w14:textFill>
+            <w14:solidFill>
+              <w14:schemeClr w14:val="accent2"/>
+            </w14:solidFill>
+          </w14:textFill>
+        </w:rPr>
+        <w:t>C++：</w:t>
+      </w:r>
+    </w:p>
+    <w:p>
+      <w:pPr>
+        <w:pStyle w:val="12"/>
+        <w:bidi w:val="0"/>
+        <w:ind w:firstLine="420" w:firstLineChars="0"/>
+        <w:rPr>
           <w:rFonts w:hint="default"/>
           <w:lang w:val="en-US" w:eastAsia="zh-CN"/>
         </w:rPr>
@@ -5957,6 +6081,7 @@
       <w:pPr>
         <w:pStyle w:val="12"/>
         <w:bidi w:val="0"/>
+        <w:ind w:firstLine="420" w:firstLineChars="0"/>
         <w:rPr>
           <w:rFonts w:hint="eastAsia" w:ascii="华文中宋" w:hAnsi="华文中宋" w:eastAsia="华文中宋" w:cs="华文中宋"/>
           <w:b/>
@@ -5994,6 +6119,1248 @@
     </w:p>
     <w:p>
       <w:pPr>
+        <w:rPr>
+          <w:color w:val="ED7D31" w:themeColor="accent2"/>
+          <w:spacing w:val="7"/>
+          <w14:textFill>
+            <w14:solidFill>
+              <w14:schemeClr w14:val="accent2"/>
+            </w14:solidFill>
+          </w14:textFill>
+        </w:rPr>
+      </w:pPr>
+      <w:r>
+        <w:rPr>
+          <w:rFonts w:hint="eastAsia"/>
+          <w:color w:val="ED7D31" w:themeColor="accent2"/>
+          <w:spacing w:val="7"/>
+          <w:lang w:val="en-US" w:eastAsia="zh-CN"/>
+          <w14:textFill>
+            <w14:solidFill>
+              <w14:schemeClr w14:val="accent2"/>
+            </w14:solidFill>
+          </w14:textFill>
+        </w:rPr>
+        <w:t>Python：</w:t>
+      </w:r>
+      <w:r>
+        <w:rPr>
+          <w:rFonts w:hint="eastAsia"/>
+          <w:color w:val="ED7D31" w:themeColor="accent2"/>
+          <w:spacing w:val="7"/>
+          <w14:textFill>
+            <w14:solidFill>
+              <w14:schemeClr w14:val="accent2"/>
+            </w14:solidFill>
+          </w14:textFill>
+        </w:rPr>
+        <w:t>复制Lib\site-packages\cv2\cv2.pyd到上一级</w:t>
+      </w:r>
+    </w:p>
+    <w:p>
+      <w:pPr>
+        <w:rPr>
+          <w:color w:val="70AD47" w:themeColor="accent6"/>
+          <w:spacing w:val="7"/>
+          <w14:textFill>
+            <w14:solidFill>
+              <w14:schemeClr w14:val="accent6"/>
+            </w14:solidFill>
+          </w14:textFill>
+        </w:rPr>
+      </w:pPr>
+    </w:p>
+    <w:p>
+      <w:pPr>
+        <w:rPr>
+          <w:color w:val="ED7D31" w:themeColor="accent2"/>
+          <w:spacing w:val="7"/>
+          <w14:textFill>
+            <w14:solidFill>
+              <w14:schemeClr w14:val="accent2"/>
+            </w14:solidFill>
+          </w14:textFill>
+        </w:rPr>
+      </w:pPr>
+      <w:r>
+        <w:rPr>
+          <w:rFonts w:hint="eastAsia"/>
+          <w:color w:val="ED7D31" w:themeColor="accent2"/>
+          <w:spacing w:val="7"/>
+          <w14:textFill>
+            <w14:solidFill>
+              <w14:schemeClr w14:val="accent2"/>
+            </w14:solidFill>
+          </w14:textFill>
+        </w:rPr>
+        <w:t>Gray = 0.299 * R + 0.587 * G + 0.114 * B</w:t>
+      </w:r>
+    </w:p>
+    <w:tbl>
+      <w:tblPr>
+        <w:tblStyle w:val="9"/>
+        <w:tblW w:w="0" w:type="auto"/>
+        <w:tblInd w:w="0" w:type="dxa"/>
+        <w:tblBorders>
+          <w:top w:val="single" w:color="auto" w:sz="4" w:space="0"/>
+          <w:left w:val="single" w:color="auto" w:sz="4" w:space="0"/>
+          <w:bottom w:val="single" w:color="auto" w:sz="4" w:space="0"/>
+          <w:right w:val="single" w:color="auto" w:sz="4" w:space="0"/>
+          <w:insideH w:val="single" w:color="auto" w:sz="4" w:space="0"/>
+          <w:insideV w:val="single" w:color="auto" w:sz="4" w:space="0"/>
+        </w:tblBorders>
+        <w:tblLayout w:type="fixed"/>
+        <w:tblCellMar>
+          <w:top w:w="0" w:type="dxa"/>
+          <w:left w:w="108" w:type="dxa"/>
+          <w:bottom w:w="0" w:type="dxa"/>
+          <w:right w:w="108" w:type="dxa"/>
+        </w:tblCellMar>
+      </w:tblPr>
+      <w:tblGrid>
+        <w:gridCol w:w="1118"/>
+        <w:gridCol w:w="4616"/>
+      </w:tblGrid>
+      <w:tr>
+        <w:tblPrEx>
+          <w:tblBorders>
+            <w:top w:val="single" w:color="auto" w:sz="4" w:space="0"/>
+            <w:left w:val="single" w:color="auto" w:sz="4" w:space="0"/>
+            <w:bottom w:val="single" w:color="auto" w:sz="4" w:space="0"/>
+            <w:right w:val="single" w:color="auto" w:sz="4" w:space="0"/>
+            <w:insideH w:val="single" w:color="auto" w:sz="4" w:space="0"/>
+            <w:insideV w:val="single" w:color="auto" w:sz="4" w:space="0"/>
+          </w:tblBorders>
+          <w:tblCellMar>
+            <w:top w:w="0" w:type="dxa"/>
+            <w:left w:w="108" w:type="dxa"/>
+            <w:bottom w:w="0" w:type="dxa"/>
+            <w:right w:w="108" w:type="dxa"/>
+          </w:tblCellMar>
+        </w:tblPrEx>
+        <w:tc>
+          <w:tcPr>
+            <w:tcW w:w="5734" w:type="dxa"/>
+            <w:gridSpan w:val="2"/>
+            <w:vAlign w:val="center"/>
+          </w:tcPr>
+          <w:p>
+            <w:pPr>
+              <w:rPr>
+                <w:color w:val="ED7D31" w:themeColor="accent2"/>
+                <w:spacing w:val="7"/>
+                <w14:textFill>
+                  <w14:solidFill>
+                    <w14:schemeClr w14:val="accent2"/>
+                  </w14:solidFill>
+                </w14:textFill>
+              </w:rPr>
+            </w:pPr>
+            <w:r>
+              <w:drawing>
+                <wp:inline distT="0" distB="0" distL="114300" distR="114300">
+                  <wp:extent cx="3487420" cy="2391410"/>
+                  <wp:effectExtent l="0" t="0" r="2540" b="1270"/>
+                  <wp:docPr id="5" name="图片 1"/>
+                  <wp:cNvGraphicFramePr>
+                    <a:graphicFrameLocks xmlns:a="http://schemas.openxmlformats.org/drawingml/2006/main" noChangeAspect="1"/>
+                  </wp:cNvGraphicFramePr>
+                  <a:graphic xmlns:a="http://schemas.openxmlformats.org/drawingml/2006/main">
+                    <a:graphicData uri="http://schemas.openxmlformats.org/drawingml/2006/picture">
+                      <pic:pic xmlns:pic="http://schemas.openxmlformats.org/drawingml/2006/picture">
+                        <pic:nvPicPr>
+                          <pic:cNvPr id="5" name="图片 1"/>
+                          <pic:cNvPicPr>
+                            <a:picLocks noChangeAspect="1"/>
+                          </pic:cNvPicPr>
+                        </pic:nvPicPr>
+                        <pic:blipFill>
+                          <a:blip r:embed="rId4"/>
+                          <a:stretch>
+                            <a:fillRect/>
+                          </a:stretch>
+                        </pic:blipFill>
+                        <pic:spPr>
+                          <a:xfrm>
+                            <a:off x="0" y="0"/>
+                            <a:ext cx="3487420" cy="2391410"/>
+                          </a:xfrm>
+                          <a:prstGeom prst="rect">
+                            <a:avLst/>
+                          </a:prstGeom>
+                          <a:noFill/>
+                          <a:ln>
+                            <a:noFill/>
+                          </a:ln>
+                        </pic:spPr>
+                      </pic:pic>
+                    </a:graphicData>
+                  </a:graphic>
+                </wp:inline>
+              </w:drawing>
+            </w:r>
+          </w:p>
+        </w:tc>
+      </w:tr>
+      <w:tr>
+        <w:tblPrEx>
+          <w:tblBorders>
+            <w:top w:val="single" w:color="auto" w:sz="4" w:space="0"/>
+            <w:left w:val="single" w:color="auto" w:sz="4" w:space="0"/>
+            <w:bottom w:val="single" w:color="auto" w:sz="4" w:space="0"/>
+            <w:right w:val="single" w:color="auto" w:sz="4" w:space="0"/>
+            <w:insideH w:val="single" w:color="auto" w:sz="4" w:space="0"/>
+            <w:insideV w:val="single" w:color="auto" w:sz="4" w:space="0"/>
+          </w:tblBorders>
+          <w:tblCellMar>
+            <w:top w:w="0" w:type="dxa"/>
+            <w:left w:w="108" w:type="dxa"/>
+            <w:bottom w:w="0" w:type="dxa"/>
+            <w:right w:w="108" w:type="dxa"/>
+          </w:tblCellMar>
+        </w:tblPrEx>
+        <w:tc>
+          <w:tcPr>
+            <w:tcW w:w="1118" w:type="dxa"/>
+            <w:vAlign w:val="center"/>
+          </w:tcPr>
+          <w:p>
+            <w:pPr>
+              <w:rPr>
+                <w:color w:val="ED7D31" w:themeColor="accent2"/>
+                <w:spacing w:val="7"/>
+                <w14:textFill>
+                  <w14:solidFill>
+                    <w14:schemeClr w14:val="accent2"/>
+                  </w14:solidFill>
+                </w14:textFill>
+              </w:rPr>
+            </w:pPr>
+            <w:r>
+              <w:rPr>
+                <w:rFonts w:hint="eastAsia"/>
+                <w:color w:val="ED7D31" w:themeColor="accent2"/>
+                <w:spacing w:val="7"/>
+                <w14:textFill>
+                  <w14:solidFill>
+                    <w14:schemeClr w14:val="accent2"/>
+                  </w14:solidFill>
+                </w14:textFill>
+              </w:rPr>
+              <w:t>色调 H</w:t>
+            </w:r>
+          </w:p>
+        </w:tc>
+        <w:tc>
+          <w:tcPr>
+            <w:tcW w:w="4616" w:type="dxa"/>
+            <w:vAlign w:val="center"/>
+          </w:tcPr>
+          <w:p>
+            <w:pPr>
+              <w:rPr>
+                <w:color w:val="ED7D31" w:themeColor="accent2"/>
+                <w:spacing w:val="7"/>
+                <w14:textFill>
+                  <w14:solidFill>
+                    <w14:schemeClr w14:val="accent2"/>
+                  </w14:solidFill>
+                </w14:textFill>
+              </w:rPr>
+            </w:pPr>
+            <m:oMathPara>
+              <m:oMath>
+                <m:d>
+                  <m:dPr>
+                    <m:begChr m:val="{"/>
+                    <m:endChr m:val=""/>
+                    <m:ctrlPr>
+                      <w:rPr>
+                        <w:rFonts w:ascii="Cambria Math" w:hAnsi="Cambria Math"/>
+                        <w:i/>
+                        <w:color w:val="ED7D31" w:themeColor="accent2"/>
+                        <w:spacing w:val="7"/>
+                        <w14:textFill>
+                          <w14:solidFill>
+                            <w14:schemeClr w14:val="accent2"/>
+                          </w14:solidFill>
+                        </w14:textFill>
+                      </w:rPr>
+                    </m:ctrlPr>
+                  </m:dPr>
+                  <m:e>
+                    <m:eqArr>
+                      <m:eqArrPr>
+                        <m:ctrlPr>
+                          <w:rPr>
+                            <w:rFonts w:ascii="Cambria Math" w:hAnsi="Cambria Math"/>
+                            <w:i/>
+                            <w:color w:val="ED7D31" w:themeColor="accent2"/>
+                            <w:spacing w:val="7"/>
+                            <w14:textFill>
+                              <w14:solidFill>
+                                <w14:schemeClr w14:val="accent2"/>
+                              </w14:solidFill>
+                            </w14:textFill>
+                          </w:rPr>
+                        </m:ctrlPr>
+                      </m:eqArrPr>
+                      <m:e>
+                        <m:r>
+                          <m:rPr>
+                            <m:sty m:val="bi"/>
+                          </m:rPr>
+                          <w:rPr>
+                            <w:rFonts w:ascii="Cambria Math" w:hAnsi="Cambria Math"/>
+                            <w:color w:val="ED7D31" w:themeColor="accent2"/>
+                            <w:spacing w:val="7"/>
+                            <w14:textFill>
+                              <w14:solidFill>
+                                <w14:schemeClr w14:val="accent2"/>
+                              </w14:solidFill>
+                            </w14:textFill>
+                          </w:rPr>
+                          <m:t>60</m:t>
+                        </m:r>
+                        <m:f>
+                          <m:fPr>
+                            <m:ctrlPr>
+                              <w:rPr>
+                                <w:rFonts w:ascii="Cambria Math" w:hAnsi="Cambria Math"/>
+                                <w:i/>
+                                <w:color w:val="ED7D31" w:themeColor="accent2"/>
+                                <w:spacing w:val="7"/>
+                                <w14:textFill>
+                                  <w14:solidFill>
+                                    <w14:schemeClr w14:val="accent2"/>
+                                  </w14:solidFill>
+                                </w14:textFill>
+                              </w:rPr>
+                            </m:ctrlPr>
+                          </m:fPr>
+                          <m:num>
+                            <m:r>
+                              <m:rPr>
+                                <m:sty m:val="bi"/>
+                              </m:rPr>
+                              <w:rPr>
+                                <w:rFonts w:ascii="Cambria Math" w:hAnsi="Cambria Math"/>
+                                <w:color w:val="ED7D31" w:themeColor="accent2"/>
+                                <w:spacing w:val="7"/>
+                                <w14:textFill>
+                                  <w14:solidFill>
+                                    <w14:schemeClr w14:val="accent2"/>
+                                  </w14:solidFill>
+                                </w14:textFill>
+                              </w:rPr>
+                              <m:t>G−B</m:t>
+                            </m:r>
+                            <m:ctrlPr>
+                              <w:rPr>
+                                <w:rFonts w:ascii="Cambria Math" w:hAnsi="Cambria Math"/>
+                                <w:i/>
+                                <w:color w:val="ED7D31" w:themeColor="accent2"/>
+                                <w:spacing w:val="7"/>
+                                <w14:textFill>
+                                  <w14:solidFill>
+                                    <w14:schemeClr w14:val="accent2"/>
+                                  </w14:solidFill>
+                                </w14:textFill>
+                              </w:rPr>
+                            </m:ctrlPr>
+                          </m:num>
+                          <m:den>
+                            <m:r>
+                              <m:rPr>
+                                <m:sty m:val="bi"/>
+                              </m:rPr>
+                              <w:rPr>
+                                <w:rFonts w:ascii="Cambria Math" w:hAnsi="Cambria Math"/>
+                                <w:color w:val="ED7D31" w:themeColor="accent2"/>
+                                <w:spacing w:val="7"/>
+                                <w14:textFill>
+                                  <w14:solidFill>
+                                    <w14:schemeClr w14:val="accent2"/>
+                                  </w14:solidFill>
+                                </w14:textFill>
+                              </w:rPr>
+                              <m:t>max−min</m:t>
+                            </m:r>
+                            <m:ctrlPr>
+                              <w:rPr>
+                                <w:rFonts w:ascii="Cambria Math" w:hAnsi="Cambria Math"/>
+                                <w:i/>
+                                <w:color w:val="ED7D31" w:themeColor="accent2"/>
+                                <w:spacing w:val="7"/>
+                                <w14:textFill>
+                                  <w14:solidFill>
+                                    <w14:schemeClr w14:val="accent2"/>
+                                  </w14:solidFill>
+                                </w14:textFill>
+                              </w:rPr>
+                            </m:ctrlPr>
+                          </m:den>
+                        </m:f>
+                        <m:r>
+                          <m:rPr>
+                            <m:sty m:val="bi"/>
+                          </m:rPr>
+                          <w:rPr>
+                            <w:rFonts w:ascii="Cambria Math" w:hAnsi="Cambria Math"/>
+                            <w:color w:val="ED7D31" w:themeColor="accent2"/>
+                            <w:spacing w:val="7"/>
+                            <w14:textFill>
+                              <w14:solidFill>
+                                <w14:schemeClr w14:val="accent2"/>
+                              </w14:solidFill>
+                            </w14:textFill>
+                          </w:rPr>
+                          <m:t>, max=R</m:t>
+                        </m:r>
+                        <m:ctrlPr>
+                          <w:rPr>
+                            <w:rFonts w:ascii="Cambria Math" w:hAnsi="Cambria Math"/>
+                            <w:i/>
+                            <w:color w:val="ED7D31" w:themeColor="accent2"/>
+                            <w:spacing w:val="7"/>
+                            <w14:textFill>
+                              <w14:solidFill>
+                                <w14:schemeClr w14:val="accent2"/>
+                              </w14:solidFill>
+                            </w14:textFill>
+                          </w:rPr>
+                        </m:ctrlPr>
+                      </m:e>
+                      <m:e>
+                        <m:r>
+                          <m:rPr>
+                            <m:sty m:val="bi"/>
+                          </m:rPr>
+                          <w:rPr>
+                            <w:rFonts w:ascii="Cambria Math" w:hAnsi="Cambria Math"/>
+                            <w:color w:val="ED7D31" w:themeColor="accent2"/>
+                            <w:spacing w:val="7"/>
+                            <w14:textFill>
+                              <w14:solidFill>
+                                <w14:schemeClr w14:val="accent2"/>
+                              </w14:solidFill>
+                            </w14:textFill>
+                          </w:rPr>
+                          <m:t>120+60</m:t>
+                        </m:r>
+                        <m:f>
+                          <m:fPr>
+                            <m:ctrlPr>
+                              <w:rPr>
+                                <w:rFonts w:ascii="Cambria Math" w:hAnsi="Cambria Math"/>
+                                <w:i/>
+                                <w:color w:val="ED7D31" w:themeColor="accent2"/>
+                                <w:spacing w:val="7"/>
+                                <w14:textFill>
+                                  <w14:solidFill>
+                                    <w14:schemeClr w14:val="accent2"/>
+                                  </w14:solidFill>
+                                </w14:textFill>
+                              </w:rPr>
+                            </m:ctrlPr>
+                          </m:fPr>
+                          <m:num>
+                            <m:r>
+                              <m:rPr>
+                                <m:sty m:val="bi"/>
+                              </m:rPr>
+                              <w:rPr>
+                                <w:rFonts w:ascii="Cambria Math" w:hAnsi="Cambria Math"/>
+                                <w:color w:val="ED7D31" w:themeColor="accent2"/>
+                                <w:spacing w:val="7"/>
+                                <w14:textFill>
+                                  <w14:solidFill>
+                                    <w14:schemeClr w14:val="accent2"/>
+                                  </w14:solidFill>
+                                </w14:textFill>
+                              </w:rPr>
+                              <m:t>B−R</m:t>
+                            </m:r>
+                            <m:ctrlPr>
+                              <w:rPr>
+                                <w:rFonts w:ascii="Cambria Math" w:hAnsi="Cambria Math"/>
+                                <w:i/>
+                                <w:color w:val="ED7D31" w:themeColor="accent2"/>
+                                <w:spacing w:val="7"/>
+                                <w14:textFill>
+                                  <w14:solidFill>
+                                    <w14:schemeClr w14:val="accent2"/>
+                                  </w14:solidFill>
+                                </w14:textFill>
+                              </w:rPr>
+                            </m:ctrlPr>
+                          </m:num>
+                          <m:den>
+                            <m:r>
+                              <m:rPr>
+                                <m:sty m:val="bi"/>
+                              </m:rPr>
+                              <w:rPr>
+                                <w:rFonts w:ascii="Cambria Math" w:hAnsi="Cambria Math"/>
+                                <w:color w:val="ED7D31" w:themeColor="accent2"/>
+                                <w:spacing w:val="7"/>
+                                <w14:textFill>
+                                  <w14:solidFill>
+                                    <w14:schemeClr w14:val="accent2"/>
+                                  </w14:solidFill>
+                                </w14:textFill>
+                              </w:rPr>
+                              <m:t>max−min</m:t>
+                            </m:r>
+                            <m:ctrlPr>
+                              <w:rPr>
+                                <w:rFonts w:ascii="Cambria Math" w:hAnsi="Cambria Math"/>
+                                <w:i/>
+                                <w:color w:val="ED7D31" w:themeColor="accent2"/>
+                                <w:spacing w:val="7"/>
+                                <w14:textFill>
+                                  <w14:solidFill>
+                                    <w14:schemeClr w14:val="accent2"/>
+                                  </w14:solidFill>
+                                </w14:textFill>
+                              </w:rPr>
+                            </m:ctrlPr>
+                          </m:den>
+                        </m:f>
+                        <m:r>
+                          <m:rPr>
+                            <m:sty m:val="bi"/>
+                          </m:rPr>
+                          <w:rPr>
+                            <w:rFonts w:ascii="Cambria Math" w:hAnsi="Cambria Math"/>
+                            <w:color w:val="ED7D31" w:themeColor="accent2"/>
+                            <w:spacing w:val="7"/>
+                            <w14:textFill>
+                              <w14:solidFill>
+                                <w14:schemeClr w14:val="accent2"/>
+                              </w14:solidFill>
+                            </w14:textFill>
+                          </w:rPr>
+                          <m:t>, max=G</m:t>
+                        </m:r>
+                        <m:ctrlPr>
+                          <w:rPr>
+                            <w:rFonts w:ascii="Cambria Math" w:hAnsi="Cambria Math"/>
+                            <w:i/>
+                            <w:color w:val="ED7D31" w:themeColor="accent2"/>
+                            <w:spacing w:val="7"/>
+                            <w14:textFill>
+                              <w14:solidFill>
+                                <w14:schemeClr w14:val="accent2"/>
+                              </w14:solidFill>
+                            </w14:textFill>
+                          </w:rPr>
+                        </m:ctrlPr>
+                      </m:e>
+                      <m:e>
+                        <m:r>
+                          <m:rPr>
+                            <m:sty m:val="bi"/>
+                          </m:rPr>
+                          <w:rPr>
+                            <w:rFonts w:ascii="Cambria Math" w:hAnsi="Cambria Math"/>
+                            <w:color w:val="ED7D31" w:themeColor="accent2"/>
+                            <w:spacing w:val="7"/>
+                            <w14:textFill>
+                              <w14:solidFill>
+                                <w14:schemeClr w14:val="accent2"/>
+                              </w14:solidFill>
+                            </w14:textFill>
+                          </w:rPr>
+                          <m:t>240+60</m:t>
+                        </m:r>
+                        <m:f>
+                          <m:fPr>
+                            <m:ctrlPr>
+                              <w:rPr>
+                                <w:rFonts w:ascii="Cambria Math" w:hAnsi="Cambria Math"/>
+                                <w:i/>
+                                <w:color w:val="ED7D31" w:themeColor="accent2"/>
+                                <w:spacing w:val="7"/>
+                                <w14:textFill>
+                                  <w14:solidFill>
+                                    <w14:schemeClr w14:val="accent2"/>
+                                  </w14:solidFill>
+                                </w14:textFill>
+                              </w:rPr>
+                            </m:ctrlPr>
+                          </m:fPr>
+                          <m:num>
+                            <m:r>
+                              <m:rPr>
+                                <m:sty m:val="bi"/>
+                              </m:rPr>
+                              <w:rPr>
+                                <w:rFonts w:ascii="Cambria Math" w:hAnsi="Cambria Math"/>
+                                <w:color w:val="ED7D31" w:themeColor="accent2"/>
+                                <w:spacing w:val="7"/>
+                                <w14:textFill>
+                                  <w14:solidFill>
+                                    <w14:schemeClr w14:val="accent2"/>
+                                  </w14:solidFill>
+                                </w14:textFill>
+                              </w:rPr>
+                              <m:t>R−G</m:t>
+                            </m:r>
+                            <m:ctrlPr>
+                              <w:rPr>
+                                <w:rFonts w:ascii="Cambria Math" w:hAnsi="Cambria Math"/>
+                                <w:i/>
+                                <w:color w:val="ED7D31" w:themeColor="accent2"/>
+                                <w:spacing w:val="7"/>
+                                <w14:textFill>
+                                  <w14:solidFill>
+                                    <w14:schemeClr w14:val="accent2"/>
+                                  </w14:solidFill>
+                                </w14:textFill>
+                              </w:rPr>
+                            </m:ctrlPr>
+                          </m:num>
+                          <m:den>
+                            <m:r>
+                              <m:rPr>
+                                <m:sty m:val="bi"/>
+                              </m:rPr>
+                              <w:rPr>
+                                <w:rFonts w:ascii="Cambria Math" w:hAnsi="Cambria Math"/>
+                                <w:color w:val="ED7D31" w:themeColor="accent2"/>
+                                <w:spacing w:val="7"/>
+                                <w14:textFill>
+                                  <w14:solidFill>
+                                    <w14:schemeClr w14:val="accent2"/>
+                                  </w14:solidFill>
+                                </w14:textFill>
+                              </w:rPr>
+                              <m:t>max−min</m:t>
+                            </m:r>
+                            <m:ctrlPr>
+                              <w:rPr>
+                                <w:rFonts w:ascii="Cambria Math" w:hAnsi="Cambria Math"/>
+                                <w:i/>
+                                <w:color w:val="ED7D31" w:themeColor="accent2"/>
+                                <w:spacing w:val="7"/>
+                                <w14:textFill>
+                                  <w14:solidFill>
+                                    <w14:schemeClr w14:val="accent2"/>
+                                  </w14:solidFill>
+                                </w14:textFill>
+                              </w:rPr>
+                            </m:ctrlPr>
+                          </m:den>
+                        </m:f>
+                        <m:r>
+                          <m:rPr>
+                            <m:sty m:val="bi"/>
+                          </m:rPr>
+                          <w:rPr>
+                            <w:rFonts w:ascii="Cambria Math" w:hAnsi="Cambria Math"/>
+                            <w:color w:val="ED7D31" w:themeColor="accent2"/>
+                            <w:spacing w:val="7"/>
+                            <w14:textFill>
+                              <w14:solidFill>
+                                <w14:schemeClr w14:val="accent2"/>
+                              </w14:solidFill>
+                            </w14:textFill>
+                          </w:rPr>
+                          <m:t>,max=B</m:t>
+                        </m:r>
+                        <m:ctrlPr>
+                          <w:rPr>
+                            <w:rFonts w:ascii="Cambria Math" w:hAnsi="Cambria Math"/>
+                            <w:i/>
+                            <w:color w:val="ED7D31" w:themeColor="accent2"/>
+                            <w:spacing w:val="7"/>
+                            <w14:textFill>
+                              <w14:solidFill>
+                                <w14:schemeClr w14:val="accent2"/>
+                              </w14:solidFill>
+                            </w14:textFill>
+                          </w:rPr>
+                        </m:ctrlPr>
+                      </m:e>
+                    </m:eqArr>
+                    <m:ctrlPr>
+                      <w:rPr>
+                        <w:rFonts w:ascii="Cambria Math" w:hAnsi="Cambria Math"/>
+                        <w:i/>
+                        <w:color w:val="ED7D31" w:themeColor="accent2"/>
+                        <w:spacing w:val="7"/>
+                        <w14:textFill>
+                          <w14:solidFill>
+                            <w14:schemeClr w14:val="accent2"/>
+                          </w14:solidFill>
+                        </w14:textFill>
+                      </w:rPr>
+                    </m:ctrlPr>
+                  </m:e>
+                </m:d>
+              </m:oMath>
+            </m:oMathPara>
+          </w:p>
+        </w:tc>
+      </w:tr>
+      <w:tr>
+        <w:tblPrEx>
+          <w:tblBorders>
+            <w:top w:val="single" w:color="auto" w:sz="4" w:space="0"/>
+            <w:left w:val="single" w:color="auto" w:sz="4" w:space="0"/>
+            <w:bottom w:val="single" w:color="auto" w:sz="4" w:space="0"/>
+            <w:right w:val="single" w:color="auto" w:sz="4" w:space="0"/>
+            <w:insideH w:val="single" w:color="auto" w:sz="4" w:space="0"/>
+            <w:insideV w:val="single" w:color="auto" w:sz="4" w:space="0"/>
+          </w:tblBorders>
+          <w:tblCellMar>
+            <w:top w:w="0" w:type="dxa"/>
+            <w:left w:w="108" w:type="dxa"/>
+            <w:bottom w:w="0" w:type="dxa"/>
+            <w:right w:w="108" w:type="dxa"/>
+          </w:tblCellMar>
+        </w:tblPrEx>
+        <w:tc>
+          <w:tcPr>
+            <w:tcW w:w="1118" w:type="dxa"/>
+            <w:vAlign w:val="center"/>
+          </w:tcPr>
+          <w:p>
+            <w:pPr>
+              <w:rPr>
+                <w:color w:val="ED7D31" w:themeColor="accent2"/>
+                <w:spacing w:val="7"/>
+                <w14:textFill>
+                  <w14:solidFill>
+                    <w14:schemeClr w14:val="accent2"/>
+                  </w14:solidFill>
+                </w14:textFill>
+              </w:rPr>
+            </w:pPr>
+            <w:r>
+              <w:rPr>
+                <w:rFonts w:hint="eastAsia"/>
+                <w:color w:val="ED7D31" w:themeColor="accent2"/>
+                <w:spacing w:val="7"/>
+                <w14:textFill>
+                  <w14:solidFill>
+                    <w14:schemeClr w14:val="accent2"/>
+                  </w14:solidFill>
+                </w14:textFill>
+              </w:rPr>
+              <w:t>饱和 S</w:t>
+            </w:r>
+          </w:p>
+        </w:tc>
+        <w:tc>
+          <w:tcPr>
+            <w:tcW w:w="4616" w:type="dxa"/>
+            <w:vAlign w:val="center"/>
+          </w:tcPr>
+          <w:p>
+            <w:pPr>
+              <w:rPr>
+                <w:color w:val="ED7D31" w:themeColor="accent2"/>
+                <w:spacing w:val="7"/>
+                <w14:textFill>
+                  <w14:solidFill>
+                    <w14:schemeClr w14:val="accent2"/>
+                  </w14:solidFill>
+                </w14:textFill>
+              </w:rPr>
+            </w:pPr>
+            <m:oMathPara>
+              <m:oMath>
+                <m:r>
+                  <m:rPr>
+                    <m:sty m:val="bi"/>
+                  </m:rPr>
+                  <w:rPr>
+                    <w:rFonts w:ascii="Cambria Math" w:hAnsi="Cambria Math"/>
+                    <w:color w:val="ED7D31" w:themeColor="accent2"/>
+                    <w:spacing w:val="7"/>
+                    <w14:textFill>
+                      <w14:solidFill>
+                        <w14:schemeClr w14:val="accent2"/>
+                      </w14:solidFill>
+                    </w14:textFill>
+                  </w:rPr>
+                  <m:t>1−</m:t>
+                </m:r>
+                <m:f>
+                  <m:fPr>
+                    <m:ctrlPr>
+                      <w:rPr>
+                        <w:rFonts w:ascii="Cambria Math" w:hAnsi="Cambria Math"/>
+                        <w:i/>
+                        <w:iCs/>
+                        <w:color w:val="ED7D31" w:themeColor="accent2"/>
+                        <w:spacing w:val="7"/>
+                        <w14:textFill>
+                          <w14:solidFill>
+                            <w14:schemeClr w14:val="accent2"/>
+                          </w14:solidFill>
+                        </w14:textFill>
+                      </w:rPr>
+                    </m:ctrlPr>
+                  </m:fPr>
+                  <m:num>
+                    <m:r>
+                      <m:rPr>
+                        <m:sty m:val="bi"/>
+                      </m:rPr>
+                      <w:rPr>
+                        <w:rFonts w:ascii="Cambria Math" w:hAnsi="Cambria Math"/>
+                        <w:color w:val="ED7D31" w:themeColor="accent2"/>
+                        <w:spacing w:val="7"/>
+                        <w14:textFill>
+                          <w14:solidFill>
+                            <w14:schemeClr w14:val="accent2"/>
+                          </w14:solidFill>
+                        </w14:textFill>
+                      </w:rPr>
+                      <m:t>min</m:t>
+                    </m:r>
+                    <m:ctrlPr>
+                      <w:rPr>
+                        <w:rFonts w:ascii="Cambria Math" w:hAnsi="Cambria Math"/>
+                        <w:i/>
+                        <w:iCs/>
+                        <w:color w:val="ED7D31" w:themeColor="accent2"/>
+                        <w:spacing w:val="7"/>
+                        <w14:textFill>
+                          <w14:solidFill>
+                            <w14:schemeClr w14:val="accent2"/>
+                          </w14:solidFill>
+                        </w14:textFill>
+                      </w:rPr>
+                    </m:ctrlPr>
+                  </m:num>
+                  <m:den>
+                    <m:r>
+                      <m:rPr>
+                        <m:sty m:val="bi"/>
+                      </m:rPr>
+                      <w:rPr>
+                        <w:rFonts w:ascii="Cambria Math" w:hAnsi="Cambria Math"/>
+                        <w:color w:val="ED7D31" w:themeColor="accent2"/>
+                        <w:spacing w:val="7"/>
+                        <w14:textFill>
+                          <w14:solidFill>
+                            <w14:schemeClr w14:val="accent2"/>
+                          </w14:solidFill>
+                        </w14:textFill>
+                      </w:rPr>
+                      <m:t>max+ϵ</m:t>
+                    </m:r>
+                    <m:ctrlPr>
+                      <w:rPr>
+                        <w:rFonts w:ascii="Cambria Math" w:hAnsi="Cambria Math"/>
+                        <w:i/>
+                        <w:iCs/>
+                        <w:color w:val="ED7D31" w:themeColor="accent2"/>
+                        <w:spacing w:val="7"/>
+                        <w14:textFill>
+                          <w14:solidFill>
+                            <w14:schemeClr w14:val="accent2"/>
+                          </w14:solidFill>
+                        </w14:textFill>
+                      </w:rPr>
+                    </m:ctrlPr>
+                  </m:den>
+                </m:f>
+              </m:oMath>
+            </m:oMathPara>
+          </w:p>
+        </w:tc>
+      </w:tr>
+      <w:tr>
+        <w:tblPrEx>
+          <w:tblBorders>
+            <w:top w:val="single" w:color="auto" w:sz="4" w:space="0"/>
+            <w:left w:val="single" w:color="auto" w:sz="4" w:space="0"/>
+            <w:bottom w:val="single" w:color="auto" w:sz="4" w:space="0"/>
+            <w:right w:val="single" w:color="auto" w:sz="4" w:space="0"/>
+            <w:insideH w:val="single" w:color="auto" w:sz="4" w:space="0"/>
+            <w:insideV w:val="single" w:color="auto" w:sz="4" w:space="0"/>
+          </w:tblBorders>
+          <w:tblCellMar>
+            <w:top w:w="0" w:type="dxa"/>
+            <w:left w:w="108" w:type="dxa"/>
+            <w:bottom w:w="0" w:type="dxa"/>
+            <w:right w:w="108" w:type="dxa"/>
+          </w:tblCellMar>
+        </w:tblPrEx>
+        <w:tc>
+          <w:tcPr>
+            <w:tcW w:w="1118" w:type="dxa"/>
+            <w:vAlign w:val="center"/>
+          </w:tcPr>
+          <w:p>
+            <w:pPr>
+              <w:rPr>
+                <w:color w:val="ED7D31" w:themeColor="accent2"/>
+                <w:spacing w:val="7"/>
+                <w14:textFill>
+                  <w14:solidFill>
+                    <w14:schemeClr w14:val="accent2"/>
+                  </w14:solidFill>
+                </w14:textFill>
+              </w:rPr>
+            </w:pPr>
+            <w:r>
+              <w:rPr>
+                <w:rFonts w:hint="eastAsia"/>
+                <w:color w:val="ED7D31" w:themeColor="accent2"/>
+                <w:spacing w:val="7"/>
+                <w14:textFill>
+                  <w14:solidFill>
+                    <w14:schemeClr w14:val="accent2"/>
+                  </w14:solidFill>
+                </w14:textFill>
+              </w:rPr>
+              <w:t>亮度 V</w:t>
+            </w:r>
+          </w:p>
+        </w:tc>
+        <w:tc>
+          <w:tcPr>
+            <w:tcW w:w="4616" w:type="dxa"/>
+            <w:vAlign w:val="center"/>
+          </w:tcPr>
+          <w:p>
+            <w:pPr>
+              <w:rPr>
+                <w:color w:val="ED7D31" w:themeColor="accent2"/>
+                <w:spacing w:val="7"/>
+                <w14:textFill>
+                  <w14:solidFill>
+                    <w14:schemeClr w14:val="accent2"/>
+                  </w14:solidFill>
+                </w14:textFill>
+              </w:rPr>
+            </w:pPr>
+            <m:oMathPara>
+              <m:oMath>
+                <m:r>
+                  <m:rPr>
+                    <m:sty m:val="bi"/>
+                  </m:rPr>
+                  <w:rPr>
+                    <w:rFonts w:ascii="Cambria Math" w:hAnsi="Cambria Math"/>
+                    <w:color w:val="ED7D31" w:themeColor="accent2"/>
+                    <w:spacing w:val="7"/>
+                    <w14:textFill>
+                      <w14:solidFill>
+                        <w14:schemeClr w14:val="accent2"/>
+                      </w14:solidFill>
+                    </w14:textFill>
+                  </w:rPr>
+                  <m:t>max</m:t>
+                </m:r>
+              </m:oMath>
+            </m:oMathPara>
+          </w:p>
+        </w:tc>
+      </w:tr>
+    </w:tbl>
+    <w:p>
+      <w:pPr>
+        <w:rPr>
+          <w:color w:val="70AD47" w:themeColor="accent6"/>
+          <w:spacing w:val="7"/>
+          <w14:textFill>
+            <w14:solidFill>
+              <w14:schemeClr w14:val="accent6"/>
+            </w14:solidFill>
+          </w14:textFill>
+        </w:rPr>
+      </w:pPr>
+    </w:p>
+    <w:tbl>
+      <w:tblPr>
+        <w:tblStyle w:val="9"/>
+        <w:tblW w:w="0" w:type="auto"/>
+        <w:tblInd w:w="0" w:type="dxa"/>
+        <w:tblBorders>
+          <w:top w:val="single" w:color="auto" w:sz="4" w:space="0"/>
+          <w:left w:val="single" w:color="auto" w:sz="4" w:space="0"/>
+          <w:bottom w:val="single" w:color="auto" w:sz="4" w:space="0"/>
+          <w:right w:val="single" w:color="auto" w:sz="4" w:space="0"/>
+          <w:insideH w:val="single" w:color="auto" w:sz="4" w:space="0"/>
+          <w:insideV w:val="single" w:color="auto" w:sz="4" w:space="0"/>
+        </w:tblBorders>
+        <w:tblLayout w:type="autofit"/>
+        <w:tblCellMar>
+          <w:top w:w="0" w:type="dxa"/>
+          <w:left w:w="108" w:type="dxa"/>
+          <w:bottom w:w="0" w:type="dxa"/>
+          <w:right w:w="108" w:type="dxa"/>
+        </w:tblCellMar>
+      </w:tblPr>
+      <w:tblGrid>
+        <w:gridCol w:w="665"/>
+        <w:gridCol w:w="7615"/>
+      </w:tblGrid>
+      <w:tr>
+        <w:tblPrEx>
+          <w:tblBorders>
+            <w:top w:val="single" w:color="auto" w:sz="4" w:space="0"/>
+            <w:left w:val="single" w:color="auto" w:sz="4" w:space="0"/>
+            <w:bottom w:val="single" w:color="auto" w:sz="4" w:space="0"/>
+            <w:right w:val="single" w:color="auto" w:sz="4" w:space="0"/>
+            <w:insideH w:val="single" w:color="auto" w:sz="4" w:space="0"/>
+            <w:insideV w:val="single" w:color="auto" w:sz="4" w:space="0"/>
+          </w:tblBorders>
+          <w:tblCellMar>
+            <w:top w:w="0" w:type="dxa"/>
+            <w:left w:w="108" w:type="dxa"/>
+            <w:bottom w:w="0" w:type="dxa"/>
+            <w:right w:w="108" w:type="dxa"/>
+          </w:tblCellMar>
+        </w:tblPrEx>
+        <w:tc>
+          <w:tcPr>
+            <w:tcW w:w="0" w:type="auto"/>
+            <w:gridSpan w:val="2"/>
+          </w:tcPr>
+          <w:p>
+            <w:pPr>
+              <w:rPr>
+                <w:rFonts w:hint="eastAsia"/>
+                <w:color w:val="ED7D31" w:themeColor="accent2"/>
+                <w:spacing w:val="7"/>
+                <w:vertAlign w:val="baseline"/>
+                <w:lang w:val="en-US" w:eastAsia="zh-CN"/>
+                <w14:textFill>
+                  <w14:solidFill>
+                    <w14:schemeClr w14:val="accent2"/>
+                  </w14:solidFill>
+                </w14:textFill>
+              </w:rPr>
+            </w:pPr>
+            <w:r>
+              <w:rPr>
+                <w:rFonts w:hint="eastAsia"/>
+                <w:color w:val="ED7D31" w:themeColor="accent2"/>
+                <w:spacing w:val="7"/>
+                <w:lang w:val="en-US" w:eastAsia="zh-CN"/>
+                <w14:textFill>
+                  <w14:solidFill>
+                    <w14:schemeClr w14:val="accent2"/>
+                  </w14:solidFill>
+                </w14:textFill>
+              </w:rPr>
+              <w:t>光流法：</w:t>
+            </w:r>
+          </w:p>
+        </w:tc>
+      </w:tr>
+      <w:tr>
+        <w:tblPrEx>
+          <w:tblBorders>
+            <w:top w:val="single" w:color="auto" w:sz="4" w:space="0"/>
+            <w:left w:val="single" w:color="auto" w:sz="4" w:space="0"/>
+            <w:bottom w:val="single" w:color="auto" w:sz="4" w:space="0"/>
+            <w:right w:val="single" w:color="auto" w:sz="4" w:space="0"/>
+            <w:insideH w:val="single" w:color="auto" w:sz="4" w:space="0"/>
+            <w:insideV w:val="single" w:color="auto" w:sz="4" w:space="0"/>
+          </w:tblBorders>
+          <w:tblCellMar>
+            <w:top w:w="0" w:type="dxa"/>
+            <w:left w:w="108" w:type="dxa"/>
+            <w:bottom w:w="0" w:type="dxa"/>
+            <w:right w:w="108" w:type="dxa"/>
+          </w:tblCellMar>
+        </w:tblPrEx>
+        <w:tc>
+          <w:tcPr>
+            <w:tcW w:w="0" w:type="auto"/>
+          </w:tcPr>
+          <w:p>
+            <w:pPr>
+              <w:rPr>
+                <w:rFonts w:hint="default"/>
+                <w:color w:val="ED7D31" w:themeColor="accent2"/>
+                <w:spacing w:val="7"/>
+                <w:vertAlign w:val="baseline"/>
+                <w:lang w:val="en-US" w:eastAsia="zh-CN"/>
+                <w14:textFill>
+                  <w14:solidFill>
+                    <w14:schemeClr w14:val="accent2"/>
+                  </w14:solidFill>
+                </w14:textFill>
+              </w:rPr>
+            </w:pPr>
+            <w:r>
+              <w:rPr>
+                <w:rFonts w:hint="eastAsia"/>
+                <w:color w:val="ED7D31" w:themeColor="accent2"/>
+                <w:spacing w:val="7"/>
+                <w:vertAlign w:val="baseline"/>
+                <w:lang w:val="en-US" w:eastAsia="zh-CN"/>
+                <w14:textFill>
+                  <w14:solidFill>
+                    <w14:schemeClr w14:val="accent2"/>
+                  </w14:solidFill>
+                </w14:textFill>
+              </w:rPr>
+              <w:t>假设</w:t>
+            </w:r>
+          </w:p>
+        </w:tc>
+        <w:tc>
+          <w:tcPr>
+            <w:tcW w:w="0" w:type="auto"/>
+          </w:tcPr>
+          <w:p>
+            <w:pPr>
+              <w:rPr>
+                <w:rFonts w:hint="default"/>
+                <w:color w:val="ED7D31" w:themeColor="accent2"/>
+                <w:spacing w:val="7"/>
+                <w:vertAlign w:val="baseline"/>
+                <w:lang w:val="en-US" w:eastAsia="zh-CN"/>
+                <w14:textFill>
+                  <w14:solidFill>
+                    <w14:schemeClr w14:val="accent2"/>
+                  </w14:solidFill>
+                </w14:textFill>
+              </w:rPr>
+            </w:pPr>
+            <w:r>
+              <w:rPr>
+                <w:rFonts w:hint="eastAsia"/>
+                <w:color w:val="ED7D31" w:themeColor="accent2"/>
+                <w:spacing w:val="7"/>
+                <w:vertAlign w:val="baseline"/>
+                <w:lang w:val="en-US" w:eastAsia="zh-CN"/>
+                <w14:textFill>
+                  <w14:solidFill>
+                    <w14:schemeClr w14:val="accent2"/>
+                  </w14:solidFill>
+                </w14:textFill>
+              </w:rPr>
+              <w:t>连续两帧图像之间，目标的像素亮度不改变；相邻的像素之间有相似的运动</w:t>
+            </w:r>
+          </w:p>
+        </w:tc>
+      </w:tr>
+      <w:tr>
+        <w:tblPrEx>
+          <w:tblBorders>
+            <w:top w:val="single" w:color="auto" w:sz="4" w:space="0"/>
+            <w:left w:val="single" w:color="auto" w:sz="4" w:space="0"/>
+            <w:bottom w:val="single" w:color="auto" w:sz="4" w:space="0"/>
+            <w:right w:val="single" w:color="auto" w:sz="4" w:space="0"/>
+            <w:insideH w:val="single" w:color="auto" w:sz="4" w:space="0"/>
+            <w:insideV w:val="single" w:color="auto" w:sz="4" w:space="0"/>
+          </w:tblBorders>
+          <w:tblCellMar>
+            <w:top w:w="0" w:type="dxa"/>
+            <w:left w:w="108" w:type="dxa"/>
+            <w:bottom w:w="0" w:type="dxa"/>
+            <w:right w:w="108" w:type="dxa"/>
+          </w:tblCellMar>
+        </w:tblPrEx>
+        <w:tc>
+          <w:tcPr>
+            <w:tcW w:w="0" w:type="auto"/>
+          </w:tcPr>
+          <w:p>
+            <w:pPr>
+              <w:rPr>
+                <w:rFonts w:hint="default"/>
+                <w:color w:val="ED7D31" w:themeColor="accent2"/>
+                <w:spacing w:val="7"/>
+                <w:vertAlign w:val="baseline"/>
+                <w:lang w:val="en-US" w:eastAsia="zh-CN"/>
+                <w14:textFill>
+                  <w14:solidFill>
+                    <w14:schemeClr w14:val="accent2"/>
+                  </w14:solidFill>
+                </w14:textFill>
+              </w:rPr>
+            </w:pPr>
+            <w:r>
+              <w:rPr>
+                <w:rFonts w:hint="eastAsia"/>
+                <w:color w:val="ED7D31" w:themeColor="accent2"/>
+                <w:spacing w:val="7"/>
+                <w:vertAlign w:val="baseline"/>
+                <w:lang w:val="en-US" w:eastAsia="zh-CN"/>
+                <w14:textFill>
+                  <w14:solidFill>
+                    <w14:schemeClr w14:val="accent2"/>
+                  </w14:solidFill>
+                </w14:textFill>
+              </w:rPr>
+              <w:t>意义</w:t>
+            </w:r>
+          </w:p>
+        </w:tc>
+        <w:tc>
+          <w:tcPr>
+            <w:tcW w:w="0" w:type="auto"/>
+          </w:tcPr>
+          <w:p>
+            <w:pPr>
+              <w:rPr>
+                <w:rFonts w:hint="default"/>
+                <w:color w:val="ED7D31" w:themeColor="accent2"/>
+                <w:spacing w:val="7"/>
+                <w:vertAlign w:val="baseline"/>
+                <w:lang w:val="en-US" w:eastAsia="zh-CN"/>
+                <w14:textFill>
+                  <w14:solidFill>
+                    <w14:schemeClr w14:val="accent2"/>
+                  </w14:solidFill>
+                </w14:textFill>
+              </w:rPr>
+            </w:pPr>
+            <w:r>
+              <w:rPr>
+                <w:rFonts w:hint="eastAsia"/>
+                <w:color w:val="ED7D31" w:themeColor="accent2"/>
+                <w:spacing w:val="7"/>
+                <w:vertAlign w:val="baseline"/>
+                <w:lang w:val="en-US" w:eastAsia="zh-CN"/>
+                <w14:textFill>
+                  <w14:solidFill>
+                    <w14:schemeClr w14:val="accent2"/>
+                  </w14:solidFill>
+                </w14:textFill>
+              </w:rPr>
+              <w:t>像素的位移值，两通道分别表示x,y</w:t>
+            </w:r>
+          </w:p>
+        </w:tc>
+      </w:tr>
+    </w:tbl>
+    <w:p>
+      <w:pPr>
+        <w:pStyle w:val="12"/>
+        <w:bidi w:val="0"/>
+        <w:rPr>
+          <w:rFonts w:hint="eastAsia" w:ascii="华文中宋" w:hAnsi="华文中宋" w:eastAsia="华文中宋" w:cs="华文中宋"/>
+          <w:b/>
+          <w:bCs/>
+          <w:color w:val="ED7D31" w:themeColor="accent2"/>
+          <w:kern w:val="2"/>
+          <w:sz w:val="21"/>
+          <w:szCs w:val="24"/>
+          <w:lang w:val="en-US" w:eastAsia="zh-CN" w:bidi="ar-SA"/>
+          <w14:textFill>
+            <w14:solidFill>
+              <w14:schemeClr w14:val="accent2"/>
+            </w14:solidFill>
+          </w14:textFill>
+        </w:rPr>
+      </w:pPr>
+    </w:p>
+    <w:p>
+      <w:pPr>
         <w:pStyle w:val="12"/>
         <w:bidi w:val="0"/>
         <w:rPr>
@@ -6018,6 +7385,822 @@
         <w:pStyle w:val="3"/>
         <w:bidi w:val="0"/>
         <w:rPr>
+          <w:rFonts w:hint="eastAsia" w:ascii="华文中宋" w:hAnsi="华文中宋" w:eastAsia="华文中宋" w:cs="华文中宋"/>
+          <w:b/>
+          <w:bCs/>
+          <w:color w:val="ED7D31" w:themeColor="accent2"/>
+          <w:kern w:val="2"/>
+          <w:sz w:val="21"/>
+          <w:szCs w:val="24"/>
+          <w:lang w:val="en-US" w:eastAsia="zh-CN" w:bidi="ar-SA"/>
+          <w14:textFill>
+            <w14:solidFill>
+              <w14:schemeClr w14:val="accent2"/>
+            </w14:solidFill>
+          </w14:textFill>
+        </w:rPr>
+      </w:pPr>
+      <w:r>
+        <w:rPr>
+          <w:rFonts w:hint="eastAsia"/>
+          <w:lang w:val="en-US" w:eastAsia="zh-CN"/>
+        </w:rPr>
+        <w:t>三维calib3d.hpp</w:t>
+      </w:r>
+    </w:p>
+    <w:tbl>
+      <w:tblPr>
+        <w:tblStyle w:val="9"/>
+        <w:tblW w:w="0" w:type="auto"/>
+        <w:tblInd w:w="0" w:type="dxa"/>
+        <w:tblBorders>
+          <w:top w:val="single" w:color="auto" w:sz="4" w:space="0"/>
+          <w:left w:val="single" w:color="auto" w:sz="4" w:space="0"/>
+          <w:bottom w:val="single" w:color="auto" w:sz="4" w:space="0"/>
+          <w:right w:val="single" w:color="auto" w:sz="4" w:space="0"/>
+          <w:insideH w:val="single" w:color="auto" w:sz="4" w:space="0"/>
+          <w:insideV w:val="single" w:color="auto" w:sz="4" w:space="0"/>
+        </w:tblBorders>
+        <w:tblLayout w:type="autofit"/>
+        <w:tblCellMar>
+          <w:top w:w="0" w:type="dxa"/>
+          <w:left w:w="108" w:type="dxa"/>
+          <w:bottom w:w="0" w:type="dxa"/>
+          <w:right w:w="108" w:type="dxa"/>
+        </w:tblCellMar>
+      </w:tblPr>
+      <w:tblGrid>
+        <w:gridCol w:w="771"/>
+        <w:gridCol w:w="4311"/>
+        <w:gridCol w:w="1113"/>
+      </w:tblGrid>
+      <w:tr>
+        <w:tblPrEx>
+          <w:tblBorders>
+            <w:top w:val="single" w:color="auto" w:sz="4" w:space="0"/>
+            <w:left w:val="single" w:color="auto" w:sz="4" w:space="0"/>
+            <w:bottom w:val="single" w:color="auto" w:sz="4" w:space="0"/>
+            <w:right w:val="single" w:color="auto" w:sz="4" w:space="0"/>
+            <w:insideH w:val="single" w:color="auto" w:sz="4" w:space="0"/>
+            <w:insideV w:val="single" w:color="auto" w:sz="4" w:space="0"/>
+          </w:tblBorders>
+          <w:tblCellMar>
+            <w:top w:w="0" w:type="dxa"/>
+            <w:left w:w="108" w:type="dxa"/>
+            <w:bottom w:w="0" w:type="dxa"/>
+            <w:right w:w="108" w:type="dxa"/>
+          </w:tblCellMar>
+        </w:tblPrEx>
+        <w:trPr>
+          <w:trHeight w:val="151" w:hRule="atLeast"/>
+        </w:trPr>
+        <w:tc>
+          <w:tcPr>
+            <w:tcW w:w="0" w:type="auto"/>
+            <w:gridSpan w:val="2"/>
+            <w:vAlign w:val="center"/>
+          </w:tcPr>
+          <w:p>
+            <w:pPr>
+              <w:jc w:val="both"/>
+              <w:rPr>
+                <w:rFonts w:hint="default"/>
+                <w:color w:val="FF0000"/>
+                <w:spacing w:val="7"/>
+                <w:lang w:val="en-US" w:eastAsia="zh-CN"/>
+              </w:rPr>
+            </w:pPr>
+            <w:r>
+              <w:rPr>
+                <w:rFonts w:hint="eastAsia"/>
+                <w:color w:val="FF0000"/>
+                <w:spacing w:val="7"/>
+                <w:lang w:val="en-US" w:eastAsia="zh-CN"/>
+              </w:rPr>
+              <w:t>undistort(src, dst, cameraMatrix, distCoeffs)</w:t>
+            </w:r>
+          </w:p>
+        </w:tc>
+        <w:tc>
+          <w:tcPr>
+            <w:tcW w:w="0" w:type="auto"/>
+            <w:vAlign w:val="center"/>
+          </w:tcPr>
+          <w:p>
+            <w:pPr>
+              <w:jc w:val="both"/>
+              <w:rPr>
+                <w:rFonts w:hint="default"/>
+                <w:color w:val="EA82F1"/>
+                <w:spacing w:val="7"/>
+                <w:lang w:val="en-US" w:eastAsia="zh-CN"/>
+              </w:rPr>
+            </w:pPr>
+            <w:r>
+              <w:rPr>
+                <w:rFonts w:hint="eastAsia"/>
+                <w:color w:val="EA82F1"/>
+                <w:spacing w:val="7"/>
+                <w:lang w:val="en-US" w:eastAsia="zh-CN"/>
+              </w:rPr>
+              <w:t>图像去畸</w:t>
+            </w:r>
+          </w:p>
+        </w:tc>
+      </w:tr>
+      <w:tr>
+        <w:tblPrEx>
+          <w:tblBorders>
+            <w:top w:val="single" w:color="auto" w:sz="4" w:space="0"/>
+            <w:left w:val="single" w:color="auto" w:sz="4" w:space="0"/>
+            <w:bottom w:val="single" w:color="auto" w:sz="4" w:space="0"/>
+            <w:right w:val="single" w:color="auto" w:sz="4" w:space="0"/>
+            <w:insideH w:val="single" w:color="auto" w:sz="4" w:space="0"/>
+            <w:insideV w:val="single" w:color="auto" w:sz="4" w:space="0"/>
+          </w:tblBorders>
+          <w:tblCellMar>
+            <w:top w:w="0" w:type="dxa"/>
+            <w:left w:w="108" w:type="dxa"/>
+            <w:bottom w:w="0" w:type="dxa"/>
+            <w:right w:w="108" w:type="dxa"/>
+          </w:tblCellMar>
+        </w:tblPrEx>
+        <w:trPr>
+          <w:trHeight w:val="151" w:hRule="atLeast"/>
+        </w:trPr>
+        <w:tc>
+          <w:tcPr>
+            <w:tcW w:w="0" w:type="auto"/>
+            <w:vMerge w:val="restart"/>
+            <w:vAlign w:val="center"/>
+          </w:tcPr>
+          <w:p>
+            <w:pPr>
+              <w:jc w:val="both"/>
+              <w:rPr>
+                <w:rFonts w:hint="default"/>
+                <w:color w:val="FF0000"/>
+                <w:spacing w:val="7"/>
+                <w:lang w:val="en-US" w:eastAsia="zh-CN"/>
+              </w:rPr>
+            </w:pPr>
+            <w:r>
+              <w:rPr>
+                <w:rFonts w:hint="eastAsia"/>
+                <w:color w:val="ED7D31" w:themeColor="accent2"/>
+                <w:spacing w:val="7"/>
+                <w:lang w:val="en-US" w:eastAsia="zh-CN"/>
+                <w14:textFill>
+                  <w14:solidFill>
+                    <w14:schemeClr w14:val="accent2"/>
+                  </w14:solidFill>
+                </w14:textFill>
+              </w:rPr>
+              <w:t>形参</w:t>
+            </w:r>
+          </w:p>
+        </w:tc>
+        <w:tc>
+          <w:tcPr>
+            <w:tcW w:w="0" w:type="auto"/>
+            <w:vAlign w:val="center"/>
+          </w:tcPr>
+          <w:p>
+            <w:pPr>
+              <w:jc w:val="both"/>
+              <w:rPr>
+                <w:rFonts w:hint="default"/>
+                <w:color w:val="FF0000"/>
+                <w:spacing w:val="7"/>
+                <w:lang w:val="en-US" w:eastAsia="zh-CN"/>
+              </w:rPr>
+            </w:pPr>
+            <w:r>
+              <w:rPr>
+                <w:rFonts w:hint="eastAsia"/>
+                <w:color w:val="ED7D31" w:themeColor="accent2"/>
+                <w:spacing w:val="7"/>
+                <w:lang w:val="en-US" w:eastAsia="zh-CN"/>
+                <w14:textFill>
+                  <w14:solidFill>
+                    <w14:schemeClr w14:val="accent2"/>
+                  </w14:solidFill>
+                </w14:textFill>
+              </w:rPr>
+              <w:t xml:space="preserve">Mat_&lt;float&gt; </w:t>
+            </w:r>
+            <w:r>
+              <w:rPr>
+                <w:rFonts w:hint="eastAsia"/>
+                <w:color w:val="FF0000"/>
+                <w:spacing w:val="7"/>
+                <w:lang w:val="en-US" w:eastAsia="zh-CN"/>
+              </w:rPr>
+              <w:t>cameraMatrix</w:t>
+            </w:r>
+            <w:r>
+              <w:rPr>
+                <w:rFonts w:hint="eastAsia"/>
+                <w:color w:val="ED7D31" w:themeColor="accent2"/>
+                <w:spacing w:val="7"/>
+                <w:lang w:val="en-US" w:eastAsia="zh-CN"/>
+                <w14:textFill>
+                  <w14:solidFill>
+                    <w14:schemeClr w14:val="accent2"/>
+                  </w14:solidFill>
+                </w14:textFill>
+              </w:rPr>
+              <w:t>(3, 3);</w:t>
+            </w:r>
+          </w:p>
+        </w:tc>
+        <w:tc>
+          <w:tcPr>
+            <w:tcW w:w="0" w:type="auto"/>
+            <w:vAlign w:val="center"/>
+          </w:tcPr>
+          <w:p>
+            <w:pPr>
+              <w:jc w:val="both"/>
+              <w:rPr>
+                <w:rFonts w:hint="default"/>
+                <w:color w:val="EA82F1"/>
+                <w:spacing w:val="7"/>
+                <w:lang w:val="en-US" w:eastAsia="zh-CN"/>
+              </w:rPr>
+            </w:pPr>
+            <w:r>
+              <w:rPr>
+                <w:rFonts w:hint="eastAsia"/>
+                <w:color w:val="ED7D31" w:themeColor="accent2"/>
+                <w:spacing w:val="7"/>
+                <w:lang w:val="en-US" w:eastAsia="zh-CN"/>
+                <w14:textFill>
+                  <w14:solidFill>
+                    <w14:schemeClr w14:val="accent2"/>
+                  </w14:solidFill>
+                </w14:textFill>
+              </w:rPr>
+              <w:t>相机</w:t>
+            </w:r>
+            <w:r>
+              <w:rPr>
+                <w:rFonts w:hint="eastAsia"/>
+                <w:color w:val="EA82F1"/>
+                <w:spacing w:val="7"/>
+                <w:lang w:val="en-US" w:eastAsia="zh-CN"/>
+              </w:rPr>
+              <w:t>内参</w:t>
+            </w:r>
+          </w:p>
+        </w:tc>
+      </w:tr>
+      <w:tr>
+        <w:tblPrEx>
+          <w:tblBorders>
+            <w:top w:val="single" w:color="auto" w:sz="4" w:space="0"/>
+            <w:left w:val="single" w:color="auto" w:sz="4" w:space="0"/>
+            <w:bottom w:val="single" w:color="auto" w:sz="4" w:space="0"/>
+            <w:right w:val="single" w:color="auto" w:sz="4" w:space="0"/>
+            <w:insideH w:val="single" w:color="auto" w:sz="4" w:space="0"/>
+            <w:insideV w:val="single" w:color="auto" w:sz="4" w:space="0"/>
+          </w:tblBorders>
+          <w:tblCellMar>
+            <w:top w:w="0" w:type="dxa"/>
+            <w:left w:w="108" w:type="dxa"/>
+            <w:bottom w:w="0" w:type="dxa"/>
+            <w:right w:w="108" w:type="dxa"/>
+          </w:tblCellMar>
+        </w:tblPrEx>
+        <w:trPr>
+          <w:trHeight w:val="151" w:hRule="atLeast"/>
+        </w:trPr>
+        <w:tc>
+          <w:tcPr>
+            <w:tcW w:w="0" w:type="auto"/>
+            <w:vMerge w:val="continue"/>
+            <w:tcBorders/>
+            <w:vAlign w:val="center"/>
+          </w:tcPr>
+          <w:p>
+            <w:pPr>
+              <w:jc w:val="both"/>
+              <w:rPr>
+                <w:rFonts w:hint="eastAsia"/>
+                <w:color w:val="ED7D31" w:themeColor="accent2"/>
+                <w:spacing w:val="7"/>
+                <w:lang w:val="en-US" w:eastAsia="zh-CN"/>
+                <w14:textFill>
+                  <w14:solidFill>
+                    <w14:schemeClr w14:val="accent2"/>
+                  </w14:solidFill>
+                </w14:textFill>
+              </w:rPr>
+            </w:pPr>
+          </w:p>
+        </w:tc>
+        <w:tc>
+          <w:tcPr>
+            <w:tcW w:w="0" w:type="auto"/>
+            <w:vAlign w:val="center"/>
+          </w:tcPr>
+          <w:p>
+            <w:pPr>
+              <w:jc w:val="both"/>
+              <w:rPr>
+                <w:rFonts w:hint="default"/>
+                <w:color w:val="ED7D31" w:themeColor="accent2"/>
+                <w:spacing w:val="7"/>
+                <w:lang w:val="en-US" w:eastAsia="zh-CN"/>
+                <w14:textFill>
+                  <w14:solidFill>
+                    <w14:schemeClr w14:val="accent2"/>
+                  </w14:solidFill>
+                </w14:textFill>
+              </w:rPr>
+            </w:pPr>
+            <w:r>
+              <w:rPr>
+                <w:rFonts w:hint="eastAsia"/>
+                <w:color w:val="ED7D31" w:themeColor="accent2"/>
+                <w:spacing w:val="7"/>
+                <w:lang w:val="en-US" w:eastAsia="zh-CN"/>
+                <w14:textFill>
+                  <w14:solidFill>
+                    <w14:schemeClr w14:val="accent2"/>
+                  </w14:solidFill>
+                </w14:textFill>
+              </w:rPr>
+              <w:t xml:space="preserve">Mat_&lt;float&gt; </w:t>
+            </w:r>
+            <w:r>
+              <w:rPr>
+                <w:rFonts w:hint="eastAsia"/>
+                <w:color w:val="FF0000"/>
+                <w:spacing w:val="7"/>
+                <w:lang w:val="en-US" w:eastAsia="zh-CN"/>
+              </w:rPr>
+              <w:t>distCoeffs</w:t>
+            </w:r>
+            <w:r>
+              <w:rPr>
+                <w:rFonts w:hint="eastAsia"/>
+                <w:color w:val="ED7D31" w:themeColor="accent2"/>
+                <w:spacing w:val="7"/>
+                <w:lang w:val="en-US" w:eastAsia="zh-CN"/>
+                <w14:textFill>
+                  <w14:solidFill>
+                    <w14:schemeClr w14:val="accent2"/>
+                  </w14:solidFill>
+                </w14:textFill>
+              </w:rPr>
+              <w:t>(5, 1);</w:t>
+            </w:r>
+          </w:p>
+        </w:tc>
+        <w:tc>
+          <w:tcPr>
+            <w:tcW w:w="0" w:type="auto"/>
+            <w:vAlign w:val="center"/>
+          </w:tcPr>
+          <w:p>
+            <w:pPr>
+              <w:jc w:val="both"/>
+              <w:rPr>
+                <w:rFonts w:hint="default"/>
+                <w:color w:val="EA82F1"/>
+                <w:spacing w:val="7"/>
+                <w:lang w:val="en-US" w:eastAsia="zh-CN"/>
+              </w:rPr>
+            </w:pPr>
+            <w:r>
+              <w:rPr>
+                <w:rFonts w:hint="eastAsia"/>
+                <w:color w:val="EA82F1"/>
+                <w:spacing w:val="7"/>
+                <w:lang w:val="en-US" w:eastAsia="zh-CN"/>
+              </w:rPr>
+              <w:t>畸变</w:t>
+            </w:r>
+            <w:r>
+              <w:rPr>
+                <w:rFonts w:hint="eastAsia"/>
+                <w:color w:val="ED7D31" w:themeColor="accent2"/>
+                <w:spacing w:val="7"/>
+                <w:lang w:val="en-US" w:eastAsia="zh-CN"/>
+                <w14:textFill>
+                  <w14:solidFill>
+                    <w14:schemeClr w14:val="accent2"/>
+                  </w14:solidFill>
+                </w14:textFill>
+              </w:rPr>
+              <w:t>参数</w:t>
+            </w:r>
+          </w:p>
+        </w:tc>
+      </w:tr>
+    </w:tbl>
+    <w:p>
+      <w:pPr>
+        <w:pStyle w:val="12"/>
+        <w:bidi w:val="0"/>
+        <w:rPr>
+          <w:rFonts w:hint="eastAsia" w:ascii="华文中宋" w:hAnsi="华文中宋" w:eastAsia="华文中宋" w:cs="华文中宋"/>
+          <w:b/>
+          <w:bCs/>
+          <w:color w:val="ED7D31" w:themeColor="accent2"/>
+          <w:kern w:val="2"/>
+          <w:sz w:val="21"/>
+          <w:szCs w:val="24"/>
+          <w:lang w:val="en-US" w:eastAsia="zh-CN" w:bidi="ar-SA"/>
+          <w14:textFill>
+            <w14:solidFill>
+              <w14:schemeClr w14:val="accent2"/>
+            </w14:solidFill>
+          </w14:textFill>
+        </w:rPr>
+      </w:pPr>
+    </w:p>
+    <w:tbl>
+      <w:tblPr>
+        <w:tblStyle w:val="9"/>
+        <w:tblW w:w="0" w:type="auto"/>
+        <w:tblInd w:w="0" w:type="dxa"/>
+        <w:tblBorders>
+          <w:top w:val="single" w:color="auto" w:sz="4" w:space="0"/>
+          <w:left w:val="single" w:color="auto" w:sz="4" w:space="0"/>
+          <w:bottom w:val="single" w:color="auto" w:sz="4" w:space="0"/>
+          <w:right w:val="single" w:color="auto" w:sz="4" w:space="0"/>
+          <w:insideH w:val="single" w:color="auto" w:sz="4" w:space="0"/>
+          <w:insideV w:val="single" w:color="auto" w:sz="4" w:space="0"/>
+        </w:tblBorders>
+        <w:tblLayout w:type="autofit"/>
+        <w:tblCellMar>
+          <w:top w:w="0" w:type="dxa"/>
+          <w:left w:w="108" w:type="dxa"/>
+          <w:bottom w:w="0" w:type="dxa"/>
+          <w:right w:w="108" w:type="dxa"/>
+        </w:tblCellMar>
+      </w:tblPr>
+      <w:tblGrid>
+        <w:gridCol w:w="665"/>
+        <w:gridCol w:w="5796"/>
+        <w:gridCol w:w="2223"/>
+      </w:tblGrid>
+      <w:tr>
+        <w:tblPrEx>
+          <w:tblBorders>
+            <w:top w:val="single" w:color="auto" w:sz="4" w:space="0"/>
+            <w:left w:val="single" w:color="auto" w:sz="4" w:space="0"/>
+            <w:bottom w:val="single" w:color="auto" w:sz="4" w:space="0"/>
+            <w:right w:val="single" w:color="auto" w:sz="4" w:space="0"/>
+            <w:insideH w:val="single" w:color="auto" w:sz="4" w:space="0"/>
+            <w:insideV w:val="single" w:color="auto" w:sz="4" w:space="0"/>
+          </w:tblBorders>
+          <w:tblCellMar>
+            <w:top w:w="0" w:type="dxa"/>
+            <w:left w:w="108" w:type="dxa"/>
+            <w:bottom w:w="0" w:type="dxa"/>
+            <w:right w:w="108" w:type="dxa"/>
+          </w:tblCellMar>
+        </w:tblPrEx>
+        <w:trPr>
+          <w:trHeight w:val="151" w:hRule="atLeast"/>
+        </w:trPr>
+        <w:tc>
+          <w:tcPr>
+            <w:tcW w:w="0" w:type="auto"/>
+            <w:gridSpan w:val="2"/>
+            <w:vAlign w:val="center"/>
+          </w:tcPr>
+          <w:p>
+            <w:pPr>
+              <w:jc w:val="both"/>
+              <w:rPr>
+                <w:rFonts w:hint="default"/>
+                <w:color w:val="FF0000"/>
+                <w:spacing w:val="7"/>
+                <w:lang w:val="en-US" w:eastAsia="zh-CN"/>
+              </w:rPr>
+            </w:pPr>
+            <w:r>
+              <w:rPr>
+                <w:rFonts w:hint="eastAsia"/>
+                <w:color w:val="FF0000"/>
+                <w:spacing w:val="7"/>
+                <w:lang w:val="en-US" w:eastAsia="zh-CN"/>
+              </w:rPr>
+              <w:t>StereoSGBM</w:t>
+            </w:r>
+          </w:p>
+        </w:tc>
+        <w:tc>
+          <w:tcPr>
+            <w:tcW w:w="0" w:type="auto"/>
+            <w:vAlign w:val="center"/>
+          </w:tcPr>
+          <w:p>
+            <w:pPr>
+              <w:jc w:val="both"/>
+              <w:rPr>
+                <w:rFonts w:hint="default"/>
+                <w:color w:val="EA82F1"/>
+                <w:spacing w:val="7"/>
+                <w:lang w:val="en-US" w:eastAsia="zh-CN"/>
+              </w:rPr>
+            </w:pPr>
+            <w:r>
+              <w:rPr>
+                <w:rFonts w:hint="eastAsia"/>
+                <w:color w:val="EA82F1"/>
+                <w:spacing w:val="7"/>
+                <w:lang w:val="en-US" w:eastAsia="zh-CN"/>
+              </w:rPr>
+              <w:t>双目图像</w:t>
+            </w:r>
+          </w:p>
+        </w:tc>
+      </w:tr>
+      <w:tr>
+        <w:tblPrEx>
+          <w:tblBorders>
+            <w:top w:val="single" w:color="auto" w:sz="4" w:space="0"/>
+            <w:left w:val="single" w:color="auto" w:sz="4" w:space="0"/>
+            <w:bottom w:val="single" w:color="auto" w:sz="4" w:space="0"/>
+            <w:right w:val="single" w:color="auto" w:sz="4" w:space="0"/>
+            <w:insideH w:val="single" w:color="auto" w:sz="4" w:space="0"/>
+            <w:insideV w:val="single" w:color="auto" w:sz="4" w:space="0"/>
+          </w:tblBorders>
+          <w:tblCellMar>
+            <w:top w:w="0" w:type="dxa"/>
+            <w:left w:w="108" w:type="dxa"/>
+            <w:bottom w:w="0" w:type="dxa"/>
+            <w:right w:w="108" w:type="dxa"/>
+          </w:tblCellMar>
+        </w:tblPrEx>
+        <w:trPr>
+          <w:trHeight w:val="151" w:hRule="atLeast"/>
+        </w:trPr>
+        <w:tc>
+          <w:tcPr>
+            <w:tcW w:w="0" w:type="auto"/>
+            <w:vMerge w:val="restart"/>
+            <w:vAlign w:val="center"/>
+          </w:tcPr>
+          <w:p>
+            <w:pPr>
+              <w:jc w:val="both"/>
+              <w:rPr>
+                <w:rFonts w:hint="default"/>
+                <w:color w:val="FF0000"/>
+                <w:spacing w:val="7"/>
+                <w:lang w:val="en-US" w:eastAsia="zh-CN"/>
+              </w:rPr>
+            </w:pPr>
+            <w:r>
+              <w:rPr>
+                <w:rFonts w:hint="eastAsia"/>
+                <w:color w:val="ED7D31" w:themeColor="accent2"/>
+                <w:spacing w:val="7"/>
+                <w:lang w:val="en-US" w:eastAsia="zh-CN"/>
+                <w14:textFill>
+                  <w14:solidFill>
+                    <w14:schemeClr w14:val="accent2"/>
+                  </w14:solidFill>
+                </w14:textFill>
+              </w:rPr>
+              <w:t>方法</w:t>
+            </w:r>
+          </w:p>
+        </w:tc>
+        <w:tc>
+          <w:tcPr>
+            <w:tcW w:w="0" w:type="auto"/>
+            <w:vAlign w:val="center"/>
+          </w:tcPr>
+          <w:p>
+            <w:pPr>
+              <w:jc w:val="both"/>
+              <w:rPr>
+                <w:rFonts w:hint="default"/>
+                <w:color w:val="FF0000"/>
+                <w:spacing w:val="7"/>
+                <w:lang w:val="en-US" w:eastAsia="zh-CN"/>
+              </w:rPr>
+            </w:pPr>
+            <w:r>
+              <w:rPr>
+                <w:rFonts w:hint="eastAsia"/>
+                <w:color w:val="FF0000"/>
+                <w:spacing w:val="7"/>
+                <w:lang w:val="en-US" w:eastAsia="zh-CN"/>
+              </w:rPr>
+              <w:t>::create(0, 96, 9, 8*9*9, 32*9*9, 1, 63, 10, 100, 32)</w:t>
+            </w:r>
+          </w:p>
+        </w:tc>
+        <w:tc>
+          <w:tcPr>
+            <w:tcW w:w="0" w:type="auto"/>
+            <w:vAlign w:val="center"/>
+          </w:tcPr>
+          <w:p>
+            <w:pPr>
+              <w:jc w:val="both"/>
+              <w:rPr>
+                <w:rFonts w:hint="default"/>
+                <w:color w:val="EA82F1"/>
+                <w:spacing w:val="7"/>
+                <w:lang w:val="en-US" w:eastAsia="zh-CN"/>
+              </w:rPr>
+            </w:pPr>
+            <w:r>
+              <w:rPr>
+                <w:rFonts w:hint="eastAsia"/>
+                <w:color w:val="EA82F1"/>
+                <w:spacing w:val="7"/>
+                <w:lang w:val="en-US" w:eastAsia="zh-CN"/>
+              </w:rPr>
+              <w:t>初始化</w:t>
+            </w:r>
+          </w:p>
+        </w:tc>
+      </w:tr>
+      <w:tr>
+        <w:tblPrEx>
+          <w:tblBorders>
+            <w:top w:val="single" w:color="auto" w:sz="4" w:space="0"/>
+            <w:left w:val="single" w:color="auto" w:sz="4" w:space="0"/>
+            <w:bottom w:val="single" w:color="auto" w:sz="4" w:space="0"/>
+            <w:right w:val="single" w:color="auto" w:sz="4" w:space="0"/>
+            <w:insideH w:val="single" w:color="auto" w:sz="4" w:space="0"/>
+            <w:insideV w:val="single" w:color="auto" w:sz="4" w:space="0"/>
+          </w:tblBorders>
+          <w:tblCellMar>
+            <w:top w:w="0" w:type="dxa"/>
+            <w:left w:w="108" w:type="dxa"/>
+            <w:bottom w:w="0" w:type="dxa"/>
+            <w:right w:w="108" w:type="dxa"/>
+          </w:tblCellMar>
+        </w:tblPrEx>
+        <w:trPr>
+          <w:trHeight w:val="151" w:hRule="atLeast"/>
+        </w:trPr>
+        <w:tc>
+          <w:tcPr>
+            <w:tcW w:w="0" w:type="auto"/>
+            <w:vMerge w:val="continue"/>
+            <w:tcBorders/>
+            <w:vAlign w:val="center"/>
+          </w:tcPr>
+          <w:p>
+            <w:pPr>
+              <w:jc w:val="both"/>
+              <w:rPr>
+                <w:rFonts w:hint="eastAsia"/>
+                <w:color w:val="ED7D31" w:themeColor="accent2"/>
+                <w:spacing w:val="7"/>
+                <w:lang w:val="en-US" w:eastAsia="zh-CN"/>
+                <w14:textFill>
+                  <w14:solidFill>
+                    <w14:schemeClr w14:val="accent2"/>
+                  </w14:solidFill>
+                </w14:textFill>
+              </w:rPr>
+            </w:pPr>
+          </w:p>
+        </w:tc>
+        <w:tc>
+          <w:tcPr>
+            <w:tcW w:w="0" w:type="auto"/>
+            <w:vAlign w:val="center"/>
+          </w:tcPr>
+          <w:p>
+            <w:pPr>
+              <w:jc w:val="both"/>
+              <w:rPr>
+                <w:rFonts w:hint="default"/>
+                <w:color w:val="FF0000"/>
+                <w:spacing w:val="7"/>
+                <w:lang w:val="en-US" w:eastAsia="zh-CN"/>
+              </w:rPr>
+            </w:pPr>
+            <w:r>
+              <w:rPr>
+                <w:rFonts w:hint="eastAsia"/>
+                <w:color w:val="FF0000"/>
+                <w:spacing w:val="7"/>
+                <w:lang w:val="en-US" w:eastAsia="zh-CN"/>
+              </w:rPr>
+              <w:t>compute(left, right, dst)</w:t>
+            </w:r>
+          </w:p>
+        </w:tc>
+        <w:tc>
+          <w:tcPr>
+            <w:tcW w:w="0" w:type="auto"/>
+            <w:vAlign w:val="center"/>
+          </w:tcPr>
+          <w:p>
+            <w:pPr>
+              <w:jc w:val="both"/>
+              <w:rPr>
+                <w:rFonts w:hint="default"/>
+                <w:color w:val="EA82F1"/>
+                <w:spacing w:val="7"/>
+                <w:lang w:val="en-US" w:eastAsia="zh-CN"/>
+              </w:rPr>
+            </w:pPr>
+            <w:r>
+              <w:rPr>
+                <w:rFonts w:hint="eastAsia"/>
+                <w:color w:val="ED7D31" w:themeColor="accent2"/>
+                <w:spacing w:val="7"/>
+                <w:lang w:val="en-US" w:eastAsia="zh-CN"/>
+                <w14:textFill>
+                  <w14:solidFill>
+                    <w14:schemeClr w14:val="accent2"/>
+                  </w14:solidFill>
+                </w14:textFill>
+              </w:rPr>
+              <w:t>计算</w:t>
+            </w:r>
+            <w:r>
+              <w:rPr>
+                <w:rFonts w:hint="eastAsia"/>
+                <w:color w:val="EA82F1"/>
+                <w:spacing w:val="7"/>
+                <w:lang w:val="en-US" w:eastAsia="zh-CN"/>
+              </w:rPr>
+              <w:t>视差</w:t>
+            </w:r>
+            <w:r>
+              <w:rPr>
+                <w:rFonts w:hint="eastAsia"/>
+                <w:color w:val="ED7D31" w:themeColor="accent2"/>
+                <w:spacing w:val="7"/>
+                <w:lang w:val="en-US" w:eastAsia="zh-CN"/>
+                <w14:textFill>
+                  <w14:solidFill>
+                    <w14:schemeClr w14:val="accent2"/>
+                  </w14:solidFill>
+                </w14:textFill>
+              </w:rPr>
+              <w:t xml:space="preserve"> (CV_16S)</w:t>
+            </w:r>
+          </w:p>
+        </w:tc>
+      </w:tr>
+    </w:tbl>
+    <w:p>
+      <w:pPr>
+        <w:pStyle w:val="12"/>
+        <w:bidi w:val="0"/>
+        <w:rPr>
+          <w:rFonts w:hint="eastAsia" w:ascii="华文中宋" w:hAnsi="华文中宋" w:eastAsia="华文中宋" w:cs="华文中宋"/>
+          <w:b/>
+          <w:bCs/>
+          <w:color w:val="ED7D31" w:themeColor="accent2"/>
+          <w:kern w:val="2"/>
+          <w:sz w:val="21"/>
+          <w:szCs w:val="24"/>
+          <w:lang w:val="en-US" w:eastAsia="zh-CN" w:bidi="ar-SA"/>
+          <w14:textFill>
+            <w14:solidFill>
+              <w14:schemeClr w14:val="accent2"/>
+            </w14:solidFill>
+          </w14:textFill>
+        </w:rPr>
+      </w:pPr>
+    </w:p>
+    <w:p>
+      <w:pPr>
+        <w:pStyle w:val="12"/>
+        <w:bidi w:val="0"/>
+        <w:rPr>
+          <w:rFonts w:hint="eastAsia" w:ascii="华文中宋" w:hAnsi="华文中宋" w:eastAsia="华文中宋" w:cs="华文中宋"/>
+          <w:b/>
+          <w:bCs/>
+          <w:color w:val="ED7D31" w:themeColor="accent2"/>
+          <w:kern w:val="2"/>
+          <w:sz w:val="21"/>
+          <w:szCs w:val="24"/>
+          <w:lang w:val="en-US" w:eastAsia="zh-CN" w:bidi="ar-SA"/>
+          <w14:textFill>
+            <w14:solidFill>
+              <w14:schemeClr w14:val="accent2"/>
+            </w14:solidFill>
+          </w14:textFill>
+        </w:rPr>
+      </w:pPr>
+      <w:bookmarkStart w:id="1" w:name="_GoBack"/>
+      <w:bookmarkEnd w:id="1"/>
+    </w:p>
+    <w:p>
+      <w:pPr>
+        <w:pStyle w:val="3"/>
+        <w:bidi w:val="0"/>
+        <w:rPr>
           <w:rFonts w:hint="eastAsia"/>
           <w:lang w:val="en-US" w:eastAsia="zh-CN"/>
         </w:rPr>
@@ -6028,6 +8211,27 @@
           <w:lang w:val="en-US" w:eastAsia="zh-CN"/>
         </w:rPr>
         <w:t>内核core.hpp：</w:t>
+      </w:r>
+    </w:p>
+    <w:p>
+      <w:pPr>
+        <w:rPr>
+          <w:rFonts w:hint="eastAsia"/>
+          <w:lang w:val="en-US" w:eastAsia="zh-CN"/>
+        </w:rPr>
+      </w:pPr>
+      <w:r>
+        <w:rPr>
+          <w:rFonts w:hint="eastAsia"/>
+          <w:color w:val="ED7D31" w:themeColor="accent2"/>
+          <w:spacing w:val="7"/>
+          <w14:textFill>
+            <w14:solidFill>
+              <w14:schemeClr w14:val="accent2"/>
+            </w14:solidFill>
+          </w14:textFill>
+        </w:rPr>
+        <w:t>四通道：Blue, Green, Red, Opacity</w:t>
       </w:r>
     </w:p>
     <w:tbl>
@@ -6950,8 +9154,136 @@
         </w:tblCellMar>
       </w:tblPr>
       <w:tblGrid>
+        <w:gridCol w:w="1406"/>
+        <w:gridCol w:w="1562"/>
+      </w:tblGrid>
+      <w:tr>
+        <w:tblPrEx>
+          <w:tblBorders>
+            <w:top w:val="single" w:color="auto" w:sz="4" w:space="0"/>
+            <w:left w:val="single" w:color="auto" w:sz="4" w:space="0"/>
+            <w:bottom w:val="single" w:color="auto" w:sz="4" w:space="0"/>
+            <w:right w:val="single" w:color="auto" w:sz="4" w:space="0"/>
+            <w:insideH w:val="single" w:color="auto" w:sz="4" w:space="0"/>
+            <w:insideV w:val="single" w:color="auto" w:sz="4" w:space="0"/>
+          </w:tblBorders>
+        </w:tblPrEx>
+        <w:trPr>
+          <w:trHeight w:val="151" w:hRule="atLeast"/>
+        </w:trPr>
+        <w:tc>
+          <w:tcPr>
+            <w:tcW w:w="0" w:type="auto"/>
+            <w:vAlign w:val="center"/>
+          </w:tcPr>
+          <w:p>
+            <w:pPr>
+              <w:jc w:val="both"/>
+              <w:rPr>
+                <w:rFonts w:hint="default" w:eastAsia="华文中宋"/>
+                <w:color w:val="FF0000"/>
+                <w:spacing w:val="7"/>
+                <w:lang w:val="en-US" w:eastAsia="zh-CN"/>
+              </w:rPr>
+            </w:pPr>
+            <w:r>
+              <w:rPr>
+                <w:rFonts w:hint="eastAsia"/>
+                <w:color w:val="FF0000"/>
+                <w:spacing w:val="7"/>
+                <w:lang w:val="en-US" w:eastAsia="zh-CN"/>
+              </w:rPr>
+              <w:t>Ptr&lt;dtype&gt;</w:t>
+            </w:r>
+          </w:p>
+        </w:tc>
+        <w:tc>
+          <w:tcPr>
+            <w:tcW w:w="0" w:type="auto"/>
+            <w:vAlign w:val="center"/>
+          </w:tcPr>
+          <w:p>
+            <w:pPr>
+              <w:jc w:val="both"/>
+              <w:rPr>
+                <w:rFonts w:hint="default" w:eastAsia="华文中宋"/>
+                <w:color w:val="EA82F1"/>
+                <w:spacing w:val="7"/>
+                <w:lang w:val="en-US" w:eastAsia="zh-CN"/>
+              </w:rPr>
+            </w:pPr>
+            <w:r>
+              <w:rPr>
+                <w:rFonts w:hint="eastAsia"/>
+                <w:color w:val="ED7D31" w:themeColor="accent2"/>
+                <w:spacing w:val="7"/>
+                <w:lang w:val="en-US" w:eastAsia="zh-CN"/>
+                <w14:textFill>
+                  <w14:solidFill>
+                    <w14:schemeClr w14:val="accent2"/>
+                  </w14:solidFill>
+                </w14:textFill>
+              </w:rPr>
+              <w:t>引用计数</w:t>
+            </w:r>
+            <w:r>
+              <w:rPr>
+                <w:rFonts w:hint="eastAsia"/>
+                <w:color w:val="EA82F1"/>
+                <w:spacing w:val="7"/>
+                <w:lang w:val="en-US" w:eastAsia="zh-CN"/>
+              </w:rPr>
+              <w:t>指针</w:t>
+            </w:r>
+          </w:p>
+        </w:tc>
+      </w:tr>
+    </w:tbl>
+    <w:p>
+      <w:pPr>
+        <w:pStyle w:val="12"/>
+        <w:bidi w:val="0"/>
+        <w:rPr>
+          <w:rFonts w:hint="eastAsia" w:ascii="华文中宋" w:hAnsi="华文中宋" w:eastAsia="华文中宋" w:cs="华文中宋"/>
+          <w:b/>
+          <w:bCs/>
+          <w:color w:val="ED7D31" w:themeColor="accent2"/>
+          <w:kern w:val="2"/>
+          <w:sz w:val="21"/>
+          <w:szCs w:val="24"/>
+          <w:lang w:val="en-US" w:eastAsia="zh-CN" w:bidi="ar-SA"/>
+          <w14:textFill>
+            <w14:solidFill>
+              <w14:schemeClr w14:val="accent2"/>
+            </w14:solidFill>
+          </w14:textFill>
+        </w:rPr>
+      </w:pPr>
+    </w:p>
+    <w:tbl>
+      <w:tblPr>
+        <w:tblStyle w:val="9"/>
+        <w:tblW w:w="0" w:type="auto"/>
+        <w:tblInd w:w="0" w:type="dxa"/>
+        <w:tblBorders>
+          <w:top w:val="single" w:color="auto" w:sz="4" w:space="0"/>
+          <w:left w:val="single" w:color="auto" w:sz="4" w:space="0"/>
+          <w:bottom w:val="single" w:color="auto" w:sz="4" w:space="0"/>
+          <w:right w:val="single" w:color="auto" w:sz="4" w:space="0"/>
+          <w:insideH w:val="single" w:color="auto" w:sz="4" w:space="0"/>
+          <w:insideV w:val="single" w:color="auto" w:sz="4" w:space="0"/>
+        </w:tblBorders>
+        <w:tblLayout w:type="autofit"/>
+        <w:tblCellMar>
+          <w:top w:w="0" w:type="dxa"/>
+          <w:left w:w="108" w:type="dxa"/>
+          <w:bottom w:w="0" w:type="dxa"/>
+          <w:right w:w="108" w:type="dxa"/>
+        </w:tblCellMar>
+      </w:tblPr>
+      <w:tblGrid>
         <w:gridCol w:w="665"/>
-        <w:gridCol w:w="3069"/>
+        <w:gridCol w:w="3083"/>
         <w:gridCol w:w="3533"/>
       </w:tblGrid>
       <w:tr>
@@ -6997,7 +9329,7 @@
                 <w:spacing w:val="7"/>
                 <w:lang w:val="en-US" w:eastAsia="zh-CN"/>
               </w:rPr>
-              <w:t>Mat</w:t>
+              <w:t>Mat / Mat_&lt;dtype&gt;</w:t>
             </w:r>
           </w:p>
         </w:tc>
@@ -7257,89 +9589,108 @@
         <w:tc>
           <w:tcPr>
             <w:tcW w:w="0" w:type="auto"/>
-            <w:vMerge w:val="restart"/>
-            <w:vAlign w:val="center"/>
-          </w:tcPr>
-          <w:p>
-            <w:pPr>
-              <w:jc w:val="both"/>
-              <w:rPr>
-                <w:rFonts w:hint="default"/>
+            <w:vAlign w:val="center"/>
+          </w:tcPr>
+          <w:p>
+            <w:pPr>
+              <w:jc w:val="both"/>
+              <w:rPr>
+                <w:rFonts w:hint="default"/>
+                <w:color w:val="ED7D31" w:themeColor="accent2"/>
+                <w:spacing w:val="7"/>
+                <w:lang w:val="en-US" w:eastAsia="zh-CN"/>
+                <w14:textFill>
+                  <w14:solidFill>
+                    <w14:schemeClr w14:val="accent2"/>
+                  </w14:solidFill>
+                </w14:textFill>
+              </w:rPr>
+            </w:pPr>
+            <w:r>
+              <w:rPr>
+                <w:rFonts w:hint="eastAsia"/>
+                <w:color w:val="ED7D31" w:themeColor="accent2"/>
+                <w:spacing w:val="7"/>
+                <w:lang w:val="en-US" w:eastAsia="zh-CN"/>
+                <w14:textFill>
+                  <w14:solidFill>
+                    <w14:schemeClr w14:val="accent2"/>
+                  </w14:solidFill>
+                </w14:textFill>
+              </w:rPr>
+              <w:t>运算</w:t>
+            </w:r>
+          </w:p>
+        </w:tc>
+        <w:tc>
+          <w:tcPr>
+            <w:tcW w:w="0" w:type="auto"/>
+            <w:vAlign w:val="center"/>
+          </w:tcPr>
+          <w:p>
+            <w:pPr>
+              <w:pStyle w:val="12"/>
+              <w:bidi w:val="0"/>
+              <w:jc w:val="both"/>
+              <w:rPr>
+                <w:rFonts w:hint="eastAsia" w:ascii="华文中宋" w:hAnsi="华文中宋" w:eastAsia="华文中宋" w:cs="华文中宋"/>
+                <w:b/>
+                <w:bCs/>
                 <w:color w:val="FF0000"/>
-                <w:spacing w:val="7"/>
-                <w:lang w:val="en-US" w:eastAsia="zh-CN"/>
-              </w:rPr>
-            </w:pPr>
-            <w:r>
-              <w:rPr>
-                <w:rFonts w:hint="eastAsia"/>
-                <w:color w:val="ED7D31" w:themeColor="accent2"/>
-                <w:spacing w:val="7"/>
-                <w:lang w:val="en-US" w:eastAsia="zh-CN"/>
-                <w14:textFill>
-                  <w14:solidFill>
-                    <w14:schemeClr w14:val="accent2"/>
-                  </w14:solidFill>
-                </w14:textFill>
-              </w:rPr>
-              <w:t>属性</w:t>
-            </w:r>
-          </w:p>
-        </w:tc>
-        <w:tc>
-          <w:tcPr>
-            <w:tcW w:w="0" w:type="auto"/>
-            <w:vAlign w:val="center"/>
-          </w:tcPr>
-          <w:p>
-            <w:pPr>
-              <w:jc w:val="both"/>
-              <w:rPr>
-                <w:rFonts w:hint="default"/>
-                <w:color w:val="FF0000"/>
-                <w:spacing w:val="7"/>
-                <w:lang w:val="en-US" w:eastAsia="zh-CN"/>
-              </w:rPr>
-            </w:pPr>
-            <w:r>
-              <w:rPr>
-                <w:rFonts w:hint="eastAsia"/>
-                <w:color w:val="FF0000"/>
-                <w:spacing w:val="7"/>
-                <w:lang w:val="en-US" w:eastAsia="zh-CN"/>
-              </w:rPr>
-              <w:t>rows / cols / channels()</w:t>
-            </w:r>
-          </w:p>
-        </w:tc>
-        <w:tc>
-          <w:tcPr>
-            <w:tcW w:w="0" w:type="auto"/>
-            <w:vAlign w:val="center"/>
-          </w:tcPr>
-          <w:p>
-            <w:pPr>
-              <w:jc w:val="both"/>
-              <w:rPr>
-                <w:rFonts w:hint="default"/>
-                <w:color w:val="ED7D31" w:themeColor="accent2"/>
-                <w:spacing w:val="7"/>
-                <w:lang w:val="en-US" w:eastAsia="zh-CN"/>
-                <w14:textFill>
-                  <w14:solidFill>
-                    <w14:schemeClr w14:val="accent2"/>
-                  </w14:solidFill>
-                </w14:textFill>
-              </w:rPr>
-            </w:pPr>
-            <w:r>
-              <w:rPr>
-                <w:rFonts w:hint="eastAsia"/>
-                <w:color w:val="EA82F1"/>
-                <w:spacing w:val="7"/>
-                <w:lang w:val="en-US" w:eastAsia="zh-CN"/>
-              </w:rPr>
-              <w:t>形状</w:t>
+                <w:kern w:val="2"/>
+                <w:sz w:val="21"/>
+                <w:szCs w:val="21"/>
+                <w:lang w:val="en-US" w:eastAsia="zh-CN" w:bidi="ar-SA"/>
+              </w:rPr>
+            </w:pPr>
+            <w:r>
+              <w:rPr>
+                <w:rFonts w:hint="eastAsia"/>
+                <w:lang w:val="en-US" w:eastAsia="zh-CN"/>
+              </w:rPr>
+              <w:t>&lt;&lt; x0, x1, ...</w:t>
+            </w:r>
+          </w:p>
+        </w:tc>
+        <w:tc>
+          <w:tcPr>
+            <w:tcW w:w="0" w:type="auto"/>
+            <w:vAlign w:val="center"/>
+          </w:tcPr>
+          <w:p>
+            <w:pPr>
+              <w:bidi w:val="0"/>
+              <w:jc w:val="both"/>
+              <w:rPr>
+                <w:rFonts w:hint="eastAsia" w:ascii="华文中宋" w:hAnsi="华文中宋" w:eastAsia="华文中宋" w:cs="华文中宋"/>
+                <w:b/>
+                <w:bCs/>
+                <w:color w:val="ED7D31" w:themeColor="accent2"/>
+                <w:kern w:val="2"/>
+                <w:sz w:val="21"/>
+                <w:szCs w:val="21"/>
+                <w:lang w:val="en-US" w:eastAsia="zh-CN" w:bidi="ar-SA"/>
+                <w14:textFill>
+                  <w14:solidFill>
+                    <w14:schemeClr w14:val="accent2"/>
+                  </w14:solidFill>
+                </w14:textFill>
+              </w:rPr>
+            </w:pPr>
+            <w:r>
+              <w:rPr>
+                <w:rStyle w:val="13"/>
+                <w:rFonts w:hint="eastAsia"/>
+                <w:lang w:val="en-US" w:eastAsia="zh-CN"/>
+              </w:rPr>
+              <w:t>写入</w:t>
+            </w:r>
+            <w:r>
+              <w:rPr>
+                <w:rFonts w:hint="eastAsia"/>
+                <w:lang w:val="en-US" w:eastAsia="zh-CN"/>
+              </w:rPr>
+              <w:t>元素</w:t>
             </w:r>
           </w:p>
         </w:tc>
@@ -7367,29 +9718,7 @@
         <w:tc>
           <w:tcPr>
             <w:tcW w:w="0" w:type="auto"/>
-            <w:vMerge w:val="continue"/>
-            <w:vAlign w:val="center"/>
-          </w:tcPr>
-          <w:p>
-            <w:pPr>
-              <w:jc w:val="both"/>
-              <w:rPr>
-                <w:rFonts w:hint="eastAsia"/>
-                <w:color w:val="ED7D31" w:themeColor="accent2"/>
-                <w:spacing w:val="7"/>
-                <w:lang w:val="en-US" w:eastAsia="zh-CN"/>
-                <w14:textFill>
-                  <w14:solidFill>
-                    <w14:schemeClr w14:val="accent2"/>
-                  </w14:solidFill>
-                </w14:textFill>
-              </w:rPr>
-            </w:pPr>
-          </w:p>
-        </w:tc>
-        <w:tc>
-          <w:tcPr>
-            <w:tcW w:w="0" w:type="auto"/>
+            <w:vMerge w:val="restart"/>
             <w:vAlign w:val="center"/>
           </w:tcPr>
           <w:p>
@@ -7405,37 +9734,73 @@
             <w:r>
               <w:rPr>
                 <w:rFonts w:hint="eastAsia"/>
+                <w:color w:val="ED7D31" w:themeColor="accent2"/>
+                <w:spacing w:val="7"/>
+                <w:lang w:val="en-US" w:eastAsia="zh-CN"/>
+                <w14:textFill>
+                  <w14:solidFill>
+                    <w14:schemeClr w14:val="accent2"/>
+                  </w14:solidFill>
+                </w14:textFill>
+              </w:rPr>
+              <w:t>属性</w:t>
+            </w:r>
+          </w:p>
+        </w:tc>
+        <w:tc>
+          <w:tcPr>
+            <w:tcW w:w="0" w:type="auto"/>
+            <w:vAlign w:val="center"/>
+          </w:tcPr>
+          <w:p>
+            <w:pPr>
+              <w:jc w:val="both"/>
+              <w:rPr>
+                <w:rFonts w:hint="default"/>
                 <w:color w:val="FF0000"/>
                 <w:spacing w:val="7"/>
                 <w:lang w:val="en-US" w:eastAsia="zh-CN"/>
               </w:rPr>
-              <w:t>dims / size</w:t>
-            </w:r>
-          </w:p>
-        </w:tc>
-        <w:tc>
-          <w:tcPr>
-            <w:tcW w:w="0" w:type="auto"/>
-            <w:vAlign w:val="center"/>
-          </w:tcPr>
-          <w:p>
-            <w:pPr>
-              <w:jc w:val="both"/>
-              <w:rPr>
-                <w:rFonts w:hint="default"/>
+            </w:pPr>
+            <w:r>
+              <w:rPr>
+                <w:rFonts w:hint="eastAsia"/>
+                <w:color w:val="FF0000"/>
+                <w:spacing w:val="7"/>
+                <w:lang w:val="en-US" w:eastAsia="zh-CN"/>
+              </w:rPr>
+              <w:t>rows / cols / channels()</w:t>
+            </w:r>
+          </w:p>
+        </w:tc>
+        <w:tc>
+          <w:tcPr>
+            <w:tcW w:w="0" w:type="auto"/>
+            <w:vAlign w:val="center"/>
+          </w:tcPr>
+          <w:p>
+            <w:pPr>
+              <w:jc w:val="both"/>
+              <w:rPr>
+                <w:rFonts w:hint="default"/>
+                <w:color w:val="ED7D31" w:themeColor="accent2"/>
+                <w:spacing w:val="7"/>
+                <w:lang w:val="en-US" w:eastAsia="zh-CN"/>
+                <w14:textFill>
+                  <w14:solidFill>
+                    <w14:schemeClr w14:val="accent2"/>
+                  </w14:solidFill>
+                </w14:textFill>
+              </w:rPr>
+            </w:pPr>
+            <w:r>
+              <w:rPr>
+                <w:rFonts w:hint="eastAsia"/>
                 <w:color w:val="EA82F1"/>
                 <w:spacing w:val="7"/>
                 <w:lang w:val="en-US" w:eastAsia="zh-CN"/>
               </w:rPr>
-            </w:pPr>
-            <w:r>
-              <w:rPr>
-                <w:rFonts w:hint="eastAsia"/>
-                <w:color w:val="EA82F1"/>
-                <w:spacing w:val="7"/>
-                <w:lang w:val="en-US" w:eastAsia="zh-CN"/>
-              </w:rPr>
-              <w:t>维度</w:t>
+              <w:t>形状</w:t>
             </w:r>
           </w:p>
         </w:tc>
@@ -7464,6 +9829,7 @@
           <w:tcPr>
             <w:tcW w:w="0" w:type="auto"/>
             <w:vMerge w:val="continue"/>
+            <w:tcBorders/>
             <w:vAlign w:val="center"/>
           </w:tcPr>
           <w:p>
@@ -7505,7 +9871,7 @@
                 <w:spacing w:val="7"/>
                 <w:lang w:val="en-US" w:eastAsia="zh-CN"/>
               </w:rPr>
-              <w:t>total()</w:t>
+              <w:t>dims / size</w:t>
             </w:r>
           </w:p>
         </w:tc>
@@ -7531,64 +9897,7 @@
                 <w:spacing w:val="7"/>
                 <w:lang w:val="en-US" w:eastAsia="zh-CN"/>
               </w:rPr>
-              <w:t>元素数</w:t>
-            </w:r>
-            <w:r>
-              <w:rPr>
-                <w:rFonts w:hint="eastAsia" w:ascii="华文中宋" w:hAnsi="华文中宋" w:eastAsia="华文中宋" w:cs="华文中宋"/>
-                <w:b/>
-                <w:bCs/>
-                <w:color w:val="ED7D31" w:themeColor="accent2"/>
-                <w:spacing w:val="7"/>
-                <w:kern w:val="2"/>
-                <w:sz w:val="21"/>
-                <w:szCs w:val="21"/>
-                <w:lang w:val="en-US" w:eastAsia="zh-CN" w:bidi="ar-SA"/>
-                <w14:textFill>
-                  <w14:solidFill>
-                    <w14:schemeClr w14:val="accent2"/>
-                  </w14:solidFill>
-                </w14:textFill>
-              </w:rPr>
-              <w:t xml:space="preserve"> (</w:t>
-            </w:r>
-            <w:r>
-              <w:rPr>
-                <w:rFonts w:hint="eastAsia" w:cs="华文中宋"/>
-                <w:b/>
-                <w:bCs/>
-                <w:color w:val="ED7D31" w:themeColor="accent2"/>
-                <w:spacing w:val="7"/>
-                <w:kern w:val="2"/>
-                <w:sz w:val="21"/>
-                <w:szCs w:val="21"/>
-                <w:lang w:val="en-US" w:eastAsia="zh-CN" w:bidi="ar-SA"/>
-                <w14:textFill>
-                  <w14:solidFill>
-                    <w14:schemeClr w14:val="accent2"/>
-                  </w14:solidFill>
-                </w14:textFill>
-              </w:rPr>
-              <w:t>需乘通道</w:t>
-            </w:r>
-            <w:r>
-              <w:rPr>
-                <w:rFonts w:hint="eastAsia" w:ascii="华文中宋" w:hAnsi="华文中宋" w:eastAsia="华文中宋" w:cs="华文中宋"/>
-                <w:b/>
-                <w:bCs/>
-                <w:color w:val="ED7D31" w:themeColor="accent2"/>
-                <w:spacing w:val="7"/>
-                <w:kern w:val="2"/>
-                <w:sz w:val="21"/>
-                <w:szCs w:val="21"/>
-                <w:lang w:val="en-US" w:eastAsia="zh-CN" w:bidi="ar-SA"/>
-                <w14:textFill>
-                  <w14:solidFill>
-                    <w14:schemeClr w14:val="accent2"/>
-                  </w14:solidFill>
-                </w14:textFill>
-              </w:rPr>
-              <w:t>)</w:t>
+              <w:t>维度</w:t>
             </w:r>
           </w:p>
         </w:tc>
@@ -7617,6 +9926,7 @@
           <w:tcPr>
             <w:tcW w:w="0" w:type="auto"/>
             <w:vMerge w:val="continue"/>
+            <w:tcBorders/>
             <w:vAlign w:val="center"/>
           </w:tcPr>
           <w:p>
@@ -7658,7 +9968,7 @@
                 <w:spacing w:val="7"/>
                 <w:lang w:val="en-US" w:eastAsia="zh-CN"/>
               </w:rPr>
-              <w:t>elemSize()</w:t>
+              <w:t>total()</w:t>
             </w:r>
           </w:p>
         </w:tc>
@@ -7679,30 +9989,69 @@
             </w:pPr>
             <w:r>
               <w:rPr>
+                <w:rFonts w:hint="eastAsia"/>
+                <w:color w:val="EA82F1"/>
+                <w:spacing w:val="7"/>
+                <w:lang w:val="en-US" w:eastAsia="zh-CN"/>
+              </w:rPr>
+              <w:t>元素数</w:t>
+            </w:r>
+            <w:r>
+              <w:rPr>
                 <w:rFonts w:hint="eastAsia" w:ascii="华文中宋" w:hAnsi="华文中宋" w:eastAsia="华文中宋" w:cs="华文中宋"/>
                 <w:b/>
                 <w:bCs/>
                 <w:color w:val="ED7D31" w:themeColor="accent2"/>
-                <w:kern w:val="2"/>
-                <w:sz w:val="21"/>
-                <w:szCs w:val="24"/>
-                <w:lang w:val="en-US" w:eastAsia="zh-CN" w:bidi="ar-SA"/>
-                <w14:textFill>
-                  <w14:solidFill>
-                    <w14:schemeClr w14:val="accent2"/>
-                  </w14:solidFill>
-                </w14:textFill>
-              </w:rPr>
-              <w:t>元素</w:t>
-            </w:r>
-            <w:r>
-              <w:rPr>
-                <w:rFonts w:hint="eastAsia"/>
-                <w:color w:val="EA82F1"/>
-                <w:spacing w:val="7"/>
-                <w:lang w:val="en-US" w:eastAsia="zh-CN"/>
-              </w:rPr>
-              <w:t>占用空间</w:t>
+                <w:spacing w:val="7"/>
+                <w:kern w:val="2"/>
+                <w:sz w:val="21"/>
+                <w:szCs w:val="21"/>
+                <w:lang w:val="en-US" w:eastAsia="zh-CN" w:bidi="ar-SA"/>
+                <w14:textFill>
+                  <w14:solidFill>
+                    <w14:schemeClr w14:val="accent2"/>
+                  </w14:solidFill>
+                </w14:textFill>
+              </w:rPr>
+              <w:t xml:space="preserve"> (</w:t>
+            </w:r>
+            <w:r>
+              <w:rPr>
+                <w:rFonts w:hint="eastAsia" w:cs="华文中宋"/>
+                <w:b/>
+                <w:bCs/>
+                <w:color w:val="ED7D31" w:themeColor="accent2"/>
+                <w:spacing w:val="7"/>
+                <w:kern w:val="2"/>
+                <w:sz w:val="21"/>
+                <w:szCs w:val="21"/>
+                <w:lang w:val="en-US" w:eastAsia="zh-CN" w:bidi="ar-SA"/>
+                <w14:textFill>
+                  <w14:solidFill>
+                    <w14:schemeClr w14:val="accent2"/>
+                  </w14:solidFill>
+                </w14:textFill>
+              </w:rPr>
+              <w:t>需乘通道</w:t>
+            </w:r>
+            <w:r>
+              <w:rPr>
+                <w:rFonts w:hint="eastAsia" w:ascii="华文中宋" w:hAnsi="华文中宋" w:eastAsia="华文中宋" w:cs="华文中宋"/>
+                <w:b/>
+                <w:bCs/>
+                <w:color w:val="ED7D31" w:themeColor="accent2"/>
+                <w:spacing w:val="7"/>
+                <w:kern w:val="2"/>
+                <w:sz w:val="21"/>
+                <w:szCs w:val="21"/>
+                <w:lang w:val="en-US" w:eastAsia="zh-CN" w:bidi="ar-SA"/>
+                <w14:textFill>
+                  <w14:solidFill>
+                    <w14:schemeClr w14:val="accent2"/>
+                  </w14:solidFill>
+                </w14:textFill>
+              </w:rPr>
+              <w:t>)</w:t>
             </w:r>
           </w:p>
         </w:tc>
@@ -7731,6 +10080,7 @@
           <w:tcPr>
             <w:tcW w:w="0" w:type="auto"/>
             <w:vMerge w:val="continue"/>
+            <w:tcBorders/>
             <w:vAlign w:val="center"/>
           </w:tcPr>
           <w:p>
@@ -7772,19 +10122,18 @@
                 <w:spacing w:val="7"/>
                 <w:lang w:val="en-US" w:eastAsia="zh-CN"/>
               </w:rPr>
-              <w:t>type()</w:t>
-            </w:r>
-          </w:p>
-        </w:tc>
-        <w:tc>
-          <w:tcPr>
-            <w:tcW w:w="0" w:type="auto"/>
-            <w:vAlign w:val="center"/>
-          </w:tcPr>
-          <w:p>
-            <w:pPr>
-              <w:pStyle w:val="12"/>
-              <w:bidi w:val="0"/>
+              <w:t>elemSize()</w:t>
+            </w:r>
+          </w:p>
+        </w:tc>
+        <w:tc>
+          <w:tcPr>
+            <w:tcW w:w="0" w:type="auto"/>
+            <w:vAlign w:val="center"/>
+          </w:tcPr>
+          <w:p>
+            <w:pPr>
+              <w:jc w:val="both"/>
               <w:rPr>
                 <w:rFonts w:hint="default"/>
                 <w:color w:val="EA82F1"/>
@@ -7794,112 +10143,30 @@
             </w:pPr>
             <w:r>
               <w:rPr>
+                <w:rFonts w:hint="eastAsia" w:ascii="华文中宋" w:hAnsi="华文中宋" w:eastAsia="华文中宋" w:cs="华文中宋"/>
+                <w:b/>
+                <w:bCs/>
+                <w:color w:val="ED7D31" w:themeColor="accent2"/>
+                <w:kern w:val="2"/>
+                <w:sz w:val="21"/>
+                <w:szCs w:val="24"/>
+                <w:lang w:val="en-US" w:eastAsia="zh-CN" w:bidi="ar-SA"/>
+                <w14:textFill>
+                  <w14:solidFill>
+                    <w14:schemeClr w14:val="accent2"/>
+                  </w14:solidFill>
+                </w14:textFill>
+              </w:rPr>
+              <w:t>元素</w:t>
+            </w:r>
+            <w:r>
+              <w:rPr>
                 <w:rFonts w:hint="eastAsia"/>
                 <w:color w:val="EA82F1"/>
                 <w:spacing w:val="7"/>
                 <w:lang w:val="en-US" w:eastAsia="zh-CN"/>
               </w:rPr>
-              <w:t>类型</w:t>
-            </w:r>
-            <w:r>
-              <w:rPr>
-                <w:rFonts w:hint="eastAsia"/>
-                <w:color w:val="ED7D31" w:themeColor="accent2"/>
-                <w:spacing w:val="7"/>
-                <w:lang w:val="en-US" w:eastAsia="zh-CN"/>
-                <w14:textFill>
-                  <w14:solidFill>
-                    <w14:schemeClr w14:val="accent2"/>
-                  </w14:solidFill>
-                </w14:textFill>
-              </w:rPr>
-              <w:t xml:space="preserve"> (位于</w:t>
-            </w:r>
-            <w:r>
-              <w:rPr>
-                <w:rFonts w:hint="eastAsia" w:ascii="华文中宋" w:hAnsi="华文中宋" w:eastAsia="华文中宋" w:cs="华文中宋"/>
-                <w:b/>
-                <w:bCs/>
-                <w:color w:val="ED7D31" w:themeColor="accent2"/>
-                <w:kern w:val="2"/>
-                <w:sz w:val="21"/>
-                <w:szCs w:val="24"/>
-                <w:lang w:val="en-US" w:eastAsia="zh-CN" w:bidi="ar-SA"/>
-                <w14:textFill>
-                  <w14:solidFill>
-                    <w14:schemeClr w14:val="accent2"/>
-                  </w14:solidFill>
-                </w14:textFill>
-              </w:rPr>
-              <w:t>core</w:t>
-            </w:r>
-            <w:r>
-              <w:rPr>
-                <w:rFonts w:hint="eastAsia" w:cs="华文中宋"/>
-                <w:b/>
-                <w:bCs/>
-                <w:color w:val="ED7D31" w:themeColor="accent2"/>
-                <w:kern w:val="2"/>
-                <w:sz w:val="21"/>
-                <w:szCs w:val="24"/>
-                <w:lang w:val="en-US" w:eastAsia="zh-CN" w:bidi="ar-SA"/>
-                <w14:textFill>
-                  <w14:solidFill>
-                    <w14:schemeClr w14:val="accent2"/>
-                  </w14:solidFill>
-                </w14:textFill>
-              </w:rPr>
-              <w:t>/</w:t>
-            </w:r>
-            <w:r>
-              <w:rPr>
-                <w:rFonts w:hint="eastAsia" w:ascii="华文中宋" w:hAnsi="华文中宋" w:eastAsia="华文中宋" w:cs="华文中宋"/>
-                <w:b/>
-                <w:bCs/>
-                <w:color w:val="ED7D31" w:themeColor="accent2"/>
-                <w:kern w:val="2"/>
-                <w:sz w:val="21"/>
-                <w:szCs w:val="24"/>
-                <w:lang w:val="en-US" w:eastAsia="zh-CN" w:bidi="ar-SA"/>
-                <w14:textFill>
-                  <w14:solidFill>
-                    <w14:schemeClr w14:val="accent2"/>
-                  </w14:solidFill>
-                </w14:textFill>
-              </w:rPr>
-              <w:t>hal</w:t>
-            </w:r>
-            <w:r>
-              <w:rPr>
-                <w:rFonts w:hint="eastAsia" w:cs="华文中宋"/>
-                <w:b/>
-                <w:bCs/>
-                <w:color w:val="ED7D31" w:themeColor="accent2"/>
-                <w:kern w:val="2"/>
-                <w:sz w:val="21"/>
-                <w:szCs w:val="24"/>
-                <w:lang w:val="en-US" w:eastAsia="zh-CN" w:bidi="ar-SA"/>
-                <w14:textFill>
-                  <w14:solidFill>
-                    <w14:schemeClr w14:val="accent2"/>
-                  </w14:solidFill>
-                </w14:textFill>
-              </w:rPr>
-              <w:t>/interface.h</w:t>
-            </w:r>
-            <w:r>
-              <w:rPr>
-                <w:rFonts w:hint="eastAsia"/>
-                <w:color w:val="ED7D31" w:themeColor="accent2"/>
-                <w:spacing w:val="7"/>
-                <w:lang w:val="en-US" w:eastAsia="zh-CN"/>
-                <w14:textFill>
-                  <w14:solidFill>
-                    <w14:schemeClr w14:val="accent2"/>
-                  </w14:solidFill>
-                </w14:textFill>
-              </w:rPr>
-              <w:t>)</w:t>
+              <w:t>占用空间</w:t>
             </w:r>
           </w:p>
         </w:tc>
@@ -7928,6 +10195,29 @@
           <w:tcPr>
             <w:tcW w:w="0" w:type="auto"/>
             <w:vMerge w:val="continue"/>
+            <w:tcBorders/>
+            <w:vAlign w:val="center"/>
+          </w:tcPr>
+          <w:p>
+            <w:pPr>
+              <w:jc w:val="both"/>
+              <w:rPr>
+                <w:rFonts w:hint="eastAsia"/>
+                <w:color w:val="ED7D31" w:themeColor="accent2"/>
+                <w:spacing w:val="7"/>
+                <w:lang w:val="en-US" w:eastAsia="zh-CN"/>
+                <w14:textFill>
+                  <w14:solidFill>
+                    <w14:schemeClr w14:val="accent2"/>
+                  </w14:solidFill>
+                </w14:textFill>
+              </w:rPr>
+            </w:pPr>
+          </w:p>
+        </w:tc>
+        <w:tc>
+          <w:tcPr>
+            <w:tcW w:w="0" w:type="auto"/>
             <w:vAlign w:val="center"/>
           </w:tcPr>
           <w:p>
@@ -7940,30 +10230,206 @@
                 <w:lang w:val="en-US" w:eastAsia="zh-CN"/>
               </w:rPr>
             </w:pPr>
-          </w:p>
-        </w:tc>
-        <w:tc>
-          <w:tcPr>
-            <w:tcW w:w="0" w:type="auto"/>
-            <w:vAlign w:val="center"/>
-          </w:tcPr>
-          <w:p>
-            <w:pPr>
-              <w:jc w:val="both"/>
-              <w:rPr>
-                <w:rFonts w:hint="default"/>
+            <w:r>
+              <w:rPr>
+                <w:rFonts w:hint="eastAsia"/>
                 <w:color w:val="FF0000"/>
                 <w:spacing w:val="7"/>
                 <w:lang w:val="en-US" w:eastAsia="zh-CN"/>
               </w:rPr>
-            </w:pPr>
-            <w:r>
-              <w:rPr>
-                <w:rFonts w:hint="eastAsia"/>
+              <w:t>type / depth()</w:t>
+            </w:r>
+          </w:p>
+        </w:tc>
+        <w:tc>
+          <w:tcPr>
+            <w:tcW w:w="0" w:type="auto"/>
+            <w:vAlign w:val="center"/>
+          </w:tcPr>
+          <w:p>
+            <w:pPr>
+              <w:pStyle w:val="12"/>
+              <w:bidi w:val="0"/>
+              <w:rPr>
+                <w:rFonts w:hint="default"/>
+                <w:color w:val="EA82F1"/>
+                <w:spacing w:val="7"/>
+                <w:lang w:val="en-US" w:eastAsia="zh-CN"/>
+              </w:rPr>
+            </w:pPr>
+            <w:r>
+              <w:rPr>
+                <w:rFonts w:hint="eastAsia"/>
+                <w:color w:val="EA82F1"/>
+                <w:spacing w:val="7"/>
+                <w:lang w:val="en-US" w:eastAsia="zh-CN"/>
+              </w:rPr>
+              <w:t>类型</w:t>
+            </w:r>
+            <w:r>
+              <w:rPr>
+                <w:rFonts w:hint="eastAsia"/>
+                <w:color w:val="ED7D31" w:themeColor="accent2"/>
+                <w:spacing w:val="7"/>
+                <w:lang w:val="en-US" w:eastAsia="zh-CN"/>
+                <w14:textFill>
+                  <w14:solidFill>
+                    <w14:schemeClr w14:val="accent2"/>
+                  </w14:solidFill>
+                </w14:textFill>
+              </w:rPr>
+              <w:t xml:space="preserve"> (位于</w:t>
+            </w:r>
+            <w:r>
+              <w:rPr>
+                <w:rFonts w:hint="eastAsia" w:ascii="华文中宋" w:hAnsi="华文中宋" w:eastAsia="华文中宋" w:cs="华文中宋"/>
+                <w:b/>
+                <w:bCs/>
+                <w:color w:val="ED7D31" w:themeColor="accent2"/>
+                <w:kern w:val="2"/>
+                <w:sz w:val="21"/>
+                <w:szCs w:val="24"/>
+                <w:lang w:val="en-US" w:eastAsia="zh-CN" w:bidi="ar-SA"/>
+                <w14:textFill>
+                  <w14:solidFill>
+                    <w14:schemeClr w14:val="accent2"/>
+                  </w14:solidFill>
+                </w14:textFill>
+              </w:rPr>
+              <w:t>core</w:t>
+            </w:r>
+            <w:r>
+              <w:rPr>
+                <w:rFonts w:hint="eastAsia" w:cs="华文中宋"/>
+                <w:b/>
+                <w:bCs/>
+                <w:color w:val="ED7D31" w:themeColor="accent2"/>
+                <w:kern w:val="2"/>
+                <w:sz w:val="21"/>
+                <w:szCs w:val="24"/>
+                <w:lang w:val="en-US" w:eastAsia="zh-CN" w:bidi="ar-SA"/>
+                <w14:textFill>
+                  <w14:solidFill>
+                    <w14:schemeClr w14:val="accent2"/>
+                  </w14:solidFill>
+                </w14:textFill>
+              </w:rPr>
+              <w:t>/</w:t>
+            </w:r>
+            <w:r>
+              <w:rPr>
+                <w:rFonts w:hint="eastAsia" w:ascii="华文中宋" w:hAnsi="华文中宋" w:eastAsia="华文中宋" w:cs="华文中宋"/>
+                <w:b/>
+                <w:bCs/>
+                <w:color w:val="ED7D31" w:themeColor="accent2"/>
+                <w:kern w:val="2"/>
+                <w:sz w:val="21"/>
+                <w:szCs w:val="24"/>
+                <w:lang w:val="en-US" w:eastAsia="zh-CN" w:bidi="ar-SA"/>
+                <w14:textFill>
+                  <w14:solidFill>
+                    <w14:schemeClr w14:val="accent2"/>
+                  </w14:solidFill>
+                </w14:textFill>
+              </w:rPr>
+              <w:t>hal</w:t>
+            </w:r>
+            <w:r>
+              <w:rPr>
+                <w:rFonts w:hint="eastAsia" w:cs="华文中宋"/>
+                <w:b/>
+                <w:bCs/>
+                <w:color w:val="ED7D31" w:themeColor="accent2"/>
+                <w:kern w:val="2"/>
+                <w:sz w:val="21"/>
+                <w:szCs w:val="24"/>
+                <w:lang w:val="en-US" w:eastAsia="zh-CN" w:bidi="ar-SA"/>
+                <w14:textFill>
+                  <w14:solidFill>
+                    <w14:schemeClr w14:val="accent2"/>
+                  </w14:solidFill>
+                </w14:textFill>
+              </w:rPr>
+              <w:t>/interface.h</w:t>
+            </w:r>
+            <w:r>
+              <w:rPr>
+                <w:rFonts w:hint="eastAsia"/>
+                <w:color w:val="ED7D31" w:themeColor="accent2"/>
+                <w:spacing w:val="7"/>
+                <w:lang w:val="en-US" w:eastAsia="zh-CN"/>
+                <w14:textFill>
+                  <w14:solidFill>
+                    <w14:schemeClr w14:val="accent2"/>
+                  </w14:solidFill>
+                </w14:textFill>
+              </w:rPr>
+              <w:t>)</w:t>
+            </w:r>
+          </w:p>
+        </w:tc>
+      </w:tr>
+      <w:tr>
+        <w:tblPrEx>
+          <w:tblBorders>
+            <w:top w:val="single" w:color="auto" w:sz="4" w:space="0"/>
+            <w:left w:val="single" w:color="auto" w:sz="4" w:space="0"/>
+            <w:bottom w:val="single" w:color="auto" w:sz="4" w:space="0"/>
+            <w:right w:val="single" w:color="auto" w:sz="4" w:space="0"/>
+            <w:insideH w:val="single" w:color="auto" w:sz="4" w:space="0"/>
+            <w:insideV w:val="single" w:color="auto" w:sz="4" w:space="0"/>
+          </w:tblBorders>
+          <w:tblCellMar>
+            <w:top w:w="0" w:type="dxa"/>
+            <w:left w:w="108" w:type="dxa"/>
+            <w:bottom w:w="0" w:type="dxa"/>
+            <w:right w:w="108" w:type="dxa"/>
+          </w:tblCellMar>
+        </w:tblPrEx>
+        <w:trPr>
+          <w:trHeight w:val="151" w:hRule="atLeast"/>
+        </w:trPr>
+        <w:tc>
+          <w:tcPr>
+            <w:tcW w:w="0" w:type="auto"/>
+            <w:vMerge w:val="continue"/>
+            <w:tcBorders/>
+            <w:vAlign w:val="center"/>
+          </w:tcPr>
+          <w:p>
+            <w:pPr>
+              <w:jc w:val="both"/>
+              <w:rPr>
+                <w:rFonts w:hint="default"/>
                 <w:color w:val="FF0000"/>
                 <w:spacing w:val="7"/>
                 <w:lang w:val="en-US" w:eastAsia="zh-CN"/>
               </w:rPr>
+            </w:pPr>
+          </w:p>
+        </w:tc>
+        <w:tc>
+          <w:tcPr>
+            <w:tcW w:w="0" w:type="auto"/>
+            <w:vAlign w:val="center"/>
+          </w:tcPr>
+          <w:p>
+            <w:pPr>
+              <w:jc w:val="both"/>
+              <w:rPr>
+                <w:rFonts w:hint="default"/>
+                <w:color w:val="FF0000"/>
+                <w:spacing w:val="7"/>
+                <w:lang w:val="en-US" w:eastAsia="zh-CN"/>
+              </w:rPr>
+            </w:pPr>
+            <w:r>
+              <w:rPr>
+                <w:rFonts w:hint="eastAsia"/>
+                <w:color w:val="FF0000"/>
+                <w:spacing w:val="7"/>
+                <w:lang w:val="en-US" w:eastAsia="zh-CN"/>
+              </w:rPr>
               <w:t>empty()</w:t>
             </w:r>
           </w:p>
@@ -8010,6 +10476,242 @@
                 <w:lang w:val="en-US" w:eastAsia="zh-CN"/>
               </w:rPr>
               <w:t>空</w:t>
+            </w:r>
+          </w:p>
+        </w:tc>
+      </w:tr>
+      <w:tr>
+        <w:tblPrEx>
+          <w:tblBorders>
+            <w:top w:val="single" w:color="auto" w:sz="4" w:space="0"/>
+            <w:left w:val="single" w:color="auto" w:sz="4" w:space="0"/>
+            <w:bottom w:val="single" w:color="auto" w:sz="4" w:space="0"/>
+            <w:right w:val="single" w:color="auto" w:sz="4" w:space="0"/>
+            <w:insideH w:val="single" w:color="auto" w:sz="4" w:space="0"/>
+            <w:insideV w:val="single" w:color="auto" w:sz="4" w:space="0"/>
+          </w:tblBorders>
+          <w:tblCellMar>
+            <w:top w:w="0" w:type="dxa"/>
+            <w:left w:w="108" w:type="dxa"/>
+            <w:bottom w:w="0" w:type="dxa"/>
+            <w:right w:w="108" w:type="dxa"/>
+          </w:tblCellMar>
+        </w:tblPrEx>
+        <w:trPr>
+          <w:trHeight w:val="151" w:hRule="atLeast"/>
+        </w:trPr>
+        <w:tc>
+          <w:tcPr>
+            <w:tcW w:w="0" w:type="auto"/>
+            <w:vMerge w:val="restart"/>
+            <w:tcBorders/>
+            <w:vAlign w:val="center"/>
+          </w:tcPr>
+          <w:p>
+            <w:pPr>
+              <w:jc w:val="both"/>
+              <w:rPr>
+                <w:rFonts w:hint="default"/>
+                <w:color w:val="FF0000"/>
+                <w:spacing w:val="7"/>
+                <w:lang w:val="en-US" w:eastAsia="zh-CN"/>
+              </w:rPr>
+            </w:pPr>
+            <w:r>
+              <w:rPr>
+                <w:rFonts w:hint="eastAsia"/>
+                <w:color w:val="ED7D31" w:themeColor="accent2"/>
+                <w:spacing w:val="7"/>
+                <w:lang w:val="en-US" w:eastAsia="zh-CN"/>
+                <w14:textFill>
+                  <w14:solidFill>
+                    <w14:schemeClr w14:val="accent2"/>
+                  </w14:solidFill>
+                </w14:textFill>
+              </w:rPr>
+              <w:t>拷贝</w:t>
+            </w:r>
+          </w:p>
+        </w:tc>
+        <w:tc>
+          <w:tcPr>
+            <w:tcW w:w="0" w:type="auto"/>
+            <w:vAlign w:val="center"/>
+          </w:tcPr>
+          <w:p>
+            <w:pPr>
+              <w:jc w:val="both"/>
+              <w:rPr>
+                <w:rFonts w:hint="default" w:ascii="华文中宋" w:hAnsi="华文中宋" w:eastAsia="华文中宋" w:cs="华文中宋"/>
+                <w:b/>
+                <w:bCs/>
+                <w:color w:val="FF0000"/>
+                <w:spacing w:val="7"/>
+                <w:kern w:val="2"/>
+                <w:sz w:val="21"/>
+                <w:szCs w:val="21"/>
+                <w:lang w:val="en-US" w:eastAsia="zh-CN" w:bidi="ar-SA"/>
+              </w:rPr>
+            </w:pPr>
+            <w:r>
+              <w:rPr>
+                <w:rFonts w:hint="eastAsia"/>
+                <w:color w:val="FF0000"/>
+                <w:spacing w:val="7"/>
+                <w:lang w:val="en-US" w:eastAsia="zh-CN"/>
+              </w:rPr>
+              <w:t>clone()</w:t>
+            </w:r>
+          </w:p>
+        </w:tc>
+        <w:tc>
+          <w:tcPr>
+            <w:tcW w:w="0" w:type="auto"/>
+            <w:vAlign w:val="center"/>
+          </w:tcPr>
+          <w:p>
+            <w:pPr>
+              <w:jc w:val="both"/>
+              <w:rPr>
+                <w:rFonts w:hint="default" w:ascii="华文中宋" w:hAnsi="华文中宋" w:eastAsia="华文中宋" w:cs="华文中宋"/>
+                <w:b/>
+                <w:bCs/>
+                <w:color w:val="ED7D31" w:themeColor="accent2"/>
+                <w:spacing w:val="7"/>
+                <w:kern w:val="2"/>
+                <w:sz w:val="21"/>
+                <w:szCs w:val="21"/>
+                <w:lang w:val="en-US" w:eastAsia="zh-CN" w:bidi="ar-SA"/>
+                <w14:textFill>
+                  <w14:solidFill>
+                    <w14:schemeClr w14:val="accent2"/>
+                  </w14:solidFill>
+                </w14:textFill>
+              </w:rPr>
+            </w:pPr>
+            <w:r>
+              <w:rPr>
+                <w:rFonts w:hint="eastAsia"/>
+                <w:color w:val="EA82F1"/>
+                <w:spacing w:val="7"/>
+                <w:lang w:val="en-US" w:eastAsia="zh-CN"/>
+              </w:rPr>
+              <w:t>深拷贝</w:t>
+            </w:r>
+          </w:p>
+        </w:tc>
+      </w:tr>
+      <w:tr>
+        <w:tblPrEx>
+          <w:tblBorders>
+            <w:top w:val="single" w:color="auto" w:sz="4" w:space="0"/>
+            <w:left w:val="single" w:color="auto" w:sz="4" w:space="0"/>
+            <w:bottom w:val="single" w:color="auto" w:sz="4" w:space="0"/>
+            <w:right w:val="single" w:color="auto" w:sz="4" w:space="0"/>
+            <w:insideH w:val="single" w:color="auto" w:sz="4" w:space="0"/>
+            <w:insideV w:val="single" w:color="auto" w:sz="4" w:space="0"/>
+          </w:tblBorders>
+          <w:tblCellMar>
+            <w:top w:w="0" w:type="dxa"/>
+            <w:left w:w="108" w:type="dxa"/>
+            <w:bottom w:w="0" w:type="dxa"/>
+            <w:right w:w="108" w:type="dxa"/>
+          </w:tblCellMar>
+        </w:tblPrEx>
+        <w:trPr>
+          <w:trHeight w:val="151" w:hRule="atLeast"/>
+        </w:trPr>
+        <w:tc>
+          <w:tcPr>
+            <w:tcW w:w="0" w:type="auto"/>
+            <w:vMerge w:val="continue"/>
+            <w:tcBorders/>
+            <w:vAlign w:val="center"/>
+          </w:tcPr>
+          <w:p>
+            <w:pPr>
+              <w:jc w:val="both"/>
+              <w:rPr>
+                <w:rFonts w:hint="eastAsia"/>
+                <w:color w:val="ED7D31" w:themeColor="accent2"/>
+                <w:spacing w:val="7"/>
+                <w:lang w:val="en-US" w:eastAsia="zh-CN"/>
+                <w14:textFill>
+                  <w14:solidFill>
+                    <w14:schemeClr w14:val="accent2"/>
+                  </w14:solidFill>
+                </w14:textFill>
+              </w:rPr>
+            </w:pPr>
+          </w:p>
+        </w:tc>
+        <w:tc>
+          <w:tcPr>
+            <w:tcW w:w="0" w:type="auto"/>
+            <w:vAlign w:val="center"/>
+          </w:tcPr>
+          <w:p>
+            <w:pPr>
+              <w:jc w:val="both"/>
+              <w:rPr>
+                <w:rFonts w:hint="default"/>
+                <w:color w:val="FF0000"/>
+                <w:spacing w:val="7"/>
+                <w:lang w:val="en-US" w:eastAsia="zh-CN"/>
+              </w:rPr>
+            </w:pPr>
+            <w:r>
+              <w:rPr>
+                <w:rFonts w:hint="eastAsia"/>
+                <w:color w:val="FF0000"/>
+                <w:spacing w:val="7"/>
+                <w:lang w:val="en-US" w:eastAsia="zh-CN"/>
+              </w:rPr>
+              <w:t>convertTo(dst, rtype, w, b)</w:t>
+            </w:r>
+          </w:p>
+        </w:tc>
+        <w:tc>
+          <w:tcPr>
+            <w:tcW w:w="0" w:type="auto"/>
+            <w:vAlign w:val="center"/>
+          </w:tcPr>
+          <w:p>
+            <w:pPr>
+              <w:jc w:val="both"/>
+              <w:rPr>
+                <w:rFonts w:hint="default"/>
+                <w:color w:val="EA82F1"/>
+                <w:spacing w:val="7"/>
+                <w:lang w:val="en-US" w:eastAsia="zh-CN"/>
+              </w:rPr>
+            </w:pPr>
+            <w:r>
+              <w:rPr>
+                <w:rFonts w:hint="eastAsia"/>
+                <w:color w:val="EA82F1"/>
+                <w:spacing w:val="7"/>
+                <w:lang w:val="en-US" w:eastAsia="zh-CN"/>
+              </w:rPr>
+              <w:t>类型转换</w:t>
+            </w:r>
+            <w:r>
+              <w:rPr>
+                <w:rFonts w:hint="eastAsia" w:ascii="华文中宋" w:hAnsi="华文中宋" w:eastAsia="华文中宋" w:cs="华文中宋"/>
+                <w:b/>
+                <w:bCs/>
+                <w:color w:val="ED7D31" w:themeColor="accent2"/>
+                <w:kern w:val="2"/>
+                <w:sz w:val="21"/>
+                <w:szCs w:val="24"/>
+                <w:lang w:val="en-US" w:eastAsia="zh-CN" w:bidi="ar-SA"/>
+                <w14:textFill>
+                  <w14:solidFill>
+                    <w14:schemeClr w14:val="accent2"/>
+                  </w14:solidFill>
+                </w14:textFill>
+              </w:rPr>
+              <w:t>，并线性变换</w:t>
             </w:r>
           </w:p>
         </w:tc>
@@ -8722,12 +11424,6 @@
             <w:insideH w:val="single" w:color="auto" w:sz="4" w:space="0"/>
             <w:insideV w:val="single" w:color="auto" w:sz="4" w:space="0"/>
           </w:tblBorders>
-          <w:tblCellMar>
-            <w:top w:w="0" w:type="dxa"/>
-            <w:left w:w="108" w:type="dxa"/>
-            <w:bottom w:w="0" w:type="dxa"/>
-            <w:right w:w="108" w:type="dxa"/>
-          </w:tblCellMar>
         </w:tblPrEx>
         <w:trPr>
           <w:trHeight w:val="151" w:hRule="atLeast"/>
@@ -9435,6 +12131,107 @@
                 <w:lang w:val="en-US" w:eastAsia="zh-CN"/>
               </w:rPr>
               <w:t>拼接</w:t>
+            </w:r>
+          </w:p>
+        </w:tc>
+      </w:tr>
+      <w:tr>
+        <w:tblPrEx>
+          <w:tblBorders>
+            <w:top w:val="single" w:color="auto" w:sz="4" w:space="0"/>
+            <w:left w:val="single" w:color="auto" w:sz="4" w:space="0"/>
+            <w:bottom w:val="single" w:color="auto" w:sz="4" w:space="0"/>
+            <w:right w:val="single" w:color="auto" w:sz="4" w:space="0"/>
+            <w:insideH w:val="single" w:color="auto" w:sz="4" w:space="0"/>
+            <w:insideV w:val="single" w:color="auto" w:sz="4" w:space="0"/>
+          </w:tblBorders>
+          <w:tblCellMar>
+            <w:top w:w="0" w:type="dxa"/>
+            <w:left w:w="108" w:type="dxa"/>
+            <w:bottom w:w="0" w:type="dxa"/>
+            <w:right w:w="108" w:type="dxa"/>
+          </w:tblCellMar>
+        </w:tblPrEx>
+        <w:trPr>
+          <w:trHeight w:val="151" w:hRule="atLeast"/>
+        </w:trPr>
+        <w:tc>
+          <w:tcPr>
+            <w:tcW w:w="0" w:type="auto"/>
+            <w:vMerge w:val="continue"/>
+            <w:vAlign w:val="center"/>
+          </w:tcPr>
+          <w:p>
+            <w:pPr>
+              <w:jc w:val="both"/>
+              <w:rPr>
+                <w:rFonts w:hint="eastAsia"/>
+                <w:color w:val="ED7D31" w:themeColor="accent2"/>
+                <w:spacing w:val="7"/>
+                <w:lang w:val="en-US" w:eastAsia="zh-CN"/>
+                <w14:textFill>
+                  <w14:solidFill>
+                    <w14:schemeClr w14:val="accent2"/>
+                  </w14:solidFill>
+                </w14:textFill>
+              </w:rPr>
+            </w:pPr>
+          </w:p>
+        </w:tc>
+        <w:tc>
+          <w:tcPr>
+            <w:tcW w:w="0" w:type="auto"/>
+            <w:vAlign w:val="center"/>
+          </w:tcPr>
+          <w:p>
+            <w:pPr>
+              <w:jc w:val="both"/>
+              <w:rPr>
+                <w:rFonts w:hint="default"/>
+                <w:color w:val="FF0000"/>
+                <w:spacing w:val="7"/>
+                <w:lang w:val="en-US" w:eastAsia="zh-CN"/>
+              </w:rPr>
+            </w:pPr>
+            <w:r>
+              <w:rPr>
+                <w:rFonts w:hint="eastAsia"/>
+                <w:color w:val="FF0000"/>
+                <w:spacing w:val="7"/>
+                <w:lang w:val="en-US" w:eastAsia="zh-CN"/>
+              </w:rPr>
+              <w:t>transpose(src, dst)</w:t>
+            </w:r>
+          </w:p>
+        </w:tc>
+        <w:tc>
+          <w:tcPr>
+            <w:tcW w:w="0" w:type="auto"/>
+            <w:vAlign w:val="center"/>
+          </w:tcPr>
+          <w:p>
+            <w:pPr>
+              <w:jc w:val="both"/>
+              <w:rPr>
+                <w:rFonts w:hint="default"/>
+                <w:color w:val="ED7D31" w:themeColor="accent2"/>
+                <w:spacing w:val="7"/>
+                <w:lang w:val="en-US" w:eastAsia="zh-CN"/>
+                <w14:textFill>
+                  <w14:solidFill>
+                    <w14:schemeClr w14:val="accent2"/>
+                  </w14:solidFill>
+                </w14:textFill>
+              </w:rPr>
+            </w:pPr>
+            <w:r>
+              <w:rPr>
+                <w:rFonts w:hint="eastAsia"/>
+                <w:color w:val="EA82F1"/>
+                <w:spacing w:val="7"/>
+                <w:lang w:val="en-US" w:eastAsia="zh-CN"/>
+              </w:rPr>
+              <w:t>转置</w:t>
             </w:r>
           </w:p>
         </w:tc>
@@ -10450,7 +13247,43 @@
                 <w:spacing w:val="7"/>
                 <w:lang w:eastAsia="zh-CN"/>
               </w:rPr>
-              <w:t>polarToCart / cartToPolar(magnitude)</w:t>
+              <w:t>polarToCart / cartToPolar(</w:t>
+            </w:r>
+            <w:r>
+              <w:rPr>
+                <w:rFonts w:hint="eastAsia"/>
+                <w:color w:val="FF0000"/>
+                <w:spacing w:val="7"/>
+                <w:lang w:val="en-US" w:eastAsia="zh-CN"/>
+              </w:rPr>
+              <w:t xml:space="preserve">x, y, </w:t>
+            </w:r>
+            <w:r>
+              <w:rPr>
+                <w:rFonts w:hint="default"/>
+                <w:color w:val="FF0000"/>
+                <w:spacing w:val="7"/>
+                <w:lang w:eastAsia="zh-CN"/>
+              </w:rPr>
+              <w:t>magnitude</w:t>
+            </w:r>
+            <w:r>
+              <w:rPr>
+                <w:rFonts w:hint="eastAsia"/>
+                <w:color w:val="FF0000"/>
+                <w:spacing w:val="7"/>
+                <w:lang w:val="en-US" w:eastAsia="zh-CN"/>
+              </w:rPr>
+              <w:t>, angle</w:t>
+            </w:r>
+            <w:r>
+              <w:rPr>
+                <w:rFonts w:hint="default"/>
+                <w:color w:val="FF0000"/>
+                <w:spacing w:val="7"/>
+                <w:lang w:eastAsia="zh-CN"/>
+              </w:rPr>
+              <w:t>)</w:t>
             </w:r>
           </w:p>
         </w:tc>
@@ -10841,7 +13674,7 @@
         </w:tblCellMar>
       </w:tblPr>
       <w:tblGrid>
-        <w:gridCol w:w="3637"/>
+        <w:gridCol w:w="4622"/>
         <w:gridCol w:w="1113"/>
       </w:tblGrid>
       <w:tr>
@@ -11164,6 +13997,93 @@
               </w:rPr>
               <w:t>旋转</w:t>
             </w:r>
+          </w:p>
+        </w:tc>
+      </w:tr>
+      <w:tr>
+        <w:tblPrEx>
+          <w:tblBorders>
+            <w:top w:val="single" w:color="auto" w:sz="4" w:space="0"/>
+            <w:left w:val="single" w:color="auto" w:sz="4" w:space="0"/>
+            <w:bottom w:val="single" w:color="auto" w:sz="4" w:space="0"/>
+            <w:right w:val="single" w:color="auto" w:sz="4" w:space="0"/>
+            <w:insideH w:val="single" w:color="auto" w:sz="4" w:space="0"/>
+            <w:insideV w:val="single" w:color="auto" w:sz="4" w:space="0"/>
+          </w:tblBorders>
+          <w:tblCellMar>
+            <w:top w:w="0" w:type="dxa"/>
+            <w:left w:w="108" w:type="dxa"/>
+            <w:bottom w:w="0" w:type="dxa"/>
+            <w:right w:w="108" w:type="dxa"/>
+          </w:tblCellMar>
+        </w:tblPrEx>
+        <w:trPr>
+          <w:trHeight w:val="151" w:hRule="atLeast"/>
+        </w:trPr>
+        <w:tc>
+          <w:tcPr>
+            <w:tcW w:w="0" w:type="auto"/>
+            <w:vAlign w:val="center"/>
+          </w:tcPr>
+          <w:p>
+            <w:pPr>
+              <w:jc w:val="both"/>
+              <w:rPr>
+                <w:rFonts w:hint="default"/>
+                <w:color w:val="FF0000"/>
+                <w:spacing w:val="7"/>
+                <w:lang w:val="en-US" w:eastAsia="zh-CN"/>
+              </w:rPr>
+            </w:pPr>
+            <w:r>
+              <w:rPr>
+                <w:rFonts w:hint="eastAsia"/>
+                <w:color w:val="FF0000"/>
+                <w:spacing w:val="7"/>
+                <w:lang w:val="en-US" w:eastAsia="zh-CN"/>
+              </w:rPr>
+              <w:t xml:space="preserve">transposeND(src, </w:t>
+            </w:r>
+            <w:r>
+              <w:rPr>
+                <w:rFonts w:hint="eastAsia"/>
+                <w:color w:val="ED7D31" w:themeColor="accent2"/>
+                <w:spacing w:val="7"/>
+                <w:lang w:val="en-US" w:eastAsia="zh-CN"/>
+                <w14:textFill>
+                  <w14:solidFill>
+                    <w14:schemeClr w14:val="accent2"/>
+                  </w14:solidFill>
+                </w14:textFill>
+              </w:rPr>
+              <w:t xml:space="preserve">vector&lt;int&gt; </w:t>
+            </w:r>
+            <w:r>
+              <w:rPr>
+                <w:rFonts w:hint="eastAsia"/>
+                <w:color w:val="FF0000"/>
+                <w:spacing w:val="7"/>
+                <w:lang w:val="en-US" w:eastAsia="zh-CN"/>
+              </w:rPr>
+              <w:t>order, dst)</w:t>
+            </w:r>
+          </w:p>
+        </w:tc>
+        <w:tc>
+          <w:tcPr>
+            <w:tcW w:w="0" w:type="auto"/>
+            <w:vAlign w:val="center"/>
+          </w:tcPr>
+          <w:p>
+            <w:pPr>
+              <w:jc w:val="both"/>
+              <w:rPr>
+                <w:rFonts w:hint="eastAsia"/>
+                <w:color w:val="EA82F1"/>
+                <w:spacing w:val="7"/>
+                <w:lang w:val="en-US" w:eastAsia="zh-CN"/>
+              </w:rPr>
+            </w:pPr>
           </w:p>
         </w:tc>
       </w:tr>
@@ -11215,8 +14135,19 @@
         <w:pStyle w:val="3"/>
         <w:bidi w:val="0"/>
         <w:rPr>
-          <w:rFonts w:hint="default"/>
-          <w:lang w:val="en-US" w:eastAsia="zh-CN"/>
+          <w:rFonts w:hint="eastAsia" w:ascii="华文中宋" w:hAnsi="华文中宋" w:eastAsia="华文中宋" w:cs="华文中宋"/>
+          <w:b/>
+          <w:bCs/>
+          <w:color w:val="ED7D31" w:themeColor="accent2"/>
+          <w:kern w:val="2"/>
+          <w:sz w:val="21"/>
+          <w:szCs w:val="24"/>
+          <w:lang w:val="en-US" w:eastAsia="zh-CN" w:bidi="ar-SA"/>
+          <w14:textFill>
+            <w14:solidFill>
+              <w14:schemeClr w14:val="accent2"/>
+            </w14:solidFill>
+          </w14:textFill>
         </w:rPr>
       </w:pPr>
       <w:r>
@@ -11224,8 +14155,796 @@
           <w:rFonts w:hint="eastAsia"/>
           <w:lang w:val="en-US" w:eastAsia="zh-CN"/>
         </w:rPr>
-        <w:t>高级highgui.hpp：</w:t>
+        <w:t>交互highgui.hpp：</w:t>
       </w:r>
+    </w:p>
+    <w:tbl>
+      <w:tblPr>
+        <w:tblStyle w:val="9"/>
+        <w:tblW w:w="0" w:type="auto"/>
+        <w:tblInd w:w="0" w:type="dxa"/>
+        <w:tblBorders>
+          <w:top w:val="single" w:color="auto" w:sz="4" w:space="0"/>
+          <w:left w:val="single" w:color="auto" w:sz="4" w:space="0"/>
+          <w:bottom w:val="single" w:color="auto" w:sz="4" w:space="0"/>
+          <w:right w:val="single" w:color="auto" w:sz="4" w:space="0"/>
+          <w:insideH w:val="single" w:color="auto" w:sz="4" w:space="0"/>
+          <w:insideV w:val="single" w:color="auto" w:sz="4" w:space="0"/>
+        </w:tblBorders>
+        <w:tblLayout w:type="autofit"/>
+        <w:tblCellMar>
+          <w:left w:w="108" w:type="dxa"/>
+          <w:right w:w="108" w:type="dxa"/>
+        </w:tblCellMar>
+      </w:tblPr>
+      <w:tblGrid>
+        <w:gridCol w:w="1421"/>
+        <w:gridCol w:w="4367"/>
+        <w:gridCol w:w="2359"/>
+      </w:tblGrid>
+      <w:tr>
+        <w:tblPrEx>
+          <w:tblBorders>
+            <w:top w:val="single" w:color="auto" w:sz="4" w:space="0"/>
+            <w:left w:val="single" w:color="auto" w:sz="4" w:space="0"/>
+            <w:bottom w:val="single" w:color="auto" w:sz="4" w:space="0"/>
+            <w:right w:val="single" w:color="auto" w:sz="4" w:space="0"/>
+            <w:insideH w:val="single" w:color="auto" w:sz="4" w:space="0"/>
+            <w:insideV w:val="single" w:color="auto" w:sz="4" w:space="0"/>
+          </w:tblBorders>
+          <w:tblCellMar>
+            <w:left w:w="108" w:type="dxa"/>
+            <w:right w:w="108" w:type="dxa"/>
+          </w:tblCellMar>
+        </w:tblPrEx>
+        <w:tc>
+          <w:tcPr>
+            <w:tcW w:w="0" w:type="auto"/>
+            <w:gridSpan w:val="3"/>
+          </w:tcPr>
+          <w:p>
+            <w:pPr>
+              <w:pStyle w:val="12"/>
+              <w:bidi w:val="0"/>
+              <w:rPr>
+                <w:rFonts w:hint="eastAsia" w:cs="华文中宋"/>
+                <w:b/>
+                <w:bCs/>
+                <w:color w:val="ED7D31" w:themeColor="accent2"/>
+                <w:kern w:val="2"/>
+                <w:sz w:val="21"/>
+                <w:szCs w:val="24"/>
+                <w:vertAlign w:val="baseline"/>
+                <w:lang w:val="en-US" w:eastAsia="zh-CN" w:bidi="ar-SA"/>
+                <w14:textFill>
+                  <w14:solidFill>
+                    <w14:schemeClr w14:val="accent2"/>
+                  </w14:solidFill>
+                </w14:textFill>
+              </w:rPr>
+            </w:pPr>
+            <w:r>
+              <w:rPr>
+                <w:rFonts w:hint="eastAsia" w:cs="华文中宋"/>
+                <w:b/>
+                <w:bCs/>
+                <w:color w:val="ED7D31" w:themeColor="accent2"/>
+                <w:kern w:val="2"/>
+                <w:sz w:val="21"/>
+                <w:szCs w:val="24"/>
+                <w:vertAlign w:val="baseline"/>
+                <w:lang w:val="en-US" w:eastAsia="zh-CN" w:bidi="ar-SA"/>
+                <w14:textFill>
+                  <w14:solidFill>
+                    <w14:schemeClr w14:val="accent2"/>
+                  </w14:solidFill>
+                </w14:textFill>
+              </w:rPr>
+              <w:t>图像编码：</w:t>
+            </w:r>
+          </w:p>
+        </w:tc>
+      </w:tr>
+      <w:tr>
+        <w:tblPrEx>
+          <w:tblBorders>
+            <w:top w:val="single" w:color="auto" w:sz="4" w:space="0"/>
+            <w:left w:val="single" w:color="auto" w:sz="4" w:space="0"/>
+            <w:bottom w:val="single" w:color="auto" w:sz="4" w:space="0"/>
+            <w:right w:val="single" w:color="auto" w:sz="4" w:space="0"/>
+            <w:insideH w:val="single" w:color="auto" w:sz="4" w:space="0"/>
+            <w:insideV w:val="single" w:color="auto" w:sz="4" w:space="0"/>
+          </w:tblBorders>
+          <w:tblCellMar>
+            <w:left w:w="108" w:type="dxa"/>
+            <w:right w:w="108" w:type="dxa"/>
+          </w:tblCellMar>
+        </w:tblPrEx>
+        <w:tc>
+          <w:tcPr>
+            <w:tcW w:w="0" w:type="auto"/>
+            <w:vAlign w:val="top"/>
+          </w:tcPr>
+          <w:p>
+            <w:pPr>
+              <w:pStyle w:val="12"/>
+              <w:bidi w:val="0"/>
+              <w:rPr>
+                <w:rFonts w:hint="eastAsia" w:cs="华文中宋"/>
+                <w:b/>
+                <w:bCs/>
+                <w:color w:val="FF0000"/>
+                <w:spacing w:val="7"/>
+                <w:kern w:val="2"/>
+                <w:sz w:val="21"/>
+                <w:szCs w:val="21"/>
+                <w:lang w:val="en-US" w:eastAsia="zh-CN" w:bidi="ar-SA"/>
+              </w:rPr>
+            </w:pPr>
+            <w:r>
+              <w:rPr>
+                <w:rFonts w:hint="eastAsia" w:cs="华文中宋"/>
+                <w:b/>
+                <w:bCs/>
+                <w:color w:val="FF0000"/>
+                <w:spacing w:val="7"/>
+                <w:kern w:val="2"/>
+                <w:sz w:val="21"/>
+                <w:szCs w:val="21"/>
+                <w:lang w:val="en-US" w:eastAsia="zh-CN" w:bidi="ar-SA"/>
+              </w:rPr>
+              <w:t>.png</w:t>
+            </w:r>
+          </w:p>
+        </w:tc>
+        <w:tc>
+          <w:tcPr>
+            <w:tcW w:w="0" w:type="auto"/>
+            <w:vAlign w:val="top"/>
+          </w:tcPr>
+          <w:p>
+            <w:pPr>
+              <w:pStyle w:val="12"/>
+              <w:bidi w:val="0"/>
+              <w:rPr>
+                <w:rFonts w:hint="eastAsia" w:cs="华文中宋"/>
+                <w:b/>
+                <w:bCs/>
+                <w:color w:val="EA82F1"/>
+                <w:spacing w:val="7"/>
+                <w:kern w:val="2"/>
+                <w:sz w:val="21"/>
+                <w:szCs w:val="21"/>
+                <w:lang w:val="en-US" w:eastAsia="zh-CN" w:bidi="ar-SA"/>
+              </w:rPr>
+            </w:pPr>
+            <w:r>
+              <w:rPr>
+                <w:rFonts w:hint="eastAsia" w:cs="华文中宋"/>
+                <w:b/>
+                <w:bCs/>
+                <w:color w:val="EA82F1"/>
+                <w:spacing w:val="7"/>
+                <w:kern w:val="2"/>
+                <w:sz w:val="21"/>
+                <w:szCs w:val="21"/>
+                <w:lang w:val="en-US" w:eastAsia="zh-CN" w:bidi="ar-SA"/>
+              </w:rPr>
+              <w:t>CV_8U / CV_16U</w:t>
+            </w:r>
+          </w:p>
+        </w:tc>
+        <w:tc>
+          <w:tcPr>
+            <w:tcW w:w="0" w:type="auto"/>
+            <w:vAlign w:val="top"/>
+          </w:tcPr>
+          <w:p>
+            <w:pPr>
+              <w:pStyle w:val="12"/>
+              <w:bidi w:val="0"/>
+              <w:rPr>
+                <w:rFonts w:hint="eastAsia" w:cs="华文中宋"/>
+                <w:b/>
+                <w:bCs/>
+                <w:color w:val="ED7D31" w:themeColor="accent2"/>
+                <w:kern w:val="2"/>
+                <w:sz w:val="21"/>
+                <w:szCs w:val="24"/>
+                <w:vertAlign w:val="baseline"/>
+                <w:lang w:val="en-US" w:eastAsia="zh-CN" w:bidi="ar-SA"/>
+                <w14:textFill>
+                  <w14:solidFill>
+                    <w14:schemeClr w14:val="accent2"/>
+                  </w14:solidFill>
+                </w14:textFill>
+              </w:rPr>
+            </w:pPr>
+            <w:r>
+              <w:rPr>
+                <w:rFonts w:hint="eastAsia" w:cs="华文中宋"/>
+                <w:b/>
+                <w:bCs/>
+                <w:color w:val="ED7D31" w:themeColor="accent2"/>
+                <w:kern w:val="2"/>
+                <w:sz w:val="21"/>
+                <w:szCs w:val="24"/>
+                <w:vertAlign w:val="baseline"/>
+                <w:lang w:val="en-US" w:eastAsia="zh-CN" w:bidi="ar-SA"/>
+                <w14:textFill>
+                  <w14:solidFill>
+                    <w14:schemeClr w14:val="accent2"/>
+                  </w14:solidFill>
+                </w14:textFill>
+              </w:rPr>
+              <w:t>无损压缩，支持BGRA</w:t>
+            </w:r>
+          </w:p>
+        </w:tc>
+      </w:tr>
+      <w:tr>
+        <w:tblPrEx>
+          <w:tblBorders>
+            <w:top w:val="single" w:color="auto" w:sz="4" w:space="0"/>
+            <w:left w:val="single" w:color="auto" w:sz="4" w:space="0"/>
+            <w:bottom w:val="single" w:color="auto" w:sz="4" w:space="0"/>
+            <w:right w:val="single" w:color="auto" w:sz="4" w:space="0"/>
+            <w:insideH w:val="single" w:color="auto" w:sz="4" w:space="0"/>
+            <w:insideV w:val="single" w:color="auto" w:sz="4" w:space="0"/>
+          </w:tblBorders>
+          <w:tblCellMar>
+            <w:left w:w="108" w:type="dxa"/>
+            <w:right w:w="108" w:type="dxa"/>
+          </w:tblCellMar>
+        </w:tblPrEx>
+        <w:tc>
+          <w:tcPr>
+            <w:tcW w:w="0" w:type="auto"/>
+          </w:tcPr>
+          <w:p>
+            <w:pPr>
+              <w:pStyle w:val="12"/>
+              <w:bidi w:val="0"/>
+              <w:rPr>
+                <w:rFonts w:hint="default" w:ascii="华文中宋" w:hAnsi="华文中宋" w:eastAsia="华文中宋" w:cs="华文中宋"/>
+                <w:b/>
+                <w:bCs/>
+                <w:color w:val="FF0000"/>
+                <w:spacing w:val="7"/>
+                <w:kern w:val="2"/>
+                <w:sz w:val="21"/>
+                <w:szCs w:val="21"/>
+                <w:lang w:val="en-US" w:eastAsia="zh-CN" w:bidi="ar-SA"/>
+              </w:rPr>
+            </w:pPr>
+            <w:r>
+              <w:rPr>
+                <w:rFonts w:hint="eastAsia" w:cs="华文中宋"/>
+                <w:b/>
+                <w:bCs/>
+                <w:color w:val="FF0000"/>
+                <w:spacing w:val="7"/>
+                <w:kern w:val="2"/>
+                <w:sz w:val="21"/>
+                <w:szCs w:val="21"/>
+                <w:lang w:val="en-US" w:eastAsia="zh-CN" w:bidi="ar-SA"/>
+              </w:rPr>
+              <w:t>.jpg / .jpeg</w:t>
+            </w:r>
+          </w:p>
+        </w:tc>
+        <w:tc>
+          <w:tcPr>
+            <w:tcW w:w="0" w:type="auto"/>
+          </w:tcPr>
+          <w:p>
+            <w:pPr>
+              <w:pStyle w:val="12"/>
+              <w:bidi w:val="0"/>
+              <w:rPr>
+                <w:rFonts w:hint="default" w:ascii="华文中宋" w:hAnsi="华文中宋" w:eastAsia="华文中宋" w:cs="华文中宋"/>
+                <w:b/>
+                <w:bCs/>
+                <w:color w:val="EA82F1"/>
+                <w:spacing w:val="7"/>
+                <w:kern w:val="2"/>
+                <w:sz w:val="21"/>
+                <w:szCs w:val="21"/>
+                <w:lang w:val="en-US" w:eastAsia="zh-CN" w:bidi="ar-SA"/>
+              </w:rPr>
+            </w:pPr>
+            <w:r>
+              <w:rPr>
+                <w:rFonts w:hint="eastAsia" w:cs="华文中宋"/>
+                <w:b/>
+                <w:bCs/>
+                <w:color w:val="EA82F1"/>
+                <w:spacing w:val="7"/>
+                <w:kern w:val="2"/>
+                <w:sz w:val="21"/>
+                <w:szCs w:val="21"/>
+                <w:lang w:val="en-US" w:eastAsia="zh-CN" w:bidi="ar-SA"/>
+              </w:rPr>
+              <w:t>CV_8U / CV_16U</w:t>
+            </w:r>
+          </w:p>
+        </w:tc>
+        <w:tc>
+          <w:tcPr>
+            <w:tcW w:w="0" w:type="auto"/>
+          </w:tcPr>
+          <w:p>
+            <w:pPr>
+              <w:pStyle w:val="12"/>
+              <w:bidi w:val="0"/>
+              <w:rPr>
+                <w:rFonts w:hint="default" w:ascii="华文中宋" w:hAnsi="华文中宋" w:eastAsia="华文中宋" w:cs="华文中宋"/>
+                <w:b/>
+                <w:bCs/>
+                <w:color w:val="ED7D31" w:themeColor="accent2"/>
+                <w:kern w:val="2"/>
+                <w:sz w:val="21"/>
+                <w:szCs w:val="24"/>
+                <w:vertAlign w:val="baseline"/>
+                <w:lang w:val="en-US" w:eastAsia="zh-CN" w:bidi="ar-SA"/>
+                <w14:textFill>
+                  <w14:solidFill>
+                    <w14:schemeClr w14:val="accent2"/>
+                  </w14:solidFill>
+                </w14:textFill>
+              </w:rPr>
+            </w:pPr>
+            <w:r>
+              <w:rPr>
+                <w:rFonts w:hint="eastAsia" w:cs="华文中宋"/>
+                <w:b/>
+                <w:bCs/>
+                <w:color w:val="ED7D31" w:themeColor="accent2"/>
+                <w:kern w:val="2"/>
+                <w:sz w:val="21"/>
+                <w:szCs w:val="24"/>
+                <w:vertAlign w:val="baseline"/>
+                <w:lang w:val="en-US" w:eastAsia="zh-CN" w:bidi="ar-SA"/>
+                <w14:textFill>
+                  <w14:solidFill>
+                    <w14:schemeClr w14:val="accent2"/>
+                  </w14:solidFill>
+                </w14:textFill>
+              </w:rPr>
+              <w:t>有损压缩</w:t>
+            </w:r>
+          </w:p>
+        </w:tc>
+      </w:tr>
+      <w:tr>
+        <w:tblPrEx>
+          <w:tblBorders>
+            <w:top w:val="single" w:color="auto" w:sz="4" w:space="0"/>
+            <w:left w:val="single" w:color="auto" w:sz="4" w:space="0"/>
+            <w:bottom w:val="single" w:color="auto" w:sz="4" w:space="0"/>
+            <w:right w:val="single" w:color="auto" w:sz="4" w:space="0"/>
+            <w:insideH w:val="single" w:color="auto" w:sz="4" w:space="0"/>
+            <w:insideV w:val="single" w:color="auto" w:sz="4" w:space="0"/>
+          </w:tblBorders>
+          <w:tblCellMar>
+            <w:left w:w="108" w:type="dxa"/>
+            <w:right w:w="108" w:type="dxa"/>
+          </w:tblCellMar>
+        </w:tblPrEx>
+        <w:tc>
+          <w:tcPr>
+            <w:tcW w:w="0" w:type="auto"/>
+          </w:tcPr>
+          <w:p>
+            <w:pPr>
+              <w:pStyle w:val="12"/>
+              <w:bidi w:val="0"/>
+              <w:rPr>
+                <w:rFonts w:hint="default" w:cs="华文中宋"/>
+                <w:b/>
+                <w:bCs/>
+                <w:color w:val="FF0000"/>
+                <w:spacing w:val="7"/>
+                <w:kern w:val="2"/>
+                <w:sz w:val="21"/>
+                <w:szCs w:val="21"/>
+                <w:lang w:val="en-US" w:eastAsia="zh-CN" w:bidi="ar-SA"/>
+              </w:rPr>
+            </w:pPr>
+            <w:r>
+              <w:rPr>
+                <w:rFonts w:hint="eastAsia" w:cs="华文中宋"/>
+                <w:b/>
+                <w:bCs/>
+                <w:color w:val="FF0000"/>
+                <w:spacing w:val="7"/>
+                <w:kern w:val="2"/>
+                <w:sz w:val="21"/>
+                <w:szCs w:val="21"/>
+                <w:lang w:val="en-US" w:eastAsia="zh-CN" w:bidi="ar-SA"/>
+              </w:rPr>
+              <w:t>.tiff</w:t>
+            </w:r>
+          </w:p>
+        </w:tc>
+        <w:tc>
+          <w:tcPr>
+            <w:tcW w:w="0" w:type="auto"/>
+          </w:tcPr>
+          <w:p>
+            <w:pPr>
+              <w:pStyle w:val="12"/>
+              <w:bidi w:val="0"/>
+              <w:rPr>
+                <w:rFonts w:hint="default" w:ascii="华文中宋" w:hAnsi="华文中宋" w:eastAsia="华文中宋" w:cs="华文中宋"/>
+                <w:b/>
+                <w:bCs/>
+                <w:color w:val="EA82F1"/>
+                <w:spacing w:val="7"/>
+                <w:kern w:val="2"/>
+                <w:sz w:val="21"/>
+                <w:szCs w:val="21"/>
+                <w:lang w:val="en-US" w:eastAsia="zh-CN" w:bidi="ar-SA"/>
+              </w:rPr>
+            </w:pPr>
+            <w:r>
+              <w:rPr>
+                <w:rFonts w:hint="eastAsia" w:cs="华文中宋"/>
+                <w:b/>
+                <w:bCs/>
+                <w:color w:val="EA82F1"/>
+                <w:spacing w:val="7"/>
+                <w:kern w:val="2"/>
+                <w:sz w:val="21"/>
+                <w:szCs w:val="21"/>
+                <w:lang w:val="en-US" w:eastAsia="zh-CN" w:bidi="ar-SA"/>
+              </w:rPr>
+              <w:t>CV_8U / CV_16U / CV_32F / CV_64F</w:t>
+            </w:r>
+          </w:p>
+        </w:tc>
+        <w:tc>
+          <w:tcPr>
+            <w:tcW w:w="0" w:type="auto"/>
+          </w:tcPr>
+          <w:p>
+            <w:pPr>
+              <w:pStyle w:val="12"/>
+              <w:bidi w:val="0"/>
+              <w:rPr>
+                <w:rFonts w:hint="default" w:cs="华文中宋"/>
+                <w:b/>
+                <w:bCs/>
+                <w:color w:val="ED7D31" w:themeColor="accent2"/>
+                <w:kern w:val="2"/>
+                <w:sz w:val="21"/>
+                <w:szCs w:val="24"/>
+                <w:vertAlign w:val="baseline"/>
+                <w:lang w:val="en-US" w:eastAsia="zh-CN" w:bidi="ar-SA"/>
+                <w14:textFill>
+                  <w14:solidFill>
+                    <w14:schemeClr w14:val="accent2"/>
+                  </w14:solidFill>
+                </w14:textFill>
+              </w:rPr>
+            </w:pPr>
+            <w:r>
+              <w:rPr>
+                <w:rFonts w:hint="eastAsia" w:cs="华文中宋"/>
+                <w:b/>
+                <w:bCs/>
+                <w:color w:val="ED7D31" w:themeColor="accent2"/>
+                <w:kern w:val="2"/>
+                <w:sz w:val="21"/>
+                <w:szCs w:val="24"/>
+                <w:vertAlign w:val="baseline"/>
+                <w:lang w:val="en-US" w:eastAsia="zh-CN" w:bidi="ar-SA"/>
+                <w14:textFill>
+                  <w14:solidFill>
+                    <w14:schemeClr w14:val="accent2"/>
+                  </w14:solidFill>
+                </w14:textFill>
+              </w:rPr>
+              <w:t>支持多图像</w:t>
+            </w:r>
+          </w:p>
+        </w:tc>
+      </w:tr>
+      <w:tr>
+        <w:tblPrEx>
+          <w:tblBorders>
+            <w:top w:val="single" w:color="auto" w:sz="4" w:space="0"/>
+            <w:left w:val="single" w:color="auto" w:sz="4" w:space="0"/>
+            <w:bottom w:val="single" w:color="auto" w:sz="4" w:space="0"/>
+            <w:right w:val="single" w:color="auto" w:sz="4" w:space="0"/>
+            <w:insideH w:val="single" w:color="auto" w:sz="4" w:space="0"/>
+            <w:insideV w:val="single" w:color="auto" w:sz="4" w:space="0"/>
+          </w:tblBorders>
+          <w:tblCellMar>
+            <w:left w:w="108" w:type="dxa"/>
+            <w:right w:w="108" w:type="dxa"/>
+          </w:tblCellMar>
+        </w:tblPrEx>
+        <w:tc>
+          <w:tcPr>
+            <w:tcW w:w="0" w:type="auto"/>
+            <w:vAlign w:val="top"/>
+          </w:tcPr>
+          <w:p>
+            <w:pPr>
+              <w:pStyle w:val="12"/>
+              <w:bidi w:val="0"/>
+              <w:rPr>
+                <w:rFonts w:hint="default" w:ascii="华文中宋" w:hAnsi="华文中宋" w:eastAsia="华文中宋" w:cs="华文中宋"/>
+                <w:b/>
+                <w:bCs/>
+                <w:color w:val="FF0000"/>
+                <w:spacing w:val="7"/>
+                <w:kern w:val="2"/>
+                <w:sz w:val="21"/>
+                <w:szCs w:val="21"/>
+                <w:lang w:val="en-US" w:eastAsia="zh-CN" w:bidi="ar-SA"/>
+              </w:rPr>
+            </w:pPr>
+            <w:r>
+              <w:rPr>
+                <w:rFonts w:hint="eastAsia" w:ascii="华文中宋" w:hAnsi="华文中宋" w:eastAsia="华文中宋" w:cs="华文中宋"/>
+                <w:b/>
+                <w:bCs/>
+                <w:color w:val="FF0000"/>
+                <w:spacing w:val="7"/>
+                <w:kern w:val="2"/>
+                <w:sz w:val="21"/>
+                <w:szCs w:val="21"/>
+                <w:lang w:val="en-US" w:eastAsia="zh-CN" w:bidi="ar-SA"/>
+              </w:rPr>
+              <w:t>.exr</w:t>
+            </w:r>
+          </w:p>
+        </w:tc>
+        <w:tc>
+          <w:tcPr>
+            <w:tcW w:w="0" w:type="auto"/>
+            <w:vAlign w:val="top"/>
+          </w:tcPr>
+          <w:p>
+            <w:pPr>
+              <w:pStyle w:val="12"/>
+              <w:bidi w:val="0"/>
+              <w:rPr>
+                <w:rFonts w:hint="default" w:ascii="华文中宋" w:hAnsi="华文中宋" w:eastAsia="华文中宋" w:cs="华文中宋"/>
+                <w:b/>
+                <w:bCs/>
+                <w:color w:val="EA82F1"/>
+                <w:spacing w:val="7"/>
+                <w:kern w:val="2"/>
+                <w:sz w:val="21"/>
+                <w:szCs w:val="21"/>
+                <w:lang w:val="en-US" w:eastAsia="zh-CN" w:bidi="ar-SA"/>
+              </w:rPr>
+            </w:pPr>
+            <w:r>
+              <w:rPr>
+                <w:rFonts w:hint="eastAsia" w:ascii="华文中宋" w:hAnsi="华文中宋" w:eastAsia="华文中宋" w:cs="华文中宋"/>
+                <w:b/>
+                <w:bCs/>
+                <w:color w:val="EA82F1"/>
+                <w:spacing w:val="7"/>
+                <w:kern w:val="2"/>
+                <w:sz w:val="21"/>
+                <w:szCs w:val="21"/>
+                <w:lang w:val="en-US" w:eastAsia="zh-CN" w:bidi="ar-SA"/>
+              </w:rPr>
+              <w:t>CV_32F</w:t>
+            </w:r>
+          </w:p>
+        </w:tc>
+        <w:tc>
+          <w:tcPr>
+            <w:tcW w:w="0" w:type="auto"/>
+            <w:vAlign w:val="top"/>
+          </w:tcPr>
+          <w:p>
+            <w:pPr>
+              <w:pStyle w:val="12"/>
+              <w:bidi w:val="0"/>
+              <w:rPr>
+                <w:rFonts w:hint="default" w:ascii="华文中宋" w:hAnsi="华文中宋" w:eastAsia="华文中宋" w:cs="华文中宋"/>
+                <w:b/>
+                <w:bCs/>
+                <w:color w:val="ED7D31" w:themeColor="accent2"/>
+                <w:kern w:val="2"/>
+                <w:sz w:val="21"/>
+                <w:szCs w:val="24"/>
+                <w:vertAlign w:val="baseline"/>
+                <w:lang w:val="en-US" w:eastAsia="zh-CN" w:bidi="ar-SA"/>
+                <w14:textFill>
+                  <w14:solidFill>
+                    <w14:schemeClr w14:val="accent2"/>
+                  </w14:solidFill>
+                </w14:textFill>
+              </w:rPr>
+            </w:pPr>
+            <w:r>
+              <w:rPr>
+                <w:rFonts w:hint="eastAsia" w:cs="华文中宋"/>
+                <w:b/>
+                <w:bCs/>
+                <w:color w:val="ED7D31" w:themeColor="accent2"/>
+                <w:kern w:val="2"/>
+                <w:sz w:val="21"/>
+                <w:szCs w:val="24"/>
+                <w:vertAlign w:val="baseline"/>
+                <w:lang w:val="en-US" w:eastAsia="zh-CN" w:bidi="ar-SA"/>
+                <w14:textFill>
+                  <w14:solidFill>
+                    <w14:schemeClr w14:val="accent2"/>
+                  </w14:solidFill>
+                </w14:textFill>
+              </w:rPr>
+              <w:t>支持压缩</w:t>
+            </w:r>
+          </w:p>
+        </w:tc>
+      </w:tr>
+      <w:tr>
+        <w:tblPrEx>
+          <w:tblBorders>
+            <w:top w:val="single" w:color="auto" w:sz="4" w:space="0"/>
+            <w:left w:val="single" w:color="auto" w:sz="4" w:space="0"/>
+            <w:bottom w:val="single" w:color="auto" w:sz="4" w:space="0"/>
+            <w:right w:val="single" w:color="auto" w:sz="4" w:space="0"/>
+            <w:insideH w:val="single" w:color="auto" w:sz="4" w:space="0"/>
+            <w:insideV w:val="single" w:color="auto" w:sz="4" w:space="0"/>
+          </w:tblBorders>
+          <w:tblCellMar>
+            <w:left w:w="108" w:type="dxa"/>
+            <w:right w:w="108" w:type="dxa"/>
+          </w:tblCellMar>
+        </w:tblPrEx>
+        <w:tc>
+          <w:tcPr>
+            <w:tcW w:w="0" w:type="auto"/>
+            <w:vAlign w:val="top"/>
+          </w:tcPr>
+          <w:p>
+            <w:pPr>
+              <w:pStyle w:val="12"/>
+              <w:bidi w:val="0"/>
+              <w:rPr>
+                <w:rFonts w:hint="eastAsia" w:ascii="华文中宋" w:hAnsi="华文中宋" w:eastAsia="华文中宋" w:cs="华文中宋"/>
+                <w:b/>
+                <w:bCs/>
+                <w:color w:val="FF0000"/>
+                <w:spacing w:val="7"/>
+                <w:kern w:val="2"/>
+                <w:sz w:val="21"/>
+                <w:szCs w:val="21"/>
+                <w:lang w:val="en-US" w:eastAsia="zh-CN" w:bidi="ar-SA"/>
+              </w:rPr>
+            </w:pPr>
+            <w:r>
+              <w:rPr>
+                <w:rFonts w:hint="eastAsia" w:ascii="华文中宋" w:hAnsi="华文中宋" w:eastAsia="华文中宋" w:cs="华文中宋"/>
+                <w:b/>
+                <w:bCs/>
+                <w:color w:val="FF0000"/>
+                <w:spacing w:val="7"/>
+                <w:kern w:val="2"/>
+                <w:sz w:val="21"/>
+                <w:szCs w:val="21"/>
+                <w:lang w:val="en-US" w:eastAsia="zh-CN" w:bidi="ar-SA"/>
+              </w:rPr>
+              <w:t>.hdr</w:t>
+            </w:r>
+          </w:p>
+        </w:tc>
+        <w:tc>
+          <w:tcPr>
+            <w:tcW w:w="0" w:type="auto"/>
+            <w:vAlign w:val="top"/>
+          </w:tcPr>
+          <w:p>
+            <w:pPr>
+              <w:pStyle w:val="12"/>
+              <w:bidi w:val="0"/>
+              <w:rPr>
+                <w:rFonts w:hint="eastAsia" w:ascii="华文中宋" w:hAnsi="华文中宋" w:eastAsia="华文中宋" w:cs="华文中宋"/>
+                <w:b/>
+                <w:bCs/>
+                <w:color w:val="EA82F1"/>
+                <w:spacing w:val="7"/>
+                <w:kern w:val="2"/>
+                <w:sz w:val="21"/>
+                <w:szCs w:val="21"/>
+                <w:lang w:val="en-US" w:eastAsia="zh-CN" w:bidi="ar-SA"/>
+              </w:rPr>
+            </w:pPr>
+            <w:r>
+              <w:rPr>
+                <w:rFonts w:hint="eastAsia" w:ascii="华文中宋" w:hAnsi="华文中宋" w:eastAsia="华文中宋" w:cs="华文中宋"/>
+                <w:b/>
+                <w:bCs/>
+                <w:color w:val="EA82F1"/>
+                <w:spacing w:val="7"/>
+                <w:kern w:val="2"/>
+                <w:sz w:val="21"/>
+                <w:szCs w:val="21"/>
+                <w:lang w:val="en-US" w:eastAsia="zh-CN" w:bidi="ar-SA"/>
+              </w:rPr>
+              <w:t>CV_32F</w:t>
+            </w:r>
+          </w:p>
+        </w:tc>
+        <w:tc>
+          <w:tcPr>
+            <w:tcW w:w="0" w:type="auto"/>
+            <w:vAlign w:val="top"/>
+          </w:tcPr>
+          <w:p>
+            <w:pPr>
+              <w:pStyle w:val="12"/>
+              <w:bidi w:val="0"/>
+              <w:rPr>
+                <w:rFonts w:hint="default" w:ascii="华文中宋" w:hAnsi="华文中宋" w:eastAsia="华文中宋" w:cs="华文中宋"/>
+                <w:b/>
+                <w:bCs/>
+                <w:color w:val="ED7D31" w:themeColor="accent2"/>
+                <w:kern w:val="2"/>
+                <w:sz w:val="21"/>
+                <w:szCs w:val="24"/>
+                <w:vertAlign w:val="baseline"/>
+                <w:lang w:val="en-US" w:eastAsia="zh-CN" w:bidi="ar-SA"/>
+                <w14:textFill>
+                  <w14:solidFill>
+                    <w14:schemeClr w14:val="accent2"/>
+                  </w14:solidFill>
+                </w14:textFill>
+              </w:rPr>
+            </w:pPr>
+            <w:r>
+              <w:rPr>
+                <w:rFonts w:hint="eastAsia" w:cs="华文中宋"/>
+                <w:b/>
+                <w:bCs/>
+                <w:color w:val="ED7D31" w:themeColor="accent2"/>
+                <w:kern w:val="2"/>
+                <w:sz w:val="21"/>
+                <w:szCs w:val="24"/>
+                <w:vertAlign w:val="baseline"/>
+                <w:lang w:val="en-US" w:eastAsia="zh-CN" w:bidi="ar-SA"/>
+                <w14:textFill>
+                  <w14:solidFill>
+                    <w14:schemeClr w14:val="accent2"/>
+                  </w14:solidFill>
+                </w14:textFill>
+              </w:rPr>
+              <w:t>无压缩</w:t>
+            </w:r>
+          </w:p>
+        </w:tc>
+      </w:tr>
+    </w:tbl>
+    <w:p>
+      <w:pPr>
+        <w:pStyle w:val="12"/>
+        <w:bidi w:val="0"/>
+        <w:rPr>
+          <w:rFonts w:hint="default" w:ascii="华文中宋" w:hAnsi="华文中宋" w:eastAsia="华文中宋" w:cs="华文中宋"/>
+          <w:b/>
+          <w:bCs/>
+          <w:color w:val="ED7D31" w:themeColor="accent2"/>
+          <w:kern w:val="2"/>
+          <w:sz w:val="21"/>
+          <w:szCs w:val="24"/>
+          <w:lang w:val="en-US" w:eastAsia="zh-CN" w:bidi="ar-SA"/>
+          <w14:textFill>
+            <w14:solidFill>
+              <w14:schemeClr w14:val="accent2"/>
+            </w14:solidFill>
+          </w14:textFill>
+        </w:rPr>
+      </w:pPr>
     </w:p>
     <w:tbl>
       <w:tblPr>
@@ -11889,7 +15608,7 @@
         <w:pStyle w:val="12"/>
         <w:bidi w:val="0"/>
         <w:rPr>
-          <w:rFonts w:hint="eastAsia" w:ascii="华文中宋" w:hAnsi="华文中宋" w:eastAsia="华文中宋" w:cs="华文中宋"/>
+          <w:rFonts w:hint="default" w:ascii="华文中宋" w:hAnsi="华文中宋" w:eastAsia="华文中宋" w:cs="华文中宋"/>
           <w:b/>
           <w:bCs/>
           <w:color w:val="ED7D31" w:themeColor="accent2"/>
@@ -12079,7 +15798,7 @@
                     </pic:cNvPicPr>
                   </pic:nvPicPr>
                   <pic:blipFill>
-                    <a:blip r:embed="rId4"/>
+                    <a:blip r:embed="rId5"/>
                     <a:srcRect l="2361" r="1214" b="2356"/>
                     <a:stretch>
                       <a:fillRect/>
@@ -13956,6 +17675,7 @@
   </w:latentStyles>
   <w:style w:type="paragraph" w:default="1" w:styleId="1">
     <w:name w:val="Normal"/>
+    <w:autoRedefine/>
     <w:qFormat/>
     <w:uiPriority w:val="0"/>
     <w:pPr>
@@ -13982,6 +17702,7 @@
     <w:name w:val="heading 1"/>
     <w:basedOn w:val="1"/>
     <w:next w:val="1"/>
+    <w:autoRedefine/>
     <w:qFormat/>
     <w:uiPriority w:val="0"/>
     <w:pPr>
@@ -14004,6 +17725,7 @@
     <w:name w:val="heading 2"/>
     <w:basedOn w:val="1"/>
     <w:next w:val="1"/>
+    <w:autoRedefine/>
     <w:unhideWhenUsed/>
     <w:qFormat/>
     <w:uiPriority w:val="0"/>
@@ -14021,6 +17743,7 @@
     <w:name w:val="heading 3"/>
     <w:basedOn w:val="1"/>
     <w:next w:val="1"/>
+    <w:autoRedefine/>
     <w:unhideWhenUsed/>
     <w:qFormat/>
     <w:uiPriority w:val="0"/>
@@ -14039,6 +17762,7 @@
     <w:name w:val="heading 4"/>
     <w:basedOn w:val="1"/>
     <w:next w:val="1"/>
+    <w:autoRedefine/>
     <w:unhideWhenUsed/>
     <w:qFormat/>
     <w:uiPriority w:val="0"/>
@@ -14059,6 +17783,7 @@
     <w:name w:val="heading 5"/>
     <w:basedOn w:val="1"/>
     <w:next w:val="1"/>
+    <w:autoRedefine/>
     <w:unhideWhenUsed/>
     <w:qFormat/>
     <w:uiPriority w:val="0"/>
@@ -14082,6 +17807,7 @@
   </w:style>
   <w:style w:type="table" w:default="1" w:styleId="8">
     <w:name w:val="Normal Table"/>
+    <w:autoRedefine/>
     <w:semiHidden/>
     <w:unhideWhenUsed/>
     <w:qFormat/>
@@ -14132,6 +17858,7 @@
   <w:style w:type="table" w:styleId="9">
     <w:name w:val="Table Grid"/>
     <w:basedOn w:val="8"/>
+    <w:autoRedefine/>
     <w:qFormat/>
     <w:uiPriority w:val="0"/>
     <w:pPr>
@@ -14153,6 +17880,7 @@
     <w:name w:val="正文：关键词"/>
     <w:basedOn w:val="1"/>
     <w:link w:val="13"/>
+    <w:autoRedefine/>
     <w:qFormat/>
     <w:uiPriority w:val="0"/>
     <w:rPr>
@@ -14163,6 +17891,7 @@
   <w:style w:type="paragraph" w:customStyle="1" w:styleId="12">
     <w:name w:val="正文：要点"/>
     <w:basedOn w:val="1"/>
+    <w:autoRedefine/>
     <w:qFormat/>
     <w:uiPriority w:val="0"/>
     <w:rPr>
@@ -14173,6 +17902,8 @@
   <w:style w:type="character" w:customStyle="1" w:styleId="13">
     <w:name w:val="正文：关键词 Char"/>
     <w:link w:val="11"/>
+    <w:autoRedefine/>
+    <w:qFormat/>
     <w:uiPriority w:val="0"/>
     <w:rPr>
       <w:rFonts w:hint="eastAsia"/>

</xml_diff>

<commit_message>
update on 2023-12-24 00:08:16.564055
</commit_message>
<xml_diff>
--- a/cpp 数据分析.docx
+++ b/cpp 数据分析.docx
@@ -177,12 +177,6 @@
             <w:insideH w:val="single" w:color="auto" w:sz="4" w:space="0"/>
             <w:insideV w:val="single" w:color="auto" w:sz="4" w:space="0"/>
           </w:tblBorders>
-          <w:tblCellMar>
-            <w:top w:w="0" w:type="dxa"/>
-            <w:left w:w="108" w:type="dxa"/>
-            <w:bottom w:w="0" w:type="dxa"/>
-            <w:right w:w="108" w:type="dxa"/>
-          </w:tblCellMar>
         </w:tblPrEx>
         <w:tc>
           <w:tcPr>
@@ -557,14 +551,6 @@
       </w:tr>
       <w:tr>
         <w:tblPrEx>
-          <w:tblBorders>
-            <w:top w:val="single" w:color="auto" w:sz="4" w:space="0"/>
-            <w:left w:val="single" w:color="auto" w:sz="4" w:space="0"/>
-            <w:bottom w:val="single" w:color="auto" w:sz="4" w:space="0"/>
-            <w:right w:val="single" w:color="auto" w:sz="4" w:space="0"/>
-            <w:insideH w:val="single" w:color="auto" w:sz="4" w:space="0"/>
-            <w:insideV w:val="single" w:color="auto" w:sz="4" w:space="0"/>
-          </w:tblBorders>
           <w:tblCellMar>
             <w:top w:w="0" w:type="dxa"/>
             <w:left w:w="108" w:type="dxa"/>
@@ -6008,7 +5994,20 @@
         <w:rPr>
           <w:rFonts w:hint="eastAsia"/>
         </w:rPr>
-        <w:t>cv2：</w:t>
+        <w:t>cv2</w:t>
+      </w:r>
+      <w:r>
+        <w:rPr>
+          <w:rFonts w:hint="eastAsia"/>
+          <w:lang w:val="en-US" w:eastAsia="zh-CN"/>
+        </w:rPr>
+        <w:t>/opencv.hpp</w:t>
+      </w:r>
+      <w:r>
+        <w:rPr>
+          <w:rFonts w:hint="eastAsia"/>
+        </w:rPr>
+        <w:t>：</w:t>
       </w:r>
       <w:bookmarkEnd w:id="0"/>
     </w:p>
@@ -8193,8 +8192,6 @@
           </w14:textFill>
         </w:rPr>
       </w:pPr>
-      <w:bookmarkStart w:id="1" w:name="_GoBack"/>
-      <w:bookmarkEnd w:id="1"/>
     </w:p>
     <w:p>
       <w:pPr>
@@ -9167,6 +9164,12 @@
             <w:insideH w:val="single" w:color="auto" w:sz="4" w:space="0"/>
             <w:insideV w:val="single" w:color="auto" w:sz="4" w:space="0"/>
           </w:tblBorders>
+          <w:tblCellMar>
+            <w:top w:w="0" w:type="dxa"/>
+            <w:left w:w="108" w:type="dxa"/>
+            <w:bottom w:w="0" w:type="dxa"/>
+            <w:right w:w="108" w:type="dxa"/>
+          </w:tblCellMar>
         </w:tblPrEx>
         <w:trPr>
           <w:trHeight w:val="151" w:hRule="atLeast"/>
@@ -11424,6 +11427,12 @@
             <w:insideH w:val="single" w:color="auto" w:sz="4" w:space="0"/>
             <w:insideV w:val="single" w:color="auto" w:sz="4" w:space="0"/>
           </w:tblBorders>
+          <w:tblCellMar>
+            <w:top w:w="0" w:type="dxa"/>
+            <w:left w:w="108" w:type="dxa"/>
+            <w:bottom w:w="0" w:type="dxa"/>
+            <w:right w:w="108" w:type="dxa"/>
+          </w:tblCellMar>
         </w:tblPrEx>
         <w:trPr>
           <w:trHeight w:val="151" w:hRule="atLeast"/>
@@ -15644,6 +15653,213 @@
           </w14:textFill>
         </w:rPr>
       </w:pPr>
+    </w:p>
+    <w:p>
+      <w:pPr>
+        <w:pStyle w:val="3"/>
+        <w:bidi w:val="0"/>
+        <w:rPr>
+          <w:rFonts w:hint="eastAsia" w:ascii="华文中宋" w:hAnsi="华文中宋" w:eastAsia="华文中宋" w:cs="华文中宋"/>
+          <w:b/>
+          <w:bCs/>
+          <w:color w:val="ED7D31" w:themeColor="accent2"/>
+          <w:kern w:val="2"/>
+          <w:sz w:val="21"/>
+          <w:szCs w:val="24"/>
+          <w:lang w:val="en-US" w:eastAsia="zh-CN" w:bidi="ar-SA"/>
+          <w14:textFill>
+            <w14:solidFill>
+              <w14:schemeClr w14:val="accent2"/>
+            </w14:solidFill>
+          </w14:textFill>
+        </w:rPr>
+      </w:pPr>
+      <w:r>
+        <w:rPr>
+          <w:rFonts w:hint="eastAsia"/>
+          <w:lang w:val="en-US" w:eastAsia="zh-CN"/>
+        </w:rPr>
+        <w:t>处理imgproc.hpp：</w:t>
+      </w:r>
+    </w:p>
+    <w:tbl>
+      <w:tblPr>
+        <w:tblStyle w:val="9"/>
+        <w:tblW w:w="0" w:type="auto"/>
+        <w:tblInd w:w="0" w:type="dxa"/>
+        <w:tblBorders>
+          <w:top w:val="single" w:color="auto" w:sz="4" w:space="0"/>
+          <w:left w:val="single" w:color="auto" w:sz="4" w:space="0"/>
+          <w:bottom w:val="single" w:color="auto" w:sz="4" w:space="0"/>
+          <w:right w:val="single" w:color="auto" w:sz="4" w:space="0"/>
+          <w:insideH w:val="single" w:color="auto" w:sz="4" w:space="0"/>
+          <w:insideV w:val="single" w:color="auto" w:sz="4" w:space="0"/>
+        </w:tblBorders>
+        <w:tblLayout w:type="autofit"/>
+        <w:tblCellMar>
+          <w:top w:w="0" w:type="dxa"/>
+          <w:left w:w="108" w:type="dxa"/>
+          <w:bottom w:w="0" w:type="dxa"/>
+          <w:right w:w="108" w:type="dxa"/>
+        </w:tblCellMar>
+      </w:tblPr>
+      <w:tblGrid>
+        <w:gridCol w:w="3263"/>
+        <w:gridCol w:w="1562"/>
+      </w:tblGrid>
+      <w:tr>
+        <w:tblPrEx>
+          <w:tblBorders>
+            <w:top w:val="single" w:color="auto" w:sz="4" w:space="0"/>
+            <w:left w:val="single" w:color="auto" w:sz="4" w:space="0"/>
+            <w:bottom w:val="single" w:color="auto" w:sz="4" w:space="0"/>
+            <w:right w:val="single" w:color="auto" w:sz="4" w:space="0"/>
+            <w:insideH w:val="single" w:color="auto" w:sz="4" w:space="0"/>
+            <w:insideV w:val="single" w:color="auto" w:sz="4" w:space="0"/>
+          </w:tblBorders>
+          <w:tblCellMar>
+            <w:top w:w="0" w:type="dxa"/>
+            <w:left w:w="108" w:type="dxa"/>
+            <w:bottom w:w="0" w:type="dxa"/>
+            <w:right w:w="108" w:type="dxa"/>
+          </w:tblCellMar>
+        </w:tblPrEx>
+        <w:trPr>
+          <w:trHeight w:val="151" w:hRule="atLeast"/>
+        </w:trPr>
+        <w:tc>
+          <w:tcPr>
+            <w:tcW w:w="0" w:type="auto"/>
+            <w:vAlign w:val="center"/>
+          </w:tcPr>
+          <w:p>
+            <w:pPr>
+              <w:jc w:val="both"/>
+              <w:rPr>
+                <w:rFonts w:hint="default" w:eastAsia="华文中宋"/>
+                <w:color w:val="FF0000"/>
+                <w:spacing w:val="7"/>
+                <w:lang w:val="en-US" w:eastAsia="zh-CN"/>
+              </w:rPr>
+            </w:pPr>
+            <w:r>
+              <w:rPr>
+                <w:rFonts w:hint="eastAsia"/>
+                <w:color w:val="FF0000"/>
+                <w:spacing w:val="7"/>
+                <w:lang w:val="en-US" w:eastAsia="zh-CN"/>
+              </w:rPr>
+              <w:t xml:space="preserve">resize(src, dst, </w:t>
+            </w:r>
+            <w:r>
+              <w:rPr>
+                <w:rFonts w:hint="eastAsia"/>
+                <w:color w:val="ED7D31" w:themeColor="accent2"/>
+                <w:spacing w:val="7"/>
+                <w:lang w:val="en-US" w:eastAsia="zh-CN"/>
+                <w14:textFill>
+                  <w14:solidFill>
+                    <w14:schemeClr w14:val="accent2"/>
+                  </w14:solidFill>
+                </w14:textFill>
+              </w:rPr>
+              <w:t xml:space="preserve">cv::Size </w:t>
+            </w:r>
+            <w:r>
+              <w:rPr>
+                <w:rFonts w:hint="eastAsia"/>
+                <w:color w:val="FF0000"/>
+                <w:spacing w:val="7"/>
+                <w:lang w:val="en-US" w:eastAsia="zh-CN"/>
+              </w:rPr>
+              <w:t>size)</w:t>
+            </w:r>
+          </w:p>
+        </w:tc>
+        <w:tc>
+          <w:tcPr>
+            <w:tcW w:w="0" w:type="auto"/>
+            <w:vAlign w:val="center"/>
+          </w:tcPr>
+          <w:p>
+            <w:pPr>
+              <w:jc w:val="both"/>
+              <w:rPr>
+                <w:rFonts w:hint="eastAsia" w:eastAsia="华文中宋"/>
+                <w:color w:val="EA82F1"/>
+                <w:spacing w:val="7"/>
+                <w:lang w:val="en-US" w:eastAsia="zh-CN"/>
+              </w:rPr>
+            </w:pPr>
+            <w:r>
+              <w:rPr>
+                <w:rFonts w:hint="eastAsia"/>
+                <w:color w:val="ED7D31" w:themeColor="accent2"/>
+                <w:spacing w:val="7"/>
+                <w:lang w:val="en-US" w:eastAsia="zh-CN"/>
+                <w14:textFill>
+                  <w14:solidFill>
+                    <w14:schemeClr w14:val="accent2"/>
+                  </w14:solidFill>
+                </w14:textFill>
+              </w:rPr>
+              <w:t>图像</w:t>
+            </w:r>
+            <w:r>
+              <w:rPr>
+                <w:rFonts w:hint="eastAsia"/>
+                <w:color w:val="EA82F1"/>
+                <w:spacing w:val="7"/>
+              </w:rPr>
+              <w:t>重置尺寸</w:t>
+            </w:r>
+          </w:p>
+        </w:tc>
+      </w:tr>
+    </w:tbl>
+    <w:p>
+      <w:pPr>
+        <w:pStyle w:val="12"/>
+        <w:bidi w:val="0"/>
+        <w:rPr>
+          <w:rFonts w:hint="default" w:ascii="华文中宋" w:hAnsi="华文中宋" w:eastAsia="华文中宋" w:cs="华文中宋"/>
+          <w:b/>
+          <w:bCs/>
+          <w:color w:val="ED7D31" w:themeColor="accent2"/>
+          <w:kern w:val="2"/>
+          <w:sz w:val="21"/>
+          <w:szCs w:val="24"/>
+          <w:lang w:val="en-US" w:eastAsia="zh-CN" w:bidi="ar-SA"/>
+          <w14:textFill>
+            <w14:solidFill>
+              <w14:schemeClr w14:val="accent2"/>
+            </w14:solidFill>
+          </w14:textFill>
+        </w:rPr>
+      </w:pPr>
+    </w:p>
+    <w:p>
+      <w:pPr>
+        <w:pStyle w:val="12"/>
+        <w:bidi w:val="0"/>
+        <w:rPr>
+          <w:rFonts w:hint="default" w:ascii="华文中宋" w:hAnsi="华文中宋" w:eastAsia="华文中宋" w:cs="华文中宋"/>
+          <w:b/>
+          <w:bCs/>
+          <w:color w:val="ED7D31" w:themeColor="accent2"/>
+          <w:kern w:val="2"/>
+          <w:sz w:val="21"/>
+          <w:szCs w:val="24"/>
+          <w:lang w:val="en-US" w:eastAsia="zh-CN" w:bidi="ar-SA"/>
+          <w14:textFill>
+            <w14:solidFill>
+              <w14:schemeClr w14:val="accent2"/>
+            </w14:solidFill>
+          </w14:textFill>
+        </w:rPr>
+      </w:pPr>
+      <w:bookmarkStart w:id="1" w:name="_GoBack"/>
+      <w:bookmarkEnd w:id="1"/>
     </w:p>
     <w:p>
       <w:pPr>

</xml_diff>

<commit_message>
update on 2023-12-30 19:50:22.748383
</commit_message>
<xml_diff>
--- a/cpp 数据分析.docx
+++ b/cpp 数据分析.docx
@@ -1473,14 +1473,6 @@
       </w:tr>
       <w:tr>
         <w:tblPrEx>
-          <w:tblBorders>
-            <w:top w:val="single" w:color="auto" w:sz="4" w:space="0"/>
-            <w:left w:val="single" w:color="auto" w:sz="4" w:space="0"/>
-            <w:bottom w:val="single" w:color="auto" w:sz="4" w:space="0"/>
-            <w:right w:val="single" w:color="auto" w:sz="4" w:space="0"/>
-            <w:insideH w:val="single" w:color="auto" w:sz="4" w:space="0"/>
-            <w:insideV w:val="single" w:color="auto" w:sz="4" w:space="0"/>
-          </w:tblBorders>
           <w:tblCellMar>
             <w:top w:w="0" w:type="dxa"/>
             <w:left w:w="108" w:type="dxa"/>
@@ -4564,12 +4556,6 @@
             <w:insideH w:val="single" w:color="auto" w:sz="4" w:space="0"/>
             <w:insideV w:val="single" w:color="auto" w:sz="4" w:space="0"/>
           </w:tblBorders>
-          <w:tblCellMar>
-            <w:top w:w="0" w:type="dxa"/>
-            <w:left w:w="108" w:type="dxa"/>
-            <w:bottom w:w="0" w:type="dxa"/>
-            <w:right w:w="108" w:type="dxa"/>
-          </w:tblCellMar>
         </w:tblPrEx>
         <w:tc>
           <w:tcPr>
@@ -5355,12 +5341,6 @@
             <w:insideH w:val="single" w:color="auto" w:sz="4" w:space="0"/>
             <w:insideV w:val="single" w:color="auto" w:sz="4" w:space="0"/>
           </w:tblBorders>
-          <w:tblCellMar>
-            <w:top w:w="0" w:type="dxa"/>
-            <w:left w:w="108" w:type="dxa"/>
-            <w:bottom w:w="0" w:type="dxa"/>
-            <w:right w:w="108" w:type="dxa"/>
-          </w:tblCellMar>
         </w:tblPrEx>
         <w:tc>
           <w:tcPr>
@@ -7126,12 +7106,6 @@
             <w:insideH w:val="single" w:color="auto" w:sz="4" w:space="0"/>
             <w:insideV w:val="single" w:color="auto" w:sz="4" w:space="0"/>
           </w:tblBorders>
-          <w:tblCellMar>
-            <w:top w:w="0" w:type="dxa"/>
-            <w:left w:w="108" w:type="dxa"/>
-            <w:bottom w:w="0" w:type="dxa"/>
-            <w:right w:w="108" w:type="dxa"/>
-          </w:tblCellMar>
         </w:tblPrEx>
         <w:tc>
           <w:tcPr>
@@ -7692,7 +7666,6 @@
           <w:tcPr>
             <w:tcW w:w="0" w:type="auto"/>
             <w:vMerge w:val="continue"/>
-            <w:tcBorders/>
             <w:vAlign w:val="center"/>
           </w:tcPr>
           <w:p>
@@ -8063,7 +8036,6 @@
           <w:tcPr>
             <w:tcW w:w="0" w:type="auto"/>
             <w:vMerge w:val="continue"/>
-            <w:tcBorders/>
             <w:vAlign w:val="center"/>
           </w:tcPr>
           <w:p>
@@ -8281,12 +8253,6 @@
             <w:insideH w:val="single" w:color="auto" w:sz="4" w:space="0"/>
             <w:insideV w:val="single" w:color="auto" w:sz="4" w:space="0"/>
           </w:tblBorders>
-          <w:tblCellMar>
-            <w:top w:w="0" w:type="dxa"/>
-            <w:left w:w="108" w:type="dxa"/>
-            <w:bottom w:w="0" w:type="dxa"/>
-            <w:right w:w="108" w:type="dxa"/>
-          </w:tblCellMar>
         </w:tblPrEx>
         <w:trPr>
           <w:trHeight w:val="151" w:hRule="atLeast"/>
@@ -9785,7 +9751,6 @@
           <w:tcPr>
             <w:tcW w:w="0" w:type="auto"/>
             <w:vMerge w:val="continue"/>
-            <w:tcBorders/>
             <w:vAlign w:val="center"/>
           </w:tcPr>
           <w:p>
@@ -9882,7 +9847,6 @@
           <w:tcPr>
             <w:tcW w:w="0" w:type="auto"/>
             <w:vMerge w:val="continue"/>
-            <w:tcBorders/>
             <w:vAlign w:val="center"/>
           </w:tcPr>
           <w:p>
@@ -10036,7 +10000,6 @@
           <w:tcPr>
             <w:tcW w:w="0" w:type="auto"/>
             <w:vMerge w:val="continue"/>
-            <w:tcBorders/>
             <w:vAlign w:val="center"/>
           </w:tcPr>
           <w:p>
@@ -10151,7 +10114,6 @@
           <w:tcPr>
             <w:tcW w:w="0" w:type="auto"/>
             <w:vMerge w:val="continue"/>
-            <w:tcBorders/>
             <w:vAlign w:val="center"/>
           </w:tcPr>
           <w:p>
@@ -10349,7 +10311,6 @@
           <w:tcPr>
             <w:tcW w:w="0" w:type="auto"/>
             <w:vMerge w:val="continue"/>
-            <w:tcBorders/>
             <w:vAlign w:val="center"/>
           </w:tcPr>
           <w:p>
@@ -10460,7 +10421,6 @@
           <w:tcPr>
             <w:tcW w:w="0" w:type="auto"/>
             <w:vMerge w:val="restart"/>
-            <w:tcBorders/>
             <w:vAlign w:val="center"/>
           </w:tcPr>
           <w:p>
@@ -10581,7 +10541,6 @@
           <w:tcPr>
             <w:tcW w:w="0" w:type="auto"/>
             <w:vMerge w:val="continue"/>
-            <w:tcBorders/>
             <w:vAlign w:val="center"/>
           </w:tcPr>
           <w:p>
@@ -11361,7 +11320,6 @@
           <w:tcPr>
             <w:tcW w:w="0" w:type="auto"/>
             <w:vMerge w:val="continue"/>
-            <w:tcBorders/>
             <w:vAlign w:val="center"/>
           </w:tcPr>
           <w:p>
@@ -11472,7 +11430,6 @@
           <w:tcPr>
             <w:tcW w:w="0" w:type="auto"/>
             <w:vMerge w:val="continue"/>
-            <w:tcBorders/>
             <w:vAlign w:val="center"/>
           </w:tcPr>
           <w:p>
@@ -12488,12 +12445,6 @@
             <w:insideH w:val="single" w:color="auto" w:sz="4" w:space="0"/>
             <w:insideV w:val="single" w:color="auto" w:sz="4" w:space="0"/>
           </w:tblBorders>
-          <w:tblCellMar>
-            <w:top w:w="0" w:type="dxa"/>
-            <w:left w:w="108" w:type="dxa"/>
-            <w:bottom w:w="0" w:type="dxa"/>
-            <w:right w:w="108" w:type="dxa"/>
-          </w:tblCellMar>
         </w:tblPrEx>
         <w:trPr>
           <w:trHeight w:val="151" w:hRule="atLeast"/>
@@ -14457,7 +14408,545 @@
         </w:tblBorders>
         <w:tblLayout w:type="autofit"/>
         <w:tblCellMar>
+          <w:top w:w="0" w:type="dxa"/>
           <w:left w:w="108" w:type="dxa"/>
+          <w:bottom w:w="0" w:type="dxa"/>
+          <w:right w:w="108" w:type="dxa"/>
+        </w:tblCellMar>
+      </w:tblPr>
+      <w:tblGrid>
+        <w:gridCol w:w="2742"/>
+        <w:gridCol w:w="520"/>
+        <w:gridCol w:w="2234"/>
+      </w:tblGrid>
+      <w:tr>
+        <w:tblPrEx>
+          <w:tblBorders>
+            <w:top w:val="single" w:color="auto" w:sz="4" w:space="0"/>
+            <w:left w:val="single" w:color="auto" w:sz="4" w:space="0"/>
+            <w:bottom w:val="single" w:color="auto" w:sz="4" w:space="0"/>
+            <w:right w:val="single" w:color="auto" w:sz="4" w:space="0"/>
+            <w:insideH w:val="single" w:color="auto" w:sz="4" w:space="0"/>
+            <w:insideV w:val="single" w:color="auto" w:sz="4" w:space="0"/>
+          </w:tblBorders>
+          <w:tblCellMar>
+            <w:top w:w="0" w:type="dxa"/>
+            <w:left w:w="108" w:type="dxa"/>
+            <w:bottom w:w="0" w:type="dxa"/>
+            <w:right w:w="108" w:type="dxa"/>
+          </w:tblCellMar>
+        </w:tblPrEx>
+        <w:trPr>
+          <w:trHeight w:val="151" w:hRule="atLeast"/>
+        </w:trPr>
+        <w:tc>
+          <w:tcPr>
+            <w:tcW w:w="0" w:type="auto"/>
+            <w:vAlign w:val="center"/>
+          </w:tcPr>
+          <w:p>
+            <w:pPr>
+              <w:jc w:val="both"/>
+              <w:rPr>
+                <w:rFonts w:hint="eastAsia"/>
+                <w:color w:val="FF0000"/>
+                <w:spacing w:val="7"/>
+              </w:rPr>
+            </w:pPr>
+            <w:r>
+              <w:rPr>
+                <w:rFonts w:hint="eastAsia"/>
+                <w:color w:val="FF0000"/>
+                <w:spacing w:val="7"/>
+              </w:rPr>
+              <w:t>imshow(winname, mat)</w:t>
+            </w:r>
+          </w:p>
+        </w:tc>
+        <w:tc>
+          <w:tcPr>
+            <w:tcW w:w="0" w:type="auto"/>
+            <w:gridSpan w:val="2"/>
+            <w:vAlign w:val="center"/>
+          </w:tcPr>
+          <w:p>
+            <w:pPr>
+              <w:jc w:val="both"/>
+              <w:rPr>
+                <w:rFonts w:hint="eastAsia"/>
+                <w:color w:val="EA82F1"/>
+                <w:spacing w:val="7"/>
+              </w:rPr>
+            </w:pPr>
+            <w:r>
+              <w:rPr>
+                <w:rFonts w:hint="eastAsia"/>
+                <w:color w:val="EA82F1"/>
+                <w:spacing w:val="7"/>
+              </w:rPr>
+              <w:t>显示</w:t>
+            </w:r>
+            <w:r>
+              <w:rPr>
+                <w:rFonts w:hint="eastAsia"/>
+                <w:color w:val="ED7D31" w:themeColor="accent2"/>
+                <w:spacing w:val="7"/>
+                <w14:textFill>
+                  <w14:solidFill>
+                    <w14:schemeClr w14:val="accent2"/>
+                  </w14:solidFill>
+                </w14:textFill>
+              </w:rPr>
+              <w:t>图像</w:t>
+            </w:r>
+          </w:p>
+        </w:tc>
+      </w:tr>
+      <w:tr>
+        <w:tblPrEx>
+          <w:tblBorders>
+            <w:top w:val="single" w:color="auto" w:sz="4" w:space="0"/>
+            <w:left w:val="single" w:color="auto" w:sz="4" w:space="0"/>
+            <w:bottom w:val="single" w:color="auto" w:sz="4" w:space="0"/>
+            <w:right w:val="single" w:color="auto" w:sz="4" w:space="0"/>
+            <w:insideH w:val="single" w:color="auto" w:sz="4" w:space="0"/>
+            <w:insideV w:val="single" w:color="auto" w:sz="4" w:space="0"/>
+          </w:tblBorders>
+          <w:tblCellMar>
+            <w:top w:w="0" w:type="dxa"/>
+            <w:left w:w="108" w:type="dxa"/>
+            <w:bottom w:w="0" w:type="dxa"/>
+            <w:right w:w="108" w:type="dxa"/>
+          </w:tblCellMar>
+        </w:tblPrEx>
+        <w:trPr>
+          <w:trHeight w:val="156" w:hRule="atLeast"/>
+        </w:trPr>
+        <w:tc>
+          <w:tcPr>
+            <w:tcW w:w="0" w:type="auto"/>
+            <w:vMerge w:val="restart"/>
+            <w:vAlign w:val="center"/>
+          </w:tcPr>
+          <w:p>
+            <w:pPr>
+              <w:jc w:val="both"/>
+              <w:rPr>
+                <w:rFonts w:hint="eastAsia"/>
+                <w:color w:val="FF0000"/>
+                <w:spacing w:val="7"/>
+              </w:rPr>
+            </w:pPr>
+            <w:r>
+              <w:rPr>
+                <w:rFonts w:hint="eastAsia"/>
+                <w:color w:val="FF0000"/>
+                <w:spacing w:val="7"/>
+              </w:rPr>
+              <w:t>waitKey(delay)</w:t>
+            </w:r>
+          </w:p>
+        </w:tc>
+        <w:tc>
+          <w:tcPr>
+            <w:tcW w:w="0" w:type="auto"/>
+            <w:vAlign w:val="center"/>
+          </w:tcPr>
+          <w:p>
+            <w:pPr>
+              <w:jc w:val="both"/>
+              <w:rPr>
+                <w:rFonts w:hint="eastAsia" w:ascii="华文中宋" w:hAnsi="华文中宋" w:eastAsia="华文中宋" w:cs="华文中宋"/>
+                <w:b/>
+                <w:bCs/>
+                <w:color w:val="ED7D31" w:themeColor="accent2"/>
+                <w:spacing w:val="7"/>
+                <w:kern w:val="2"/>
+                <w:sz w:val="21"/>
+                <w:szCs w:val="21"/>
+                <w:lang w:val="en-US" w:eastAsia="zh-CN" w:bidi="ar-SA"/>
+                <w14:textFill>
+                  <w14:solidFill>
+                    <w14:schemeClr w14:val="accent2"/>
+                  </w14:solidFill>
+                </w14:textFill>
+              </w:rPr>
+            </w:pPr>
+            <w:r>
+              <w:rPr>
+                <w:rFonts w:hint="eastAsia"/>
+                <w:color w:val="ED7D31" w:themeColor="accent2"/>
+                <w:spacing w:val="7"/>
+                <w14:textFill>
+                  <w14:solidFill>
+                    <w14:schemeClr w14:val="accent2"/>
+                  </w14:solidFill>
+                </w14:textFill>
+              </w:rPr>
+              <w:t>0</w:t>
+            </w:r>
+          </w:p>
+        </w:tc>
+        <w:tc>
+          <w:tcPr>
+            <w:tcW w:w="0" w:type="auto"/>
+            <w:vAlign w:val="center"/>
+          </w:tcPr>
+          <w:p>
+            <w:pPr>
+              <w:jc w:val="both"/>
+              <w:rPr>
+                <w:rFonts w:hint="eastAsia" w:ascii="华文中宋" w:hAnsi="华文中宋" w:eastAsia="华文中宋" w:cs="华文中宋"/>
+                <w:b/>
+                <w:bCs/>
+                <w:color w:val="EA82F1"/>
+                <w:spacing w:val="7"/>
+                <w:kern w:val="2"/>
+                <w:sz w:val="21"/>
+                <w:szCs w:val="21"/>
+                <w:lang w:val="en-US" w:eastAsia="zh-CN" w:bidi="ar-SA"/>
+              </w:rPr>
+            </w:pPr>
+            <w:r>
+              <w:rPr>
+                <w:rFonts w:hint="eastAsia"/>
+                <w:color w:val="ED7D31" w:themeColor="accent2"/>
+                <w:spacing w:val="7"/>
+                <w14:textFill>
+                  <w14:solidFill>
+                    <w14:schemeClr w14:val="accent2"/>
+                  </w14:solidFill>
+                </w14:textFill>
+              </w:rPr>
+              <w:t>无限期</w:t>
+            </w:r>
+            <w:r>
+              <w:rPr>
+                <w:rFonts w:hint="eastAsia"/>
+                <w:color w:val="EA82F1"/>
+                <w:spacing w:val="7"/>
+              </w:rPr>
+              <w:t>等待键盘输入</w:t>
+            </w:r>
+          </w:p>
+        </w:tc>
+      </w:tr>
+      <w:tr>
+        <w:tblPrEx>
+          <w:tblBorders>
+            <w:top w:val="single" w:color="auto" w:sz="4" w:space="0"/>
+            <w:left w:val="single" w:color="auto" w:sz="4" w:space="0"/>
+            <w:bottom w:val="single" w:color="auto" w:sz="4" w:space="0"/>
+            <w:right w:val="single" w:color="auto" w:sz="4" w:space="0"/>
+            <w:insideH w:val="single" w:color="auto" w:sz="4" w:space="0"/>
+            <w:insideV w:val="single" w:color="auto" w:sz="4" w:space="0"/>
+          </w:tblBorders>
+          <w:tblCellMar>
+            <w:top w:w="0" w:type="dxa"/>
+            <w:left w:w="108" w:type="dxa"/>
+            <w:bottom w:w="0" w:type="dxa"/>
+            <w:right w:w="108" w:type="dxa"/>
+          </w:tblCellMar>
+        </w:tblPrEx>
+        <w:trPr>
+          <w:trHeight w:val="156" w:hRule="atLeast"/>
+        </w:trPr>
+        <w:tc>
+          <w:tcPr>
+            <w:tcW w:w="0" w:type="auto"/>
+            <w:vMerge w:val="continue"/>
+            <w:vAlign w:val="center"/>
+          </w:tcPr>
+          <w:p>
+            <w:pPr>
+              <w:jc w:val="both"/>
+            </w:pPr>
+          </w:p>
+        </w:tc>
+        <w:tc>
+          <w:tcPr>
+            <w:tcW w:w="0" w:type="auto"/>
+            <w:vAlign w:val="center"/>
+          </w:tcPr>
+          <w:p>
+            <w:pPr>
+              <w:jc w:val="both"/>
+              <w:rPr>
+                <w:rFonts w:ascii="华文中宋" w:hAnsi="华文中宋" w:eastAsia="华文中宋" w:cs="华文中宋"/>
+                <w:b/>
+                <w:bCs/>
+                <w:color w:val="ED7D31" w:themeColor="accent2"/>
+                <w:spacing w:val="7"/>
+                <w:kern w:val="2"/>
+                <w:sz w:val="21"/>
+                <w:szCs w:val="21"/>
+                <w:lang w:val="en-US" w:eastAsia="zh-CN" w:bidi="ar-SA"/>
+                <w14:textFill>
+                  <w14:solidFill>
+                    <w14:schemeClr w14:val="accent2"/>
+                  </w14:solidFill>
+                </w14:textFill>
+              </w:rPr>
+            </w:pPr>
+            <w:r>
+              <w:rPr>
+                <w:rFonts w:hint="eastAsia"/>
+                <w:color w:val="ED7D31" w:themeColor="accent2"/>
+                <w:spacing w:val="7"/>
+                <w14:textFill>
+                  <w14:solidFill>
+                    <w14:schemeClr w14:val="accent2"/>
+                  </w14:solidFill>
+                </w14:textFill>
+              </w:rPr>
+              <w:t>int</w:t>
+            </w:r>
+          </w:p>
+        </w:tc>
+        <w:tc>
+          <w:tcPr>
+            <w:tcW w:w="0" w:type="auto"/>
+            <w:vAlign w:val="center"/>
+          </w:tcPr>
+          <w:p>
+            <w:pPr>
+              <w:jc w:val="both"/>
+              <w:rPr>
+                <w:rFonts w:hint="eastAsia" w:ascii="华文中宋" w:hAnsi="华文中宋" w:eastAsia="华文中宋" w:cs="华文中宋"/>
+                <w:b/>
+                <w:bCs/>
+                <w:color w:val="EA82F1"/>
+                <w:spacing w:val="7"/>
+                <w:kern w:val="2"/>
+                <w:sz w:val="21"/>
+                <w:szCs w:val="21"/>
+                <w:lang w:val="en-US" w:eastAsia="zh-CN" w:bidi="ar-SA"/>
+              </w:rPr>
+            </w:pPr>
+            <w:r>
+              <w:rPr>
+                <w:rFonts w:hint="eastAsia"/>
+                <w:color w:val="EA82F1"/>
+                <w:spacing w:val="7"/>
+              </w:rPr>
+              <w:t>等待对应ms</w:t>
+            </w:r>
+            <w:r>
+              <w:rPr>
+                <w:rFonts w:hint="eastAsia"/>
+                <w:color w:val="ED7D31" w:themeColor="accent2"/>
+                <w:spacing w:val="7"/>
+                <w14:textFill>
+                  <w14:solidFill>
+                    <w14:schemeClr w14:val="accent2"/>
+                  </w14:solidFill>
+                </w14:textFill>
+              </w:rPr>
+              <w:t>后关闭</w:t>
+            </w:r>
+          </w:p>
+        </w:tc>
+      </w:tr>
+      <w:tr>
+        <w:tblPrEx>
+          <w:tblBorders>
+            <w:top w:val="single" w:color="auto" w:sz="4" w:space="0"/>
+            <w:left w:val="single" w:color="auto" w:sz="4" w:space="0"/>
+            <w:bottom w:val="single" w:color="auto" w:sz="4" w:space="0"/>
+            <w:right w:val="single" w:color="auto" w:sz="4" w:space="0"/>
+            <w:insideH w:val="single" w:color="auto" w:sz="4" w:space="0"/>
+            <w:insideV w:val="single" w:color="auto" w:sz="4" w:space="0"/>
+          </w:tblBorders>
+          <w:tblCellMar>
+            <w:top w:w="0" w:type="dxa"/>
+            <w:left w:w="108" w:type="dxa"/>
+            <w:bottom w:w="0" w:type="dxa"/>
+            <w:right w:w="108" w:type="dxa"/>
+          </w:tblCellMar>
+        </w:tblPrEx>
+        <w:trPr>
+          <w:trHeight w:val="156" w:hRule="atLeast"/>
+        </w:trPr>
+        <w:tc>
+          <w:tcPr>
+            <w:tcW w:w="0" w:type="auto"/>
+            <w:vAlign w:val="center"/>
+          </w:tcPr>
+          <w:p>
+            <w:pPr>
+              <w:jc w:val="left"/>
+              <w:rPr>
+                <w:rFonts w:ascii="华文中宋" w:hAnsi="华文中宋" w:eastAsia="华文中宋" w:cs="华文中宋"/>
+                <w:b/>
+                <w:bCs/>
+                <w:color w:val="FF0000"/>
+                <w:spacing w:val="7"/>
+                <w:kern w:val="2"/>
+                <w:sz w:val="21"/>
+                <w:szCs w:val="21"/>
+                <w:lang w:val="en-US" w:eastAsia="zh-CN" w:bidi="ar-SA"/>
+              </w:rPr>
+            </w:pPr>
+            <w:r>
+              <w:rPr>
+                <w:rFonts w:hint="eastAsia"/>
+                <w:color w:val="FF0000"/>
+                <w:spacing w:val="7"/>
+              </w:rPr>
+              <w:t>destroyAllWindows()</w:t>
+            </w:r>
+          </w:p>
+        </w:tc>
+        <w:tc>
+          <w:tcPr>
+            <w:tcW w:w="0" w:type="auto"/>
+            <w:gridSpan w:val="2"/>
+            <w:vAlign w:val="center"/>
+          </w:tcPr>
+          <w:p>
+            <w:pPr>
+              <w:rPr>
+                <w:rFonts w:hint="eastAsia" w:ascii="华文中宋" w:hAnsi="华文中宋" w:eastAsia="华文中宋" w:cs="华文中宋"/>
+                <w:b/>
+                <w:bCs/>
+                <w:color w:val="EA82F1"/>
+                <w:spacing w:val="7"/>
+                <w:kern w:val="2"/>
+                <w:sz w:val="21"/>
+                <w:szCs w:val="21"/>
+                <w:lang w:val="en-US" w:eastAsia="zh-CN" w:bidi="ar-SA"/>
+              </w:rPr>
+            </w:pPr>
+            <w:r>
+              <w:rPr>
+                <w:rFonts w:hint="eastAsia"/>
+                <w:color w:val="EA82F1"/>
+                <w:spacing w:val="7"/>
+              </w:rPr>
+              <w:t>关闭</w:t>
+            </w:r>
+            <w:r>
+              <w:rPr>
+                <w:rFonts w:hint="eastAsia"/>
+                <w:color w:val="ED7D31" w:themeColor="accent2"/>
+                <w:spacing w:val="7"/>
+                <w14:textFill>
+                  <w14:solidFill>
+                    <w14:schemeClr w14:val="accent2"/>
+                  </w14:solidFill>
+                </w14:textFill>
+              </w:rPr>
+              <w:t>所有</w:t>
+            </w:r>
+            <w:r>
+              <w:rPr>
+                <w:rFonts w:hint="eastAsia"/>
+                <w:color w:val="EA82F1"/>
+                <w:spacing w:val="7"/>
+              </w:rPr>
+              <w:t>展示窗口</w:t>
+            </w:r>
+          </w:p>
+        </w:tc>
+      </w:tr>
+    </w:tbl>
+    <w:p>
+      <w:pPr>
+        <w:pStyle w:val="12"/>
+        <w:bidi w:val="0"/>
+        <w:rPr>
+          <w:rFonts w:hint="default" w:ascii="华文中宋" w:hAnsi="华文中宋" w:eastAsia="华文中宋" w:cs="华文中宋"/>
+          <w:b/>
+          <w:bCs/>
+          <w:color w:val="ED7D31" w:themeColor="accent2"/>
+          <w:kern w:val="2"/>
+          <w:sz w:val="21"/>
+          <w:szCs w:val="24"/>
+          <w:lang w:val="en-US" w:eastAsia="zh-CN" w:bidi="ar-SA"/>
+          <w14:textFill>
+            <w14:solidFill>
+              <w14:schemeClr w14:val="accent2"/>
+            </w14:solidFill>
+          </w14:textFill>
+        </w:rPr>
+      </w:pPr>
+    </w:p>
+    <w:p>
+      <w:pPr>
+        <w:pStyle w:val="12"/>
+        <w:bidi w:val="0"/>
+        <w:rPr>
+          <w:rFonts w:hint="default" w:ascii="华文中宋" w:hAnsi="华文中宋" w:eastAsia="华文中宋" w:cs="华文中宋"/>
+          <w:b/>
+          <w:bCs/>
+          <w:color w:val="ED7D31" w:themeColor="accent2"/>
+          <w:kern w:val="2"/>
+          <w:sz w:val="21"/>
+          <w:szCs w:val="24"/>
+          <w:lang w:val="en-US" w:eastAsia="zh-CN" w:bidi="ar-SA"/>
+          <w14:textFill>
+            <w14:solidFill>
+              <w14:schemeClr w14:val="accent2"/>
+            </w14:solidFill>
+          </w14:textFill>
+        </w:rPr>
+      </w:pPr>
+    </w:p>
+    <w:p>
+      <w:pPr>
+        <w:pStyle w:val="3"/>
+        <w:bidi w:val="0"/>
+        <w:rPr>
+          <w:rFonts w:hint="default" w:ascii="华文中宋" w:hAnsi="华文中宋" w:eastAsia="华文中宋" w:cs="华文中宋"/>
+          <w:b/>
+          <w:bCs/>
+          <w:color w:val="ED7D31" w:themeColor="accent2"/>
+          <w:kern w:val="2"/>
+          <w:sz w:val="21"/>
+          <w:szCs w:val="24"/>
+          <w:lang w:val="en-US" w:eastAsia="zh-CN" w:bidi="ar-SA"/>
+          <w14:textFill>
+            <w14:solidFill>
+              <w14:schemeClr w14:val="accent2"/>
+            </w14:solidFill>
+          </w14:textFill>
+        </w:rPr>
+      </w:pPr>
+      <w:r>
+        <w:rPr>
+          <w:rFonts w:hint="eastAsia"/>
+          <w:lang w:val="en-US" w:eastAsia="zh-CN"/>
+        </w:rPr>
+        <w:t>编码</w:t>
+      </w:r>
+      <w:bookmarkStart w:id="1" w:name="_GoBack"/>
+      <w:bookmarkEnd w:id="1"/>
+      <w:r>
+        <w:rPr>
+          <w:rFonts w:hint="eastAsia"/>
+          <w:lang w:val="en-US" w:eastAsia="zh-CN"/>
+        </w:rPr>
+        <w:t>imgcodecs.hpp：</w:t>
+      </w:r>
+    </w:p>
+    <w:tbl>
+      <w:tblPr>
+        <w:tblStyle w:val="9"/>
+        <w:tblW w:w="0" w:type="auto"/>
+        <w:tblInd w:w="0" w:type="dxa"/>
+        <w:tblBorders>
+          <w:top w:val="single" w:color="auto" w:sz="4" w:space="0"/>
+          <w:left w:val="single" w:color="auto" w:sz="4" w:space="0"/>
+          <w:bottom w:val="single" w:color="auto" w:sz="4" w:space="0"/>
+          <w:right w:val="single" w:color="auto" w:sz="4" w:space="0"/>
+          <w:insideH w:val="single" w:color="auto" w:sz="4" w:space="0"/>
+          <w:insideV w:val="single" w:color="auto" w:sz="4" w:space="0"/>
+        </w:tblBorders>
+        <w:tblLayout w:type="autofit"/>
+        <w:tblCellMar>
+          <w:top w:w="0" w:type="dxa"/>
+          <w:left w:w="108" w:type="dxa"/>
+          <w:bottom w:w="0" w:type="dxa"/>
           <w:right w:w="108" w:type="dxa"/>
         </w:tblCellMar>
       </w:tblPr>
@@ -14477,7 +14966,9 @@
             <w:insideV w:val="single" w:color="auto" w:sz="4" w:space="0"/>
           </w:tblBorders>
           <w:tblCellMar>
+            <w:top w:w="0" w:type="dxa"/>
             <w:left w:w="108" w:type="dxa"/>
+            <w:bottom w:w="0" w:type="dxa"/>
             <w:right w:w="108" w:type="dxa"/>
           </w:tblCellMar>
         </w:tblPrEx>
@@ -14540,7 +15031,9 @@
             <w:insideV w:val="single" w:color="auto" w:sz="4" w:space="0"/>
           </w:tblBorders>
           <w:tblCellMar>
+            <w:top w:w="0" w:type="dxa"/>
             <w:left w:w="108" w:type="dxa"/>
+            <w:bottom w:w="0" w:type="dxa"/>
             <w:right w:w="108" w:type="dxa"/>
           </w:tblCellMar>
         </w:tblPrEx>
@@ -14677,7 +15170,9 @@
             <w:insideV w:val="single" w:color="auto" w:sz="4" w:space="0"/>
           </w:tblBorders>
           <w:tblCellMar>
+            <w:top w:w="0" w:type="dxa"/>
             <w:left w:w="108" w:type="dxa"/>
+            <w:bottom w:w="0" w:type="dxa"/>
             <w:right w:w="108" w:type="dxa"/>
           </w:tblCellMar>
         </w:tblPrEx>
@@ -14811,7 +15306,9 @@
             <w:insideV w:val="single" w:color="auto" w:sz="4" w:space="0"/>
           </w:tblBorders>
           <w:tblCellMar>
+            <w:top w:w="0" w:type="dxa"/>
             <w:left w:w="108" w:type="dxa"/>
+            <w:bottom w:w="0" w:type="dxa"/>
             <w:right w:w="108" w:type="dxa"/>
           </w:tblCellMar>
         </w:tblPrEx>
@@ -14945,7 +15442,9 @@
             <w:insideV w:val="single" w:color="auto" w:sz="4" w:space="0"/>
           </w:tblBorders>
           <w:tblCellMar>
+            <w:top w:w="0" w:type="dxa"/>
             <w:left w:w="108" w:type="dxa"/>
+            <w:bottom w:w="0" w:type="dxa"/>
             <w:right w:w="108" w:type="dxa"/>
           </w:tblCellMar>
         </w:tblPrEx>
@@ -15082,7 +15581,9 @@
             <w:insideV w:val="single" w:color="auto" w:sz="4" w:space="0"/>
           </w:tblBorders>
           <w:tblCellMar>
+            <w:top w:w="0" w:type="dxa"/>
             <w:left w:w="108" w:type="dxa"/>
+            <w:bottom w:w="0" w:type="dxa"/>
             <w:right w:w="108" w:type="dxa"/>
           </w:tblCellMar>
         </w:tblPrEx>
@@ -15252,9 +15753,8 @@
         </w:tblCellMar>
       </w:tblPr>
       <w:tblGrid>
-        <w:gridCol w:w="2742"/>
-        <w:gridCol w:w="520"/>
-        <w:gridCol w:w="2234"/>
+        <w:gridCol w:w="2701"/>
+        <w:gridCol w:w="2618"/>
       </w:tblGrid>
       <w:tr>
         <w:tblPrEx>
@@ -15302,7 +15802,6 @@
         <w:tc>
           <w:tcPr>
             <w:tcW w:w="0" w:type="auto"/>
-            <w:gridSpan w:val="2"/>
             <w:vAlign w:val="center"/>
           </w:tcPr>
           <w:p>
@@ -15405,7 +15904,6 @@
         <w:tc>
           <w:tcPr>
             <w:tcW w:w="0" w:type="auto"/>
-            <w:gridSpan w:val="2"/>
             <w:vAlign w:val="center"/>
           </w:tcPr>
           <w:p>
@@ -15452,436 +15950,6 @@
                 </w14:textFill>
               </w:rPr>
               <w:t>文件</w:t>
-            </w:r>
-          </w:p>
-        </w:tc>
-      </w:tr>
-      <w:tr>
-        <w:tblPrEx>
-          <w:tblBorders>
-            <w:top w:val="single" w:color="auto" w:sz="4" w:space="0"/>
-            <w:left w:val="single" w:color="auto" w:sz="4" w:space="0"/>
-            <w:bottom w:val="single" w:color="auto" w:sz="4" w:space="0"/>
-            <w:right w:val="single" w:color="auto" w:sz="4" w:space="0"/>
-            <w:insideH w:val="single" w:color="auto" w:sz="4" w:space="0"/>
-            <w:insideV w:val="single" w:color="auto" w:sz="4" w:space="0"/>
-          </w:tblBorders>
-          <w:tblCellMar>
-            <w:top w:w="0" w:type="dxa"/>
-            <w:left w:w="108" w:type="dxa"/>
-            <w:bottom w:w="0" w:type="dxa"/>
-            <w:right w:w="108" w:type="dxa"/>
-          </w:tblCellMar>
-        </w:tblPrEx>
-        <w:trPr>
-          <w:trHeight w:val="151" w:hRule="atLeast"/>
-        </w:trPr>
-        <w:tc>
-          <w:tcPr>
-            <w:tcW w:w="0" w:type="auto"/>
-            <w:vAlign w:val="center"/>
-          </w:tcPr>
-          <w:p>
-            <w:pPr>
-              <w:jc w:val="both"/>
-              <w:rPr>
-                <w:rFonts w:hint="eastAsia"/>
-                <w:color w:val="FF0000"/>
-                <w:spacing w:val="7"/>
-              </w:rPr>
-            </w:pPr>
-            <w:r>
-              <w:rPr>
-                <w:rFonts w:hint="eastAsia"/>
-                <w:color w:val="FF0000"/>
-                <w:spacing w:val="7"/>
-              </w:rPr>
-              <w:t>imshow(winname, mat)</w:t>
-            </w:r>
-          </w:p>
-        </w:tc>
-        <w:tc>
-          <w:tcPr>
-            <w:tcW w:w="0" w:type="auto"/>
-            <w:gridSpan w:val="2"/>
-            <w:vAlign w:val="center"/>
-          </w:tcPr>
-          <w:p>
-            <w:pPr>
-              <w:jc w:val="both"/>
-              <w:rPr>
-                <w:rFonts w:hint="eastAsia"/>
-                <w:color w:val="EA82F1"/>
-                <w:spacing w:val="7"/>
-              </w:rPr>
-            </w:pPr>
-            <w:r>
-              <w:rPr>
-                <w:rFonts w:hint="eastAsia"/>
-                <w:color w:val="EA82F1"/>
-                <w:spacing w:val="7"/>
-              </w:rPr>
-              <w:t>显示</w:t>
-            </w:r>
-            <w:r>
-              <w:rPr>
-                <w:rFonts w:hint="eastAsia"/>
-                <w:color w:val="ED7D31" w:themeColor="accent2"/>
-                <w:spacing w:val="7"/>
-                <w14:textFill>
-                  <w14:solidFill>
-                    <w14:schemeClr w14:val="accent2"/>
-                  </w14:solidFill>
-                </w14:textFill>
-              </w:rPr>
-              <w:t>图像</w:t>
-            </w:r>
-          </w:p>
-        </w:tc>
-      </w:tr>
-      <w:tr>
-        <w:tblPrEx>
-          <w:tblBorders>
-            <w:top w:val="single" w:color="auto" w:sz="4" w:space="0"/>
-            <w:left w:val="single" w:color="auto" w:sz="4" w:space="0"/>
-            <w:bottom w:val="single" w:color="auto" w:sz="4" w:space="0"/>
-            <w:right w:val="single" w:color="auto" w:sz="4" w:space="0"/>
-            <w:insideH w:val="single" w:color="auto" w:sz="4" w:space="0"/>
-            <w:insideV w:val="single" w:color="auto" w:sz="4" w:space="0"/>
-          </w:tblBorders>
-          <w:tblCellMar>
-            <w:top w:w="0" w:type="dxa"/>
-            <w:left w:w="108" w:type="dxa"/>
-            <w:bottom w:w="0" w:type="dxa"/>
-            <w:right w:w="108" w:type="dxa"/>
-          </w:tblCellMar>
-        </w:tblPrEx>
-        <w:trPr>
-          <w:trHeight w:val="156" w:hRule="atLeast"/>
-        </w:trPr>
-        <w:tc>
-          <w:tcPr>
-            <w:tcW w:w="0" w:type="auto"/>
-            <w:vMerge w:val="restart"/>
-            <w:vAlign w:val="center"/>
-          </w:tcPr>
-          <w:p>
-            <w:pPr>
-              <w:jc w:val="both"/>
-              <w:rPr>
-                <w:rFonts w:hint="eastAsia"/>
-                <w:color w:val="FF0000"/>
-                <w:spacing w:val="7"/>
-              </w:rPr>
-            </w:pPr>
-            <w:r>
-              <w:rPr>
-                <w:rFonts w:hint="eastAsia"/>
-                <w:color w:val="FF0000"/>
-                <w:spacing w:val="7"/>
-              </w:rPr>
-              <w:t>waitKey(delay)</w:t>
-            </w:r>
-          </w:p>
-        </w:tc>
-        <w:tc>
-          <w:tcPr>
-            <w:tcW w:w="0" w:type="auto"/>
-            <w:vAlign w:val="center"/>
-          </w:tcPr>
-          <w:p>
-            <w:pPr>
-              <w:jc w:val="both"/>
-              <w:rPr>
-                <w:rFonts w:hint="eastAsia" w:ascii="华文中宋" w:hAnsi="华文中宋" w:eastAsia="华文中宋" w:cs="华文中宋"/>
-                <w:b/>
-                <w:bCs/>
-                <w:color w:val="ED7D31" w:themeColor="accent2"/>
-                <w:spacing w:val="7"/>
-                <w:kern w:val="2"/>
-                <w:sz w:val="21"/>
-                <w:szCs w:val="21"/>
-                <w:lang w:val="en-US" w:eastAsia="zh-CN" w:bidi="ar-SA"/>
-                <w14:textFill>
-                  <w14:solidFill>
-                    <w14:schemeClr w14:val="accent2"/>
-                  </w14:solidFill>
-                </w14:textFill>
-              </w:rPr>
-            </w:pPr>
-            <w:r>
-              <w:rPr>
-                <w:rFonts w:hint="eastAsia"/>
-                <w:color w:val="ED7D31" w:themeColor="accent2"/>
-                <w:spacing w:val="7"/>
-                <w14:textFill>
-                  <w14:solidFill>
-                    <w14:schemeClr w14:val="accent2"/>
-                  </w14:solidFill>
-                </w14:textFill>
-              </w:rPr>
-              <w:t>0</w:t>
-            </w:r>
-          </w:p>
-        </w:tc>
-        <w:tc>
-          <w:tcPr>
-            <w:tcW w:w="0" w:type="auto"/>
-            <w:vAlign w:val="center"/>
-          </w:tcPr>
-          <w:p>
-            <w:pPr>
-              <w:jc w:val="both"/>
-              <w:rPr>
-                <w:rFonts w:hint="eastAsia" w:ascii="华文中宋" w:hAnsi="华文中宋" w:eastAsia="华文中宋" w:cs="华文中宋"/>
-                <w:b/>
-                <w:bCs/>
-                <w:color w:val="EA82F1"/>
-                <w:spacing w:val="7"/>
-                <w:kern w:val="2"/>
-                <w:sz w:val="21"/>
-                <w:szCs w:val="21"/>
-                <w:lang w:val="en-US" w:eastAsia="zh-CN" w:bidi="ar-SA"/>
-              </w:rPr>
-            </w:pPr>
-            <w:r>
-              <w:rPr>
-                <w:rFonts w:hint="eastAsia"/>
-                <w:color w:val="ED7D31" w:themeColor="accent2"/>
-                <w:spacing w:val="7"/>
-                <w14:textFill>
-                  <w14:solidFill>
-                    <w14:schemeClr w14:val="accent2"/>
-                  </w14:solidFill>
-                </w14:textFill>
-              </w:rPr>
-              <w:t>无限期</w:t>
-            </w:r>
-            <w:r>
-              <w:rPr>
-                <w:rFonts w:hint="eastAsia"/>
-                <w:color w:val="EA82F1"/>
-                <w:spacing w:val="7"/>
-              </w:rPr>
-              <w:t>等待键盘输入</w:t>
-            </w:r>
-          </w:p>
-        </w:tc>
-      </w:tr>
-      <w:tr>
-        <w:tblPrEx>
-          <w:tblBorders>
-            <w:top w:val="single" w:color="auto" w:sz="4" w:space="0"/>
-            <w:left w:val="single" w:color="auto" w:sz="4" w:space="0"/>
-            <w:bottom w:val="single" w:color="auto" w:sz="4" w:space="0"/>
-            <w:right w:val="single" w:color="auto" w:sz="4" w:space="0"/>
-            <w:insideH w:val="single" w:color="auto" w:sz="4" w:space="0"/>
-            <w:insideV w:val="single" w:color="auto" w:sz="4" w:space="0"/>
-          </w:tblBorders>
-          <w:tblCellMar>
-            <w:top w:w="0" w:type="dxa"/>
-            <w:left w:w="108" w:type="dxa"/>
-            <w:bottom w:w="0" w:type="dxa"/>
-            <w:right w:w="108" w:type="dxa"/>
-          </w:tblCellMar>
-        </w:tblPrEx>
-        <w:trPr>
-          <w:trHeight w:val="156" w:hRule="atLeast"/>
-        </w:trPr>
-        <w:tc>
-          <w:tcPr>
-            <w:tcW w:w="0" w:type="auto"/>
-            <w:vMerge w:val="continue"/>
-            <w:vAlign w:val="center"/>
-          </w:tcPr>
-          <w:p>
-            <w:pPr>
-              <w:jc w:val="both"/>
-            </w:pPr>
-          </w:p>
-        </w:tc>
-        <w:tc>
-          <w:tcPr>
-            <w:tcW w:w="0" w:type="auto"/>
-            <w:vAlign w:val="center"/>
-          </w:tcPr>
-          <w:p>
-            <w:pPr>
-              <w:jc w:val="both"/>
-              <w:rPr>
-                <w:rFonts w:ascii="华文中宋" w:hAnsi="华文中宋" w:eastAsia="华文中宋" w:cs="华文中宋"/>
-                <w:b/>
-                <w:bCs/>
-                <w:color w:val="ED7D31" w:themeColor="accent2"/>
-                <w:spacing w:val="7"/>
-                <w:kern w:val="2"/>
-                <w:sz w:val="21"/>
-                <w:szCs w:val="21"/>
-                <w:lang w:val="en-US" w:eastAsia="zh-CN" w:bidi="ar-SA"/>
-                <w14:textFill>
-                  <w14:solidFill>
-                    <w14:schemeClr w14:val="accent2"/>
-                  </w14:solidFill>
-                </w14:textFill>
-              </w:rPr>
-            </w:pPr>
-            <w:r>
-              <w:rPr>
-                <w:rFonts w:hint="eastAsia"/>
-                <w:color w:val="ED7D31" w:themeColor="accent2"/>
-                <w:spacing w:val="7"/>
-                <w14:textFill>
-                  <w14:solidFill>
-                    <w14:schemeClr w14:val="accent2"/>
-                  </w14:solidFill>
-                </w14:textFill>
-              </w:rPr>
-              <w:t>int</w:t>
-            </w:r>
-          </w:p>
-        </w:tc>
-        <w:tc>
-          <w:tcPr>
-            <w:tcW w:w="0" w:type="auto"/>
-            <w:vAlign w:val="center"/>
-          </w:tcPr>
-          <w:p>
-            <w:pPr>
-              <w:jc w:val="both"/>
-              <w:rPr>
-                <w:rFonts w:hint="eastAsia" w:ascii="华文中宋" w:hAnsi="华文中宋" w:eastAsia="华文中宋" w:cs="华文中宋"/>
-                <w:b/>
-                <w:bCs/>
-                <w:color w:val="EA82F1"/>
-                <w:spacing w:val="7"/>
-                <w:kern w:val="2"/>
-                <w:sz w:val="21"/>
-                <w:szCs w:val="21"/>
-                <w:lang w:val="en-US" w:eastAsia="zh-CN" w:bidi="ar-SA"/>
-              </w:rPr>
-            </w:pPr>
-            <w:r>
-              <w:rPr>
-                <w:rFonts w:hint="eastAsia"/>
-                <w:color w:val="EA82F1"/>
-                <w:spacing w:val="7"/>
-              </w:rPr>
-              <w:t>等待对应ms</w:t>
-            </w:r>
-            <w:r>
-              <w:rPr>
-                <w:rFonts w:hint="eastAsia"/>
-                <w:color w:val="ED7D31" w:themeColor="accent2"/>
-                <w:spacing w:val="7"/>
-                <w14:textFill>
-                  <w14:solidFill>
-                    <w14:schemeClr w14:val="accent2"/>
-                  </w14:solidFill>
-                </w14:textFill>
-              </w:rPr>
-              <w:t>后关闭</w:t>
-            </w:r>
-          </w:p>
-        </w:tc>
-      </w:tr>
-      <w:tr>
-        <w:tblPrEx>
-          <w:tblBorders>
-            <w:top w:val="single" w:color="auto" w:sz="4" w:space="0"/>
-            <w:left w:val="single" w:color="auto" w:sz="4" w:space="0"/>
-            <w:bottom w:val="single" w:color="auto" w:sz="4" w:space="0"/>
-            <w:right w:val="single" w:color="auto" w:sz="4" w:space="0"/>
-            <w:insideH w:val="single" w:color="auto" w:sz="4" w:space="0"/>
-            <w:insideV w:val="single" w:color="auto" w:sz="4" w:space="0"/>
-          </w:tblBorders>
-          <w:tblCellMar>
-            <w:top w:w="0" w:type="dxa"/>
-            <w:left w:w="108" w:type="dxa"/>
-            <w:bottom w:w="0" w:type="dxa"/>
-            <w:right w:w="108" w:type="dxa"/>
-          </w:tblCellMar>
-        </w:tblPrEx>
-        <w:trPr>
-          <w:trHeight w:val="156" w:hRule="atLeast"/>
-        </w:trPr>
-        <w:tc>
-          <w:tcPr>
-            <w:tcW w:w="0" w:type="auto"/>
-            <w:vAlign w:val="center"/>
-          </w:tcPr>
-          <w:p>
-            <w:pPr>
-              <w:jc w:val="left"/>
-              <w:rPr>
-                <w:rFonts w:ascii="华文中宋" w:hAnsi="华文中宋" w:eastAsia="华文中宋" w:cs="华文中宋"/>
-                <w:b/>
-                <w:bCs/>
-                <w:color w:val="FF0000"/>
-                <w:spacing w:val="7"/>
-                <w:kern w:val="2"/>
-                <w:sz w:val="21"/>
-                <w:szCs w:val="21"/>
-                <w:lang w:val="en-US" w:eastAsia="zh-CN" w:bidi="ar-SA"/>
-              </w:rPr>
-            </w:pPr>
-            <w:r>
-              <w:rPr>
-                <w:rFonts w:hint="eastAsia"/>
-                <w:color w:val="FF0000"/>
-                <w:spacing w:val="7"/>
-              </w:rPr>
-              <w:t>destroyAllWindows()</w:t>
-            </w:r>
-          </w:p>
-        </w:tc>
-        <w:tc>
-          <w:tcPr>
-            <w:tcW w:w="0" w:type="auto"/>
-            <w:gridSpan w:val="2"/>
-            <w:vAlign w:val="center"/>
-          </w:tcPr>
-          <w:p>
-            <w:pPr>
-              <w:rPr>
-                <w:rFonts w:hint="eastAsia" w:ascii="华文中宋" w:hAnsi="华文中宋" w:eastAsia="华文中宋" w:cs="华文中宋"/>
-                <w:b/>
-                <w:bCs/>
-                <w:color w:val="EA82F1"/>
-                <w:spacing w:val="7"/>
-                <w:kern w:val="2"/>
-                <w:sz w:val="21"/>
-                <w:szCs w:val="21"/>
-                <w:lang w:val="en-US" w:eastAsia="zh-CN" w:bidi="ar-SA"/>
-              </w:rPr>
-            </w:pPr>
-            <w:r>
-              <w:rPr>
-                <w:rFonts w:hint="eastAsia"/>
-                <w:color w:val="EA82F1"/>
-                <w:spacing w:val="7"/>
-              </w:rPr>
-              <w:t>关闭</w:t>
-            </w:r>
-            <w:r>
-              <w:rPr>
-                <w:rFonts w:hint="eastAsia"/>
-                <w:color w:val="ED7D31" w:themeColor="accent2"/>
-                <w:spacing w:val="7"/>
-                <w14:textFill>
-                  <w14:solidFill>
-                    <w14:schemeClr w14:val="accent2"/>
-                  </w14:solidFill>
-                </w14:textFill>
-              </w:rPr>
-              <w:t>所有</w:t>
-            </w:r>
-            <w:r>
-              <w:rPr>
-                <w:rFonts w:hint="eastAsia"/>
-                <w:color w:val="EA82F1"/>
-                <w:spacing w:val="7"/>
-              </w:rPr>
-              <w:t>展示窗口</w:t>
             </w:r>
           </w:p>
         </w:tc>
@@ -19773,12 +19841,6 @@
                   <w:insideH w:val="single" w:color="auto" w:sz="4" w:space="0"/>
                   <w:insideV w:val="single" w:color="auto" w:sz="4" w:space="0"/>
                 </w:tblBorders>
-                <w:tblCellMar>
-                  <w:top w:w="0" w:type="dxa"/>
-                  <w:left w:w="108" w:type="dxa"/>
-                  <w:bottom w:w="0" w:type="dxa"/>
-                  <w:right w:w="108" w:type="dxa"/>
-                </w:tblCellMar>
               </w:tblPrEx>
               <w:tc>
                 <w:tcPr>
@@ -20235,12 +20297,6 @@
                   <w:insideH w:val="single" w:color="auto" w:sz="4" w:space="0"/>
                   <w:insideV w:val="single" w:color="auto" w:sz="4" w:space="0"/>
                 </w:tblBorders>
-                <w:tblCellMar>
-                  <w:top w:w="0" w:type="dxa"/>
-                  <w:left w:w="108" w:type="dxa"/>
-                  <w:bottom w:w="0" w:type="dxa"/>
-                  <w:right w:w="108" w:type="dxa"/>
-                </w:tblCellMar>
               </w:tblPrEx>
               <w:tc>
                 <w:tcPr>
@@ -21736,12 +21792,6 @@
             <w:insideH w:val="single" w:color="auto" w:sz="4" w:space="0"/>
             <w:insideV w:val="single" w:color="auto" w:sz="4" w:space="0"/>
           </w:tblBorders>
-          <w:tblCellMar>
-            <w:top w:w="0" w:type="dxa"/>
-            <w:left w:w="108" w:type="dxa"/>
-            <w:bottom w:w="0" w:type="dxa"/>
-            <w:right w:w="108" w:type="dxa"/>
-          </w:tblCellMar>
         </w:tblPrEx>
         <w:tc>
           <w:tcPr>
@@ -24036,7 +24086,6 @@
           <w:tcPr>
             <w:tcW w:w="0" w:type="auto"/>
             <w:vMerge w:val="continue"/>
-            <w:tcBorders/>
             <w:vAlign w:val="center"/>
           </w:tcPr>
           <w:p>
@@ -24169,7 +24218,6 @@
           <w:tcPr>
             <w:tcW w:w="0" w:type="auto"/>
             <w:vMerge w:val="continue"/>
-            <w:tcBorders/>
             <w:vAlign w:val="center"/>
           </w:tcPr>
           <w:p>
@@ -24950,6 +24998,12 @@
             <w:insideH w:val="single" w:color="auto" w:sz="4" w:space="0"/>
             <w:insideV w:val="single" w:color="auto" w:sz="4" w:space="0"/>
           </w:tblBorders>
+          <w:tblCellMar>
+            <w:top w:w="0" w:type="dxa"/>
+            <w:left w:w="108" w:type="dxa"/>
+            <w:bottom w:w="0" w:type="dxa"/>
+            <w:right w:w="108" w:type="dxa"/>
+          </w:tblCellMar>
         </w:tblPrEx>
         <w:tc>
           <w:tcPr>
@@ -27268,6 +27322,7 @@
   </w:style>
   <w:style w:type="character" w:default="1" w:styleId="10">
     <w:name w:val="Default Paragraph Font"/>
+    <w:autoRedefine/>
     <w:semiHidden/>
     <w:unhideWhenUsed/>
     <w:qFormat/>

</xml_diff>

<commit_message>
update on 2024-01-12 21:45:27.107561
</commit_message>
<xml_diff>
--- a/cpp 数据分析.docx
+++ b/cpp 数据分析.docx
@@ -2,6 +2,1599 @@
 <file path=word/document.xml><?xml version="1.0" encoding="utf-8"?>
 <w:document xmlns:wpc="http://schemas.microsoft.com/office/word/2010/wordprocessingCanvas" xmlns:mc="http://schemas.openxmlformats.org/markup-compatibility/2006" xmlns:o="urn:schemas-microsoft-com:office:office" xmlns:r="http://schemas.openxmlformats.org/officeDocument/2006/relationships" xmlns:m="http://schemas.openxmlformats.org/officeDocument/2006/math" xmlns:v="urn:schemas-microsoft-com:vml" xmlns:wp14="http://schemas.microsoft.com/office/word/2010/wordprocessingDrawing" xmlns:wp="http://schemas.openxmlformats.org/drawingml/2006/wordprocessingDrawing" xmlns:w="http://schemas.openxmlformats.org/wordprocessingml/2006/main" xmlns:w14="http://schemas.microsoft.com/office/word/2010/wordml" xmlns:w10="urn:schemas-microsoft-com:office:word" xmlns:w15="http://schemas.microsoft.com/office/word/2012/wordml" xmlns:wpg="http://schemas.microsoft.com/office/word/2010/wordprocessingGroup" xmlns:wpi="http://schemas.microsoft.com/office/word/2010/wordprocessingInk" xmlns:wne="http://schemas.microsoft.com/office/word/2006/wordml" xmlns:wps="http://schemas.microsoft.com/office/word/2010/wordprocessingShape" xmlns:wpsCustomData="http://www.wps.cn/officeDocument/2013/wpsCustomData" mc:Ignorable="w14 w15 wp14">
   <w:body>
+    <w:p>
+      <w:pPr>
+        <w:spacing w:line="240" w:lineRule="auto"/>
+        <w:rPr>
+          <w:rFonts w:hint="eastAsia" w:ascii="华文中宋" w:hAnsi="华文中宋" w:eastAsia="华文中宋" w:cs="华文中宋"/>
+          <w:b/>
+          <w:bCs/>
+          <w:color w:val="ED7D31" w:themeColor="accent2"/>
+          <w:sz w:val="21"/>
+          <w:szCs w:val="21"/>
+          <w:vertAlign w:val="baseline"/>
+          <w:lang w:val="en-US" w:eastAsia="zh-CN"/>
+          <w14:textFill>
+            <w14:solidFill>
+              <w14:schemeClr w14:val="accent2"/>
+            </w14:solidFill>
+          </w14:textFill>
+        </w:rPr>
+      </w:pPr>
+    </w:p>
+    <w:p>
+      <w:pPr>
+        <w:pStyle w:val="2"/>
+        <w:bidi w:val="0"/>
+        <w:rPr>
+          <w:rFonts w:hint="eastAsia"/>
+        </w:rPr>
+      </w:pPr>
+      <w:r>
+        <w:rPr>
+          <w:rFonts w:hint="eastAsia"/>
+          <w:lang w:val="en-US" w:eastAsia="zh-CN"/>
+        </w:rPr>
+        <w:t>优化ceres/ceres.hpp</w:t>
+      </w:r>
+      <w:r>
+        <w:rPr>
+          <w:rFonts w:hint="eastAsia"/>
+        </w:rPr>
+        <w:t>：</w:t>
+      </w:r>
+    </w:p>
+    <w:p>
+      <w:pPr>
+        <w:bidi w:val="0"/>
+        <w:jc w:val="both"/>
+        <w:rPr>
+          <w:rFonts w:hint="default"/>
+          <w:lang w:val="en-US" w:eastAsia="zh-CN"/>
+        </w:rPr>
+      </w:pPr>
+      <w:r>
+        <w:rPr>
+          <w:rFonts w:hint="eastAsia" w:ascii="华文中宋" w:hAnsi="华文中宋" w:eastAsia="华文中宋" w:cs="华文中宋"/>
+          <w:b/>
+          <w:bCs/>
+          <w:color w:val="ED7D31" w:themeColor="accent2"/>
+          <w:sz w:val="21"/>
+          <w:szCs w:val="24"/>
+          <w:lang w:val="en-US" w:eastAsia="zh-CN"/>
+          <w14:textFill>
+            <w14:solidFill>
+              <w14:schemeClr w14:val="accent2"/>
+            </w14:solidFill>
+          </w14:textFill>
+        </w:rPr>
+        <w:t xml:space="preserve">using namespace </w:t>
+      </w:r>
+      <w:r>
+        <w:rPr>
+          <w:rFonts w:hint="eastAsia" w:cs="华文中宋"/>
+          <w:b/>
+          <w:bCs/>
+          <w:color w:val="ED7D31" w:themeColor="accent2"/>
+          <w:sz w:val="21"/>
+          <w:szCs w:val="24"/>
+          <w:lang w:val="en-US" w:eastAsia="zh-CN"/>
+          <w14:textFill>
+            <w14:solidFill>
+              <w14:schemeClr w14:val="accent2"/>
+            </w14:solidFill>
+          </w14:textFill>
+        </w:rPr>
+        <w:t>ceres</w:t>
+      </w:r>
+      <w:r>
+        <w:rPr>
+          <w:rFonts w:hint="eastAsia" w:ascii="华文中宋" w:hAnsi="华文中宋" w:eastAsia="华文中宋" w:cs="华文中宋"/>
+          <w:b/>
+          <w:bCs/>
+          <w:color w:val="ED7D31" w:themeColor="accent2"/>
+          <w:sz w:val="21"/>
+          <w:szCs w:val="24"/>
+          <w:lang w:val="en-US" w:eastAsia="zh-CN"/>
+          <w14:textFill>
+            <w14:solidFill>
+              <w14:schemeClr w14:val="accent2"/>
+            </w14:solidFill>
+          </w14:textFill>
+        </w:rPr>
+        <w:t>;</w:t>
+      </w:r>
+    </w:p>
+    <w:p>
+      <w:pPr>
+        <w:spacing w:line="240" w:lineRule="auto"/>
+        <w:rPr>
+          <w:rFonts w:hint="default" w:ascii="华文中宋" w:hAnsi="华文中宋" w:eastAsia="华文中宋" w:cs="华文中宋"/>
+          <w:b/>
+          <w:bCs/>
+          <w:color w:val="ED7D31" w:themeColor="accent2"/>
+          <w:sz w:val="21"/>
+          <w:szCs w:val="21"/>
+          <w:vertAlign w:val="baseline"/>
+          <w:lang w:val="en-US" w:eastAsia="zh-CN"/>
+          <w14:textFill>
+            <w14:solidFill>
+              <w14:schemeClr w14:val="accent2"/>
+            </w14:solidFill>
+          </w14:textFill>
+        </w:rPr>
+      </w:pPr>
+    </w:p>
+    <w:p>
+      <w:pPr>
+        <w:spacing w:line="240" w:lineRule="auto"/>
+        <w:rPr>
+          <w:rFonts w:hint="eastAsia" w:cs="华文中宋"/>
+          <w:b/>
+          <w:bCs/>
+          <w:color w:val="ED7D31" w:themeColor="accent2"/>
+          <w:sz w:val="21"/>
+          <w:szCs w:val="21"/>
+          <w:vertAlign w:val="baseline"/>
+          <w:lang w:val="en-US" w:eastAsia="zh-CN"/>
+          <w14:textFill>
+            <w14:solidFill>
+              <w14:schemeClr w14:val="accent2"/>
+            </w14:solidFill>
+          </w14:textFill>
+        </w:rPr>
+      </w:pPr>
+      <w:r>
+        <w:rPr>
+          <w:rFonts w:hint="eastAsia" w:cs="华文中宋"/>
+          <w:b/>
+          <w:bCs/>
+          <w:color w:val="ED7D31" w:themeColor="accent2"/>
+          <w:sz w:val="21"/>
+          <w:szCs w:val="21"/>
+          <w:vertAlign w:val="baseline"/>
+          <w:lang w:val="en-US" w:eastAsia="zh-CN"/>
+          <w14:textFill>
+            <w14:solidFill>
+              <w14:schemeClr w14:val="accent2"/>
+            </w14:solidFill>
+          </w14:textFill>
+        </w:rPr>
+        <w:t>struct CostFunctor{</w:t>
+      </w:r>
+    </w:p>
+    <w:p>
+      <w:pPr>
+        <w:spacing w:line="240" w:lineRule="auto"/>
+        <w:ind w:firstLine="420" w:firstLineChars="0"/>
+        <w:rPr>
+          <w:rFonts w:hint="eastAsia" w:cs="华文中宋"/>
+          <w:b/>
+          <w:bCs/>
+          <w:color w:val="ED7D31" w:themeColor="accent2"/>
+          <w:sz w:val="21"/>
+          <w:szCs w:val="21"/>
+          <w:vertAlign w:val="baseline"/>
+          <w:lang w:val="en-US" w:eastAsia="zh-CN"/>
+          <w14:textFill>
+            <w14:solidFill>
+              <w14:schemeClr w14:val="accent2"/>
+            </w14:solidFill>
+          </w14:textFill>
+        </w:rPr>
+      </w:pPr>
+      <w:r>
+        <w:rPr>
+          <w:rFonts w:hint="eastAsia" w:cs="华文中宋"/>
+          <w:b/>
+          <w:bCs/>
+          <w:color w:val="ED7D31" w:themeColor="accent2"/>
+          <w:sz w:val="21"/>
+          <w:szCs w:val="21"/>
+          <w:vertAlign w:val="baseline"/>
+          <w:lang w:val="en-US" w:eastAsia="zh-CN"/>
+          <w14:textFill>
+            <w14:solidFill>
+              <w14:schemeClr w14:val="accent2"/>
+            </w14:solidFill>
+          </w14:textFill>
+        </w:rPr>
+        <w:t>...</w:t>
+      </w:r>
+    </w:p>
+    <w:p>
+      <w:pPr>
+        <w:spacing w:line="240" w:lineRule="auto"/>
+        <w:ind w:firstLine="420" w:firstLineChars="0"/>
+        <w:rPr>
+          <w:rFonts w:hint="default" w:cs="华文中宋"/>
+          <w:b/>
+          <w:bCs/>
+          <w:color w:val="ED7D31" w:themeColor="accent2"/>
+          <w:sz w:val="21"/>
+          <w:szCs w:val="21"/>
+          <w:vertAlign w:val="baseline"/>
+          <w:lang w:val="en-US" w:eastAsia="zh-CN"/>
+          <w14:textFill>
+            <w14:solidFill>
+              <w14:schemeClr w14:val="accent2"/>
+            </w14:solidFill>
+          </w14:textFill>
+        </w:rPr>
+      </w:pPr>
+      <w:r>
+        <w:rPr>
+          <w:rFonts w:hint="eastAsia" w:cs="华文中宋"/>
+          <w:b/>
+          <w:bCs/>
+          <w:color w:val="ED7D31" w:themeColor="accent2"/>
+          <w:sz w:val="21"/>
+          <w:szCs w:val="21"/>
+          <w:vertAlign w:val="baseline"/>
+          <w:lang w:val="en-US" w:eastAsia="zh-CN"/>
+          <w14:textFill>
+            <w14:solidFill>
+              <w14:schemeClr w14:val="accent2"/>
+            </w14:solidFill>
+          </w14:textFill>
+        </w:rPr>
+        <w:t>template&lt;typename T&gt;</w:t>
+      </w:r>
+    </w:p>
+    <w:p>
+      <w:pPr>
+        <w:spacing w:line="240" w:lineRule="auto"/>
+        <w:ind w:firstLine="420" w:firstLineChars="0"/>
+        <w:rPr>
+          <w:rFonts w:hint="eastAsia" w:cs="华文中宋"/>
+          <w:b/>
+          <w:bCs/>
+          <w:color w:val="ED7D31" w:themeColor="accent2"/>
+          <w:sz w:val="21"/>
+          <w:szCs w:val="21"/>
+          <w:vertAlign w:val="baseline"/>
+          <w:lang w:val="en-US" w:eastAsia="zh-CN"/>
+          <w14:textFill>
+            <w14:solidFill>
+              <w14:schemeClr w14:val="accent2"/>
+            </w14:solidFill>
+          </w14:textFill>
+        </w:rPr>
+      </w:pPr>
+      <w:r>
+        <w:rPr>
+          <w:rFonts w:hint="eastAsia" w:cs="华文中宋"/>
+          <w:b/>
+          <w:bCs/>
+          <w:color w:val="ED7D31" w:themeColor="accent2"/>
+          <w:sz w:val="21"/>
+          <w:szCs w:val="21"/>
+          <w:vertAlign w:val="baseline"/>
+          <w:lang w:val="en-US" w:eastAsia="zh-CN"/>
+          <w14:textFill>
+            <w14:solidFill>
+              <w14:schemeClr w14:val="accent2"/>
+            </w14:solidFill>
+          </w14:textFill>
+        </w:rPr>
+        <w:t>bool operator() (</w:t>
+      </w:r>
+    </w:p>
+    <w:p>
+      <w:pPr>
+        <w:spacing w:line="240" w:lineRule="auto"/>
+        <w:ind w:left="420" w:leftChars="0" w:firstLine="420" w:firstLineChars="0"/>
+        <w:rPr>
+          <w:rFonts w:hint="default" w:cs="华文中宋"/>
+          <w:b/>
+          <w:bCs/>
+          <w:color w:val="ED7D31" w:themeColor="accent2"/>
+          <w:sz w:val="21"/>
+          <w:szCs w:val="21"/>
+          <w:vertAlign w:val="baseline"/>
+          <w:lang w:val="en-US" w:eastAsia="zh-CN"/>
+          <w14:textFill>
+            <w14:solidFill>
+              <w14:schemeClr w14:val="accent2"/>
+            </w14:solidFill>
+          </w14:textFill>
+        </w:rPr>
+      </w:pPr>
+      <w:r>
+        <w:rPr>
+          <w:rFonts w:hint="eastAsia" w:cs="华文中宋"/>
+          <w:b/>
+          <w:bCs/>
+          <w:color w:val="ED7D31" w:themeColor="accent2"/>
+          <w:sz w:val="21"/>
+          <w:szCs w:val="21"/>
+          <w:vertAlign w:val="baseline"/>
+          <w:lang w:val="en-US" w:eastAsia="zh-CN"/>
+          <w14:textFill>
+            <w14:solidFill>
+              <w14:schemeClr w14:val="accent2"/>
+            </w14:solidFill>
+          </w14:textFill>
+        </w:rPr>
+        <w:t xml:space="preserve">const T *x, T *error </w:t>
+      </w:r>
+    </w:p>
+    <w:p>
+      <w:pPr>
+        <w:spacing w:line="240" w:lineRule="auto"/>
+        <w:ind w:firstLine="420" w:firstLineChars="0"/>
+        <w:rPr>
+          <w:rFonts w:hint="default" w:cs="华文中宋"/>
+          <w:b/>
+          <w:bCs/>
+          <w:color w:val="ED7D31" w:themeColor="accent2"/>
+          <w:sz w:val="21"/>
+          <w:szCs w:val="21"/>
+          <w:vertAlign w:val="baseline"/>
+          <w:lang w:val="en-US" w:eastAsia="zh-CN"/>
+          <w14:textFill>
+            <w14:solidFill>
+              <w14:schemeClr w14:val="accent2"/>
+            </w14:solidFill>
+          </w14:textFill>
+        </w:rPr>
+      </w:pPr>
+      <w:r>
+        <w:rPr>
+          <w:rFonts w:hint="eastAsia" w:cs="华文中宋"/>
+          <w:b/>
+          <w:bCs/>
+          <w:color w:val="ED7D31" w:themeColor="accent2"/>
+          <w:sz w:val="21"/>
+          <w:szCs w:val="21"/>
+          <w:vertAlign w:val="baseline"/>
+          <w:lang w:val="en-US" w:eastAsia="zh-CN"/>
+          <w14:textFill>
+            <w14:solidFill>
+              <w14:schemeClr w14:val="accent2"/>
+            </w14:solidFill>
+          </w14:textFill>
+        </w:rPr>
+        <w:t>) const {...}</w:t>
+      </w:r>
+    </w:p>
+    <w:p>
+      <w:pPr>
+        <w:spacing w:line="240" w:lineRule="auto"/>
+        <w:rPr>
+          <w:rFonts w:hint="default" w:ascii="华文中宋" w:hAnsi="华文中宋" w:eastAsia="华文中宋" w:cs="华文中宋"/>
+          <w:b/>
+          <w:bCs/>
+          <w:color w:val="ED7D31" w:themeColor="accent2"/>
+          <w:sz w:val="21"/>
+          <w:szCs w:val="21"/>
+          <w:vertAlign w:val="baseline"/>
+          <w:lang w:val="en-US" w:eastAsia="zh-CN"/>
+          <w14:textFill>
+            <w14:solidFill>
+              <w14:schemeClr w14:val="accent2"/>
+            </w14:solidFill>
+          </w14:textFill>
+        </w:rPr>
+      </w:pPr>
+      <w:r>
+        <w:rPr>
+          <w:rFonts w:hint="eastAsia" w:cs="华文中宋"/>
+          <w:b/>
+          <w:bCs/>
+          <w:color w:val="ED7D31" w:themeColor="accent2"/>
+          <w:sz w:val="21"/>
+          <w:szCs w:val="21"/>
+          <w:vertAlign w:val="baseline"/>
+          <w:lang w:val="en-US" w:eastAsia="zh-CN"/>
+          <w14:textFill>
+            <w14:solidFill>
+              <w14:schemeClr w14:val="accent2"/>
+            </w14:solidFill>
+          </w14:textFill>
+        </w:rPr>
+        <w:t>}</w:t>
+      </w:r>
+    </w:p>
+    <w:tbl>
+      <w:tblPr>
+        <w:tblStyle w:val="9"/>
+        <w:tblW w:w="0" w:type="auto"/>
+        <w:tblInd w:w="0" w:type="dxa"/>
+        <w:tblBorders>
+          <w:top w:val="single" w:color="auto" w:sz="4" w:space="0"/>
+          <w:left w:val="single" w:color="auto" w:sz="4" w:space="0"/>
+          <w:bottom w:val="single" w:color="auto" w:sz="4" w:space="0"/>
+          <w:right w:val="single" w:color="auto" w:sz="4" w:space="0"/>
+          <w:insideH w:val="single" w:color="auto" w:sz="4" w:space="0"/>
+          <w:insideV w:val="single" w:color="auto" w:sz="4" w:space="0"/>
+        </w:tblBorders>
+        <w:tblLayout w:type="autofit"/>
+        <w:tblCellMar>
+          <w:top w:w="0" w:type="dxa"/>
+          <w:left w:w="108" w:type="dxa"/>
+          <w:bottom w:w="0" w:type="dxa"/>
+          <w:right w:w="108" w:type="dxa"/>
+        </w:tblCellMar>
+      </w:tblPr>
+      <w:tblGrid>
+        <w:gridCol w:w="6163"/>
+        <w:gridCol w:w="2010"/>
+      </w:tblGrid>
+      <w:tr>
+        <w:tblPrEx>
+          <w:tblBorders>
+            <w:top w:val="single" w:color="auto" w:sz="4" w:space="0"/>
+            <w:left w:val="single" w:color="auto" w:sz="4" w:space="0"/>
+            <w:bottom w:val="single" w:color="auto" w:sz="4" w:space="0"/>
+            <w:right w:val="single" w:color="auto" w:sz="4" w:space="0"/>
+            <w:insideH w:val="single" w:color="auto" w:sz="4" w:space="0"/>
+            <w:insideV w:val="single" w:color="auto" w:sz="4" w:space="0"/>
+          </w:tblBorders>
+          <w:tblCellMar>
+            <w:top w:w="0" w:type="dxa"/>
+            <w:left w:w="108" w:type="dxa"/>
+            <w:bottom w:w="0" w:type="dxa"/>
+            <w:right w:w="108" w:type="dxa"/>
+          </w:tblCellMar>
+        </w:tblPrEx>
+        <w:tc>
+          <w:tcPr>
+            <w:tcW w:w="0" w:type="auto"/>
+            <w:vAlign w:val="center"/>
+          </w:tcPr>
+          <w:p>
+            <w:pPr>
+              <w:pStyle w:val="12"/>
+              <w:bidi w:val="0"/>
+              <w:jc w:val="both"/>
+              <w:rPr>
+                <w:rFonts w:hint="default"/>
+                <w:vertAlign w:val="baseline"/>
+                <w:lang w:val="en-US" w:eastAsia="zh-CN"/>
+              </w:rPr>
+            </w:pPr>
+            <w:r>
+              <w:rPr>
+                <w:rFonts w:hint="eastAsia"/>
+                <w:lang w:val="en-US" w:eastAsia="zh-CN"/>
+              </w:rPr>
+              <w:t>AutoDiffCostFunction&lt;CostFunctor, n_out, n_in&gt;(functor)</w:t>
+            </w:r>
+          </w:p>
+        </w:tc>
+        <w:tc>
+          <w:tcPr>
+            <w:tcW w:w="0" w:type="auto"/>
+            <w:vAlign w:val="center"/>
+          </w:tcPr>
+          <w:p>
+            <w:pPr>
+              <w:pStyle w:val="12"/>
+              <w:bidi w:val="0"/>
+              <w:jc w:val="both"/>
+              <w:rPr>
+                <w:rFonts w:hint="default" w:ascii="华文中宋" w:hAnsi="华文中宋" w:eastAsia="华文中宋" w:cs="华文中宋"/>
+                <w:b/>
+                <w:bCs/>
+                <w:color w:val="ED7D31" w:themeColor="accent2"/>
+                <w:kern w:val="2"/>
+                <w:sz w:val="21"/>
+                <w:szCs w:val="24"/>
+                <w:lang w:val="en-US" w:eastAsia="zh-CN" w:bidi="ar-SA"/>
+                <w14:textFill>
+                  <w14:solidFill>
+                    <w14:schemeClr w14:val="accent2"/>
+                  </w14:solidFill>
+                </w14:textFill>
+              </w:rPr>
+            </w:pPr>
+            <w:r>
+              <w:rPr>
+                <w:rFonts w:hint="eastAsia" w:ascii="华文中宋" w:hAnsi="华文中宋" w:eastAsia="华文中宋" w:cs="华文中宋"/>
+                <w:b/>
+                <w:bCs/>
+                <w:i w:val="0"/>
+                <w:caps w:val="0"/>
+                <w:color w:val="EA82F1"/>
+                <w:spacing w:val="7"/>
+                <w:kern w:val="2"/>
+                <w:sz w:val="21"/>
+                <w:szCs w:val="21"/>
+                <w:lang w:val="en-US" w:eastAsia="zh-CN" w:bidi="ar-SA"/>
+              </w:rPr>
+              <w:t>自动微分代价函数</w:t>
+            </w:r>
+          </w:p>
+        </w:tc>
+      </w:tr>
+      <w:tr>
+        <w:tblPrEx>
+          <w:tblBorders>
+            <w:top w:val="single" w:color="auto" w:sz="4" w:space="0"/>
+            <w:left w:val="single" w:color="auto" w:sz="4" w:space="0"/>
+            <w:bottom w:val="single" w:color="auto" w:sz="4" w:space="0"/>
+            <w:right w:val="single" w:color="auto" w:sz="4" w:space="0"/>
+            <w:insideH w:val="single" w:color="auto" w:sz="4" w:space="0"/>
+            <w:insideV w:val="single" w:color="auto" w:sz="4" w:space="0"/>
+          </w:tblBorders>
+          <w:tblCellMar>
+            <w:top w:w="0" w:type="dxa"/>
+            <w:left w:w="108" w:type="dxa"/>
+            <w:bottom w:w="0" w:type="dxa"/>
+            <w:right w:w="108" w:type="dxa"/>
+          </w:tblCellMar>
+        </w:tblPrEx>
+        <w:tc>
+          <w:tcPr>
+            <w:tcW w:w="0" w:type="auto"/>
+            <w:vAlign w:val="center"/>
+          </w:tcPr>
+          <w:p>
+            <w:pPr>
+              <w:pStyle w:val="12"/>
+              <w:bidi w:val="0"/>
+              <w:jc w:val="both"/>
+              <w:rPr>
+                <w:rFonts w:hint="default"/>
+                <w:lang w:val="en-US" w:eastAsia="zh-CN"/>
+              </w:rPr>
+            </w:pPr>
+            <w:r>
+              <w:rPr>
+                <w:rFonts w:hint="eastAsia"/>
+                <w:lang w:val="en-US" w:eastAsia="zh-CN"/>
+              </w:rPr>
+              <w:t>Solve(options, *problem, *summary)</w:t>
+            </w:r>
+          </w:p>
+        </w:tc>
+        <w:tc>
+          <w:tcPr>
+            <w:tcW w:w="0" w:type="auto"/>
+            <w:vAlign w:val="center"/>
+          </w:tcPr>
+          <w:p>
+            <w:pPr>
+              <w:pStyle w:val="12"/>
+              <w:bidi w:val="0"/>
+              <w:jc w:val="both"/>
+              <w:rPr>
+                <w:rFonts w:hint="default" w:ascii="华文中宋" w:hAnsi="华文中宋" w:eastAsia="华文中宋" w:cs="华文中宋"/>
+                <w:b/>
+                <w:bCs/>
+                <w:i w:val="0"/>
+                <w:caps w:val="0"/>
+                <w:color w:val="EA82F1"/>
+                <w:spacing w:val="7"/>
+                <w:kern w:val="2"/>
+                <w:sz w:val="21"/>
+                <w:szCs w:val="21"/>
+                <w:lang w:val="en-US" w:eastAsia="zh-CN" w:bidi="ar-SA"/>
+              </w:rPr>
+            </w:pPr>
+            <w:r>
+              <w:rPr>
+                <w:rFonts w:hint="eastAsia" w:cs="华文中宋"/>
+                <w:b/>
+                <w:bCs/>
+                <w:i w:val="0"/>
+                <w:caps w:val="0"/>
+                <w:color w:val="EA82F1"/>
+                <w:spacing w:val="7"/>
+                <w:kern w:val="2"/>
+                <w:sz w:val="21"/>
+                <w:szCs w:val="21"/>
+                <w:lang w:val="en-US" w:eastAsia="zh-CN" w:bidi="ar-SA"/>
+              </w:rPr>
+              <w:t>启动</w:t>
+            </w:r>
+            <w:r>
+              <w:rPr>
+                <w:rFonts w:hint="eastAsia"/>
+                <w:color w:val="ED7D31" w:themeColor="accent2"/>
+                <w:lang w:val="en-US" w:eastAsia="zh-CN"/>
+                <w14:textFill>
+                  <w14:solidFill>
+                    <w14:schemeClr w14:val="accent2"/>
+                  </w14:solidFill>
+                </w14:textFill>
+              </w:rPr>
+              <w:t>优化</w:t>
+            </w:r>
+          </w:p>
+        </w:tc>
+      </w:tr>
+    </w:tbl>
+    <w:p>
+      <w:pPr>
+        <w:spacing w:line="240" w:lineRule="auto"/>
+        <w:rPr>
+          <w:rFonts w:hint="eastAsia" w:ascii="华文中宋" w:hAnsi="华文中宋" w:eastAsia="华文中宋" w:cs="华文中宋"/>
+          <w:b/>
+          <w:bCs/>
+          <w:color w:val="ED7D31" w:themeColor="accent2"/>
+          <w:sz w:val="21"/>
+          <w:szCs w:val="21"/>
+          <w:vertAlign w:val="baseline"/>
+          <w:lang w:val="en-US" w:eastAsia="zh-CN"/>
+          <w14:textFill>
+            <w14:solidFill>
+              <w14:schemeClr w14:val="accent2"/>
+            </w14:solidFill>
+          </w14:textFill>
+        </w:rPr>
+      </w:pPr>
+    </w:p>
+    <w:tbl>
+      <w:tblPr>
+        <w:tblStyle w:val="9"/>
+        <w:tblW w:w="0" w:type="auto"/>
+        <w:tblInd w:w="0" w:type="dxa"/>
+        <w:tblBorders>
+          <w:top w:val="single" w:color="auto" w:sz="4" w:space="0"/>
+          <w:left w:val="single" w:color="auto" w:sz="4" w:space="0"/>
+          <w:bottom w:val="single" w:color="auto" w:sz="4" w:space="0"/>
+          <w:right w:val="single" w:color="auto" w:sz="4" w:space="0"/>
+          <w:insideH w:val="single" w:color="auto" w:sz="4" w:space="0"/>
+          <w:insideV w:val="single" w:color="auto" w:sz="4" w:space="0"/>
+        </w:tblBorders>
+        <w:tblLayout w:type="autofit"/>
+        <w:tblCellMar>
+          <w:top w:w="0" w:type="dxa"/>
+          <w:left w:w="108" w:type="dxa"/>
+          <w:bottom w:w="0" w:type="dxa"/>
+          <w:right w:w="108" w:type="dxa"/>
+        </w:tblCellMar>
+      </w:tblPr>
+      <w:tblGrid>
+        <w:gridCol w:w="637"/>
+        <w:gridCol w:w="5658"/>
+        <w:gridCol w:w="1506"/>
+      </w:tblGrid>
+      <w:tr>
+        <w:tblPrEx>
+          <w:tblBorders>
+            <w:top w:val="single" w:color="auto" w:sz="4" w:space="0"/>
+            <w:left w:val="single" w:color="auto" w:sz="4" w:space="0"/>
+            <w:bottom w:val="single" w:color="auto" w:sz="4" w:space="0"/>
+            <w:right w:val="single" w:color="auto" w:sz="4" w:space="0"/>
+            <w:insideH w:val="single" w:color="auto" w:sz="4" w:space="0"/>
+            <w:insideV w:val="single" w:color="auto" w:sz="4" w:space="0"/>
+          </w:tblBorders>
+          <w:tblCellMar>
+            <w:top w:w="0" w:type="dxa"/>
+            <w:left w:w="108" w:type="dxa"/>
+            <w:bottom w:w="0" w:type="dxa"/>
+            <w:right w:w="108" w:type="dxa"/>
+          </w:tblCellMar>
+        </w:tblPrEx>
+        <w:tc>
+          <w:tcPr>
+            <w:tcW w:w="0" w:type="auto"/>
+            <w:gridSpan w:val="2"/>
+            <w:vAlign w:val="center"/>
+          </w:tcPr>
+          <w:p>
+            <w:pPr>
+              <w:pStyle w:val="12"/>
+              <w:bidi w:val="0"/>
+              <w:jc w:val="both"/>
+              <w:rPr>
+                <w:rFonts w:hint="default"/>
+                <w:vertAlign w:val="baseline"/>
+                <w:lang w:val="en-US" w:eastAsia="zh-CN"/>
+              </w:rPr>
+            </w:pPr>
+            <w:r>
+              <w:rPr>
+                <w:rFonts w:hint="eastAsia"/>
+                <w:lang w:val="en-US" w:eastAsia="zh-CN"/>
+              </w:rPr>
+              <w:t>Problem</w:t>
+            </w:r>
+          </w:p>
+        </w:tc>
+        <w:tc>
+          <w:tcPr>
+            <w:tcW w:w="0" w:type="auto"/>
+            <w:vAlign w:val="center"/>
+          </w:tcPr>
+          <w:p>
+            <w:pPr>
+              <w:pStyle w:val="12"/>
+              <w:bidi w:val="0"/>
+              <w:jc w:val="both"/>
+              <w:rPr>
+                <w:rFonts w:hint="default" w:ascii="华文中宋" w:hAnsi="华文中宋" w:eastAsia="华文中宋" w:cs="华文中宋"/>
+                <w:b/>
+                <w:bCs/>
+                <w:color w:val="ED7D31" w:themeColor="accent2"/>
+                <w:kern w:val="2"/>
+                <w:sz w:val="21"/>
+                <w:szCs w:val="24"/>
+                <w:lang w:val="en-US" w:eastAsia="zh-CN" w:bidi="ar-SA"/>
+                <w14:textFill>
+                  <w14:solidFill>
+                    <w14:schemeClr w14:val="accent2"/>
+                  </w14:solidFill>
+                </w14:textFill>
+              </w:rPr>
+            </w:pPr>
+            <w:r>
+              <w:rPr>
+                <w:rFonts w:hint="eastAsia" w:ascii="华文中宋" w:hAnsi="华文中宋" w:eastAsia="华文中宋" w:cs="华文中宋"/>
+                <w:b/>
+                <w:bCs/>
+                <w:color w:val="ED7D31" w:themeColor="accent2"/>
+                <w:kern w:val="2"/>
+                <w:sz w:val="21"/>
+                <w:szCs w:val="24"/>
+                <w:lang w:val="en-US" w:eastAsia="zh-CN" w:bidi="ar-SA"/>
+                <w14:textFill>
+                  <w14:solidFill>
+                    <w14:schemeClr w14:val="accent2"/>
+                  </w14:solidFill>
+                </w14:textFill>
+              </w:rPr>
+              <w:t>最小二乘</w:t>
+            </w:r>
+            <w:r>
+              <w:rPr>
+                <w:rFonts w:hint="eastAsia" w:ascii="华文中宋" w:hAnsi="华文中宋" w:eastAsia="华文中宋" w:cs="华文中宋"/>
+                <w:b/>
+                <w:bCs/>
+                <w:i w:val="0"/>
+                <w:caps w:val="0"/>
+                <w:color w:val="EA82F1"/>
+                <w:spacing w:val="7"/>
+                <w:kern w:val="2"/>
+                <w:sz w:val="21"/>
+                <w:szCs w:val="21"/>
+                <w:lang w:val="en-US" w:eastAsia="zh-CN" w:bidi="ar-SA"/>
+              </w:rPr>
+              <w:t>问题</w:t>
+            </w:r>
+          </w:p>
+        </w:tc>
+      </w:tr>
+      <w:tr>
+        <w:tblPrEx>
+          <w:tblBorders>
+            <w:top w:val="single" w:color="auto" w:sz="4" w:space="0"/>
+            <w:left w:val="single" w:color="auto" w:sz="4" w:space="0"/>
+            <w:bottom w:val="single" w:color="auto" w:sz="4" w:space="0"/>
+            <w:right w:val="single" w:color="auto" w:sz="4" w:space="0"/>
+            <w:insideH w:val="single" w:color="auto" w:sz="4" w:space="0"/>
+            <w:insideV w:val="single" w:color="auto" w:sz="4" w:space="0"/>
+          </w:tblBorders>
+          <w:tblCellMar>
+            <w:top w:w="0" w:type="dxa"/>
+            <w:left w:w="108" w:type="dxa"/>
+            <w:bottom w:w="0" w:type="dxa"/>
+            <w:right w:w="108" w:type="dxa"/>
+          </w:tblCellMar>
+        </w:tblPrEx>
+        <w:tc>
+          <w:tcPr>
+            <w:tcW w:w="0" w:type="auto"/>
+            <w:vAlign w:val="center"/>
+          </w:tcPr>
+          <w:p>
+            <w:pPr>
+              <w:bidi w:val="0"/>
+              <w:rPr>
+                <w:rFonts w:hint="default"/>
+                <w:lang w:val="en-US" w:eastAsia="zh-CN"/>
+              </w:rPr>
+            </w:pPr>
+            <w:r>
+              <w:rPr>
+                <w:rFonts w:hint="eastAsia"/>
+                <w:lang w:val="en-US" w:eastAsia="zh-CN"/>
+              </w:rPr>
+              <w:t>方法</w:t>
+            </w:r>
+          </w:p>
+        </w:tc>
+        <w:tc>
+          <w:tcPr>
+            <w:tcW w:w="0" w:type="auto"/>
+            <w:vAlign w:val="center"/>
+          </w:tcPr>
+          <w:p>
+            <w:pPr>
+              <w:pStyle w:val="12"/>
+              <w:bidi w:val="0"/>
+              <w:jc w:val="both"/>
+              <w:rPr>
+                <w:rFonts w:hint="default"/>
+                <w:lang w:val="en-US" w:eastAsia="zh-CN"/>
+              </w:rPr>
+            </w:pPr>
+            <w:r>
+              <w:rPr>
+                <w:rFonts w:hint="eastAsia"/>
+                <w:lang w:val="en-US" w:eastAsia="zh-CN"/>
+              </w:rPr>
+              <w:t>AddResidualBlock(*CostFunction, *LossFunction, *x)</w:t>
+            </w:r>
+          </w:p>
+        </w:tc>
+        <w:tc>
+          <w:tcPr>
+            <w:tcW w:w="0" w:type="auto"/>
+            <w:vAlign w:val="center"/>
+          </w:tcPr>
+          <w:p>
+            <w:pPr>
+              <w:pStyle w:val="12"/>
+              <w:bidi w:val="0"/>
+              <w:jc w:val="both"/>
+              <w:rPr>
+                <w:rFonts w:hint="default"/>
+                <w:lang w:val="en-US" w:eastAsia="zh-CN"/>
+              </w:rPr>
+            </w:pPr>
+            <w:r>
+              <w:rPr>
+                <w:rFonts w:hint="eastAsia" w:ascii="华文中宋" w:hAnsi="华文中宋" w:eastAsia="华文中宋" w:cs="华文中宋"/>
+                <w:b/>
+                <w:bCs/>
+                <w:color w:val="ED7D31" w:themeColor="accent2"/>
+                <w:kern w:val="2"/>
+                <w:sz w:val="21"/>
+                <w:szCs w:val="24"/>
+                <w:lang w:val="en-US" w:eastAsia="zh-CN" w:bidi="ar-SA"/>
+                <w14:textFill>
+                  <w14:solidFill>
+                    <w14:schemeClr w14:val="accent2"/>
+                  </w14:solidFill>
+                </w14:textFill>
+              </w:rPr>
+              <w:t>添加</w:t>
+            </w:r>
+            <w:r>
+              <w:rPr>
+                <w:rFonts w:hint="eastAsia" w:ascii="华文中宋" w:hAnsi="华文中宋" w:eastAsia="华文中宋" w:cs="华文中宋"/>
+                <w:b/>
+                <w:bCs/>
+                <w:i w:val="0"/>
+                <w:caps w:val="0"/>
+                <w:color w:val="EA82F1"/>
+                <w:spacing w:val="7"/>
+                <w:kern w:val="2"/>
+                <w:sz w:val="21"/>
+                <w:szCs w:val="21"/>
+                <w:lang w:val="en-US" w:eastAsia="zh-CN" w:bidi="ar-SA"/>
+              </w:rPr>
+              <w:t>残差块</w:t>
+            </w:r>
+          </w:p>
+        </w:tc>
+      </w:tr>
+    </w:tbl>
+    <w:p>
+      <w:pPr>
+        <w:spacing w:line="240" w:lineRule="auto"/>
+        <w:rPr>
+          <w:rFonts w:hint="eastAsia" w:ascii="华文中宋" w:hAnsi="华文中宋" w:eastAsia="华文中宋" w:cs="华文中宋"/>
+          <w:b/>
+          <w:bCs/>
+          <w:color w:val="ED7D31" w:themeColor="accent2"/>
+          <w:sz w:val="21"/>
+          <w:szCs w:val="21"/>
+          <w:vertAlign w:val="baseline"/>
+          <w:lang w:val="en-US" w:eastAsia="zh-CN"/>
+          <w14:textFill>
+            <w14:solidFill>
+              <w14:schemeClr w14:val="accent2"/>
+            </w14:solidFill>
+          </w14:textFill>
+        </w:rPr>
+      </w:pPr>
+    </w:p>
+    <w:tbl>
+      <w:tblPr>
+        <w:tblStyle w:val="9"/>
+        <w:tblW w:w="0" w:type="auto"/>
+        <w:tblInd w:w="0" w:type="dxa"/>
+        <w:tblBorders>
+          <w:top w:val="single" w:color="auto" w:sz="4" w:space="0"/>
+          <w:left w:val="single" w:color="auto" w:sz="4" w:space="0"/>
+          <w:bottom w:val="single" w:color="auto" w:sz="4" w:space="0"/>
+          <w:right w:val="single" w:color="auto" w:sz="4" w:space="0"/>
+          <w:insideH w:val="single" w:color="auto" w:sz="4" w:space="0"/>
+          <w:insideV w:val="single" w:color="auto" w:sz="4" w:space="0"/>
+        </w:tblBorders>
+        <w:tblLayout w:type="autofit"/>
+        <w:tblCellMar>
+          <w:top w:w="0" w:type="dxa"/>
+          <w:left w:w="108" w:type="dxa"/>
+          <w:bottom w:w="0" w:type="dxa"/>
+          <w:right w:w="108" w:type="dxa"/>
+        </w:tblCellMar>
+      </w:tblPr>
+      <w:tblGrid>
+        <w:gridCol w:w="637"/>
+        <w:gridCol w:w="3886"/>
+        <w:gridCol w:w="2108"/>
+      </w:tblGrid>
+      <w:tr>
+        <w:tblPrEx>
+          <w:tblBorders>
+            <w:top w:val="single" w:color="auto" w:sz="4" w:space="0"/>
+            <w:left w:val="single" w:color="auto" w:sz="4" w:space="0"/>
+            <w:bottom w:val="single" w:color="auto" w:sz="4" w:space="0"/>
+            <w:right w:val="single" w:color="auto" w:sz="4" w:space="0"/>
+            <w:insideH w:val="single" w:color="auto" w:sz="4" w:space="0"/>
+            <w:insideV w:val="single" w:color="auto" w:sz="4" w:space="0"/>
+          </w:tblBorders>
+          <w:tblCellMar>
+            <w:top w:w="0" w:type="dxa"/>
+            <w:left w:w="108" w:type="dxa"/>
+            <w:bottom w:w="0" w:type="dxa"/>
+            <w:right w:w="108" w:type="dxa"/>
+          </w:tblCellMar>
+        </w:tblPrEx>
+        <w:tc>
+          <w:tcPr>
+            <w:tcW w:w="0" w:type="auto"/>
+            <w:gridSpan w:val="2"/>
+            <w:vAlign w:val="center"/>
+          </w:tcPr>
+          <w:p>
+            <w:pPr>
+              <w:pStyle w:val="12"/>
+              <w:bidi w:val="0"/>
+              <w:jc w:val="both"/>
+              <w:rPr>
+                <w:rFonts w:hint="default"/>
+                <w:vertAlign w:val="baseline"/>
+                <w:lang w:val="en-US" w:eastAsia="zh-CN"/>
+              </w:rPr>
+            </w:pPr>
+            <w:r>
+              <w:rPr>
+                <w:rFonts w:hint="eastAsia"/>
+                <w:vertAlign w:val="baseline"/>
+                <w:lang w:val="en-US" w:eastAsia="zh-CN"/>
+              </w:rPr>
+              <w:t>Solver::Options</w:t>
+            </w:r>
+          </w:p>
+        </w:tc>
+        <w:tc>
+          <w:tcPr>
+            <w:tcW w:w="0" w:type="auto"/>
+            <w:vAlign w:val="center"/>
+          </w:tcPr>
+          <w:p>
+            <w:pPr>
+              <w:pStyle w:val="12"/>
+              <w:bidi w:val="0"/>
+              <w:jc w:val="both"/>
+              <w:rPr>
+                <w:rFonts w:hint="default" w:ascii="华文中宋" w:hAnsi="华文中宋" w:eastAsia="华文中宋" w:cs="华文中宋"/>
+                <w:b/>
+                <w:bCs/>
+                <w:color w:val="ED7D31" w:themeColor="accent2"/>
+                <w:kern w:val="2"/>
+                <w:sz w:val="21"/>
+                <w:szCs w:val="24"/>
+                <w:lang w:val="en-US" w:eastAsia="zh-CN" w:bidi="ar-SA"/>
+                <w14:textFill>
+                  <w14:solidFill>
+                    <w14:schemeClr w14:val="accent2"/>
+                  </w14:solidFill>
+                </w14:textFill>
+              </w:rPr>
+            </w:pPr>
+            <w:r>
+              <w:rPr>
+                <w:rFonts w:hint="eastAsia" w:cs="华文中宋"/>
+                <w:b/>
+                <w:bCs/>
+                <w:color w:val="ED7D31" w:themeColor="accent2"/>
+                <w:kern w:val="2"/>
+                <w:sz w:val="21"/>
+                <w:szCs w:val="24"/>
+                <w:lang w:val="en-US" w:eastAsia="zh-CN" w:bidi="ar-SA"/>
+                <w14:textFill>
+                  <w14:solidFill>
+                    <w14:schemeClr w14:val="accent2"/>
+                  </w14:solidFill>
+                </w14:textFill>
+              </w:rPr>
+              <w:t>求解</w:t>
+            </w:r>
+            <w:r>
+              <w:rPr>
+                <w:rStyle w:val="13"/>
+                <w:rFonts w:hint="eastAsia"/>
+                <w:lang w:val="en-US" w:eastAsia="zh-CN"/>
+              </w:rPr>
+              <w:t>配置</w:t>
+            </w:r>
+          </w:p>
+        </w:tc>
+      </w:tr>
+      <w:tr>
+        <w:tblPrEx>
+          <w:tblBorders>
+            <w:top w:val="single" w:color="auto" w:sz="4" w:space="0"/>
+            <w:left w:val="single" w:color="auto" w:sz="4" w:space="0"/>
+            <w:bottom w:val="single" w:color="auto" w:sz="4" w:space="0"/>
+            <w:right w:val="single" w:color="auto" w:sz="4" w:space="0"/>
+            <w:insideH w:val="single" w:color="auto" w:sz="4" w:space="0"/>
+            <w:insideV w:val="single" w:color="auto" w:sz="4" w:space="0"/>
+          </w:tblBorders>
+          <w:tblCellMar>
+            <w:top w:w="0" w:type="dxa"/>
+            <w:left w:w="108" w:type="dxa"/>
+            <w:bottom w:w="0" w:type="dxa"/>
+            <w:right w:w="108" w:type="dxa"/>
+          </w:tblCellMar>
+        </w:tblPrEx>
+        <w:tc>
+          <w:tcPr>
+            <w:tcW w:w="0" w:type="auto"/>
+            <w:vMerge w:val="restart"/>
+            <w:vAlign w:val="center"/>
+          </w:tcPr>
+          <w:p>
+            <w:pPr>
+              <w:pStyle w:val="12"/>
+              <w:bidi w:val="0"/>
+              <w:jc w:val="both"/>
+              <w:rPr>
+                <w:rFonts w:hint="default"/>
+                <w:vertAlign w:val="baseline"/>
+                <w:lang w:val="en-US" w:eastAsia="zh-CN"/>
+              </w:rPr>
+            </w:pPr>
+            <w:r>
+              <w:rPr>
+                <w:rFonts w:hint="eastAsia" w:cs="华文中宋"/>
+                <w:b/>
+                <w:bCs/>
+                <w:color w:val="ED7D31" w:themeColor="accent2"/>
+                <w:kern w:val="2"/>
+                <w:sz w:val="21"/>
+                <w:szCs w:val="24"/>
+                <w:lang w:val="en-US" w:eastAsia="zh-CN" w:bidi="ar-SA"/>
+                <w14:textFill>
+                  <w14:solidFill>
+                    <w14:schemeClr w14:val="accent2"/>
+                  </w14:solidFill>
+                </w14:textFill>
+              </w:rPr>
+              <w:t>属性</w:t>
+            </w:r>
+          </w:p>
+        </w:tc>
+        <w:tc>
+          <w:tcPr>
+            <w:tcW w:w="0" w:type="auto"/>
+            <w:vAlign w:val="center"/>
+          </w:tcPr>
+          <w:p>
+            <w:pPr>
+              <w:pStyle w:val="12"/>
+              <w:bidi w:val="0"/>
+              <w:jc w:val="both"/>
+              <w:rPr>
+                <w:rFonts w:hint="eastAsia"/>
+                <w:vertAlign w:val="baseline"/>
+                <w:lang w:val="en-US" w:eastAsia="zh-CN"/>
+              </w:rPr>
+            </w:pPr>
+            <w:r>
+              <w:rPr>
+                <w:rFonts w:hint="eastAsia" w:cs="华文中宋"/>
+                <w:b/>
+                <w:bCs/>
+                <w:color w:val="ED7D31" w:themeColor="accent2"/>
+                <w:kern w:val="2"/>
+                <w:sz w:val="21"/>
+                <w:szCs w:val="24"/>
+                <w:lang w:val="en-US" w:eastAsia="zh-CN" w:bidi="ar-SA"/>
+                <w14:textFill>
+                  <w14:solidFill>
+                    <w14:schemeClr w14:val="accent2"/>
+                  </w14:solidFill>
+                </w14:textFill>
+              </w:rPr>
+              <w:t xml:space="preserve">bool </w:t>
+            </w:r>
+            <w:r>
+              <w:rPr>
+                <w:rFonts w:hint="eastAsia"/>
+                <w:vertAlign w:val="baseline"/>
+                <w:lang w:val="en-US" w:eastAsia="zh-CN"/>
+              </w:rPr>
+              <w:t>minimizer_progress_to_stdout</w:t>
+            </w:r>
+          </w:p>
+        </w:tc>
+        <w:tc>
+          <w:tcPr>
+            <w:tcW w:w="0" w:type="auto"/>
+            <w:vAlign w:val="center"/>
+          </w:tcPr>
+          <w:p>
+            <w:pPr>
+              <w:pStyle w:val="12"/>
+              <w:bidi w:val="0"/>
+              <w:jc w:val="both"/>
+              <w:rPr>
+                <w:rFonts w:hint="eastAsia" w:cs="华文中宋"/>
+                <w:b/>
+                <w:bCs/>
+                <w:color w:val="ED7D31" w:themeColor="accent2"/>
+                <w:kern w:val="2"/>
+                <w:sz w:val="21"/>
+                <w:szCs w:val="24"/>
+                <w:lang w:val="en-US" w:eastAsia="zh-CN" w:bidi="ar-SA"/>
+                <w14:textFill>
+                  <w14:solidFill>
+                    <w14:schemeClr w14:val="accent2"/>
+                  </w14:solidFill>
+                </w14:textFill>
+              </w:rPr>
+            </w:pPr>
+            <w:r>
+              <w:rPr>
+                <w:rFonts w:hint="eastAsia" w:cs="华文中宋"/>
+                <w:b/>
+                <w:bCs/>
+                <w:color w:val="ED7D31" w:themeColor="accent2"/>
+                <w:kern w:val="2"/>
+                <w:sz w:val="21"/>
+                <w:szCs w:val="24"/>
+                <w:lang w:val="en-US" w:eastAsia="zh-CN" w:bidi="ar-SA"/>
+                <w14:textFill>
+                  <w14:solidFill>
+                    <w14:schemeClr w14:val="accent2"/>
+                  </w14:solidFill>
+                </w14:textFill>
+              </w:rPr>
+              <w:t>最小化标准</w:t>
+            </w:r>
+            <w:r>
+              <w:rPr>
+                <w:rStyle w:val="13"/>
+                <w:rFonts w:hint="eastAsia"/>
+                <w:lang w:val="en-US" w:eastAsia="zh-CN"/>
+              </w:rPr>
+              <w:t>输出进度</w:t>
+            </w:r>
+          </w:p>
+        </w:tc>
+      </w:tr>
+      <w:tr>
+        <w:tblPrEx>
+          <w:tblBorders>
+            <w:top w:val="single" w:color="auto" w:sz="4" w:space="0"/>
+            <w:left w:val="single" w:color="auto" w:sz="4" w:space="0"/>
+            <w:bottom w:val="single" w:color="auto" w:sz="4" w:space="0"/>
+            <w:right w:val="single" w:color="auto" w:sz="4" w:space="0"/>
+            <w:insideH w:val="single" w:color="auto" w:sz="4" w:space="0"/>
+            <w:insideV w:val="single" w:color="auto" w:sz="4" w:space="0"/>
+          </w:tblBorders>
+          <w:tblCellMar>
+            <w:top w:w="0" w:type="dxa"/>
+            <w:left w:w="108" w:type="dxa"/>
+            <w:bottom w:w="0" w:type="dxa"/>
+            <w:right w:w="108" w:type="dxa"/>
+          </w:tblCellMar>
+        </w:tblPrEx>
+        <w:tc>
+          <w:tcPr>
+            <w:tcW w:w="0" w:type="auto"/>
+            <w:vMerge w:val="continue"/>
+            <w:tcBorders/>
+            <w:vAlign w:val="center"/>
+          </w:tcPr>
+          <w:p>
+            <w:pPr>
+              <w:pStyle w:val="12"/>
+              <w:bidi w:val="0"/>
+              <w:jc w:val="both"/>
+              <w:rPr>
+                <w:rFonts w:hint="eastAsia" w:cs="华文中宋"/>
+                <w:b/>
+                <w:bCs/>
+                <w:color w:val="ED7D31" w:themeColor="accent2"/>
+                <w:kern w:val="2"/>
+                <w:sz w:val="21"/>
+                <w:szCs w:val="24"/>
+                <w:lang w:val="en-US" w:eastAsia="zh-CN" w:bidi="ar-SA"/>
+                <w14:textFill>
+                  <w14:solidFill>
+                    <w14:schemeClr w14:val="accent2"/>
+                  </w14:solidFill>
+                </w14:textFill>
+              </w:rPr>
+            </w:pPr>
+          </w:p>
+        </w:tc>
+        <w:tc>
+          <w:tcPr>
+            <w:tcW w:w="0" w:type="auto"/>
+            <w:vAlign w:val="center"/>
+          </w:tcPr>
+          <w:p>
+            <w:pPr>
+              <w:pStyle w:val="12"/>
+              <w:bidi w:val="0"/>
+              <w:jc w:val="both"/>
+              <w:rPr>
+                <w:rFonts w:hint="default" w:cs="华文中宋"/>
+                <w:b/>
+                <w:bCs/>
+                <w:color w:val="ED7D31" w:themeColor="accent2"/>
+                <w:kern w:val="2"/>
+                <w:sz w:val="21"/>
+                <w:szCs w:val="24"/>
+                <w:lang w:val="en-US" w:eastAsia="zh-CN" w:bidi="ar-SA"/>
+                <w14:textFill>
+                  <w14:solidFill>
+                    <w14:schemeClr w14:val="accent2"/>
+                  </w14:solidFill>
+                </w14:textFill>
+              </w:rPr>
+            </w:pPr>
+            <w:r>
+              <w:rPr>
+                <w:rFonts w:hint="eastAsia" w:cs="华文中宋"/>
+                <w:b/>
+                <w:bCs/>
+                <w:color w:val="ED7D31" w:themeColor="accent2"/>
+                <w:kern w:val="2"/>
+                <w:sz w:val="21"/>
+                <w:szCs w:val="24"/>
+                <w:lang w:val="en-US" w:eastAsia="zh-CN" w:bidi="ar-SA"/>
+                <w14:textFill>
+                  <w14:solidFill>
+                    <w14:schemeClr w14:val="accent2"/>
+                  </w14:solidFill>
+                </w14:textFill>
+              </w:rPr>
+              <w:t xml:space="preserve">LinearSolverType </w:t>
+            </w:r>
+            <w:r>
+              <w:rPr>
+                <w:rFonts w:hint="eastAsia"/>
+                <w:vertAlign w:val="baseline"/>
+                <w:lang w:val="en-US" w:eastAsia="zh-CN"/>
+              </w:rPr>
+              <w:t>linear_solver_type</w:t>
+            </w:r>
+          </w:p>
+        </w:tc>
+        <w:tc>
+          <w:tcPr>
+            <w:tcW w:w="0" w:type="auto"/>
+            <w:vAlign w:val="center"/>
+          </w:tcPr>
+          <w:p>
+            <w:pPr>
+              <w:pStyle w:val="12"/>
+              <w:bidi w:val="0"/>
+              <w:jc w:val="both"/>
+              <w:rPr>
+                <w:rFonts w:hint="default" w:cs="华文中宋"/>
+                <w:b/>
+                <w:bCs/>
+                <w:color w:val="ED7D31" w:themeColor="accent2"/>
+                <w:kern w:val="2"/>
+                <w:sz w:val="21"/>
+                <w:szCs w:val="24"/>
+                <w:lang w:val="en-US" w:eastAsia="zh-CN" w:bidi="ar-SA"/>
+                <w14:textFill>
+                  <w14:solidFill>
+                    <w14:schemeClr w14:val="accent2"/>
+                  </w14:solidFill>
+                </w14:textFill>
+              </w:rPr>
+            </w:pPr>
+            <w:r>
+              <w:rPr>
+                <w:rStyle w:val="13"/>
+                <w:rFonts w:hint="eastAsia"/>
+                <w:lang w:val="en-US" w:eastAsia="zh-CN"/>
+              </w:rPr>
+              <w:t>增量方程求解</w:t>
+            </w:r>
+            <w:r>
+              <w:rPr>
+                <w:rFonts w:hint="eastAsia" w:cs="华文中宋"/>
+                <w:b/>
+                <w:bCs/>
+                <w:color w:val="ED7D31" w:themeColor="accent2"/>
+                <w:kern w:val="2"/>
+                <w:sz w:val="21"/>
+                <w:szCs w:val="24"/>
+                <w:lang w:val="en-US" w:eastAsia="zh-CN" w:bidi="ar-SA"/>
+                <w14:textFill>
+                  <w14:solidFill>
+                    <w14:schemeClr w14:val="accent2"/>
+                  </w14:solidFill>
+                </w14:textFill>
+              </w:rPr>
+              <w:t>方法</w:t>
+            </w:r>
+          </w:p>
+        </w:tc>
+      </w:tr>
+    </w:tbl>
+    <w:p>
+      <w:pPr>
+        <w:spacing w:line="240" w:lineRule="auto"/>
+        <w:rPr>
+          <w:rFonts w:hint="eastAsia" w:ascii="华文中宋" w:hAnsi="华文中宋" w:eastAsia="华文中宋" w:cs="华文中宋"/>
+          <w:b/>
+          <w:bCs/>
+          <w:color w:val="ED7D31" w:themeColor="accent2"/>
+          <w:sz w:val="21"/>
+          <w:szCs w:val="21"/>
+          <w:vertAlign w:val="baseline"/>
+          <w:lang w:val="en-US" w:eastAsia="zh-CN"/>
+          <w14:textFill>
+            <w14:solidFill>
+              <w14:schemeClr w14:val="accent2"/>
+            </w14:solidFill>
+          </w14:textFill>
+        </w:rPr>
+      </w:pPr>
+    </w:p>
+    <w:tbl>
+      <w:tblPr>
+        <w:tblStyle w:val="9"/>
+        <w:tblW w:w="0" w:type="auto"/>
+        <w:tblInd w:w="0" w:type="dxa"/>
+        <w:tblBorders>
+          <w:top w:val="single" w:color="auto" w:sz="4" w:space="0"/>
+          <w:left w:val="single" w:color="auto" w:sz="4" w:space="0"/>
+          <w:bottom w:val="single" w:color="auto" w:sz="4" w:space="0"/>
+          <w:right w:val="single" w:color="auto" w:sz="4" w:space="0"/>
+          <w:insideH w:val="single" w:color="auto" w:sz="4" w:space="0"/>
+          <w:insideV w:val="single" w:color="auto" w:sz="4" w:space="0"/>
+        </w:tblBorders>
+        <w:tblLayout w:type="autofit"/>
+        <w:tblCellMar>
+          <w:top w:w="0" w:type="dxa"/>
+          <w:left w:w="108" w:type="dxa"/>
+          <w:bottom w:w="0" w:type="dxa"/>
+          <w:right w:w="108" w:type="dxa"/>
+        </w:tblCellMar>
+      </w:tblPr>
+      <w:tblGrid>
+        <w:gridCol w:w="637"/>
+        <w:gridCol w:w="2860"/>
+        <w:gridCol w:w="1057"/>
+      </w:tblGrid>
+      <w:tr>
+        <w:tblPrEx>
+          <w:tblBorders>
+            <w:top w:val="single" w:color="auto" w:sz="4" w:space="0"/>
+            <w:left w:val="single" w:color="auto" w:sz="4" w:space="0"/>
+            <w:bottom w:val="single" w:color="auto" w:sz="4" w:space="0"/>
+            <w:right w:val="single" w:color="auto" w:sz="4" w:space="0"/>
+            <w:insideH w:val="single" w:color="auto" w:sz="4" w:space="0"/>
+            <w:insideV w:val="single" w:color="auto" w:sz="4" w:space="0"/>
+          </w:tblBorders>
+          <w:tblCellMar>
+            <w:top w:w="0" w:type="dxa"/>
+            <w:left w:w="108" w:type="dxa"/>
+            <w:bottom w:w="0" w:type="dxa"/>
+            <w:right w:w="108" w:type="dxa"/>
+          </w:tblCellMar>
+        </w:tblPrEx>
+        <w:tc>
+          <w:tcPr>
+            <w:tcW w:w="0" w:type="auto"/>
+            <w:gridSpan w:val="2"/>
+            <w:vAlign w:val="center"/>
+          </w:tcPr>
+          <w:p>
+            <w:pPr>
+              <w:pStyle w:val="12"/>
+              <w:bidi w:val="0"/>
+              <w:jc w:val="both"/>
+              <w:rPr>
+                <w:rFonts w:hint="default"/>
+                <w:vertAlign w:val="baseline"/>
+                <w:lang w:val="en-US" w:eastAsia="zh-CN"/>
+              </w:rPr>
+            </w:pPr>
+            <w:r>
+              <w:rPr>
+                <w:rFonts w:hint="eastAsia"/>
+                <w:vertAlign w:val="baseline"/>
+                <w:lang w:val="en-US" w:eastAsia="zh-CN"/>
+              </w:rPr>
+              <w:t>Solver::Summary</w:t>
+            </w:r>
+          </w:p>
+        </w:tc>
+        <w:tc>
+          <w:tcPr>
+            <w:tcW w:w="0" w:type="auto"/>
+            <w:vAlign w:val="center"/>
+          </w:tcPr>
+          <w:p>
+            <w:pPr>
+              <w:pStyle w:val="12"/>
+              <w:bidi w:val="0"/>
+              <w:jc w:val="both"/>
+              <w:rPr>
+                <w:rFonts w:hint="default" w:ascii="华文中宋" w:hAnsi="华文中宋" w:eastAsia="华文中宋" w:cs="华文中宋"/>
+                <w:b/>
+                <w:bCs/>
+                <w:color w:val="ED7D31" w:themeColor="accent2"/>
+                <w:kern w:val="2"/>
+                <w:sz w:val="21"/>
+                <w:szCs w:val="24"/>
+                <w:lang w:val="en-US" w:eastAsia="zh-CN" w:bidi="ar-SA"/>
+                <w14:textFill>
+                  <w14:solidFill>
+                    <w14:schemeClr w14:val="accent2"/>
+                  </w14:solidFill>
+                </w14:textFill>
+              </w:rPr>
+            </w:pPr>
+            <w:r>
+              <w:rPr>
+                <w:rFonts w:hint="eastAsia" w:cs="华文中宋"/>
+                <w:b/>
+                <w:bCs/>
+                <w:color w:val="ED7D31" w:themeColor="accent2"/>
+                <w:kern w:val="2"/>
+                <w:sz w:val="21"/>
+                <w:szCs w:val="24"/>
+                <w:lang w:val="en-US" w:eastAsia="zh-CN" w:bidi="ar-SA"/>
+                <w14:textFill>
+                  <w14:solidFill>
+                    <w14:schemeClr w14:val="accent2"/>
+                  </w14:solidFill>
+                </w14:textFill>
+              </w:rPr>
+              <w:t>求解</w:t>
+            </w:r>
+            <w:r>
+              <w:rPr>
+                <w:rStyle w:val="13"/>
+                <w:rFonts w:hint="eastAsia"/>
+                <w:lang w:val="en-US" w:eastAsia="zh-CN"/>
+              </w:rPr>
+              <w:t>汇总</w:t>
+            </w:r>
+          </w:p>
+        </w:tc>
+      </w:tr>
+      <w:tr>
+        <w:tblPrEx>
+          <w:tblBorders>
+            <w:top w:val="single" w:color="auto" w:sz="4" w:space="0"/>
+            <w:left w:val="single" w:color="auto" w:sz="4" w:space="0"/>
+            <w:bottom w:val="single" w:color="auto" w:sz="4" w:space="0"/>
+            <w:right w:val="single" w:color="auto" w:sz="4" w:space="0"/>
+            <w:insideH w:val="single" w:color="auto" w:sz="4" w:space="0"/>
+            <w:insideV w:val="single" w:color="auto" w:sz="4" w:space="0"/>
+          </w:tblBorders>
+          <w:tblCellMar>
+            <w:top w:w="0" w:type="dxa"/>
+            <w:left w:w="108" w:type="dxa"/>
+            <w:bottom w:w="0" w:type="dxa"/>
+            <w:right w:w="108" w:type="dxa"/>
+          </w:tblCellMar>
+        </w:tblPrEx>
+        <w:tc>
+          <w:tcPr>
+            <w:tcW w:w="0" w:type="auto"/>
+            <w:vAlign w:val="center"/>
+          </w:tcPr>
+          <w:p>
+            <w:pPr>
+              <w:bidi w:val="0"/>
+              <w:rPr>
+                <w:rFonts w:hint="eastAsia"/>
+                <w:vertAlign w:val="baseline"/>
+                <w:lang w:val="en-US" w:eastAsia="zh-CN"/>
+              </w:rPr>
+            </w:pPr>
+            <w:r>
+              <w:rPr>
+                <w:rFonts w:hint="eastAsia"/>
+                <w:lang w:val="en-US" w:eastAsia="zh-CN"/>
+              </w:rPr>
+              <w:t>方法</w:t>
+            </w:r>
+          </w:p>
+        </w:tc>
+        <w:tc>
+          <w:tcPr>
+            <w:tcW w:w="0" w:type="auto"/>
+            <w:vAlign w:val="center"/>
+          </w:tcPr>
+          <w:p>
+            <w:pPr>
+              <w:pStyle w:val="12"/>
+              <w:bidi w:val="0"/>
+              <w:jc w:val="both"/>
+              <w:rPr>
+                <w:rFonts w:hint="default"/>
+                <w:vertAlign w:val="baseline"/>
+                <w:lang w:val="en-US" w:eastAsia="zh-CN"/>
+              </w:rPr>
+            </w:pPr>
+            <w:r>
+              <w:rPr>
+                <w:rFonts w:hint="eastAsia"/>
+                <w:vertAlign w:val="baseline"/>
+                <w:lang w:val="en-US" w:eastAsia="zh-CN"/>
+              </w:rPr>
+              <w:t>BriefReport / FullReport()</w:t>
+            </w:r>
+          </w:p>
+        </w:tc>
+        <w:tc>
+          <w:tcPr>
+            <w:tcW w:w="0" w:type="auto"/>
+            <w:vAlign w:val="center"/>
+          </w:tcPr>
+          <w:p>
+            <w:pPr>
+              <w:pStyle w:val="11"/>
+              <w:bidi w:val="0"/>
+              <w:rPr>
+                <w:rFonts w:hint="default" w:cs="华文中宋"/>
+                <w:b/>
+                <w:bCs/>
+                <w:color w:val="ED7D31" w:themeColor="accent2"/>
+                <w:kern w:val="2"/>
+                <w:szCs w:val="24"/>
+                <w:lang w:val="en-US" w:eastAsia="zh-CN" w:bidi="ar-SA"/>
+                <w14:textFill>
+                  <w14:solidFill>
+                    <w14:schemeClr w14:val="accent2"/>
+                  </w14:solidFill>
+                </w14:textFill>
+              </w:rPr>
+            </w:pPr>
+            <w:r>
+              <w:rPr>
+                <w:rFonts w:hint="eastAsia"/>
+                <w:lang w:val="en-US" w:eastAsia="zh-CN"/>
+              </w:rPr>
+              <w:t>信息</w:t>
+            </w:r>
+          </w:p>
+        </w:tc>
+      </w:tr>
+    </w:tbl>
+    <w:p>
+      <w:pPr>
+        <w:spacing w:line="240" w:lineRule="auto"/>
+        <w:rPr>
+          <w:rFonts w:hint="eastAsia" w:ascii="华文中宋" w:hAnsi="华文中宋" w:eastAsia="华文中宋" w:cs="华文中宋"/>
+          <w:b/>
+          <w:bCs/>
+          <w:color w:val="ED7D31" w:themeColor="accent2"/>
+          <w:sz w:val="21"/>
+          <w:szCs w:val="21"/>
+          <w:vertAlign w:val="baseline"/>
+          <w:lang w:val="en-US" w:eastAsia="zh-CN"/>
+          <w14:textFill>
+            <w14:solidFill>
+              <w14:schemeClr w14:val="accent2"/>
+            </w14:solidFill>
+          </w14:textFill>
+        </w:rPr>
+      </w:pPr>
+    </w:p>
     <w:p>
       <w:pPr>
         <w:spacing w:line="240" w:lineRule="auto"/>
@@ -139,6 +1732,881 @@
           <w:rFonts w:hint="eastAsia"/>
           <w:lang w:val="en-US" w:eastAsia="zh-CN"/>
         </w:rPr>
+        <w:t>分解Cholesky：</w:t>
+      </w:r>
+    </w:p>
+    <w:p>
+      <w:pPr>
+        <w:spacing w:line="240" w:lineRule="auto"/>
+        <w:rPr>
+          <w:rFonts w:hint="default" w:ascii="华文中宋" w:hAnsi="华文中宋" w:eastAsia="华文中宋" w:cs="华文中宋"/>
+          <w:b/>
+          <w:bCs/>
+          <w:color w:val="ED7D31" w:themeColor="accent2"/>
+          <w:sz w:val="21"/>
+          <w:szCs w:val="21"/>
+          <w:vertAlign w:val="baseline"/>
+          <w:lang w:val="en-US" w:eastAsia="zh-CN"/>
+          <w14:textFill>
+            <w14:solidFill>
+              <w14:schemeClr w14:val="accent2"/>
+            </w14:solidFill>
+          </w14:textFill>
+        </w:rPr>
+      </w:pPr>
+      <w:r>
+        <w:rPr>
+          <w:rFonts w:hint="eastAsia" w:cs="华文中宋"/>
+          <w:b/>
+          <w:bCs/>
+          <w:color w:val="ED7D31" w:themeColor="accent2"/>
+          <w:sz w:val="21"/>
+          <w:szCs w:val="21"/>
+          <w:vertAlign w:val="baseline"/>
+          <w:lang w:val="en-US" w:eastAsia="zh-CN"/>
+          <w14:textFill>
+            <w14:solidFill>
+              <w14:schemeClr w14:val="accent2"/>
+            </w14:solidFill>
+          </w14:textFill>
+        </w:rPr>
+        <w:t>todo: .ldlt</w:t>
+      </w:r>
+    </w:p>
+    <w:tbl>
+      <w:tblPr>
+        <w:tblStyle w:val="9"/>
+        <w:tblW w:w="0" w:type="auto"/>
+        <w:tblInd w:w="0" w:type="dxa"/>
+        <w:tblBorders>
+          <w:top w:val="single" w:color="auto" w:sz="4" w:space="0"/>
+          <w:left w:val="single" w:color="auto" w:sz="4" w:space="0"/>
+          <w:bottom w:val="single" w:color="auto" w:sz="4" w:space="0"/>
+          <w:right w:val="single" w:color="auto" w:sz="4" w:space="0"/>
+          <w:insideH w:val="single" w:color="auto" w:sz="4" w:space="0"/>
+          <w:insideV w:val="single" w:color="auto" w:sz="4" w:space="0"/>
+        </w:tblBorders>
+        <w:tblLayout w:type="autofit"/>
+        <w:tblCellMar>
+          <w:top w:w="0" w:type="dxa"/>
+          <w:left w:w="108" w:type="dxa"/>
+          <w:bottom w:w="0" w:type="dxa"/>
+          <w:right w:w="108" w:type="dxa"/>
+        </w:tblCellMar>
+      </w:tblPr>
+      <w:tblGrid>
+        <w:gridCol w:w="637"/>
+        <w:gridCol w:w="1946"/>
+        <w:gridCol w:w="3711"/>
+      </w:tblGrid>
+      <w:tr>
+        <w:tblPrEx>
+          <w:tblBorders>
+            <w:top w:val="single" w:color="auto" w:sz="4" w:space="0"/>
+            <w:left w:val="single" w:color="auto" w:sz="4" w:space="0"/>
+            <w:bottom w:val="single" w:color="auto" w:sz="4" w:space="0"/>
+            <w:right w:val="single" w:color="auto" w:sz="4" w:space="0"/>
+            <w:insideH w:val="single" w:color="auto" w:sz="4" w:space="0"/>
+            <w:insideV w:val="single" w:color="auto" w:sz="4" w:space="0"/>
+          </w:tblBorders>
+          <w:tblCellMar>
+            <w:top w:w="0" w:type="dxa"/>
+            <w:left w:w="108" w:type="dxa"/>
+            <w:bottom w:w="0" w:type="dxa"/>
+            <w:right w:w="108" w:type="dxa"/>
+          </w:tblCellMar>
+        </w:tblPrEx>
+        <w:tc>
+          <w:tcPr>
+            <w:tcW w:w="0" w:type="auto"/>
+            <w:gridSpan w:val="2"/>
+            <w:vAlign w:val="center"/>
+          </w:tcPr>
+          <w:p>
+            <w:pPr>
+              <w:pStyle w:val="12"/>
+              <w:bidi w:val="0"/>
+              <w:jc w:val="both"/>
+              <w:rPr>
+                <w:rFonts w:hint="default"/>
+                <w:vertAlign w:val="baseline"/>
+                <w:lang w:val="en-US" w:eastAsia="zh-CN"/>
+              </w:rPr>
+            </w:pPr>
+            <w:r>
+              <w:rPr>
+                <w:rFonts w:hint="eastAsia"/>
+                <w:lang w:val="en-US" w:eastAsia="zh-CN"/>
+              </w:rPr>
+              <w:t>LDLT</w:t>
+            </w:r>
+          </w:p>
+        </w:tc>
+        <w:tc>
+          <w:tcPr>
+            <w:tcW w:w="3711" w:type="dxa"/>
+            <w:vAlign w:val="center"/>
+          </w:tcPr>
+          <w:p>
+            <w:pPr>
+              <w:pStyle w:val="12"/>
+              <w:bidi w:val="0"/>
+              <w:jc w:val="both"/>
+              <w:rPr>
+                <w:rFonts w:hint="default"/>
+                <w:lang w:val="en-US" w:eastAsia="zh-CN"/>
+              </w:rPr>
+            </w:pPr>
+            <w:r>
+              <w:rPr>
+                <w:rStyle w:val="13"/>
+                <w:rFonts w:hint="eastAsia"/>
+                <w:lang w:val="en-US" w:eastAsia="zh-CN"/>
+              </w:rPr>
+              <w:t>Cholesky分解器</w:t>
+            </w:r>
+            <w:r>
+              <w:rPr>
+                <w:rFonts w:hint="eastAsia" w:cs="华文中宋"/>
+                <w:b/>
+                <w:bCs/>
+                <w:color w:val="ED7D31" w:themeColor="accent2"/>
+                <w:kern w:val="2"/>
+                <w:sz w:val="21"/>
+                <w:szCs w:val="24"/>
+                <w:lang w:val="en-US" w:eastAsia="zh-CN" w:bidi="ar-SA"/>
+                <w14:textFill>
+                  <w14:solidFill>
+                    <w14:schemeClr w14:val="accent2"/>
+                  </w14:solidFill>
+                </w14:textFill>
+              </w:rPr>
+              <w:t xml:space="preserve"> (</w:t>
+            </w:r>
+            <m:oMath>
+              <m:r>
+                <m:rPr>
+                  <m:sty m:val="bi"/>
+                </m:rPr>
+                <w:rPr>
+                  <w:rFonts w:hint="default" w:ascii="Cambria Math" w:hAnsi="Cambria Math" w:cs="华文中宋"/>
+                  <w:color w:val="ED7D31" w:themeColor="accent2"/>
+                  <w:kern w:val="2"/>
+                  <w:sz w:val="21"/>
+                  <w:szCs w:val="24"/>
+                  <w:lang w:val="en-US" w:eastAsia="zh-CN" w:bidi="ar-SA"/>
+                  <w14:textFill>
+                    <w14:solidFill>
+                      <w14:schemeClr w14:val="accent2"/>
+                    </w14:solidFill>
+                  </w14:textFill>
+                </w:rPr>
+                <m:t>A=PLD</m:t>
+              </m:r>
+              <m:sSup>
+                <m:sSupPr>
+                  <m:ctrlPr>
+                    <m:rPr/>
+                    <w:rPr>
+                      <w:rFonts w:hint="default" w:ascii="Cambria Math" w:hAnsi="Cambria Math" w:cs="华文中宋"/>
+                      <w:b/>
+                      <w:bCs/>
+                      <w:i/>
+                      <w:iCs/>
+                      <w:color w:val="ED7D31" w:themeColor="accent2"/>
+                      <w:kern w:val="2"/>
+                      <w:sz w:val="21"/>
+                      <w:szCs w:val="24"/>
+                      <w:lang w:val="en-US" w:eastAsia="zh-CN" w:bidi="ar-SA"/>
+                      <w14:textFill>
+                        <w14:solidFill>
+                          <w14:schemeClr w14:val="accent2"/>
+                        </w14:solidFill>
+                      </w14:textFill>
+                    </w:rPr>
+                  </m:ctrlPr>
+                </m:sSupPr>
+                <m:e>
+                  <m:r>
+                    <m:rPr>
+                      <m:sty m:val="bi"/>
+                    </m:rPr>
+                    <w:rPr>
+                      <w:rFonts w:hint="default" w:ascii="Cambria Math" w:hAnsi="Cambria Math" w:cs="华文中宋"/>
+                      <w:color w:val="ED7D31" w:themeColor="accent2"/>
+                      <w:kern w:val="2"/>
+                      <w:sz w:val="21"/>
+                      <w:szCs w:val="24"/>
+                      <w:lang w:val="en-US" w:eastAsia="zh-CN" w:bidi="ar-SA"/>
+                      <w14:textFill>
+                        <w14:solidFill>
+                          <w14:schemeClr w14:val="accent2"/>
+                        </w14:solidFill>
+                      </w14:textFill>
+                    </w:rPr>
+                    <m:t>(PL)</m:t>
+                  </m:r>
+                  <m:ctrlPr>
+                    <m:rPr/>
+                    <w:rPr>
+                      <w:rFonts w:hint="default" w:ascii="Cambria Math" w:hAnsi="Cambria Math" w:cs="华文中宋"/>
+                      <w:b/>
+                      <w:bCs/>
+                      <w:i/>
+                      <w:iCs/>
+                      <w:color w:val="ED7D31" w:themeColor="accent2"/>
+                      <w:kern w:val="2"/>
+                      <w:sz w:val="21"/>
+                      <w:szCs w:val="24"/>
+                      <w:lang w:val="en-US" w:eastAsia="zh-CN" w:bidi="ar-SA"/>
+                      <w14:textFill>
+                        <w14:solidFill>
+                          <w14:schemeClr w14:val="accent2"/>
+                        </w14:solidFill>
+                      </w14:textFill>
+                    </w:rPr>
+                  </m:ctrlPr>
+                </m:e>
+                <m:sup>
+                  <m:r>
+                    <m:rPr>
+                      <m:sty m:val="bi"/>
+                    </m:rPr>
+                    <w:rPr>
+                      <w:rFonts w:hint="default" w:ascii="Cambria Math" w:hAnsi="Cambria Math" w:cs="华文中宋"/>
+                      <w:color w:val="ED7D31" w:themeColor="accent2"/>
+                      <w:kern w:val="2"/>
+                      <w:sz w:val="21"/>
+                      <w:szCs w:val="24"/>
+                      <w:lang w:val="en-US" w:eastAsia="zh-CN" w:bidi="ar-SA"/>
+                      <w14:textFill>
+                        <w14:solidFill>
+                          <w14:schemeClr w14:val="accent2"/>
+                        </w14:solidFill>
+                      </w14:textFill>
+                    </w:rPr>
+                    <m:t>T</m:t>
+                  </m:r>
+                  <m:ctrlPr>
+                    <m:rPr/>
+                    <w:rPr>
+                      <w:rFonts w:hint="default" w:ascii="Cambria Math" w:hAnsi="Cambria Math" w:cs="华文中宋"/>
+                      <w:b/>
+                      <w:bCs/>
+                      <w:i/>
+                      <w:iCs/>
+                      <w:color w:val="ED7D31" w:themeColor="accent2"/>
+                      <w:kern w:val="2"/>
+                      <w:sz w:val="21"/>
+                      <w:szCs w:val="24"/>
+                      <w:lang w:val="en-US" w:eastAsia="zh-CN" w:bidi="ar-SA"/>
+                      <w14:textFill>
+                        <w14:solidFill>
+                          <w14:schemeClr w14:val="accent2"/>
+                        </w14:solidFill>
+                      </w14:textFill>
+                    </w:rPr>
+                  </m:ctrlPr>
+                </m:sup>
+              </m:sSup>
+            </m:oMath>
+            <w:r>
+              <w:rPr>
+                <w:rFonts w:hint="eastAsia" w:cs="华文中宋"/>
+                <w:b/>
+                <w:bCs/>
+                <w:color w:val="ED7D31" w:themeColor="accent2"/>
+                <w:kern w:val="2"/>
+                <w:sz w:val="21"/>
+                <w:szCs w:val="24"/>
+                <w:lang w:val="en-US" w:eastAsia="zh-CN" w:bidi="ar-SA"/>
+                <w14:textFill>
+                  <w14:solidFill>
+                    <w14:schemeClr w14:val="accent2"/>
+                  </w14:solidFill>
+                </w14:textFill>
+              </w:rPr>
+              <w:t>)</w:t>
+            </w:r>
+          </w:p>
+        </w:tc>
+      </w:tr>
+      <w:tr>
+        <w:tblPrEx>
+          <w:tblBorders>
+            <w:top w:val="single" w:color="auto" w:sz="4" w:space="0"/>
+            <w:left w:val="single" w:color="auto" w:sz="4" w:space="0"/>
+            <w:bottom w:val="single" w:color="auto" w:sz="4" w:space="0"/>
+            <w:right w:val="single" w:color="auto" w:sz="4" w:space="0"/>
+            <w:insideH w:val="single" w:color="auto" w:sz="4" w:space="0"/>
+            <w:insideV w:val="single" w:color="auto" w:sz="4" w:space="0"/>
+          </w:tblBorders>
+          <w:tblCellMar>
+            <w:top w:w="0" w:type="dxa"/>
+            <w:left w:w="108" w:type="dxa"/>
+            <w:bottom w:w="0" w:type="dxa"/>
+            <w:right w:w="108" w:type="dxa"/>
+          </w:tblCellMar>
+        </w:tblPrEx>
+        <w:trPr>
+          <w:trHeight w:val="90" w:hRule="atLeast"/>
+        </w:trPr>
+        <w:tc>
+          <w:tcPr>
+            <w:tcW w:w="637" w:type="dxa"/>
+            <w:vMerge w:val="restart"/>
+            <w:vAlign w:val="center"/>
+          </w:tcPr>
+          <w:p>
+            <w:pPr>
+              <w:bidi w:val="0"/>
+              <w:rPr>
+                <w:rFonts w:hint="default"/>
+                <w:b/>
+                <w:bCs w:val="0"/>
+                <w:lang w:val="en-US" w:eastAsia="zh-CN"/>
+              </w:rPr>
+            </w:pPr>
+            <w:r>
+              <w:rPr>
+                <w:rFonts w:hint="eastAsia"/>
+                <w:b/>
+                <w:bCs w:val="0"/>
+                <w:lang w:val="en-US" w:eastAsia="zh-CN"/>
+              </w:rPr>
+              <w:t>方法</w:t>
+            </w:r>
+          </w:p>
+        </w:tc>
+        <w:tc>
+          <w:tcPr>
+            <w:tcW w:w="0" w:type="auto"/>
+            <w:vAlign w:val="center"/>
+          </w:tcPr>
+          <w:p>
+            <w:pPr>
+              <w:pStyle w:val="12"/>
+              <w:bidi w:val="0"/>
+              <w:jc w:val="both"/>
+              <w:rPr>
+                <w:rFonts w:hint="default" w:ascii="华文中宋" w:hAnsi="华文中宋" w:eastAsia="华文中宋" w:cs="华文中宋"/>
+                <w:b/>
+                <w:bCs w:val="0"/>
+                <w:color w:val="FF0000"/>
+                <w:kern w:val="2"/>
+                <w:sz w:val="21"/>
+                <w:szCs w:val="21"/>
+                <w:lang w:val="en-US" w:eastAsia="zh-CN" w:bidi="ar-SA"/>
+              </w:rPr>
+            </w:pPr>
+            <w:r>
+              <w:rPr>
+                <w:rFonts w:hint="eastAsia"/>
+                <w:b/>
+                <w:bCs w:val="0"/>
+                <w:lang w:val="en-US" w:eastAsia="zh-CN"/>
+              </w:rPr>
+              <w:t>transpositionsP()</w:t>
+            </w:r>
+          </w:p>
+        </w:tc>
+        <w:tc>
+          <w:tcPr>
+            <w:tcW w:w="3711" w:type="dxa"/>
+            <w:vAlign w:val="center"/>
+          </w:tcPr>
+          <w:p>
+            <w:pPr>
+              <w:pStyle w:val="12"/>
+              <w:bidi w:val="0"/>
+              <w:jc w:val="both"/>
+              <w:rPr>
+                <w:rFonts w:hint="eastAsia" w:ascii="华文中宋" w:hAnsi="华文中宋" w:eastAsia="华文中宋" w:cs="华文中宋"/>
+                <w:b/>
+                <w:bCs w:val="0"/>
+                <w:color w:val="EA82E5"/>
+                <w:kern w:val="2"/>
+                <w:sz w:val="21"/>
+                <w:szCs w:val="21"/>
+                <w:lang w:val="en-US" w:eastAsia="zh-CN" w:bidi="ar-SA"/>
+              </w:rPr>
+            </w:pPr>
+            <w:r>
+              <w:rPr>
+                <w:rStyle w:val="13"/>
+                <w:rFonts w:hint="eastAsia" w:ascii="华文中宋" w:hAnsi="华文中宋" w:eastAsia="华文中宋" w:cs="华文中宋"/>
+                <w:b/>
+                <w:bCs w:val="0"/>
+                <w:lang w:val="en-US" w:eastAsia="zh-CN"/>
+              </w:rPr>
+              <w:t>排列矩阵</w:t>
+            </w:r>
+            <w:r>
+              <w:rPr>
+                <w:rStyle w:val="13"/>
+                <w:rFonts w:hint="eastAsia" w:cs="华文中宋"/>
+                <w:b/>
+                <w:bCs w:val="0"/>
+                <w:lang w:val="en-US" w:eastAsia="zh-CN"/>
+              </w:rPr>
+              <w:t xml:space="preserve"> </w:t>
+            </w:r>
+            <m:oMath>
+              <m:r>
+                <m:rPr>
+                  <m:sty m:val="bi"/>
+                </m:rPr>
+                <w:rPr>
+                  <w:rFonts w:hint="default" w:ascii="Cambria Math" w:hAnsi="Cambria Math" w:cs="华文中宋"/>
+                  <w:color w:val="ED7D31" w:themeColor="accent2"/>
+                  <w:kern w:val="2"/>
+                  <w:sz w:val="21"/>
+                  <w:szCs w:val="24"/>
+                  <w:lang w:val="en-US" w:eastAsia="zh-CN" w:bidi="ar-SA"/>
+                  <w14:textFill>
+                    <w14:solidFill>
+                      <w14:schemeClr w14:val="accent2"/>
+                    </w14:solidFill>
+                  </w14:textFill>
+                </w:rPr>
+                <m:t>P</m:t>
+              </m:r>
+            </m:oMath>
+          </w:p>
+        </w:tc>
+      </w:tr>
+      <w:tr>
+        <w:tblPrEx>
+          <w:tblBorders>
+            <w:top w:val="single" w:color="auto" w:sz="4" w:space="0"/>
+            <w:left w:val="single" w:color="auto" w:sz="4" w:space="0"/>
+            <w:bottom w:val="single" w:color="auto" w:sz="4" w:space="0"/>
+            <w:right w:val="single" w:color="auto" w:sz="4" w:space="0"/>
+            <w:insideH w:val="single" w:color="auto" w:sz="4" w:space="0"/>
+            <w:insideV w:val="single" w:color="auto" w:sz="4" w:space="0"/>
+          </w:tblBorders>
+          <w:tblCellMar>
+            <w:top w:w="0" w:type="dxa"/>
+            <w:left w:w="108" w:type="dxa"/>
+            <w:bottom w:w="0" w:type="dxa"/>
+            <w:right w:w="108" w:type="dxa"/>
+          </w:tblCellMar>
+        </w:tblPrEx>
+        <w:tc>
+          <w:tcPr>
+            <w:tcW w:w="637" w:type="dxa"/>
+            <w:vMerge w:val="continue"/>
+            <w:tcBorders/>
+            <w:vAlign w:val="center"/>
+          </w:tcPr>
+          <w:p>
+            <w:pPr>
+              <w:bidi w:val="0"/>
+              <w:rPr>
+                <w:rFonts w:hint="eastAsia"/>
+                <w:b/>
+                <w:bCs w:val="0"/>
+                <w:lang w:val="en-US" w:eastAsia="zh-CN"/>
+              </w:rPr>
+            </w:pPr>
+          </w:p>
+        </w:tc>
+        <w:tc>
+          <w:tcPr>
+            <w:tcW w:w="0" w:type="auto"/>
+            <w:vAlign w:val="center"/>
+          </w:tcPr>
+          <w:p>
+            <w:pPr>
+              <w:pStyle w:val="12"/>
+              <w:bidi w:val="0"/>
+              <w:jc w:val="both"/>
+              <w:rPr>
+                <w:rFonts w:hint="default" w:ascii="华文中宋" w:hAnsi="华文中宋" w:eastAsia="华文中宋" w:cs="华文中宋"/>
+                <w:b/>
+                <w:bCs w:val="0"/>
+                <w:color w:val="FF0000"/>
+                <w:kern w:val="2"/>
+                <w:sz w:val="21"/>
+                <w:szCs w:val="21"/>
+                <w:lang w:val="en-US" w:eastAsia="zh-CN" w:bidi="ar-SA"/>
+              </w:rPr>
+            </w:pPr>
+            <w:r>
+              <w:rPr>
+                <w:rFonts w:hint="eastAsia"/>
+                <w:b/>
+                <w:bCs w:val="0"/>
+                <w:lang w:val="en-US" w:eastAsia="zh-CN"/>
+              </w:rPr>
+              <w:t>matrixL()</w:t>
+            </w:r>
+          </w:p>
+        </w:tc>
+        <w:tc>
+          <w:tcPr>
+            <w:tcW w:w="3711" w:type="dxa"/>
+            <w:vAlign w:val="center"/>
+          </w:tcPr>
+          <w:p>
+            <w:pPr>
+              <w:pStyle w:val="12"/>
+              <w:bidi w:val="0"/>
+              <w:jc w:val="both"/>
+              <w:rPr>
+                <w:rFonts w:hint="default" w:ascii="华文中宋" w:hAnsi="华文中宋" w:eastAsia="华文中宋" w:cs="华文中宋"/>
+                <w:b/>
+                <w:bCs w:val="0"/>
+                <w:color w:val="EA82E5"/>
+                <w:kern w:val="2"/>
+                <w:sz w:val="21"/>
+                <w:szCs w:val="21"/>
+                <w:lang w:val="en-US" w:eastAsia="zh-CN" w:bidi="ar-SA"/>
+              </w:rPr>
+            </w:pPr>
+            <w:r>
+              <w:rPr>
+                <w:rStyle w:val="13"/>
+                <w:rFonts w:hint="eastAsia" w:cs="华文中宋"/>
+                <w:b/>
+                <w:bCs w:val="0"/>
+                <w:lang w:val="en-US" w:eastAsia="zh-CN"/>
+              </w:rPr>
+              <w:t xml:space="preserve">下三角矩阵 </w:t>
+            </w:r>
+            <m:oMath>
+              <m:r>
+                <m:rPr>
+                  <m:sty m:val="bi"/>
+                </m:rPr>
+                <w:rPr>
+                  <w:rFonts w:hint="default" w:ascii="Cambria Math" w:hAnsi="Cambria Math" w:cs="华文中宋"/>
+                  <w:color w:val="ED7D31" w:themeColor="accent2"/>
+                  <w:kern w:val="2"/>
+                  <w:sz w:val="21"/>
+                  <w:szCs w:val="24"/>
+                  <w:lang w:val="en-US" w:eastAsia="zh-CN" w:bidi="ar-SA"/>
+                  <w14:textFill>
+                    <w14:solidFill>
+                      <w14:schemeClr w14:val="accent2"/>
+                    </w14:solidFill>
+                  </w14:textFill>
+                </w:rPr>
+                <m:t>L</m:t>
+              </m:r>
+            </m:oMath>
+          </w:p>
+        </w:tc>
+      </w:tr>
+      <w:tr>
+        <w:tblPrEx>
+          <w:tblBorders>
+            <w:top w:val="single" w:color="auto" w:sz="4" w:space="0"/>
+            <w:left w:val="single" w:color="auto" w:sz="4" w:space="0"/>
+            <w:bottom w:val="single" w:color="auto" w:sz="4" w:space="0"/>
+            <w:right w:val="single" w:color="auto" w:sz="4" w:space="0"/>
+            <w:insideH w:val="single" w:color="auto" w:sz="4" w:space="0"/>
+            <w:insideV w:val="single" w:color="auto" w:sz="4" w:space="0"/>
+          </w:tblBorders>
+          <w:tblCellMar>
+            <w:top w:w="0" w:type="dxa"/>
+            <w:left w:w="108" w:type="dxa"/>
+            <w:bottom w:w="0" w:type="dxa"/>
+            <w:right w:w="108" w:type="dxa"/>
+          </w:tblCellMar>
+        </w:tblPrEx>
+        <w:tc>
+          <w:tcPr>
+            <w:tcW w:w="637" w:type="dxa"/>
+            <w:vMerge w:val="continue"/>
+            <w:tcBorders/>
+            <w:vAlign w:val="center"/>
+          </w:tcPr>
+          <w:p>
+            <w:pPr>
+              <w:bidi w:val="0"/>
+              <w:rPr>
+                <w:rFonts w:hint="eastAsia"/>
+                <w:b/>
+                <w:bCs w:val="0"/>
+                <w:lang w:val="en-US" w:eastAsia="zh-CN"/>
+              </w:rPr>
+            </w:pPr>
+          </w:p>
+        </w:tc>
+        <w:tc>
+          <w:tcPr>
+            <w:tcW w:w="0" w:type="auto"/>
+            <w:vAlign w:val="center"/>
+          </w:tcPr>
+          <w:p>
+            <w:pPr>
+              <w:pStyle w:val="12"/>
+              <w:bidi w:val="0"/>
+              <w:jc w:val="both"/>
+              <w:rPr>
+                <w:rFonts w:hint="default" w:ascii="华文中宋" w:hAnsi="华文中宋" w:eastAsia="华文中宋" w:cs="华文中宋"/>
+                <w:b/>
+                <w:bCs w:val="0"/>
+                <w:color w:val="FF0000"/>
+                <w:kern w:val="2"/>
+                <w:sz w:val="21"/>
+                <w:szCs w:val="21"/>
+                <w:lang w:val="en-US" w:eastAsia="zh-CN" w:bidi="ar-SA"/>
+              </w:rPr>
+            </w:pPr>
+            <w:r>
+              <w:rPr>
+                <w:rFonts w:hint="eastAsia"/>
+                <w:b/>
+                <w:bCs w:val="0"/>
+                <w:lang w:val="en-US" w:eastAsia="zh-CN"/>
+              </w:rPr>
+              <w:t>vectorD()</w:t>
+            </w:r>
+          </w:p>
+        </w:tc>
+        <w:tc>
+          <w:tcPr>
+            <w:tcW w:w="3711" w:type="dxa"/>
+            <w:vAlign w:val="center"/>
+          </w:tcPr>
+          <w:p>
+            <w:pPr>
+              <w:pStyle w:val="12"/>
+              <w:bidi w:val="0"/>
+              <w:jc w:val="both"/>
+              <w:rPr>
+                <w:rFonts w:hint="default" w:ascii="华文中宋" w:hAnsi="华文中宋" w:eastAsia="华文中宋" w:cs="华文中宋"/>
+                <w:b/>
+                <w:bCs w:val="0"/>
+                <w:color w:val="EA82E5"/>
+                <w:kern w:val="2"/>
+                <w:sz w:val="21"/>
+                <w:szCs w:val="21"/>
+                <w:lang w:val="en-US" w:eastAsia="zh-CN" w:bidi="ar-SA"/>
+              </w:rPr>
+            </w:pPr>
+            <w:r>
+              <w:rPr>
+                <w:rStyle w:val="13"/>
+                <w:rFonts w:hint="eastAsia" w:cs="华文中宋"/>
+                <w:b/>
+                <w:bCs w:val="0"/>
+                <w:lang w:val="en-US" w:eastAsia="zh-CN"/>
+              </w:rPr>
+              <w:t xml:space="preserve">对角线向量 </w:t>
+            </w:r>
+            <m:oMath>
+              <m:r>
+                <m:rPr>
+                  <m:sty m:val="bi"/>
+                </m:rPr>
+                <w:rPr>
+                  <w:rFonts w:hint="default" w:ascii="Cambria Math" w:hAnsi="Cambria Math" w:cs="华文中宋"/>
+                  <w:color w:val="ED7D31" w:themeColor="accent2"/>
+                  <w:kern w:val="2"/>
+                  <w:sz w:val="21"/>
+                  <w:szCs w:val="24"/>
+                  <w:lang w:val="en-US" w:eastAsia="zh-CN" w:bidi="ar-SA"/>
+                  <w14:textFill>
+                    <w14:solidFill>
+                      <w14:schemeClr w14:val="accent2"/>
+                    </w14:solidFill>
+                  </w14:textFill>
+                </w:rPr>
+                <m:t>D</m:t>
+              </m:r>
+            </m:oMath>
+          </w:p>
+        </w:tc>
+      </w:tr>
+      <w:tr>
+        <w:tblPrEx>
+          <w:tblBorders>
+            <w:top w:val="single" w:color="auto" w:sz="4" w:space="0"/>
+            <w:left w:val="single" w:color="auto" w:sz="4" w:space="0"/>
+            <w:bottom w:val="single" w:color="auto" w:sz="4" w:space="0"/>
+            <w:right w:val="single" w:color="auto" w:sz="4" w:space="0"/>
+            <w:insideH w:val="single" w:color="auto" w:sz="4" w:space="0"/>
+            <w:insideV w:val="single" w:color="auto" w:sz="4" w:space="0"/>
+          </w:tblBorders>
+          <w:tblCellMar>
+            <w:top w:w="0" w:type="dxa"/>
+            <w:left w:w="108" w:type="dxa"/>
+            <w:bottom w:w="0" w:type="dxa"/>
+            <w:right w:w="108" w:type="dxa"/>
+          </w:tblCellMar>
+        </w:tblPrEx>
+        <w:tc>
+          <w:tcPr>
+            <w:tcW w:w="637" w:type="dxa"/>
+            <w:vMerge w:val="continue"/>
+            <w:tcBorders/>
+            <w:vAlign w:val="center"/>
+          </w:tcPr>
+          <w:p>
+            <w:pPr>
+              <w:bidi w:val="0"/>
+              <w:rPr>
+                <w:rFonts w:hint="eastAsia"/>
+                <w:b/>
+                <w:bCs w:val="0"/>
+                <w:lang w:val="en-US" w:eastAsia="zh-CN"/>
+              </w:rPr>
+            </w:pPr>
+          </w:p>
+        </w:tc>
+        <w:tc>
+          <w:tcPr>
+            <w:tcW w:w="0" w:type="auto"/>
+            <w:vAlign w:val="center"/>
+          </w:tcPr>
+          <w:p>
+            <w:pPr>
+              <w:pStyle w:val="12"/>
+              <w:bidi w:val="0"/>
+              <w:jc w:val="both"/>
+              <w:rPr>
+                <w:rFonts w:hint="default" w:ascii="华文中宋" w:hAnsi="华文中宋" w:eastAsia="华文中宋" w:cs="华文中宋"/>
+                <w:b/>
+                <w:bCs w:val="0"/>
+                <w:color w:val="FF0000"/>
+                <w:kern w:val="2"/>
+                <w:sz w:val="21"/>
+                <w:szCs w:val="21"/>
+                <w:lang w:val="en-US" w:eastAsia="zh-CN" w:bidi="ar-SA"/>
+              </w:rPr>
+            </w:pPr>
+            <w:r>
+              <w:rPr>
+                <w:rFonts w:hint="eastAsia"/>
+                <w:b/>
+                <w:bCs w:val="0"/>
+                <w:lang w:val="en-US" w:eastAsia="zh-CN"/>
+              </w:rPr>
+              <w:t>solve(b)</w:t>
+            </w:r>
+          </w:p>
+        </w:tc>
+        <w:tc>
+          <w:tcPr>
+            <w:tcW w:w="3711" w:type="dxa"/>
+            <w:vAlign w:val="center"/>
+          </w:tcPr>
+          <w:p>
+            <w:pPr>
+              <w:pStyle w:val="12"/>
+              <w:bidi w:val="0"/>
+              <w:jc w:val="both"/>
+              <w:rPr>
+                <w:rFonts w:hint="default" w:ascii="华文中宋" w:hAnsi="华文中宋" w:eastAsia="华文中宋" w:cs="华文中宋"/>
+                <w:b/>
+                <w:bCs w:val="0"/>
+                <w:color w:val="EA82E5"/>
+                <w:kern w:val="2"/>
+                <w:sz w:val="21"/>
+                <w:szCs w:val="21"/>
+                <w:lang w:val="en-US" w:eastAsia="zh-CN" w:bidi="ar-SA"/>
+              </w:rPr>
+            </w:pPr>
+            <w:r>
+              <w:rPr>
+                <w:rStyle w:val="13"/>
+                <w:rFonts w:hint="eastAsia" w:ascii="华文中宋" w:hAnsi="华文中宋" w:eastAsia="华文中宋" w:cs="华文中宋"/>
+                <w:b/>
+                <w:bCs w:val="0"/>
+                <w:lang w:val="en-US" w:eastAsia="zh-CN"/>
+              </w:rPr>
+              <w:t>求解</w:t>
+            </w:r>
+            <w:r>
+              <w:rPr>
+                <w:rStyle w:val="13"/>
+                <w:rFonts w:hint="eastAsia" w:cs="华文中宋"/>
+                <w:b/>
+                <w:bCs w:val="0"/>
+                <w:lang w:val="en-US" w:eastAsia="zh-CN"/>
+              </w:rPr>
+              <w:t xml:space="preserve"> </w:t>
+            </w:r>
+            <m:oMath>
+              <m:r>
+                <m:rPr>
+                  <m:sty m:val="bi"/>
+                </m:rPr>
+                <w:rPr>
+                  <w:rStyle w:val="13"/>
+                  <w:rFonts w:hint="default" w:ascii="Cambria Math" w:hAnsi="Cambria Math" w:eastAsia="华文中宋" w:cs="华文中宋"/>
+                  <w:color w:val="ED7D31" w:themeColor="accent2"/>
+                  <w:lang w:val="en-US" w:eastAsia="zh-CN"/>
+                  <w14:textFill>
+                    <w14:solidFill>
+                      <w14:schemeClr w14:val="accent2"/>
+                    </w14:solidFill>
+                  </w14:textFill>
+                </w:rPr>
+                <m:t>Ax=b</m:t>
+              </m:r>
+            </m:oMath>
+          </w:p>
+        </w:tc>
+      </w:tr>
+    </w:tbl>
+    <w:p>
+      <w:pPr>
+        <w:spacing w:line="240" w:lineRule="auto"/>
+        <w:rPr>
+          <w:rFonts w:hint="eastAsia" w:ascii="华文中宋" w:hAnsi="华文中宋" w:eastAsia="华文中宋" w:cs="华文中宋"/>
+          <w:b/>
+          <w:bCs/>
+          <w:color w:val="ED7D31" w:themeColor="accent2"/>
+          <w:sz w:val="21"/>
+          <w:szCs w:val="21"/>
+          <w:vertAlign w:val="baseline"/>
+          <w:lang w:val="en-US" w:eastAsia="zh-CN"/>
+          <w14:textFill>
+            <w14:solidFill>
+              <w14:schemeClr w14:val="accent2"/>
+            </w14:solidFill>
+          </w14:textFill>
+        </w:rPr>
+      </w:pPr>
+    </w:p>
+    <w:p>
+      <w:pPr>
+        <w:spacing w:line="240" w:lineRule="auto"/>
+        <w:rPr>
+          <w:rFonts w:hint="eastAsia" w:ascii="华文中宋" w:hAnsi="华文中宋" w:eastAsia="华文中宋" w:cs="华文中宋"/>
+          <w:b/>
+          <w:bCs/>
+          <w:color w:val="ED7D31" w:themeColor="accent2"/>
+          <w:sz w:val="21"/>
+          <w:szCs w:val="21"/>
+          <w:vertAlign w:val="baseline"/>
+          <w:lang w:val="en-US" w:eastAsia="zh-CN"/>
+          <w14:textFill>
+            <w14:solidFill>
+              <w14:schemeClr w14:val="accent2"/>
+            </w14:solidFill>
+          </w14:textFill>
+        </w:rPr>
+      </w:pPr>
+    </w:p>
+    <w:p>
+      <w:pPr>
+        <w:pStyle w:val="3"/>
+        <w:bidi w:val="0"/>
+        <w:rPr>
+          <w:rFonts w:hint="eastAsia"/>
+          <w:lang w:val="en-US" w:eastAsia="zh-CN"/>
+        </w:rPr>
+      </w:pPr>
+      <w:r>
+        <w:rPr>
+          <w:rFonts w:hint="eastAsia"/>
+          <w:lang w:val="en-US" w:eastAsia="zh-CN"/>
+        </w:rPr>
         <w:t>内核Core：</w:t>
       </w:r>
     </w:p>
@@ -363,8 +2831,8 @@
         </w:tblCellMar>
       </w:tblPr>
       <w:tblGrid>
-        <w:gridCol w:w="1157"/>
-        <w:gridCol w:w="4077"/>
+        <w:gridCol w:w="1057"/>
+        <w:gridCol w:w="3723"/>
         <w:gridCol w:w="2700"/>
       </w:tblGrid>
       <w:tr>
@@ -397,6 +2865,24 @@
               <w:jc w:val="both"/>
               <w:rPr>
                 <w:rFonts w:hint="eastAsia"/>
+                <w:lang w:val="en-US" w:eastAsia="zh-CN"/>
+              </w:rPr>
+            </w:pPr>
+            <w:r>
+              <w:rPr>
+                <w:rFonts w:hint="eastAsia"/>
+                <w:lang w:val="en-US" w:eastAsia="zh-CN"/>
+              </w:rPr>
+              <w:t xml:space="preserve">Vector&lt;dtype, nr&gt; / VectorXd </w:t>
+            </w:r>
+          </w:p>
+          <w:p>
+            <w:pPr>
+              <w:pStyle w:val="12"/>
+              <w:bidi w:val="0"/>
+              <w:jc w:val="both"/>
+              <w:rPr>
+                <w:rFonts w:hint="default"/>
                 <w:vertAlign w:val="baseline"/>
                 <w:lang w:val="en-US" w:eastAsia="zh-CN"/>
               </w:rPr>
@@ -406,7 +2892,7 @@
                 <w:rFonts w:hint="eastAsia"/>
                 <w:lang w:val="en-US" w:eastAsia="zh-CN"/>
               </w:rPr>
-              <w:t>Vector&lt;dtype, nr&gt; / Matrix&lt;dtype, nr=-1, nc=-1&gt;</w:t>
+              <w:t>Matrix&lt;dtype, nr=-1, nc=-1&gt; / MatrixXd</w:t>
             </w:r>
           </w:p>
         </w:tc>
@@ -1473,6 +3959,14 @@
       </w:tr>
       <w:tr>
         <w:tblPrEx>
+          <w:tblBorders>
+            <w:top w:val="single" w:color="auto" w:sz="4" w:space="0"/>
+            <w:left w:val="single" w:color="auto" w:sz="4" w:space="0"/>
+            <w:bottom w:val="single" w:color="auto" w:sz="4" w:space="0"/>
+            <w:right w:val="single" w:color="auto" w:sz="4" w:space="0"/>
+            <w:insideH w:val="single" w:color="auto" w:sz="4" w:space="0"/>
+            <w:insideV w:val="single" w:color="auto" w:sz="4" w:space="0"/>
+          </w:tblBorders>
           <w:tblCellMar>
             <w:top w:w="0" w:type="dxa"/>
             <w:left w:w="108" w:type="dxa"/>
@@ -1663,6 +4157,96 @@
                 <w:lang w:val="en-US" w:eastAsia="zh-CN"/>
               </w:rPr>
               <w:t>转置</w:t>
+            </w:r>
+          </w:p>
+        </w:tc>
+      </w:tr>
+      <w:tr>
+        <w:tblPrEx>
+          <w:tblBorders>
+            <w:top w:val="single" w:color="auto" w:sz="4" w:space="0"/>
+            <w:left w:val="single" w:color="auto" w:sz="4" w:space="0"/>
+            <w:bottom w:val="single" w:color="auto" w:sz="4" w:space="0"/>
+            <w:right w:val="single" w:color="auto" w:sz="4" w:space="0"/>
+            <w:insideH w:val="single" w:color="auto" w:sz="4" w:space="0"/>
+            <w:insideV w:val="single" w:color="auto" w:sz="4" w:space="0"/>
+          </w:tblBorders>
+          <w:tblCellMar>
+            <w:top w:w="0" w:type="dxa"/>
+            <w:left w:w="108" w:type="dxa"/>
+            <w:bottom w:w="0" w:type="dxa"/>
+            <w:right w:w="108" w:type="dxa"/>
+          </w:tblCellMar>
+        </w:tblPrEx>
+        <w:tc>
+          <w:tcPr>
+            <w:tcW w:w="0" w:type="auto"/>
+            <w:vMerge w:val="continue"/>
+            <w:vAlign w:val="center"/>
+          </w:tcPr>
+          <w:p>
+            <w:pPr>
+              <w:bidi w:val="0"/>
+              <w:jc w:val="both"/>
+              <w:rPr>
+                <w:rFonts w:hint="eastAsia"/>
+                <w:lang w:val="en-US" w:eastAsia="zh-CN"/>
+              </w:rPr>
+            </w:pPr>
+          </w:p>
+        </w:tc>
+        <w:tc>
+          <w:tcPr>
+            <w:tcW w:w="0" w:type="auto"/>
+            <w:vAlign w:val="center"/>
+          </w:tcPr>
+          <w:p>
+            <w:pPr>
+              <w:pStyle w:val="12"/>
+              <w:bidi w:val="0"/>
+              <w:jc w:val="both"/>
+              <w:rPr>
+                <w:rFonts w:hint="default"/>
+                <w:lang w:val="en-US" w:eastAsia="zh-CN"/>
+              </w:rPr>
+            </w:pPr>
+            <w:r>
+              <w:rPr>
+                <w:rFonts w:hint="eastAsia"/>
+                <w:lang w:val="en-US" w:eastAsia="zh-CN"/>
+              </w:rPr>
+              <w:t>asDiagnal()</w:t>
+            </w:r>
+          </w:p>
+        </w:tc>
+        <w:tc>
+          <w:tcPr>
+            <w:tcW w:w="0" w:type="auto"/>
+            <w:vAlign w:val="center"/>
+          </w:tcPr>
+          <w:p>
+            <w:pPr>
+              <w:bidi w:val="0"/>
+              <w:jc w:val="both"/>
+              <w:rPr>
+                <w:rFonts w:hint="default"/>
+                <w:lang w:val="en-US" w:eastAsia="zh-CN"/>
+              </w:rPr>
+            </w:pPr>
+            <w:r>
+              <w:rPr>
+                <w:rFonts w:hint="eastAsia"/>
+                <w:lang w:val="en-US" w:eastAsia="zh-CN"/>
+              </w:rPr>
+              <w:t>派生</w:t>
+            </w:r>
+            <w:r>
+              <w:rPr>
+                <w:rStyle w:val="13"/>
+                <w:rFonts w:hint="eastAsia"/>
+                <w:lang w:val="en-US" w:eastAsia="zh-CN"/>
+              </w:rPr>
+              <w:t>对角矩阵</w:t>
             </w:r>
           </w:p>
         </w:tc>
@@ -2422,6 +5006,7 @@
           <w:tcPr>
             <w:tcW w:w="0" w:type="auto"/>
             <w:vMerge w:val="continue"/>
+            <w:tcBorders/>
             <w:vAlign w:val="center"/>
           </w:tcPr>
           <w:p>
@@ -2558,6 +5143,7 @@
           <w:tcPr>
             <w:tcW w:w="0" w:type="auto"/>
             <w:vMerge w:val="continue"/>
+            <w:tcBorders/>
             <w:vAlign w:val="center"/>
           </w:tcPr>
           <w:p>
@@ -2640,6 +5226,7 @@
           <w:tcPr>
             <w:tcW w:w="0" w:type="auto"/>
             <w:vMerge w:val="continue"/>
+            <w:tcBorders/>
             <w:vAlign w:val="center"/>
           </w:tcPr>
           <w:p>
@@ -2716,6 +5303,93 @@
               </w:rPr>
               <w:t>欧拉角</w:t>
             </w:r>
+          </w:p>
+        </w:tc>
+      </w:tr>
+      <w:tr>
+        <w:tblPrEx>
+          <w:tblBorders>
+            <w:top w:val="single" w:color="auto" w:sz="4" w:space="0"/>
+            <w:left w:val="single" w:color="auto" w:sz="4" w:space="0"/>
+            <w:bottom w:val="single" w:color="auto" w:sz="4" w:space="0"/>
+            <w:right w:val="single" w:color="auto" w:sz="4" w:space="0"/>
+            <w:insideH w:val="single" w:color="auto" w:sz="4" w:space="0"/>
+            <w:insideV w:val="single" w:color="auto" w:sz="4" w:space="0"/>
+          </w:tblBorders>
+          <w:tblCellMar>
+            <w:top w:w="0" w:type="dxa"/>
+            <w:left w:w="108" w:type="dxa"/>
+            <w:bottom w:w="0" w:type="dxa"/>
+            <w:right w:w="108" w:type="dxa"/>
+          </w:tblCellMar>
+        </w:tblPrEx>
+        <w:tc>
+          <w:tcPr>
+            <w:tcW w:w="0" w:type="auto"/>
+            <w:vMerge w:val="continue"/>
+            <w:tcBorders/>
+            <w:vAlign w:val="center"/>
+          </w:tcPr>
+          <w:p>
+            <w:pPr>
+              <w:bidi w:val="0"/>
+              <w:jc w:val="both"/>
+              <w:rPr>
+                <w:rFonts w:hint="eastAsia"/>
+                <w:lang w:val="en-US" w:eastAsia="zh-CN"/>
+              </w:rPr>
+            </w:pPr>
+          </w:p>
+        </w:tc>
+        <w:tc>
+          <w:tcPr>
+            <w:tcW w:w="0" w:type="auto"/>
+            <w:vAlign w:val="center"/>
+          </w:tcPr>
+          <w:p>
+            <w:pPr>
+              <w:pStyle w:val="12"/>
+              <w:bidi w:val="0"/>
+              <w:jc w:val="both"/>
+              <w:rPr>
+                <w:rFonts w:hint="default"/>
+                <w:lang w:val="en-US" w:eastAsia="zh-CN"/>
+              </w:rPr>
+            </w:pPr>
+            <w:r>
+              <w:rPr>
+                <w:rFonts w:hint="eastAsia"/>
+                <w:lang w:val="en-US" w:eastAsia="zh-CN"/>
+              </w:rPr>
+              <w:t>ldlt()</w:t>
+            </w:r>
+          </w:p>
+        </w:tc>
+        <w:tc>
+          <w:tcPr>
+            <w:tcW w:w="0" w:type="auto"/>
+            <w:vAlign w:val="center"/>
+          </w:tcPr>
+          <w:p>
+            <w:pPr>
+              <w:pStyle w:val="11"/>
+              <w:bidi w:val="0"/>
+              <w:rPr>
+                <w:rFonts w:hint="eastAsia" w:cs="华文中宋"/>
+                <w:b/>
+                <w:bCs/>
+                <w:color w:val="ED7D31" w:themeColor="accent2"/>
+                <w:kern w:val="2"/>
+                <w:sz w:val="21"/>
+                <w:szCs w:val="21"/>
+                <w:lang w:val="en-US" w:eastAsia="zh-CN" w:bidi="ar-SA"/>
+                <w14:textFill>
+                  <w14:solidFill>
+                    <w14:schemeClr w14:val="accent2"/>
+                  </w14:solidFill>
+                </w14:textFill>
+              </w:rPr>
+            </w:pPr>
           </w:p>
         </w:tc>
       </w:tr>
@@ -4556,6 +7230,12 @@
             <w:insideH w:val="single" w:color="auto" w:sz="4" w:space="0"/>
             <w:insideV w:val="single" w:color="auto" w:sz="4" w:space="0"/>
           </w:tblBorders>
+          <w:tblCellMar>
+            <w:top w:w="0" w:type="dxa"/>
+            <w:left w:w="108" w:type="dxa"/>
+            <w:bottom w:w="0" w:type="dxa"/>
+            <w:right w:w="108" w:type="dxa"/>
+          </w:tblCellMar>
         </w:tblPrEx>
         <w:tc>
           <w:tcPr>
@@ -5341,6 +8021,12 @@
             <w:insideH w:val="single" w:color="auto" w:sz="4" w:space="0"/>
             <w:insideV w:val="single" w:color="auto" w:sz="4" w:space="0"/>
           </w:tblBorders>
+          <w:tblCellMar>
+            <w:top w:w="0" w:type="dxa"/>
+            <w:left w:w="108" w:type="dxa"/>
+            <w:bottom w:w="0" w:type="dxa"/>
+            <w:right w:w="108" w:type="dxa"/>
+          </w:tblCellMar>
         </w:tblPrEx>
         <w:tc>
           <w:tcPr>
@@ -7106,6 +9792,12 @@
             <w:insideH w:val="single" w:color="auto" w:sz="4" w:space="0"/>
             <w:insideV w:val="single" w:color="auto" w:sz="4" w:space="0"/>
           </w:tblBorders>
+          <w:tblCellMar>
+            <w:top w:w="0" w:type="dxa"/>
+            <w:left w:w="108" w:type="dxa"/>
+            <w:bottom w:w="0" w:type="dxa"/>
+            <w:right w:w="108" w:type="dxa"/>
+          </w:tblCellMar>
         </w:tblPrEx>
         <w:tc>
           <w:tcPr>
@@ -8253,6 +10945,12 @@
             <w:insideH w:val="single" w:color="auto" w:sz="4" w:space="0"/>
             <w:insideV w:val="single" w:color="auto" w:sz="4" w:space="0"/>
           </w:tblBorders>
+          <w:tblCellMar>
+            <w:top w:w="0" w:type="dxa"/>
+            <w:left w:w="108" w:type="dxa"/>
+            <w:bottom w:w="0" w:type="dxa"/>
+            <w:right w:w="108" w:type="dxa"/>
+          </w:tblCellMar>
         </w:tblPrEx>
         <w:trPr>
           <w:trHeight w:val="151" w:hRule="atLeast"/>
@@ -11549,6 +14247,472 @@
         </w:tblBorders>
         <w:tblLayout w:type="autofit"/>
         <w:tblCellMar>
+          <w:left w:w="108" w:type="dxa"/>
+          <w:right w:w="108" w:type="dxa"/>
+        </w:tblCellMar>
+      </w:tblPr>
+      <w:tblGrid>
+        <w:gridCol w:w="637"/>
+        <w:gridCol w:w="2224"/>
+        <w:gridCol w:w="1520"/>
+      </w:tblGrid>
+      <w:tr>
+        <w:tblPrEx>
+          <w:tblBorders>
+            <w:top w:val="single" w:color="auto" w:sz="4" w:space="0"/>
+            <w:left w:val="single" w:color="auto" w:sz="4" w:space="0"/>
+            <w:bottom w:val="single" w:color="auto" w:sz="4" w:space="0"/>
+            <w:right w:val="single" w:color="auto" w:sz="4" w:space="0"/>
+            <w:insideH w:val="single" w:color="auto" w:sz="4" w:space="0"/>
+            <w:insideV w:val="single" w:color="auto" w:sz="4" w:space="0"/>
+          </w:tblBorders>
+        </w:tblPrEx>
+        <w:tc>
+          <w:tcPr>
+            <w:tcW w:w="0" w:type="auto"/>
+            <w:gridSpan w:val="2"/>
+            <w:vAlign w:val="center"/>
+          </w:tcPr>
+          <w:p>
+            <w:pPr>
+              <w:pStyle w:val="12"/>
+              <w:bidi w:val="0"/>
+              <w:jc w:val="both"/>
+              <w:rPr>
+                <w:rFonts w:hint="default" w:ascii="华文中宋" w:hAnsi="华文中宋" w:eastAsia="华文中宋" w:cs="华文中宋"/>
+                <w:b/>
+                <w:bCs/>
+                <w:color w:val="ED7D31" w:themeColor="accent2"/>
+                <w:kern w:val="2"/>
+                <w:sz w:val="21"/>
+                <w:szCs w:val="24"/>
+                <w:vertAlign w:val="baseline"/>
+                <w:lang w:val="en-US" w:eastAsia="zh-CN" w:bidi="ar-SA"/>
+                <w14:textFill>
+                  <w14:solidFill>
+                    <w14:schemeClr w14:val="accent2"/>
+                  </w14:solidFill>
+                </w14:textFill>
+              </w:rPr>
+            </w:pPr>
+            <w:r>
+              <w:rPr>
+                <w:rFonts w:hint="eastAsia" w:ascii="华文中宋" w:hAnsi="华文中宋" w:eastAsia="华文中宋" w:cs="华文中宋"/>
+                <w:b/>
+                <w:bCs/>
+                <w:color w:val="FF0000"/>
+                <w:spacing w:val="7"/>
+                <w:kern w:val="2"/>
+                <w:sz w:val="21"/>
+                <w:szCs w:val="21"/>
+                <w:lang w:val="en-US" w:eastAsia="zh-CN" w:bidi="ar-SA"/>
+              </w:rPr>
+              <w:t>RNG</w:t>
+            </w:r>
+            <w:r>
+              <w:rPr>
+                <w:rFonts w:hint="eastAsia" w:cs="华文中宋"/>
+                <w:b/>
+                <w:bCs/>
+                <w:color w:val="FF0000"/>
+                <w:spacing w:val="7"/>
+                <w:kern w:val="2"/>
+                <w:sz w:val="21"/>
+                <w:szCs w:val="21"/>
+                <w:lang w:val="en-US" w:eastAsia="zh-CN" w:bidi="ar-SA"/>
+              </w:rPr>
+              <w:t>(seed)</w:t>
+            </w:r>
+          </w:p>
+        </w:tc>
+        <w:tc>
+          <w:tcPr>
+            <w:tcW w:w="0" w:type="auto"/>
+            <w:vAlign w:val="center"/>
+          </w:tcPr>
+          <w:p>
+            <w:pPr>
+              <w:pStyle w:val="12"/>
+              <w:bidi w:val="0"/>
+              <w:jc w:val="both"/>
+              <w:rPr>
+                <w:rFonts w:hint="default" w:ascii="华文中宋" w:hAnsi="华文中宋" w:eastAsia="华文中宋" w:cs="华文中宋"/>
+                <w:b/>
+                <w:bCs/>
+                <w:color w:val="ED7D31" w:themeColor="accent2"/>
+                <w:kern w:val="2"/>
+                <w:sz w:val="21"/>
+                <w:szCs w:val="24"/>
+                <w:vertAlign w:val="baseline"/>
+                <w:lang w:val="en-US" w:eastAsia="zh-CN" w:bidi="ar-SA"/>
+                <w14:textFill>
+                  <w14:solidFill>
+                    <w14:schemeClr w14:val="accent2"/>
+                  </w14:solidFill>
+                </w14:textFill>
+              </w:rPr>
+            </w:pPr>
+            <w:r>
+              <w:rPr>
+                <w:rFonts w:hint="eastAsia" w:ascii="华文中宋" w:hAnsi="华文中宋" w:eastAsia="华文中宋" w:cs="华文中宋"/>
+                <w:b/>
+                <w:bCs/>
+                <w:color w:val="EA82F1"/>
+                <w:spacing w:val="7"/>
+                <w:kern w:val="2"/>
+                <w:sz w:val="21"/>
+                <w:szCs w:val="21"/>
+                <w:lang w:val="en-US" w:eastAsia="zh-CN" w:bidi="ar-SA"/>
+              </w:rPr>
+              <w:t>随机数</w:t>
+            </w:r>
+            <w:r>
+              <w:rPr>
+                <w:rFonts w:hint="eastAsia" w:cs="华文中宋"/>
+                <w:b/>
+                <w:bCs/>
+                <w:color w:val="ED7D31" w:themeColor="accent2"/>
+                <w:kern w:val="2"/>
+                <w:sz w:val="21"/>
+                <w:szCs w:val="24"/>
+                <w:vertAlign w:val="baseline"/>
+                <w:lang w:val="en-US" w:eastAsia="zh-CN" w:bidi="ar-SA"/>
+                <w14:textFill>
+                  <w14:solidFill>
+                    <w14:schemeClr w14:val="accent2"/>
+                  </w14:solidFill>
+                </w14:textFill>
+              </w:rPr>
+              <w:t>生成器</w:t>
+            </w:r>
+          </w:p>
+        </w:tc>
+      </w:tr>
+      <w:tr>
+        <w:tblPrEx>
+          <w:tblBorders>
+            <w:top w:val="single" w:color="auto" w:sz="4" w:space="0"/>
+            <w:left w:val="single" w:color="auto" w:sz="4" w:space="0"/>
+            <w:bottom w:val="single" w:color="auto" w:sz="4" w:space="0"/>
+            <w:right w:val="single" w:color="auto" w:sz="4" w:space="0"/>
+            <w:insideH w:val="single" w:color="auto" w:sz="4" w:space="0"/>
+            <w:insideV w:val="single" w:color="auto" w:sz="4" w:space="0"/>
+          </w:tblBorders>
+          <w:tblCellMar>
+            <w:left w:w="108" w:type="dxa"/>
+            <w:right w:w="108" w:type="dxa"/>
+          </w:tblCellMar>
+        </w:tblPrEx>
+        <w:tc>
+          <w:tcPr>
+            <w:tcW w:w="0" w:type="auto"/>
+            <w:vMerge w:val="restart"/>
+            <w:vAlign w:val="center"/>
+          </w:tcPr>
+          <w:p>
+            <w:pPr>
+              <w:pStyle w:val="12"/>
+              <w:bidi w:val="0"/>
+              <w:jc w:val="both"/>
+              <w:rPr>
+                <w:rFonts w:hint="default" w:ascii="华文中宋" w:hAnsi="华文中宋" w:eastAsia="华文中宋" w:cs="华文中宋"/>
+                <w:b/>
+                <w:bCs/>
+                <w:color w:val="ED7D31" w:themeColor="accent2"/>
+                <w:kern w:val="2"/>
+                <w:sz w:val="21"/>
+                <w:szCs w:val="24"/>
+                <w:vertAlign w:val="baseline"/>
+                <w:lang w:val="en-US" w:eastAsia="zh-CN" w:bidi="ar-SA"/>
+                <w14:textFill>
+                  <w14:solidFill>
+                    <w14:schemeClr w14:val="accent2"/>
+                  </w14:solidFill>
+                </w14:textFill>
+              </w:rPr>
+            </w:pPr>
+            <w:r>
+              <w:rPr>
+                <w:rFonts w:hint="eastAsia" w:cs="华文中宋"/>
+                <w:b/>
+                <w:bCs/>
+                <w:color w:val="ED7D31" w:themeColor="accent2"/>
+                <w:kern w:val="2"/>
+                <w:sz w:val="21"/>
+                <w:szCs w:val="24"/>
+                <w:vertAlign w:val="baseline"/>
+                <w:lang w:val="en-US" w:eastAsia="zh-CN" w:bidi="ar-SA"/>
+                <w14:textFill>
+                  <w14:solidFill>
+                    <w14:schemeClr w14:val="accent2"/>
+                  </w14:solidFill>
+                </w14:textFill>
+              </w:rPr>
+              <w:t>方法</w:t>
+            </w:r>
+          </w:p>
+        </w:tc>
+        <w:tc>
+          <w:tcPr>
+            <w:tcW w:w="0" w:type="auto"/>
+            <w:vAlign w:val="center"/>
+          </w:tcPr>
+          <w:p>
+            <w:pPr>
+              <w:pStyle w:val="12"/>
+              <w:bidi w:val="0"/>
+              <w:jc w:val="both"/>
+              <w:rPr>
+                <w:rFonts w:hint="default" w:ascii="华文中宋" w:hAnsi="华文中宋" w:eastAsia="华文中宋" w:cs="华文中宋"/>
+                <w:b/>
+                <w:bCs/>
+                <w:color w:val="ED7D31" w:themeColor="accent2"/>
+                <w:kern w:val="2"/>
+                <w:sz w:val="21"/>
+                <w:szCs w:val="24"/>
+                <w:vertAlign w:val="baseline"/>
+                <w:lang w:val="en-US" w:eastAsia="zh-CN" w:bidi="ar-SA"/>
+                <w14:textFill>
+                  <w14:solidFill>
+                    <w14:schemeClr w14:val="accent2"/>
+                  </w14:solidFill>
+                </w14:textFill>
+              </w:rPr>
+            </w:pPr>
+            <w:r>
+              <w:rPr>
+                <w:rFonts w:hint="eastAsia" w:ascii="华文中宋" w:hAnsi="华文中宋" w:eastAsia="华文中宋" w:cs="华文中宋"/>
+                <w:b/>
+                <w:bCs/>
+                <w:color w:val="FF0000"/>
+                <w:spacing w:val="7"/>
+                <w:kern w:val="2"/>
+                <w:sz w:val="21"/>
+                <w:szCs w:val="21"/>
+                <w:lang w:val="en-US" w:eastAsia="zh-CN" w:bidi="ar-SA"/>
+              </w:rPr>
+              <w:t>uniform(low, high)</w:t>
+            </w:r>
+          </w:p>
+        </w:tc>
+        <w:tc>
+          <w:tcPr>
+            <w:tcW w:w="0" w:type="auto"/>
+            <w:vAlign w:val="center"/>
+          </w:tcPr>
+          <w:p>
+            <w:pPr>
+              <w:pStyle w:val="12"/>
+              <w:bidi w:val="0"/>
+              <w:jc w:val="both"/>
+              <w:rPr>
+                <w:rFonts w:hint="default" w:ascii="华文中宋" w:hAnsi="华文中宋" w:eastAsia="华文中宋" w:cs="华文中宋"/>
+                <w:b/>
+                <w:bCs/>
+                <w:color w:val="ED7D31" w:themeColor="accent2"/>
+                <w:kern w:val="2"/>
+                <w:sz w:val="21"/>
+                <w:szCs w:val="24"/>
+                <w:vertAlign w:val="baseline"/>
+                <w:lang w:val="en-US" w:eastAsia="zh-CN" w:bidi="ar-SA"/>
+                <w14:textFill>
+                  <w14:solidFill>
+                    <w14:schemeClr w14:val="accent2"/>
+                  </w14:solidFill>
+                </w14:textFill>
+              </w:rPr>
+            </w:pPr>
+            <w:r>
+              <w:rPr>
+                <w:rFonts w:hint="eastAsia" w:ascii="华文中宋" w:hAnsi="华文中宋" w:eastAsia="华文中宋" w:cs="华文中宋"/>
+                <w:b/>
+                <w:bCs/>
+                <w:color w:val="EA82F1"/>
+                <w:spacing w:val="7"/>
+                <w:kern w:val="2"/>
+                <w:sz w:val="21"/>
+                <w:szCs w:val="21"/>
+                <w:lang w:val="en-US" w:eastAsia="zh-CN" w:bidi="ar-SA"/>
+              </w:rPr>
+              <w:t>均匀</w:t>
+            </w:r>
+            <w:r>
+              <w:rPr>
+                <w:rFonts w:hint="eastAsia" w:cs="华文中宋"/>
+                <w:b/>
+                <w:bCs/>
+                <w:color w:val="EA82F1"/>
+                <w:spacing w:val="7"/>
+                <w:kern w:val="2"/>
+                <w:sz w:val="21"/>
+                <w:szCs w:val="21"/>
+                <w:lang w:val="en-US" w:eastAsia="zh-CN" w:bidi="ar-SA"/>
+              </w:rPr>
+              <w:t>分布</w:t>
+            </w:r>
+          </w:p>
+        </w:tc>
+      </w:tr>
+      <w:tr>
+        <w:tblPrEx>
+          <w:tblBorders>
+            <w:top w:val="single" w:color="auto" w:sz="4" w:space="0"/>
+            <w:left w:val="single" w:color="auto" w:sz="4" w:space="0"/>
+            <w:bottom w:val="single" w:color="auto" w:sz="4" w:space="0"/>
+            <w:right w:val="single" w:color="auto" w:sz="4" w:space="0"/>
+            <w:insideH w:val="single" w:color="auto" w:sz="4" w:space="0"/>
+            <w:insideV w:val="single" w:color="auto" w:sz="4" w:space="0"/>
+          </w:tblBorders>
+          <w:tblCellMar>
+            <w:left w:w="108" w:type="dxa"/>
+            <w:right w:w="108" w:type="dxa"/>
+          </w:tblCellMar>
+        </w:tblPrEx>
+        <w:tc>
+          <w:tcPr>
+            <w:tcW w:w="0" w:type="auto"/>
+            <w:vMerge w:val="continue"/>
+            <w:tcBorders/>
+            <w:vAlign w:val="center"/>
+          </w:tcPr>
+          <w:p>
+            <w:pPr>
+              <w:pStyle w:val="12"/>
+              <w:bidi w:val="0"/>
+              <w:jc w:val="both"/>
+              <w:rPr>
+                <w:rFonts w:hint="eastAsia" w:cs="华文中宋"/>
+                <w:b/>
+                <w:bCs/>
+                <w:color w:val="ED7D31" w:themeColor="accent2"/>
+                <w:kern w:val="2"/>
+                <w:sz w:val="21"/>
+                <w:szCs w:val="24"/>
+                <w:vertAlign w:val="baseline"/>
+                <w:lang w:val="en-US" w:eastAsia="zh-CN" w:bidi="ar-SA"/>
+                <w14:textFill>
+                  <w14:solidFill>
+                    <w14:schemeClr w14:val="accent2"/>
+                  </w14:solidFill>
+                </w14:textFill>
+              </w:rPr>
+            </w:pPr>
+          </w:p>
+        </w:tc>
+        <w:tc>
+          <w:tcPr>
+            <w:tcW w:w="0" w:type="auto"/>
+            <w:vAlign w:val="center"/>
+          </w:tcPr>
+          <w:p>
+            <w:pPr>
+              <w:pStyle w:val="12"/>
+              <w:bidi w:val="0"/>
+              <w:jc w:val="both"/>
+              <w:rPr>
+                <w:rFonts w:hint="default" w:ascii="华文中宋" w:hAnsi="华文中宋" w:eastAsia="华文中宋" w:cs="华文中宋"/>
+                <w:b/>
+                <w:bCs/>
+                <w:color w:val="FF0000"/>
+                <w:spacing w:val="7"/>
+                <w:kern w:val="2"/>
+                <w:sz w:val="21"/>
+                <w:szCs w:val="21"/>
+                <w:lang w:val="en-US" w:eastAsia="zh-CN" w:bidi="ar-SA"/>
+              </w:rPr>
+            </w:pPr>
+            <w:r>
+              <w:rPr>
+                <w:rFonts w:hint="eastAsia" w:cs="华文中宋"/>
+                <w:b/>
+                <w:bCs/>
+                <w:color w:val="FF0000"/>
+                <w:spacing w:val="7"/>
+                <w:kern w:val="2"/>
+                <w:sz w:val="21"/>
+                <w:szCs w:val="21"/>
+                <w:lang w:val="en-US" w:eastAsia="zh-CN" w:bidi="ar-SA"/>
+              </w:rPr>
+              <w:t>gaussion(sigma)</w:t>
+            </w:r>
+          </w:p>
+        </w:tc>
+        <w:tc>
+          <w:tcPr>
+            <w:tcW w:w="0" w:type="auto"/>
+            <w:vAlign w:val="center"/>
+          </w:tcPr>
+          <w:p>
+            <w:pPr>
+              <w:pStyle w:val="12"/>
+              <w:bidi w:val="0"/>
+              <w:jc w:val="both"/>
+              <w:rPr>
+                <w:rFonts w:hint="default" w:ascii="华文中宋" w:hAnsi="华文中宋" w:eastAsia="华文中宋" w:cs="华文中宋"/>
+                <w:b/>
+                <w:bCs/>
+                <w:color w:val="EA82F1"/>
+                <w:spacing w:val="7"/>
+                <w:kern w:val="2"/>
+                <w:sz w:val="21"/>
+                <w:szCs w:val="21"/>
+                <w:lang w:val="en-US" w:eastAsia="zh-CN" w:bidi="ar-SA"/>
+              </w:rPr>
+            </w:pPr>
+            <w:r>
+              <w:rPr>
+                <w:rFonts w:hint="eastAsia" w:cs="华文中宋"/>
+                <w:b/>
+                <w:bCs/>
+                <w:color w:val="EA82F1"/>
+                <w:spacing w:val="7"/>
+                <w:kern w:val="2"/>
+                <w:sz w:val="21"/>
+                <w:szCs w:val="21"/>
+                <w:lang w:val="en-US" w:eastAsia="zh-CN" w:bidi="ar-SA"/>
+              </w:rPr>
+              <w:t>正态分布</w:t>
+            </w:r>
+          </w:p>
+        </w:tc>
+      </w:tr>
+    </w:tbl>
+    <w:p>
+      <w:pPr>
+        <w:pStyle w:val="12"/>
+        <w:bidi w:val="0"/>
+        <w:rPr>
+          <w:rFonts w:hint="eastAsia" w:ascii="华文中宋" w:hAnsi="华文中宋" w:eastAsia="华文中宋" w:cs="华文中宋"/>
+          <w:b/>
+          <w:bCs/>
+          <w:color w:val="ED7D31" w:themeColor="accent2"/>
+          <w:kern w:val="2"/>
+          <w:sz w:val="21"/>
+          <w:szCs w:val="24"/>
+          <w:lang w:val="en-US" w:eastAsia="zh-CN" w:bidi="ar-SA"/>
+          <w14:textFill>
+            <w14:solidFill>
+              <w14:schemeClr w14:val="accent2"/>
+            </w14:solidFill>
+          </w14:textFill>
+        </w:rPr>
+      </w:pPr>
+    </w:p>
+    <w:tbl>
+      <w:tblPr>
+        <w:tblStyle w:val="9"/>
+        <w:tblW w:w="0" w:type="auto"/>
+        <w:tblInd w:w="0" w:type="dxa"/>
+        <w:tblBorders>
+          <w:top w:val="single" w:color="auto" w:sz="4" w:space="0"/>
+          <w:left w:val="single" w:color="auto" w:sz="4" w:space="0"/>
+          <w:bottom w:val="single" w:color="auto" w:sz="4" w:space="0"/>
+          <w:right w:val="single" w:color="auto" w:sz="4" w:space="0"/>
+          <w:insideH w:val="single" w:color="auto" w:sz="4" w:space="0"/>
+          <w:insideV w:val="single" w:color="auto" w:sz="4" w:space="0"/>
+        </w:tblBorders>
+        <w:tblLayout w:type="autofit"/>
+        <w:tblCellMar>
           <w:top w:w="0" w:type="dxa"/>
           <w:left w:w="108" w:type="dxa"/>
           <w:bottom w:w="0" w:type="dxa"/>
@@ -12445,6 +15609,12 @@
             <w:insideH w:val="single" w:color="auto" w:sz="4" w:space="0"/>
             <w:insideV w:val="single" w:color="auto" w:sz="4" w:space="0"/>
           </w:tblBorders>
+          <w:tblCellMar>
+            <w:top w:w="0" w:type="dxa"/>
+            <w:left w:w="108" w:type="dxa"/>
+            <w:bottom w:w="0" w:type="dxa"/>
+            <w:right w:w="108" w:type="dxa"/>
+          </w:tblCellMar>
         </w:tblPrEx>
         <w:trPr>
           <w:trHeight w:val="151" w:hRule="atLeast"/>
@@ -14917,16 +18087,7 @@
           <w:rFonts w:hint="eastAsia"/>
           <w:lang w:val="en-US" w:eastAsia="zh-CN"/>
         </w:rPr>
-        <w:t>编码</w:t>
-      </w:r>
-      <w:bookmarkStart w:id="1" w:name="_GoBack"/>
-      <w:bookmarkEnd w:id="1"/>
-      <w:r>
-        <w:rPr>
-          <w:rFonts w:hint="eastAsia"/>
-          <w:lang w:val="en-US" w:eastAsia="zh-CN"/>
-        </w:rPr>
-        <w:t>imgcodecs.hpp：</w:t>
+        <w:t>编码imgcodecs.hpp：</w:t>
       </w:r>
     </w:p>
     <w:tbl>
@@ -15766,12 +18927,6 @@
             <w:insideH w:val="single" w:color="auto" w:sz="4" w:space="0"/>
             <w:insideV w:val="single" w:color="auto" w:sz="4" w:space="0"/>
           </w:tblBorders>
-          <w:tblCellMar>
-            <w:top w:w="0" w:type="dxa"/>
-            <w:left w:w="108" w:type="dxa"/>
-            <w:bottom w:w="0" w:type="dxa"/>
-            <w:right w:w="108" w:type="dxa"/>
-          </w:tblCellMar>
         </w:tblPrEx>
         <w:trPr>
           <w:trHeight w:val="151" w:hRule="atLeast"/>
@@ -19841,6 +22996,12 @@
                   <w:insideH w:val="single" w:color="auto" w:sz="4" w:space="0"/>
                   <w:insideV w:val="single" w:color="auto" w:sz="4" w:space="0"/>
                 </w:tblBorders>
+                <w:tblCellMar>
+                  <w:top w:w="0" w:type="dxa"/>
+                  <w:left w:w="108" w:type="dxa"/>
+                  <w:bottom w:w="0" w:type="dxa"/>
+                  <w:right w:w="108" w:type="dxa"/>
+                </w:tblCellMar>
               </w:tblPrEx>
               <w:tc>
                 <w:tcPr>
@@ -20297,6 +23458,12 @@
                   <w:insideH w:val="single" w:color="auto" w:sz="4" w:space="0"/>
                   <w:insideV w:val="single" w:color="auto" w:sz="4" w:space="0"/>
                 </w:tblBorders>
+                <w:tblCellMar>
+                  <w:top w:w="0" w:type="dxa"/>
+                  <w:left w:w="108" w:type="dxa"/>
+                  <w:bottom w:w="0" w:type="dxa"/>
+                  <w:right w:w="108" w:type="dxa"/>
+                </w:tblCellMar>
               </w:tblPrEx>
               <w:tc>
                 <w:tcPr>
@@ -21792,6 +24959,12 @@
             <w:insideH w:val="single" w:color="auto" w:sz="4" w:space="0"/>
             <w:insideV w:val="single" w:color="auto" w:sz="4" w:space="0"/>
           </w:tblBorders>
+          <w:tblCellMar>
+            <w:top w:w="0" w:type="dxa"/>
+            <w:left w:w="108" w:type="dxa"/>
+            <w:bottom w:w="0" w:type="dxa"/>
+            <w:right w:w="108" w:type="dxa"/>
+          </w:tblCellMar>
         </w:tblPrEx>
         <w:tc>
           <w:tcPr>

</xml_diff>

<commit_message>
update on 2024-01-15 00:00:10.677563
</commit_message>
<xml_diff>
--- a/cpp 数据分析.docx
+++ b/cpp 数据分析.docx
@@ -431,12 +431,6 @@
             <w:insideH w:val="single" w:color="auto" w:sz="4" w:space="0"/>
             <w:insideV w:val="single" w:color="auto" w:sz="4" w:space="0"/>
           </w:tblBorders>
-          <w:tblCellMar>
-            <w:top w:w="0" w:type="dxa"/>
-            <w:left w:w="108" w:type="dxa"/>
-            <w:bottom w:w="0" w:type="dxa"/>
-            <w:right w:w="108" w:type="dxa"/>
-          </w:tblCellMar>
         </w:tblPrEx>
         <w:tc>
           <w:tcPr>
@@ -2632,6 +2626,195 @@
         </w:tblCellMar>
       </w:tblPr>
       <w:tblGrid>
+        <w:gridCol w:w="4662"/>
+        <w:gridCol w:w="3438"/>
+      </w:tblGrid>
+      <w:tr>
+        <w:tblPrEx>
+          <w:tblBorders>
+            <w:top w:val="single" w:color="auto" w:sz="4" w:space="0"/>
+            <w:left w:val="single" w:color="auto" w:sz="4" w:space="0"/>
+            <w:bottom w:val="single" w:color="auto" w:sz="4" w:space="0"/>
+            <w:right w:val="single" w:color="auto" w:sz="4" w:space="0"/>
+            <w:insideH w:val="single" w:color="auto" w:sz="4" w:space="0"/>
+            <w:insideV w:val="single" w:color="auto" w:sz="4" w:space="0"/>
+          </w:tblBorders>
+          <w:tblCellMar>
+            <w:top w:w="0" w:type="dxa"/>
+            <w:left w:w="108" w:type="dxa"/>
+            <w:bottom w:w="0" w:type="dxa"/>
+            <w:right w:w="108" w:type="dxa"/>
+          </w:tblCellMar>
+        </w:tblPrEx>
+        <w:tc>
+          <w:tcPr>
+            <w:tcW w:w="0" w:type="auto"/>
+            <w:gridSpan w:val="2"/>
+            <w:vAlign w:val="center"/>
+          </w:tcPr>
+          <w:p>
+            <w:pPr>
+              <w:bidi w:val="0"/>
+              <w:jc w:val="both"/>
+              <w:rPr>
+                <w:rFonts w:hint="default"/>
+                <w:lang w:val="en-US" w:eastAsia="zh-CN"/>
+              </w:rPr>
+            </w:pPr>
+            <w:r>
+              <w:rPr>
+                <w:rFonts w:hint="eastAsia"/>
+                <w:lang w:val="en-US" w:eastAsia="zh-CN"/>
+              </w:rPr>
+              <w:t>宏：</w:t>
+            </w:r>
+          </w:p>
+        </w:tc>
+      </w:tr>
+      <w:tr>
+        <w:tblPrEx>
+          <w:tblBorders>
+            <w:top w:val="single" w:color="auto" w:sz="4" w:space="0"/>
+            <w:left w:val="single" w:color="auto" w:sz="4" w:space="0"/>
+            <w:bottom w:val="single" w:color="auto" w:sz="4" w:space="0"/>
+            <w:right w:val="single" w:color="auto" w:sz="4" w:space="0"/>
+            <w:insideH w:val="single" w:color="auto" w:sz="4" w:space="0"/>
+            <w:insideV w:val="single" w:color="auto" w:sz="4" w:space="0"/>
+          </w:tblBorders>
+          <w:tblCellMar>
+            <w:top w:w="0" w:type="dxa"/>
+            <w:left w:w="108" w:type="dxa"/>
+            <w:bottom w:w="0" w:type="dxa"/>
+            <w:right w:w="108" w:type="dxa"/>
+          </w:tblCellMar>
+        </w:tblPrEx>
+        <w:tc>
+          <w:tcPr>
+            <w:tcW w:w="0" w:type="auto"/>
+            <w:vAlign w:val="center"/>
+          </w:tcPr>
+          <w:p>
+            <w:pPr>
+              <w:pStyle w:val="12"/>
+              <w:bidi w:val="0"/>
+              <w:jc w:val="both"/>
+              <w:rPr>
+                <w:rFonts w:hint="default"/>
+                <w:lang w:val="en-US" w:eastAsia="zh-CN"/>
+              </w:rPr>
+            </w:pPr>
+            <w:r>
+              <w:rPr>
+                <w:rFonts w:hint="eastAsia"/>
+                <w:lang w:val="en-US" w:eastAsia="zh-CN"/>
+              </w:rPr>
+              <w:t>EIGEN_MAKE_ALIGNED_OPERATOR_NEW</w:t>
+            </w:r>
+          </w:p>
+        </w:tc>
+        <w:tc>
+          <w:tcPr>
+            <w:tcW w:w="0" w:type="auto"/>
+            <w:vAlign w:val="center"/>
+          </w:tcPr>
+          <w:p>
+            <w:pPr>
+              <w:bidi w:val="0"/>
+              <w:jc w:val="both"/>
+              <w:rPr>
+                <w:rFonts w:hint="default"/>
+                <w:lang w:val="en-US" w:eastAsia="zh-CN"/>
+              </w:rPr>
+            </w:pPr>
+            <w:r>
+              <w:rPr>
+                <w:rStyle w:val="13"/>
+                <w:rFonts w:hint="eastAsia" w:ascii="华文中宋" w:hAnsi="华文中宋" w:eastAsia="华文中宋" w:cs="华文中宋"/>
+                <w:b/>
+                <w:bCs w:val="0"/>
+                <w:kern w:val="2"/>
+                <w:sz w:val="21"/>
+                <w:szCs w:val="21"/>
+                <w:lang w:val="en-US" w:eastAsia="zh-CN" w:bidi="ar-SA"/>
+              </w:rPr>
+              <w:t>重写内存对齐</w:t>
+            </w:r>
+            <w:r>
+              <w:rPr>
+                <w:rFonts w:hint="eastAsia"/>
+                <w:lang w:val="en-US" w:eastAsia="zh-CN"/>
+              </w:rPr>
+              <w:t>的</w:t>
+            </w:r>
+            <w:r>
+              <w:rPr>
+                <w:rStyle w:val="13"/>
+                <w:rFonts w:hint="eastAsia" w:ascii="华文中宋" w:hAnsi="华文中宋" w:eastAsia="华文中宋" w:cs="华文中宋"/>
+                <w:b/>
+                <w:bCs w:val="0"/>
+                <w:kern w:val="2"/>
+                <w:sz w:val="21"/>
+                <w:szCs w:val="21"/>
+                <w:lang w:val="en-US" w:eastAsia="zh-CN" w:bidi="ar-SA"/>
+              </w:rPr>
+              <w:t>new</w:t>
+            </w:r>
+            <w:r>
+              <w:rPr>
+                <w:rFonts w:hint="eastAsia"/>
+                <w:lang w:val="en-US" w:eastAsia="zh-CN"/>
+              </w:rPr>
+              <w:t>、</w:t>
+            </w:r>
+            <w:r>
+              <w:rPr>
+                <w:rStyle w:val="13"/>
+                <w:rFonts w:hint="eastAsia"/>
+                <w:lang w:val="en-US" w:eastAsia="zh-CN"/>
+              </w:rPr>
+              <w:t>delete</w:t>
+            </w:r>
+            <w:r>
+              <w:rPr>
+                <w:rFonts w:hint="eastAsia"/>
+                <w:lang w:val="en-US" w:eastAsia="zh-CN"/>
+              </w:rPr>
+              <w:t>运算</w:t>
+            </w:r>
+          </w:p>
+        </w:tc>
+      </w:tr>
+    </w:tbl>
+    <w:p>
+      <w:pPr>
+        <w:rPr>
+          <w:rFonts w:hint="eastAsia"/>
+          <w:lang w:val="en-US" w:eastAsia="zh-CN"/>
+        </w:rPr>
+      </w:pPr>
+    </w:p>
+    <w:tbl>
+      <w:tblPr>
+        <w:tblStyle w:val="9"/>
+        <w:tblW w:w="0" w:type="auto"/>
+        <w:tblInd w:w="0" w:type="dxa"/>
+        <w:tblBorders>
+          <w:top w:val="single" w:color="auto" w:sz="4" w:space="0"/>
+          <w:left w:val="single" w:color="auto" w:sz="4" w:space="0"/>
+          <w:bottom w:val="single" w:color="auto" w:sz="4" w:space="0"/>
+          <w:right w:val="single" w:color="auto" w:sz="4" w:space="0"/>
+          <w:insideH w:val="single" w:color="auto" w:sz="4" w:space="0"/>
+          <w:insideV w:val="single" w:color="auto" w:sz="4" w:space="0"/>
+        </w:tblBorders>
+        <w:tblLayout w:type="autofit"/>
+        <w:tblCellMar>
+          <w:top w:w="0" w:type="dxa"/>
+          <w:left w:w="108" w:type="dxa"/>
+          <w:bottom w:w="0" w:type="dxa"/>
+          <w:right w:w="108" w:type="dxa"/>
+        </w:tblCellMar>
+      </w:tblPr>
+      <w:tblGrid>
         <w:gridCol w:w="4590"/>
         <w:gridCol w:w="2033"/>
       </w:tblGrid>
@@ -8021,12 +8204,6 @@
             <w:insideH w:val="single" w:color="auto" w:sz="4" w:space="0"/>
             <w:insideV w:val="single" w:color="auto" w:sz="4" w:space="0"/>
           </w:tblBorders>
-          <w:tblCellMar>
-            <w:top w:w="0" w:type="dxa"/>
-            <w:left w:w="108" w:type="dxa"/>
-            <w:bottom w:w="0" w:type="dxa"/>
-            <w:right w:w="108" w:type="dxa"/>
-          </w:tblCellMar>
         </w:tblPrEx>
         <w:tc>
           <w:tcPr>
@@ -8510,6 +8687,26 @@
         </w:tc>
       </w:tr>
     </w:tbl>
+    <w:p>
+      <w:pPr>
+        <w:spacing w:line="240" w:lineRule="auto"/>
+        <w:rPr>
+          <w:rFonts w:hint="eastAsia" w:ascii="华文中宋" w:hAnsi="华文中宋" w:eastAsia="华文中宋" w:cs="华文中宋"/>
+          <w:b/>
+          <w:bCs/>
+          <w:color w:val="ED7D31" w:themeColor="accent2"/>
+          <w:sz w:val="21"/>
+          <w:szCs w:val="21"/>
+          <w:vertAlign w:val="baseline"/>
+          <w:lang w:val="en-US" w:eastAsia="zh-CN"/>
+          <w14:textFill>
+            <w14:solidFill>
+              <w14:schemeClr w14:val="accent2"/>
+            </w14:solidFill>
+          </w14:textFill>
+        </w:rPr>
+      </w:pPr>
+    </w:p>
     <w:p>
       <w:pPr>
         <w:spacing w:line="240" w:lineRule="auto"/>
@@ -8607,6 +8804,4654 @@
         </w:rPr>
         <w:t>lib：fmt::fmt</w:t>
       </w:r>
+    </w:p>
+    <w:p>
+      <w:pPr>
+        <w:spacing w:line="240" w:lineRule="auto"/>
+        <w:rPr>
+          <w:rFonts w:hint="eastAsia" w:ascii="华文中宋" w:hAnsi="华文中宋" w:eastAsia="华文中宋" w:cs="华文中宋"/>
+          <w:b/>
+          <w:bCs/>
+          <w:color w:val="ED7D31" w:themeColor="accent2"/>
+          <w:sz w:val="21"/>
+          <w:szCs w:val="21"/>
+          <w:vertAlign w:val="baseline"/>
+          <w:lang w:val="en-US" w:eastAsia="zh-CN"/>
+          <w14:textFill>
+            <w14:solidFill>
+              <w14:schemeClr w14:val="accent2"/>
+            </w14:solidFill>
+          </w14:textFill>
+        </w:rPr>
+      </w:pPr>
+    </w:p>
+    <w:p>
+      <w:pPr>
+        <w:spacing w:line="240" w:lineRule="auto"/>
+        <w:rPr>
+          <w:rFonts w:hint="eastAsia" w:ascii="华文中宋" w:hAnsi="华文中宋" w:eastAsia="华文中宋" w:cs="华文中宋"/>
+          <w:b/>
+          <w:bCs/>
+          <w:color w:val="ED7D31" w:themeColor="accent2"/>
+          <w:sz w:val="21"/>
+          <w:szCs w:val="21"/>
+          <w:vertAlign w:val="baseline"/>
+          <w:lang w:val="en-US" w:eastAsia="zh-CN"/>
+          <w14:textFill>
+            <w14:solidFill>
+              <w14:schemeClr w14:val="accent2"/>
+            </w14:solidFill>
+          </w14:textFill>
+        </w:rPr>
+      </w:pPr>
+    </w:p>
+    <w:p>
+      <w:pPr>
+        <w:spacing w:line="240" w:lineRule="auto"/>
+        <w:rPr>
+          <w:rFonts w:hint="eastAsia" w:ascii="华文中宋" w:hAnsi="华文中宋" w:eastAsia="华文中宋" w:cs="华文中宋"/>
+          <w:b/>
+          <w:bCs/>
+          <w:color w:val="ED7D31" w:themeColor="accent2"/>
+          <w:sz w:val="21"/>
+          <w:szCs w:val="21"/>
+          <w:vertAlign w:val="baseline"/>
+          <w:lang w:val="en-US" w:eastAsia="zh-CN"/>
+          <w14:textFill>
+            <w14:solidFill>
+              <w14:schemeClr w14:val="accent2"/>
+            </w14:solidFill>
+          </w14:textFill>
+        </w:rPr>
+      </w:pPr>
+    </w:p>
+    <w:p>
+      <w:pPr>
+        <w:pStyle w:val="2"/>
+        <w:bidi w:val="0"/>
+        <w:rPr>
+          <w:rFonts w:hint="eastAsia"/>
+        </w:rPr>
+      </w:pPr>
+      <w:r>
+        <w:rPr>
+          <w:rFonts w:hint="eastAsia"/>
+          <w:lang w:val="en-US" w:eastAsia="zh-CN"/>
+        </w:rPr>
+        <w:t>图优化g2o</w:t>
+      </w:r>
+      <w:r>
+        <w:rPr>
+          <w:rFonts w:hint="eastAsia"/>
+        </w:rPr>
+        <w:t>：</w:t>
+      </w:r>
+    </w:p>
+    <w:p>
+      <w:pPr>
+        <w:bidi w:val="0"/>
+        <w:jc w:val="both"/>
+        <w:rPr>
+          <w:rFonts w:hint="default"/>
+          <w:lang w:val="en-US" w:eastAsia="zh-CN"/>
+        </w:rPr>
+      </w:pPr>
+      <w:r>
+        <w:rPr>
+          <w:rFonts w:hint="eastAsia" w:ascii="华文中宋" w:hAnsi="华文中宋" w:eastAsia="华文中宋" w:cs="华文中宋"/>
+          <w:b/>
+          <w:bCs/>
+          <w:color w:val="ED7D31" w:themeColor="accent2"/>
+          <w:sz w:val="21"/>
+          <w:szCs w:val="24"/>
+          <w:lang w:val="en-US" w:eastAsia="zh-CN"/>
+          <w14:textFill>
+            <w14:solidFill>
+              <w14:schemeClr w14:val="accent2"/>
+            </w14:solidFill>
+          </w14:textFill>
+        </w:rPr>
+        <w:t xml:space="preserve">using namespace </w:t>
+      </w:r>
+      <w:r>
+        <w:rPr>
+          <w:rFonts w:hint="eastAsia" w:cs="华文中宋"/>
+          <w:b/>
+          <w:bCs/>
+          <w:color w:val="ED7D31" w:themeColor="accent2"/>
+          <w:sz w:val="21"/>
+          <w:szCs w:val="24"/>
+          <w:lang w:val="en-US" w:eastAsia="zh-CN"/>
+          <w14:textFill>
+            <w14:solidFill>
+              <w14:schemeClr w14:val="accent2"/>
+            </w14:solidFill>
+          </w14:textFill>
+        </w:rPr>
+        <w:t>g2o</w:t>
+      </w:r>
+      <w:r>
+        <w:rPr>
+          <w:rFonts w:hint="eastAsia" w:ascii="华文中宋" w:hAnsi="华文中宋" w:eastAsia="华文中宋" w:cs="华文中宋"/>
+          <w:b/>
+          <w:bCs/>
+          <w:color w:val="ED7D31" w:themeColor="accent2"/>
+          <w:sz w:val="21"/>
+          <w:szCs w:val="24"/>
+          <w:lang w:val="en-US" w:eastAsia="zh-CN"/>
+          <w14:textFill>
+            <w14:solidFill>
+              <w14:schemeClr w14:val="accent2"/>
+            </w14:solidFill>
+          </w14:textFill>
+        </w:rPr>
+        <w:t>;</w:t>
+      </w:r>
+    </w:p>
+    <w:p>
+      <w:pPr>
+        <w:spacing w:line="240" w:lineRule="auto"/>
+        <w:rPr>
+          <w:rFonts w:hint="eastAsia" w:ascii="华文中宋" w:hAnsi="华文中宋" w:eastAsia="华文中宋" w:cs="华文中宋"/>
+          <w:b/>
+          <w:bCs/>
+          <w:color w:val="ED7D31" w:themeColor="accent2"/>
+          <w:sz w:val="21"/>
+          <w:szCs w:val="21"/>
+          <w:vertAlign w:val="baseline"/>
+          <w:lang w:val="en-US" w:eastAsia="zh-CN"/>
+          <w14:textFill>
+            <w14:solidFill>
+              <w14:schemeClr w14:val="accent2"/>
+            </w14:solidFill>
+          </w14:textFill>
+        </w:rPr>
+      </w:pPr>
+    </w:p>
+    <w:p>
+      <w:pPr>
+        <w:pStyle w:val="3"/>
+        <w:bidi w:val="0"/>
+        <w:rPr>
+          <w:rFonts w:hint="eastAsia"/>
+          <w:lang w:val="en-US" w:eastAsia="zh-CN"/>
+        </w:rPr>
+      </w:pPr>
+      <w:r>
+        <w:rPr>
+          <w:rFonts w:hint="eastAsia"/>
+          <w:lang w:val="en-US" w:eastAsia="zh-CN"/>
+        </w:rPr>
+        <w:t>内核core：</w:t>
+      </w:r>
+    </w:p>
+    <w:p>
+      <w:pPr>
+        <w:pStyle w:val="4"/>
+        <w:bidi w:val="0"/>
+        <w:rPr>
+          <w:rFonts w:hint="default"/>
+          <w:lang w:val="en-US" w:eastAsia="zh-CN"/>
+        </w:rPr>
+      </w:pPr>
+      <w:r>
+        <w:rPr>
+          <w:rFonts w:hint="eastAsia"/>
+          <w:lang w:val="en-US" w:eastAsia="zh-CN"/>
+        </w:rPr>
+        <w:t>基本边base_edge.h：</w:t>
+      </w:r>
+    </w:p>
+    <w:tbl>
+      <w:tblPr>
+        <w:tblStyle w:val="9"/>
+        <w:tblW w:w="0" w:type="auto"/>
+        <w:tblInd w:w="0" w:type="dxa"/>
+        <w:tblBorders>
+          <w:top w:val="single" w:color="auto" w:sz="4" w:space="0"/>
+          <w:left w:val="single" w:color="auto" w:sz="4" w:space="0"/>
+          <w:bottom w:val="single" w:color="auto" w:sz="4" w:space="0"/>
+          <w:right w:val="single" w:color="auto" w:sz="4" w:space="0"/>
+          <w:insideH w:val="single" w:color="auto" w:sz="4" w:space="0"/>
+          <w:insideV w:val="single" w:color="auto" w:sz="4" w:space="0"/>
+        </w:tblBorders>
+        <w:tblLayout w:type="autofit"/>
+        <w:tblCellMar>
+          <w:top w:w="0" w:type="dxa"/>
+          <w:left w:w="108" w:type="dxa"/>
+          <w:bottom w:w="0" w:type="dxa"/>
+          <w:right w:w="108" w:type="dxa"/>
+        </w:tblCellMar>
+      </w:tblPr>
+      <w:tblGrid>
+        <w:gridCol w:w="1066"/>
+        <w:gridCol w:w="3649"/>
+        <w:gridCol w:w="3040"/>
+      </w:tblGrid>
+      <w:tr>
+        <w:tblPrEx>
+          <w:tblBorders>
+            <w:top w:val="single" w:color="auto" w:sz="4" w:space="0"/>
+            <w:left w:val="single" w:color="auto" w:sz="4" w:space="0"/>
+            <w:bottom w:val="single" w:color="auto" w:sz="4" w:space="0"/>
+            <w:right w:val="single" w:color="auto" w:sz="4" w:space="0"/>
+            <w:insideH w:val="single" w:color="auto" w:sz="4" w:space="0"/>
+            <w:insideV w:val="single" w:color="auto" w:sz="4" w:space="0"/>
+          </w:tblBorders>
+          <w:tblCellMar>
+            <w:top w:w="0" w:type="dxa"/>
+            <w:left w:w="108" w:type="dxa"/>
+            <w:bottom w:w="0" w:type="dxa"/>
+            <w:right w:w="108" w:type="dxa"/>
+          </w:tblCellMar>
+        </w:tblPrEx>
+        <w:trPr>
+          <w:trHeight w:val="204" w:hRule="atLeast"/>
+        </w:trPr>
+        <w:tc>
+          <w:tcPr>
+            <w:tcW w:w="0" w:type="auto"/>
+            <w:gridSpan w:val="2"/>
+            <w:vAlign w:val="center"/>
+          </w:tcPr>
+          <w:p>
+            <w:pPr>
+              <w:pStyle w:val="12"/>
+              <w:bidi w:val="0"/>
+              <w:rPr>
+                <w:rFonts w:hint="default"/>
+                <w:lang w:val="en-US" w:eastAsia="zh-CN"/>
+              </w:rPr>
+            </w:pPr>
+            <w:r>
+              <w:rPr>
+                <w:rFonts w:hint="eastAsia"/>
+                <w:lang w:val="en-US" w:eastAsia="zh-CN"/>
+              </w:rPr>
+              <w:t>BaseEdge&lt;dims, mea_type&gt;</w:t>
+            </w:r>
+          </w:p>
+        </w:tc>
+        <w:tc>
+          <w:tcPr>
+            <w:tcW w:w="0" w:type="auto"/>
+            <w:vAlign w:val="center"/>
+          </w:tcPr>
+          <w:p>
+            <w:pPr>
+              <w:pStyle w:val="12"/>
+              <w:bidi w:val="0"/>
+              <w:jc w:val="both"/>
+              <w:rPr>
+                <w:rFonts w:hint="default" w:ascii="华文中宋" w:hAnsi="华文中宋" w:eastAsia="华文中宋" w:cs="华文中宋"/>
+                <w:b/>
+                <w:bCs/>
+                <w:color w:val="ED7D31" w:themeColor="accent2"/>
+                <w:kern w:val="2"/>
+                <w:sz w:val="21"/>
+                <w:szCs w:val="21"/>
+                <w:lang w:val="en-US" w:eastAsia="zh-CN" w:bidi="ar-SA"/>
+                <w14:textFill>
+                  <w14:solidFill>
+                    <w14:schemeClr w14:val="accent2"/>
+                  </w14:solidFill>
+                </w14:textFill>
+              </w:rPr>
+            </w:pPr>
+            <w:r>
+              <w:rPr>
+                <w:rFonts w:hint="eastAsia" w:cs="华文中宋"/>
+                <w:b/>
+                <w:bCs/>
+                <w:color w:val="EA82E5"/>
+                <w:kern w:val="2"/>
+                <w:sz w:val="21"/>
+                <w:szCs w:val="21"/>
+                <w:lang w:val="en-US" w:eastAsia="zh-CN" w:bidi="ar-SA"/>
+              </w:rPr>
+              <w:t>边</w:t>
+            </w:r>
+            <w:r>
+              <w:rPr>
+                <w:rFonts w:hint="eastAsia" w:cs="华文中宋"/>
+                <w:b/>
+                <w:bCs/>
+                <w:color w:val="ED7D31" w:themeColor="accent2"/>
+                <w:kern w:val="2"/>
+                <w:sz w:val="21"/>
+                <w:szCs w:val="21"/>
+                <w:lang w:val="en-US" w:eastAsia="zh-CN" w:bidi="ar-SA"/>
+                <w14:textFill>
+                  <w14:solidFill>
+                    <w14:schemeClr w14:val="accent2"/>
+                  </w14:solidFill>
+                </w14:textFill>
+              </w:rPr>
+              <w:t xml:space="preserve"> (因变量，自动求导)</w:t>
+            </w:r>
+          </w:p>
+        </w:tc>
+      </w:tr>
+      <w:tr>
+        <w:tblPrEx>
+          <w:tblBorders>
+            <w:top w:val="single" w:color="auto" w:sz="4" w:space="0"/>
+            <w:left w:val="single" w:color="auto" w:sz="4" w:space="0"/>
+            <w:bottom w:val="single" w:color="auto" w:sz="4" w:space="0"/>
+            <w:right w:val="single" w:color="auto" w:sz="4" w:space="0"/>
+            <w:insideH w:val="single" w:color="auto" w:sz="4" w:space="0"/>
+            <w:insideV w:val="single" w:color="auto" w:sz="4" w:space="0"/>
+          </w:tblBorders>
+          <w:tblCellMar>
+            <w:top w:w="0" w:type="dxa"/>
+            <w:left w:w="108" w:type="dxa"/>
+            <w:bottom w:w="0" w:type="dxa"/>
+            <w:right w:w="108" w:type="dxa"/>
+          </w:tblCellMar>
+        </w:tblPrEx>
+        <w:trPr>
+          <w:trHeight w:val="204" w:hRule="atLeast"/>
+        </w:trPr>
+        <w:tc>
+          <w:tcPr>
+            <w:tcW w:w="0" w:type="auto"/>
+            <w:gridSpan w:val="2"/>
+            <w:vAlign w:val="center"/>
+          </w:tcPr>
+          <w:p>
+            <w:pPr>
+              <w:pStyle w:val="12"/>
+              <w:bidi w:val="0"/>
+              <w:rPr>
+                <w:rFonts w:hint="eastAsia" w:ascii="华文中宋" w:hAnsi="华文中宋" w:eastAsia="华文中宋" w:cs="华文中宋"/>
+                <w:b/>
+                <w:bCs/>
+                <w:color w:val="FF0000"/>
+                <w:kern w:val="2"/>
+                <w:sz w:val="21"/>
+                <w:szCs w:val="21"/>
+                <w:lang w:val="en-US" w:eastAsia="zh-CN" w:bidi="ar-SA"/>
+              </w:rPr>
+            </w:pPr>
+            <w:r>
+              <w:rPr>
+                <w:rFonts w:hint="eastAsia"/>
+                <w:lang w:val="en-US" w:eastAsia="zh-CN"/>
+              </w:rPr>
+              <w:t>BaseUnaryEdge&lt;dims, mea_type, vex_type&gt;</w:t>
+            </w:r>
+          </w:p>
+        </w:tc>
+        <w:tc>
+          <w:tcPr>
+            <w:tcW w:w="0" w:type="auto"/>
+            <w:vAlign w:val="center"/>
+          </w:tcPr>
+          <w:p>
+            <w:pPr>
+              <w:pStyle w:val="12"/>
+              <w:bidi w:val="0"/>
+              <w:jc w:val="both"/>
+              <w:rPr>
+                <w:rFonts w:hint="eastAsia" w:ascii="华文中宋" w:hAnsi="华文中宋" w:eastAsia="华文中宋" w:cs="华文中宋"/>
+                <w:b/>
+                <w:bCs/>
+                <w:color w:val="ED7D31" w:themeColor="accent2"/>
+                <w:kern w:val="2"/>
+                <w:sz w:val="21"/>
+                <w:szCs w:val="21"/>
+                <w:lang w:val="en-US" w:eastAsia="zh-CN" w:bidi="ar-SA"/>
+                <w14:textFill>
+                  <w14:solidFill>
+                    <w14:schemeClr w14:val="accent2"/>
+                  </w14:solidFill>
+                </w14:textFill>
+              </w:rPr>
+            </w:pPr>
+            <w:r>
+              <w:rPr>
+                <w:rFonts w:hint="eastAsia" w:cs="华文中宋"/>
+                <w:b/>
+                <w:bCs/>
+                <w:color w:val="EA82E5"/>
+                <w:kern w:val="2"/>
+                <w:sz w:val="21"/>
+                <w:szCs w:val="21"/>
+                <w:lang w:val="en-US" w:eastAsia="zh-CN" w:bidi="ar-SA"/>
+              </w:rPr>
+              <w:t>一元边</w:t>
+            </w:r>
+            <w:r>
+              <w:rPr>
+                <w:rFonts w:hint="eastAsia" w:cs="华文中宋"/>
+                <w:b/>
+                <w:bCs/>
+                <w:color w:val="ED7D31" w:themeColor="accent2"/>
+                <w:kern w:val="2"/>
+                <w:sz w:val="21"/>
+                <w:szCs w:val="21"/>
+                <w:lang w:val="en-US" w:eastAsia="zh-CN" w:bidi="ar-SA"/>
+                <w14:textFill>
+                  <w14:solidFill>
+                    <w14:schemeClr w14:val="accent2"/>
+                  </w14:solidFill>
+                </w14:textFill>
+              </w:rPr>
+              <w:t xml:space="preserve"> </w:t>
+            </w:r>
+            <w:r>
+              <w:rPr>
+                <w:rFonts w:hint="eastAsia"/>
+                <w:color w:val="ED7D31" w:themeColor="accent2"/>
+                <w:lang w:val="en-US" w:eastAsia="zh-CN"/>
+                <w14:textFill>
+                  <w14:solidFill>
+                    <w14:schemeClr w14:val="accent2"/>
+                  </w14:solidFill>
+                </w14:textFill>
+              </w:rPr>
+              <w:t>(base_unary_edge.h)</w:t>
+            </w:r>
+          </w:p>
+        </w:tc>
+      </w:tr>
+      <w:tr>
+        <w:tblPrEx>
+          <w:tblBorders>
+            <w:top w:val="single" w:color="auto" w:sz="4" w:space="0"/>
+            <w:left w:val="single" w:color="auto" w:sz="4" w:space="0"/>
+            <w:bottom w:val="single" w:color="auto" w:sz="4" w:space="0"/>
+            <w:right w:val="single" w:color="auto" w:sz="4" w:space="0"/>
+            <w:insideH w:val="single" w:color="auto" w:sz="4" w:space="0"/>
+            <w:insideV w:val="single" w:color="auto" w:sz="4" w:space="0"/>
+          </w:tblBorders>
+          <w:tblCellMar>
+            <w:top w:w="0" w:type="dxa"/>
+            <w:left w:w="108" w:type="dxa"/>
+            <w:bottom w:w="0" w:type="dxa"/>
+            <w:right w:w="108" w:type="dxa"/>
+          </w:tblCellMar>
+        </w:tblPrEx>
+        <w:trPr>
+          <w:trHeight w:val="204" w:hRule="atLeast"/>
+        </w:trPr>
+        <w:tc>
+          <w:tcPr>
+            <w:tcW w:w="0" w:type="auto"/>
+            <w:vMerge w:val="restart"/>
+            <w:vAlign w:val="center"/>
+          </w:tcPr>
+          <w:p>
+            <w:pPr>
+              <w:bidi w:val="0"/>
+              <w:rPr>
+                <w:rFonts w:hint="default"/>
+                <w:lang w:val="en-US" w:eastAsia="zh-CN"/>
+              </w:rPr>
+            </w:pPr>
+            <w:r>
+              <w:rPr>
+                <w:rFonts w:hint="eastAsia"/>
+                <w:lang w:val="en-US" w:eastAsia="zh-CN"/>
+              </w:rPr>
+              <w:t>属性</w:t>
+            </w:r>
+          </w:p>
+        </w:tc>
+        <w:tc>
+          <w:tcPr>
+            <w:tcW w:w="0" w:type="auto"/>
+            <w:vAlign w:val="center"/>
+          </w:tcPr>
+          <w:p>
+            <w:pPr>
+              <w:pStyle w:val="12"/>
+              <w:bidi w:val="0"/>
+              <w:rPr>
+                <w:rFonts w:hint="default" w:ascii="华文中宋" w:hAnsi="华文中宋" w:eastAsia="华文中宋" w:cs="华文中宋"/>
+                <w:b/>
+                <w:bCs/>
+                <w:color w:val="FF0000"/>
+                <w:kern w:val="2"/>
+                <w:sz w:val="21"/>
+                <w:szCs w:val="21"/>
+                <w:lang w:val="en-US" w:eastAsia="zh-CN" w:bidi="ar-SA"/>
+              </w:rPr>
+            </w:pPr>
+            <w:r>
+              <w:rPr>
+                <w:rFonts w:hint="eastAsia"/>
+                <w:lang w:val="en-US" w:eastAsia="zh-CN"/>
+              </w:rPr>
+              <w:t>_error</w:t>
+            </w:r>
+          </w:p>
+        </w:tc>
+        <w:tc>
+          <w:tcPr>
+            <w:tcW w:w="0" w:type="auto"/>
+            <w:vAlign w:val="center"/>
+          </w:tcPr>
+          <w:p>
+            <w:pPr>
+              <w:pStyle w:val="12"/>
+              <w:bidi w:val="0"/>
+              <w:jc w:val="both"/>
+              <w:rPr>
+                <w:rFonts w:hint="default" w:ascii="华文中宋" w:hAnsi="华文中宋" w:eastAsia="华文中宋" w:cs="华文中宋"/>
+                <w:b/>
+                <w:bCs/>
+                <w:color w:val="EA82E5"/>
+                <w:kern w:val="2"/>
+                <w:sz w:val="21"/>
+                <w:szCs w:val="21"/>
+                <w:lang w:val="en-US" w:eastAsia="zh-CN" w:bidi="ar-SA"/>
+              </w:rPr>
+            </w:pPr>
+            <w:r>
+              <w:rPr>
+                <w:rFonts w:hint="eastAsia" w:cs="华文中宋"/>
+                <w:b/>
+                <w:bCs/>
+                <w:color w:val="EA82E5"/>
+                <w:kern w:val="2"/>
+                <w:sz w:val="21"/>
+                <w:szCs w:val="21"/>
+                <w:lang w:val="en-US" w:eastAsia="zh-CN" w:bidi="ar-SA"/>
+              </w:rPr>
+              <w:t>误差</w:t>
+            </w:r>
+            <w:r>
+              <w:rPr>
+                <w:rFonts w:hint="eastAsia" w:cs="华文中宋"/>
+                <w:b/>
+                <w:bCs/>
+                <w:color w:val="ED7D31" w:themeColor="accent2"/>
+                <w:kern w:val="2"/>
+                <w:sz w:val="21"/>
+                <w:szCs w:val="21"/>
+                <w:lang w:val="en-US" w:eastAsia="zh-CN" w:bidi="ar-SA"/>
+                <w14:textFill>
+                  <w14:solidFill>
+                    <w14:schemeClr w14:val="accent2"/>
+                  </w14:solidFill>
+                </w14:textFill>
+              </w:rPr>
+              <w:t>向量</w:t>
+            </w:r>
+          </w:p>
+        </w:tc>
+      </w:tr>
+      <w:tr>
+        <w:tblPrEx>
+          <w:tblBorders>
+            <w:top w:val="single" w:color="auto" w:sz="4" w:space="0"/>
+            <w:left w:val="single" w:color="auto" w:sz="4" w:space="0"/>
+            <w:bottom w:val="single" w:color="auto" w:sz="4" w:space="0"/>
+            <w:right w:val="single" w:color="auto" w:sz="4" w:space="0"/>
+            <w:insideH w:val="single" w:color="auto" w:sz="4" w:space="0"/>
+            <w:insideV w:val="single" w:color="auto" w:sz="4" w:space="0"/>
+          </w:tblBorders>
+          <w:tblCellMar>
+            <w:top w:w="0" w:type="dxa"/>
+            <w:left w:w="108" w:type="dxa"/>
+            <w:bottom w:w="0" w:type="dxa"/>
+            <w:right w:w="108" w:type="dxa"/>
+          </w:tblCellMar>
+        </w:tblPrEx>
+        <w:trPr>
+          <w:trHeight w:val="204" w:hRule="atLeast"/>
+        </w:trPr>
+        <w:tc>
+          <w:tcPr>
+            <w:tcW w:w="0" w:type="auto"/>
+            <w:vMerge w:val="continue"/>
+            <w:vAlign w:val="center"/>
+          </w:tcPr>
+          <w:p>
+            <w:pPr>
+              <w:bidi w:val="0"/>
+              <w:rPr>
+                <w:rFonts w:hint="eastAsia"/>
+                <w:lang w:val="en-US" w:eastAsia="zh-CN"/>
+              </w:rPr>
+            </w:pPr>
+          </w:p>
+        </w:tc>
+        <w:tc>
+          <w:tcPr>
+            <w:tcW w:w="0" w:type="auto"/>
+            <w:vAlign w:val="center"/>
+          </w:tcPr>
+          <w:p>
+            <w:pPr>
+              <w:pStyle w:val="12"/>
+              <w:bidi w:val="0"/>
+              <w:rPr>
+                <w:rFonts w:hint="default" w:ascii="华文中宋" w:hAnsi="华文中宋" w:eastAsia="华文中宋" w:cs="华文中宋"/>
+                <w:b/>
+                <w:bCs/>
+                <w:color w:val="FF0000"/>
+                <w:kern w:val="2"/>
+                <w:sz w:val="21"/>
+                <w:szCs w:val="21"/>
+                <w:lang w:val="en-US" w:eastAsia="zh-CN" w:bidi="ar-SA"/>
+              </w:rPr>
+            </w:pPr>
+            <w:r>
+              <w:rPr>
+                <w:rFonts w:hint="eastAsia"/>
+                <w:lang w:val="en-US" w:eastAsia="zh-CN"/>
+              </w:rPr>
+              <w:t>_measurement</w:t>
+            </w:r>
+          </w:p>
+        </w:tc>
+        <w:tc>
+          <w:tcPr>
+            <w:tcW w:w="0" w:type="auto"/>
+            <w:vAlign w:val="center"/>
+          </w:tcPr>
+          <w:p>
+            <w:pPr>
+              <w:pStyle w:val="12"/>
+              <w:bidi w:val="0"/>
+              <w:jc w:val="both"/>
+              <w:rPr>
+                <w:rFonts w:hint="default" w:ascii="华文中宋" w:hAnsi="华文中宋" w:eastAsia="华文中宋" w:cs="华文中宋"/>
+                <w:b/>
+                <w:bCs/>
+                <w:color w:val="EA82E5"/>
+                <w:kern w:val="2"/>
+                <w:sz w:val="21"/>
+                <w:szCs w:val="21"/>
+                <w:lang w:val="en-US" w:eastAsia="zh-CN" w:bidi="ar-SA"/>
+              </w:rPr>
+            </w:pPr>
+            <w:r>
+              <w:rPr>
+                <w:rFonts w:hint="eastAsia" w:cs="华文中宋"/>
+                <w:b/>
+                <w:bCs/>
+                <w:color w:val="EA82E5"/>
+                <w:kern w:val="2"/>
+                <w:sz w:val="21"/>
+                <w:szCs w:val="21"/>
+                <w:lang w:val="en-US" w:eastAsia="zh-CN" w:bidi="ar-SA"/>
+              </w:rPr>
+              <w:t>测量</w:t>
+            </w:r>
+            <w:r>
+              <w:rPr>
+                <w:rFonts w:hint="eastAsia" w:cs="华文中宋"/>
+                <w:b/>
+                <w:bCs/>
+                <w:color w:val="ED7D31" w:themeColor="accent2"/>
+                <w:kern w:val="2"/>
+                <w:sz w:val="21"/>
+                <w:szCs w:val="21"/>
+                <w:lang w:val="en-US" w:eastAsia="zh-CN" w:bidi="ar-SA"/>
+                <w14:textFill>
+                  <w14:solidFill>
+                    <w14:schemeClr w14:val="accent2"/>
+                  </w14:solidFill>
+                </w14:textFill>
+              </w:rPr>
+              <w:t>信息</w:t>
+            </w:r>
+          </w:p>
+        </w:tc>
+      </w:tr>
+      <w:tr>
+        <w:tblPrEx>
+          <w:tblBorders>
+            <w:top w:val="single" w:color="auto" w:sz="4" w:space="0"/>
+            <w:left w:val="single" w:color="auto" w:sz="4" w:space="0"/>
+            <w:bottom w:val="single" w:color="auto" w:sz="4" w:space="0"/>
+            <w:right w:val="single" w:color="auto" w:sz="4" w:space="0"/>
+            <w:insideH w:val="single" w:color="auto" w:sz="4" w:space="0"/>
+            <w:insideV w:val="single" w:color="auto" w:sz="4" w:space="0"/>
+          </w:tblBorders>
+          <w:tblCellMar>
+            <w:top w:w="0" w:type="dxa"/>
+            <w:left w:w="108" w:type="dxa"/>
+            <w:bottom w:w="0" w:type="dxa"/>
+            <w:right w:w="108" w:type="dxa"/>
+          </w:tblCellMar>
+        </w:tblPrEx>
+        <w:trPr>
+          <w:trHeight w:val="204" w:hRule="atLeast"/>
+        </w:trPr>
+        <w:tc>
+          <w:tcPr>
+            <w:tcW w:w="0" w:type="auto"/>
+            <w:vMerge w:val="continue"/>
+            <w:vAlign w:val="center"/>
+          </w:tcPr>
+          <w:p>
+            <w:pPr>
+              <w:bidi w:val="0"/>
+              <w:rPr>
+                <w:rFonts w:hint="eastAsia"/>
+                <w:lang w:val="en-US" w:eastAsia="zh-CN"/>
+              </w:rPr>
+            </w:pPr>
+          </w:p>
+        </w:tc>
+        <w:tc>
+          <w:tcPr>
+            <w:tcW w:w="0" w:type="auto"/>
+            <w:vAlign w:val="center"/>
+          </w:tcPr>
+          <w:p>
+            <w:pPr>
+              <w:pStyle w:val="12"/>
+              <w:bidi w:val="0"/>
+              <w:rPr>
+                <w:rFonts w:hint="default" w:ascii="华文中宋" w:hAnsi="华文中宋" w:eastAsia="华文中宋" w:cs="华文中宋"/>
+                <w:b/>
+                <w:bCs/>
+                <w:color w:val="FF0000"/>
+                <w:kern w:val="2"/>
+                <w:sz w:val="21"/>
+                <w:szCs w:val="21"/>
+                <w:lang w:val="en-US" w:eastAsia="zh-CN" w:bidi="ar-SA"/>
+              </w:rPr>
+            </w:pPr>
+            <w:r>
+              <w:rPr>
+                <w:rFonts w:hint="eastAsia"/>
+                <w:lang w:val="en-US" w:eastAsia="zh-CN"/>
+              </w:rPr>
+              <w:t>_vertices</w:t>
+            </w:r>
+          </w:p>
+        </w:tc>
+        <w:tc>
+          <w:tcPr>
+            <w:tcW w:w="0" w:type="auto"/>
+            <w:vAlign w:val="center"/>
+          </w:tcPr>
+          <w:p>
+            <w:pPr>
+              <w:pStyle w:val="12"/>
+              <w:bidi w:val="0"/>
+              <w:jc w:val="both"/>
+              <w:rPr>
+                <w:rFonts w:hint="default" w:ascii="华文中宋" w:hAnsi="华文中宋" w:eastAsia="华文中宋" w:cs="华文中宋"/>
+                <w:b/>
+                <w:bCs/>
+                <w:color w:val="EA82E5"/>
+                <w:kern w:val="2"/>
+                <w:sz w:val="21"/>
+                <w:szCs w:val="21"/>
+                <w:lang w:val="en-US" w:eastAsia="zh-CN" w:bidi="ar-SA"/>
+              </w:rPr>
+            </w:pPr>
+            <w:r>
+              <w:rPr>
+                <w:rFonts w:hint="eastAsia" w:cs="华文中宋"/>
+                <w:b/>
+                <w:bCs/>
+                <w:color w:val="EA82E5"/>
+                <w:kern w:val="2"/>
+                <w:sz w:val="21"/>
+                <w:szCs w:val="21"/>
+                <w:lang w:val="en-US" w:eastAsia="zh-CN" w:bidi="ar-SA"/>
+              </w:rPr>
+              <w:t>顶点</w:t>
+            </w:r>
+            <w:r>
+              <w:rPr>
+                <w:rFonts w:hint="eastAsia" w:cs="华文中宋"/>
+                <w:b/>
+                <w:bCs/>
+                <w:color w:val="ED7D31" w:themeColor="accent2"/>
+                <w:kern w:val="2"/>
+                <w:sz w:val="21"/>
+                <w:szCs w:val="21"/>
+                <w:lang w:val="en-US" w:eastAsia="zh-CN" w:bidi="ar-SA"/>
+                <w14:textFill>
+                  <w14:solidFill>
+                    <w14:schemeClr w14:val="accent2"/>
+                  </w14:solidFill>
+                </w14:textFill>
+              </w:rPr>
+              <w:t>向量</w:t>
+            </w:r>
+          </w:p>
+        </w:tc>
+      </w:tr>
+      <w:tr>
+        <w:tblPrEx>
+          <w:tblBorders>
+            <w:top w:val="single" w:color="auto" w:sz="4" w:space="0"/>
+            <w:left w:val="single" w:color="auto" w:sz="4" w:space="0"/>
+            <w:bottom w:val="single" w:color="auto" w:sz="4" w:space="0"/>
+            <w:right w:val="single" w:color="auto" w:sz="4" w:space="0"/>
+            <w:insideH w:val="single" w:color="auto" w:sz="4" w:space="0"/>
+            <w:insideV w:val="single" w:color="auto" w:sz="4" w:space="0"/>
+          </w:tblBorders>
+          <w:tblCellMar>
+            <w:top w:w="0" w:type="dxa"/>
+            <w:left w:w="108" w:type="dxa"/>
+            <w:bottom w:w="0" w:type="dxa"/>
+            <w:right w:w="108" w:type="dxa"/>
+          </w:tblCellMar>
+        </w:tblPrEx>
+        <w:trPr>
+          <w:trHeight w:val="204" w:hRule="atLeast"/>
+        </w:trPr>
+        <w:tc>
+          <w:tcPr>
+            <w:tcW w:w="0" w:type="auto"/>
+            <w:vMerge w:val="continue"/>
+            <w:vAlign w:val="center"/>
+          </w:tcPr>
+          <w:p>
+            <w:pPr>
+              <w:bidi w:val="0"/>
+              <w:rPr>
+                <w:rFonts w:hint="eastAsia"/>
+                <w:lang w:val="en-US" w:eastAsia="zh-CN"/>
+              </w:rPr>
+            </w:pPr>
+          </w:p>
+        </w:tc>
+        <w:tc>
+          <w:tcPr>
+            <w:tcW w:w="0" w:type="auto"/>
+            <w:vAlign w:val="center"/>
+          </w:tcPr>
+          <w:p>
+            <w:pPr>
+              <w:pStyle w:val="12"/>
+              <w:bidi w:val="0"/>
+              <w:rPr>
+                <w:rFonts w:hint="default"/>
+                <w:lang w:val="en-US" w:eastAsia="zh-CN"/>
+              </w:rPr>
+            </w:pPr>
+            <w:r>
+              <w:rPr>
+                <w:rFonts w:hint="eastAsia"/>
+                <w:lang w:val="en-US" w:eastAsia="zh-CN"/>
+              </w:rPr>
+              <w:t>_jacobianOplusXi</w:t>
+            </w:r>
+          </w:p>
+        </w:tc>
+        <w:tc>
+          <w:tcPr>
+            <w:tcW w:w="0" w:type="auto"/>
+            <w:vAlign w:val="center"/>
+          </w:tcPr>
+          <w:p>
+            <w:pPr>
+              <w:pStyle w:val="12"/>
+              <w:bidi w:val="0"/>
+              <w:jc w:val="both"/>
+              <w:rPr>
+                <w:rFonts w:hint="default" w:cs="华文中宋"/>
+                <w:b/>
+                <w:bCs/>
+                <w:color w:val="EA82E5"/>
+                <w:kern w:val="2"/>
+                <w:sz w:val="21"/>
+                <w:szCs w:val="21"/>
+                <w:lang w:val="en-US" w:eastAsia="zh-CN" w:bidi="ar-SA"/>
+              </w:rPr>
+            </w:pPr>
+            <w:r>
+              <w:rPr>
+                <w:rFonts w:hint="eastAsia" w:cs="华文中宋"/>
+                <w:b/>
+                <w:bCs/>
+                <w:color w:val="EA82E5"/>
+                <w:kern w:val="2"/>
+                <w:sz w:val="21"/>
+                <w:szCs w:val="21"/>
+                <w:lang w:val="en-US" w:eastAsia="zh-CN" w:bidi="ar-SA"/>
+              </w:rPr>
+              <w:t>雅可比矩阵</w:t>
+            </w:r>
+          </w:p>
+        </w:tc>
+      </w:tr>
+      <w:tr>
+        <w:tblPrEx>
+          <w:tblBorders>
+            <w:top w:val="single" w:color="auto" w:sz="4" w:space="0"/>
+            <w:left w:val="single" w:color="auto" w:sz="4" w:space="0"/>
+            <w:bottom w:val="single" w:color="auto" w:sz="4" w:space="0"/>
+            <w:right w:val="single" w:color="auto" w:sz="4" w:space="0"/>
+            <w:insideH w:val="single" w:color="auto" w:sz="4" w:space="0"/>
+            <w:insideV w:val="single" w:color="auto" w:sz="4" w:space="0"/>
+          </w:tblBorders>
+          <w:tblCellMar>
+            <w:top w:w="0" w:type="dxa"/>
+            <w:left w:w="108" w:type="dxa"/>
+            <w:bottom w:w="0" w:type="dxa"/>
+            <w:right w:w="108" w:type="dxa"/>
+          </w:tblCellMar>
+        </w:tblPrEx>
+        <w:trPr>
+          <w:trHeight w:val="204" w:hRule="atLeast"/>
+        </w:trPr>
+        <w:tc>
+          <w:tcPr>
+            <w:tcW w:w="0" w:type="auto"/>
+            <w:vMerge w:val="restart"/>
+            <w:vAlign w:val="center"/>
+          </w:tcPr>
+          <w:p>
+            <w:pPr>
+              <w:bidi w:val="0"/>
+              <w:rPr>
+                <w:rFonts w:hint="default"/>
+                <w:lang w:val="en-US" w:eastAsia="zh-CN"/>
+              </w:rPr>
+            </w:pPr>
+            <w:r>
+              <w:rPr>
+                <w:rFonts w:hint="eastAsia"/>
+                <w:lang w:val="en-US" w:eastAsia="zh-CN"/>
+              </w:rPr>
+              <w:t>抽象</w:t>
+            </w:r>
+          </w:p>
+        </w:tc>
+        <w:tc>
+          <w:tcPr>
+            <w:tcW w:w="0" w:type="auto"/>
+            <w:vAlign w:val="center"/>
+          </w:tcPr>
+          <w:p>
+            <w:pPr>
+              <w:pStyle w:val="12"/>
+              <w:bidi w:val="0"/>
+              <w:jc w:val="both"/>
+              <w:rPr>
+                <w:rFonts w:hint="eastAsia" w:ascii="华文中宋" w:hAnsi="华文中宋" w:eastAsia="华文中宋" w:cs="华文中宋"/>
+                <w:b/>
+                <w:bCs/>
+                <w:color w:val="ED7D31" w:themeColor="accent2"/>
+                <w:kern w:val="2"/>
+                <w:sz w:val="21"/>
+                <w:szCs w:val="21"/>
+                <w:lang w:val="en-US" w:eastAsia="zh-CN" w:bidi="ar-SA"/>
+                <w14:textFill>
+                  <w14:solidFill>
+                    <w14:schemeClr w14:val="accent2"/>
+                  </w14:solidFill>
+                </w14:textFill>
+              </w:rPr>
+            </w:pPr>
+            <w:r>
+              <w:rPr>
+                <w:rFonts w:hint="eastAsia" w:cs="华文中宋"/>
+                <w:b/>
+                <w:bCs/>
+                <w:color w:val="ED7D31" w:themeColor="accent2"/>
+                <w:kern w:val="2"/>
+                <w:sz w:val="21"/>
+                <w:szCs w:val="21"/>
+                <w:lang w:val="en-US" w:eastAsia="zh-CN" w:bidi="ar-SA"/>
+                <w14:textFill>
+                  <w14:solidFill>
+                    <w14:schemeClr w14:val="accent2"/>
+                  </w14:solidFill>
+                </w14:textFill>
+              </w:rPr>
+              <w:t xml:space="preserve">bool </w:t>
+            </w:r>
+            <w:r>
+              <w:rPr>
+                <w:rFonts w:hint="eastAsia"/>
+                <w:lang w:val="en-US" w:eastAsia="zh-CN"/>
+              </w:rPr>
+              <w:t>read(&amp;is)</w:t>
+            </w:r>
+          </w:p>
+        </w:tc>
+        <w:tc>
+          <w:tcPr>
+            <w:tcW w:w="0" w:type="auto"/>
+            <w:vAlign w:val="center"/>
+          </w:tcPr>
+          <w:p>
+            <w:pPr>
+              <w:pStyle w:val="12"/>
+              <w:bidi w:val="0"/>
+              <w:jc w:val="both"/>
+              <w:rPr>
+                <w:rFonts w:hint="eastAsia" w:ascii="华文中宋" w:hAnsi="华文中宋" w:eastAsia="华文中宋" w:cs="华文中宋"/>
+                <w:b/>
+                <w:bCs/>
+                <w:color w:val="ED7D31" w:themeColor="accent2"/>
+                <w:kern w:val="2"/>
+                <w:sz w:val="21"/>
+                <w:szCs w:val="21"/>
+                <w:lang w:val="en-US" w:eastAsia="zh-CN" w:bidi="ar-SA"/>
+                <w14:textFill>
+                  <w14:solidFill>
+                    <w14:schemeClr w14:val="accent2"/>
+                  </w14:solidFill>
+                </w14:textFill>
+              </w:rPr>
+            </w:pPr>
+            <w:r>
+              <w:rPr>
+                <w:rFonts w:hint="eastAsia" w:cs="华文中宋"/>
+                <w:b/>
+                <w:bCs/>
+                <w:color w:val="EA82E5"/>
+                <w:kern w:val="2"/>
+                <w:sz w:val="21"/>
+                <w:szCs w:val="21"/>
+                <w:lang w:val="en-US" w:eastAsia="zh-CN" w:bidi="ar-SA"/>
+              </w:rPr>
+              <w:t>加载</w:t>
+            </w:r>
+          </w:p>
+        </w:tc>
+      </w:tr>
+      <w:tr>
+        <w:tblPrEx>
+          <w:tblBorders>
+            <w:top w:val="single" w:color="auto" w:sz="4" w:space="0"/>
+            <w:left w:val="single" w:color="auto" w:sz="4" w:space="0"/>
+            <w:bottom w:val="single" w:color="auto" w:sz="4" w:space="0"/>
+            <w:right w:val="single" w:color="auto" w:sz="4" w:space="0"/>
+            <w:insideH w:val="single" w:color="auto" w:sz="4" w:space="0"/>
+            <w:insideV w:val="single" w:color="auto" w:sz="4" w:space="0"/>
+          </w:tblBorders>
+          <w:tblCellMar>
+            <w:top w:w="0" w:type="dxa"/>
+            <w:left w:w="108" w:type="dxa"/>
+            <w:bottom w:w="0" w:type="dxa"/>
+            <w:right w:w="108" w:type="dxa"/>
+          </w:tblCellMar>
+        </w:tblPrEx>
+        <w:trPr>
+          <w:trHeight w:val="204" w:hRule="atLeast"/>
+        </w:trPr>
+        <w:tc>
+          <w:tcPr>
+            <w:tcW w:w="0" w:type="auto"/>
+            <w:vMerge w:val="continue"/>
+            <w:tcBorders/>
+            <w:vAlign w:val="center"/>
+          </w:tcPr>
+          <w:p>
+            <w:pPr>
+              <w:bidi w:val="0"/>
+              <w:rPr>
+                <w:rFonts w:hint="eastAsia"/>
+                <w:lang w:val="en-US" w:eastAsia="zh-CN"/>
+              </w:rPr>
+            </w:pPr>
+          </w:p>
+        </w:tc>
+        <w:tc>
+          <w:tcPr>
+            <w:tcW w:w="0" w:type="auto"/>
+            <w:vAlign w:val="center"/>
+          </w:tcPr>
+          <w:p>
+            <w:pPr>
+              <w:pStyle w:val="12"/>
+              <w:bidi w:val="0"/>
+              <w:jc w:val="both"/>
+              <w:rPr>
+                <w:rFonts w:hint="eastAsia" w:ascii="华文中宋" w:hAnsi="华文中宋" w:eastAsia="华文中宋" w:cs="华文中宋"/>
+                <w:b/>
+                <w:bCs/>
+                <w:color w:val="ED7D31" w:themeColor="accent2"/>
+                <w:kern w:val="2"/>
+                <w:sz w:val="21"/>
+                <w:szCs w:val="21"/>
+                <w:lang w:val="en-US" w:eastAsia="zh-CN" w:bidi="ar-SA"/>
+                <w14:textFill>
+                  <w14:solidFill>
+                    <w14:schemeClr w14:val="accent2"/>
+                  </w14:solidFill>
+                </w14:textFill>
+              </w:rPr>
+            </w:pPr>
+            <w:r>
+              <w:rPr>
+                <w:rFonts w:hint="eastAsia" w:cs="华文中宋"/>
+                <w:b/>
+                <w:bCs/>
+                <w:color w:val="ED7D31" w:themeColor="accent2"/>
+                <w:kern w:val="2"/>
+                <w:sz w:val="21"/>
+                <w:szCs w:val="21"/>
+                <w:lang w:val="en-US" w:eastAsia="zh-CN" w:bidi="ar-SA"/>
+                <w14:textFill>
+                  <w14:solidFill>
+                    <w14:schemeClr w14:val="accent2"/>
+                  </w14:solidFill>
+                </w14:textFill>
+              </w:rPr>
+              <w:t xml:space="preserve">bool </w:t>
+            </w:r>
+            <w:r>
+              <w:rPr>
+                <w:rFonts w:hint="eastAsia"/>
+                <w:lang w:val="en-US" w:eastAsia="zh-CN"/>
+              </w:rPr>
+              <w:t>write(&amp;os)</w:t>
+            </w:r>
+          </w:p>
+        </w:tc>
+        <w:tc>
+          <w:tcPr>
+            <w:tcW w:w="0" w:type="auto"/>
+            <w:vAlign w:val="center"/>
+          </w:tcPr>
+          <w:p>
+            <w:pPr>
+              <w:pStyle w:val="12"/>
+              <w:bidi w:val="0"/>
+              <w:jc w:val="both"/>
+              <w:rPr>
+                <w:rFonts w:hint="eastAsia" w:ascii="华文中宋" w:hAnsi="华文中宋" w:eastAsia="华文中宋" w:cs="华文中宋"/>
+                <w:b/>
+                <w:bCs/>
+                <w:color w:val="ED7D31" w:themeColor="accent2"/>
+                <w:kern w:val="2"/>
+                <w:sz w:val="21"/>
+                <w:szCs w:val="21"/>
+                <w:lang w:val="en-US" w:eastAsia="zh-CN" w:bidi="ar-SA"/>
+                <w14:textFill>
+                  <w14:solidFill>
+                    <w14:schemeClr w14:val="accent2"/>
+                  </w14:solidFill>
+                </w14:textFill>
+              </w:rPr>
+            </w:pPr>
+            <w:r>
+              <w:rPr>
+                <w:rFonts w:hint="eastAsia" w:cs="华文中宋"/>
+                <w:b/>
+                <w:bCs/>
+                <w:color w:val="EA82E5"/>
+                <w:kern w:val="2"/>
+                <w:sz w:val="21"/>
+                <w:szCs w:val="21"/>
+                <w:lang w:val="en-US" w:eastAsia="zh-CN" w:bidi="ar-SA"/>
+              </w:rPr>
+              <w:t>保存</w:t>
+            </w:r>
+          </w:p>
+        </w:tc>
+      </w:tr>
+      <w:tr>
+        <w:tblPrEx>
+          <w:tblBorders>
+            <w:top w:val="single" w:color="auto" w:sz="4" w:space="0"/>
+            <w:left w:val="single" w:color="auto" w:sz="4" w:space="0"/>
+            <w:bottom w:val="single" w:color="auto" w:sz="4" w:space="0"/>
+            <w:right w:val="single" w:color="auto" w:sz="4" w:space="0"/>
+            <w:insideH w:val="single" w:color="auto" w:sz="4" w:space="0"/>
+            <w:insideV w:val="single" w:color="auto" w:sz="4" w:space="0"/>
+          </w:tblBorders>
+          <w:tblCellMar>
+            <w:top w:w="0" w:type="dxa"/>
+            <w:left w:w="108" w:type="dxa"/>
+            <w:bottom w:w="0" w:type="dxa"/>
+            <w:right w:w="108" w:type="dxa"/>
+          </w:tblCellMar>
+        </w:tblPrEx>
+        <w:trPr>
+          <w:trHeight w:val="90" w:hRule="atLeast"/>
+        </w:trPr>
+        <w:tc>
+          <w:tcPr>
+            <w:tcW w:w="0" w:type="auto"/>
+            <w:vMerge w:val="continue"/>
+            <w:tcBorders/>
+            <w:vAlign w:val="center"/>
+          </w:tcPr>
+          <w:p>
+            <w:pPr>
+              <w:bidi w:val="0"/>
+              <w:rPr>
+                <w:rFonts w:hint="eastAsia"/>
+                <w:lang w:val="en-US" w:eastAsia="zh-CN"/>
+              </w:rPr>
+            </w:pPr>
+          </w:p>
+        </w:tc>
+        <w:tc>
+          <w:tcPr>
+            <w:tcW w:w="0" w:type="auto"/>
+            <w:vAlign w:val="center"/>
+          </w:tcPr>
+          <w:p>
+            <w:pPr>
+              <w:pStyle w:val="12"/>
+              <w:bidi w:val="0"/>
+              <w:jc w:val="both"/>
+              <w:rPr>
+                <w:rFonts w:hint="default" w:cs="华文中宋"/>
+                <w:b/>
+                <w:bCs/>
+                <w:color w:val="ED7D31" w:themeColor="accent2"/>
+                <w:kern w:val="2"/>
+                <w:sz w:val="21"/>
+                <w:szCs w:val="21"/>
+                <w:lang w:val="en-US" w:eastAsia="zh-CN" w:bidi="ar-SA"/>
+                <w14:textFill>
+                  <w14:solidFill>
+                    <w14:schemeClr w14:val="accent2"/>
+                  </w14:solidFill>
+                </w14:textFill>
+              </w:rPr>
+            </w:pPr>
+            <w:r>
+              <w:rPr>
+                <w:rFonts w:hint="eastAsia"/>
+                <w:lang w:val="en-US" w:eastAsia="zh-CN"/>
+              </w:rPr>
+              <w:t>computeError()</w:t>
+            </w:r>
+          </w:p>
+        </w:tc>
+        <w:tc>
+          <w:tcPr>
+            <w:tcW w:w="0" w:type="auto"/>
+            <w:vAlign w:val="center"/>
+          </w:tcPr>
+          <w:p>
+            <w:pPr>
+              <w:pStyle w:val="12"/>
+              <w:bidi w:val="0"/>
+              <w:jc w:val="both"/>
+              <w:rPr>
+                <w:rFonts w:hint="default" w:cs="华文中宋"/>
+                <w:b/>
+                <w:bCs/>
+                <w:color w:val="EA82E5"/>
+                <w:kern w:val="2"/>
+                <w:sz w:val="21"/>
+                <w:szCs w:val="21"/>
+                <w:lang w:val="en-US" w:eastAsia="zh-CN" w:bidi="ar-SA"/>
+              </w:rPr>
+            </w:pPr>
+            <w:r>
+              <w:rPr>
+                <w:rFonts w:hint="eastAsia" w:cs="华文中宋"/>
+                <w:b/>
+                <w:bCs/>
+                <w:color w:val="ED7D31" w:themeColor="accent2"/>
+                <w:kern w:val="2"/>
+                <w:sz w:val="21"/>
+                <w:szCs w:val="21"/>
+                <w:lang w:val="en-US" w:eastAsia="zh-CN" w:bidi="ar-SA"/>
+                <w14:textFill>
+                  <w14:solidFill>
+                    <w14:schemeClr w14:val="accent2"/>
+                  </w14:solidFill>
+                </w14:textFill>
+              </w:rPr>
+              <w:t>设置</w:t>
+            </w:r>
+            <w:r>
+              <w:rPr>
+                <w:rFonts w:hint="eastAsia" w:cs="华文中宋"/>
+                <w:b/>
+                <w:bCs/>
+                <w:color w:val="EA82E5"/>
+                <w:kern w:val="2"/>
+                <w:sz w:val="21"/>
+                <w:szCs w:val="21"/>
+                <w:lang w:val="en-US" w:eastAsia="zh-CN" w:bidi="ar-SA"/>
+              </w:rPr>
+              <w:t>误差</w:t>
+            </w:r>
+          </w:p>
+        </w:tc>
+      </w:tr>
+      <w:tr>
+        <w:tblPrEx>
+          <w:tblBorders>
+            <w:top w:val="single" w:color="auto" w:sz="4" w:space="0"/>
+            <w:left w:val="single" w:color="auto" w:sz="4" w:space="0"/>
+            <w:bottom w:val="single" w:color="auto" w:sz="4" w:space="0"/>
+            <w:right w:val="single" w:color="auto" w:sz="4" w:space="0"/>
+            <w:insideH w:val="single" w:color="auto" w:sz="4" w:space="0"/>
+            <w:insideV w:val="single" w:color="auto" w:sz="4" w:space="0"/>
+          </w:tblBorders>
+          <w:tblCellMar>
+            <w:top w:w="0" w:type="dxa"/>
+            <w:left w:w="108" w:type="dxa"/>
+            <w:bottom w:w="0" w:type="dxa"/>
+            <w:right w:w="108" w:type="dxa"/>
+          </w:tblCellMar>
+        </w:tblPrEx>
+        <w:trPr>
+          <w:trHeight w:val="204" w:hRule="atLeast"/>
+        </w:trPr>
+        <w:tc>
+          <w:tcPr>
+            <w:tcW w:w="0" w:type="auto"/>
+            <w:tcBorders/>
+            <w:vAlign w:val="center"/>
+          </w:tcPr>
+          <w:p>
+            <w:pPr>
+              <w:bidi w:val="0"/>
+              <w:rPr>
+                <w:rFonts w:hint="default"/>
+                <w:lang w:val="en-US" w:eastAsia="zh-CN"/>
+              </w:rPr>
+            </w:pPr>
+            <w:r>
+              <w:rPr>
+                <w:rFonts w:hint="eastAsia"/>
+                <w:lang w:val="en-US" w:eastAsia="zh-CN"/>
+              </w:rPr>
+              <w:t>虚拟</w:t>
+            </w:r>
+          </w:p>
+        </w:tc>
+        <w:tc>
+          <w:tcPr>
+            <w:tcW w:w="0" w:type="auto"/>
+            <w:vAlign w:val="center"/>
+          </w:tcPr>
+          <w:p>
+            <w:pPr>
+              <w:pStyle w:val="12"/>
+              <w:bidi w:val="0"/>
+              <w:jc w:val="both"/>
+              <w:rPr>
+                <w:rFonts w:hint="eastAsia" w:ascii="华文中宋" w:hAnsi="华文中宋" w:eastAsia="华文中宋" w:cs="华文中宋"/>
+                <w:b/>
+                <w:bCs/>
+                <w:color w:val="ED7D31" w:themeColor="accent2"/>
+                <w:kern w:val="2"/>
+                <w:sz w:val="21"/>
+                <w:szCs w:val="21"/>
+                <w:lang w:val="en-US" w:eastAsia="zh-CN" w:bidi="ar-SA"/>
+                <w14:textFill>
+                  <w14:solidFill>
+                    <w14:schemeClr w14:val="accent2"/>
+                  </w14:solidFill>
+                </w14:textFill>
+              </w:rPr>
+            </w:pPr>
+            <w:r>
+              <w:rPr>
+                <w:rFonts w:hint="eastAsia"/>
+                <w:lang w:val="en-US" w:eastAsia="zh-CN"/>
+              </w:rPr>
+              <w:t>linearizeOplus()</w:t>
+            </w:r>
+          </w:p>
+        </w:tc>
+        <w:tc>
+          <w:tcPr>
+            <w:tcW w:w="0" w:type="auto"/>
+            <w:vAlign w:val="center"/>
+          </w:tcPr>
+          <w:p>
+            <w:pPr>
+              <w:pStyle w:val="12"/>
+              <w:bidi w:val="0"/>
+              <w:jc w:val="both"/>
+              <w:rPr>
+                <w:rFonts w:hint="default" w:ascii="华文中宋" w:hAnsi="华文中宋" w:eastAsia="华文中宋" w:cs="华文中宋"/>
+                <w:b/>
+                <w:bCs/>
+                <w:color w:val="EA82E5"/>
+                <w:kern w:val="2"/>
+                <w:sz w:val="21"/>
+                <w:szCs w:val="21"/>
+                <w:lang w:val="en-US" w:eastAsia="zh-CN" w:bidi="ar-SA"/>
+              </w:rPr>
+            </w:pPr>
+            <w:r>
+              <w:rPr>
+                <w:rFonts w:hint="eastAsia" w:cs="华文中宋"/>
+                <w:b/>
+                <w:bCs/>
+                <w:color w:val="ED7D31" w:themeColor="accent2"/>
+                <w:kern w:val="2"/>
+                <w:sz w:val="21"/>
+                <w:szCs w:val="21"/>
+                <w:lang w:val="en-US" w:eastAsia="zh-CN" w:bidi="ar-SA"/>
+                <w14:textFill>
+                  <w14:solidFill>
+                    <w14:schemeClr w14:val="accent2"/>
+                  </w14:solidFill>
+                </w14:textFill>
+              </w:rPr>
+              <w:t>设置</w:t>
+            </w:r>
+            <w:r>
+              <w:rPr>
+                <w:rFonts w:hint="eastAsia" w:cs="华文中宋"/>
+                <w:b/>
+                <w:bCs/>
+                <w:color w:val="EA82E5"/>
+                <w:kern w:val="2"/>
+                <w:sz w:val="21"/>
+                <w:szCs w:val="21"/>
+                <w:lang w:val="en-US" w:eastAsia="zh-CN" w:bidi="ar-SA"/>
+              </w:rPr>
+              <w:t>雅可比矩阵</w:t>
+            </w:r>
+            <w:r>
+              <w:rPr>
+                <w:rFonts w:hint="eastAsia" w:cs="华文中宋"/>
+                <w:b/>
+                <w:bCs/>
+                <w:color w:val="ED7D31" w:themeColor="accent2"/>
+                <w:kern w:val="2"/>
+                <w:sz w:val="21"/>
+                <w:szCs w:val="21"/>
+                <w:lang w:val="en-US" w:eastAsia="zh-CN" w:bidi="ar-SA"/>
+                <w14:textFill>
+                  <w14:solidFill>
+                    <w14:schemeClr w14:val="accent2"/>
+                  </w14:solidFill>
+                </w14:textFill>
+              </w:rPr>
+              <w:t xml:space="preserve"> (非必须)</w:t>
+            </w:r>
+          </w:p>
+        </w:tc>
+      </w:tr>
+      <w:tr>
+        <w:tblPrEx>
+          <w:tblBorders>
+            <w:top w:val="single" w:color="auto" w:sz="4" w:space="0"/>
+            <w:left w:val="single" w:color="auto" w:sz="4" w:space="0"/>
+            <w:bottom w:val="single" w:color="auto" w:sz="4" w:space="0"/>
+            <w:right w:val="single" w:color="auto" w:sz="4" w:space="0"/>
+            <w:insideH w:val="single" w:color="auto" w:sz="4" w:space="0"/>
+            <w:insideV w:val="single" w:color="auto" w:sz="4" w:space="0"/>
+          </w:tblBorders>
+          <w:tblCellMar>
+            <w:top w:w="0" w:type="dxa"/>
+            <w:left w:w="108" w:type="dxa"/>
+            <w:bottom w:w="0" w:type="dxa"/>
+            <w:right w:w="108" w:type="dxa"/>
+          </w:tblCellMar>
+        </w:tblPrEx>
+        <w:trPr>
+          <w:trHeight w:val="204" w:hRule="atLeast"/>
+        </w:trPr>
+        <w:tc>
+          <w:tcPr>
+            <w:tcW w:w="0" w:type="auto"/>
+            <w:vMerge w:val="restart"/>
+            <w:vAlign w:val="center"/>
+          </w:tcPr>
+          <w:p>
+            <w:pPr>
+              <w:bidi w:val="0"/>
+              <w:rPr>
+                <w:rFonts w:hint="default"/>
+                <w:lang w:val="en-US" w:eastAsia="zh-CN"/>
+              </w:rPr>
+            </w:pPr>
+            <w:r>
+              <w:rPr>
+                <w:rFonts w:hint="eastAsia"/>
+                <w:lang w:val="en-US" w:eastAsia="zh-CN"/>
+              </w:rPr>
+              <w:t>设置</w:t>
+            </w:r>
+          </w:p>
+        </w:tc>
+        <w:tc>
+          <w:tcPr>
+            <w:tcW w:w="0" w:type="auto"/>
+            <w:vAlign w:val="center"/>
+          </w:tcPr>
+          <w:p>
+            <w:pPr>
+              <w:pStyle w:val="12"/>
+              <w:bidi w:val="0"/>
+              <w:rPr>
+                <w:rFonts w:hint="default"/>
+                <w:lang w:val="en-US" w:eastAsia="zh-CN"/>
+              </w:rPr>
+            </w:pPr>
+            <w:r>
+              <w:rPr>
+                <w:rFonts w:hint="eastAsia"/>
+                <w:lang w:val="en-US" w:eastAsia="zh-CN"/>
+              </w:rPr>
+              <w:t>setId(i)</w:t>
+            </w:r>
+          </w:p>
+        </w:tc>
+        <w:tc>
+          <w:tcPr>
+            <w:tcW w:w="0" w:type="auto"/>
+            <w:vAlign w:val="center"/>
+          </w:tcPr>
+          <w:p>
+            <w:pPr>
+              <w:pStyle w:val="12"/>
+              <w:bidi w:val="0"/>
+              <w:jc w:val="both"/>
+              <w:rPr>
+                <w:rFonts w:hint="default" w:cs="华文中宋"/>
+                <w:b/>
+                <w:bCs/>
+                <w:color w:val="EA82E5"/>
+                <w:kern w:val="2"/>
+                <w:sz w:val="21"/>
+                <w:szCs w:val="21"/>
+                <w:lang w:val="en-US" w:eastAsia="zh-CN" w:bidi="ar-SA"/>
+              </w:rPr>
+            </w:pPr>
+            <w:r>
+              <w:rPr>
+                <w:rFonts w:hint="eastAsia" w:cs="华文中宋"/>
+                <w:b/>
+                <w:bCs/>
+                <w:color w:val="EA82E5"/>
+                <w:kern w:val="2"/>
+                <w:sz w:val="21"/>
+                <w:szCs w:val="21"/>
+                <w:lang w:val="en-US" w:eastAsia="zh-CN" w:bidi="ar-SA"/>
+              </w:rPr>
+              <w:t>序号</w:t>
+            </w:r>
+          </w:p>
+        </w:tc>
+      </w:tr>
+      <w:tr>
+        <w:tblPrEx>
+          <w:tblBorders>
+            <w:top w:val="single" w:color="auto" w:sz="4" w:space="0"/>
+            <w:left w:val="single" w:color="auto" w:sz="4" w:space="0"/>
+            <w:bottom w:val="single" w:color="auto" w:sz="4" w:space="0"/>
+            <w:right w:val="single" w:color="auto" w:sz="4" w:space="0"/>
+            <w:insideH w:val="single" w:color="auto" w:sz="4" w:space="0"/>
+            <w:insideV w:val="single" w:color="auto" w:sz="4" w:space="0"/>
+          </w:tblBorders>
+          <w:tblCellMar>
+            <w:top w:w="0" w:type="dxa"/>
+            <w:left w:w="108" w:type="dxa"/>
+            <w:bottom w:w="0" w:type="dxa"/>
+            <w:right w:w="108" w:type="dxa"/>
+          </w:tblCellMar>
+        </w:tblPrEx>
+        <w:trPr>
+          <w:trHeight w:val="204" w:hRule="atLeast"/>
+        </w:trPr>
+        <w:tc>
+          <w:tcPr>
+            <w:tcW w:w="0" w:type="auto"/>
+            <w:vMerge w:val="continue"/>
+            <w:vAlign w:val="center"/>
+          </w:tcPr>
+          <w:p>
+            <w:pPr>
+              <w:bidi w:val="0"/>
+              <w:rPr>
+                <w:rFonts w:hint="eastAsia"/>
+                <w:lang w:val="en-US" w:eastAsia="zh-CN"/>
+              </w:rPr>
+            </w:pPr>
+          </w:p>
+        </w:tc>
+        <w:tc>
+          <w:tcPr>
+            <w:tcW w:w="0" w:type="auto"/>
+            <w:vAlign w:val="center"/>
+          </w:tcPr>
+          <w:p>
+            <w:pPr>
+              <w:pStyle w:val="12"/>
+              <w:bidi w:val="0"/>
+              <w:rPr>
+                <w:rFonts w:hint="default"/>
+                <w:lang w:val="en-US" w:eastAsia="zh-CN"/>
+              </w:rPr>
+            </w:pPr>
+            <w:r>
+              <w:rPr>
+                <w:rFonts w:hint="eastAsia"/>
+                <w:lang w:val="en-US" w:eastAsia="zh-CN"/>
+              </w:rPr>
+              <w:t>setVertex(i, vertex)</w:t>
+            </w:r>
+          </w:p>
+        </w:tc>
+        <w:tc>
+          <w:tcPr>
+            <w:tcW w:w="0" w:type="auto"/>
+            <w:vAlign w:val="center"/>
+          </w:tcPr>
+          <w:p>
+            <w:pPr>
+              <w:pStyle w:val="12"/>
+              <w:bidi w:val="0"/>
+              <w:jc w:val="both"/>
+              <w:rPr>
+                <w:rFonts w:hint="default" w:cs="华文中宋"/>
+                <w:b/>
+                <w:bCs/>
+                <w:color w:val="ED7D31" w:themeColor="accent2"/>
+                <w:kern w:val="2"/>
+                <w:sz w:val="21"/>
+                <w:szCs w:val="21"/>
+                <w:lang w:val="en-US" w:eastAsia="zh-CN" w:bidi="ar-SA"/>
+                <w14:textFill>
+                  <w14:solidFill>
+                    <w14:schemeClr w14:val="accent2"/>
+                  </w14:solidFill>
+                </w14:textFill>
+              </w:rPr>
+            </w:pPr>
+            <w:r>
+              <w:rPr>
+                <w:rFonts w:hint="eastAsia" w:cs="华文中宋"/>
+                <w:b/>
+                <w:bCs/>
+                <w:color w:val="ED7D31" w:themeColor="accent2"/>
+                <w:kern w:val="2"/>
+                <w:sz w:val="21"/>
+                <w:szCs w:val="21"/>
+                <w:lang w:val="en-US" w:eastAsia="zh-CN" w:bidi="ar-SA"/>
+                <w14:textFill>
+                  <w14:solidFill>
+                    <w14:schemeClr w14:val="accent2"/>
+                  </w14:solidFill>
+                </w14:textFill>
+              </w:rPr>
+              <w:t>连接</w:t>
+            </w:r>
+            <w:r>
+              <w:rPr>
+                <w:rFonts w:hint="eastAsia" w:cs="华文中宋"/>
+                <w:b/>
+                <w:bCs/>
+                <w:color w:val="EA82E5"/>
+                <w:kern w:val="2"/>
+                <w:sz w:val="21"/>
+                <w:szCs w:val="21"/>
+                <w:lang w:val="en-US" w:eastAsia="zh-CN" w:bidi="ar-SA"/>
+              </w:rPr>
+              <w:t>顶点</w:t>
+            </w:r>
+          </w:p>
+        </w:tc>
+      </w:tr>
+      <w:tr>
+        <w:tblPrEx>
+          <w:tblBorders>
+            <w:top w:val="single" w:color="auto" w:sz="4" w:space="0"/>
+            <w:left w:val="single" w:color="auto" w:sz="4" w:space="0"/>
+            <w:bottom w:val="single" w:color="auto" w:sz="4" w:space="0"/>
+            <w:right w:val="single" w:color="auto" w:sz="4" w:space="0"/>
+            <w:insideH w:val="single" w:color="auto" w:sz="4" w:space="0"/>
+            <w:insideV w:val="single" w:color="auto" w:sz="4" w:space="0"/>
+          </w:tblBorders>
+          <w:tblCellMar>
+            <w:top w:w="0" w:type="dxa"/>
+            <w:left w:w="108" w:type="dxa"/>
+            <w:bottom w:w="0" w:type="dxa"/>
+            <w:right w:w="108" w:type="dxa"/>
+          </w:tblCellMar>
+        </w:tblPrEx>
+        <w:trPr>
+          <w:trHeight w:val="161" w:hRule="atLeast"/>
+        </w:trPr>
+        <w:tc>
+          <w:tcPr>
+            <w:tcW w:w="0" w:type="auto"/>
+            <w:vMerge w:val="continue"/>
+            <w:vAlign w:val="center"/>
+          </w:tcPr>
+          <w:p>
+            <w:pPr>
+              <w:bidi w:val="0"/>
+              <w:rPr>
+                <w:rFonts w:hint="eastAsia"/>
+                <w:lang w:val="en-US" w:eastAsia="zh-CN"/>
+              </w:rPr>
+            </w:pPr>
+          </w:p>
+        </w:tc>
+        <w:tc>
+          <w:tcPr>
+            <w:tcW w:w="0" w:type="auto"/>
+            <w:vAlign w:val="center"/>
+          </w:tcPr>
+          <w:p>
+            <w:pPr>
+              <w:pStyle w:val="12"/>
+              <w:bidi w:val="0"/>
+              <w:rPr>
+                <w:rFonts w:hint="default"/>
+                <w:lang w:val="en-US" w:eastAsia="zh-CN"/>
+              </w:rPr>
+            </w:pPr>
+            <w:r>
+              <w:rPr>
+                <w:rFonts w:hint="eastAsia"/>
+                <w:lang w:val="en-US" w:eastAsia="zh-CN"/>
+              </w:rPr>
+              <w:t>setMeasurement(y)</w:t>
+            </w:r>
+          </w:p>
+        </w:tc>
+        <w:tc>
+          <w:tcPr>
+            <w:tcW w:w="0" w:type="auto"/>
+            <w:vAlign w:val="center"/>
+          </w:tcPr>
+          <w:p>
+            <w:pPr>
+              <w:pStyle w:val="12"/>
+              <w:bidi w:val="0"/>
+              <w:jc w:val="both"/>
+              <w:rPr>
+                <w:rFonts w:hint="default" w:cs="华文中宋"/>
+                <w:b/>
+                <w:bCs/>
+                <w:color w:val="ED7D31" w:themeColor="accent2"/>
+                <w:kern w:val="2"/>
+                <w:sz w:val="21"/>
+                <w:szCs w:val="21"/>
+                <w:lang w:val="en-US" w:eastAsia="zh-CN" w:bidi="ar-SA"/>
+                <w14:textFill>
+                  <w14:solidFill>
+                    <w14:schemeClr w14:val="accent2"/>
+                  </w14:solidFill>
+                </w14:textFill>
+              </w:rPr>
+            </w:pPr>
+            <w:r>
+              <w:rPr>
+                <w:rFonts w:hint="eastAsia" w:cs="华文中宋"/>
+                <w:b/>
+                <w:bCs/>
+                <w:color w:val="EA82E5"/>
+                <w:kern w:val="2"/>
+                <w:sz w:val="21"/>
+                <w:szCs w:val="21"/>
+                <w:lang w:val="en-US" w:eastAsia="zh-CN" w:bidi="ar-SA"/>
+              </w:rPr>
+              <w:t>测量</w:t>
+            </w:r>
+            <w:r>
+              <w:rPr>
+                <w:rFonts w:hint="eastAsia" w:cs="华文中宋"/>
+                <w:b/>
+                <w:bCs/>
+                <w:color w:val="ED7D31" w:themeColor="accent2"/>
+                <w:kern w:val="2"/>
+                <w:sz w:val="21"/>
+                <w:szCs w:val="21"/>
+                <w:lang w:val="en-US" w:eastAsia="zh-CN" w:bidi="ar-SA"/>
+                <w14:textFill>
+                  <w14:solidFill>
+                    <w14:schemeClr w14:val="accent2"/>
+                  </w14:solidFill>
+                </w14:textFill>
+              </w:rPr>
+              <w:t>信息</w:t>
+            </w:r>
+          </w:p>
+        </w:tc>
+      </w:tr>
+      <w:tr>
+        <w:tblPrEx>
+          <w:tblBorders>
+            <w:top w:val="single" w:color="auto" w:sz="4" w:space="0"/>
+            <w:left w:val="single" w:color="auto" w:sz="4" w:space="0"/>
+            <w:bottom w:val="single" w:color="auto" w:sz="4" w:space="0"/>
+            <w:right w:val="single" w:color="auto" w:sz="4" w:space="0"/>
+            <w:insideH w:val="single" w:color="auto" w:sz="4" w:space="0"/>
+            <w:insideV w:val="single" w:color="auto" w:sz="4" w:space="0"/>
+          </w:tblBorders>
+          <w:tblCellMar>
+            <w:top w:w="0" w:type="dxa"/>
+            <w:left w:w="108" w:type="dxa"/>
+            <w:bottom w:w="0" w:type="dxa"/>
+            <w:right w:w="108" w:type="dxa"/>
+          </w:tblCellMar>
+        </w:tblPrEx>
+        <w:trPr>
+          <w:trHeight w:val="204" w:hRule="atLeast"/>
+        </w:trPr>
+        <w:tc>
+          <w:tcPr>
+            <w:tcW w:w="0" w:type="auto"/>
+            <w:vMerge w:val="continue"/>
+            <w:vAlign w:val="center"/>
+          </w:tcPr>
+          <w:p>
+            <w:pPr>
+              <w:bidi w:val="0"/>
+              <w:rPr>
+                <w:rFonts w:hint="eastAsia"/>
+                <w:lang w:val="en-US" w:eastAsia="zh-CN"/>
+              </w:rPr>
+            </w:pPr>
+          </w:p>
+        </w:tc>
+        <w:tc>
+          <w:tcPr>
+            <w:tcW w:w="0" w:type="auto"/>
+            <w:vAlign w:val="center"/>
+          </w:tcPr>
+          <w:p>
+            <w:pPr>
+              <w:pStyle w:val="12"/>
+              <w:bidi w:val="0"/>
+              <w:rPr>
+                <w:rFonts w:hint="default"/>
+                <w:lang w:val="en-US" w:eastAsia="zh-CN"/>
+              </w:rPr>
+            </w:pPr>
+            <w:r>
+              <w:rPr>
+                <w:rFonts w:hint="eastAsia"/>
+                <w:lang w:val="en-US" w:eastAsia="zh-CN"/>
+              </w:rPr>
+              <w:t>setInformation(eye)</w:t>
+            </w:r>
+          </w:p>
+        </w:tc>
+        <w:tc>
+          <w:tcPr>
+            <w:tcW w:w="0" w:type="auto"/>
+            <w:vAlign w:val="center"/>
+          </w:tcPr>
+          <w:p>
+            <w:pPr>
+              <w:pStyle w:val="12"/>
+              <w:bidi w:val="0"/>
+              <w:jc w:val="both"/>
+              <w:rPr>
+                <w:rFonts w:hint="default" w:cs="华文中宋"/>
+                <w:b/>
+                <w:bCs/>
+                <w:color w:val="EA82E5"/>
+                <w:kern w:val="2"/>
+                <w:sz w:val="21"/>
+                <w:szCs w:val="21"/>
+                <w:lang w:val="en-US" w:eastAsia="zh-CN" w:bidi="ar-SA"/>
+              </w:rPr>
+            </w:pPr>
+            <w:r>
+              <w:rPr>
+                <w:rFonts w:hint="eastAsia" w:cs="华文中宋"/>
+                <w:b/>
+                <w:bCs/>
+                <w:color w:val="EA82E5"/>
+                <w:kern w:val="2"/>
+                <w:sz w:val="21"/>
+                <w:szCs w:val="21"/>
+                <w:lang w:val="en-US" w:eastAsia="zh-CN" w:bidi="ar-SA"/>
+              </w:rPr>
+              <w:t>信息矩阵</w:t>
+            </w:r>
+            <w:r>
+              <w:rPr>
+                <w:rFonts w:hint="eastAsia" w:cs="华文中宋"/>
+                <w:b/>
+                <w:bCs/>
+                <w:color w:val="ED7D31" w:themeColor="accent2"/>
+                <w:kern w:val="2"/>
+                <w:sz w:val="21"/>
+                <w:szCs w:val="21"/>
+                <w:lang w:val="en-US" w:eastAsia="zh-CN" w:bidi="ar-SA"/>
+                <w14:textFill>
+                  <w14:solidFill>
+                    <w14:schemeClr w14:val="accent2"/>
+                  </w14:solidFill>
+                </w14:textFill>
+              </w:rPr>
+              <w:t xml:space="preserve"> [dims, dims]</w:t>
+            </w:r>
+          </w:p>
+        </w:tc>
+      </w:tr>
+    </w:tbl>
+    <w:p>
+      <w:pPr>
+        <w:spacing w:line="240" w:lineRule="auto"/>
+        <w:rPr>
+          <w:rFonts w:hint="default" w:cs="华文中宋"/>
+          <w:b/>
+          <w:bCs/>
+          <w:color w:val="ED7D31" w:themeColor="accent2"/>
+          <w:sz w:val="21"/>
+          <w:szCs w:val="21"/>
+          <w:vertAlign w:val="baseline"/>
+          <w:lang w:val="en-US" w:eastAsia="zh-CN"/>
+          <w14:textFill>
+            <w14:solidFill>
+              <w14:schemeClr w14:val="accent2"/>
+            </w14:solidFill>
+          </w14:textFill>
+        </w:rPr>
+      </w:pPr>
+    </w:p>
+    <w:p>
+      <w:pPr>
+        <w:spacing w:line="240" w:lineRule="auto"/>
+        <w:rPr>
+          <w:rFonts w:hint="eastAsia" w:ascii="华文中宋" w:hAnsi="华文中宋" w:eastAsia="华文中宋" w:cs="华文中宋"/>
+          <w:b/>
+          <w:bCs/>
+          <w:color w:val="ED7D31" w:themeColor="accent2"/>
+          <w:sz w:val="21"/>
+          <w:szCs w:val="21"/>
+          <w:vertAlign w:val="baseline"/>
+          <w:lang w:val="en-US" w:eastAsia="zh-CN"/>
+          <w14:textFill>
+            <w14:solidFill>
+              <w14:schemeClr w14:val="accent2"/>
+            </w14:solidFill>
+          </w14:textFill>
+        </w:rPr>
+      </w:pPr>
+    </w:p>
+    <w:p>
+      <w:pPr>
+        <w:pStyle w:val="4"/>
+        <w:bidi w:val="0"/>
+        <w:rPr>
+          <w:rFonts w:hint="default"/>
+          <w:lang w:val="en-US" w:eastAsia="zh-CN"/>
+        </w:rPr>
+      </w:pPr>
+      <w:r>
+        <w:rPr>
+          <w:rFonts w:hint="eastAsia"/>
+          <w:lang w:val="en-US" w:eastAsia="zh-CN"/>
+        </w:rPr>
+        <w:t>顶点base_vertex.h：</w:t>
+      </w:r>
+    </w:p>
+    <w:tbl>
+      <w:tblPr>
+        <w:tblStyle w:val="9"/>
+        <w:tblW w:w="0" w:type="auto"/>
+        <w:tblInd w:w="0" w:type="dxa"/>
+        <w:tblBorders>
+          <w:top w:val="single" w:color="auto" w:sz="4" w:space="0"/>
+          <w:left w:val="single" w:color="auto" w:sz="4" w:space="0"/>
+          <w:bottom w:val="single" w:color="auto" w:sz="4" w:space="0"/>
+          <w:right w:val="single" w:color="auto" w:sz="4" w:space="0"/>
+          <w:insideH w:val="single" w:color="auto" w:sz="4" w:space="0"/>
+          <w:insideV w:val="single" w:color="auto" w:sz="4" w:space="0"/>
+        </w:tblBorders>
+        <w:tblLayout w:type="autofit"/>
+        <w:tblCellMar>
+          <w:top w:w="0" w:type="dxa"/>
+          <w:left w:w="108" w:type="dxa"/>
+          <w:bottom w:w="0" w:type="dxa"/>
+          <w:right w:w="108" w:type="dxa"/>
+        </w:tblCellMar>
+      </w:tblPr>
+      <w:tblGrid>
+        <w:gridCol w:w="637"/>
+        <w:gridCol w:w="2177"/>
+        <w:gridCol w:w="3128"/>
+      </w:tblGrid>
+      <w:tr>
+        <w:tblPrEx>
+          <w:tblBorders>
+            <w:top w:val="single" w:color="auto" w:sz="4" w:space="0"/>
+            <w:left w:val="single" w:color="auto" w:sz="4" w:space="0"/>
+            <w:bottom w:val="single" w:color="auto" w:sz="4" w:space="0"/>
+            <w:right w:val="single" w:color="auto" w:sz="4" w:space="0"/>
+            <w:insideH w:val="single" w:color="auto" w:sz="4" w:space="0"/>
+            <w:insideV w:val="single" w:color="auto" w:sz="4" w:space="0"/>
+          </w:tblBorders>
+          <w:tblCellMar>
+            <w:top w:w="0" w:type="dxa"/>
+            <w:left w:w="108" w:type="dxa"/>
+            <w:bottom w:w="0" w:type="dxa"/>
+            <w:right w:w="108" w:type="dxa"/>
+          </w:tblCellMar>
+        </w:tblPrEx>
+        <w:trPr>
+          <w:trHeight w:val="204" w:hRule="atLeast"/>
+        </w:trPr>
+        <w:tc>
+          <w:tcPr>
+            <w:tcW w:w="0" w:type="auto"/>
+            <w:gridSpan w:val="2"/>
+            <w:vAlign w:val="center"/>
+          </w:tcPr>
+          <w:p>
+            <w:pPr>
+              <w:pStyle w:val="12"/>
+              <w:bidi w:val="0"/>
+              <w:jc w:val="both"/>
+              <w:rPr>
+                <w:rFonts w:hint="default"/>
+                <w:lang w:val="en-US" w:eastAsia="zh-CN"/>
+              </w:rPr>
+            </w:pPr>
+            <w:r>
+              <w:rPr>
+                <w:rFonts w:hint="eastAsia"/>
+                <w:lang w:val="en-US" w:eastAsia="zh-CN"/>
+              </w:rPr>
+              <w:t>BaseVertex&lt;dims, type&gt;</w:t>
+            </w:r>
+          </w:p>
+        </w:tc>
+        <w:tc>
+          <w:tcPr>
+            <w:tcW w:w="0" w:type="auto"/>
+            <w:vAlign w:val="center"/>
+          </w:tcPr>
+          <w:p>
+            <w:pPr>
+              <w:pStyle w:val="12"/>
+              <w:bidi w:val="0"/>
+              <w:jc w:val="both"/>
+              <w:rPr>
+                <w:rFonts w:hint="default" w:ascii="华文中宋" w:hAnsi="华文中宋" w:eastAsia="华文中宋" w:cs="华文中宋"/>
+                <w:b/>
+                <w:bCs/>
+                <w:color w:val="ED7D31" w:themeColor="accent2"/>
+                <w:kern w:val="2"/>
+                <w:sz w:val="21"/>
+                <w:szCs w:val="21"/>
+                <w:lang w:val="en-US" w:eastAsia="zh-CN" w:bidi="ar-SA"/>
+                <w14:textFill>
+                  <w14:solidFill>
+                    <w14:schemeClr w14:val="accent2"/>
+                  </w14:solidFill>
+                </w14:textFill>
+              </w:rPr>
+            </w:pPr>
+            <w:r>
+              <w:rPr>
+                <w:rFonts w:hint="eastAsia" w:cs="华文中宋"/>
+                <w:b/>
+                <w:bCs/>
+                <w:color w:val="EA82E5"/>
+                <w:kern w:val="2"/>
+                <w:sz w:val="21"/>
+                <w:szCs w:val="21"/>
+                <w:lang w:val="en-US" w:eastAsia="zh-CN" w:bidi="ar-SA"/>
+              </w:rPr>
+              <w:t>顶点</w:t>
+            </w:r>
+            <w:r>
+              <w:rPr>
+                <w:rFonts w:hint="eastAsia"/>
+                <w:color w:val="ED7D31" w:themeColor="accent2"/>
+                <w:lang w:val="en-US" w:eastAsia="zh-CN"/>
+                <w14:textFill>
+                  <w14:solidFill>
+                    <w14:schemeClr w14:val="accent2"/>
+                  </w14:solidFill>
+                </w14:textFill>
+              </w:rPr>
+              <w:t xml:space="preserve"> (</w:t>
+            </w:r>
+            <w:r>
+              <w:rPr>
+                <w:rFonts w:hint="eastAsia"/>
+                <w:color w:val="ED7D31" w:themeColor="accent2"/>
+                <w:lang w:val="en-US" w:eastAsia="zh-CN"/>
+                <w14:textFill>
+                  <w14:solidFill>
+                    <w14:schemeClr w14:val="accent2"/>
+                  </w14:solidFill>
+                </w14:textFill>
+              </w:rPr>
+              <w:t>自变量</w:t>
+            </w:r>
+            <w:r>
+              <w:rPr>
+                <w:rFonts w:hint="eastAsia"/>
+                <w:color w:val="ED7D31" w:themeColor="accent2"/>
+                <w:lang w:val="en-US" w:eastAsia="zh-CN"/>
+                <w14:textFill>
+                  <w14:solidFill>
+                    <w14:schemeClr w14:val="accent2"/>
+                  </w14:solidFill>
+                </w14:textFill>
+              </w:rPr>
+              <w:t>)</w:t>
+            </w:r>
+          </w:p>
+        </w:tc>
+      </w:tr>
+      <w:tr>
+        <w:tblPrEx>
+          <w:tblBorders>
+            <w:top w:val="single" w:color="auto" w:sz="4" w:space="0"/>
+            <w:left w:val="single" w:color="auto" w:sz="4" w:space="0"/>
+            <w:bottom w:val="single" w:color="auto" w:sz="4" w:space="0"/>
+            <w:right w:val="single" w:color="auto" w:sz="4" w:space="0"/>
+            <w:insideH w:val="single" w:color="auto" w:sz="4" w:space="0"/>
+            <w:insideV w:val="single" w:color="auto" w:sz="4" w:space="0"/>
+          </w:tblBorders>
+          <w:tblCellMar>
+            <w:top w:w="0" w:type="dxa"/>
+            <w:left w:w="108" w:type="dxa"/>
+            <w:bottom w:w="0" w:type="dxa"/>
+            <w:right w:w="108" w:type="dxa"/>
+          </w:tblCellMar>
+        </w:tblPrEx>
+        <w:tc>
+          <w:tcPr>
+            <w:tcW w:w="0" w:type="auto"/>
+            <w:vAlign w:val="center"/>
+          </w:tcPr>
+          <w:p>
+            <w:pPr>
+              <w:pStyle w:val="12"/>
+              <w:bidi w:val="0"/>
+              <w:jc w:val="both"/>
+              <w:rPr>
+                <w:rFonts w:hint="default" w:cs="华文中宋"/>
+                <w:b/>
+                <w:bCs/>
+                <w:color w:val="ED7D31" w:themeColor="accent2"/>
+                <w:kern w:val="2"/>
+                <w:sz w:val="21"/>
+                <w:szCs w:val="21"/>
+                <w:lang w:val="en-US" w:eastAsia="zh-CN" w:bidi="ar-SA"/>
+                <w14:textFill>
+                  <w14:solidFill>
+                    <w14:schemeClr w14:val="accent2"/>
+                  </w14:solidFill>
+                </w14:textFill>
+              </w:rPr>
+            </w:pPr>
+            <w:r>
+              <w:rPr>
+                <w:rFonts w:hint="eastAsia" w:cs="华文中宋"/>
+                <w:b/>
+                <w:bCs/>
+                <w:color w:val="ED7D31" w:themeColor="accent2"/>
+                <w:kern w:val="2"/>
+                <w:sz w:val="21"/>
+                <w:szCs w:val="21"/>
+                <w:lang w:val="en-US" w:eastAsia="zh-CN" w:bidi="ar-SA"/>
+                <w14:textFill>
+                  <w14:solidFill>
+                    <w14:schemeClr w14:val="accent2"/>
+                  </w14:solidFill>
+                </w14:textFill>
+              </w:rPr>
+              <w:t>属性</w:t>
+            </w:r>
+          </w:p>
+        </w:tc>
+        <w:tc>
+          <w:tcPr>
+            <w:tcW w:w="0" w:type="auto"/>
+            <w:vAlign w:val="center"/>
+          </w:tcPr>
+          <w:p>
+            <w:pPr>
+              <w:pStyle w:val="12"/>
+              <w:bidi w:val="0"/>
+              <w:jc w:val="both"/>
+              <w:rPr>
+                <w:rFonts w:hint="default" w:cs="华文中宋"/>
+                <w:b/>
+                <w:bCs/>
+                <w:color w:val="ED7D31" w:themeColor="accent2"/>
+                <w:kern w:val="2"/>
+                <w:sz w:val="21"/>
+                <w:szCs w:val="21"/>
+                <w:lang w:val="en-US" w:eastAsia="zh-CN" w:bidi="ar-SA"/>
+                <w14:textFill>
+                  <w14:solidFill>
+                    <w14:schemeClr w14:val="accent2"/>
+                  </w14:solidFill>
+                </w14:textFill>
+              </w:rPr>
+            </w:pPr>
+            <w:r>
+              <w:rPr>
+                <w:rFonts w:hint="eastAsia"/>
+                <w:lang w:val="en-US" w:eastAsia="zh-CN"/>
+              </w:rPr>
+              <w:t>_estimate</w:t>
+            </w:r>
+          </w:p>
+        </w:tc>
+        <w:tc>
+          <w:tcPr>
+            <w:tcW w:w="0" w:type="auto"/>
+            <w:vAlign w:val="center"/>
+          </w:tcPr>
+          <w:p>
+            <w:pPr>
+              <w:pStyle w:val="12"/>
+              <w:bidi w:val="0"/>
+              <w:jc w:val="both"/>
+              <w:rPr>
+                <w:rFonts w:hint="default" w:cs="华文中宋"/>
+                <w:b/>
+                <w:bCs/>
+                <w:color w:val="ED7D31" w:themeColor="accent2"/>
+                <w:kern w:val="2"/>
+                <w:sz w:val="21"/>
+                <w:szCs w:val="21"/>
+                <w:lang w:val="en-US" w:eastAsia="zh-CN" w:bidi="ar-SA"/>
+                <w14:textFill>
+                  <w14:solidFill>
+                    <w14:schemeClr w14:val="accent2"/>
+                  </w14:solidFill>
+                </w14:textFill>
+              </w:rPr>
+            </w:pPr>
+            <w:r>
+              <w:rPr>
+                <w:rFonts w:hint="eastAsia" w:cs="华文中宋"/>
+                <w:b/>
+                <w:bCs/>
+                <w:color w:val="EA82E5"/>
+                <w:kern w:val="2"/>
+                <w:sz w:val="21"/>
+                <w:szCs w:val="21"/>
+                <w:lang w:val="en-US" w:eastAsia="zh-CN" w:bidi="ar-SA"/>
+              </w:rPr>
+              <w:t>估计值</w:t>
+            </w:r>
+            <w:r>
+              <w:rPr>
+                <w:rFonts w:hint="eastAsia"/>
+                <w:color w:val="ED7D31" w:themeColor="accent2"/>
+                <w:lang w:val="en-US" w:eastAsia="zh-CN"/>
+                <w14:textFill>
+                  <w14:solidFill>
+                    <w14:schemeClr w14:val="accent2"/>
+                  </w14:solidFill>
+                </w14:textFill>
+              </w:rPr>
+              <w:t xml:space="preserve"> (</w:t>
+            </w:r>
+            <w:r>
+              <w:rPr>
+                <w:rFonts w:hint="eastAsia"/>
+                <w:color w:val="ED7D31" w:themeColor="accent2"/>
+                <w:lang w:val="en-US" w:eastAsia="zh-CN"/>
+                <w14:textFill>
+                  <w14:solidFill>
+                    <w14:schemeClr w14:val="accent2"/>
+                  </w14:solidFill>
+                </w14:textFill>
+              </w:rPr>
+              <w:t xml:space="preserve">通过 </w:t>
+            </w:r>
+            <w:r>
+              <w:rPr>
+                <w:rFonts w:hint="eastAsia"/>
+                <w:lang w:val="en-US" w:eastAsia="zh-CN"/>
+              </w:rPr>
+              <w:t>estimate()</w:t>
+            </w:r>
+            <w:r>
+              <w:rPr>
+                <w:rFonts w:hint="eastAsia"/>
+                <w:color w:val="ED7D31" w:themeColor="accent2"/>
+                <w:lang w:val="en-US" w:eastAsia="zh-CN"/>
+                <w14:textFill>
+                  <w14:solidFill>
+                    <w14:schemeClr w14:val="accent2"/>
+                  </w14:solidFill>
+                </w14:textFill>
+              </w:rPr>
+              <w:t xml:space="preserve"> 访问</w:t>
+            </w:r>
+            <w:r>
+              <w:rPr>
+                <w:rFonts w:hint="eastAsia"/>
+                <w:color w:val="ED7D31" w:themeColor="accent2"/>
+                <w:lang w:val="en-US" w:eastAsia="zh-CN"/>
+                <w14:textFill>
+                  <w14:solidFill>
+                    <w14:schemeClr w14:val="accent2"/>
+                  </w14:solidFill>
+                </w14:textFill>
+              </w:rPr>
+              <w:t>)</w:t>
+            </w:r>
+          </w:p>
+        </w:tc>
+      </w:tr>
+      <w:tr>
+        <w:tblPrEx>
+          <w:tblBorders>
+            <w:top w:val="single" w:color="auto" w:sz="4" w:space="0"/>
+            <w:left w:val="single" w:color="auto" w:sz="4" w:space="0"/>
+            <w:bottom w:val="single" w:color="auto" w:sz="4" w:space="0"/>
+            <w:right w:val="single" w:color="auto" w:sz="4" w:space="0"/>
+            <w:insideH w:val="single" w:color="auto" w:sz="4" w:space="0"/>
+            <w:insideV w:val="single" w:color="auto" w:sz="4" w:space="0"/>
+          </w:tblBorders>
+          <w:tblCellMar>
+            <w:top w:w="0" w:type="dxa"/>
+            <w:left w:w="108" w:type="dxa"/>
+            <w:bottom w:w="0" w:type="dxa"/>
+            <w:right w:w="108" w:type="dxa"/>
+          </w:tblCellMar>
+        </w:tblPrEx>
+        <w:tc>
+          <w:tcPr>
+            <w:tcW w:w="0" w:type="auto"/>
+            <w:vMerge w:val="restart"/>
+            <w:vAlign w:val="center"/>
+          </w:tcPr>
+          <w:p>
+            <w:pPr>
+              <w:pStyle w:val="12"/>
+              <w:bidi w:val="0"/>
+              <w:jc w:val="both"/>
+              <w:rPr>
+                <w:rFonts w:hint="eastAsia" w:cs="华文中宋"/>
+                <w:b/>
+                <w:bCs/>
+                <w:color w:val="ED7D31" w:themeColor="accent2"/>
+                <w:kern w:val="2"/>
+                <w:sz w:val="21"/>
+                <w:szCs w:val="21"/>
+                <w:lang w:val="en-US" w:eastAsia="zh-CN" w:bidi="ar-SA"/>
+                <w14:textFill>
+                  <w14:solidFill>
+                    <w14:schemeClr w14:val="accent2"/>
+                  </w14:solidFill>
+                </w14:textFill>
+              </w:rPr>
+            </w:pPr>
+            <w:r>
+              <w:rPr>
+                <w:rFonts w:hint="eastAsia" w:cs="华文中宋"/>
+                <w:b/>
+                <w:bCs/>
+                <w:color w:val="ED7D31" w:themeColor="accent2"/>
+                <w:kern w:val="2"/>
+                <w:sz w:val="21"/>
+                <w:szCs w:val="21"/>
+                <w:lang w:val="en-US" w:eastAsia="zh-CN" w:bidi="ar-SA"/>
+                <w14:textFill>
+                  <w14:solidFill>
+                    <w14:schemeClr w14:val="accent2"/>
+                  </w14:solidFill>
+                </w14:textFill>
+              </w:rPr>
+              <w:t>抽象</w:t>
+            </w:r>
+          </w:p>
+        </w:tc>
+        <w:tc>
+          <w:tcPr>
+            <w:tcW w:w="0" w:type="auto"/>
+            <w:vAlign w:val="center"/>
+          </w:tcPr>
+          <w:p>
+            <w:pPr>
+              <w:pStyle w:val="12"/>
+              <w:bidi w:val="0"/>
+              <w:jc w:val="both"/>
+              <w:rPr>
+                <w:rFonts w:hint="default" w:cs="华文中宋"/>
+                <w:b/>
+                <w:bCs/>
+                <w:color w:val="ED7D31" w:themeColor="accent2"/>
+                <w:kern w:val="2"/>
+                <w:sz w:val="21"/>
+                <w:szCs w:val="21"/>
+                <w:lang w:val="en-US" w:eastAsia="zh-CN" w:bidi="ar-SA"/>
+                <w14:textFill>
+                  <w14:solidFill>
+                    <w14:schemeClr w14:val="accent2"/>
+                  </w14:solidFill>
+                </w14:textFill>
+              </w:rPr>
+            </w:pPr>
+            <w:r>
+              <w:rPr>
+                <w:rFonts w:hint="eastAsia" w:cs="华文中宋"/>
+                <w:b/>
+                <w:bCs/>
+                <w:color w:val="ED7D31" w:themeColor="accent2"/>
+                <w:kern w:val="2"/>
+                <w:sz w:val="21"/>
+                <w:szCs w:val="21"/>
+                <w:lang w:val="en-US" w:eastAsia="zh-CN" w:bidi="ar-SA"/>
+                <w14:textFill>
+                  <w14:solidFill>
+                    <w14:schemeClr w14:val="accent2"/>
+                  </w14:solidFill>
+                </w14:textFill>
+              </w:rPr>
+              <w:t xml:space="preserve">bool </w:t>
+            </w:r>
+            <w:r>
+              <w:rPr>
+                <w:rFonts w:hint="eastAsia"/>
+                <w:lang w:val="en-US" w:eastAsia="zh-CN"/>
+              </w:rPr>
+              <w:t>read(&amp;is)</w:t>
+            </w:r>
+          </w:p>
+        </w:tc>
+        <w:tc>
+          <w:tcPr>
+            <w:tcW w:w="0" w:type="auto"/>
+            <w:vAlign w:val="center"/>
+          </w:tcPr>
+          <w:p>
+            <w:pPr>
+              <w:pStyle w:val="12"/>
+              <w:bidi w:val="0"/>
+              <w:jc w:val="both"/>
+              <w:rPr>
+                <w:rFonts w:hint="default" w:cs="华文中宋"/>
+                <w:b/>
+                <w:bCs/>
+                <w:color w:val="ED7D31" w:themeColor="accent2"/>
+                <w:kern w:val="2"/>
+                <w:sz w:val="21"/>
+                <w:szCs w:val="21"/>
+                <w:lang w:val="en-US" w:eastAsia="zh-CN" w:bidi="ar-SA"/>
+                <w14:textFill>
+                  <w14:solidFill>
+                    <w14:schemeClr w14:val="accent2"/>
+                  </w14:solidFill>
+                </w14:textFill>
+              </w:rPr>
+            </w:pPr>
+            <w:r>
+              <w:rPr>
+                <w:rFonts w:hint="eastAsia" w:cs="华文中宋"/>
+                <w:b/>
+                <w:bCs/>
+                <w:color w:val="EA82E5"/>
+                <w:kern w:val="2"/>
+                <w:sz w:val="21"/>
+                <w:szCs w:val="21"/>
+                <w:lang w:val="en-US" w:eastAsia="zh-CN" w:bidi="ar-SA"/>
+              </w:rPr>
+              <w:t>加载</w:t>
+            </w:r>
+          </w:p>
+        </w:tc>
+      </w:tr>
+      <w:tr>
+        <w:tblPrEx>
+          <w:tblBorders>
+            <w:top w:val="single" w:color="auto" w:sz="4" w:space="0"/>
+            <w:left w:val="single" w:color="auto" w:sz="4" w:space="0"/>
+            <w:bottom w:val="single" w:color="auto" w:sz="4" w:space="0"/>
+            <w:right w:val="single" w:color="auto" w:sz="4" w:space="0"/>
+            <w:insideH w:val="single" w:color="auto" w:sz="4" w:space="0"/>
+            <w:insideV w:val="single" w:color="auto" w:sz="4" w:space="0"/>
+          </w:tblBorders>
+          <w:tblCellMar>
+            <w:top w:w="0" w:type="dxa"/>
+            <w:left w:w="108" w:type="dxa"/>
+            <w:bottom w:w="0" w:type="dxa"/>
+            <w:right w:w="108" w:type="dxa"/>
+          </w:tblCellMar>
+        </w:tblPrEx>
+        <w:tc>
+          <w:tcPr>
+            <w:tcW w:w="0" w:type="auto"/>
+            <w:vMerge w:val="continue"/>
+            <w:tcBorders/>
+            <w:vAlign w:val="center"/>
+          </w:tcPr>
+          <w:p>
+            <w:pPr>
+              <w:pStyle w:val="12"/>
+              <w:bidi w:val="0"/>
+              <w:jc w:val="both"/>
+              <w:rPr>
+                <w:rFonts w:hint="eastAsia" w:cs="华文中宋"/>
+                <w:b/>
+                <w:bCs/>
+                <w:color w:val="ED7D31" w:themeColor="accent2"/>
+                <w:kern w:val="2"/>
+                <w:sz w:val="21"/>
+                <w:szCs w:val="21"/>
+                <w:lang w:val="en-US" w:eastAsia="zh-CN" w:bidi="ar-SA"/>
+                <w14:textFill>
+                  <w14:solidFill>
+                    <w14:schemeClr w14:val="accent2"/>
+                  </w14:solidFill>
+                </w14:textFill>
+              </w:rPr>
+            </w:pPr>
+          </w:p>
+        </w:tc>
+        <w:tc>
+          <w:tcPr>
+            <w:tcW w:w="0" w:type="auto"/>
+            <w:vAlign w:val="center"/>
+          </w:tcPr>
+          <w:p>
+            <w:pPr>
+              <w:pStyle w:val="12"/>
+              <w:bidi w:val="0"/>
+              <w:jc w:val="both"/>
+              <w:rPr>
+                <w:rFonts w:hint="default" w:cs="华文中宋"/>
+                <w:b/>
+                <w:bCs/>
+                <w:color w:val="ED7D31" w:themeColor="accent2"/>
+                <w:kern w:val="2"/>
+                <w:sz w:val="21"/>
+                <w:szCs w:val="21"/>
+                <w:lang w:val="en-US" w:eastAsia="zh-CN" w:bidi="ar-SA"/>
+                <w14:textFill>
+                  <w14:solidFill>
+                    <w14:schemeClr w14:val="accent2"/>
+                  </w14:solidFill>
+                </w14:textFill>
+              </w:rPr>
+            </w:pPr>
+            <w:r>
+              <w:rPr>
+                <w:rFonts w:hint="eastAsia" w:cs="华文中宋"/>
+                <w:b/>
+                <w:bCs/>
+                <w:color w:val="ED7D31" w:themeColor="accent2"/>
+                <w:kern w:val="2"/>
+                <w:sz w:val="21"/>
+                <w:szCs w:val="21"/>
+                <w:lang w:val="en-US" w:eastAsia="zh-CN" w:bidi="ar-SA"/>
+                <w14:textFill>
+                  <w14:solidFill>
+                    <w14:schemeClr w14:val="accent2"/>
+                  </w14:solidFill>
+                </w14:textFill>
+              </w:rPr>
+              <w:t xml:space="preserve">bool </w:t>
+            </w:r>
+            <w:r>
+              <w:rPr>
+                <w:rFonts w:hint="eastAsia"/>
+                <w:lang w:val="en-US" w:eastAsia="zh-CN"/>
+              </w:rPr>
+              <w:t>write(&amp;os)</w:t>
+            </w:r>
+          </w:p>
+        </w:tc>
+        <w:tc>
+          <w:tcPr>
+            <w:tcW w:w="0" w:type="auto"/>
+            <w:vAlign w:val="center"/>
+          </w:tcPr>
+          <w:p>
+            <w:pPr>
+              <w:pStyle w:val="12"/>
+              <w:bidi w:val="0"/>
+              <w:jc w:val="both"/>
+              <w:rPr>
+                <w:rFonts w:hint="default" w:cs="华文中宋"/>
+                <w:b/>
+                <w:bCs/>
+                <w:color w:val="ED7D31" w:themeColor="accent2"/>
+                <w:kern w:val="2"/>
+                <w:sz w:val="21"/>
+                <w:szCs w:val="21"/>
+                <w:lang w:val="en-US" w:eastAsia="zh-CN" w:bidi="ar-SA"/>
+                <w14:textFill>
+                  <w14:solidFill>
+                    <w14:schemeClr w14:val="accent2"/>
+                  </w14:solidFill>
+                </w14:textFill>
+              </w:rPr>
+            </w:pPr>
+            <w:r>
+              <w:rPr>
+                <w:rFonts w:hint="eastAsia" w:cs="华文中宋"/>
+                <w:b/>
+                <w:bCs/>
+                <w:color w:val="EA82E5"/>
+                <w:kern w:val="2"/>
+                <w:sz w:val="21"/>
+                <w:szCs w:val="21"/>
+                <w:lang w:val="en-US" w:eastAsia="zh-CN" w:bidi="ar-SA"/>
+              </w:rPr>
+              <w:t>保存</w:t>
+            </w:r>
+          </w:p>
+        </w:tc>
+      </w:tr>
+      <w:tr>
+        <w:tblPrEx>
+          <w:tblBorders>
+            <w:top w:val="single" w:color="auto" w:sz="4" w:space="0"/>
+            <w:left w:val="single" w:color="auto" w:sz="4" w:space="0"/>
+            <w:bottom w:val="single" w:color="auto" w:sz="4" w:space="0"/>
+            <w:right w:val="single" w:color="auto" w:sz="4" w:space="0"/>
+            <w:insideH w:val="single" w:color="auto" w:sz="4" w:space="0"/>
+            <w:insideV w:val="single" w:color="auto" w:sz="4" w:space="0"/>
+          </w:tblBorders>
+          <w:tblCellMar>
+            <w:top w:w="0" w:type="dxa"/>
+            <w:left w:w="108" w:type="dxa"/>
+            <w:bottom w:w="0" w:type="dxa"/>
+            <w:right w:w="108" w:type="dxa"/>
+          </w:tblCellMar>
+        </w:tblPrEx>
+        <w:tc>
+          <w:tcPr>
+            <w:tcW w:w="0" w:type="auto"/>
+            <w:vMerge w:val="continue"/>
+            <w:tcBorders/>
+            <w:vAlign w:val="center"/>
+          </w:tcPr>
+          <w:p>
+            <w:pPr>
+              <w:pStyle w:val="12"/>
+              <w:bidi w:val="0"/>
+              <w:jc w:val="both"/>
+              <w:rPr>
+                <w:rFonts w:hint="eastAsia" w:cs="华文中宋"/>
+                <w:b/>
+                <w:bCs/>
+                <w:color w:val="ED7D31" w:themeColor="accent2"/>
+                <w:kern w:val="2"/>
+                <w:sz w:val="21"/>
+                <w:szCs w:val="21"/>
+                <w:lang w:val="en-US" w:eastAsia="zh-CN" w:bidi="ar-SA"/>
+                <w14:textFill>
+                  <w14:solidFill>
+                    <w14:schemeClr w14:val="accent2"/>
+                  </w14:solidFill>
+                </w14:textFill>
+              </w:rPr>
+            </w:pPr>
+          </w:p>
+        </w:tc>
+        <w:tc>
+          <w:tcPr>
+            <w:tcW w:w="0" w:type="auto"/>
+            <w:vAlign w:val="center"/>
+          </w:tcPr>
+          <w:p>
+            <w:pPr>
+              <w:pStyle w:val="12"/>
+              <w:bidi w:val="0"/>
+              <w:jc w:val="both"/>
+              <w:rPr>
+                <w:rFonts w:hint="eastAsia" w:ascii="华文中宋" w:hAnsi="华文中宋" w:eastAsia="华文中宋" w:cs="华文中宋"/>
+                <w:b/>
+                <w:bCs/>
+                <w:color w:val="FF0000"/>
+                <w:kern w:val="2"/>
+                <w:sz w:val="21"/>
+                <w:szCs w:val="21"/>
+                <w:lang w:val="en-US" w:eastAsia="zh-CN" w:bidi="ar-SA"/>
+              </w:rPr>
+            </w:pPr>
+            <w:r>
+              <w:rPr>
+                <w:rFonts w:hint="eastAsia"/>
+                <w:lang w:val="en-US" w:eastAsia="zh-CN"/>
+              </w:rPr>
+              <w:t>setToOriginImpl()</w:t>
+            </w:r>
+          </w:p>
+        </w:tc>
+        <w:tc>
+          <w:tcPr>
+            <w:tcW w:w="0" w:type="auto"/>
+            <w:vAlign w:val="center"/>
+          </w:tcPr>
+          <w:p>
+            <w:pPr>
+              <w:pStyle w:val="12"/>
+              <w:bidi w:val="0"/>
+              <w:jc w:val="both"/>
+              <w:rPr>
+                <w:rFonts w:hint="default" w:cs="华文中宋"/>
+                <w:b/>
+                <w:bCs/>
+                <w:color w:val="ED7D31" w:themeColor="accent2"/>
+                <w:kern w:val="2"/>
+                <w:sz w:val="21"/>
+                <w:szCs w:val="21"/>
+                <w:lang w:val="en-US" w:eastAsia="zh-CN" w:bidi="ar-SA"/>
+                <w14:textFill>
+                  <w14:solidFill>
+                    <w14:schemeClr w14:val="accent2"/>
+                  </w14:solidFill>
+                </w14:textFill>
+              </w:rPr>
+            </w:pPr>
+            <w:r>
+              <w:rPr>
+                <w:rFonts w:hint="eastAsia" w:cs="华文中宋"/>
+                <w:b/>
+                <w:bCs/>
+                <w:color w:val="EA82E5"/>
+                <w:kern w:val="2"/>
+                <w:sz w:val="21"/>
+                <w:szCs w:val="21"/>
+                <w:lang w:val="en-US" w:eastAsia="zh-CN" w:bidi="ar-SA"/>
+              </w:rPr>
+              <w:t>重置</w:t>
+            </w:r>
+            <w:r>
+              <w:rPr>
+                <w:rFonts w:hint="eastAsia" w:cs="华文中宋"/>
+                <w:b/>
+                <w:bCs/>
+                <w:color w:val="ED7D31" w:themeColor="accent2"/>
+                <w:kern w:val="2"/>
+                <w:sz w:val="21"/>
+                <w:szCs w:val="21"/>
+                <w:lang w:val="en-US" w:eastAsia="zh-CN" w:bidi="ar-SA"/>
+                <w14:textFill>
+                  <w14:solidFill>
+                    <w14:schemeClr w14:val="accent2"/>
+                  </w14:solidFill>
+                </w14:textFill>
+              </w:rPr>
+              <w:t>估计值</w:t>
+            </w:r>
+          </w:p>
+        </w:tc>
+      </w:tr>
+      <w:tr>
+        <w:tblPrEx>
+          <w:tblBorders>
+            <w:top w:val="single" w:color="auto" w:sz="4" w:space="0"/>
+            <w:left w:val="single" w:color="auto" w:sz="4" w:space="0"/>
+            <w:bottom w:val="single" w:color="auto" w:sz="4" w:space="0"/>
+            <w:right w:val="single" w:color="auto" w:sz="4" w:space="0"/>
+            <w:insideH w:val="single" w:color="auto" w:sz="4" w:space="0"/>
+            <w:insideV w:val="single" w:color="auto" w:sz="4" w:space="0"/>
+          </w:tblBorders>
+          <w:tblCellMar>
+            <w:top w:w="0" w:type="dxa"/>
+            <w:left w:w="108" w:type="dxa"/>
+            <w:bottom w:w="0" w:type="dxa"/>
+            <w:right w:w="108" w:type="dxa"/>
+          </w:tblCellMar>
+        </w:tblPrEx>
+        <w:tc>
+          <w:tcPr>
+            <w:tcW w:w="0" w:type="auto"/>
+            <w:vMerge w:val="continue"/>
+            <w:tcBorders/>
+            <w:vAlign w:val="center"/>
+          </w:tcPr>
+          <w:p>
+            <w:pPr>
+              <w:pStyle w:val="12"/>
+              <w:bidi w:val="0"/>
+              <w:jc w:val="both"/>
+              <w:rPr>
+                <w:rFonts w:hint="eastAsia" w:cs="华文中宋"/>
+                <w:b/>
+                <w:bCs/>
+                <w:color w:val="ED7D31" w:themeColor="accent2"/>
+                <w:kern w:val="2"/>
+                <w:sz w:val="21"/>
+                <w:szCs w:val="21"/>
+                <w:lang w:val="en-US" w:eastAsia="zh-CN" w:bidi="ar-SA"/>
+                <w14:textFill>
+                  <w14:solidFill>
+                    <w14:schemeClr w14:val="accent2"/>
+                  </w14:solidFill>
+                </w14:textFill>
+              </w:rPr>
+            </w:pPr>
+          </w:p>
+        </w:tc>
+        <w:tc>
+          <w:tcPr>
+            <w:tcW w:w="0" w:type="auto"/>
+            <w:vAlign w:val="center"/>
+          </w:tcPr>
+          <w:p>
+            <w:pPr>
+              <w:pStyle w:val="12"/>
+              <w:bidi w:val="0"/>
+              <w:jc w:val="both"/>
+              <w:rPr>
+                <w:rFonts w:hint="eastAsia" w:ascii="华文中宋" w:hAnsi="华文中宋" w:eastAsia="华文中宋" w:cs="华文中宋"/>
+                <w:b/>
+                <w:bCs/>
+                <w:color w:val="ED7D31" w:themeColor="accent2"/>
+                <w:kern w:val="2"/>
+                <w:sz w:val="21"/>
+                <w:szCs w:val="21"/>
+                <w:lang w:val="en-US" w:eastAsia="zh-CN" w:bidi="ar-SA"/>
+                <w14:textFill>
+                  <w14:solidFill>
+                    <w14:schemeClr w14:val="accent2"/>
+                  </w14:solidFill>
+                </w14:textFill>
+              </w:rPr>
+            </w:pPr>
+            <w:r>
+              <w:rPr>
+                <w:rFonts w:hint="eastAsia"/>
+                <w:lang w:val="en-US" w:eastAsia="zh-CN"/>
+              </w:rPr>
+              <w:t>oplusImpl(*update)</w:t>
+            </w:r>
+          </w:p>
+        </w:tc>
+        <w:tc>
+          <w:tcPr>
+            <w:tcW w:w="0" w:type="auto"/>
+            <w:vAlign w:val="center"/>
+          </w:tcPr>
+          <w:p>
+            <w:pPr>
+              <w:pStyle w:val="12"/>
+              <w:bidi w:val="0"/>
+              <w:jc w:val="both"/>
+              <w:rPr>
+                <w:rFonts w:hint="default" w:cs="华文中宋"/>
+                <w:b/>
+                <w:bCs/>
+                <w:color w:val="ED7D31" w:themeColor="accent2"/>
+                <w:kern w:val="2"/>
+                <w:sz w:val="21"/>
+                <w:szCs w:val="21"/>
+                <w:lang w:val="en-US" w:eastAsia="zh-CN" w:bidi="ar-SA"/>
+                <w14:textFill>
+                  <w14:solidFill>
+                    <w14:schemeClr w14:val="accent2"/>
+                  </w14:solidFill>
+                </w14:textFill>
+              </w:rPr>
+            </w:pPr>
+            <w:r>
+              <w:rPr>
+                <w:rFonts w:hint="eastAsia" w:cs="华文中宋"/>
+                <w:b/>
+                <w:bCs/>
+                <w:color w:val="EA82E5"/>
+                <w:kern w:val="2"/>
+                <w:sz w:val="21"/>
+                <w:szCs w:val="21"/>
+                <w:lang w:val="en-US" w:eastAsia="zh-CN" w:bidi="ar-SA"/>
+              </w:rPr>
+              <w:t>累加</w:t>
+            </w:r>
+            <w:r>
+              <w:rPr>
+                <w:rFonts w:hint="eastAsia" w:cs="华文中宋"/>
+                <w:b/>
+                <w:bCs/>
+                <w:color w:val="ED7D31" w:themeColor="accent2"/>
+                <w:kern w:val="2"/>
+                <w:sz w:val="21"/>
+                <w:szCs w:val="21"/>
+                <w:lang w:val="en-US" w:eastAsia="zh-CN" w:bidi="ar-SA"/>
+                <w14:textFill>
+                  <w14:solidFill>
+                    <w14:schemeClr w14:val="accent2"/>
+                  </w14:solidFill>
+                </w14:textFill>
+              </w:rPr>
+              <w:t>估计值</w:t>
+            </w:r>
+          </w:p>
+        </w:tc>
+      </w:tr>
+    </w:tbl>
+    <w:p>
+      <w:pPr>
+        <w:rPr>
+          <w:rFonts w:hint="default"/>
+          <w:lang w:val="en-US" w:eastAsia="zh-CN"/>
+        </w:rPr>
+      </w:pPr>
+    </w:p>
+    <w:p>
+      <w:pPr>
+        <w:spacing w:line="240" w:lineRule="auto"/>
+        <w:rPr>
+          <w:rFonts w:hint="eastAsia" w:ascii="华文中宋" w:hAnsi="华文中宋" w:eastAsia="华文中宋" w:cs="华文中宋"/>
+          <w:b/>
+          <w:bCs/>
+          <w:color w:val="ED7D31" w:themeColor="accent2"/>
+          <w:sz w:val="21"/>
+          <w:szCs w:val="21"/>
+          <w:vertAlign w:val="baseline"/>
+          <w:lang w:val="en-US" w:eastAsia="zh-CN"/>
+          <w14:textFill>
+            <w14:solidFill>
+              <w14:schemeClr w14:val="accent2"/>
+            </w14:solidFill>
+          </w14:textFill>
+        </w:rPr>
+      </w:pPr>
+    </w:p>
+    <w:p>
+      <w:pPr>
+        <w:pStyle w:val="4"/>
+        <w:bidi w:val="0"/>
+        <w:rPr>
+          <w:rFonts w:hint="eastAsia"/>
+          <w:lang w:val="en-US" w:eastAsia="zh-CN"/>
+        </w:rPr>
+      </w:pPr>
+      <w:r>
+        <w:rPr>
+          <w:rFonts w:hint="eastAsia"/>
+          <w:lang w:val="en-US" w:eastAsia="zh-CN"/>
+        </w:rPr>
+        <w:t>求解block_solver.h：</w:t>
+      </w:r>
+      <w:bookmarkStart w:id="1" w:name="_GoBack"/>
+      <w:bookmarkEnd w:id="1"/>
+    </w:p>
+    <w:tbl>
+      <w:tblPr>
+        <w:tblStyle w:val="9"/>
+        <w:tblW w:w="0" w:type="auto"/>
+        <w:tblInd w:w="0" w:type="dxa"/>
+        <w:tblBorders>
+          <w:top w:val="single" w:color="auto" w:sz="4" w:space="0"/>
+          <w:left w:val="single" w:color="auto" w:sz="4" w:space="0"/>
+          <w:bottom w:val="single" w:color="auto" w:sz="4" w:space="0"/>
+          <w:right w:val="single" w:color="auto" w:sz="4" w:space="0"/>
+          <w:insideH w:val="single" w:color="auto" w:sz="4" w:space="0"/>
+          <w:insideV w:val="single" w:color="auto" w:sz="4" w:space="0"/>
+        </w:tblBorders>
+        <w:tblLayout w:type="autofit"/>
+        <w:tblCellMar>
+          <w:top w:w="0" w:type="dxa"/>
+          <w:left w:w="108" w:type="dxa"/>
+          <w:bottom w:w="0" w:type="dxa"/>
+          <w:right w:w="108" w:type="dxa"/>
+        </w:tblCellMar>
+      </w:tblPr>
+      <w:tblGrid>
+        <w:gridCol w:w="4458"/>
+        <w:gridCol w:w="1268"/>
+      </w:tblGrid>
+      <w:tr>
+        <w:tblPrEx>
+          <w:tblBorders>
+            <w:top w:val="single" w:color="auto" w:sz="4" w:space="0"/>
+            <w:left w:val="single" w:color="auto" w:sz="4" w:space="0"/>
+            <w:bottom w:val="single" w:color="auto" w:sz="4" w:space="0"/>
+            <w:right w:val="single" w:color="auto" w:sz="4" w:space="0"/>
+            <w:insideH w:val="single" w:color="auto" w:sz="4" w:space="0"/>
+            <w:insideV w:val="single" w:color="auto" w:sz="4" w:space="0"/>
+          </w:tblBorders>
+          <w:tblCellMar>
+            <w:top w:w="0" w:type="dxa"/>
+            <w:left w:w="108" w:type="dxa"/>
+            <w:bottom w:w="0" w:type="dxa"/>
+            <w:right w:w="108" w:type="dxa"/>
+          </w:tblCellMar>
+        </w:tblPrEx>
+        <w:trPr>
+          <w:trHeight w:val="204" w:hRule="atLeast"/>
+        </w:trPr>
+        <w:tc>
+          <w:tcPr>
+            <w:tcW w:w="0" w:type="auto"/>
+            <w:vAlign w:val="center"/>
+          </w:tcPr>
+          <w:p>
+            <w:pPr>
+              <w:pStyle w:val="12"/>
+              <w:bidi w:val="0"/>
+              <w:rPr>
+                <w:rFonts w:hint="default"/>
+                <w:lang w:val="en-US" w:eastAsia="zh-CN"/>
+              </w:rPr>
+            </w:pPr>
+            <w:r>
+              <w:rPr>
+                <w:rFonts w:hint="eastAsia"/>
+                <w:lang w:val="en-US" w:eastAsia="zh-CN"/>
+              </w:rPr>
+              <w:t>BlockSolver&lt;BlockSolverX&gt;(linear_solver)</w:t>
+            </w:r>
+          </w:p>
+        </w:tc>
+        <w:tc>
+          <w:tcPr>
+            <w:tcW w:w="0" w:type="auto"/>
+            <w:vAlign w:val="center"/>
+          </w:tcPr>
+          <w:p>
+            <w:pPr>
+              <w:pStyle w:val="12"/>
+              <w:bidi w:val="0"/>
+              <w:jc w:val="both"/>
+              <w:rPr>
+                <w:rFonts w:hint="default" w:ascii="华文中宋" w:hAnsi="华文中宋" w:eastAsia="华文中宋" w:cs="华文中宋"/>
+                <w:b/>
+                <w:bCs/>
+                <w:color w:val="ED7D31" w:themeColor="accent2"/>
+                <w:kern w:val="2"/>
+                <w:sz w:val="21"/>
+                <w:szCs w:val="21"/>
+                <w:lang w:val="en-US" w:eastAsia="zh-CN" w:bidi="ar-SA"/>
+                <w14:textFill>
+                  <w14:solidFill>
+                    <w14:schemeClr w14:val="accent2"/>
+                  </w14:solidFill>
+                </w14:textFill>
+              </w:rPr>
+            </w:pPr>
+            <w:r>
+              <w:rPr>
+                <w:rFonts w:hint="eastAsia" w:cs="华文中宋"/>
+                <w:b/>
+                <w:bCs/>
+                <w:color w:val="EA82E5"/>
+                <w:kern w:val="2"/>
+                <w:sz w:val="21"/>
+                <w:szCs w:val="21"/>
+                <w:lang w:val="en-US" w:eastAsia="zh-CN" w:bidi="ar-SA"/>
+              </w:rPr>
+              <w:t>分块</w:t>
+            </w:r>
+            <w:r>
+              <w:rPr>
+                <w:rFonts w:hint="eastAsia" w:cs="华文中宋"/>
+                <w:b/>
+                <w:bCs/>
+                <w:color w:val="ED7D31" w:themeColor="accent2"/>
+                <w:kern w:val="2"/>
+                <w:sz w:val="21"/>
+                <w:szCs w:val="21"/>
+                <w:lang w:val="en-US" w:eastAsia="zh-CN" w:bidi="ar-SA"/>
+                <w14:textFill>
+                  <w14:solidFill>
+                    <w14:schemeClr w14:val="accent2"/>
+                  </w14:solidFill>
+                </w14:textFill>
+              </w:rPr>
+              <w:t>求解器</w:t>
+            </w:r>
+          </w:p>
+        </w:tc>
+      </w:tr>
+    </w:tbl>
+    <w:p>
+      <w:pPr>
+        <w:spacing w:line="240" w:lineRule="auto"/>
+        <w:rPr>
+          <w:rFonts w:hint="eastAsia" w:ascii="华文中宋" w:hAnsi="华文中宋" w:eastAsia="华文中宋" w:cs="华文中宋"/>
+          <w:b/>
+          <w:bCs/>
+          <w:color w:val="ED7D31" w:themeColor="accent2"/>
+          <w:sz w:val="21"/>
+          <w:szCs w:val="21"/>
+          <w:vertAlign w:val="baseline"/>
+          <w:lang w:val="en-US" w:eastAsia="zh-CN"/>
+          <w14:textFill>
+            <w14:solidFill>
+              <w14:schemeClr w14:val="accent2"/>
+            </w14:solidFill>
+          </w14:textFill>
+        </w:rPr>
+      </w:pPr>
+    </w:p>
+    <w:p>
+      <w:pPr>
+        <w:spacing w:line="240" w:lineRule="auto"/>
+        <w:rPr>
+          <w:rFonts w:hint="eastAsia" w:ascii="华文中宋" w:hAnsi="华文中宋" w:eastAsia="华文中宋" w:cs="华文中宋"/>
+          <w:b/>
+          <w:bCs/>
+          <w:color w:val="ED7D31" w:themeColor="accent2"/>
+          <w:sz w:val="21"/>
+          <w:szCs w:val="21"/>
+          <w:vertAlign w:val="baseline"/>
+          <w:lang w:val="en-US" w:eastAsia="zh-CN"/>
+          <w14:textFill>
+            <w14:solidFill>
+              <w14:schemeClr w14:val="accent2"/>
+            </w14:solidFill>
+          </w14:textFill>
+        </w:rPr>
+      </w:pPr>
+    </w:p>
+    <w:p>
+      <w:pPr>
+        <w:pStyle w:val="4"/>
+        <w:bidi w:val="0"/>
+        <w:rPr>
+          <w:rFonts w:hint="eastAsia"/>
+          <w:lang w:val="en-US" w:eastAsia="zh-CN"/>
+        </w:rPr>
+      </w:pPr>
+      <w:r>
+        <w:rPr>
+          <w:rFonts w:hint="eastAsia"/>
+          <w:lang w:val="en-US" w:eastAsia="zh-CN"/>
+        </w:rPr>
+        <w:t>算法optimization_algorithm_gauss_newton.h</w:t>
+      </w:r>
+    </w:p>
+    <w:tbl>
+      <w:tblPr>
+        <w:tblStyle w:val="9"/>
+        <w:tblW w:w="0" w:type="auto"/>
+        <w:tblInd w:w="0" w:type="dxa"/>
+        <w:tblBorders>
+          <w:top w:val="single" w:color="auto" w:sz="4" w:space="0"/>
+          <w:left w:val="single" w:color="auto" w:sz="4" w:space="0"/>
+          <w:bottom w:val="single" w:color="auto" w:sz="4" w:space="0"/>
+          <w:right w:val="single" w:color="auto" w:sz="4" w:space="0"/>
+          <w:insideH w:val="single" w:color="auto" w:sz="4" w:space="0"/>
+          <w:insideV w:val="single" w:color="auto" w:sz="4" w:space="0"/>
+        </w:tblBorders>
+        <w:tblLayout w:type="autofit"/>
+        <w:tblCellMar>
+          <w:top w:w="0" w:type="dxa"/>
+          <w:left w:w="108" w:type="dxa"/>
+          <w:bottom w:w="0" w:type="dxa"/>
+          <w:right w:w="108" w:type="dxa"/>
+        </w:tblCellMar>
+      </w:tblPr>
+      <w:tblGrid>
+        <w:gridCol w:w="4698"/>
+        <w:gridCol w:w="2108"/>
+      </w:tblGrid>
+      <w:tr>
+        <w:tblPrEx>
+          <w:tblBorders>
+            <w:top w:val="single" w:color="auto" w:sz="4" w:space="0"/>
+            <w:left w:val="single" w:color="auto" w:sz="4" w:space="0"/>
+            <w:bottom w:val="single" w:color="auto" w:sz="4" w:space="0"/>
+            <w:right w:val="single" w:color="auto" w:sz="4" w:space="0"/>
+            <w:insideH w:val="single" w:color="auto" w:sz="4" w:space="0"/>
+            <w:insideV w:val="single" w:color="auto" w:sz="4" w:space="0"/>
+          </w:tblBorders>
+          <w:tblCellMar>
+            <w:top w:w="0" w:type="dxa"/>
+            <w:left w:w="108" w:type="dxa"/>
+            <w:bottom w:w="0" w:type="dxa"/>
+            <w:right w:w="108" w:type="dxa"/>
+          </w:tblCellMar>
+        </w:tblPrEx>
+        <w:trPr>
+          <w:trHeight w:val="204" w:hRule="atLeast"/>
+        </w:trPr>
+        <w:tc>
+          <w:tcPr>
+            <w:tcW w:w="0" w:type="auto"/>
+            <w:vAlign w:val="center"/>
+          </w:tcPr>
+          <w:p>
+            <w:pPr>
+              <w:pStyle w:val="12"/>
+              <w:bidi w:val="0"/>
+              <w:rPr>
+                <w:rFonts w:hint="default"/>
+                <w:lang w:val="en-US" w:eastAsia="zh-CN"/>
+              </w:rPr>
+            </w:pPr>
+            <w:r>
+              <w:rPr>
+                <w:rFonts w:hint="eastAsia"/>
+                <w:lang w:val="en-US" w:eastAsia="zh-CN"/>
+              </w:rPr>
+              <w:t>OptimizationAlgorithmGaussNewton(solver)</w:t>
+            </w:r>
+          </w:p>
+        </w:tc>
+        <w:tc>
+          <w:tcPr>
+            <w:tcW w:w="0" w:type="auto"/>
+            <w:vAlign w:val="center"/>
+          </w:tcPr>
+          <w:p>
+            <w:pPr>
+              <w:pStyle w:val="12"/>
+              <w:bidi w:val="0"/>
+              <w:jc w:val="both"/>
+              <w:rPr>
+                <w:rFonts w:hint="default" w:ascii="华文中宋" w:hAnsi="华文中宋" w:eastAsia="华文中宋" w:cs="华文中宋"/>
+                <w:b/>
+                <w:bCs/>
+                <w:color w:val="ED7D31" w:themeColor="accent2"/>
+                <w:kern w:val="2"/>
+                <w:sz w:val="21"/>
+                <w:szCs w:val="21"/>
+                <w:lang w:val="en-US" w:eastAsia="zh-CN" w:bidi="ar-SA"/>
+                <w14:textFill>
+                  <w14:solidFill>
+                    <w14:schemeClr w14:val="accent2"/>
+                  </w14:solidFill>
+                </w14:textFill>
+              </w:rPr>
+            </w:pPr>
+            <w:r>
+              <w:rPr>
+                <w:rFonts w:hint="eastAsia" w:cs="华文中宋"/>
+                <w:b/>
+                <w:bCs/>
+                <w:color w:val="ED7D31" w:themeColor="accent2"/>
+                <w:kern w:val="2"/>
+                <w:sz w:val="21"/>
+                <w:szCs w:val="21"/>
+                <w:lang w:val="en-US" w:eastAsia="zh-CN" w:bidi="ar-SA"/>
+                <w14:textFill>
+                  <w14:solidFill>
+                    <w14:schemeClr w14:val="accent2"/>
+                  </w14:solidFill>
+                </w14:textFill>
+              </w:rPr>
+              <w:t>高斯牛顿法</w:t>
+            </w:r>
+            <w:r>
+              <w:rPr>
+                <w:rFonts w:hint="eastAsia" w:cs="华文中宋"/>
+                <w:b/>
+                <w:bCs/>
+                <w:color w:val="EA82E5"/>
+                <w:kern w:val="2"/>
+                <w:sz w:val="21"/>
+                <w:szCs w:val="21"/>
+                <w:lang w:val="en-US" w:eastAsia="zh-CN" w:bidi="ar-SA"/>
+              </w:rPr>
+              <w:t>优化算法</w:t>
+            </w:r>
+          </w:p>
+        </w:tc>
+      </w:tr>
+    </w:tbl>
+    <w:p>
+      <w:pPr>
+        <w:spacing w:line="240" w:lineRule="auto"/>
+        <w:rPr>
+          <w:rFonts w:hint="eastAsia" w:ascii="华文中宋" w:hAnsi="华文中宋" w:eastAsia="华文中宋" w:cs="华文中宋"/>
+          <w:b/>
+          <w:bCs/>
+          <w:color w:val="ED7D31" w:themeColor="accent2"/>
+          <w:sz w:val="21"/>
+          <w:szCs w:val="21"/>
+          <w:vertAlign w:val="baseline"/>
+          <w:lang w:val="en-US" w:eastAsia="zh-CN"/>
+          <w14:textFill>
+            <w14:solidFill>
+              <w14:schemeClr w14:val="accent2"/>
+            </w14:solidFill>
+          </w14:textFill>
+        </w:rPr>
+      </w:pPr>
+    </w:p>
+    <w:p>
+      <w:pPr>
+        <w:spacing w:line="240" w:lineRule="auto"/>
+        <w:rPr>
+          <w:rFonts w:hint="eastAsia" w:ascii="华文中宋" w:hAnsi="华文中宋" w:eastAsia="华文中宋" w:cs="华文中宋"/>
+          <w:b/>
+          <w:bCs/>
+          <w:color w:val="ED7D31" w:themeColor="accent2"/>
+          <w:sz w:val="21"/>
+          <w:szCs w:val="21"/>
+          <w:vertAlign w:val="baseline"/>
+          <w:lang w:val="en-US" w:eastAsia="zh-CN"/>
+          <w14:textFill>
+            <w14:solidFill>
+              <w14:schemeClr w14:val="accent2"/>
+            </w14:solidFill>
+          </w14:textFill>
+        </w:rPr>
+      </w:pPr>
+    </w:p>
+    <w:p>
+      <w:pPr>
+        <w:pStyle w:val="4"/>
+        <w:bidi w:val="0"/>
+        <w:rPr>
+          <w:rFonts w:hint="default"/>
+          <w:lang w:val="en-US" w:eastAsia="zh-CN"/>
+        </w:rPr>
+      </w:pPr>
+      <w:r>
+        <w:rPr>
+          <w:rFonts w:hint="eastAsia"/>
+          <w:lang w:val="en-US" w:eastAsia="zh-CN"/>
+        </w:rPr>
+        <w:t>图模型sparse_optimizer.h：</w:t>
+      </w:r>
+    </w:p>
+    <w:tbl>
+      <w:tblPr>
+        <w:tblStyle w:val="9"/>
+        <w:tblW w:w="0" w:type="auto"/>
+        <w:tblInd w:w="0" w:type="dxa"/>
+        <w:tblBorders>
+          <w:top w:val="single" w:color="auto" w:sz="4" w:space="0"/>
+          <w:left w:val="single" w:color="auto" w:sz="4" w:space="0"/>
+          <w:bottom w:val="single" w:color="auto" w:sz="4" w:space="0"/>
+          <w:right w:val="single" w:color="auto" w:sz="4" w:space="0"/>
+          <w:insideH w:val="single" w:color="auto" w:sz="4" w:space="0"/>
+          <w:insideV w:val="single" w:color="auto" w:sz="4" w:space="0"/>
+        </w:tblBorders>
+        <w:tblLayout w:type="autofit"/>
+        <w:tblCellMar>
+          <w:top w:w="0" w:type="dxa"/>
+          <w:left w:w="108" w:type="dxa"/>
+          <w:bottom w:w="0" w:type="dxa"/>
+          <w:right w:w="108" w:type="dxa"/>
+        </w:tblCellMar>
+      </w:tblPr>
+      <w:tblGrid>
+        <w:gridCol w:w="637"/>
+        <w:gridCol w:w="3033"/>
+        <w:gridCol w:w="1268"/>
+      </w:tblGrid>
+      <w:tr>
+        <w:tblPrEx>
+          <w:tblBorders>
+            <w:top w:val="single" w:color="auto" w:sz="4" w:space="0"/>
+            <w:left w:val="single" w:color="auto" w:sz="4" w:space="0"/>
+            <w:bottom w:val="single" w:color="auto" w:sz="4" w:space="0"/>
+            <w:right w:val="single" w:color="auto" w:sz="4" w:space="0"/>
+            <w:insideH w:val="single" w:color="auto" w:sz="4" w:space="0"/>
+            <w:insideV w:val="single" w:color="auto" w:sz="4" w:space="0"/>
+          </w:tblBorders>
+          <w:tblCellMar>
+            <w:top w:w="0" w:type="dxa"/>
+            <w:left w:w="108" w:type="dxa"/>
+            <w:bottom w:w="0" w:type="dxa"/>
+            <w:right w:w="108" w:type="dxa"/>
+          </w:tblCellMar>
+        </w:tblPrEx>
+        <w:trPr>
+          <w:trHeight w:val="204" w:hRule="atLeast"/>
+        </w:trPr>
+        <w:tc>
+          <w:tcPr>
+            <w:tcW w:w="0" w:type="auto"/>
+            <w:gridSpan w:val="2"/>
+            <w:vAlign w:val="center"/>
+          </w:tcPr>
+          <w:p>
+            <w:pPr>
+              <w:pStyle w:val="12"/>
+              <w:bidi w:val="0"/>
+              <w:rPr>
+                <w:rFonts w:hint="default"/>
+                <w:lang w:val="en-US" w:eastAsia="zh-CN"/>
+              </w:rPr>
+            </w:pPr>
+            <w:r>
+              <w:rPr>
+                <w:rFonts w:hint="eastAsia"/>
+                <w:lang w:val="en-US" w:eastAsia="zh-CN"/>
+              </w:rPr>
+              <w:t>SparseOptimizer</w:t>
+            </w:r>
+          </w:p>
+        </w:tc>
+        <w:tc>
+          <w:tcPr>
+            <w:tcW w:w="0" w:type="auto"/>
+            <w:vAlign w:val="center"/>
+          </w:tcPr>
+          <w:p>
+            <w:pPr>
+              <w:pStyle w:val="12"/>
+              <w:bidi w:val="0"/>
+              <w:jc w:val="both"/>
+              <w:rPr>
+                <w:rFonts w:hint="default" w:ascii="华文中宋" w:hAnsi="华文中宋" w:eastAsia="华文中宋" w:cs="华文中宋"/>
+                <w:b/>
+                <w:bCs/>
+                <w:color w:val="ED7D31" w:themeColor="accent2"/>
+                <w:kern w:val="2"/>
+                <w:sz w:val="21"/>
+                <w:szCs w:val="21"/>
+                <w:lang w:val="en-US" w:eastAsia="zh-CN" w:bidi="ar-SA"/>
+                <w14:textFill>
+                  <w14:solidFill>
+                    <w14:schemeClr w14:val="accent2"/>
+                  </w14:solidFill>
+                </w14:textFill>
+              </w:rPr>
+            </w:pPr>
+            <w:r>
+              <w:rPr>
+                <w:rFonts w:hint="eastAsia" w:cs="华文中宋"/>
+                <w:b/>
+                <w:bCs/>
+                <w:color w:val="EA82E5"/>
+                <w:kern w:val="2"/>
+                <w:sz w:val="21"/>
+                <w:szCs w:val="21"/>
+                <w:lang w:val="en-US" w:eastAsia="zh-CN" w:bidi="ar-SA"/>
+              </w:rPr>
+              <w:t>稀疏图</w:t>
+            </w:r>
+          </w:p>
+        </w:tc>
+      </w:tr>
+      <w:tr>
+        <w:tblPrEx>
+          <w:tblBorders>
+            <w:top w:val="single" w:color="auto" w:sz="4" w:space="0"/>
+            <w:left w:val="single" w:color="auto" w:sz="4" w:space="0"/>
+            <w:bottom w:val="single" w:color="auto" w:sz="4" w:space="0"/>
+            <w:right w:val="single" w:color="auto" w:sz="4" w:space="0"/>
+            <w:insideH w:val="single" w:color="auto" w:sz="4" w:space="0"/>
+            <w:insideV w:val="single" w:color="auto" w:sz="4" w:space="0"/>
+          </w:tblBorders>
+          <w:tblCellMar>
+            <w:top w:w="0" w:type="dxa"/>
+            <w:left w:w="108" w:type="dxa"/>
+            <w:bottom w:w="0" w:type="dxa"/>
+            <w:right w:w="108" w:type="dxa"/>
+          </w:tblCellMar>
+        </w:tblPrEx>
+        <w:trPr>
+          <w:trHeight w:val="204" w:hRule="atLeast"/>
+        </w:trPr>
+        <w:tc>
+          <w:tcPr>
+            <w:tcW w:w="0" w:type="auto"/>
+            <w:vMerge w:val="restart"/>
+            <w:vAlign w:val="center"/>
+          </w:tcPr>
+          <w:p>
+            <w:pPr>
+              <w:bidi w:val="0"/>
+              <w:rPr>
+                <w:rFonts w:hint="default"/>
+                <w:lang w:val="en-US" w:eastAsia="zh-CN"/>
+              </w:rPr>
+            </w:pPr>
+            <w:r>
+              <w:rPr>
+                <w:rFonts w:hint="eastAsia"/>
+                <w:lang w:val="en-US" w:eastAsia="zh-CN"/>
+              </w:rPr>
+              <w:t>设置</w:t>
+            </w:r>
+          </w:p>
+        </w:tc>
+        <w:tc>
+          <w:tcPr>
+            <w:tcW w:w="0" w:type="auto"/>
+            <w:vAlign w:val="center"/>
+          </w:tcPr>
+          <w:p>
+            <w:pPr>
+              <w:pStyle w:val="12"/>
+              <w:bidi w:val="0"/>
+              <w:rPr>
+                <w:rFonts w:hint="default"/>
+                <w:lang w:val="en-US" w:eastAsia="zh-CN"/>
+              </w:rPr>
+            </w:pPr>
+            <w:r>
+              <w:rPr>
+                <w:rFonts w:hint="eastAsia"/>
+                <w:lang w:val="en-US" w:eastAsia="zh-CN"/>
+              </w:rPr>
+              <w:t>setAlgorithm(algo)</w:t>
+            </w:r>
+          </w:p>
+        </w:tc>
+        <w:tc>
+          <w:tcPr>
+            <w:tcW w:w="0" w:type="auto"/>
+            <w:vAlign w:val="center"/>
+          </w:tcPr>
+          <w:p>
+            <w:pPr>
+              <w:pStyle w:val="12"/>
+              <w:bidi w:val="0"/>
+              <w:jc w:val="both"/>
+              <w:rPr>
+                <w:rFonts w:hint="default" w:cs="华文中宋"/>
+                <w:b/>
+                <w:bCs/>
+                <w:color w:val="EA82E5"/>
+                <w:kern w:val="2"/>
+                <w:sz w:val="21"/>
+                <w:szCs w:val="21"/>
+                <w:lang w:val="en-US" w:eastAsia="zh-CN" w:bidi="ar-SA"/>
+              </w:rPr>
+            </w:pPr>
+            <w:r>
+              <w:rPr>
+                <w:rFonts w:hint="eastAsia" w:cs="华文中宋"/>
+                <w:b/>
+                <w:bCs/>
+                <w:color w:val="ED7D31" w:themeColor="accent2"/>
+                <w:kern w:val="2"/>
+                <w:sz w:val="21"/>
+                <w:szCs w:val="21"/>
+                <w:lang w:val="en-US" w:eastAsia="zh-CN" w:bidi="ar-SA"/>
+                <w14:textFill>
+                  <w14:solidFill>
+                    <w14:schemeClr w14:val="accent2"/>
+                  </w14:solidFill>
+                </w14:textFill>
+              </w:rPr>
+              <w:t>优化</w:t>
+            </w:r>
+            <w:r>
+              <w:rPr>
+                <w:rFonts w:hint="eastAsia" w:cs="华文中宋"/>
+                <w:b/>
+                <w:bCs/>
+                <w:color w:val="EA82E5"/>
+                <w:kern w:val="2"/>
+                <w:sz w:val="21"/>
+                <w:szCs w:val="21"/>
+                <w:lang w:val="en-US" w:eastAsia="zh-CN" w:bidi="ar-SA"/>
+              </w:rPr>
+              <w:t>算法</w:t>
+            </w:r>
+          </w:p>
+        </w:tc>
+      </w:tr>
+      <w:tr>
+        <w:tblPrEx>
+          <w:tblBorders>
+            <w:top w:val="single" w:color="auto" w:sz="4" w:space="0"/>
+            <w:left w:val="single" w:color="auto" w:sz="4" w:space="0"/>
+            <w:bottom w:val="single" w:color="auto" w:sz="4" w:space="0"/>
+            <w:right w:val="single" w:color="auto" w:sz="4" w:space="0"/>
+            <w:insideH w:val="single" w:color="auto" w:sz="4" w:space="0"/>
+            <w:insideV w:val="single" w:color="auto" w:sz="4" w:space="0"/>
+          </w:tblBorders>
+          <w:tblCellMar>
+            <w:top w:w="0" w:type="dxa"/>
+            <w:left w:w="108" w:type="dxa"/>
+            <w:bottom w:w="0" w:type="dxa"/>
+            <w:right w:w="108" w:type="dxa"/>
+          </w:tblCellMar>
+        </w:tblPrEx>
+        <w:trPr>
+          <w:trHeight w:val="204" w:hRule="atLeast"/>
+        </w:trPr>
+        <w:tc>
+          <w:tcPr>
+            <w:tcW w:w="0" w:type="auto"/>
+            <w:vMerge w:val="continue"/>
+            <w:tcBorders/>
+            <w:vAlign w:val="center"/>
+          </w:tcPr>
+          <w:p>
+            <w:pPr>
+              <w:bidi w:val="0"/>
+              <w:rPr>
+                <w:rFonts w:hint="eastAsia"/>
+                <w:lang w:val="en-US" w:eastAsia="zh-CN"/>
+              </w:rPr>
+            </w:pPr>
+          </w:p>
+        </w:tc>
+        <w:tc>
+          <w:tcPr>
+            <w:tcW w:w="0" w:type="auto"/>
+            <w:vAlign w:val="center"/>
+          </w:tcPr>
+          <w:p>
+            <w:pPr>
+              <w:pStyle w:val="12"/>
+              <w:bidi w:val="0"/>
+              <w:rPr>
+                <w:rFonts w:hint="default"/>
+                <w:lang w:val="en-US" w:eastAsia="zh-CN"/>
+              </w:rPr>
+            </w:pPr>
+            <w:r>
+              <w:rPr>
+                <w:rFonts w:hint="eastAsia"/>
+                <w:lang w:val="en-US" w:eastAsia="zh-CN"/>
+              </w:rPr>
+              <w:t>setVerbose(bool)</w:t>
+            </w:r>
+          </w:p>
+        </w:tc>
+        <w:tc>
+          <w:tcPr>
+            <w:tcW w:w="0" w:type="auto"/>
+            <w:vAlign w:val="center"/>
+          </w:tcPr>
+          <w:p>
+            <w:pPr>
+              <w:pStyle w:val="12"/>
+              <w:bidi w:val="0"/>
+              <w:jc w:val="both"/>
+              <w:rPr>
+                <w:rFonts w:hint="default" w:cs="华文中宋"/>
+                <w:b/>
+                <w:bCs/>
+                <w:color w:val="EA82E5"/>
+                <w:kern w:val="2"/>
+                <w:sz w:val="21"/>
+                <w:szCs w:val="21"/>
+                <w:lang w:val="en-US" w:eastAsia="zh-CN" w:bidi="ar-SA"/>
+              </w:rPr>
+            </w:pPr>
+            <w:r>
+              <w:rPr>
+                <w:rFonts w:hint="eastAsia" w:cs="华文中宋"/>
+                <w:b/>
+                <w:bCs/>
+                <w:color w:val="EA82E5"/>
+                <w:kern w:val="2"/>
+                <w:sz w:val="21"/>
+                <w:szCs w:val="21"/>
+                <w:lang w:val="en-US" w:eastAsia="zh-CN" w:bidi="ar-SA"/>
+              </w:rPr>
+              <w:t>输出信息</w:t>
+            </w:r>
+          </w:p>
+        </w:tc>
+      </w:tr>
+      <w:tr>
+        <w:tblPrEx>
+          <w:tblBorders>
+            <w:top w:val="single" w:color="auto" w:sz="4" w:space="0"/>
+            <w:left w:val="single" w:color="auto" w:sz="4" w:space="0"/>
+            <w:bottom w:val="single" w:color="auto" w:sz="4" w:space="0"/>
+            <w:right w:val="single" w:color="auto" w:sz="4" w:space="0"/>
+            <w:insideH w:val="single" w:color="auto" w:sz="4" w:space="0"/>
+            <w:insideV w:val="single" w:color="auto" w:sz="4" w:space="0"/>
+          </w:tblBorders>
+          <w:tblCellMar>
+            <w:top w:w="0" w:type="dxa"/>
+            <w:left w:w="108" w:type="dxa"/>
+            <w:bottom w:w="0" w:type="dxa"/>
+            <w:right w:w="108" w:type="dxa"/>
+          </w:tblCellMar>
+        </w:tblPrEx>
+        <w:trPr>
+          <w:trHeight w:val="204" w:hRule="atLeast"/>
+        </w:trPr>
+        <w:tc>
+          <w:tcPr>
+            <w:tcW w:w="0" w:type="auto"/>
+            <w:vMerge w:val="continue"/>
+            <w:tcBorders/>
+            <w:vAlign w:val="center"/>
+          </w:tcPr>
+          <w:p>
+            <w:pPr>
+              <w:bidi w:val="0"/>
+              <w:rPr>
+                <w:rFonts w:hint="eastAsia"/>
+                <w:lang w:val="en-US" w:eastAsia="zh-CN"/>
+              </w:rPr>
+            </w:pPr>
+          </w:p>
+        </w:tc>
+        <w:tc>
+          <w:tcPr>
+            <w:tcW w:w="0" w:type="auto"/>
+            <w:vAlign w:val="center"/>
+          </w:tcPr>
+          <w:p>
+            <w:pPr>
+              <w:pStyle w:val="12"/>
+              <w:bidi w:val="0"/>
+              <w:rPr>
+                <w:rFonts w:hint="default"/>
+                <w:lang w:val="en-US" w:eastAsia="zh-CN"/>
+              </w:rPr>
+            </w:pPr>
+            <w:r>
+              <w:rPr>
+                <w:rFonts w:hint="eastAsia"/>
+                <w:lang w:val="en-US" w:eastAsia="zh-CN"/>
+              </w:rPr>
+              <w:t>addVertex(vex)</w:t>
+            </w:r>
+          </w:p>
+        </w:tc>
+        <w:tc>
+          <w:tcPr>
+            <w:tcW w:w="0" w:type="auto"/>
+            <w:vAlign w:val="center"/>
+          </w:tcPr>
+          <w:p>
+            <w:pPr>
+              <w:pStyle w:val="12"/>
+              <w:bidi w:val="0"/>
+              <w:jc w:val="both"/>
+              <w:rPr>
+                <w:rFonts w:hint="default" w:cs="华文中宋"/>
+                <w:b/>
+                <w:bCs/>
+                <w:color w:val="EA82E5"/>
+                <w:kern w:val="2"/>
+                <w:sz w:val="21"/>
+                <w:szCs w:val="21"/>
+                <w:lang w:val="en-US" w:eastAsia="zh-CN" w:bidi="ar-SA"/>
+              </w:rPr>
+            </w:pPr>
+            <w:r>
+              <w:rPr>
+                <w:rFonts w:hint="eastAsia" w:cs="华文中宋"/>
+                <w:b/>
+                <w:bCs/>
+                <w:color w:val="ED7D31" w:themeColor="accent2"/>
+                <w:kern w:val="2"/>
+                <w:sz w:val="21"/>
+                <w:szCs w:val="21"/>
+                <w:lang w:val="en-US" w:eastAsia="zh-CN" w:bidi="ar-SA"/>
+                <w14:textFill>
+                  <w14:solidFill>
+                    <w14:schemeClr w14:val="accent2"/>
+                  </w14:solidFill>
+                </w14:textFill>
+              </w:rPr>
+              <w:t>添加</w:t>
+            </w:r>
+            <w:r>
+              <w:rPr>
+                <w:rFonts w:hint="eastAsia" w:cs="华文中宋"/>
+                <w:b/>
+                <w:bCs/>
+                <w:color w:val="EA82E5"/>
+                <w:kern w:val="2"/>
+                <w:sz w:val="21"/>
+                <w:szCs w:val="21"/>
+                <w:lang w:val="en-US" w:eastAsia="zh-CN" w:bidi="ar-SA"/>
+              </w:rPr>
+              <w:t>顶点</w:t>
+            </w:r>
+          </w:p>
+        </w:tc>
+      </w:tr>
+      <w:tr>
+        <w:tblPrEx>
+          <w:tblBorders>
+            <w:top w:val="single" w:color="auto" w:sz="4" w:space="0"/>
+            <w:left w:val="single" w:color="auto" w:sz="4" w:space="0"/>
+            <w:bottom w:val="single" w:color="auto" w:sz="4" w:space="0"/>
+            <w:right w:val="single" w:color="auto" w:sz="4" w:space="0"/>
+            <w:insideH w:val="single" w:color="auto" w:sz="4" w:space="0"/>
+            <w:insideV w:val="single" w:color="auto" w:sz="4" w:space="0"/>
+          </w:tblBorders>
+          <w:tblCellMar>
+            <w:top w:w="0" w:type="dxa"/>
+            <w:left w:w="108" w:type="dxa"/>
+            <w:bottom w:w="0" w:type="dxa"/>
+            <w:right w:w="108" w:type="dxa"/>
+          </w:tblCellMar>
+        </w:tblPrEx>
+        <w:trPr>
+          <w:trHeight w:val="204" w:hRule="atLeast"/>
+        </w:trPr>
+        <w:tc>
+          <w:tcPr>
+            <w:tcW w:w="0" w:type="auto"/>
+            <w:vMerge w:val="continue"/>
+            <w:tcBorders/>
+            <w:vAlign w:val="center"/>
+          </w:tcPr>
+          <w:p>
+            <w:pPr>
+              <w:bidi w:val="0"/>
+              <w:rPr>
+                <w:rFonts w:hint="eastAsia"/>
+                <w:lang w:val="en-US" w:eastAsia="zh-CN"/>
+              </w:rPr>
+            </w:pPr>
+          </w:p>
+        </w:tc>
+        <w:tc>
+          <w:tcPr>
+            <w:tcW w:w="0" w:type="auto"/>
+            <w:vAlign w:val="center"/>
+          </w:tcPr>
+          <w:p>
+            <w:pPr>
+              <w:pStyle w:val="12"/>
+              <w:bidi w:val="0"/>
+              <w:rPr>
+                <w:rFonts w:hint="default"/>
+                <w:lang w:val="en-US" w:eastAsia="zh-CN"/>
+              </w:rPr>
+            </w:pPr>
+            <w:r>
+              <w:rPr>
+                <w:rFonts w:hint="eastAsia"/>
+                <w:lang w:val="en-US" w:eastAsia="zh-CN"/>
+              </w:rPr>
+              <w:t>addEdge(edge)</w:t>
+            </w:r>
+          </w:p>
+        </w:tc>
+        <w:tc>
+          <w:tcPr>
+            <w:tcW w:w="0" w:type="auto"/>
+            <w:vAlign w:val="center"/>
+          </w:tcPr>
+          <w:p>
+            <w:pPr>
+              <w:pStyle w:val="12"/>
+              <w:bidi w:val="0"/>
+              <w:jc w:val="both"/>
+              <w:rPr>
+                <w:rFonts w:hint="default" w:cs="华文中宋"/>
+                <w:b/>
+                <w:bCs/>
+                <w:color w:val="ED7D31" w:themeColor="accent2"/>
+                <w:kern w:val="2"/>
+                <w:sz w:val="21"/>
+                <w:szCs w:val="21"/>
+                <w:lang w:val="en-US" w:eastAsia="zh-CN" w:bidi="ar-SA"/>
+                <w14:textFill>
+                  <w14:solidFill>
+                    <w14:schemeClr w14:val="accent2"/>
+                  </w14:solidFill>
+                </w14:textFill>
+              </w:rPr>
+            </w:pPr>
+            <w:r>
+              <w:rPr>
+                <w:rFonts w:hint="eastAsia" w:cs="华文中宋"/>
+                <w:b/>
+                <w:bCs/>
+                <w:color w:val="ED7D31" w:themeColor="accent2"/>
+                <w:kern w:val="2"/>
+                <w:sz w:val="21"/>
+                <w:szCs w:val="21"/>
+                <w:lang w:val="en-US" w:eastAsia="zh-CN" w:bidi="ar-SA"/>
+                <w14:textFill>
+                  <w14:solidFill>
+                    <w14:schemeClr w14:val="accent2"/>
+                  </w14:solidFill>
+                </w14:textFill>
+              </w:rPr>
+              <w:t>添加</w:t>
+            </w:r>
+            <w:r>
+              <w:rPr>
+                <w:rFonts w:hint="eastAsia" w:cs="华文中宋"/>
+                <w:b/>
+                <w:bCs/>
+                <w:color w:val="EA82E5"/>
+                <w:kern w:val="2"/>
+                <w:sz w:val="21"/>
+                <w:szCs w:val="21"/>
+                <w:lang w:val="en-US" w:eastAsia="zh-CN" w:bidi="ar-SA"/>
+              </w:rPr>
+              <w:t>边</w:t>
+            </w:r>
+          </w:p>
+        </w:tc>
+      </w:tr>
+      <w:tr>
+        <w:tblPrEx>
+          <w:tblBorders>
+            <w:top w:val="single" w:color="auto" w:sz="4" w:space="0"/>
+            <w:left w:val="single" w:color="auto" w:sz="4" w:space="0"/>
+            <w:bottom w:val="single" w:color="auto" w:sz="4" w:space="0"/>
+            <w:right w:val="single" w:color="auto" w:sz="4" w:space="0"/>
+            <w:insideH w:val="single" w:color="auto" w:sz="4" w:space="0"/>
+            <w:insideV w:val="single" w:color="auto" w:sz="4" w:space="0"/>
+          </w:tblBorders>
+          <w:tblCellMar>
+            <w:top w:w="0" w:type="dxa"/>
+            <w:left w:w="108" w:type="dxa"/>
+            <w:bottom w:w="0" w:type="dxa"/>
+            <w:right w:w="108" w:type="dxa"/>
+          </w:tblCellMar>
+        </w:tblPrEx>
+        <w:trPr>
+          <w:trHeight w:val="204" w:hRule="atLeast"/>
+        </w:trPr>
+        <w:tc>
+          <w:tcPr>
+            <w:tcW w:w="0" w:type="auto"/>
+            <w:vMerge w:val="restart"/>
+            <w:tcBorders/>
+            <w:vAlign w:val="center"/>
+          </w:tcPr>
+          <w:p>
+            <w:pPr>
+              <w:bidi w:val="0"/>
+              <w:rPr>
+                <w:rFonts w:hint="default"/>
+                <w:lang w:val="en-US" w:eastAsia="zh-CN"/>
+              </w:rPr>
+            </w:pPr>
+            <w:r>
+              <w:rPr>
+                <w:rFonts w:hint="eastAsia"/>
+                <w:lang w:val="en-US" w:eastAsia="zh-CN"/>
+              </w:rPr>
+              <w:t>启动</w:t>
+            </w:r>
+          </w:p>
+        </w:tc>
+        <w:tc>
+          <w:tcPr>
+            <w:tcW w:w="0" w:type="auto"/>
+            <w:vAlign w:val="center"/>
+          </w:tcPr>
+          <w:p>
+            <w:pPr>
+              <w:pStyle w:val="12"/>
+              <w:bidi w:val="0"/>
+              <w:rPr>
+                <w:rFonts w:hint="default"/>
+                <w:lang w:val="en-US" w:eastAsia="zh-CN"/>
+              </w:rPr>
+            </w:pPr>
+            <w:r>
+              <w:rPr>
+                <w:rFonts w:hint="eastAsia" w:cs="华文中宋"/>
+                <w:b/>
+                <w:bCs/>
+                <w:color w:val="ED7D31" w:themeColor="accent2"/>
+                <w:kern w:val="2"/>
+                <w:sz w:val="21"/>
+                <w:szCs w:val="21"/>
+                <w:lang w:val="en-US" w:eastAsia="zh-CN" w:bidi="ar-SA"/>
+                <w14:textFill>
+                  <w14:solidFill>
+                    <w14:schemeClr w14:val="accent2"/>
+                  </w14:solidFill>
+                </w14:textFill>
+              </w:rPr>
+              <w:t xml:space="preserve">bool </w:t>
+            </w:r>
+            <w:r>
+              <w:rPr>
+                <w:rFonts w:hint="eastAsia"/>
+                <w:lang w:val="en-US" w:eastAsia="zh-CN"/>
+              </w:rPr>
+              <w:t>initializeOptimization()</w:t>
+            </w:r>
+          </w:p>
+        </w:tc>
+        <w:tc>
+          <w:tcPr>
+            <w:tcW w:w="0" w:type="auto"/>
+            <w:vAlign w:val="center"/>
+          </w:tcPr>
+          <w:p>
+            <w:pPr>
+              <w:pStyle w:val="12"/>
+              <w:bidi w:val="0"/>
+              <w:jc w:val="both"/>
+              <w:rPr>
+                <w:rFonts w:hint="default" w:cs="华文中宋"/>
+                <w:b/>
+                <w:bCs/>
+                <w:color w:val="ED7D31" w:themeColor="accent2"/>
+                <w:kern w:val="2"/>
+                <w:sz w:val="21"/>
+                <w:szCs w:val="21"/>
+                <w:lang w:val="en-US" w:eastAsia="zh-CN" w:bidi="ar-SA"/>
+                <w14:textFill>
+                  <w14:solidFill>
+                    <w14:schemeClr w14:val="accent2"/>
+                  </w14:solidFill>
+                </w14:textFill>
+              </w:rPr>
+            </w:pPr>
+            <w:r>
+              <w:rPr>
+                <w:rFonts w:hint="eastAsia" w:cs="华文中宋"/>
+                <w:b/>
+                <w:bCs/>
+                <w:color w:val="ED7D31" w:themeColor="accent2"/>
+                <w:kern w:val="2"/>
+                <w:sz w:val="21"/>
+                <w:szCs w:val="21"/>
+                <w:lang w:val="en-US" w:eastAsia="zh-CN" w:bidi="ar-SA"/>
+                <w14:textFill>
+                  <w14:solidFill>
+                    <w14:schemeClr w14:val="accent2"/>
+                  </w14:solidFill>
+                </w14:textFill>
+              </w:rPr>
+              <w:t>初始化</w:t>
+            </w:r>
+            <w:r>
+              <w:rPr>
+                <w:rFonts w:hint="eastAsia" w:cs="华文中宋"/>
+                <w:b/>
+                <w:bCs/>
+                <w:color w:val="EA82E5"/>
+                <w:kern w:val="2"/>
+                <w:sz w:val="21"/>
+                <w:szCs w:val="21"/>
+                <w:lang w:val="en-US" w:eastAsia="zh-CN" w:bidi="ar-SA"/>
+              </w:rPr>
+              <w:t>模型</w:t>
+            </w:r>
+          </w:p>
+        </w:tc>
+      </w:tr>
+      <w:tr>
+        <w:tblPrEx>
+          <w:tblBorders>
+            <w:top w:val="single" w:color="auto" w:sz="4" w:space="0"/>
+            <w:left w:val="single" w:color="auto" w:sz="4" w:space="0"/>
+            <w:bottom w:val="single" w:color="auto" w:sz="4" w:space="0"/>
+            <w:right w:val="single" w:color="auto" w:sz="4" w:space="0"/>
+            <w:insideH w:val="single" w:color="auto" w:sz="4" w:space="0"/>
+            <w:insideV w:val="single" w:color="auto" w:sz="4" w:space="0"/>
+          </w:tblBorders>
+          <w:tblCellMar>
+            <w:top w:w="0" w:type="dxa"/>
+            <w:left w:w="108" w:type="dxa"/>
+            <w:bottom w:w="0" w:type="dxa"/>
+            <w:right w:w="108" w:type="dxa"/>
+          </w:tblCellMar>
+        </w:tblPrEx>
+        <w:trPr>
+          <w:trHeight w:val="204" w:hRule="atLeast"/>
+        </w:trPr>
+        <w:tc>
+          <w:tcPr>
+            <w:tcW w:w="0" w:type="auto"/>
+            <w:vMerge w:val="continue"/>
+            <w:tcBorders/>
+            <w:vAlign w:val="center"/>
+          </w:tcPr>
+          <w:p>
+            <w:pPr>
+              <w:bidi w:val="0"/>
+              <w:rPr>
+                <w:rFonts w:hint="eastAsia"/>
+                <w:lang w:val="en-US" w:eastAsia="zh-CN"/>
+              </w:rPr>
+            </w:pPr>
+          </w:p>
+        </w:tc>
+        <w:tc>
+          <w:tcPr>
+            <w:tcW w:w="0" w:type="auto"/>
+            <w:vAlign w:val="center"/>
+          </w:tcPr>
+          <w:p>
+            <w:pPr>
+              <w:pStyle w:val="12"/>
+              <w:bidi w:val="0"/>
+              <w:rPr>
+                <w:rFonts w:hint="default" w:cs="华文中宋"/>
+                <w:b/>
+                <w:bCs/>
+                <w:color w:val="ED7D31" w:themeColor="accent2"/>
+                <w:kern w:val="2"/>
+                <w:sz w:val="21"/>
+                <w:szCs w:val="21"/>
+                <w:lang w:val="en-US" w:eastAsia="zh-CN" w:bidi="ar-SA"/>
+                <w14:textFill>
+                  <w14:solidFill>
+                    <w14:schemeClr w14:val="accent2"/>
+                  </w14:solidFill>
+                </w14:textFill>
+              </w:rPr>
+            </w:pPr>
+            <w:r>
+              <w:rPr>
+                <w:rFonts w:hint="eastAsia" w:cs="华文中宋"/>
+                <w:b/>
+                <w:bCs/>
+                <w:color w:val="ED7D31" w:themeColor="accent2"/>
+                <w:kern w:val="2"/>
+                <w:sz w:val="21"/>
+                <w:szCs w:val="21"/>
+                <w:lang w:val="en-US" w:eastAsia="zh-CN" w:bidi="ar-SA"/>
+                <w14:textFill>
+                  <w14:solidFill>
+                    <w14:schemeClr w14:val="accent2"/>
+                  </w14:solidFill>
+                </w14:textFill>
+              </w:rPr>
+              <w:t xml:space="preserve">int </w:t>
+            </w:r>
+            <w:r>
+              <w:rPr>
+                <w:rFonts w:hint="eastAsia"/>
+                <w:lang w:val="en-US" w:eastAsia="zh-CN"/>
+              </w:rPr>
+              <w:t>optimize(iter)</w:t>
+            </w:r>
+          </w:p>
+        </w:tc>
+        <w:tc>
+          <w:tcPr>
+            <w:tcW w:w="0" w:type="auto"/>
+            <w:vAlign w:val="center"/>
+          </w:tcPr>
+          <w:p>
+            <w:pPr>
+              <w:pStyle w:val="12"/>
+              <w:bidi w:val="0"/>
+              <w:jc w:val="both"/>
+              <w:rPr>
+                <w:rFonts w:hint="default" w:cs="华文中宋"/>
+                <w:b/>
+                <w:bCs/>
+                <w:color w:val="ED7D31" w:themeColor="accent2"/>
+                <w:kern w:val="2"/>
+                <w:sz w:val="21"/>
+                <w:szCs w:val="21"/>
+                <w:lang w:val="en-US" w:eastAsia="zh-CN" w:bidi="ar-SA"/>
+                <w14:textFill>
+                  <w14:solidFill>
+                    <w14:schemeClr w14:val="accent2"/>
+                  </w14:solidFill>
+                </w14:textFill>
+              </w:rPr>
+            </w:pPr>
+            <w:r>
+              <w:rPr>
+                <w:rFonts w:hint="eastAsia" w:cs="华文中宋"/>
+                <w:b/>
+                <w:bCs/>
+                <w:color w:val="ED7D31" w:themeColor="accent2"/>
+                <w:kern w:val="2"/>
+                <w:sz w:val="21"/>
+                <w:szCs w:val="21"/>
+                <w:lang w:val="en-US" w:eastAsia="zh-CN" w:bidi="ar-SA"/>
+                <w14:textFill>
+                  <w14:solidFill>
+                    <w14:schemeClr w14:val="accent2"/>
+                  </w14:solidFill>
+                </w14:textFill>
+              </w:rPr>
+              <w:t>启动</w:t>
+            </w:r>
+            <w:r>
+              <w:rPr>
+                <w:rFonts w:hint="eastAsia" w:cs="华文中宋"/>
+                <w:b/>
+                <w:bCs/>
+                <w:color w:val="EA82E5"/>
+                <w:kern w:val="2"/>
+                <w:sz w:val="21"/>
+                <w:szCs w:val="21"/>
+                <w:lang w:val="en-US" w:eastAsia="zh-CN" w:bidi="ar-SA"/>
+              </w:rPr>
+              <w:t>优化</w:t>
+            </w:r>
+          </w:p>
+        </w:tc>
+      </w:tr>
+    </w:tbl>
+    <w:p>
+      <w:pPr>
+        <w:spacing w:line="240" w:lineRule="auto"/>
+        <w:rPr>
+          <w:rFonts w:hint="eastAsia" w:ascii="华文中宋" w:hAnsi="华文中宋" w:eastAsia="华文中宋" w:cs="华文中宋"/>
+          <w:b/>
+          <w:bCs/>
+          <w:color w:val="ED7D31" w:themeColor="accent2"/>
+          <w:sz w:val="21"/>
+          <w:szCs w:val="21"/>
+          <w:vertAlign w:val="baseline"/>
+          <w:lang w:val="en-US" w:eastAsia="zh-CN"/>
+          <w14:textFill>
+            <w14:solidFill>
+              <w14:schemeClr w14:val="accent2"/>
+            </w14:solidFill>
+          </w14:textFill>
+        </w:rPr>
+      </w:pPr>
+    </w:p>
+    <w:p>
+      <w:pPr>
+        <w:spacing w:line="240" w:lineRule="auto"/>
+        <w:rPr>
+          <w:rFonts w:hint="eastAsia" w:ascii="华文中宋" w:hAnsi="华文中宋" w:eastAsia="华文中宋" w:cs="华文中宋"/>
+          <w:b/>
+          <w:bCs/>
+          <w:color w:val="ED7D31" w:themeColor="accent2"/>
+          <w:sz w:val="21"/>
+          <w:szCs w:val="21"/>
+          <w:vertAlign w:val="baseline"/>
+          <w:lang w:val="en-US" w:eastAsia="zh-CN"/>
+          <w14:textFill>
+            <w14:solidFill>
+              <w14:schemeClr w14:val="accent2"/>
+            </w14:solidFill>
+          </w14:textFill>
+        </w:rPr>
+      </w:pPr>
+    </w:p>
+    <w:p>
+      <w:pPr>
+        <w:pStyle w:val="3"/>
+        <w:bidi w:val="0"/>
+        <w:rPr>
+          <w:rFonts w:hint="eastAsia" w:ascii="华文中宋" w:hAnsi="华文中宋" w:eastAsia="华文中宋" w:cs="华文中宋"/>
+          <w:b/>
+          <w:bCs/>
+          <w:color w:val="ED7D31" w:themeColor="accent2"/>
+          <w:sz w:val="21"/>
+          <w:szCs w:val="21"/>
+          <w:vertAlign w:val="baseline"/>
+          <w:lang w:val="en-US" w:eastAsia="zh-CN"/>
+          <w14:textFill>
+            <w14:solidFill>
+              <w14:schemeClr w14:val="accent2"/>
+            </w14:solidFill>
+          </w14:textFill>
+        </w:rPr>
+      </w:pPr>
+      <w:r>
+        <w:rPr>
+          <w:rFonts w:hint="eastAsia"/>
+          <w:lang w:val="en-US" w:eastAsia="zh-CN"/>
+        </w:rPr>
+        <w:t>求解solvers：</w:t>
+      </w:r>
+    </w:p>
+    <w:p>
+      <w:pPr>
+        <w:pStyle w:val="4"/>
+        <w:bidi w:val="0"/>
+        <w:rPr>
+          <w:rFonts w:hint="eastAsia"/>
+          <w:lang w:val="en-US" w:eastAsia="zh-CN"/>
+        </w:rPr>
+      </w:pPr>
+      <w:r>
+        <w:rPr>
+          <w:rFonts w:hint="eastAsia"/>
+          <w:lang w:val="en-US" w:eastAsia="zh-CN"/>
+        </w:rPr>
+        <w:t>稠密dense/linear_solver_dense.h：</w:t>
+      </w:r>
+    </w:p>
+    <w:tbl>
+      <w:tblPr>
+        <w:tblStyle w:val="9"/>
+        <w:tblW w:w="0" w:type="auto"/>
+        <w:tblInd w:w="0" w:type="dxa"/>
+        <w:tblBorders>
+          <w:top w:val="single" w:color="auto" w:sz="4" w:space="0"/>
+          <w:left w:val="single" w:color="auto" w:sz="4" w:space="0"/>
+          <w:bottom w:val="single" w:color="auto" w:sz="4" w:space="0"/>
+          <w:right w:val="single" w:color="auto" w:sz="4" w:space="0"/>
+          <w:insideH w:val="single" w:color="auto" w:sz="4" w:space="0"/>
+          <w:insideV w:val="single" w:color="auto" w:sz="4" w:space="0"/>
+        </w:tblBorders>
+        <w:tblLayout w:type="autofit"/>
+        <w:tblCellMar>
+          <w:top w:w="0" w:type="dxa"/>
+          <w:left w:w="108" w:type="dxa"/>
+          <w:bottom w:w="0" w:type="dxa"/>
+          <w:right w:w="108" w:type="dxa"/>
+        </w:tblCellMar>
+      </w:tblPr>
+      <w:tblGrid>
+        <w:gridCol w:w="5350"/>
+        <w:gridCol w:w="1688"/>
+      </w:tblGrid>
+      <w:tr>
+        <w:tblPrEx>
+          <w:tblBorders>
+            <w:top w:val="single" w:color="auto" w:sz="4" w:space="0"/>
+            <w:left w:val="single" w:color="auto" w:sz="4" w:space="0"/>
+            <w:bottom w:val="single" w:color="auto" w:sz="4" w:space="0"/>
+            <w:right w:val="single" w:color="auto" w:sz="4" w:space="0"/>
+            <w:insideH w:val="single" w:color="auto" w:sz="4" w:space="0"/>
+            <w:insideV w:val="single" w:color="auto" w:sz="4" w:space="0"/>
+          </w:tblBorders>
+          <w:tblCellMar>
+            <w:top w:w="0" w:type="dxa"/>
+            <w:left w:w="108" w:type="dxa"/>
+            <w:bottom w:w="0" w:type="dxa"/>
+            <w:right w:w="108" w:type="dxa"/>
+          </w:tblCellMar>
+        </w:tblPrEx>
+        <w:trPr>
+          <w:trHeight w:val="204" w:hRule="atLeast"/>
+        </w:trPr>
+        <w:tc>
+          <w:tcPr>
+            <w:tcW w:w="0" w:type="auto"/>
+            <w:vAlign w:val="center"/>
+          </w:tcPr>
+          <w:p>
+            <w:pPr>
+              <w:pStyle w:val="12"/>
+              <w:bidi w:val="0"/>
+              <w:rPr>
+                <w:rFonts w:hint="default"/>
+                <w:lang w:val="en-US" w:eastAsia="zh-CN"/>
+              </w:rPr>
+            </w:pPr>
+            <w:r>
+              <w:rPr>
+                <w:rFonts w:hint="eastAsia"/>
+                <w:lang w:val="en-US" w:eastAsia="zh-CN"/>
+              </w:rPr>
+              <w:t>LinearSolverDense&lt;BlockSolver::PoseMatrixType&gt;</w:t>
+            </w:r>
+          </w:p>
+        </w:tc>
+        <w:tc>
+          <w:tcPr>
+            <w:tcW w:w="0" w:type="auto"/>
+            <w:vAlign w:val="center"/>
+          </w:tcPr>
+          <w:p>
+            <w:pPr>
+              <w:pStyle w:val="12"/>
+              <w:bidi w:val="0"/>
+              <w:jc w:val="both"/>
+              <w:rPr>
+                <w:rFonts w:hint="default" w:ascii="华文中宋" w:hAnsi="华文中宋" w:eastAsia="华文中宋" w:cs="华文中宋"/>
+                <w:b/>
+                <w:bCs/>
+                <w:color w:val="ED7D31" w:themeColor="accent2"/>
+                <w:kern w:val="2"/>
+                <w:sz w:val="21"/>
+                <w:szCs w:val="21"/>
+                <w:lang w:val="en-US" w:eastAsia="zh-CN" w:bidi="ar-SA"/>
+                <w14:textFill>
+                  <w14:solidFill>
+                    <w14:schemeClr w14:val="accent2"/>
+                  </w14:solidFill>
+                </w14:textFill>
+              </w:rPr>
+            </w:pPr>
+            <w:r>
+              <w:rPr>
+                <w:rFonts w:hint="eastAsia" w:cs="华文中宋"/>
+                <w:b/>
+                <w:bCs/>
+                <w:color w:val="EA82E5"/>
+                <w:kern w:val="2"/>
+                <w:sz w:val="21"/>
+                <w:szCs w:val="21"/>
+                <w:lang w:val="en-US" w:eastAsia="zh-CN" w:bidi="ar-SA"/>
+              </w:rPr>
+              <w:t>稠密线性</w:t>
+            </w:r>
+            <w:r>
+              <w:rPr>
+                <w:rFonts w:hint="eastAsia" w:cs="华文中宋"/>
+                <w:b/>
+                <w:bCs/>
+                <w:color w:val="ED7D31" w:themeColor="accent2"/>
+                <w:kern w:val="2"/>
+                <w:sz w:val="21"/>
+                <w:szCs w:val="21"/>
+                <w:lang w:val="en-US" w:eastAsia="zh-CN" w:bidi="ar-SA"/>
+                <w14:textFill>
+                  <w14:solidFill>
+                    <w14:schemeClr w14:val="accent2"/>
+                  </w14:solidFill>
+                </w14:textFill>
+              </w:rPr>
+              <w:t>求解器</w:t>
+            </w:r>
+          </w:p>
+        </w:tc>
+      </w:tr>
+    </w:tbl>
+    <w:p>
+      <w:pPr>
+        <w:spacing w:line="240" w:lineRule="auto"/>
+        <w:rPr>
+          <w:rFonts w:hint="eastAsia" w:ascii="华文中宋" w:hAnsi="华文中宋" w:eastAsia="华文中宋" w:cs="华文中宋"/>
+          <w:b/>
+          <w:bCs/>
+          <w:color w:val="ED7D31" w:themeColor="accent2"/>
+          <w:sz w:val="21"/>
+          <w:szCs w:val="21"/>
+          <w:vertAlign w:val="baseline"/>
+          <w:lang w:val="en-US" w:eastAsia="zh-CN"/>
+          <w14:textFill>
+            <w14:solidFill>
+              <w14:schemeClr w14:val="accent2"/>
+            </w14:solidFill>
+          </w14:textFill>
+        </w:rPr>
+      </w:pPr>
+    </w:p>
+    <w:p>
+      <w:pPr>
+        <w:spacing w:line="240" w:lineRule="auto"/>
+        <w:rPr>
+          <w:rFonts w:hint="eastAsia" w:ascii="华文中宋" w:hAnsi="华文中宋" w:eastAsia="华文中宋" w:cs="华文中宋"/>
+          <w:b/>
+          <w:bCs/>
+          <w:color w:val="ED7D31" w:themeColor="accent2"/>
+          <w:sz w:val="21"/>
+          <w:szCs w:val="21"/>
+          <w:vertAlign w:val="baseline"/>
+          <w:lang w:val="en-US" w:eastAsia="zh-CN"/>
+          <w14:textFill>
+            <w14:solidFill>
+              <w14:schemeClr w14:val="accent2"/>
+            </w14:solidFill>
+          </w14:textFill>
+        </w:rPr>
+      </w:pPr>
+    </w:p>
+    <w:p>
+      <w:pPr>
+        <w:pStyle w:val="3"/>
+        <w:bidi w:val="0"/>
+        <w:rPr>
+          <w:rFonts w:hint="eastAsia" w:ascii="华文中宋" w:hAnsi="华文中宋" w:eastAsia="华文中宋" w:cs="华文中宋"/>
+          <w:b/>
+          <w:bCs/>
+          <w:color w:val="ED7D31" w:themeColor="accent2"/>
+          <w:sz w:val="21"/>
+          <w:szCs w:val="21"/>
+          <w:vertAlign w:val="baseline"/>
+          <w:lang w:val="en-US" w:eastAsia="zh-CN"/>
+          <w14:textFill>
+            <w14:solidFill>
+              <w14:schemeClr w14:val="accent2"/>
+            </w14:solidFill>
+          </w14:textFill>
+        </w:rPr>
+      </w:pPr>
+      <w:r>
+        <w:rPr>
+          <w:rFonts w:hint="eastAsia"/>
+          <w:lang w:val="en-US" w:eastAsia="zh-CN"/>
+        </w:rPr>
+        <w:t>通用stuff：</w:t>
+      </w:r>
+    </w:p>
+    <w:p>
+      <w:pPr>
+        <w:pStyle w:val="4"/>
+        <w:bidi w:val="0"/>
+        <w:rPr>
+          <w:rFonts w:hint="default"/>
+          <w:lang w:val="en-US" w:eastAsia="zh-CN"/>
+        </w:rPr>
+      </w:pPr>
+      <w:r>
+        <w:rPr>
+          <w:rFonts w:hint="eastAsia"/>
+          <w:lang w:val="en-US" w:eastAsia="zh-CN"/>
+        </w:rPr>
+        <w:t>运算misc：</w:t>
+      </w:r>
+    </w:p>
+    <w:tbl>
+      <w:tblPr>
+        <w:tblStyle w:val="9"/>
+        <w:tblW w:w="0" w:type="auto"/>
+        <w:tblInd w:w="0" w:type="dxa"/>
+        <w:tblBorders>
+          <w:top w:val="single" w:color="auto" w:sz="4" w:space="0"/>
+          <w:left w:val="single" w:color="auto" w:sz="4" w:space="0"/>
+          <w:bottom w:val="single" w:color="auto" w:sz="4" w:space="0"/>
+          <w:right w:val="single" w:color="auto" w:sz="4" w:space="0"/>
+          <w:insideH w:val="single" w:color="auto" w:sz="4" w:space="0"/>
+          <w:insideV w:val="single" w:color="auto" w:sz="4" w:space="0"/>
+        </w:tblBorders>
+        <w:tblLayout w:type="autofit"/>
+        <w:tblCellMar>
+          <w:top w:w="0" w:type="dxa"/>
+          <w:left w:w="108" w:type="dxa"/>
+          <w:bottom w:w="0" w:type="dxa"/>
+          <w:right w:w="108" w:type="dxa"/>
+        </w:tblCellMar>
+      </w:tblPr>
+      <w:tblGrid>
+        <w:gridCol w:w="2615"/>
+        <w:gridCol w:w="3601"/>
+      </w:tblGrid>
+      <w:tr>
+        <w:tblPrEx>
+          <w:tblBorders>
+            <w:top w:val="single" w:color="auto" w:sz="4" w:space="0"/>
+            <w:left w:val="single" w:color="auto" w:sz="4" w:space="0"/>
+            <w:bottom w:val="single" w:color="auto" w:sz="4" w:space="0"/>
+            <w:right w:val="single" w:color="auto" w:sz="4" w:space="0"/>
+            <w:insideH w:val="single" w:color="auto" w:sz="4" w:space="0"/>
+            <w:insideV w:val="single" w:color="auto" w:sz="4" w:space="0"/>
+          </w:tblBorders>
+        </w:tblPrEx>
+        <w:trPr>
+          <w:trHeight w:val="204" w:hRule="atLeast"/>
+        </w:trPr>
+        <w:tc>
+          <w:tcPr>
+            <w:tcW w:w="0" w:type="auto"/>
+            <w:vAlign w:val="center"/>
+          </w:tcPr>
+          <w:p>
+            <w:pPr>
+              <w:pStyle w:val="12"/>
+              <w:bidi w:val="0"/>
+              <w:rPr>
+                <w:rFonts w:hint="default"/>
+                <w:lang w:val="en-US" w:eastAsia="zh-CN"/>
+              </w:rPr>
+            </w:pPr>
+            <w:r>
+              <w:rPr>
+                <w:rFonts w:hint="eastAsia"/>
+                <w:lang w:val="en-US" w:eastAsia="zh-CN"/>
+              </w:rPr>
+              <w:t>make_unique&lt;type&gt;(...)</w:t>
+            </w:r>
+          </w:p>
+        </w:tc>
+        <w:tc>
+          <w:tcPr>
+            <w:tcW w:w="0" w:type="auto"/>
+            <w:vAlign w:val="center"/>
+          </w:tcPr>
+          <w:p>
+            <w:pPr>
+              <w:pStyle w:val="12"/>
+              <w:bidi w:val="0"/>
+              <w:jc w:val="both"/>
+              <w:rPr>
+                <w:rFonts w:hint="default" w:ascii="华文中宋" w:hAnsi="华文中宋" w:eastAsia="华文中宋" w:cs="华文中宋"/>
+                <w:b/>
+                <w:bCs/>
+                <w:color w:val="ED7D31" w:themeColor="accent2"/>
+                <w:kern w:val="2"/>
+                <w:sz w:val="21"/>
+                <w:szCs w:val="21"/>
+                <w:lang w:val="en-US" w:eastAsia="zh-CN" w:bidi="ar-SA"/>
+                <w14:textFill>
+                  <w14:solidFill>
+                    <w14:schemeClr w14:val="accent2"/>
+                  </w14:solidFill>
+                </w14:textFill>
+              </w:rPr>
+            </w:pPr>
+            <w:r>
+              <w:rPr>
+                <w:rStyle w:val="13"/>
+                <w:rFonts w:hint="eastAsia"/>
+                <w:lang w:val="en-US" w:eastAsia="zh-CN"/>
+              </w:rPr>
+              <w:t>初始化</w:t>
+            </w:r>
+            <w:r>
+              <w:rPr>
+                <w:rFonts w:hint="eastAsia" w:cs="华文中宋"/>
+                <w:b/>
+                <w:bCs/>
+                <w:color w:val="ED7D31" w:themeColor="accent2"/>
+                <w:kern w:val="2"/>
+                <w:sz w:val="21"/>
+                <w:szCs w:val="21"/>
+                <w:lang w:val="en-US" w:eastAsia="zh-CN" w:bidi="ar-SA"/>
+                <w14:textFill>
+                  <w14:solidFill>
+                    <w14:schemeClr w14:val="accent2"/>
+                  </w14:solidFill>
+                </w14:textFill>
+              </w:rPr>
+              <w:t>类，返回</w:t>
+            </w:r>
+            <w:r>
+              <w:rPr>
+                <w:rStyle w:val="13"/>
+                <w:rFonts w:hint="eastAsia"/>
+                <w:lang w:val="en-US" w:eastAsia="zh-CN"/>
+              </w:rPr>
+              <w:t>堆区指针</w:t>
+            </w:r>
+            <w:r>
+              <w:rPr>
+                <w:rFonts w:hint="eastAsia" w:cs="华文中宋"/>
+                <w:b/>
+                <w:bCs/>
+                <w:color w:val="ED7D31" w:themeColor="accent2"/>
+                <w:kern w:val="2"/>
+                <w:sz w:val="21"/>
+                <w:szCs w:val="21"/>
+                <w:lang w:val="en-US" w:eastAsia="zh-CN" w:bidi="ar-SA"/>
+                <w14:textFill>
+                  <w14:solidFill>
+                    <w14:schemeClr w14:val="accent2"/>
+                  </w14:solidFill>
+                </w14:textFill>
+              </w:rPr>
+              <w:t xml:space="preserve"> (自动释放)</w:t>
+            </w:r>
+          </w:p>
+        </w:tc>
+      </w:tr>
+    </w:tbl>
+    <w:p>
+      <w:pPr>
+        <w:spacing w:line="240" w:lineRule="auto"/>
+        <w:rPr>
+          <w:rFonts w:hint="eastAsia" w:ascii="华文中宋" w:hAnsi="华文中宋" w:eastAsia="华文中宋" w:cs="华文中宋"/>
+          <w:b/>
+          <w:bCs/>
+          <w:color w:val="ED7D31" w:themeColor="accent2"/>
+          <w:sz w:val="21"/>
+          <w:szCs w:val="21"/>
+          <w:vertAlign w:val="baseline"/>
+          <w:lang w:val="en-US" w:eastAsia="zh-CN"/>
+          <w14:textFill>
+            <w14:solidFill>
+              <w14:schemeClr w14:val="accent2"/>
+            </w14:solidFill>
+          </w14:textFill>
+        </w:rPr>
+      </w:pPr>
     </w:p>
     <w:p>
       <w:pPr>
@@ -8777,6 +13622,24 @@
           </w14:textFill>
         </w:rPr>
       </w:pPr>
+      <w:r>
+        <w:rPr>
+          <w:rFonts w:hint="eastAsia" w:cs="华文中宋"/>
+          <w:b/>
+          <w:bCs/>
+          <w:color w:val="ED7D31" w:themeColor="accent2"/>
+          <w:kern w:val="2"/>
+          <w:sz w:val="21"/>
+          <w:szCs w:val="24"/>
+          <w:lang w:val="en-US" w:eastAsia="zh-CN" w:bidi="ar-SA"/>
+          <w14:textFill>
+            <w14:solidFill>
+              <w14:schemeClr w14:val="accent2"/>
+            </w14:solidFill>
+          </w14:textFill>
+        </w:rPr>
+        <w:t xml:space="preserve">using </w:t>
+      </w:r>
       <w:r>
         <w:rPr>
           <w:rFonts w:hint="eastAsia" w:ascii="华文中宋" w:hAnsi="华文中宋" w:eastAsia="华文中宋" w:cs="华文中宋"/>
@@ -14266,6 +19129,10 @@
             <w:insideH w:val="single" w:color="auto" w:sz="4" w:space="0"/>
             <w:insideV w:val="single" w:color="auto" w:sz="4" w:space="0"/>
           </w:tblBorders>
+          <w:tblCellMar>
+            <w:left w:w="108" w:type="dxa"/>
+            <w:right w:w="108" w:type="dxa"/>
+          </w:tblCellMar>
         </w:tblPrEx>
         <w:tc>
           <w:tcPr>
@@ -19215,12 +24082,6 @@
             <w:insideH w:val="single" w:color="auto" w:sz="4" w:space="0"/>
             <w:insideV w:val="single" w:color="auto" w:sz="4" w:space="0"/>
           </w:tblBorders>
-          <w:tblCellMar>
-            <w:top w:w="0" w:type="dxa"/>
-            <w:left w:w="108" w:type="dxa"/>
-            <w:bottom w:w="0" w:type="dxa"/>
-            <w:right w:w="108" w:type="dxa"/>
-          </w:tblCellMar>
         </w:tblPrEx>
         <w:trPr>
           <w:trHeight w:val="151" w:hRule="atLeast"/>
@@ -20544,14 +25405,6 @@
       </w:tr>
       <w:tr>
         <w:tblPrEx>
-          <w:tblBorders>
-            <w:top w:val="single" w:color="auto" w:sz="4" w:space="0"/>
-            <w:left w:val="single" w:color="auto" w:sz="4" w:space="0"/>
-            <w:bottom w:val="single" w:color="auto" w:sz="4" w:space="0"/>
-            <w:right w:val="single" w:color="auto" w:sz="4" w:space="0"/>
-            <w:insideH w:val="single" w:color="auto" w:sz="4" w:space="0"/>
-            <w:insideV w:val="single" w:color="auto" w:sz="4" w:space="0"/>
-          </w:tblBorders>
           <w:tblCellMar>
             <w:top w:w="0" w:type="dxa"/>
             <w:left w:w="108" w:type="dxa"/>
@@ -22534,12 +27387,6 @@
                   <w:insideH w:val="single" w:color="auto" w:sz="4" w:space="0"/>
                   <w:insideV w:val="single" w:color="auto" w:sz="4" w:space="0"/>
                 </w:tblBorders>
-                <w:tblCellMar>
-                  <w:top w:w="0" w:type="dxa"/>
-                  <w:left w:w="108" w:type="dxa"/>
-                  <w:bottom w:w="0" w:type="dxa"/>
-                  <w:right w:w="108" w:type="dxa"/>
-                </w:tblCellMar>
               </w:tblPrEx>
               <w:tc>
                 <w:tcPr>

</xml_diff>

<commit_message>
update on 2024-01-19 20:36:19.298724
</commit_message>
<xml_diff>
--- a/cpp 数据分析.docx
+++ b/cpp 数据分析.docx
@@ -761,12 +761,6 @@
             <w:insideH w:val="single" w:color="auto" w:sz="4" w:space="0"/>
             <w:insideV w:val="single" w:color="auto" w:sz="4" w:space="0"/>
           </w:tblBorders>
-          <w:tblCellMar>
-            <w:top w:w="0" w:type="dxa"/>
-            <w:left w:w="108" w:type="dxa"/>
-            <w:bottom w:w="0" w:type="dxa"/>
-            <w:right w:w="108" w:type="dxa"/>
-          </w:tblCellMar>
         </w:tblPrEx>
         <w:tc>
           <w:tcPr>
@@ -1881,26 +1875,6 @@
     </w:p>
     <w:p>
       <w:pPr>
-        <w:spacing w:line="240" w:lineRule="auto"/>
-        <w:rPr>
-          <w:rFonts w:hint="eastAsia" w:ascii="华文中宋" w:hAnsi="华文中宋" w:eastAsia="华文中宋" w:cs="华文中宋"/>
-          <w:b/>
-          <w:bCs/>
-          <w:color w:val="ED7D31" w:themeColor="accent2"/>
-          <w:sz w:val="21"/>
-          <w:szCs w:val="21"/>
-          <w:vertAlign w:val="baseline"/>
-          <w:lang w:val="en-US" w:eastAsia="zh-CN"/>
-          <w14:textFill>
-            <w14:solidFill>
-              <w14:schemeClr w14:val="accent2"/>
-            </w14:solidFill>
-          </w14:textFill>
-        </w:rPr>
-      </w:pPr>
-    </w:p>
-    <w:p>
-      <w:pPr>
         <w:pStyle w:val="3"/>
         <w:bidi w:val="0"/>
         <w:rPr>
@@ -5750,6 +5724,34 @@
                 </w14:textFill>
               </w:rPr>
             </w:pPr>
+            <w:r>
+              <w:rPr>
+                <w:rFonts w:hint="eastAsia" w:cs="华文中宋"/>
+                <w:b/>
+                <w:bCs/>
+                <w:color w:val="ED7D31" w:themeColor="accent2"/>
+                <w:kern w:val="2"/>
+                <w:sz w:val="21"/>
+                <w:szCs w:val="21"/>
+                <w:lang w:val="en-US" w:eastAsia="zh-CN" w:bidi="ar-SA"/>
+                <w14:textFill>
+                  <w14:solidFill>
+                    <w14:schemeClr w14:val="accent2"/>
+                  </w14:solidFill>
+                </w14:textFill>
+              </w:rPr>
+              <w:t>返回</w:t>
+            </w:r>
+            <w:bookmarkStart w:id="1" w:name="_GoBack"/>
+            <w:bookmarkEnd w:id="1"/>
+            <w:r>
+              <w:rPr>
+                <w:rStyle w:val="13"/>
+                <w:rFonts w:hint="eastAsia"/>
+                <w:lang w:val="en-US" w:eastAsia="zh-CN"/>
+              </w:rPr>
+              <w:t>Cholesky分解</w:t>
+            </w:r>
           </w:p>
         </w:tc>
       </w:tr>
@@ -9193,26 +9195,6 @@
         </w:rPr>
         <w:t>：g2o</w:t>
       </w:r>
-    </w:p>
-    <w:p>
-      <w:pPr>
-        <w:bidi w:val="0"/>
-        <w:jc w:val="both"/>
-        <w:rPr>
-          <w:rFonts w:hint="default" w:ascii="华文中宋" w:hAnsi="华文中宋" w:eastAsia="华文中宋" w:cs="华文中宋"/>
-          <w:b/>
-          <w:bCs/>
-          <w:color w:val="ED7D31" w:themeColor="accent2"/>
-          <w:sz w:val="21"/>
-          <w:szCs w:val="24"/>
-          <w:lang w:val="en-US" w:eastAsia="zh-CN"/>
-          <w14:textFill>
-            <w14:solidFill>
-              <w14:schemeClr w14:val="accent2"/>
-            </w14:solidFill>
-          </w14:textFill>
-        </w:rPr>
-      </w:pPr>
     </w:p>
     <w:p>
       <w:pPr>
@@ -16673,12 +16655,6 @@
             <w:insideH w:val="single" w:color="auto" w:sz="4" w:space="0"/>
             <w:insideV w:val="single" w:color="auto" w:sz="4" w:space="0"/>
           </w:tblBorders>
-          <w:tblCellMar>
-            <w:top w:w="0" w:type="dxa"/>
-            <w:left w:w="108" w:type="dxa"/>
-            <w:bottom w:w="0" w:type="dxa"/>
-            <w:right w:w="108" w:type="dxa"/>
-          </w:tblCellMar>
         </w:tblPrEx>
         <w:trPr>
           <w:trHeight w:val="151" w:hRule="atLeast"/>
@@ -16988,6 +16964,45 @@
         </w:rPr>
       </w:pPr>
     </w:p>
+    <w:p>
+      <w:pPr>
+        <w:pStyle w:val="12"/>
+        <w:bidi w:val="0"/>
+        <w:rPr>
+          <w:rFonts w:hint="default" w:ascii="华文中宋" w:hAnsi="华文中宋" w:eastAsia="华文中宋" w:cs="华文中宋"/>
+          <w:b/>
+          <w:bCs/>
+          <w:color w:val="ED7D31" w:themeColor="accent2"/>
+          <w:kern w:val="2"/>
+          <w:sz w:val="21"/>
+          <w:szCs w:val="24"/>
+          <w:lang w:val="en-US" w:eastAsia="zh-CN" w:bidi="ar-SA"/>
+          <w14:textFill>
+            <w14:solidFill>
+              <w14:schemeClr w14:val="accent2"/>
+            </w14:solidFill>
+          </w14:textFill>
+        </w:rPr>
+      </w:pPr>
+      <w:r>
+        <w:rPr>
+          <w:rFonts w:hint="eastAsia" w:cs="华文中宋"/>
+          <w:b/>
+          <w:bCs/>
+          <w:color w:val="ED7D31" w:themeColor="accent2"/>
+          <w:kern w:val="2"/>
+          <w:sz w:val="21"/>
+          <w:szCs w:val="24"/>
+          <w:lang w:val="en-US" w:eastAsia="zh-CN" w:bidi="ar-SA"/>
+          <w14:textFill>
+            <w14:solidFill>
+              <w14:schemeClr w14:val="accent2"/>
+            </w14:solidFill>
+          </w14:textFill>
+        </w:rPr>
+        <w:t>// 齐次坐标 (x, y, z, w) → 非齐次坐标 (x/w, y/w, z/w)</w:t>
+      </w:r>
+    </w:p>
     <w:tbl>
       <w:tblPr>
         <w:tblStyle w:val="9"/>
@@ -17010,8 +17025,8 @@
         </w:tblCellMar>
       </w:tblPr>
       <w:tblGrid>
-        <w:gridCol w:w="5253"/>
-        <w:gridCol w:w="3310"/>
+        <w:gridCol w:w="6961"/>
+        <w:gridCol w:w="3355"/>
       </w:tblGrid>
       <w:tr>
         <w:tblPrEx>
@@ -17744,13 +17759,526 @@
           </w:p>
         </w:tc>
       </w:tr>
+      <w:tr>
+        <w:tblPrEx>
+          <w:tblBorders>
+            <w:top w:val="single" w:color="auto" w:sz="4" w:space="0"/>
+            <w:left w:val="single" w:color="auto" w:sz="4" w:space="0"/>
+            <w:bottom w:val="single" w:color="auto" w:sz="4" w:space="0"/>
+            <w:right w:val="single" w:color="auto" w:sz="4" w:space="0"/>
+            <w:insideH w:val="single" w:color="auto" w:sz="4" w:space="0"/>
+            <w:insideV w:val="single" w:color="auto" w:sz="4" w:space="0"/>
+          </w:tblBorders>
+          <w:tblCellMar>
+            <w:top w:w="0" w:type="dxa"/>
+            <w:left w:w="108" w:type="dxa"/>
+            <w:bottom w:w="0" w:type="dxa"/>
+            <w:right w:w="108" w:type="dxa"/>
+          </w:tblCellMar>
+        </w:tblPrEx>
+        <w:trPr>
+          <w:trHeight w:val="151" w:hRule="atLeast"/>
+        </w:trPr>
+        <w:tc>
+          <w:tcPr>
+            <w:tcW w:w="0" w:type="auto"/>
+            <w:vAlign w:val="center"/>
+          </w:tcPr>
+          <w:p>
+            <w:pPr>
+              <w:jc w:val="both"/>
+              <w:rPr>
+                <w:rFonts w:hint="default"/>
+                <w:color w:val="FF0000"/>
+                <w:spacing w:val="7"/>
+                <w:lang w:val="en-US" w:eastAsia="zh-CN"/>
+              </w:rPr>
+            </w:pPr>
+            <w:r>
+              <w:rPr>
+                <w:rFonts w:hint="eastAsia"/>
+                <w:color w:val="FF0000"/>
+                <w:spacing w:val="7"/>
+                <w:lang w:val="en-US" w:eastAsia="zh-CN"/>
+              </w:rPr>
+              <w:t>triangulatePoints(projMatr1, projMatr2, pts1, pts2, points4D)</w:t>
+            </w:r>
+          </w:p>
+        </w:tc>
+        <w:tc>
+          <w:tcPr>
+            <w:tcW w:w="0" w:type="auto"/>
+            <w:vAlign w:val="center"/>
+          </w:tcPr>
+          <w:p>
+            <w:pPr>
+              <w:jc w:val="both"/>
+              <w:rPr>
+                <w:rFonts w:hint="default"/>
+                <w:color w:val="ED7D31" w:themeColor="accent2"/>
+                <w:spacing w:val="7"/>
+                <w:lang w:val="en-US" w:eastAsia="zh-CN"/>
+                <w14:textFill>
+                  <w14:solidFill>
+                    <w14:schemeClr w14:val="accent2"/>
+                  </w14:solidFill>
+                </w14:textFill>
+              </w:rPr>
+            </w:pPr>
+            <w:r>
+              <w:rPr>
+                <w:rFonts w:hint="eastAsia"/>
+                <w:color w:val="ED7D31" w:themeColor="accent2"/>
+                <w:spacing w:val="7"/>
+                <w:lang w:val="en-US" w:eastAsia="zh-CN"/>
+                <w14:textFill>
+                  <w14:solidFill>
+                    <w14:schemeClr w14:val="accent2"/>
+                  </w14:solidFill>
+                </w14:textFill>
+              </w:rPr>
+              <w:t>三维点重建，返回</w:t>
+            </w:r>
+            <w:r>
+              <w:rPr>
+                <w:rFonts w:hint="eastAsia"/>
+                <w:color w:val="EA82F1"/>
+                <w:spacing w:val="7"/>
+                <w:lang w:val="en-US" w:eastAsia="zh-CN"/>
+              </w:rPr>
+              <w:t>点云齐次坐标</w:t>
+            </w:r>
+          </w:p>
+        </w:tc>
+      </w:tr>
     </w:tbl>
     <w:p>
       <w:pPr>
         <w:pStyle w:val="12"/>
         <w:bidi w:val="0"/>
         <w:rPr>
-          <w:rFonts w:hint="eastAsia" w:ascii="华文中宋" w:hAnsi="华文中宋" w:eastAsia="华文中宋" w:cs="华文中宋"/>
+          <w:rFonts w:hint="default" w:cs="华文中宋"/>
+          <w:b/>
+          <w:bCs/>
+          <w:color w:val="ED7D31" w:themeColor="accent2"/>
+          <w:kern w:val="2"/>
+          <w:sz w:val="21"/>
+          <w:szCs w:val="24"/>
+          <w:lang w:val="en-US" w:eastAsia="zh-CN" w:bidi="ar-SA"/>
+          <w14:textFill>
+            <w14:solidFill>
+              <w14:schemeClr w14:val="accent2"/>
+            </w14:solidFill>
+          </w14:textFill>
+        </w:rPr>
+      </w:pPr>
+    </w:p>
+    <w:tbl>
+      <w:tblPr>
+        <w:tblStyle w:val="9"/>
+        <w:tblW w:w="0" w:type="auto"/>
+        <w:tblInd w:w="0" w:type="dxa"/>
+        <w:tblBorders>
+          <w:top w:val="single" w:color="auto" w:sz="4" w:space="0"/>
+          <w:left w:val="single" w:color="auto" w:sz="4" w:space="0"/>
+          <w:bottom w:val="single" w:color="auto" w:sz="4" w:space="0"/>
+          <w:right w:val="single" w:color="auto" w:sz="4" w:space="0"/>
+          <w:insideH w:val="single" w:color="auto" w:sz="4" w:space="0"/>
+          <w:insideV w:val="single" w:color="auto" w:sz="4" w:space="0"/>
+        </w:tblBorders>
+        <w:tblLayout w:type="autofit"/>
+        <w:tblCellMar>
+          <w:top w:w="0" w:type="dxa"/>
+          <w:left w:w="108" w:type="dxa"/>
+          <w:bottom w:w="0" w:type="dxa"/>
+          <w:right w:w="108" w:type="dxa"/>
+        </w:tblCellMar>
+      </w:tblPr>
+      <w:tblGrid>
+        <w:gridCol w:w="2273"/>
+        <w:gridCol w:w="2473"/>
+      </w:tblGrid>
+      <w:tr>
+        <w:tblPrEx>
+          <w:tblBorders>
+            <w:top w:val="single" w:color="auto" w:sz="4" w:space="0"/>
+            <w:left w:val="single" w:color="auto" w:sz="4" w:space="0"/>
+            <w:bottom w:val="single" w:color="auto" w:sz="4" w:space="0"/>
+            <w:right w:val="single" w:color="auto" w:sz="4" w:space="0"/>
+            <w:insideH w:val="single" w:color="auto" w:sz="4" w:space="0"/>
+            <w:insideV w:val="single" w:color="auto" w:sz="4" w:space="0"/>
+          </w:tblBorders>
+          <w:tblCellMar>
+            <w:top w:w="0" w:type="dxa"/>
+            <w:left w:w="108" w:type="dxa"/>
+            <w:bottom w:w="0" w:type="dxa"/>
+            <w:right w:w="108" w:type="dxa"/>
+          </w:tblCellMar>
+        </w:tblPrEx>
+        <w:trPr>
+          <w:trHeight w:val="151" w:hRule="atLeast"/>
+        </w:trPr>
+        <w:tc>
+          <w:tcPr>
+            <w:tcW w:w="0" w:type="auto"/>
+            <w:gridSpan w:val="2"/>
+            <w:vAlign w:val="center"/>
+          </w:tcPr>
+          <w:p>
+            <w:pPr>
+              <w:jc w:val="both"/>
+              <w:rPr>
+                <w:rFonts w:hint="default"/>
+                <w:color w:val="ED7D31" w:themeColor="accent2"/>
+                <w:spacing w:val="7"/>
+                <w:lang w:val="en-US" w:eastAsia="zh-CN"/>
+                <w14:textFill>
+                  <w14:solidFill>
+                    <w14:schemeClr w14:val="accent2"/>
+                  </w14:solidFill>
+                </w14:textFill>
+              </w:rPr>
+            </w:pPr>
+            <w:r>
+              <w:rPr>
+                <w:rFonts w:hint="eastAsia"/>
+                <w:color w:val="ED7D31" w:themeColor="accent2"/>
+                <w:spacing w:val="7"/>
+                <w:lang w:val="en-US" w:eastAsia="zh-CN"/>
+                <w14:textFill>
+                  <w14:solidFill>
+                    <w14:schemeClr w14:val="accent2"/>
+                  </w14:solidFill>
+                </w14:textFill>
+              </w:rPr>
+              <w:t>旋转：</w:t>
+            </w:r>
+          </w:p>
+        </w:tc>
+      </w:tr>
+      <w:tr>
+        <w:tblPrEx>
+          <w:tblBorders>
+            <w:top w:val="single" w:color="auto" w:sz="4" w:space="0"/>
+            <w:left w:val="single" w:color="auto" w:sz="4" w:space="0"/>
+            <w:bottom w:val="single" w:color="auto" w:sz="4" w:space="0"/>
+            <w:right w:val="single" w:color="auto" w:sz="4" w:space="0"/>
+            <w:insideH w:val="single" w:color="auto" w:sz="4" w:space="0"/>
+            <w:insideV w:val="single" w:color="auto" w:sz="4" w:space="0"/>
+          </w:tblBorders>
+          <w:tblCellMar>
+            <w:top w:w="0" w:type="dxa"/>
+            <w:left w:w="108" w:type="dxa"/>
+            <w:bottom w:w="0" w:type="dxa"/>
+            <w:right w:w="108" w:type="dxa"/>
+          </w:tblCellMar>
+        </w:tblPrEx>
+        <w:trPr>
+          <w:trHeight w:val="151" w:hRule="atLeast"/>
+        </w:trPr>
+        <w:tc>
+          <w:tcPr>
+            <w:tcW w:w="0" w:type="auto"/>
+            <w:vAlign w:val="center"/>
+          </w:tcPr>
+          <w:p>
+            <w:pPr>
+              <w:jc w:val="both"/>
+              <w:rPr>
+                <w:rFonts w:hint="default"/>
+                <w:color w:val="FF0000"/>
+                <w:spacing w:val="7"/>
+                <w:lang w:val="en-US" w:eastAsia="zh-CN"/>
+              </w:rPr>
+            </w:pPr>
+            <w:r>
+              <w:rPr>
+                <w:rFonts w:hint="eastAsia"/>
+                <w:color w:val="FF0000"/>
+                <w:spacing w:val="7"/>
+                <w:lang w:val="en-US" w:eastAsia="zh-CN"/>
+              </w:rPr>
+              <w:t>Rodrigues(src, dst)</w:t>
+            </w:r>
+          </w:p>
+        </w:tc>
+        <w:tc>
+          <w:tcPr>
+            <w:tcW w:w="0" w:type="auto"/>
+            <w:vAlign w:val="center"/>
+          </w:tcPr>
+          <w:p>
+            <w:pPr>
+              <w:jc w:val="both"/>
+              <w:rPr>
+                <w:rFonts w:hint="default"/>
+                <w:color w:val="EA82F1"/>
+                <w:spacing w:val="7"/>
+                <w:lang w:val="en-US" w:eastAsia="zh-CN"/>
+              </w:rPr>
+            </w:pPr>
+            <w:r>
+              <w:rPr>
+                <w:rFonts w:hint="eastAsia"/>
+                <w:color w:val="EA82F1"/>
+                <w:spacing w:val="7"/>
+                <w:lang w:val="en-US" w:eastAsia="zh-CN"/>
+              </w:rPr>
+              <w:t>旋转向量</w:t>
+            </w:r>
+            <w:r>
+              <w:rPr>
+                <w:rFonts w:hint="eastAsia"/>
+                <w:color w:val="ED7D31" w:themeColor="accent2"/>
+                <w:spacing w:val="7"/>
+                <w:lang w:val="en-US" w:eastAsia="zh-CN"/>
+                <w14:textFill>
+                  <w14:solidFill>
+                    <w14:schemeClr w14:val="accent2"/>
+                  </w14:solidFill>
+                </w14:textFill>
+              </w:rPr>
+              <w:t xml:space="preserve"> </w:t>
+            </w:r>
+            <w:r>
+              <w:rPr>
+                <w:rFonts w:hint="eastAsia" w:ascii="华文中宋" w:hAnsi="华文中宋" w:eastAsia="华文中宋" w:cs="华文中宋"/>
+                <w:color w:val="ED7D31" w:themeColor="accent2"/>
+                <w:spacing w:val="7"/>
+                <w:lang w:val="en-US" w:eastAsia="zh-CN"/>
+                <w14:textFill>
+                  <w14:solidFill>
+                    <w14:schemeClr w14:val="accent2"/>
+                  </w14:solidFill>
+                </w14:textFill>
+              </w:rPr>
+              <w:t>↔</w:t>
+            </w:r>
+            <w:r>
+              <w:rPr>
+                <w:rFonts w:hint="eastAsia"/>
+                <w:color w:val="ED7D31" w:themeColor="accent2"/>
+                <w:spacing w:val="7"/>
+                <w:lang w:val="en-US" w:eastAsia="zh-CN"/>
+                <w14:textFill>
+                  <w14:solidFill>
+                    <w14:schemeClr w14:val="accent2"/>
+                  </w14:solidFill>
+                </w14:textFill>
+              </w:rPr>
+              <w:t xml:space="preserve"> </w:t>
+            </w:r>
+            <w:r>
+              <w:rPr>
+                <w:rFonts w:hint="eastAsia"/>
+                <w:color w:val="EA82F1"/>
+                <w:spacing w:val="7"/>
+                <w:lang w:val="en-US" w:eastAsia="zh-CN"/>
+              </w:rPr>
+              <w:t>旋转矩阵</w:t>
+            </w:r>
+          </w:p>
+        </w:tc>
+      </w:tr>
+    </w:tbl>
+    <w:p>
+      <w:pPr>
+        <w:pStyle w:val="12"/>
+        <w:bidi w:val="0"/>
+        <w:rPr>
+          <w:rFonts w:hint="default" w:cs="华文中宋"/>
+          <w:b/>
+          <w:bCs/>
+          <w:color w:val="ED7D31" w:themeColor="accent2"/>
+          <w:kern w:val="2"/>
+          <w:sz w:val="21"/>
+          <w:szCs w:val="24"/>
+          <w:lang w:val="en-US" w:eastAsia="zh-CN" w:bidi="ar-SA"/>
+          <w14:textFill>
+            <w14:solidFill>
+              <w14:schemeClr w14:val="accent2"/>
+            </w14:solidFill>
+          </w14:textFill>
+        </w:rPr>
+      </w:pPr>
+    </w:p>
+    <w:tbl>
+      <w:tblPr>
+        <w:tblStyle w:val="9"/>
+        <w:tblW w:w="0" w:type="auto"/>
+        <w:tblInd w:w="0" w:type="dxa"/>
+        <w:tblBorders>
+          <w:top w:val="single" w:color="auto" w:sz="4" w:space="0"/>
+          <w:left w:val="single" w:color="auto" w:sz="4" w:space="0"/>
+          <w:bottom w:val="single" w:color="auto" w:sz="4" w:space="0"/>
+          <w:right w:val="single" w:color="auto" w:sz="4" w:space="0"/>
+          <w:insideH w:val="single" w:color="auto" w:sz="4" w:space="0"/>
+          <w:insideV w:val="single" w:color="auto" w:sz="4" w:space="0"/>
+        </w:tblBorders>
+        <w:tblLayout w:type="autofit"/>
+        <w:tblCellMar>
+          <w:top w:w="0" w:type="dxa"/>
+          <w:left w:w="108" w:type="dxa"/>
+          <w:bottom w:w="0" w:type="dxa"/>
+          <w:right w:w="108" w:type="dxa"/>
+        </w:tblCellMar>
+      </w:tblPr>
+      <w:tblGrid>
+        <w:gridCol w:w="7223"/>
+        <w:gridCol w:w="2010"/>
+      </w:tblGrid>
+      <w:tr>
+        <w:tblPrEx>
+          <w:tblBorders>
+            <w:top w:val="single" w:color="auto" w:sz="4" w:space="0"/>
+            <w:left w:val="single" w:color="auto" w:sz="4" w:space="0"/>
+            <w:bottom w:val="single" w:color="auto" w:sz="4" w:space="0"/>
+            <w:right w:val="single" w:color="auto" w:sz="4" w:space="0"/>
+            <w:insideH w:val="single" w:color="auto" w:sz="4" w:space="0"/>
+            <w:insideV w:val="single" w:color="auto" w:sz="4" w:space="0"/>
+          </w:tblBorders>
+          <w:tblCellMar>
+            <w:top w:w="0" w:type="dxa"/>
+            <w:left w:w="108" w:type="dxa"/>
+            <w:bottom w:w="0" w:type="dxa"/>
+            <w:right w:w="108" w:type="dxa"/>
+          </w:tblCellMar>
+        </w:tblPrEx>
+        <w:trPr>
+          <w:trHeight w:val="151" w:hRule="atLeast"/>
+        </w:trPr>
+        <w:tc>
+          <w:tcPr>
+            <w:tcW w:w="0" w:type="auto"/>
+            <w:gridSpan w:val="2"/>
+            <w:vAlign w:val="center"/>
+          </w:tcPr>
+          <w:p>
+            <w:pPr>
+              <w:jc w:val="both"/>
+              <w:rPr>
+                <w:rFonts w:hint="default"/>
+                <w:color w:val="ED7D31" w:themeColor="accent2"/>
+                <w:spacing w:val="7"/>
+                <w:lang w:val="en-US" w:eastAsia="zh-CN"/>
+                <w14:textFill>
+                  <w14:solidFill>
+                    <w14:schemeClr w14:val="accent2"/>
+                  </w14:solidFill>
+                </w14:textFill>
+              </w:rPr>
+            </w:pPr>
+            <w:r>
+              <w:rPr>
+                <w:rFonts w:hint="eastAsia"/>
+                <w:color w:val="ED7D31" w:themeColor="accent2"/>
+                <w:spacing w:val="7"/>
+                <w:lang w:val="en-US" w:eastAsia="zh-CN"/>
+                <w14:textFill>
+                  <w14:solidFill>
+                    <w14:schemeClr w14:val="accent2"/>
+                  </w14:solidFill>
+                </w14:textFill>
+              </w:rPr>
+              <w:t>3D-2D PnP：</w:t>
+            </w:r>
+          </w:p>
+        </w:tc>
+      </w:tr>
+      <w:tr>
+        <w:tblPrEx>
+          <w:tblBorders>
+            <w:top w:val="single" w:color="auto" w:sz="4" w:space="0"/>
+            <w:left w:val="single" w:color="auto" w:sz="4" w:space="0"/>
+            <w:bottom w:val="single" w:color="auto" w:sz="4" w:space="0"/>
+            <w:right w:val="single" w:color="auto" w:sz="4" w:space="0"/>
+            <w:insideH w:val="single" w:color="auto" w:sz="4" w:space="0"/>
+            <w:insideV w:val="single" w:color="auto" w:sz="4" w:space="0"/>
+          </w:tblBorders>
+          <w:tblCellMar>
+            <w:top w:w="0" w:type="dxa"/>
+            <w:left w:w="108" w:type="dxa"/>
+            <w:bottom w:w="0" w:type="dxa"/>
+            <w:right w:w="108" w:type="dxa"/>
+          </w:tblCellMar>
+        </w:tblPrEx>
+        <w:trPr>
+          <w:trHeight w:val="151" w:hRule="atLeast"/>
+        </w:trPr>
+        <w:tc>
+          <w:tcPr>
+            <w:tcW w:w="0" w:type="auto"/>
+            <w:vAlign w:val="center"/>
+          </w:tcPr>
+          <w:p>
+            <w:pPr>
+              <w:jc w:val="both"/>
+              <w:rPr>
+                <w:rFonts w:hint="default"/>
+                <w:color w:val="FF0000"/>
+                <w:spacing w:val="7"/>
+                <w:lang w:val="en-US" w:eastAsia="zh-CN"/>
+              </w:rPr>
+            </w:pPr>
+            <w:r>
+              <w:rPr>
+                <w:rFonts w:hint="eastAsia"/>
+                <w:color w:val="FF0000"/>
+                <w:spacing w:val="7"/>
+                <w:lang w:val="en-US" w:eastAsia="zh-CN"/>
+              </w:rPr>
+              <w:t>solvePnP(objPts1, imgPts2, cameraMatrix, distCoeffs, rvec, tvec)</w:t>
+            </w:r>
+          </w:p>
+        </w:tc>
+        <w:tc>
+          <w:tcPr>
+            <w:tcW w:w="0" w:type="auto"/>
+            <w:vAlign w:val="center"/>
+          </w:tcPr>
+          <w:p>
+            <w:pPr>
+              <w:jc w:val="both"/>
+              <w:rPr>
+                <w:rFonts w:hint="default"/>
+                <w:color w:val="EA82F1"/>
+                <w:spacing w:val="7"/>
+                <w:lang w:val="en-US" w:eastAsia="zh-CN"/>
+              </w:rPr>
+            </w:pPr>
+            <w:r>
+              <w:rPr>
+                <w:rFonts w:hint="eastAsia"/>
+                <w:color w:val="ED7D31" w:themeColor="accent2"/>
+                <w:spacing w:val="7"/>
+                <w:lang w:val="en-US" w:eastAsia="zh-CN"/>
+                <w14:textFill>
+                  <w14:solidFill>
+                    <w14:schemeClr w14:val="accent2"/>
+                  </w14:solidFill>
+                </w14:textFill>
+              </w:rPr>
+              <w:t>计算</w:t>
+            </w:r>
+            <w:r>
+              <w:rPr>
+                <w:rFonts w:hint="eastAsia"/>
+                <w:color w:val="EA82F1"/>
+                <w:spacing w:val="7"/>
+                <w:lang w:val="en-US" w:eastAsia="zh-CN"/>
+              </w:rPr>
+              <w:t>三维变换信息</w:t>
+            </w:r>
+          </w:p>
+        </w:tc>
+      </w:tr>
+    </w:tbl>
+    <w:p>
+      <w:pPr>
+        <w:pStyle w:val="12"/>
+        <w:bidi w:val="0"/>
+        <w:rPr>
+          <w:rFonts w:hint="default" w:cs="华文中宋"/>
           <w:b/>
           <w:bCs/>
           <w:color w:val="ED7D31" w:themeColor="accent2"/>
@@ -17826,7 +18354,7 @@
         </w:tblCellMar>
       </w:tblPr>
       <w:tblGrid>
-        <w:gridCol w:w="1317"/>
+        <w:gridCol w:w="1848"/>
         <w:gridCol w:w="1034"/>
       </w:tblGrid>
       <w:tr>
@@ -17839,12 +18367,6 @@
             <w:insideH w:val="single" w:color="auto" w:sz="4" w:space="0"/>
             <w:insideV w:val="single" w:color="auto" w:sz="4" w:space="0"/>
           </w:tblBorders>
-          <w:tblCellMar>
-            <w:top w:w="0" w:type="dxa"/>
-            <w:left w:w="108" w:type="dxa"/>
-            <w:bottom w:w="0" w:type="dxa"/>
-            <w:right w:w="108" w:type="dxa"/>
-          </w:tblCellMar>
         </w:tblPrEx>
         <w:trPr>
           <w:trHeight w:val="151" w:hRule="atLeast"/>
@@ -18000,6 +18522,98 @@
                 </w14:textFill>
               </w:rPr>
               <w:t>2D</w:t>
+            </w:r>
+            <w:r>
+              <w:rPr>
+                <w:rFonts w:hint="eastAsia"/>
+                <w:color w:val="EA82F1"/>
+                <w:spacing w:val="7"/>
+                <w:lang w:val="en-US" w:eastAsia="zh-CN"/>
+              </w:rPr>
+              <w:t>点</w:t>
+            </w:r>
+          </w:p>
+        </w:tc>
+      </w:tr>
+      <w:tr>
+        <w:tblPrEx>
+          <w:tblBorders>
+            <w:top w:val="single" w:color="auto" w:sz="4" w:space="0"/>
+            <w:left w:val="single" w:color="auto" w:sz="4" w:space="0"/>
+            <w:bottom w:val="single" w:color="auto" w:sz="4" w:space="0"/>
+            <w:right w:val="single" w:color="auto" w:sz="4" w:space="0"/>
+            <w:insideH w:val="single" w:color="auto" w:sz="4" w:space="0"/>
+            <w:insideV w:val="single" w:color="auto" w:sz="4" w:space="0"/>
+          </w:tblBorders>
+          <w:tblCellMar>
+            <w:top w:w="0" w:type="dxa"/>
+            <w:left w:w="108" w:type="dxa"/>
+            <w:bottom w:w="0" w:type="dxa"/>
+            <w:right w:w="108" w:type="dxa"/>
+          </w:tblCellMar>
+        </w:tblPrEx>
+        <w:trPr>
+          <w:trHeight w:val="151" w:hRule="atLeast"/>
+        </w:trPr>
+        <w:tc>
+          <w:tcPr>
+            <w:tcW w:w="0" w:type="auto"/>
+            <w:vAlign w:val="center"/>
+          </w:tcPr>
+          <w:p>
+            <w:pPr>
+              <w:jc w:val="both"/>
+              <w:rPr>
+                <w:rFonts w:hint="default"/>
+                <w:color w:val="FF0000"/>
+                <w:spacing w:val="7"/>
+                <w:lang w:val="en-US" w:eastAsia="zh-CN"/>
+              </w:rPr>
+            </w:pPr>
+            <w:r>
+              <w:rPr>
+                <w:rFonts w:hint="eastAsia"/>
+                <w:color w:val="FF0000"/>
+                <w:spacing w:val="7"/>
+                <w:lang w:val="en-US" w:eastAsia="zh-CN"/>
+              </w:rPr>
+              <w:t>Point3d(x, y, z)</w:t>
+            </w:r>
+          </w:p>
+        </w:tc>
+        <w:tc>
+          <w:tcPr>
+            <w:tcW w:w="0" w:type="auto"/>
+            <w:vAlign w:val="center"/>
+          </w:tcPr>
+          <w:p>
+            <w:pPr>
+              <w:jc w:val="both"/>
+              <w:rPr>
+                <w:rFonts w:hint="default"/>
+                <w:color w:val="ED7D31" w:themeColor="accent2"/>
+                <w:spacing w:val="7"/>
+                <w:lang w:val="en-US" w:eastAsia="zh-CN"/>
+                <w14:textFill>
+                  <w14:solidFill>
+                    <w14:schemeClr w14:val="accent2"/>
+                  </w14:solidFill>
+                </w14:textFill>
+              </w:rPr>
+            </w:pPr>
+            <w:r>
+              <w:rPr>
+                <w:rFonts w:hint="eastAsia"/>
+                <w:color w:val="ED7D31" w:themeColor="accent2"/>
+                <w:spacing w:val="7"/>
+                <w:lang w:val="en-US" w:eastAsia="zh-CN"/>
+                <w14:textFill>
+                  <w14:solidFill>
+                    <w14:schemeClr w14:val="accent2"/>
+                  </w14:solidFill>
+                </w14:textFill>
+              </w:rPr>
+              <w:t>3D</w:t>
             </w:r>
             <w:r>
               <w:rPr>
@@ -18711,12 +19325,6 @@
             <w:insideH w:val="single" w:color="auto" w:sz="4" w:space="0"/>
             <w:insideV w:val="single" w:color="auto" w:sz="4" w:space="0"/>
           </w:tblBorders>
-          <w:tblCellMar>
-            <w:top w:w="0" w:type="dxa"/>
-            <w:left w:w="108" w:type="dxa"/>
-            <w:bottom w:w="0" w:type="dxa"/>
-            <w:right w:w="108" w:type="dxa"/>
-          </w:tblCellMar>
         </w:tblPrEx>
         <w:tc>
           <w:tcPr>
@@ -22595,6 +23203,12 @@
             <w:insideH w:val="single" w:color="auto" w:sz="4" w:space="0"/>
             <w:insideV w:val="single" w:color="auto" w:sz="4" w:space="0"/>
           </w:tblBorders>
+          <w:tblCellMar>
+            <w:top w:w="0" w:type="dxa"/>
+            <w:left w:w="108" w:type="dxa"/>
+            <w:bottom w:w="0" w:type="dxa"/>
+            <w:right w:w="108" w:type="dxa"/>
+          </w:tblCellMar>
         </w:tblPrEx>
         <w:trPr>
           <w:trHeight w:val="151" w:hRule="atLeast"/>
@@ -22647,6 +23261,12 @@
             <w:insideH w:val="single" w:color="auto" w:sz="4" w:space="0"/>
             <w:insideV w:val="single" w:color="auto" w:sz="4" w:space="0"/>
           </w:tblBorders>
+          <w:tblCellMar>
+            <w:top w:w="0" w:type="dxa"/>
+            <w:left w:w="108" w:type="dxa"/>
+            <w:bottom w:w="0" w:type="dxa"/>
+            <w:right w:w="108" w:type="dxa"/>
+          </w:tblCellMar>
         </w:tblPrEx>
         <w:trPr>
           <w:trHeight w:val="151" w:hRule="atLeast"/>
@@ -25822,6 +26442,12 @@
             <w:insideH w:val="single" w:color="auto" w:sz="4" w:space="0"/>
             <w:insideV w:val="single" w:color="auto" w:sz="4" w:space="0"/>
           </w:tblBorders>
+          <w:tblCellMar>
+            <w:top w:w="0" w:type="dxa"/>
+            <w:left w:w="108" w:type="dxa"/>
+            <w:bottom w:w="0" w:type="dxa"/>
+            <w:right w:w="108" w:type="dxa"/>
+          </w:tblCellMar>
         </w:tblPrEx>
         <w:trPr>
           <w:trHeight w:val="156" w:hRule="atLeast"/>
@@ -26740,6 +27366,12 @@
             <w:insideH w:val="single" w:color="auto" w:sz="4" w:space="0"/>
             <w:insideV w:val="single" w:color="auto" w:sz="4" w:space="0"/>
           </w:tblBorders>
+          <w:tblCellMar>
+            <w:top w:w="0" w:type="dxa"/>
+            <w:left w:w="108" w:type="dxa"/>
+            <w:bottom w:w="0" w:type="dxa"/>
+            <w:right w:w="108" w:type="dxa"/>
+          </w:tblCellMar>
         </w:tblPrEx>
         <w:trPr>
           <w:trHeight w:val="156" w:hRule="atLeast"/>
@@ -26990,6 +27622,12 @@
             <w:insideH w:val="single" w:color="auto" w:sz="4" w:space="0"/>
             <w:insideV w:val="single" w:color="auto" w:sz="4" w:space="0"/>
           </w:tblBorders>
+          <w:tblCellMar>
+            <w:top w:w="0" w:type="dxa"/>
+            <w:left w:w="108" w:type="dxa"/>
+            <w:bottom w:w="0" w:type="dxa"/>
+            <w:right w:w="108" w:type="dxa"/>
+          </w:tblCellMar>
         </w:tblPrEx>
         <w:tc>
           <w:tcPr>
@@ -29094,7 +29732,7 @@
         </w:tblCellMar>
       </w:tblPr>
       <w:tblGrid>
-        <w:gridCol w:w="4237"/>
+        <w:gridCol w:w="4748"/>
         <w:gridCol w:w="2618"/>
       </w:tblGrid>
       <w:tr>
@@ -29167,7 +29805,24 @@
                 <w:color w:val="FF0000"/>
                 <w:spacing w:val="7"/>
               </w:rPr>
-              <w:t>ags)</w:t>
+              <w:t>ags</w:t>
+            </w:r>
+            <w:r>
+              <w:rPr>
+                <w:rFonts w:hint="eastAsia"/>
+                <w:color w:val="FF0000"/>
+                <w:spacing w:val="7"/>
+                <w:lang w:val="en-US" w:eastAsia="zh-CN"/>
+              </w:rPr>
+              <w:t xml:space="preserve"> = -1</w:t>
+            </w:r>
+            <w:r>
+              <w:rPr>
+                <w:rFonts w:hint="eastAsia"/>
+                <w:color w:val="FF0000"/>
+                <w:spacing w:val="7"/>
+              </w:rPr>
+              <w:t>)</w:t>
             </w:r>
           </w:p>
         </w:tc>
@@ -31097,6 +31752,12 @@
                   <w:insideH w:val="single" w:color="auto" w:sz="4" w:space="0"/>
                   <w:insideV w:val="single" w:color="auto" w:sz="4" w:space="0"/>
                 </w:tblBorders>
+                <w:tblCellMar>
+                  <w:top w:w="0" w:type="dxa"/>
+                  <w:left w:w="108" w:type="dxa"/>
+                  <w:bottom w:w="0" w:type="dxa"/>
+                  <w:right w:w="108" w:type="dxa"/>
+                </w:tblCellMar>
               </w:tblPrEx>
               <w:tc>
                 <w:tcPr>
@@ -32724,12 +33385,6 @@
             <w:insideH w:val="single" w:color="auto" w:sz="4" w:space="0"/>
             <w:insideV w:val="single" w:color="auto" w:sz="4" w:space="0"/>
           </w:tblBorders>
-          <w:tblCellMar>
-            <w:top w:w="0" w:type="dxa"/>
-            <w:left w:w="108" w:type="dxa"/>
-            <w:bottom w:w="0" w:type="dxa"/>
-            <w:right w:w="108" w:type="dxa"/>
-          </w:tblCellMar>
         </w:tblPrEx>
         <w:tc>
           <w:tcPr>
@@ -36641,6 +37296,12 @@
             <w:insideH w:val="single" w:color="auto" w:sz="4" w:space="0"/>
             <w:insideV w:val="single" w:color="auto" w:sz="4" w:space="0"/>
           </w:tblBorders>
+          <w:tblCellMar>
+            <w:top w:w="0" w:type="dxa"/>
+            <w:left w:w="108" w:type="dxa"/>
+            <w:bottom w:w="0" w:type="dxa"/>
+            <w:right w:w="108" w:type="dxa"/>
+          </w:tblCellMar>
         </w:tblPrEx>
         <w:tc>
           <w:tcPr>
@@ -39036,6 +39697,44 @@
           <w:rFonts w:hint="eastAsia"/>
         </w:rPr>
         <w:t>：</w:t>
+      </w:r>
+    </w:p>
+    <w:p>
+      <w:pPr>
+        <w:pStyle w:val="12"/>
+        <w:bidi w:val="0"/>
+        <w:ind w:firstLine="0" w:firstLineChars="0"/>
+        <w:rPr>
+          <w:rFonts w:hint="default" w:cs="华文中宋"/>
+          <w:b/>
+          <w:bCs/>
+          <w:color w:val="ED7D31" w:themeColor="accent2"/>
+          <w:sz w:val="21"/>
+          <w:szCs w:val="24"/>
+          <w:lang w:val="en-US" w:eastAsia="zh-CN"/>
+          <w14:textFill>
+            <w14:solidFill>
+              <w14:schemeClr w14:val="accent2"/>
+            </w14:solidFill>
+          </w14:textFill>
+        </w:rPr>
+      </w:pPr>
+      <w:r>
+        <w:rPr>
+          <w:rFonts w:hint="eastAsia" w:cs="华文中宋"/>
+          <w:b/>
+          <w:bCs/>
+          <w:color w:val="ED7D31" w:themeColor="accent2"/>
+          <w:sz w:val="21"/>
+          <w:szCs w:val="24"/>
+          <w:lang w:val="en-US" w:eastAsia="zh-CN"/>
+          <w14:textFill>
+            <w14:solidFill>
+              <w14:schemeClr w14:val="accent2"/>
+            </w14:solidFill>
+          </w14:textFill>
+        </w:rPr>
+        <w:t>package：Pangolin</w:t>
       </w:r>
     </w:p>
     <w:p>
@@ -42901,13 +43600,14 @@
         <w:bidi w:val="0"/>
         <w:jc w:val="both"/>
         <w:rPr>
-          <w:rFonts w:hint="default" w:ascii="华文中宋" w:hAnsi="华文中宋" w:eastAsia="华文中宋" w:cs="华文中宋"/>
+          <w:rFonts w:hint="eastAsia" w:hAnsi="Cambria Math" w:cs="华文中宋"/>
           <w:b/>
-          <w:bCs/>
+          <w:i w:val="0"/>
           <w:color w:val="ED7D31" w:themeColor="accent2"/>
+          <w:kern w:val="2"/>
           <w:sz w:val="21"/>
-          <w:szCs w:val="24"/>
-          <w:lang w:val="en-US" w:eastAsia="zh-CN"/>
+          <w:szCs w:val="21"/>
+          <w:lang w:val="en-US" w:eastAsia="zh-CN" w:bidi="ar-SA"/>
           <w14:textFill>
             <w14:solidFill>
               <w14:schemeClr w14:val="accent2"/>
@@ -42975,18 +43675,24 @@
       <w:pPr>
         <w:bidi w:val="0"/>
         <w:rPr>
-          <w:rFonts w:hint="eastAsia" w:ascii="华文中宋" w:hAnsi="华文中宋" w:eastAsia="华文中宋" w:cs="华文中宋"/>
-          <w:b/>
-          <w:bCs/>
-          <w:color w:val="ED7D31" w:themeColor="accent2"/>
-          <w:sz w:val="21"/>
-          <w:szCs w:val="24"/>
+          <w:rFonts w:hint="eastAsia"/>
           <w:lang w:val="en-US" w:eastAsia="zh-CN"/>
-          <w14:textFill>
-            <w14:solidFill>
-              <w14:schemeClr w14:val="accent2"/>
-            </w14:solidFill>
-          </w14:textFill>
+        </w:rPr>
+      </w:pPr>
+      <w:r>
+        <w:rPr>
+          <w:rFonts w:hint="eastAsia"/>
+          <w:lang w:val="en-US" w:eastAsia="zh-CN"/>
+        </w:rPr>
+        <w:t>扰动模型：全0李代数，添加扰动量1e-4后，转换为李群，左乘于李群</w:t>
+      </w:r>
+    </w:p>
+    <w:p>
+      <w:pPr>
+        <w:bidi w:val="0"/>
+        <w:rPr>
+          <w:rFonts w:hint="eastAsia"/>
+          <w:lang w:val="en-US" w:eastAsia="zh-CN"/>
         </w:rPr>
       </w:pPr>
     </w:p>
@@ -43004,22 +43710,6 @@
           <w:lang w:val="en-US" w:eastAsia="zh-CN"/>
         </w:rPr>
         <w:t>欧拉角 (rpy角)：旋转顺序ZYX，万向锁问题 (奇异性问题 - 绕y旋转后，x轴、原z轴共线)</w:t>
-      </w:r>
-    </w:p>
-    <w:p>
-      <w:pPr>
-        <w:bidi w:val="0"/>
-        <w:rPr>
-          <w:rFonts w:hint="default"/>
-          <w:lang w:val="en-US" w:eastAsia="zh-CN"/>
-        </w:rPr>
-      </w:pPr>
-      <w:r>
-        <w:rPr>
-          <w:rFonts w:hint="eastAsia"/>
-          <w:lang w:val="en-US" w:eastAsia="zh-CN"/>
-        </w:rPr>
-        <w:t>扰动模型 (求导)：全0李代数，添加扰动量1e-4后，转换为李群，左乘于李群</w:t>
       </w:r>
     </w:p>
     <w:p>

</xml_diff>

<commit_message>
update on 2024-01-20 11:54:43.983962
</commit_message>
<xml_diff>
--- a/cpp 数据分析.docx
+++ b/cpp 数据分析.docx
@@ -761,6 +761,12 @@
             <w:insideH w:val="single" w:color="auto" w:sz="4" w:space="0"/>
             <w:insideV w:val="single" w:color="auto" w:sz="4" w:space="0"/>
           </w:tblBorders>
+          <w:tblCellMar>
+            <w:top w:w="0" w:type="dxa"/>
+            <w:left w:w="108" w:type="dxa"/>
+            <w:bottom w:w="0" w:type="dxa"/>
+            <w:right w:w="108" w:type="dxa"/>
+          </w:tblCellMar>
         </w:tblPrEx>
         <w:tc>
           <w:tcPr>
@@ -5742,8 +5748,6 @@
               </w:rPr>
               <w:t>返回</w:t>
             </w:r>
-            <w:bookmarkStart w:id="1" w:name="_GoBack"/>
-            <w:bookmarkEnd w:id="1"/>
             <w:r>
               <w:rPr>
                 <w:rStyle w:val="13"/>
@@ -8872,6 +8876,63 @@
         </w:tc>
       </w:tr>
     </w:tbl>
+    <w:p>
+      <w:pPr>
+        <w:spacing w:line="240" w:lineRule="auto"/>
+        <w:rPr>
+          <w:rFonts w:hint="eastAsia" w:ascii="华文中宋" w:hAnsi="华文中宋" w:eastAsia="华文中宋" w:cs="华文中宋"/>
+          <w:b/>
+          <w:bCs/>
+          <w:color w:val="ED7D31" w:themeColor="accent2"/>
+          <w:sz w:val="21"/>
+          <w:szCs w:val="21"/>
+          <w:vertAlign w:val="baseline"/>
+          <w:lang w:val="en-US" w:eastAsia="zh-CN"/>
+          <w14:textFill>
+            <w14:solidFill>
+              <w14:schemeClr w14:val="accent2"/>
+            </w14:solidFill>
+          </w14:textFill>
+        </w:rPr>
+      </w:pPr>
+    </w:p>
+    <w:p>
+      <w:pPr>
+        <w:spacing w:line="240" w:lineRule="auto"/>
+        <w:rPr>
+          <w:rFonts w:hint="eastAsia" w:ascii="华文中宋" w:hAnsi="华文中宋" w:eastAsia="华文中宋" w:cs="华文中宋"/>
+          <w:b/>
+          <w:bCs/>
+          <w:color w:val="ED7D31" w:themeColor="accent2"/>
+          <w:sz w:val="21"/>
+          <w:szCs w:val="21"/>
+          <w:vertAlign w:val="baseline"/>
+          <w:lang w:val="en-US" w:eastAsia="zh-CN"/>
+          <w14:textFill>
+            <w14:solidFill>
+              <w14:schemeClr w14:val="accent2"/>
+            </w14:solidFill>
+          </w14:textFill>
+        </w:rPr>
+      </w:pPr>
+    </w:p>
+    <w:p>
+      <w:pPr>
+        <w:pStyle w:val="3"/>
+        <w:bidi w:val="0"/>
+        <w:rPr>
+          <w:rFonts w:hint="default"/>
+          <w:lang w:val="en-US" w:eastAsia="zh-CN"/>
+        </w:rPr>
+      </w:pPr>
+      <w:r>
+        <w:rPr>
+          <w:rFonts w:hint="eastAsia"/>
+          <w:lang w:val="en-US" w:eastAsia="zh-CN"/>
+        </w:rPr>
+        <w:t>奇异值SVD：</w:t>
+      </w:r>
+    </w:p>
     <w:p>
       <w:pPr>
         <w:spacing w:line="240" w:lineRule="auto"/>
@@ -16655,6 +16716,12 @@
             <w:insideH w:val="single" w:color="auto" w:sz="4" w:space="0"/>
             <w:insideV w:val="single" w:color="auto" w:sz="4" w:space="0"/>
           </w:tblBorders>
+          <w:tblCellMar>
+            <w:top w:w="0" w:type="dxa"/>
+            <w:left w:w="108" w:type="dxa"/>
+            <w:bottom w:w="0" w:type="dxa"/>
+            <w:right w:w="108" w:type="dxa"/>
+          </w:tblCellMar>
         </w:tblPrEx>
         <w:trPr>
           <w:trHeight w:val="151" w:hRule="atLeast"/>
@@ -17422,7 +17489,6 @@
               <m:sSub>
                 <m:sSubPr>
                   <m:ctrlPr>
-                    <m:rPr/>
                     <w:rPr>
                       <w:rFonts w:hint="default" w:ascii="Cambria Math" w:hAnsi="Cambria Math"/>
                       <w:b/>
@@ -17458,7 +17524,6 @@
                     <m:t>p</m:t>
                   </m:r>
                   <m:ctrlPr>
-                    <m:rPr/>
                     <w:rPr>
                       <w:rFonts w:hint="default" w:ascii="Cambria Math" w:hAnsi="Cambria Math"/>
                       <w:b/>
@@ -17494,7 +17559,6 @@
                     <m:t>1</m:t>
                   </m:r>
                   <m:ctrlPr>
-                    <m:rPr/>
                     <w:rPr>
                       <w:rFonts w:hint="default" w:ascii="Cambria Math" w:hAnsi="Cambria Math"/>
                       <w:b/>
@@ -18354,7 +18418,7 @@
         </w:tblCellMar>
       </w:tblPr>
       <w:tblGrid>
-        <w:gridCol w:w="1848"/>
+        <w:gridCol w:w="2018"/>
         <w:gridCol w:w="1034"/>
       </w:tblGrid>
       <w:tr>
@@ -18367,6 +18431,12 @@
             <w:insideH w:val="single" w:color="auto" w:sz="4" w:space="0"/>
             <w:insideV w:val="single" w:color="auto" w:sz="4" w:space="0"/>
           </w:tblBorders>
+          <w:tblCellMar>
+            <w:top w:w="0" w:type="dxa"/>
+            <w:left w:w="108" w:type="dxa"/>
+            <w:bottom w:w="0" w:type="dxa"/>
+            <w:right w:w="108" w:type="dxa"/>
+          </w:tblCellMar>
         </w:tblPrEx>
         <w:trPr>
           <w:trHeight w:val="151" w:hRule="atLeast"/>
@@ -18623,6 +18693,84 @@
                 <w:lang w:val="en-US" w:eastAsia="zh-CN"/>
               </w:rPr>
               <w:t>点</w:t>
+            </w:r>
+          </w:p>
+        </w:tc>
+      </w:tr>
+      <w:tr>
+        <w:tblPrEx>
+          <w:tblBorders>
+            <w:top w:val="single" w:color="auto" w:sz="4" w:space="0"/>
+            <w:left w:val="single" w:color="auto" w:sz="4" w:space="0"/>
+            <w:bottom w:val="single" w:color="auto" w:sz="4" w:space="0"/>
+            <w:right w:val="single" w:color="auto" w:sz="4" w:space="0"/>
+            <w:insideH w:val="single" w:color="auto" w:sz="4" w:space="0"/>
+            <w:insideV w:val="single" w:color="auto" w:sz="4" w:space="0"/>
+          </w:tblBorders>
+          <w:tblCellMar>
+            <w:top w:w="0" w:type="dxa"/>
+            <w:left w:w="108" w:type="dxa"/>
+            <w:bottom w:w="0" w:type="dxa"/>
+            <w:right w:w="108" w:type="dxa"/>
+          </w:tblCellMar>
+        </w:tblPrEx>
+        <w:trPr>
+          <w:trHeight w:val="151" w:hRule="atLeast"/>
+        </w:trPr>
+        <w:tc>
+          <w:tcPr>
+            <w:tcW w:w="0" w:type="auto"/>
+            <w:vAlign w:val="center"/>
+          </w:tcPr>
+          <w:p>
+            <w:pPr>
+              <w:jc w:val="both"/>
+              <w:rPr>
+                <w:rFonts w:hint="default"/>
+                <w:color w:val="FF0000"/>
+                <w:spacing w:val="7"/>
+                <w:lang w:val="en-US" w:eastAsia="zh-CN"/>
+              </w:rPr>
+            </w:pPr>
+            <w:r>
+              <w:rPr>
+                <w:rFonts w:hint="eastAsia"/>
+                <w:color w:val="FF0000"/>
+                <w:spacing w:val="7"/>
+                <w:lang w:val="en-US" w:eastAsia="zh-CN"/>
+              </w:rPr>
+              <w:t>Scalar(x, y, z, w)</w:t>
+            </w:r>
+          </w:p>
+        </w:tc>
+        <w:tc>
+          <w:tcPr>
+            <w:tcW w:w="0" w:type="auto"/>
+            <w:vAlign w:val="center"/>
+          </w:tcPr>
+          <w:p>
+            <w:pPr>
+              <w:jc w:val="both"/>
+              <w:rPr>
+                <w:rFonts w:hint="default"/>
+                <w:color w:val="ED7D31" w:themeColor="accent2"/>
+                <w:spacing w:val="7"/>
+                <w:lang w:val="en-US" w:eastAsia="zh-CN"/>
+                <w14:textFill>
+                  <w14:solidFill>
+                    <w14:schemeClr w14:val="accent2"/>
+                  </w14:solidFill>
+                </w14:textFill>
+              </w:rPr>
+            </w:pPr>
+            <w:r>
+              <w:rPr>
+                <w:rFonts w:hint="eastAsia"/>
+                <w:color w:val="EA82F1"/>
+                <w:spacing w:val="7"/>
+                <w:lang w:val="en-US" w:eastAsia="zh-CN"/>
+              </w:rPr>
+              <w:t>像素值</w:t>
             </w:r>
           </w:p>
         </w:tc>
@@ -19325,6 +19473,12 @@
             <w:insideH w:val="single" w:color="auto" w:sz="4" w:space="0"/>
             <w:insideV w:val="single" w:color="auto" w:sz="4" w:space="0"/>
           </w:tblBorders>
+          <w:tblCellMar>
+            <w:top w:w="0" w:type="dxa"/>
+            <w:left w:w="108" w:type="dxa"/>
+            <w:bottom w:w="0" w:type="dxa"/>
+            <w:right w:w="108" w:type="dxa"/>
+          </w:tblCellMar>
         </w:tblPrEx>
         <w:tc>
           <w:tcPr>
@@ -19782,7 +19936,7 @@
         </w:tblCellMar>
       </w:tblPr>
       <w:tblGrid>
-        <w:gridCol w:w="1406"/>
+        <w:gridCol w:w="3964"/>
         <w:gridCol w:w="1562"/>
       </w:tblGrid>
       <w:tr>
@@ -19868,6 +20022,112 @@
                 <w:lang w:val="en-US" w:eastAsia="zh-CN"/>
               </w:rPr>
               <w:t>指针</w:t>
+            </w:r>
+          </w:p>
+        </w:tc>
+      </w:tr>
+      <w:tr>
+        <w:tblPrEx>
+          <w:tblBorders>
+            <w:top w:val="single" w:color="auto" w:sz="4" w:space="0"/>
+            <w:left w:val="single" w:color="auto" w:sz="4" w:space="0"/>
+            <w:bottom w:val="single" w:color="auto" w:sz="4" w:space="0"/>
+            <w:right w:val="single" w:color="auto" w:sz="4" w:space="0"/>
+            <w:insideH w:val="single" w:color="auto" w:sz="4" w:space="0"/>
+            <w:insideV w:val="single" w:color="auto" w:sz="4" w:space="0"/>
+          </w:tblBorders>
+          <w:tblCellMar>
+            <w:top w:w="0" w:type="dxa"/>
+            <w:left w:w="108" w:type="dxa"/>
+            <w:bottom w:w="0" w:type="dxa"/>
+            <w:right w:w="108" w:type="dxa"/>
+          </w:tblCellMar>
+        </w:tblPrEx>
+        <w:trPr>
+          <w:trHeight w:val="151" w:hRule="atLeast"/>
+        </w:trPr>
+        <w:tc>
+          <w:tcPr>
+            <w:tcW w:w="0" w:type="auto"/>
+            <w:vAlign w:val="center"/>
+          </w:tcPr>
+          <w:p>
+            <w:pPr>
+              <w:jc w:val="both"/>
+              <w:rPr>
+                <w:rFonts w:hint="default"/>
+                <w:color w:val="FF0000"/>
+                <w:spacing w:val="7"/>
+                <w:lang w:val="en-US" w:eastAsia="zh-CN"/>
+              </w:rPr>
+            </w:pPr>
+            <w:r>
+              <w:rPr>
+                <w:rFonts w:hint="eastAsia"/>
+                <w:color w:val="FF0000"/>
+                <w:spacing w:val="7"/>
+                <w:lang w:val="en-US" w:eastAsia="zh-CN"/>
+              </w:rPr>
+              <w:t>parallel_for_(</w:t>
+            </w:r>
+            <w:r>
+              <w:rPr>
+                <w:rFonts w:hint="eastAsia" w:ascii="华文中宋" w:hAnsi="华文中宋" w:eastAsia="华文中宋" w:cs="华文中宋"/>
+                <w:b/>
+                <w:bCs/>
+                <w:color w:val="ED7D31" w:themeColor="accent2"/>
+                <w:kern w:val="2"/>
+                <w:sz w:val="21"/>
+                <w:szCs w:val="24"/>
+                <w:vertAlign w:val="baseline"/>
+                <w:lang w:val="en-US" w:eastAsia="zh-CN" w:bidi="ar-SA"/>
+                <w14:textFill>
+                  <w14:solidFill>
+                    <w14:schemeClr w14:val="accent2"/>
+                  </w14:solidFill>
+                </w14:textFill>
+              </w:rPr>
+              <w:t xml:space="preserve">Range </w:t>
+            </w:r>
+            <w:r>
+              <w:rPr>
+                <w:rFonts w:hint="eastAsia"/>
+                <w:color w:val="FF0000"/>
+                <w:spacing w:val="7"/>
+                <w:lang w:val="en-US" w:eastAsia="zh-CN"/>
+              </w:rPr>
+              <w:t>range, functor)</w:t>
+            </w:r>
+          </w:p>
+        </w:tc>
+        <w:tc>
+          <w:tcPr>
+            <w:tcW w:w="0" w:type="auto"/>
+            <w:vAlign w:val="center"/>
+          </w:tcPr>
+          <w:p>
+            <w:pPr>
+              <w:jc w:val="both"/>
+              <w:rPr>
+                <w:rFonts w:hint="default"/>
+                <w:color w:val="ED7D31" w:themeColor="accent2"/>
+                <w:spacing w:val="7"/>
+                <w:lang w:val="en-US" w:eastAsia="zh-CN"/>
+                <w14:textFill>
+                  <w14:solidFill>
+                    <w14:schemeClr w14:val="accent2"/>
+                  </w14:solidFill>
+                </w14:textFill>
+              </w:rPr>
+            </w:pPr>
+            <w:r>
+              <w:rPr>
+                <w:rFonts w:hint="eastAsia"/>
+                <w:color w:val="EA82F1"/>
+                <w:spacing w:val="7"/>
+                <w:lang w:val="en-US" w:eastAsia="zh-CN"/>
+              </w:rPr>
+              <w:t>并行运算</w:t>
             </w:r>
           </w:p>
         </w:tc>
@@ -22853,16 +23113,7 @@
                 <w:spacing w:val="7"/>
                 <w:lang w:val="en-US" w:eastAsia="zh-CN"/>
               </w:rPr>
-              <w:t xml:space="preserve"> btype</w:t>
-            </w:r>
-            <w:r>
-              <w:rPr>
-                <w:rFonts w:hint="eastAsia"/>
-                <w:color w:val="FF0000"/>
-                <w:spacing w:val="7"/>
-                <w:lang w:val="en-US" w:eastAsia="zh-CN"/>
-              </w:rPr>
-              <w:t>, value)</w:t>
+              <w:t xml:space="preserve"> btype, value)</w:t>
             </w:r>
           </w:p>
         </w:tc>
@@ -22977,21 +23228,7 @@
                   </w14:solidFill>
                 </w14:textFill>
               </w:rPr>
-              <w:t>std::</w:t>
-            </w:r>
-            <w:r>
-              <w:rPr>
-                <w:rFonts w:hint="eastAsia"/>
-                <w:color w:val="ED7D31" w:themeColor="accent2"/>
-                <w:spacing w:val="7"/>
-                <w:lang w:val="en-US" w:eastAsia="zh-CN"/>
-                <w14:textFill>
-                  <w14:solidFill>
-                    <w14:schemeClr w14:val="accent2"/>
-                  </w14:solidFill>
-                </w14:textFill>
-              </w:rPr>
-              <w:t xml:space="preserve">vector&lt;Mat&gt; </w:t>
+              <w:t xml:space="preserve">std::vector&lt;Mat&gt; </w:t>
             </w:r>
             <w:r>
               <w:rPr>
@@ -23203,12 +23440,6 @@
             <w:insideH w:val="single" w:color="auto" w:sz="4" w:space="0"/>
             <w:insideV w:val="single" w:color="auto" w:sz="4" w:space="0"/>
           </w:tblBorders>
-          <w:tblCellMar>
-            <w:top w:w="0" w:type="dxa"/>
-            <w:left w:w="108" w:type="dxa"/>
-            <w:bottom w:w="0" w:type="dxa"/>
-            <w:right w:w="108" w:type="dxa"/>
-          </w:tblCellMar>
         </w:tblPrEx>
         <w:trPr>
           <w:trHeight w:val="151" w:hRule="atLeast"/>
@@ -26280,7 +26511,6 @@
           <w:tcPr>
             <w:tcW w:w="0" w:type="auto"/>
             <w:vMerge w:val="continue"/>
-            <w:tcBorders/>
             <w:vAlign w:val="center"/>
           </w:tcPr>
           <w:p>
@@ -26399,6 +26629,803 @@
                 </w14:textFill>
               </w:rPr>
               <w:t xml:space="preserve"> (&lt; 运算符)</w:t>
+            </w:r>
+          </w:p>
+        </w:tc>
+      </w:tr>
+    </w:tbl>
+    <w:p/>
+    <w:tbl>
+      <w:tblPr>
+        <w:tblStyle w:val="9"/>
+        <w:tblW w:w="0" w:type="auto"/>
+        <w:tblInd w:w="0" w:type="dxa"/>
+        <w:tblBorders>
+          <w:top w:val="single" w:color="auto" w:sz="4" w:space="0"/>
+          <w:left w:val="single" w:color="auto" w:sz="4" w:space="0"/>
+          <w:bottom w:val="single" w:color="auto" w:sz="4" w:space="0"/>
+          <w:right w:val="single" w:color="auto" w:sz="4" w:space="0"/>
+          <w:insideH w:val="single" w:color="auto" w:sz="4" w:space="0"/>
+          <w:insideV w:val="single" w:color="auto" w:sz="4" w:space="0"/>
+        </w:tblBorders>
+        <w:tblLayout w:type="autofit"/>
+        <w:tblCellMar>
+          <w:top w:w="0" w:type="dxa"/>
+          <w:left w:w="108" w:type="dxa"/>
+          <w:bottom w:w="0" w:type="dxa"/>
+          <w:right w:w="108" w:type="dxa"/>
+        </w:tblCellMar>
+      </w:tblPr>
+      <w:tblGrid>
+        <w:gridCol w:w="7657"/>
+        <w:gridCol w:w="1113"/>
+      </w:tblGrid>
+      <w:tr>
+        <w:tblPrEx>
+          <w:tblBorders>
+            <w:top w:val="single" w:color="auto" w:sz="4" w:space="0"/>
+            <w:left w:val="single" w:color="auto" w:sz="4" w:space="0"/>
+            <w:bottom w:val="single" w:color="auto" w:sz="4" w:space="0"/>
+            <w:right w:val="single" w:color="auto" w:sz="4" w:space="0"/>
+            <w:insideH w:val="single" w:color="auto" w:sz="4" w:space="0"/>
+            <w:insideV w:val="single" w:color="auto" w:sz="4" w:space="0"/>
+          </w:tblBorders>
+          <w:tblCellMar>
+            <w:top w:w="0" w:type="dxa"/>
+            <w:left w:w="108" w:type="dxa"/>
+            <w:bottom w:w="0" w:type="dxa"/>
+            <w:right w:w="108" w:type="dxa"/>
+          </w:tblCellMar>
+        </w:tblPrEx>
+        <w:tc>
+          <w:tcPr>
+            <w:tcW w:w="0" w:type="auto"/>
+            <w:gridSpan w:val="2"/>
+            <w:vAlign w:val="center"/>
+          </w:tcPr>
+          <w:p>
+            <w:pPr>
+              <w:rPr>
+                <w:rFonts w:hint="eastAsia" w:ascii="华文中宋" w:hAnsi="华文中宋" w:eastAsia="华文中宋" w:cs="华文中宋"/>
+                <w:b/>
+                <w:bCs/>
+                <w:color w:val="ED7D31" w:themeColor="accent2"/>
+                <w:kern w:val="2"/>
+                <w:sz w:val="21"/>
+                <w:szCs w:val="24"/>
+                <w:lang w:val="en-US" w:eastAsia="zh-CN" w:bidi="ar-SA"/>
+                <w14:textFill>
+                  <w14:solidFill>
+                    <w14:schemeClr w14:val="accent2"/>
+                  </w14:solidFill>
+                </w14:textFill>
+              </w:rPr>
+            </w:pPr>
+            <w:r>
+              <w:rPr>
+                <w:rFonts w:hint="eastAsia" w:ascii="华文中宋" w:hAnsi="华文中宋" w:eastAsia="华文中宋" w:cs="华文中宋"/>
+                <w:b/>
+                <w:bCs/>
+                <w:color w:val="ED7D31" w:themeColor="accent2"/>
+                <w:kern w:val="2"/>
+                <w:sz w:val="21"/>
+                <w:szCs w:val="24"/>
+                <w:lang w:val="en-US" w:eastAsia="zh-CN" w:bidi="ar-SA"/>
+                <w14:textFill>
+                  <w14:solidFill>
+                    <w14:schemeClr w14:val="accent2"/>
+                  </w14:solidFill>
+                </w14:textFill>
+              </w:rPr>
+              <w:t>绘制</w:t>
+            </w:r>
+            <w:r>
+              <w:rPr>
+                <w:rFonts w:hint="eastAsia" w:cs="华文中宋"/>
+                <w:b/>
+                <w:bCs/>
+                <w:color w:val="ED7D31" w:themeColor="accent2"/>
+                <w:kern w:val="2"/>
+                <w:sz w:val="21"/>
+                <w:szCs w:val="24"/>
+                <w:lang w:val="en-US" w:eastAsia="zh-CN" w:bidi="ar-SA"/>
+                <w14:textFill>
+                  <w14:solidFill>
+                    <w14:schemeClr w14:val="accent2"/>
+                  </w14:solidFill>
+                </w14:textFill>
+              </w:rPr>
+              <w:t>：</w:t>
+            </w:r>
+          </w:p>
+        </w:tc>
+      </w:tr>
+      <w:tr>
+        <w:tblPrEx>
+          <w:tblBorders>
+            <w:top w:val="single" w:color="auto" w:sz="4" w:space="0"/>
+            <w:left w:val="single" w:color="auto" w:sz="4" w:space="0"/>
+            <w:bottom w:val="single" w:color="auto" w:sz="4" w:space="0"/>
+            <w:right w:val="single" w:color="auto" w:sz="4" w:space="0"/>
+            <w:insideH w:val="single" w:color="auto" w:sz="4" w:space="0"/>
+            <w:insideV w:val="single" w:color="auto" w:sz="4" w:space="0"/>
+          </w:tblBorders>
+          <w:tblCellMar>
+            <w:top w:w="0" w:type="dxa"/>
+            <w:left w:w="108" w:type="dxa"/>
+            <w:bottom w:w="0" w:type="dxa"/>
+            <w:right w:w="108" w:type="dxa"/>
+          </w:tblCellMar>
+        </w:tblPrEx>
+        <w:tc>
+          <w:tcPr>
+            <w:tcW w:w="0" w:type="auto"/>
+            <w:vAlign w:val="center"/>
+          </w:tcPr>
+          <w:p>
+            <w:pPr>
+              <w:jc w:val="left"/>
+              <w:rPr>
+                <w:rFonts w:hint="default" w:ascii="华文中宋" w:hAnsi="华文中宋" w:eastAsia="华文中宋" w:cs="华文中宋"/>
+                <w:b/>
+                <w:bCs/>
+                <w:color w:val="FF0000"/>
+                <w:spacing w:val="7"/>
+                <w:kern w:val="2"/>
+                <w:sz w:val="21"/>
+                <w:szCs w:val="21"/>
+                <w:lang w:val="en-US" w:eastAsia="zh-CN" w:bidi="ar-SA"/>
+              </w:rPr>
+            </w:pPr>
+            <w:r>
+              <w:rPr>
+                <w:rFonts w:hint="eastAsia"/>
+                <w:color w:val="FF0000"/>
+                <w:spacing w:val="7"/>
+              </w:rPr>
+              <w:t>draw</w:t>
+            </w:r>
+            <w:r>
+              <w:rPr>
+                <w:rFonts w:hint="eastAsia"/>
+                <w:color w:val="FF0000"/>
+                <w:spacing w:val="7"/>
+                <w:lang w:val="en-US" w:eastAsia="zh-CN"/>
+              </w:rPr>
+              <w:t xml:space="preserve">Keypoints(image, keypoints, outImage, </w:t>
+            </w:r>
+            <w:r>
+              <w:rPr>
+                <w:rFonts w:hint="eastAsia" w:cs="华文中宋"/>
+                <w:b/>
+                <w:bCs/>
+                <w:color w:val="ED7D31" w:themeColor="accent2"/>
+                <w:kern w:val="2"/>
+                <w:sz w:val="21"/>
+                <w:szCs w:val="24"/>
+                <w:lang w:val="en-US" w:eastAsia="zh-CN" w:bidi="ar-SA"/>
+                <w14:textFill>
+                  <w14:solidFill>
+                    <w14:schemeClr w14:val="accent2"/>
+                  </w14:solidFill>
+                </w14:textFill>
+              </w:rPr>
+              <w:t xml:space="preserve">DrawMatchesFlags </w:t>
+            </w:r>
+            <w:r>
+              <w:rPr>
+                <w:rFonts w:hint="eastAsia"/>
+                <w:color w:val="FF0000"/>
+                <w:spacing w:val="7"/>
+                <w:lang w:val="en-US" w:eastAsia="zh-CN"/>
+              </w:rPr>
+              <w:t>flags)</w:t>
+            </w:r>
+          </w:p>
+        </w:tc>
+        <w:tc>
+          <w:tcPr>
+            <w:tcW w:w="0" w:type="auto"/>
+            <w:vAlign w:val="center"/>
+          </w:tcPr>
+          <w:p>
+            <w:pPr>
+              <w:rPr>
+                <w:rFonts w:hint="eastAsia" w:ascii="华文中宋" w:hAnsi="华文中宋" w:eastAsia="华文中宋" w:cs="华文中宋"/>
+                <w:b/>
+                <w:bCs/>
+                <w:color w:val="EA82F1"/>
+                <w:spacing w:val="7"/>
+                <w:kern w:val="2"/>
+                <w:sz w:val="21"/>
+                <w:szCs w:val="21"/>
+                <w:lang w:val="en-US" w:eastAsia="zh-CN" w:bidi="ar-SA"/>
+              </w:rPr>
+            </w:pPr>
+            <w:r>
+              <w:rPr>
+                <w:rFonts w:hint="eastAsia"/>
+                <w:color w:val="EA82F1"/>
+                <w:spacing w:val="7"/>
+                <w:lang w:val="en-US" w:eastAsia="zh-CN"/>
+              </w:rPr>
+              <w:t>关键点</w:t>
+            </w:r>
+          </w:p>
+        </w:tc>
+      </w:tr>
+      <w:tr>
+        <w:tblPrEx>
+          <w:tblBorders>
+            <w:top w:val="single" w:color="auto" w:sz="4" w:space="0"/>
+            <w:left w:val="single" w:color="auto" w:sz="4" w:space="0"/>
+            <w:bottom w:val="single" w:color="auto" w:sz="4" w:space="0"/>
+            <w:right w:val="single" w:color="auto" w:sz="4" w:space="0"/>
+            <w:insideH w:val="single" w:color="auto" w:sz="4" w:space="0"/>
+            <w:insideV w:val="single" w:color="auto" w:sz="4" w:space="0"/>
+          </w:tblBorders>
+          <w:tblCellMar>
+            <w:top w:w="0" w:type="dxa"/>
+            <w:left w:w="108" w:type="dxa"/>
+            <w:bottom w:w="0" w:type="dxa"/>
+            <w:right w:w="108" w:type="dxa"/>
+          </w:tblCellMar>
+        </w:tblPrEx>
+        <w:tc>
+          <w:tcPr>
+            <w:tcW w:w="0" w:type="auto"/>
+            <w:vAlign w:val="center"/>
+          </w:tcPr>
+          <w:p>
+            <w:pPr>
+              <w:jc w:val="left"/>
+              <w:rPr>
+                <w:rFonts w:hint="default" w:eastAsia="华文中宋"/>
+                <w:color w:val="FF0000"/>
+                <w:spacing w:val="7"/>
+                <w:lang w:val="en-US" w:eastAsia="zh-CN"/>
+              </w:rPr>
+            </w:pPr>
+            <w:r>
+              <w:rPr>
+                <w:rFonts w:hint="eastAsia"/>
+                <w:color w:val="FF0000"/>
+                <w:spacing w:val="7"/>
+                <w:lang w:val="en-US" w:eastAsia="zh-CN"/>
+              </w:rPr>
+              <w:t>drawMatches(img1, img2, matches1to2, outImg)</w:t>
+            </w:r>
+          </w:p>
+        </w:tc>
+        <w:tc>
+          <w:tcPr>
+            <w:tcW w:w="0" w:type="auto"/>
+            <w:vAlign w:val="center"/>
+          </w:tcPr>
+          <w:p>
+            <w:pPr>
+              <w:rPr>
+                <w:rFonts w:hint="default" w:ascii="华文中宋" w:hAnsi="华文中宋" w:eastAsia="华文中宋" w:cs="华文中宋"/>
+                <w:b/>
+                <w:bCs/>
+                <w:color w:val="ED7D31" w:themeColor="accent2"/>
+                <w:kern w:val="2"/>
+                <w:sz w:val="21"/>
+                <w:szCs w:val="24"/>
+                <w:lang w:val="en-US" w:eastAsia="zh-CN" w:bidi="ar-SA"/>
+                <w14:textFill>
+                  <w14:solidFill>
+                    <w14:schemeClr w14:val="accent2"/>
+                  </w14:solidFill>
+                </w14:textFill>
+              </w:rPr>
+            </w:pPr>
+            <w:r>
+              <w:rPr>
+                <w:rFonts w:hint="eastAsia"/>
+                <w:color w:val="EA82F1"/>
+                <w:spacing w:val="7"/>
+                <w:lang w:val="en-US" w:eastAsia="zh-CN"/>
+              </w:rPr>
+              <w:t>匹配结果</w:t>
+            </w:r>
+          </w:p>
+        </w:tc>
+      </w:tr>
+    </w:tbl>
+    <w:p>
+      <w:pPr>
+        <w:pStyle w:val="12"/>
+        <w:bidi w:val="0"/>
+        <w:rPr>
+          <w:rFonts w:hint="eastAsia" w:ascii="华文中宋" w:hAnsi="华文中宋" w:eastAsia="华文中宋" w:cs="华文中宋"/>
+          <w:b/>
+          <w:bCs/>
+          <w:color w:val="ED7D31" w:themeColor="accent2"/>
+          <w:kern w:val="2"/>
+          <w:sz w:val="21"/>
+          <w:szCs w:val="24"/>
+          <w:lang w:val="en-US" w:eastAsia="zh-CN" w:bidi="ar-SA"/>
+          <w14:textFill>
+            <w14:solidFill>
+              <w14:schemeClr w14:val="accent2"/>
+            </w14:solidFill>
+          </w14:textFill>
+        </w:rPr>
+      </w:pPr>
+      <w:bookmarkStart w:id="1" w:name="_GoBack"/>
+      <w:bookmarkEnd w:id="1"/>
+    </w:p>
+    <w:tbl>
+      <w:tblPr>
+        <w:tblStyle w:val="9"/>
+        <w:tblW w:w="0" w:type="auto"/>
+        <w:tblInd w:w="0" w:type="dxa"/>
+        <w:tblBorders>
+          <w:top w:val="single" w:color="auto" w:sz="4" w:space="0"/>
+          <w:left w:val="single" w:color="auto" w:sz="4" w:space="0"/>
+          <w:bottom w:val="single" w:color="auto" w:sz="4" w:space="0"/>
+          <w:right w:val="single" w:color="auto" w:sz="4" w:space="0"/>
+          <w:insideH w:val="single" w:color="auto" w:sz="4" w:space="0"/>
+          <w:insideV w:val="single" w:color="auto" w:sz="4" w:space="0"/>
+        </w:tblBorders>
+        <w:tblLayout w:type="autofit"/>
+        <w:tblCellMar>
+          <w:top w:w="0" w:type="dxa"/>
+          <w:left w:w="108" w:type="dxa"/>
+          <w:bottom w:w="0" w:type="dxa"/>
+          <w:right w:w="108" w:type="dxa"/>
+        </w:tblCellMar>
+      </w:tblPr>
+      <w:tblGrid>
+        <w:gridCol w:w="637"/>
+        <w:gridCol w:w="2864"/>
+        <w:gridCol w:w="1926"/>
+      </w:tblGrid>
+      <w:tr>
+        <w:tblPrEx>
+          <w:tblBorders>
+            <w:top w:val="single" w:color="auto" w:sz="4" w:space="0"/>
+            <w:left w:val="single" w:color="auto" w:sz="4" w:space="0"/>
+            <w:bottom w:val="single" w:color="auto" w:sz="4" w:space="0"/>
+            <w:right w:val="single" w:color="auto" w:sz="4" w:space="0"/>
+            <w:insideH w:val="single" w:color="auto" w:sz="4" w:space="0"/>
+            <w:insideV w:val="single" w:color="auto" w:sz="4" w:space="0"/>
+          </w:tblBorders>
+          <w:tblCellMar>
+            <w:top w:w="0" w:type="dxa"/>
+            <w:left w:w="108" w:type="dxa"/>
+            <w:bottom w:w="0" w:type="dxa"/>
+            <w:right w:w="108" w:type="dxa"/>
+          </w:tblCellMar>
+        </w:tblPrEx>
+        <w:trPr>
+          <w:trHeight w:val="156" w:hRule="atLeast"/>
+        </w:trPr>
+        <w:tc>
+          <w:tcPr>
+            <w:tcW w:w="0" w:type="auto"/>
+            <w:gridSpan w:val="3"/>
+            <w:vAlign w:val="center"/>
+          </w:tcPr>
+          <w:p>
+            <w:pPr>
+              <w:jc w:val="both"/>
+              <w:rPr>
+                <w:rFonts w:hint="eastAsia" w:ascii="华文中宋" w:hAnsi="华文中宋" w:eastAsia="华文中宋" w:cs="华文中宋"/>
+                <w:b/>
+                <w:bCs/>
+                <w:color w:val="ED7D31" w:themeColor="accent2"/>
+                <w:kern w:val="2"/>
+                <w:sz w:val="21"/>
+                <w:szCs w:val="24"/>
+                <w:lang w:val="en-US" w:eastAsia="zh-CN" w:bidi="ar-SA"/>
+                <w14:textFill>
+                  <w14:solidFill>
+                    <w14:schemeClr w14:val="accent2"/>
+                  </w14:solidFill>
+                </w14:textFill>
+              </w:rPr>
+            </w:pPr>
+            <w:r>
+              <w:rPr>
+                <w:rFonts w:hint="eastAsia" w:cs="华文中宋"/>
+                <w:b/>
+                <w:bCs/>
+                <w:color w:val="ED7D31" w:themeColor="accent2"/>
+                <w:kern w:val="2"/>
+                <w:sz w:val="21"/>
+                <w:szCs w:val="24"/>
+                <w:lang w:val="en-US" w:eastAsia="zh-CN" w:bidi="ar-SA"/>
+                <w14:textFill>
+                  <w14:solidFill>
+                    <w14:schemeClr w14:val="accent2"/>
+                  </w14:solidFill>
+                </w14:textFill>
+              </w:rPr>
+              <w:t>GFTT</w:t>
+            </w:r>
+            <w:r>
+              <w:rPr>
+                <w:rFonts w:hint="eastAsia" w:ascii="华文中宋" w:hAnsi="华文中宋" w:eastAsia="华文中宋" w:cs="华文中宋"/>
+                <w:b/>
+                <w:bCs/>
+                <w:color w:val="ED7D31" w:themeColor="accent2"/>
+                <w:kern w:val="2"/>
+                <w:sz w:val="21"/>
+                <w:szCs w:val="24"/>
+                <w:lang w:val="en-US" w:eastAsia="zh-CN" w:bidi="ar-SA"/>
+                <w14:textFill>
+                  <w14:solidFill>
+                    <w14:schemeClr w14:val="accent2"/>
+                  </w14:solidFill>
+                </w14:textFill>
+              </w:rPr>
+              <w:t>特征</w:t>
+            </w:r>
+            <w:r>
+              <w:rPr>
+                <w:rFonts w:hint="eastAsia" w:cs="华文中宋"/>
+                <w:b/>
+                <w:bCs/>
+                <w:color w:val="ED7D31" w:themeColor="accent2"/>
+                <w:kern w:val="2"/>
+                <w:sz w:val="21"/>
+                <w:szCs w:val="24"/>
+                <w:lang w:val="en-US" w:eastAsia="zh-CN" w:bidi="ar-SA"/>
+                <w14:textFill>
+                  <w14:solidFill>
+                    <w14:schemeClr w14:val="accent2"/>
+                  </w14:solidFill>
+                </w14:textFill>
+              </w:rPr>
+              <w:t>：</w:t>
+            </w:r>
+          </w:p>
+        </w:tc>
+      </w:tr>
+      <w:tr>
+        <w:tblPrEx>
+          <w:tblBorders>
+            <w:top w:val="single" w:color="auto" w:sz="4" w:space="0"/>
+            <w:left w:val="single" w:color="auto" w:sz="4" w:space="0"/>
+            <w:bottom w:val="single" w:color="auto" w:sz="4" w:space="0"/>
+            <w:right w:val="single" w:color="auto" w:sz="4" w:space="0"/>
+            <w:insideH w:val="single" w:color="auto" w:sz="4" w:space="0"/>
+            <w:insideV w:val="single" w:color="auto" w:sz="4" w:space="0"/>
+          </w:tblBorders>
+          <w:tblCellMar>
+            <w:top w:w="0" w:type="dxa"/>
+            <w:left w:w="108" w:type="dxa"/>
+            <w:bottom w:w="0" w:type="dxa"/>
+            <w:right w:w="108" w:type="dxa"/>
+          </w:tblCellMar>
+        </w:tblPrEx>
+        <w:trPr>
+          <w:trHeight w:val="156" w:hRule="atLeast"/>
+        </w:trPr>
+        <w:tc>
+          <w:tcPr>
+            <w:tcW w:w="0" w:type="auto"/>
+            <w:gridSpan w:val="2"/>
+            <w:vAlign w:val="center"/>
+          </w:tcPr>
+          <w:p>
+            <w:pPr>
+              <w:jc w:val="both"/>
+              <w:rPr>
+                <w:rFonts w:hint="default"/>
+                <w:color w:val="FF0000"/>
+                <w:spacing w:val="7"/>
+                <w:lang w:val="en-US" w:eastAsia="zh-CN"/>
+              </w:rPr>
+            </w:pPr>
+            <w:r>
+              <w:rPr>
+                <w:rFonts w:hint="eastAsia"/>
+                <w:color w:val="FF0000"/>
+                <w:spacing w:val="7"/>
+                <w:lang w:val="en-US" w:eastAsia="zh-CN"/>
+              </w:rPr>
+              <w:t>GFTTDetector</w:t>
+            </w:r>
+          </w:p>
+        </w:tc>
+        <w:tc>
+          <w:tcPr>
+            <w:tcW w:w="0" w:type="auto"/>
+            <w:vAlign w:val="center"/>
+          </w:tcPr>
+          <w:p>
+            <w:pPr>
+              <w:jc w:val="both"/>
+              <w:rPr>
+                <w:rFonts w:hint="eastAsia"/>
+                <w:color w:val="FF0000"/>
+                <w:spacing w:val="7"/>
+                <w:lang w:val="en-US" w:eastAsia="zh-CN"/>
+              </w:rPr>
+            </w:pPr>
+            <w:r>
+              <w:rPr>
+                <w:rFonts w:hint="eastAsia" w:cs="华文中宋"/>
+                <w:b/>
+                <w:bCs/>
+                <w:color w:val="ED7D31" w:themeColor="accent2"/>
+                <w:kern w:val="2"/>
+                <w:sz w:val="21"/>
+                <w:szCs w:val="24"/>
+                <w:lang w:val="en-US" w:eastAsia="zh-CN" w:bidi="ar-SA"/>
+                <w14:textFill>
+                  <w14:solidFill>
+                    <w14:schemeClr w14:val="accent2"/>
+                  </w14:solidFill>
+                </w14:textFill>
+              </w:rPr>
+              <w:t>GFTT</w:t>
+            </w:r>
+            <w:r>
+              <w:rPr>
+                <w:rFonts w:hint="eastAsia" w:ascii="华文中宋" w:hAnsi="华文中宋" w:eastAsia="华文中宋" w:cs="华文中宋"/>
+                <w:b/>
+                <w:bCs/>
+                <w:color w:val="ED7D31" w:themeColor="accent2"/>
+                <w:kern w:val="2"/>
+                <w:sz w:val="21"/>
+                <w:szCs w:val="24"/>
+                <w:lang w:val="en-US" w:eastAsia="zh-CN" w:bidi="ar-SA"/>
+                <w14:textFill>
+                  <w14:solidFill>
+                    <w14:schemeClr w14:val="accent2"/>
+                  </w14:solidFill>
+                </w14:textFill>
+              </w:rPr>
+              <w:t>特征</w:t>
+            </w:r>
+            <w:r>
+              <w:rPr>
+                <w:rFonts w:hint="eastAsia"/>
+                <w:color w:val="EA82F1"/>
+                <w:spacing w:val="7"/>
+                <w:lang w:val="en-US" w:eastAsia="zh-CN"/>
+              </w:rPr>
+              <w:t>提取器</w:t>
+            </w:r>
+          </w:p>
+        </w:tc>
+      </w:tr>
+      <w:tr>
+        <w:tblPrEx>
+          <w:tblBorders>
+            <w:top w:val="single" w:color="auto" w:sz="4" w:space="0"/>
+            <w:left w:val="single" w:color="auto" w:sz="4" w:space="0"/>
+            <w:bottom w:val="single" w:color="auto" w:sz="4" w:space="0"/>
+            <w:right w:val="single" w:color="auto" w:sz="4" w:space="0"/>
+            <w:insideH w:val="single" w:color="auto" w:sz="4" w:space="0"/>
+            <w:insideV w:val="single" w:color="auto" w:sz="4" w:space="0"/>
+          </w:tblBorders>
+          <w:tblCellMar>
+            <w:top w:w="0" w:type="dxa"/>
+            <w:left w:w="108" w:type="dxa"/>
+            <w:bottom w:w="0" w:type="dxa"/>
+            <w:right w:w="108" w:type="dxa"/>
+          </w:tblCellMar>
+        </w:tblPrEx>
+        <w:trPr>
+          <w:trHeight w:val="156" w:hRule="atLeast"/>
+        </w:trPr>
+        <w:tc>
+          <w:tcPr>
+            <w:tcW w:w="0" w:type="auto"/>
+            <w:vMerge w:val="restart"/>
+            <w:vAlign w:val="center"/>
+          </w:tcPr>
+          <w:p>
+            <w:pPr>
+              <w:jc w:val="both"/>
+              <w:rPr>
+                <w:rFonts w:hint="default"/>
+                <w:color w:val="FF0000"/>
+                <w:spacing w:val="7"/>
+                <w:lang w:val="en-US" w:eastAsia="zh-CN"/>
+              </w:rPr>
+            </w:pPr>
+            <w:r>
+              <w:rPr>
+                <w:rFonts w:hint="eastAsia" w:ascii="华文中宋" w:hAnsi="华文中宋" w:eastAsia="华文中宋" w:cs="华文中宋"/>
+                <w:b/>
+                <w:bCs/>
+                <w:color w:val="ED7D31" w:themeColor="accent2"/>
+                <w:kern w:val="2"/>
+                <w:sz w:val="21"/>
+                <w:szCs w:val="24"/>
+                <w:lang w:val="en-US" w:eastAsia="zh-CN" w:bidi="ar-SA"/>
+                <w14:textFill>
+                  <w14:solidFill>
+                    <w14:schemeClr w14:val="accent2"/>
+                  </w14:solidFill>
+                </w14:textFill>
+              </w:rPr>
+              <w:t>方法</w:t>
+            </w:r>
+          </w:p>
+        </w:tc>
+        <w:tc>
+          <w:tcPr>
+            <w:tcW w:w="0" w:type="auto"/>
+            <w:vAlign w:val="center"/>
+          </w:tcPr>
+          <w:p>
+            <w:pPr>
+              <w:jc w:val="both"/>
+              <w:rPr>
+                <w:rFonts w:hint="default"/>
+                <w:color w:val="FF0000"/>
+                <w:spacing w:val="7"/>
+                <w:lang w:val="en-US" w:eastAsia="zh-CN"/>
+              </w:rPr>
+            </w:pPr>
+            <w:r>
+              <w:rPr>
+                <w:rFonts w:hint="eastAsia"/>
+                <w:color w:val="FF0000"/>
+                <w:spacing w:val="7"/>
+                <w:lang w:val="en-US" w:eastAsia="zh-CN"/>
+              </w:rPr>
+              <w:t>::create(maxCorners)</w:t>
+            </w:r>
+          </w:p>
+        </w:tc>
+        <w:tc>
+          <w:tcPr>
+            <w:tcW w:w="0" w:type="auto"/>
+            <w:vAlign w:val="center"/>
+          </w:tcPr>
+          <w:p>
+            <w:pPr>
+              <w:jc w:val="both"/>
+              <w:rPr>
+                <w:rFonts w:hint="eastAsia" w:cs="华文中宋"/>
+                <w:b/>
+                <w:bCs/>
+                <w:color w:val="ED7D31" w:themeColor="accent2"/>
+                <w:kern w:val="2"/>
+                <w:sz w:val="21"/>
+                <w:szCs w:val="24"/>
+                <w:lang w:val="en-US" w:eastAsia="zh-CN" w:bidi="ar-SA"/>
+                <w14:textFill>
+                  <w14:solidFill>
+                    <w14:schemeClr w14:val="accent2"/>
+                  </w14:solidFill>
+                </w14:textFill>
+              </w:rPr>
+            </w:pPr>
+            <w:r>
+              <w:rPr>
+                <w:rFonts w:hint="eastAsia"/>
+                <w:color w:val="EA82F1"/>
+                <w:spacing w:val="7"/>
+                <w:lang w:val="en-US" w:eastAsia="zh-CN"/>
+              </w:rPr>
+              <w:t>初始化</w:t>
+            </w:r>
+          </w:p>
+        </w:tc>
+      </w:tr>
+      <w:tr>
+        <w:tblPrEx>
+          <w:tblBorders>
+            <w:top w:val="single" w:color="auto" w:sz="4" w:space="0"/>
+            <w:left w:val="single" w:color="auto" w:sz="4" w:space="0"/>
+            <w:bottom w:val="single" w:color="auto" w:sz="4" w:space="0"/>
+            <w:right w:val="single" w:color="auto" w:sz="4" w:space="0"/>
+            <w:insideH w:val="single" w:color="auto" w:sz="4" w:space="0"/>
+            <w:insideV w:val="single" w:color="auto" w:sz="4" w:space="0"/>
+          </w:tblBorders>
+          <w:tblCellMar>
+            <w:top w:w="0" w:type="dxa"/>
+            <w:left w:w="108" w:type="dxa"/>
+            <w:bottom w:w="0" w:type="dxa"/>
+            <w:right w:w="108" w:type="dxa"/>
+          </w:tblCellMar>
+        </w:tblPrEx>
+        <w:trPr>
+          <w:trHeight w:val="156" w:hRule="atLeast"/>
+        </w:trPr>
+        <w:tc>
+          <w:tcPr>
+            <w:tcW w:w="0" w:type="auto"/>
+            <w:vMerge w:val="continue"/>
+            <w:vAlign w:val="center"/>
+          </w:tcPr>
+          <w:p>
+            <w:pPr>
+              <w:jc w:val="both"/>
+              <w:rPr>
+                <w:rFonts w:hint="eastAsia" w:ascii="华文中宋" w:hAnsi="华文中宋" w:eastAsia="华文中宋" w:cs="华文中宋"/>
+                <w:b/>
+                <w:bCs/>
+                <w:color w:val="ED7D31" w:themeColor="accent2"/>
+                <w:kern w:val="2"/>
+                <w:sz w:val="21"/>
+                <w:szCs w:val="24"/>
+                <w:lang w:val="en-US" w:eastAsia="zh-CN" w:bidi="ar-SA"/>
+                <w14:textFill>
+                  <w14:solidFill>
+                    <w14:schemeClr w14:val="accent2"/>
+                  </w14:solidFill>
+                </w14:textFill>
+              </w:rPr>
+            </w:pPr>
+          </w:p>
+        </w:tc>
+        <w:tc>
+          <w:tcPr>
+            <w:tcW w:w="0" w:type="auto"/>
+            <w:vAlign w:val="center"/>
+          </w:tcPr>
+          <w:p>
+            <w:pPr>
+              <w:jc w:val="both"/>
+              <w:rPr>
+                <w:rFonts w:hint="default"/>
+                <w:color w:val="FF0000"/>
+                <w:spacing w:val="7"/>
+                <w:lang w:val="en-US" w:eastAsia="zh-CN"/>
+              </w:rPr>
+            </w:pPr>
+            <w:r>
+              <w:rPr>
+                <w:rFonts w:hint="eastAsia"/>
+                <w:color w:val="FF0000"/>
+                <w:spacing w:val="7"/>
+                <w:lang w:val="en-US" w:eastAsia="zh-CN"/>
+              </w:rPr>
+              <w:t>detect(image, keypoints)</w:t>
+            </w:r>
+          </w:p>
+        </w:tc>
+        <w:tc>
+          <w:tcPr>
+            <w:tcW w:w="0" w:type="auto"/>
+            <w:vAlign w:val="center"/>
+          </w:tcPr>
+          <w:p>
+            <w:pPr>
+              <w:jc w:val="both"/>
+              <w:rPr>
+                <w:rFonts w:hint="eastAsia"/>
+                <w:color w:val="EA82F1"/>
+                <w:spacing w:val="7"/>
+                <w:lang w:val="en-US" w:eastAsia="zh-CN"/>
+              </w:rPr>
+            </w:pPr>
+            <w:r>
+              <w:rPr>
+                <w:rFonts w:hint="eastAsia" w:ascii="华文中宋" w:hAnsi="华文中宋" w:eastAsia="华文中宋" w:cs="华文中宋"/>
+                <w:b/>
+                <w:bCs/>
+                <w:color w:val="ED7D31" w:themeColor="accent2"/>
+                <w:kern w:val="2"/>
+                <w:sz w:val="21"/>
+                <w:szCs w:val="24"/>
+                <w:lang w:val="en-US" w:eastAsia="zh-CN" w:bidi="ar-SA"/>
+                <w14:textFill>
+                  <w14:solidFill>
+                    <w14:schemeClr w14:val="accent2"/>
+                  </w14:solidFill>
+                </w14:textFill>
+              </w:rPr>
+              <w:t>检测</w:t>
+            </w:r>
+            <w:r>
+              <w:rPr>
+                <w:rFonts w:hint="eastAsia"/>
+                <w:color w:val="EA82F1"/>
+                <w:spacing w:val="7"/>
+                <w:lang w:val="en-US" w:eastAsia="zh-CN"/>
+              </w:rPr>
+              <w:t>关键点</w:t>
             </w:r>
           </w:p>
         </w:tc>
@@ -26659,7 +27686,6 @@
           <w:tcPr>
             <w:tcW w:w="0" w:type="auto"/>
             <w:vMerge w:val="continue"/>
-            <w:tcBorders/>
             <w:vAlign w:val="center"/>
           </w:tcPr>
           <w:p>
@@ -26810,7 +27836,6 @@
           <w:tcPr>
             <w:tcW w:w="0" w:type="auto"/>
             <w:vMerge w:val="continue"/>
-            <w:tcBorders/>
             <w:vAlign w:val="center"/>
           </w:tcPr>
           <w:p>
@@ -26838,7 +27863,6 @@
           <w:tcPr>
             <w:tcW w:w="0" w:type="auto"/>
             <w:vMerge w:val="continue"/>
-            <w:tcBorders/>
             <w:vAlign w:val="center"/>
           </w:tcPr>
           <w:p>
@@ -26958,7 +27982,6 @@
           <w:tcPr>
             <w:tcW w:w="0" w:type="auto"/>
             <w:vMerge w:val="continue"/>
-            <w:tcBorders/>
             <w:vAlign w:val="center"/>
           </w:tcPr>
           <w:p>
@@ -26986,7 +28009,6 @@
           <w:tcPr>
             <w:tcW w:w="0" w:type="auto"/>
             <w:vMerge w:val="continue"/>
-            <w:tcBorders/>
             <w:vAlign w:val="center"/>
           </w:tcPr>
           <w:p>
@@ -27561,325 +28583,6 @@
                 </w14:textFill>
               </w:rPr>
               <w:t>随机选点比较得到0/1，转存为uint8 (使用汉明距离匹配)</w:t>
-            </w:r>
-          </w:p>
-        </w:tc>
-      </w:tr>
-    </w:tbl>
-    <w:p>
-      <w:pPr>
-        <w:pStyle w:val="12"/>
-        <w:bidi w:val="0"/>
-        <w:rPr>
-          <w:rFonts w:hint="eastAsia" w:ascii="华文中宋" w:hAnsi="华文中宋" w:eastAsia="华文中宋" w:cs="华文中宋"/>
-          <w:b/>
-          <w:bCs/>
-          <w:color w:val="ED7D31" w:themeColor="accent2"/>
-          <w:kern w:val="2"/>
-          <w:sz w:val="21"/>
-          <w:szCs w:val="24"/>
-          <w:lang w:val="en-US" w:eastAsia="zh-CN" w:bidi="ar-SA"/>
-          <w14:textFill>
-            <w14:solidFill>
-              <w14:schemeClr w14:val="accent2"/>
-            </w14:solidFill>
-          </w14:textFill>
-        </w:rPr>
-      </w:pPr>
-    </w:p>
-    <w:tbl>
-      <w:tblPr>
-        <w:tblStyle w:val="9"/>
-        <w:tblW w:w="0" w:type="auto"/>
-        <w:tblInd w:w="0" w:type="dxa"/>
-        <w:tblBorders>
-          <w:top w:val="single" w:color="auto" w:sz="4" w:space="0"/>
-          <w:left w:val="single" w:color="auto" w:sz="4" w:space="0"/>
-          <w:bottom w:val="single" w:color="auto" w:sz="4" w:space="0"/>
-          <w:right w:val="single" w:color="auto" w:sz="4" w:space="0"/>
-          <w:insideH w:val="single" w:color="auto" w:sz="4" w:space="0"/>
-          <w:insideV w:val="single" w:color="auto" w:sz="4" w:space="0"/>
-        </w:tblBorders>
-        <w:tblLayout w:type="autofit"/>
-        <w:tblCellMar>
-          <w:top w:w="0" w:type="dxa"/>
-          <w:left w:w="108" w:type="dxa"/>
-          <w:bottom w:w="0" w:type="dxa"/>
-          <w:right w:w="108" w:type="dxa"/>
-        </w:tblCellMar>
-      </w:tblPr>
-      <w:tblGrid>
-        <w:gridCol w:w="7657"/>
-        <w:gridCol w:w="1113"/>
-      </w:tblGrid>
-      <w:tr>
-        <w:tblPrEx>
-          <w:tblBorders>
-            <w:top w:val="single" w:color="auto" w:sz="4" w:space="0"/>
-            <w:left w:val="single" w:color="auto" w:sz="4" w:space="0"/>
-            <w:bottom w:val="single" w:color="auto" w:sz="4" w:space="0"/>
-            <w:right w:val="single" w:color="auto" w:sz="4" w:space="0"/>
-            <w:insideH w:val="single" w:color="auto" w:sz="4" w:space="0"/>
-            <w:insideV w:val="single" w:color="auto" w:sz="4" w:space="0"/>
-          </w:tblBorders>
-          <w:tblCellMar>
-            <w:top w:w="0" w:type="dxa"/>
-            <w:left w:w="108" w:type="dxa"/>
-            <w:bottom w:w="0" w:type="dxa"/>
-            <w:right w:w="108" w:type="dxa"/>
-          </w:tblCellMar>
-        </w:tblPrEx>
-        <w:tc>
-          <w:tcPr>
-            <w:tcW w:w="0" w:type="auto"/>
-            <w:gridSpan w:val="2"/>
-            <w:vAlign w:val="center"/>
-          </w:tcPr>
-          <w:p>
-            <w:pPr>
-              <w:rPr>
-                <w:rFonts w:hint="eastAsia" w:ascii="华文中宋" w:hAnsi="华文中宋" w:eastAsia="华文中宋" w:cs="华文中宋"/>
-                <w:b/>
-                <w:bCs/>
-                <w:color w:val="ED7D31" w:themeColor="accent2"/>
-                <w:kern w:val="2"/>
-                <w:sz w:val="21"/>
-                <w:szCs w:val="24"/>
-                <w:lang w:val="en-US" w:eastAsia="zh-CN" w:bidi="ar-SA"/>
-                <w14:textFill>
-                  <w14:solidFill>
-                    <w14:schemeClr w14:val="accent2"/>
-                  </w14:solidFill>
-                </w14:textFill>
-              </w:rPr>
-            </w:pPr>
-            <w:r>
-              <w:rPr>
-                <w:rFonts w:hint="eastAsia" w:ascii="华文中宋" w:hAnsi="华文中宋" w:eastAsia="华文中宋" w:cs="华文中宋"/>
-                <w:b/>
-                <w:bCs/>
-                <w:color w:val="ED7D31" w:themeColor="accent2"/>
-                <w:kern w:val="2"/>
-                <w:sz w:val="21"/>
-                <w:szCs w:val="24"/>
-                <w:lang w:val="en-US" w:eastAsia="zh-CN" w:bidi="ar-SA"/>
-                <w14:textFill>
-                  <w14:solidFill>
-                    <w14:schemeClr w14:val="accent2"/>
-                  </w14:solidFill>
-                </w14:textFill>
-              </w:rPr>
-              <w:t>绘制</w:t>
-            </w:r>
-            <w:r>
-              <w:rPr>
-                <w:rFonts w:hint="eastAsia" w:cs="华文中宋"/>
-                <w:b/>
-                <w:bCs/>
-                <w:color w:val="ED7D31" w:themeColor="accent2"/>
-                <w:kern w:val="2"/>
-                <w:sz w:val="21"/>
-                <w:szCs w:val="24"/>
-                <w:lang w:val="en-US" w:eastAsia="zh-CN" w:bidi="ar-SA"/>
-                <w14:textFill>
-                  <w14:solidFill>
-                    <w14:schemeClr w14:val="accent2"/>
-                  </w14:solidFill>
-                </w14:textFill>
-              </w:rPr>
-              <w:t>：</w:t>
-            </w:r>
-          </w:p>
-        </w:tc>
-      </w:tr>
-      <w:tr>
-        <w:tblPrEx>
-          <w:tblBorders>
-            <w:top w:val="single" w:color="auto" w:sz="4" w:space="0"/>
-            <w:left w:val="single" w:color="auto" w:sz="4" w:space="0"/>
-            <w:bottom w:val="single" w:color="auto" w:sz="4" w:space="0"/>
-            <w:right w:val="single" w:color="auto" w:sz="4" w:space="0"/>
-            <w:insideH w:val="single" w:color="auto" w:sz="4" w:space="0"/>
-            <w:insideV w:val="single" w:color="auto" w:sz="4" w:space="0"/>
-          </w:tblBorders>
-          <w:tblCellMar>
-            <w:top w:w="0" w:type="dxa"/>
-            <w:left w:w="108" w:type="dxa"/>
-            <w:bottom w:w="0" w:type="dxa"/>
-            <w:right w:w="108" w:type="dxa"/>
-          </w:tblCellMar>
-        </w:tblPrEx>
-        <w:tc>
-          <w:tcPr>
-            <w:tcW w:w="0" w:type="auto"/>
-            <w:vAlign w:val="center"/>
-          </w:tcPr>
-          <w:p>
-            <w:pPr>
-              <w:jc w:val="left"/>
-              <w:rPr>
-                <w:rFonts w:hint="default" w:ascii="华文中宋" w:hAnsi="华文中宋" w:eastAsia="华文中宋" w:cs="华文中宋"/>
-                <w:b/>
-                <w:bCs/>
-                <w:color w:val="FF0000"/>
-                <w:spacing w:val="7"/>
-                <w:kern w:val="2"/>
-                <w:sz w:val="21"/>
-                <w:szCs w:val="21"/>
-                <w:lang w:val="en-US" w:eastAsia="zh-CN" w:bidi="ar-SA"/>
-              </w:rPr>
-            </w:pPr>
-            <w:r>
-              <w:rPr>
-                <w:rFonts w:hint="eastAsia"/>
-                <w:color w:val="FF0000"/>
-                <w:spacing w:val="7"/>
-              </w:rPr>
-              <w:t>draw</w:t>
-            </w:r>
-            <w:r>
-              <w:rPr>
-                <w:rFonts w:hint="eastAsia"/>
-                <w:color w:val="FF0000"/>
-                <w:spacing w:val="7"/>
-                <w:lang w:val="en-US" w:eastAsia="zh-CN"/>
-              </w:rPr>
-              <w:t xml:space="preserve">Keypoints(image, keypoints, outImage, </w:t>
-            </w:r>
-            <w:r>
-              <w:rPr>
-                <w:rFonts w:hint="eastAsia" w:cs="华文中宋"/>
-                <w:b/>
-                <w:bCs/>
-                <w:color w:val="ED7D31" w:themeColor="accent2"/>
-                <w:kern w:val="2"/>
-                <w:sz w:val="21"/>
-                <w:szCs w:val="24"/>
-                <w:lang w:val="en-US" w:eastAsia="zh-CN" w:bidi="ar-SA"/>
-                <w14:textFill>
-                  <w14:solidFill>
-                    <w14:schemeClr w14:val="accent2"/>
-                  </w14:solidFill>
-                </w14:textFill>
-              </w:rPr>
-              <w:t xml:space="preserve">DrawMatchesFlags </w:t>
-            </w:r>
-            <w:r>
-              <w:rPr>
-                <w:rFonts w:hint="eastAsia"/>
-                <w:color w:val="FF0000"/>
-                <w:spacing w:val="7"/>
-                <w:lang w:val="en-US" w:eastAsia="zh-CN"/>
-              </w:rPr>
-              <w:t>flags)</w:t>
-            </w:r>
-          </w:p>
-        </w:tc>
-        <w:tc>
-          <w:tcPr>
-            <w:tcW w:w="0" w:type="auto"/>
-            <w:vAlign w:val="center"/>
-          </w:tcPr>
-          <w:p>
-            <w:pPr>
-              <w:rPr>
-                <w:rFonts w:hint="eastAsia" w:ascii="华文中宋" w:hAnsi="华文中宋" w:eastAsia="华文中宋" w:cs="华文中宋"/>
-                <w:b/>
-                <w:bCs/>
-                <w:color w:val="EA82F1"/>
-                <w:spacing w:val="7"/>
-                <w:kern w:val="2"/>
-                <w:sz w:val="21"/>
-                <w:szCs w:val="21"/>
-                <w:lang w:val="en-US" w:eastAsia="zh-CN" w:bidi="ar-SA"/>
-              </w:rPr>
-            </w:pPr>
-            <w:r>
-              <w:rPr>
-                <w:rFonts w:hint="eastAsia"/>
-                <w:color w:val="EA82F1"/>
-                <w:spacing w:val="7"/>
-                <w:lang w:val="en-US" w:eastAsia="zh-CN"/>
-              </w:rPr>
-              <w:t>关键点</w:t>
-            </w:r>
-          </w:p>
-        </w:tc>
-      </w:tr>
-      <w:tr>
-        <w:tblPrEx>
-          <w:tblBorders>
-            <w:top w:val="single" w:color="auto" w:sz="4" w:space="0"/>
-            <w:left w:val="single" w:color="auto" w:sz="4" w:space="0"/>
-            <w:bottom w:val="single" w:color="auto" w:sz="4" w:space="0"/>
-            <w:right w:val="single" w:color="auto" w:sz="4" w:space="0"/>
-            <w:insideH w:val="single" w:color="auto" w:sz="4" w:space="0"/>
-            <w:insideV w:val="single" w:color="auto" w:sz="4" w:space="0"/>
-          </w:tblBorders>
-          <w:tblCellMar>
-            <w:top w:w="0" w:type="dxa"/>
-            <w:left w:w="108" w:type="dxa"/>
-            <w:bottom w:w="0" w:type="dxa"/>
-            <w:right w:w="108" w:type="dxa"/>
-          </w:tblCellMar>
-        </w:tblPrEx>
-        <w:tc>
-          <w:tcPr>
-            <w:tcW w:w="0" w:type="auto"/>
-            <w:vAlign w:val="center"/>
-          </w:tcPr>
-          <w:p>
-            <w:pPr>
-              <w:jc w:val="left"/>
-              <w:rPr>
-                <w:rFonts w:hint="default" w:eastAsia="华文中宋"/>
-                <w:color w:val="FF0000"/>
-                <w:spacing w:val="7"/>
-                <w:lang w:val="en-US" w:eastAsia="zh-CN"/>
-              </w:rPr>
-            </w:pPr>
-            <w:r>
-              <w:rPr>
-                <w:rFonts w:hint="eastAsia"/>
-                <w:color w:val="FF0000"/>
-                <w:spacing w:val="7"/>
-                <w:lang w:val="en-US" w:eastAsia="zh-CN"/>
-              </w:rPr>
-              <w:t>drawMatches(img1, img2, matches1to2, outImg)</w:t>
-            </w:r>
-          </w:p>
-        </w:tc>
-        <w:tc>
-          <w:tcPr>
-            <w:tcW w:w="0" w:type="auto"/>
-            <w:vAlign w:val="center"/>
-          </w:tcPr>
-          <w:p>
-            <w:pPr>
-              <w:rPr>
-                <w:rFonts w:hint="default" w:ascii="华文中宋" w:hAnsi="华文中宋" w:eastAsia="华文中宋" w:cs="华文中宋"/>
-                <w:b/>
-                <w:bCs/>
-                <w:color w:val="ED7D31" w:themeColor="accent2"/>
-                <w:kern w:val="2"/>
-                <w:sz w:val="21"/>
-                <w:szCs w:val="24"/>
-                <w:lang w:val="en-US" w:eastAsia="zh-CN" w:bidi="ar-SA"/>
-                <w14:textFill>
-                  <w14:solidFill>
-                    <w14:schemeClr w14:val="accent2"/>
-                  </w14:solidFill>
-                </w14:textFill>
-              </w:rPr>
-            </w:pPr>
-            <w:r>
-              <w:rPr>
-                <w:rFonts w:hint="eastAsia"/>
-                <w:color w:val="EA82F1"/>
-                <w:spacing w:val="7"/>
-                <w:lang w:val="en-US" w:eastAsia="zh-CN"/>
-              </w:rPr>
-              <w:t>匹配结果</w:t>
             </w:r>
           </w:p>
         </w:tc>
@@ -28153,7 +28856,6 @@
           <w:tcPr>
             <w:tcW w:w="0" w:type="auto"/>
             <w:vMerge w:val="continue"/>
-            <w:tcBorders/>
             <w:vAlign w:val="center"/>
           </w:tcPr>
           <w:p>
@@ -30997,16 +31699,6 @@
         <w:gridCol w:w="1562"/>
       </w:tblGrid>
       <w:tr>
-        <w:tblPrEx>
-          <w:tblBorders>
-            <w:top w:val="single" w:color="auto" w:sz="4" w:space="0"/>
-            <w:left w:val="single" w:color="auto" w:sz="4" w:space="0"/>
-            <w:bottom w:val="single" w:color="auto" w:sz="4" w:space="0"/>
-            <w:right w:val="single" w:color="auto" w:sz="4" w:space="0"/>
-            <w:insideH w:val="single" w:color="auto" w:sz="4" w:space="0"/>
-            <w:insideV w:val="single" w:color="auto" w:sz="4" w:space="0"/>
-          </w:tblBorders>
-        </w:tblPrEx>
         <w:trPr>
           <w:trHeight w:val="151" w:hRule="atLeast"/>
         </w:trPr>
@@ -33385,6 +34077,12 @@
             <w:insideH w:val="single" w:color="auto" w:sz="4" w:space="0"/>
             <w:insideV w:val="single" w:color="auto" w:sz="4" w:space="0"/>
           </w:tblBorders>
+          <w:tblCellMar>
+            <w:top w:w="0" w:type="dxa"/>
+            <w:left w:w="108" w:type="dxa"/>
+            <w:bottom w:w="0" w:type="dxa"/>
+            <w:right w:w="108" w:type="dxa"/>
+          </w:tblCellMar>
         </w:tblPrEx>
         <w:tc>
           <w:tcPr>
@@ -39252,8 +39950,8 @@
       </w:tblPr>
       <w:tblGrid>
         <w:gridCol w:w="665"/>
-        <w:gridCol w:w="7787"/>
-        <w:gridCol w:w="1562"/>
+        <w:gridCol w:w="6089"/>
+        <w:gridCol w:w="3254"/>
       </w:tblGrid>
       <w:tr>
         <w:tblPrEx>
@@ -39276,9 +39974,11 @@
           <w:tcPr>
             <w:tcW w:w="0" w:type="auto"/>
             <w:gridSpan w:val="3"/>
-          </w:tcPr>
-          <w:p>
-            <w:pPr>
+            <w:vAlign w:val="center"/>
+          </w:tcPr>
+          <w:p>
+            <w:pPr>
+              <w:jc w:val="both"/>
               <w:rPr>
                 <w:rFonts w:hint="eastAsia"/>
                 <w:color w:val="ED7D31" w:themeColor="accent2"/>
@@ -39329,9 +40029,12 @@
         <w:tc>
           <w:tcPr>
             <w:tcW w:w="0" w:type="auto"/>
-          </w:tcPr>
-          <w:p>
-            <w:pPr>
+            <w:vMerge w:val="restart"/>
+            <w:vAlign w:val="center"/>
+          </w:tcPr>
+          <w:p>
+            <w:pPr>
+              <w:jc w:val="both"/>
               <w:rPr>
                 <w:rFonts w:hint="eastAsia"/>
                 <w:color w:val="ED7D31" w:themeColor="accent2"/>
@@ -39369,16 +40072,12 @@
           </w:tcPr>
           <w:p>
             <w:pPr>
-              <w:rPr>
-                <w:rFonts w:hint="eastAsia" w:ascii="华文中宋" w:hAnsi="华文中宋" w:eastAsia="华文中宋" w:cs="华文中宋"/>
-                <w:b/>
-                <w:bCs/>
+              <w:jc w:val="both"/>
+              <w:rPr>
+                <w:rFonts w:hint="eastAsia"/>
                 <w:color w:val="FF0000"/>
                 <w:spacing w:val="7"/>
-                <w:kern w:val="2"/>
-                <w:sz w:val="21"/>
-                <w:szCs w:val="21"/>
-                <w:lang w:val="en-US" w:eastAsia="zh-CN" w:bidi="ar-SA"/>
+                <w:lang w:val="en-US" w:eastAsia="zh-CN"/>
               </w:rPr>
             </w:pPr>
             <w:r>
@@ -39388,47 +40087,63 @@
                 <w:spacing w:val="7"/>
                 <w:lang w:val="en-US" w:eastAsia="zh-CN"/>
               </w:rPr>
-              <w:t>calcOpticalFlowFarneback(prev, next, flow, pyr_scale, levels, winsize)</w:t>
-            </w:r>
-          </w:p>
-        </w:tc>
-        <w:tc>
-          <w:tcPr>
-            <w:tcW w:w="0" w:type="auto"/>
-            <w:vAlign w:val="center"/>
-          </w:tcPr>
-          <w:p>
-            <w:pPr>
-              <w:rPr>
-                <w:rFonts w:hint="eastAsia" w:ascii="华文中宋" w:hAnsi="华文中宋" w:eastAsia="华文中宋" w:cs="华文中宋"/>
-                <w:b/>
-                <w:bCs/>
-                <w:color w:val="ED7D31" w:themeColor="accent2"/>
-                <w:spacing w:val="7"/>
-                <w:kern w:val="2"/>
-                <w:sz w:val="21"/>
-                <w:szCs w:val="21"/>
-                <w:lang w:val="en-US" w:eastAsia="zh-CN" w:bidi="ar-SA"/>
-                <w14:textFill>
-                  <w14:solidFill>
-                    <w14:schemeClr w14:val="accent2"/>
-                  </w14:solidFill>
-                </w14:textFill>
-              </w:rPr>
-            </w:pPr>
-            <w:r>
-              <w:rPr>
-                <w:rFonts w:hint="eastAsia"/>
-                <w:color w:val="ED7D31" w:themeColor="accent2"/>
-                <w:spacing w:val="7"/>
-                <w:lang w:val="en-US" w:eastAsia="zh-CN"/>
-                <w14:textFill>
-                  <w14:solidFill>
-                    <w14:schemeClr w14:val="accent2"/>
-                  </w14:solidFill>
-                </w14:textFill>
-              </w:rPr>
-              <w:t>两通道</w:t>
+              <w:t>calcOpticalFlowPyrLK(prevImg, nextImg, prevPts,</w:t>
+            </w:r>
+          </w:p>
+          <w:p>
+            <w:pPr>
+              <w:jc w:val="both"/>
+              <w:rPr>
+                <w:rFonts w:hint="default"/>
+                <w:color w:val="FF0000"/>
+                <w:spacing w:val="7"/>
+                <w:lang w:val="en-US" w:eastAsia="zh-CN"/>
+              </w:rPr>
+            </w:pPr>
+            <w:r>
+              <w:rPr>
+                <w:rFonts w:hint="eastAsia"/>
+                <w:color w:val="FF0000"/>
+                <w:spacing w:val="7"/>
+                <w:lang w:val="en-US" w:eastAsia="zh-CN"/>
+              </w:rPr>
+              <w:t>nextPts, status, err)</w:t>
+            </w:r>
+          </w:p>
+        </w:tc>
+        <w:tc>
+          <w:tcPr>
+            <w:tcW w:w="0" w:type="auto"/>
+            <w:vAlign w:val="center"/>
+          </w:tcPr>
+          <w:p>
+            <w:pPr>
+              <w:jc w:val="both"/>
+              <w:rPr>
+                <w:rFonts w:hint="default"/>
+                <w:color w:val="ED7D31" w:themeColor="accent2"/>
+                <w:spacing w:val="7"/>
+                <w:lang w:val="en-US" w:eastAsia="zh-CN"/>
+                <w14:textFill>
+                  <w14:solidFill>
+                    <w14:schemeClr w14:val="accent2"/>
+                  </w14:solidFill>
+                </w14:textFill>
+              </w:rPr>
+            </w:pPr>
+            <w:r>
+              <w:rPr>
+                <w:rFonts w:hint="eastAsia"/>
+                <w:color w:val="ED7D31" w:themeColor="accent2"/>
+                <w:spacing w:val="7"/>
+                <w:lang w:val="en-US" w:eastAsia="zh-CN"/>
+                <w14:textFill>
+                  <w14:solidFill>
+                    <w14:schemeClr w14:val="accent2"/>
+                  </w14:solidFill>
+                </w14:textFill>
+              </w:rPr>
+              <w:t>LK</w:t>
             </w:r>
             <w:r>
               <w:rPr>
@@ -39437,7 +40152,21 @@
                 <w:spacing w:val="7"/>
                 <w:lang w:val="en-US" w:eastAsia="zh-CN"/>
               </w:rPr>
-              <w:t>光流图</w:t>
+              <w:t>稀疏光流</w:t>
+            </w:r>
+            <w:r>
+              <w:rPr>
+                <w:rFonts w:hint="eastAsia"/>
+                <w:color w:val="ED7D31" w:themeColor="accent2"/>
+                <w:spacing w:val="7"/>
+                <w:lang w:val="en-US" w:eastAsia="zh-CN"/>
+                <w14:textFill>
+                  <w14:solidFill>
+                    <w14:schemeClr w14:val="accent2"/>
+                  </w14:solidFill>
+                </w14:textFill>
+              </w:rPr>
+              <w:t xml:space="preserve"> (关键点跟踪)</w:t>
             </w:r>
           </w:p>
         </w:tc>
@@ -39462,11 +40191,15 @@
         <w:tc>
           <w:tcPr>
             <w:tcW w:w="0" w:type="auto"/>
-          </w:tcPr>
-          <w:p>
-            <w:pPr>
-              <w:rPr>
-                <w:rFonts w:hint="default"/>
+            <w:vMerge w:val="continue"/>
+            <w:tcBorders/>
+            <w:vAlign w:val="center"/>
+          </w:tcPr>
+          <w:p>
+            <w:pPr>
+              <w:jc w:val="both"/>
+              <w:rPr>
+                <w:rFonts w:hint="eastAsia"/>
                 <w:color w:val="ED7D31" w:themeColor="accent2"/>
                 <w:spacing w:val="7"/>
                 <w:vertAlign w:val="baseline"/>
@@ -39478,57 +40211,120 @@
                 </w14:textFill>
               </w:rPr>
             </w:pPr>
-            <w:r>
-              <w:rPr>
-                <w:rFonts w:hint="eastAsia"/>
-                <w:color w:val="ED7D31" w:themeColor="accent2"/>
-                <w:spacing w:val="7"/>
-                <w:vertAlign w:val="baseline"/>
-                <w:lang w:val="en-US" w:eastAsia="zh-CN"/>
-                <w14:textFill>
-                  <w14:solidFill>
-                    <w14:schemeClr w14:val="accent2"/>
-                  </w14:solidFill>
-                </w14:textFill>
-              </w:rPr>
-              <w:t>假设</w:t>
-            </w:r>
-          </w:p>
-        </w:tc>
-        <w:tc>
-          <w:tcPr>
-            <w:tcW w:w="0" w:type="auto"/>
-            <w:gridSpan w:val="2"/>
-          </w:tcPr>
-          <w:p>
-            <w:pPr>
-              <w:rPr>
-                <w:rFonts w:hint="default"/>
-                <w:color w:val="ED7D31" w:themeColor="accent2"/>
-                <w:spacing w:val="7"/>
-                <w:vertAlign w:val="baseline"/>
-                <w:lang w:val="en-US" w:eastAsia="zh-CN"/>
-                <w14:textFill>
-                  <w14:solidFill>
-                    <w14:schemeClr w14:val="accent2"/>
-                  </w14:solidFill>
-                </w14:textFill>
-              </w:rPr>
-            </w:pPr>
-            <w:r>
-              <w:rPr>
-                <w:rFonts w:hint="eastAsia"/>
-                <w:color w:val="ED7D31" w:themeColor="accent2"/>
-                <w:spacing w:val="7"/>
-                <w:vertAlign w:val="baseline"/>
-                <w:lang w:val="en-US" w:eastAsia="zh-CN"/>
-                <w14:textFill>
-                  <w14:solidFill>
-                    <w14:schemeClr w14:val="accent2"/>
-                  </w14:solidFill>
-                </w14:textFill>
-              </w:rPr>
-              <w:t>连续两帧图像之间，目标的像素亮度不改变；相邻的像素之间有相似的运动</w:t>
+          </w:p>
+        </w:tc>
+        <w:tc>
+          <w:tcPr>
+            <w:tcW w:w="0" w:type="auto"/>
+            <w:vAlign w:val="center"/>
+          </w:tcPr>
+          <w:p>
+            <w:pPr>
+              <w:jc w:val="both"/>
+              <w:rPr>
+                <w:rFonts w:hint="eastAsia"/>
+                <w:color w:val="FF0000"/>
+                <w:spacing w:val="7"/>
+                <w:lang w:val="en-US" w:eastAsia="zh-CN"/>
+              </w:rPr>
+            </w:pPr>
+            <w:r>
+              <w:rPr>
+                <w:rFonts w:hint="eastAsia"/>
+                <w:color w:val="FF0000"/>
+                <w:spacing w:val="7"/>
+                <w:lang w:val="en-US" w:eastAsia="zh-CN"/>
+              </w:rPr>
+              <w:t xml:space="preserve">calcOpticalFlowFarneback(prev, next, flow, pyr_scale, </w:t>
+            </w:r>
+          </w:p>
+          <w:p>
+            <w:pPr>
+              <w:jc w:val="both"/>
+              <w:rPr>
+                <w:rFonts w:hint="eastAsia" w:ascii="华文中宋" w:hAnsi="华文中宋" w:eastAsia="华文中宋" w:cs="华文中宋"/>
+                <w:b/>
+                <w:bCs/>
+                <w:color w:val="FF0000"/>
+                <w:spacing w:val="7"/>
+                <w:kern w:val="2"/>
+                <w:sz w:val="21"/>
+                <w:szCs w:val="21"/>
+                <w:lang w:val="en-US" w:eastAsia="zh-CN" w:bidi="ar-SA"/>
+              </w:rPr>
+            </w:pPr>
+            <w:r>
+              <w:rPr>
+                <w:rFonts w:hint="eastAsia"/>
+                <w:color w:val="FF0000"/>
+                <w:spacing w:val="7"/>
+                <w:lang w:val="en-US" w:eastAsia="zh-CN"/>
+              </w:rPr>
+              <w:t>levels, winsize, iterations, poly_n, poly_sigma, flags)</w:t>
+            </w:r>
+          </w:p>
+        </w:tc>
+        <w:tc>
+          <w:tcPr>
+            <w:tcW w:w="0" w:type="auto"/>
+            <w:vAlign w:val="center"/>
+          </w:tcPr>
+          <w:p>
+            <w:pPr>
+              <w:jc w:val="both"/>
+              <w:rPr>
+                <w:rFonts w:hint="default" w:ascii="华文中宋" w:hAnsi="华文中宋" w:eastAsia="华文中宋" w:cs="华文中宋"/>
+                <w:b/>
+                <w:bCs/>
+                <w:color w:val="ED7D31" w:themeColor="accent2"/>
+                <w:spacing w:val="7"/>
+                <w:kern w:val="2"/>
+                <w:sz w:val="21"/>
+                <w:szCs w:val="21"/>
+                <w:lang w:val="en-US" w:eastAsia="zh-CN" w:bidi="ar-SA"/>
+                <w14:textFill>
+                  <w14:solidFill>
+                    <w14:schemeClr w14:val="accent2"/>
+                  </w14:solidFill>
+                </w14:textFill>
+              </w:rPr>
+            </w:pPr>
+            <w:r>
+              <w:rPr>
+                <w:rFonts w:hint="eastAsia"/>
+                <w:color w:val="ED7D31" w:themeColor="accent2"/>
+                <w:spacing w:val="7"/>
+                <w:lang w:val="en-US" w:eastAsia="zh-CN"/>
+                <w14:textFill>
+                  <w14:solidFill>
+                    <w14:schemeClr w14:val="accent2"/>
+                  </w14:solidFill>
+                </w14:textFill>
+              </w:rPr>
+              <w:t>Farneback</w:t>
+            </w:r>
+            <w:r>
+              <w:rPr>
+                <w:rFonts w:hint="eastAsia"/>
+                <w:color w:val="EA82F1"/>
+                <w:spacing w:val="7"/>
+                <w:lang w:val="en-US" w:eastAsia="zh-CN"/>
+              </w:rPr>
+              <w:t>稠密光流</w:t>
+            </w:r>
+            <w:r>
+              <w:rPr>
+                <w:rFonts w:hint="eastAsia"/>
+                <w:color w:val="ED7D31" w:themeColor="accent2"/>
+                <w:spacing w:val="7"/>
+                <w:lang w:val="en-US" w:eastAsia="zh-CN"/>
+                <w14:textFill>
+                  <w14:solidFill>
+                    <w14:schemeClr w14:val="accent2"/>
+                  </w14:solidFill>
+                </w14:textFill>
+              </w:rPr>
+              <w:t xml:space="preserve"> (流图像)</w:t>
             </w:r>
           </w:p>
         </w:tc>
@@ -39553,9 +40349,11 @@
         <w:tc>
           <w:tcPr>
             <w:tcW w:w="0" w:type="auto"/>
-          </w:tcPr>
-          <w:p>
-            <w:pPr>
+            <w:vAlign w:val="center"/>
+          </w:tcPr>
+          <w:p>
+            <w:pPr>
+              <w:jc w:val="both"/>
               <w:rPr>
                 <w:rFonts w:hint="default"/>
                 <w:color w:val="ED7D31" w:themeColor="accent2"/>
@@ -39582,6 +40380,101 @@
                   </w14:solidFill>
                 </w14:textFill>
               </w:rPr>
+              <w:t>假设</w:t>
+            </w:r>
+          </w:p>
+        </w:tc>
+        <w:tc>
+          <w:tcPr>
+            <w:tcW w:w="0" w:type="auto"/>
+            <w:gridSpan w:val="2"/>
+            <w:vAlign w:val="center"/>
+          </w:tcPr>
+          <w:p>
+            <w:pPr>
+              <w:jc w:val="both"/>
+              <w:rPr>
+                <w:rFonts w:hint="default"/>
+                <w:color w:val="ED7D31" w:themeColor="accent2"/>
+                <w:spacing w:val="7"/>
+                <w:vertAlign w:val="baseline"/>
+                <w:lang w:val="en-US" w:eastAsia="zh-CN"/>
+                <w14:textFill>
+                  <w14:solidFill>
+                    <w14:schemeClr w14:val="accent2"/>
+                  </w14:solidFill>
+                </w14:textFill>
+              </w:rPr>
+            </w:pPr>
+            <w:r>
+              <w:rPr>
+                <w:rFonts w:hint="eastAsia"/>
+                <w:color w:val="ED7D31" w:themeColor="accent2"/>
+                <w:spacing w:val="7"/>
+                <w:vertAlign w:val="baseline"/>
+                <w:lang w:val="en-US" w:eastAsia="zh-CN"/>
+                <w14:textFill>
+                  <w14:solidFill>
+                    <w14:schemeClr w14:val="accent2"/>
+                  </w14:solidFill>
+                </w14:textFill>
+              </w:rPr>
+              <w:t>连续两帧图像之间，目标的像素亮度不改变；相邻的像素之间有相似的运动</w:t>
+            </w:r>
+          </w:p>
+        </w:tc>
+      </w:tr>
+      <w:tr>
+        <w:tblPrEx>
+          <w:tblBorders>
+            <w:top w:val="single" w:color="auto" w:sz="4" w:space="0"/>
+            <w:left w:val="single" w:color="auto" w:sz="4" w:space="0"/>
+            <w:bottom w:val="single" w:color="auto" w:sz="4" w:space="0"/>
+            <w:right w:val="single" w:color="auto" w:sz="4" w:space="0"/>
+            <w:insideH w:val="single" w:color="auto" w:sz="4" w:space="0"/>
+            <w:insideV w:val="single" w:color="auto" w:sz="4" w:space="0"/>
+          </w:tblBorders>
+          <w:tblCellMar>
+            <w:top w:w="0" w:type="dxa"/>
+            <w:left w:w="108" w:type="dxa"/>
+            <w:bottom w:w="0" w:type="dxa"/>
+            <w:right w:w="108" w:type="dxa"/>
+          </w:tblCellMar>
+        </w:tblPrEx>
+        <w:tc>
+          <w:tcPr>
+            <w:tcW w:w="0" w:type="auto"/>
+            <w:vAlign w:val="center"/>
+          </w:tcPr>
+          <w:p>
+            <w:pPr>
+              <w:jc w:val="both"/>
+              <w:rPr>
+                <w:rFonts w:hint="default"/>
+                <w:color w:val="ED7D31" w:themeColor="accent2"/>
+                <w:spacing w:val="7"/>
+                <w:vertAlign w:val="baseline"/>
+                <w:lang w:val="en-US" w:eastAsia="zh-CN"/>
+                <w14:textFill>
+                  <w14:solidFill>
+                    <w14:schemeClr w14:val="accent2"/>
+                  </w14:solidFill>
+                </w14:textFill>
+              </w:rPr>
+            </w:pPr>
+            <w:r>
+              <w:rPr>
+                <w:rFonts w:hint="eastAsia"/>
+                <w:color w:val="ED7D31" w:themeColor="accent2"/>
+                <w:spacing w:val="7"/>
+                <w:vertAlign w:val="baseline"/>
+                <w:lang w:val="en-US" w:eastAsia="zh-CN"/>
+                <w14:textFill>
+                  <w14:solidFill>
+                    <w14:schemeClr w14:val="accent2"/>
+                  </w14:solidFill>
+                </w14:textFill>
+              </w:rPr>
               <w:t>意义</w:t>
             </w:r>
           </w:p>
@@ -39590,9 +40483,11 @@
           <w:tcPr>
             <w:tcW w:w="0" w:type="auto"/>
             <w:gridSpan w:val="2"/>
-          </w:tcPr>
-          <w:p>
-            <w:pPr>
+            <w:vAlign w:val="center"/>
+          </w:tcPr>
+          <w:p>
+            <w:pPr>
+              <w:jc w:val="both"/>
               <w:rPr>
                 <w:rFonts w:hint="default"/>
                 <w:color w:val="ED7D31" w:themeColor="accent2"/>
@@ -39975,12 +40870,6 @@
             <w:insideH w:val="single" w:color="auto" w:sz="4" w:space="0"/>
             <w:insideV w:val="single" w:color="auto" w:sz="4" w:space="0"/>
           </w:tblBorders>
-          <w:tblCellMar>
-            <w:top w:w="0" w:type="dxa"/>
-            <w:left w:w="108" w:type="dxa"/>
-            <w:bottom w:w="0" w:type="dxa"/>
-            <w:right w:w="108" w:type="dxa"/>
-          </w:tblCellMar>
         </w:tblPrEx>
         <w:tc>
           <w:tcPr>

</xml_diff>

<commit_message>
update on 2024-01-23 12:32:42.254480
</commit_message>
<xml_diff>
--- a/cpp 数据分析.docx
+++ b/cpp 数据分析.docx
@@ -517,7 +517,7 @@
         </w:tblCellMar>
       </w:tblPr>
       <w:tblGrid>
-        <w:gridCol w:w="6163"/>
+        <w:gridCol w:w="6374"/>
         <w:gridCol w:w="2010"/>
       </w:tblGrid>
       <w:tr>
@@ -530,12 +530,6 @@
             <w:insideH w:val="single" w:color="auto" w:sz="4" w:space="0"/>
             <w:insideV w:val="single" w:color="auto" w:sz="4" w:space="0"/>
           </w:tblBorders>
-          <w:tblCellMar>
-            <w:top w:w="0" w:type="dxa"/>
-            <w:left w:w="108" w:type="dxa"/>
-            <w:bottom w:w="0" w:type="dxa"/>
-            <w:right w:w="108" w:type="dxa"/>
-          </w:tblCellMar>
         </w:tblPrEx>
         <w:tc>
           <w:tcPr>
@@ -558,7 +552,7 @@
                 <w:rFonts w:hint="eastAsia"/>
                 <w:lang w:val="en-US" w:eastAsia="zh-CN"/>
               </w:rPr>
-              <w:t>AutoDiffCostFunction&lt;CostFunctor, n_out, n_in&gt;(functor)</w:t>
+              <w:t>AutoDiffCostFunction&lt;type_functor, n_out, n_in...&gt;(functor)</w:t>
             </w:r>
           </w:p>
         </w:tc>
@@ -9014,6 +9008,44 @@
         </w:rPr>
         <w:t>：</w:t>
       </w:r>
+    </w:p>
+    <w:p>
+      <w:pPr>
+        <w:bidi w:val="0"/>
+        <w:rPr>
+          <w:rFonts w:hint="default" w:cs="华文中宋"/>
+          <w:b/>
+          <w:bCs/>
+          <w:color w:val="ED7D31" w:themeColor="accent2"/>
+          <w:sz w:val="21"/>
+          <w:szCs w:val="24"/>
+          <w:lang w:val="en-US" w:eastAsia="zh-CN"/>
+          <w14:textFill>
+            <w14:solidFill>
+              <w14:schemeClr w14:val="accent2"/>
+            </w14:solidFill>
+          </w14:textFill>
+        </w:rPr>
+      </w:pPr>
+      <w:r>
+        <w:rPr>
+          <w:rFonts w:hint="eastAsia" w:cs="华文中宋"/>
+          <w:b/>
+          <w:bCs/>
+          <w:color w:val="ED7D31" w:themeColor="accent2"/>
+          <w:sz w:val="21"/>
+          <w:szCs w:val="24"/>
+          <w:lang w:val="en-US" w:eastAsia="zh-CN"/>
+          <w14:textFill>
+            <w14:solidFill>
+              <w14:schemeClr w14:val="accent2"/>
+            </w14:solidFill>
+          </w14:textFill>
+        </w:rPr>
+        <w:t>package：fmt</w:t>
+      </w:r>
+      <w:bookmarkStart w:id="1" w:name="_GoBack"/>
+      <w:bookmarkEnd w:id="1"/>
     </w:p>
     <w:p>
       <w:pPr>
@@ -9333,9 +9365,9 @@
         </w:tblCellMar>
       </w:tblPr>
       <w:tblGrid>
-        <w:gridCol w:w="1066"/>
-        <w:gridCol w:w="3649"/>
-        <w:gridCol w:w="3040"/>
+        <w:gridCol w:w="1326"/>
+        <w:gridCol w:w="4715"/>
+        <w:gridCol w:w="3090"/>
       </w:tblGrid>
       <w:tr>
         <w:tblPrEx>
@@ -9595,16 +9627,22 @@
               <w:pStyle w:val="12"/>
               <w:bidi w:val="0"/>
               <w:rPr>
-                <w:rFonts w:hint="eastAsia"/>
-                <w:lang w:val="en-US" w:eastAsia="zh-CN"/>
-              </w:rPr>
-            </w:pPr>
-            <w:r>
-              <w:rPr>
-                <w:rFonts w:hint="eastAsia"/>
-                <w:lang w:val="en-US" w:eastAsia="zh-CN"/>
-              </w:rPr>
-              <w:t>BaseMultiEdge&lt;dims, mea_type&gt;</w:t>
+                <w:rFonts w:hint="eastAsia" w:ascii="华文中宋" w:hAnsi="华文中宋" w:eastAsia="华文中宋" w:cs="华文中宋"/>
+                <w:b/>
+                <w:bCs/>
+                <w:color w:val="FF0000"/>
+                <w:kern w:val="2"/>
+                <w:sz w:val="21"/>
+                <w:szCs w:val="21"/>
+                <w:lang w:val="en-US" w:eastAsia="zh-CN" w:bidi="ar-SA"/>
+              </w:rPr>
+            </w:pPr>
+            <w:r>
+              <w:rPr>
+                <w:rFonts w:hint="eastAsia"/>
+                <w:lang w:val="en-US" w:eastAsia="zh-CN"/>
+              </w:rPr>
+              <w:t>BaseBinaryEdge&lt;dims, mea_type, vex1_type, vex2_type&gt;</w:t>
             </w:r>
           </w:p>
         </w:tc>
@@ -9619,6 +9657,23 @@
               <w:bidi w:val="0"/>
               <w:jc w:val="both"/>
               <w:rPr>
+                <w:rFonts w:hint="eastAsia" w:ascii="华文中宋" w:hAnsi="华文中宋" w:eastAsia="华文中宋" w:cs="华文中宋"/>
+                <w:b/>
+                <w:bCs/>
+                <w:color w:val="ED7D31" w:themeColor="accent2"/>
+                <w:kern w:val="2"/>
+                <w:sz w:val="21"/>
+                <w:szCs w:val="21"/>
+                <w:lang w:val="en-US" w:eastAsia="zh-CN" w:bidi="ar-SA"/>
+                <w14:textFill>
+                  <w14:solidFill>
+                    <w14:schemeClr w14:val="accent2"/>
+                  </w14:solidFill>
+                </w14:textFill>
+              </w:rPr>
+            </w:pPr>
+            <w:r>
+              <w:rPr>
                 <w:rFonts w:hint="eastAsia" w:cs="华文中宋"/>
                 <w:b/>
                 <w:bCs/>
@@ -9628,30 +9683,18 @@
                 <w:szCs w:val="21"/>
                 <w:lang w:val="en-US" w:eastAsia="zh-CN" w:bidi="ar-SA"/>
               </w:rPr>
-            </w:pPr>
+              <w:t>二元边</w:t>
+            </w:r>
             <w:r>
               <w:rPr>
                 <w:rFonts w:hint="eastAsia" w:cs="华文中宋"/>
                 <w:b/>
                 <w:bCs/>
-                <w:color w:val="EA82E5"/>
+                <w:color w:val="ED7D31" w:themeColor="accent2"/>
                 <w:kern w:val="2"/>
                 <w:sz w:val="21"/>
                 <w:szCs w:val="21"/>
                 <w:lang w:val="en-US" w:eastAsia="zh-CN" w:bidi="ar-SA"/>
-              </w:rPr>
-              <w:t>多元边</w:t>
-            </w:r>
-            <w:r>
-              <w:rPr>
-                <w:rFonts w:hint="eastAsia" w:cs="华文中宋"/>
-                <w:b/>
-                <w:bCs/>
-                <w:color w:val="ED7D31" w:themeColor="accent2"/>
-                <w:kern w:val="2"/>
-                <w:sz w:val="21"/>
-                <w:szCs w:val="21"/>
-                <w:lang w:val="en-US" w:eastAsia="zh-CN" w:bidi="ar-SA"/>
                 <w14:textFill>
                   <w14:solidFill>
                     <w14:schemeClr w14:val="accent2"/>
@@ -9671,7 +9714,7 @@
                   </w14:solidFill>
                 </w14:textFill>
               </w:rPr>
-              <w:t>(base_multi_edge.h)</w:t>
+              <w:t>(base_binary_edge.h)</w:t>
             </w:r>
           </w:p>
         </w:tc>
@@ -9699,29 +9742,7 @@
         <w:tc>
           <w:tcPr>
             <w:tcW w:w="0" w:type="auto"/>
-            <w:vMerge w:val="restart"/>
-            <w:vAlign w:val="center"/>
-          </w:tcPr>
-          <w:p>
-            <w:pPr>
-              <w:bidi w:val="0"/>
-              <w:rPr>
-                <w:rFonts w:hint="default"/>
-                <w:lang w:val="en-US" w:eastAsia="zh-CN"/>
-              </w:rPr>
-            </w:pPr>
-            <w:r>
-              <w:rPr>
-                <w:rFonts w:hint="eastAsia"/>
-                <w:lang w:val="en-US" w:eastAsia="zh-CN"/>
-              </w:rPr>
-              <w:t>属性</w:t>
-            </w:r>
-          </w:p>
-        </w:tc>
-        <w:tc>
-          <w:tcPr>
-            <w:tcW w:w="0" w:type="auto"/>
+            <w:gridSpan w:val="2"/>
             <w:vAlign w:val="center"/>
           </w:tcPr>
           <w:p>
@@ -9729,22 +9750,16 @@
               <w:pStyle w:val="12"/>
               <w:bidi w:val="0"/>
               <w:rPr>
-                <w:rFonts w:hint="default" w:ascii="华文中宋" w:hAnsi="华文中宋" w:eastAsia="华文中宋" w:cs="华文中宋"/>
-                <w:b/>
-                <w:bCs/>
-                <w:color w:val="FF0000"/>
-                <w:kern w:val="2"/>
-                <w:sz w:val="21"/>
-                <w:szCs w:val="21"/>
-                <w:lang w:val="en-US" w:eastAsia="zh-CN" w:bidi="ar-SA"/>
-              </w:rPr>
-            </w:pPr>
-            <w:r>
-              <w:rPr>
-                <w:rFonts w:hint="eastAsia"/>
-                <w:lang w:val="en-US" w:eastAsia="zh-CN"/>
-              </w:rPr>
-              <w:t>_error</w:t>
+                <w:rFonts w:hint="eastAsia"/>
+                <w:lang w:val="en-US" w:eastAsia="zh-CN"/>
+              </w:rPr>
+            </w:pPr>
+            <w:r>
+              <w:rPr>
+                <w:rFonts w:hint="eastAsia"/>
+                <w:lang w:val="en-US" w:eastAsia="zh-CN"/>
+              </w:rPr>
+              <w:t>BaseMultiEdge&lt;dims, mea_type&gt;</w:t>
             </w:r>
           </w:p>
         </w:tc>
@@ -9759,7 +9774,7 @@
               <w:bidi w:val="0"/>
               <w:jc w:val="both"/>
               <w:rPr>
-                <w:rFonts w:hint="default" w:ascii="华文中宋" w:hAnsi="华文中宋" w:eastAsia="华文中宋" w:cs="华文中宋"/>
+                <w:rFonts w:hint="eastAsia" w:cs="华文中宋"/>
                 <w:b/>
                 <w:bCs/>
                 <w:color w:val="EA82E5"/>
@@ -9780,7 +9795,7 @@
                 <w:szCs w:val="21"/>
                 <w:lang w:val="en-US" w:eastAsia="zh-CN" w:bidi="ar-SA"/>
               </w:rPr>
-              <w:t>误差</w:t>
+              <w:t>多元边</w:t>
             </w:r>
             <w:r>
               <w:rPr>
@@ -9798,7 +9813,20 @@
                   </w14:solidFill>
                 </w14:textFill>
               </w:rPr>
-              <w:t>向量</w:t>
+              <w:t xml:space="preserve"> </w:t>
+            </w:r>
+            <w:r>
+              <w:rPr>
+                <w:rFonts w:hint="eastAsia"/>
+                <w:color w:val="ED7D31" w:themeColor="accent2"/>
+                <w:lang w:val="en-US" w:eastAsia="zh-CN"/>
+                <w14:textFill>
+                  <w14:solidFill>
+                    <w14:schemeClr w14:val="accent2"/>
+                  </w14:solidFill>
+                </w14:textFill>
+              </w:rPr>
+              <w:t>(base_multi_edge.h)</w:t>
             </w:r>
           </w:p>
         </w:tc>
@@ -9826,17 +9854,24 @@
         <w:tc>
           <w:tcPr>
             <w:tcW w:w="0" w:type="auto"/>
-            <w:vMerge w:val="continue"/>
+            <w:vMerge w:val="restart"/>
             <w:vAlign w:val="center"/>
           </w:tcPr>
           <w:p>
             <w:pPr>
               <w:bidi w:val="0"/>
               <w:rPr>
-                <w:rFonts w:hint="eastAsia"/>
-                <w:lang w:val="en-US" w:eastAsia="zh-CN"/>
-              </w:rPr>
-            </w:pPr>
+                <w:rFonts w:hint="default"/>
+                <w:lang w:val="en-US" w:eastAsia="zh-CN"/>
+              </w:rPr>
+            </w:pPr>
+            <w:r>
+              <w:rPr>
+                <w:rFonts w:hint="eastAsia"/>
+                <w:lang w:val="en-US" w:eastAsia="zh-CN"/>
+              </w:rPr>
+              <w:t>属性</w:t>
+            </w:r>
           </w:p>
         </w:tc>
         <w:tc>
@@ -9864,7 +9899,7 @@
                 <w:rFonts w:hint="eastAsia"/>
                 <w:lang w:val="en-US" w:eastAsia="zh-CN"/>
               </w:rPr>
-              <w:t>_measurement</w:t>
+              <w:t>_error</w:t>
             </w:r>
           </w:p>
         </w:tc>
@@ -9900,7 +9935,7 @@
                 <w:szCs w:val="21"/>
                 <w:lang w:val="en-US" w:eastAsia="zh-CN" w:bidi="ar-SA"/>
               </w:rPr>
-              <w:t>测量</w:t>
+              <w:t>误差</w:t>
             </w:r>
             <w:r>
               <w:rPr>
@@ -9918,7 +9953,7 @@
                   </w14:solidFill>
                 </w14:textFill>
               </w:rPr>
-              <w:t>信息</w:t>
+              <w:t>向量</w:t>
             </w:r>
           </w:p>
         </w:tc>
@@ -9984,7 +10019,7 @@
                 <w:rFonts w:hint="eastAsia"/>
                 <w:lang w:val="en-US" w:eastAsia="zh-CN"/>
               </w:rPr>
-              <w:t>_vertices</w:t>
+              <w:t>_measurement</w:t>
             </w:r>
           </w:p>
         </w:tc>
@@ -10020,7 +10055,7 @@
                 <w:szCs w:val="21"/>
                 <w:lang w:val="en-US" w:eastAsia="zh-CN" w:bidi="ar-SA"/>
               </w:rPr>
-              <w:t>顶点</w:t>
+              <w:t>测量</w:t>
             </w:r>
             <w:r>
               <w:rPr>
@@ -10038,7 +10073,7 @@
                   </w14:solidFill>
                 </w14:textFill>
               </w:rPr>
-              <w:t>向量</w:t>
+              <w:t>信息</w:t>
             </w:r>
           </w:p>
         </w:tc>
@@ -10089,16 +10124,22 @@
               <w:pStyle w:val="12"/>
               <w:bidi w:val="0"/>
               <w:rPr>
-                <w:rFonts w:hint="default"/>
-                <w:lang w:val="en-US" w:eastAsia="zh-CN"/>
-              </w:rPr>
-            </w:pPr>
-            <w:r>
-              <w:rPr>
-                <w:rFonts w:hint="eastAsia"/>
-                <w:lang w:val="en-US" w:eastAsia="zh-CN"/>
-              </w:rPr>
-              <w:t>_jacobianOplusXi</w:t>
+                <w:rFonts w:hint="default" w:ascii="华文中宋" w:hAnsi="华文中宋" w:eastAsia="华文中宋" w:cs="华文中宋"/>
+                <w:b/>
+                <w:bCs/>
+                <w:color w:val="FF0000"/>
+                <w:kern w:val="2"/>
+                <w:sz w:val="21"/>
+                <w:szCs w:val="21"/>
+                <w:lang w:val="en-US" w:eastAsia="zh-CN" w:bidi="ar-SA"/>
+              </w:rPr>
+            </w:pPr>
+            <w:r>
+              <w:rPr>
+                <w:rFonts w:hint="eastAsia"/>
+                <w:lang w:val="en-US" w:eastAsia="zh-CN"/>
+              </w:rPr>
+              <w:t>_vertices</w:t>
             </w:r>
           </w:p>
         </w:tc>
@@ -10113,7 +10154,7 @@
               <w:bidi w:val="0"/>
               <w:jc w:val="both"/>
               <w:rPr>
-                <w:rFonts w:hint="default" w:cs="华文中宋"/>
+                <w:rFonts w:hint="default" w:ascii="华文中宋" w:hAnsi="华文中宋" w:eastAsia="华文中宋" w:cs="华文中宋"/>
                 <w:b/>
                 <w:bCs/>
                 <w:color w:val="EA82E5"/>
@@ -10134,7 +10175,25 @@
                 <w:szCs w:val="21"/>
                 <w:lang w:val="en-US" w:eastAsia="zh-CN" w:bidi="ar-SA"/>
               </w:rPr>
-              <w:t>雅可比矩阵</w:t>
+              <w:t>顶点</w:t>
+            </w:r>
+            <w:r>
+              <w:rPr>
+                <w:rFonts w:hint="eastAsia" w:cs="华文中宋"/>
+                <w:b/>
+                <w:bCs/>
+                <w:color w:val="ED7D31" w:themeColor="accent2"/>
+                <w:kern w:val="2"/>
+                <w:sz w:val="21"/>
+                <w:szCs w:val="21"/>
+                <w:lang w:val="en-US" w:eastAsia="zh-CN" w:bidi="ar-SA"/>
+                <w14:textFill>
+                  <w14:solidFill>
+                    <w14:schemeClr w14:val="accent2"/>
+                  </w14:solidFill>
+                </w14:textFill>
+              </w:rPr>
+              <w:t>向量</w:t>
             </w:r>
           </w:p>
         </w:tc>
@@ -10162,24 +10221,17 @@
         <w:tc>
           <w:tcPr>
             <w:tcW w:w="0" w:type="auto"/>
-            <w:vMerge w:val="restart"/>
+            <w:vMerge w:val="continue"/>
             <w:vAlign w:val="center"/>
           </w:tcPr>
           <w:p>
             <w:pPr>
               <w:bidi w:val="0"/>
               <w:rPr>
-                <w:rFonts w:hint="default"/>
-                <w:lang w:val="en-US" w:eastAsia="zh-CN"/>
-              </w:rPr>
-            </w:pPr>
-            <w:r>
-              <w:rPr>
-                <w:rFonts w:hint="eastAsia"/>
-                <w:lang w:val="en-US" w:eastAsia="zh-CN"/>
-              </w:rPr>
-              <w:t>抽象</w:t>
-            </w:r>
+                <w:rFonts w:hint="eastAsia"/>
+                <w:lang w:val="en-US" w:eastAsia="zh-CN"/>
+              </w:rPr>
+            </w:pPr>
           </w:p>
         </w:tc>
         <w:tc>
@@ -10191,47 +10243,17 @@
             <w:pPr>
               <w:pStyle w:val="12"/>
               <w:bidi w:val="0"/>
-              <w:jc w:val="both"/>
-              <w:rPr>
-                <w:rFonts w:hint="eastAsia" w:ascii="华文中宋" w:hAnsi="华文中宋" w:eastAsia="华文中宋" w:cs="华文中宋"/>
-                <w:b/>
-                <w:bCs/>
-                <w:color w:val="ED7D31" w:themeColor="accent2"/>
-                <w:kern w:val="2"/>
-                <w:sz w:val="21"/>
-                <w:szCs w:val="21"/>
-                <w:lang w:val="en-US" w:eastAsia="zh-CN" w:bidi="ar-SA"/>
-                <w14:textFill>
-                  <w14:solidFill>
-                    <w14:schemeClr w14:val="accent2"/>
-                  </w14:solidFill>
-                </w14:textFill>
-              </w:rPr>
-            </w:pPr>
-            <w:r>
-              <w:rPr>
-                <w:rFonts w:hint="eastAsia" w:cs="华文中宋"/>
-                <w:b/>
-                <w:bCs/>
-                <w:color w:val="ED7D31" w:themeColor="accent2"/>
-                <w:kern w:val="2"/>
-                <w:sz w:val="21"/>
-                <w:szCs w:val="21"/>
-                <w:lang w:val="en-US" w:eastAsia="zh-CN" w:bidi="ar-SA"/>
-                <w14:textFill>
-                  <w14:solidFill>
-                    <w14:schemeClr w14:val="accent2"/>
-                  </w14:solidFill>
-                </w14:textFill>
-              </w:rPr>
-              <w:t xml:space="preserve">bool </w:t>
-            </w:r>
-            <w:r>
-              <w:rPr>
-                <w:rFonts w:hint="eastAsia"/>
-                <w:lang w:val="en-US" w:eastAsia="zh-CN"/>
-              </w:rPr>
-              <w:t>read(&amp;is)</w:t>
+              <w:rPr>
+                <w:rFonts w:hint="default"/>
+                <w:lang w:val="en-US" w:eastAsia="zh-CN"/>
+              </w:rPr>
+            </w:pPr>
+            <w:r>
+              <w:rPr>
+                <w:rFonts w:hint="eastAsia"/>
+                <w:lang w:val="en-US" w:eastAsia="zh-CN"/>
+              </w:rPr>
+              <w:t>_jacobianOplusXi</w:t>
             </w:r>
           </w:p>
         </w:tc>
@@ -10246,19 +10268,14 @@
               <w:bidi w:val="0"/>
               <w:jc w:val="both"/>
               <w:rPr>
-                <w:rFonts w:hint="eastAsia" w:ascii="华文中宋" w:hAnsi="华文中宋" w:eastAsia="华文中宋" w:cs="华文中宋"/>
-                <w:b/>
-                <w:bCs/>
-                <w:color w:val="ED7D31" w:themeColor="accent2"/>
+                <w:rFonts w:hint="default" w:cs="华文中宋"/>
+                <w:b/>
+                <w:bCs/>
+                <w:color w:val="EA82E5"/>
                 <w:kern w:val="2"/>
                 <w:sz w:val="21"/>
                 <w:szCs w:val="21"/>
                 <w:lang w:val="en-US" w:eastAsia="zh-CN" w:bidi="ar-SA"/>
-                <w14:textFill>
-                  <w14:solidFill>
-                    <w14:schemeClr w14:val="accent2"/>
-                  </w14:solidFill>
-                </w14:textFill>
               </w:rPr>
             </w:pPr>
             <w:r>
@@ -10272,7 +10289,7 @@
                 <w:szCs w:val="21"/>
                 <w:lang w:val="en-US" w:eastAsia="zh-CN" w:bidi="ar-SA"/>
               </w:rPr>
-              <w:t>加载</w:t>
+              <w:t>雅可比矩阵</w:t>
             </w:r>
           </w:p>
         </w:tc>
@@ -10300,6 +10317,144 @@
         <w:tc>
           <w:tcPr>
             <w:tcW w:w="0" w:type="auto"/>
+            <w:vMerge w:val="restart"/>
+            <w:vAlign w:val="center"/>
+          </w:tcPr>
+          <w:p>
+            <w:pPr>
+              <w:bidi w:val="0"/>
+              <w:rPr>
+                <w:rFonts w:hint="default"/>
+                <w:lang w:val="en-US" w:eastAsia="zh-CN"/>
+              </w:rPr>
+            </w:pPr>
+            <w:r>
+              <w:rPr>
+                <w:rFonts w:hint="eastAsia"/>
+                <w:lang w:val="en-US" w:eastAsia="zh-CN"/>
+              </w:rPr>
+              <w:t>抽象</w:t>
+            </w:r>
+          </w:p>
+        </w:tc>
+        <w:tc>
+          <w:tcPr>
+            <w:tcW w:w="0" w:type="auto"/>
+            <w:vAlign w:val="center"/>
+          </w:tcPr>
+          <w:p>
+            <w:pPr>
+              <w:pStyle w:val="12"/>
+              <w:bidi w:val="0"/>
+              <w:jc w:val="both"/>
+              <w:rPr>
+                <w:rFonts w:hint="eastAsia" w:ascii="华文中宋" w:hAnsi="华文中宋" w:eastAsia="华文中宋" w:cs="华文中宋"/>
+                <w:b/>
+                <w:bCs/>
+                <w:color w:val="ED7D31" w:themeColor="accent2"/>
+                <w:kern w:val="2"/>
+                <w:sz w:val="21"/>
+                <w:szCs w:val="21"/>
+                <w:lang w:val="en-US" w:eastAsia="zh-CN" w:bidi="ar-SA"/>
+                <w14:textFill>
+                  <w14:solidFill>
+                    <w14:schemeClr w14:val="accent2"/>
+                  </w14:solidFill>
+                </w14:textFill>
+              </w:rPr>
+            </w:pPr>
+            <w:r>
+              <w:rPr>
+                <w:rFonts w:hint="eastAsia" w:cs="华文中宋"/>
+                <w:b/>
+                <w:bCs/>
+                <w:color w:val="ED7D31" w:themeColor="accent2"/>
+                <w:kern w:val="2"/>
+                <w:sz w:val="21"/>
+                <w:szCs w:val="21"/>
+                <w:lang w:val="en-US" w:eastAsia="zh-CN" w:bidi="ar-SA"/>
+                <w14:textFill>
+                  <w14:solidFill>
+                    <w14:schemeClr w14:val="accent2"/>
+                  </w14:solidFill>
+                </w14:textFill>
+              </w:rPr>
+              <w:t xml:space="preserve">bool </w:t>
+            </w:r>
+            <w:r>
+              <w:rPr>
+                <w:rFonts w:hint="eastAsia"/>
+                <w:lang w:val="en-US" w:eastAsia="zh-CN"/>
+              </w:rPr>
+              <w:t>read(&amp;is)</w:t>
+            </w:r>
+          </w:p>
+        </w:tc>
+        <w:tc>
+          <w:tcPr>
+            <w:tcW w:w="0" w:type="auto"/>
+            <w:vAlign w:val="center"/>
+          </w:tcPr>
+          <w:p>
+            <w:pPr>
+              <w:pStyle w:val="12"/>
+              <w:bidi w:val="0"/>
+              <w:jc w:val="both"/>
+              <w:rPr>
+                <w:rFonts w:hint="eastAsia" w:ascii="华文中宋" w:hAnsi="华文中宋" w:eastAsia="华文中宋" w:cs="华文中宋"/>
+                <w:b/>
+                <w:bCs/>
+                <w:color w:val="ED7D31" w:themeColor="accent2"/>
+                <w:kern w:val="2"/>
+                <w:sz w:val="21"/>
+                <w:szCs w:val="21"/>
+                <w:lang w:val="en-US" w:eastAsia="zh-CN" w:bidi="ar-SA"/>
+                <w14:textFill>
+                  <w14:solidFill>
+                    <w14:schemeClr w14:val="accent2"/>
+                  </w14:solidFill>
+                </w14:textFill>
+              </w:rPr>
+            </w:pPr>
+            <w:r>
+              <w:rPr>
+                <w:rFonts w:hint="eastAsia" w:cs="华文中宋"/>
+                <w:b/>
+                <w:bCs/>
+                <w:color w:val="EA82E5"/>
+                <w:kern w:val="2"/>
+                <w:sz w:val="21"/>
+                <w:szCs w:val="21"/>
+                <w:lang w:val="en-US" w:eastAsia="zh-CN" w:bidi="ar-SA"/>
+              </w:rPr>
+              <w:t>加载</w:t>
+            </w:r>
+          </w:p>
+        </w:tc>
+      </w:tr>
+      <w:tr>
+        <w:tblPrEx>
+          <w:tblBorders>
+            <w:top w:val="single" w:color="auto" w:sz="4" w:space="0"/>
+            <w:left w:val="single" w:color="auto" w:sz="4" w:space="0"/>
+            <w:bottom w:val="single" w:color="auto" w:sz="4" w:space="0"/>
+            <w:right w:val="single" w:color="auto" w:sz="4" w:space="0"/>
+            <w:insideH w:val="single" w:color="auto" w:sz="4" w:space="0"/>
+            <w:insideV w:val="single" w:color="auto" w:sz="4" w:space="0"/>
+          </w:tblBorders>
+          <w:tblCellMar>
+            <w:top w:w="0" w:type="dxa"/>
+            <w:left w:w="108" w:type="dxa"/>
+            <w:bottom w:w="0" w:type="dxa"/>
+            <w:right w:w="108" w:type="dxa"/>
+          </w:tblCellMar>
+        </w:tblPrEx>
+        <w:trPr>
+          <w:trHeight w:val="204" w:hRule="atLeast"/>
+        </w:trPr>
+        <w:tc>
+          <w:tcPr>
+            <w:tcW w:w="0" w:type="auto"/>
             <w:vMerge w:val="continue"/>
             <w:vAlign w:val="center"/>
           </w:tcPr>
@@ -10811,6 +10966,7 @@
           <w:tcPr>
             <w:tcW w:w="0" w:type="auto"/>
             <w:vMerge w:val="continue"/>
+            <w:tcBorders/>
             <w:vAlign w:val="center"/>
           </w:tcPr>
           <w:p>
@@ -10930,6 +11086,7 @@
           <w:tcPr>
             <w:tcW w:w="0" w:type="auto"/>
             <w:vMerge w:val="continue"/>
+            <w:tcBorders/>
             <w:vAlign w:val="center"/>
           </w:tcPr>
           <w:p>
@@ -11049,6 +11206,7 @@
           <w:tcPr>
             <w:tcW w:w="0" w:type="auto"/>
             <w:vMerge w:val="continue"/>
+            <w:tcBorders/>
             <w:vAlign w:val="center"/>
           </w:tcPr>
           <w:p>
@@ -11135,6 +11293,103 @@
                 </w14:textFill>
               </w:rPr>
               <w:t xml:space="preserve"> [dims, dims]</w:t>
+            </w:r>
+          </w:p>
+        </w:tc>
+      </w:tr>
+      <w:tr>
+        <w:tblPrEx>
+          <w:tblBorders>
+            <w:top w:val="single" w:color="auto" w:sz="4" w:space="0"/>
+            <w:left w:val="single" w:color="auto" w:sz="4" w:space="0"/>
+            <w:bottom w:val="single" w:color="auto" w:sz="4" w:space="0"/>
+            <w:right w:val="single" w:color="auto" w:sz="4" w:space="0"/>
+            <w:insideH w:val="single" w:color="auto" w:sz="4" w:space="0"/>
+            <w:insideV w:val="single" w:color="auto" w:sz="4" w:space="0"/>
+          </w:tblBorders>
+          <w:tblCellMar>
+            <w:top w:w="0" w:type="dxa"/>
+            <w:left w:w="108" w:type="dxa"/>
+            <w:bottom w:w="0" w:type="dxa"/>
+            <w:right w:w="108" w:type="dxa"/>
+          </w:tblCellMar>
+        </w:tblPrEx>
+        <w:trPr>
+          <w:trHeight w:val="204" w:hRule="atLeast"/>
+        </w:trPr>
+        <w:tc>
+          <w:tcPr>
+            <w:tcW w:w="0" w:type="auto"/>
+            <w:vMerge w:val="continue"/>
+            <w:tcBorders/>
+            <w:vAlign w:val="center"/>
+          </w:tcPr>
+          <w:p>
+            <w:pPr>
+              <w:bidi w:val="0"/>
+              <w:rPr>
+                <w:rFonts w:hint="eastAsia"/>
+                <w:lang w:val="en-US" w:eastAsia="zh-CN"/>
+              </w:rPr>
+            </w:pPr>
+          </w:p>
+        </w:tc>
+        <w:tc>
+          <w:tcPr>
+            <w:tcW w:w="0" w:type="auto"/>
+            <w:vAlign w:val="center"/>
+          </w:tcPr>
+          <w:p>
+            <w:pPr>
+              <w:pStyle w:val="12"/>
+              <w:bidi w:val="0"/>
+              <w:rPr>
+                <w:rFonts w:hint="default"/>
+                <w:lang w:val="en-US" w:eastAsia="zh-CN"/>
+              </w:rPr>
+            </w:pPr>
+            <w:r>
+              <w:rPr>
+                <w:rFonts w:hint="eastAsia"/>
+                <w:lang w:val="en-US" w:eastAsia="zh-CN"/>
+              </w:rPr>
+              <w:t>setRobustKernel(*k)</w:t>
+            </w:r>
+          </w:p>
+        </w:tc>
+        <w:tc>
+          <w:tcPr>
+            <w:tcW w:w="0" w:type="auto"/>
+            <w:vAlign w:val="center"/>
+          </w:tcPr>
+          <w:p>
+            <w:pPr>
+              <w:pStyle w:val="12"/>
+              <w:bidi w:val="0"/>
+              <w:jc w:val="both"/>
+              <w:rPr>
+                <w:rFonts w:hint="default" w:cs="华文中宋"/>
+                <w:b/>
+                <w:bCs/>
+                <w:color w:val="EA82E5"/>
+                <w:kern w:val="2"/>
+                <w:sz w:val="21"/>
+                <w:szCs w:val="21"/>
+                <w:lang w:val="en-US" w:eastAsia="zh-CN" w:bidi="ar-SA"/>
+              </w:rPr>
+            </w:pPr>
+            <w:r>
+              <w:rPr>
+                <w:rFonts w:hint="eastAsia" w:cs="华文中宋"/>
+                <w:b/>
+                <w:bCs/>
+                <w:color w:val="EA82E5"/>
+                <w:kern w:val="2"/>
+                <w:sz w:val="21"/>
+                <w:szCs w:val="21"/>
+                <w:lang w:val="en-US" w:eastAsia="zh-CN" w:bidi="ar-SA"/>
+              </w:rPr>
+              <w:t>鲁棒核</w:t>
             </w:r>
           </w:p>
         </w:tc>
@@ -11220,7 +11475,7 @@
       </w:tblPr>
       <w:tblGrid>
         <w:gridCol w:w="637"/>
-        <w:gridCol w:w="2177"/>
+        <w:gridCol w:w="2380"/>
         <w:gridCol w:w="3128"/>
       </w:tblGrid>
       <w:tr>
@@ -12067,6 +12322,248 @@
                     <w14:schemeClr w14:val="accent2"/>
                   </w14:solidFill>
                 </w14:textFill>
+              </w:rPr>
+              <w:t>估计值</w:t>
+            </w:r>
+          </w:p>
+        </w:tc>
+      </w:tr>
+      <w:tr>
+        <w:tblPrEx>
+          <w:tblBorders>
+            <w:top w:val="single" w:color="auto" w:sz="4" w:space="0"/>
+            <w:left w:val="single" w:color="auto" w:sz="4" w:space="0"/>
+            <w:bottom w:val="single" w:color="auto" w:sz="4" w:space="0"/>
+            <w:right w:val="single" w:color="auto" w:sz="4" w:space="0"/>
+            <w:insideH w:val="single" w:color="auto" w:sz="4" w:space="0"/>
+            <w:insideV w:val="single" w:color="auto" w:sz="4" w:space="0"/>
+          </w:tblBorders>
+          <w:tblCellMar>
+            <w:top w:w="0" w:type="dxa"/>
+            <w:left w:w="108" w:type="dxa"/>
+            <w:bottom w:w="0" w:type="dxa"/>
+            <w:right w:w="108" w:type="dxa"/>
+          </w:tblCellMar>
+        </w:tblPrEx>
+        <w:tc>
+          <w:tcPr>
+            <w:tcW w:w="0" w:type="auto"/>
+            <w:vMerge w:val="restart"/>
+            <w:vAlign w:val="center"/>
+          </w:tcPr>
+          <w:p>
+            <w:pPr>
+              <w:pStyle w:val="12"/>
+              <w:bidi w:val="0"/>
+              <w:jc w:val="both"/>
+              <w:rPr>
+                <w:rFonts w:hint="eastAsia" w:cs="华文中宋"/>
+                <w:b/>
+                <w:bCs/>
+                <w:color w:val="ED7D31" w:themeColor="accent2"/>
+                <w:kern w:val="2"/>
+                <w:sz w:val="21"/>
+                <w:szCs w:val="21"/>
+                <w:lang w:val="en-US" w:eastAsia="zh-CN" w:bidi="ar-SA"/>
+                <w14:textFill>
+                  <w14:solidFill>
+                    <w14:schemeClr w14:val="accent2"/>
+                  </w14:solidFill>
+                </w14:textFill>
+              </w:rPr>
+            </w:pPr>
+            <w:r>
+              <w:rPr>
+                <w:rFonts w:hint="eastAsia" w:cs="华文中宋"/>
+                <w:b/>
+                <w:bCs/>
+                <w:color w:val="ED7D31" w:themeColor="accent2"/>
+                <w:kern w:val="2"/>
+                <w:sz w:val="21"/>
+                <w:szCs w:val="21"/>
+                <w:lang w:val="en-US" w:eastAsia="zh-CN" w:bidi="ar-SA"/>
+                <w14:textFill>
+                  <w14:solidFill>
+                    <w14:schemeClr w14:val="accent2"/>
+                  </w14:solidFill>
+                </w14:textFill>
+              </w:rPr>
+              <w:t>设置</w:t>
+            </w:r>
+          </w:p>
+        </w:tc>
+        <w:tc>
+          <w:tcPr>
+            <w:tcW w:w="0" w:type="auto"/>
+            <w:vAlign w:val="center"/>
+          </w:tcPr>
+          <w:p>
+            <w:pPr>
+              <w:pStyle w:val="12"/>
+              <w:bidi w:val="0"/>
+              <w:rPr>
+                <w:rFonts w:hint="eastAsia" w:ascii="华文中宋" w:hAnsi="华文中宋" w:eastAsia="华文中宋" w:cs="华文中宋"/>
+                <w:b/>
+                <w:bCs/>
+                <w:color w:val="FF0000"/>
+                <w:kern w:val="2"/>
+                <w:sz w:val="21"/>
+                <w:szCs w:val="21"/>
+                <w:lang w:val="en-US" w:eastAsia="zh-CN" w:bidi="ar-SA"/>
+              </w:rPr>
+            </w:pPr>
+            <w:r>
+              <w:rPr>
+                <w:rFonts w:hint="eastAsia"/>
+                <w:lang w:val="en-US" w:eastAsia="zh-CN"/>
+              </w:rPr>
+              <w:t>setMarginalized(true)</w:t>
+            </w:r>
+          </w:p>
+        </w:tc>
+        <w:tc>
+          <w:tcPr>
+            <w:tcW w:w="0" w:type="auto"/>
+            <w:vAlign w:val="center"/>
+          </w:tcPr>
+          <w:p>
+            <w:pPr>
+              <w:pStyle w:val="12"/>
+              <w:bidi w:val="0"/>
+              <w:jc w:val="both"/>
+              <w:rPr>
+                <w:rFonts w:hint="eastAsia" w:ascii="华文中宋" w:hAnsi="华文中宋" w:eastAsia="华文中宋" w:cs="华文中宋"/>
+                <w:b/>
+                <w:bCs/>
+                <w:color w:val="ED7D31" w:themeColor="accent2"/>
+                <w:kern w:val="2"/>
+                <w:sz w:val="21"/>
+                <w:szCs w:val="21"/>
+                <w:lang w:val="en-US" w:eastAsia="zh-CN" w:bidi="ar-SA"/>
+                <w14:textFill>
+                  <w14:solidFill>
+                    <w14:schemeClr w14:val="accent2"/>
+                  </w14:solidFill>
+                </w14:textFill>
+              </w:rPr>
+            </w:pPr>
+            <w:r>
+              <w:rPr>
+                <w:rFonts w:hint="eastAsia" w:cs="华文中宋"/>
+                <w:b/>
+                <w:bCs/>
+                <w:color w:val="EA82E5"/>
+                <w:kern w:val="2"/>
+                <w:sz w:val="21"/>
+                <w:szCs w:val="21"/>
+                <w:lang w:val="en-US" w:eastAsia="zh-CN" w:bidi="ar-SA"/>
+              </w:rPr>
+              <w:t>待边缘化</w:t>
+            </w:r>
+          </w:p>
+        </w:tc>
+      </w:tr>
+      <w:tr>
+        <w:tblPrEx>
+          <w:tblBorders>
+            <w:top w:val="single" w:color="auto" w:sz="4" w:space="0"/>
+            <w:left w:val="single" w:color="auto" w:sz="4" w:space="0"/>
+            <w:bottom w:val="single" w:color="auto" w:sz="4" w:space="0"/>
+            <w:right w:val="single" w:color="auto" w:sz="4" w:space="0"/>
+            <w:insideH w:val="single" w:color="auto" w:sz="4" w:space="0"/>
+            <w:insideV w:val="single" w:color="auto" w:sz="4" w:space="0"/>
+          </w:tblBorders>
+          <w:tblCellMar>
+            <w:top w:w="0" w:type="dxa"/>
+            <w:left w:w="108" w:type="dxa"/>
+            <w:bottom w:w="0" w:type="dxa"/>
+            <w:right w:w="108" w:type="dxa"/>
+          </w:tblCellMar>
+        </w:tblPrEx>
+        <w:tc>
+          <w:tcPr>
+            <w:tcW w:w="0" w:type="auto"/>
+            <w:vMerge w:val="continue"/>
+            <w:tcBorders/>
+            <w:vAlign w:val="center"/>
+          </w:tcPr>
+          <w:p>
+            <w:pPr>
+              <w:pStyle w:val="12"/>
+              <w:bidi w:val="0"/>
+              <w:jc w:val="both"/>
+              <w:rPr>
+                <w:rFonts w:hint="eastAsia" w:cs="华文中宋"/>
+                <w:b/>
+                <w:bCs/>
+                <w:color w:val="ED7D31" w:themeColor="accent2"/>
+                <w:kern w:val="2"/>
+                <w:sz w:val="21"/>
+                <w:szCs w:val="21"/>
+                <w:lang w:val="en-US" w:eastAsia="zh-CN" w:bidi="ar-SA"/>
+                <w14:textFill>
+                  <w14:solidFill>
+                    <w14:schemeClr w14:val="accent2"/>
+                  </w14:solidFill>
+                </w14:textFill>
+              </w:rPr>
+            </w:pPr>
+          </w:p>
+        </w:tc>
+        <w:tc>
+          <w:tcPr>
+            <w:tcW w:w="0" w:type="auto"/>
+            <w:vAlign w:val="center"/>
+          </w:tcPr>
+          <w:p>
+            <w:pPr>
+              <w:pStyle w:val="12"/>
+              <w:bidi w:val="0"/>
+              <w:rPr>
+                <w:rFonts w:hint="default"/>
+                <w:lang w:val="en-US" w:eastAsia="zh-CN"/>
+              </w:rPr>
+            </w:pPr>
+            <w:r>
+              <w:rPr>
+                <w:rFonts w:hint="eastAsia"/>
+                <w:lang w:val="en-US" w:eastAsia="zh-CN"/>
+              </w:rPr>
+              <w:t>setEstimate(et)</w:t>
+            </w:r>
+          </w:p>
+        </w:tc>
+        <w:tc>
+          <w:tcPr>
+            <w:tcW w:w="0" w:type="auto"/>
+            <w:vAlign w:val="center"/>
+          </w:tcPr>
+          <w:p>
+            <w:pPr>
+              <w:pStyle w:val="12"/>
+              <w:bidi w:val="0"/>
+              <w:jc w:val="both"/>
+              <w:rPr>
+                <w:rFonts w:hint="eastAsia" w:cs="华文中宋"/>
+                <w:b/>
+                <w:bCs/>
+                <w:color w:val="EA82E5"/>
+                <w:kern w:val="2"/>
+                <w:sz w:val="21"/>
+                <w:szCs w:val="21"/>
+                <w:lang w:val="en-US" w:eastAsia="zh-CN" w:bidi="ar-SA"/>
+              </w:rPr>
+            </w:pPr>
+            <w:r>
+              <w:rPr>
+                <w:rFonts w:hint="eastAsia" w:cs="华文中宋"/>
+                <w:b/>
+                <w:bCs/>
+                <w:color w:val="EA82E5"/>
+                <w:kern w:val="2"/>
+                <w:sz w:val="21"/>
+                <w:szCs w:val="21"/>
+                <w:lang w:val="en-US" w:eastAsia="zh-CN" w:bidi="ar-SA"/>
               </w:rPr>
               <w:t>估计值</w:t>
             </w:r>
@@ -12154,12 +12651,6 @@
             <w:insideH w:val="single" w:color="auto" w:sz="4" w:space="0"/>
             <w:insideV w:val="single" w:color="auto" w:sz="4" w:space="0"/>
           </w:tblBorders>
-          <w:tblCellMar>
-            <w:top w:w="0" w:type="dxa"/>
-            <w:left w:w="108" w:type="dxa"/>
-            <w:bottom w:w="0" w:type="dxa"/>
-            <w:right w:w="108" w:type="dxa"/>
-          </w:tblCellMar>
         </w:tblPrEx>
         <w:trPr>
           <w:trHeight w:val="204" w:hRule="atLeast"/>
@@ -12302,7 +12793,7 @@
           <w:rFonts w:hint="eastAsia"/>
           <w:lang w:val="en-US" w:eastAsia="zh-CN"/>
         </w:rPr>
-        <w:t>算法optimization_algorithm_gauss_newton.h</w:t>
+        <w:t>算法optimization_algorithm_gauss_newton.h：</w:t>
       </w:r>
     </w:p>
     <w:tbl>
@@ -12451,6 +12942,163 @@
               <w14:schemeClr w14:val="accent2"/>
             </w14:solidFill>
           </w14:textFill>
+        </w:rPr>
+      </w:pPr>
+    </w:p>
+    <w:p>
+      <w:pPr>
+        <w:spacing w:line="240" w:lineRule="auto"/>
+        <w:rPr>
+          <w:rFonts w:hint="eastAsia" w:ascii="华文中宋" w:hAnsi="华文中宋" w:eastAsia="华文中宋" w:cs="华文中宋"/>
+          <w:b/>
+          <w:bCs/>
+          <w:color w:val="ED7D31" w:themeColor="accent2"/>
+          <w:sz w:val="21"/>
+          <w:szCs w:val="21"/>
+          <w:vertAlign w:val="baseline"/>
+          <w:lang w:val="en-US" w:eastAsia="zh-CN"/>
+          <w14:textFill>
+            <w14:solidFill>
+              <w14:schemeClr w14:val="accent2"/>
+            </w14:solidFill>
+          </w14:textFill>
+        </w:rPr>
+      </w:pPr>
+    </w:p>
+    <w:p>
+      <w:pPr>
+        <w:pStyle w:val="4"/>
+        <w:bidi w:val="0"/>
+        <w:rPr>
+          <w:rFonts w:hint="eastAsia"/>
+          <w:lang w:val="en-US" w:eastAsia="zh-CN"/>
+        </w:rPr>
+      </w:pPr>
+      <w:r>
+        <w:rPr>
+          <w:rFonts w:hint="eastAsia"/>
+          <w:lang w:val="en-US" w:eastAsia="zh-CN"/>
+        </w:rPr>
+        <w:t>鲁棒核robust_kernel_impl.h：</w:t>
+      </w:r>
+    </w:p>
+    <w:tbl>
+      <w:tblPr>
+        <w:tblStyle w:val="9"/>
+        <w:tblW w:w="0" w:type="auto"/>
+        <w:tblInd w:w="0" w:type="dxa"/>
+        <w:tblBorders>
+          <w:top w:val="single" w:color="auto" w:sz="4" w:space="0"/>
+          <w:left w:val="single" w:color="auto" w:sz="4" w:space="0"/>
+          <w:bottom w:val="single" w:color="auto" w:sz="4" w:space="0"/>
+          <w:right w:val="single" w:color="auto" w:sz="4" w:space="0"/>
+          <w:insideH w:val="single" w:color="auto" w:sz="4" w:space="0"/>
+          <w:insideV w:val="single" w:color="auto" w:sz="4" w:space="0"/>
+        </w:tblBorders>
+        <w:tblLayout w:type="autofit"/>
+        <w:tblCellMar>
+          <w:top w:w="0" w:type="dxa"/>
+          <w:left w:w="108" w:type="dxa"/>
+          <w:bottom w:w="0" w:type="dxa"/>
+          <w:right w:w="108" w:type="dxa"/>
+        </w:tblCellMar>
+      </w:tblPr>
+      <w:tblGrid>
+        <w:gridCol w:w="2257"/>
+        <w:gridCol w:w="1123"/>
+      </w:tblGrid>
+      <w:tr>
+        <w:tblPrEx>
+          <w:tblBorders>
+            <w:top w:val="single" w:color="auto" w:sz="4" w:space="0"/>
+            <w:left w:val="single" w:color="auto" w:sz="4" w:space="0"/>
+            <w:bottom w:val="single" w:color="auto" w:sz="4" w:space="0"/>
+            <w:right w:val="single" w:color="auto" w:sz="4" w:space="0"/>
+            <w:insideH w:val="single" w:color="auto" w:sz="4" w:space="0"/>
+            <w:insideV w:val="single" w:color="auto" w:sz="4" w:space="0"/>
+          </w:tblBorders>
+          <w:tblCellMar>
+            <w:top w:w="0" w:type="dxa"/>
+            <w:left w:w="108" w:type="dxa"/>
+            <w:bottom w:w="0" w:type="dxa"/>
+            <w:right w:w="108" w:type="dxa"/>
+          </w:tblCellMar>
+        </w:tblPrEx>
+        <w:trPr>
+          <w:trHeight w:val="204" w:hRule="atLeast"/>
+        </w:trPr>
+        <w:tc>
+          <w:tcPr>
+            <w:tcW w:w="0" w:type="auto"/>
+            <w:vAlign w:val="center"/>
+          </w:tcPr>
+          <w:p>
+            <w:pPr>
+              <w:pStyle w:val="12"/>
+              <w:bidi w:val="0"/>
+              <w:rPr>
+                <w:rFonts w:hint="default"/>
+                <w:lang w:val="en-US" w:eastAsia="zh-CN"/>
+              </w:rPr>
+            </w:pPr>
+            <w:r>
+              <w:rPr>
+                <w:rFonts w:hint="eastAsia"/>
+                <w:lang w:val="en-US" w:eastAsia="zh-CN"/>
+              </w:rPr>
+              <w:t>RobustKernelHuber</w:t>
+            </w:r>
+          </w:p>
+        </w:tc>
+        <w:tc>
+          <w:tcPr>
+            <w:tcW w:w="0" w:type="auto"/>
+            <w:vAlign w:val="center"/>
+          </w:tcPr>
+          <w:p>
+            <w:pPr>
+              <w:pStyle w:val="12"/>
+              <w:bidi w:val="0"/>
+              <w:jc w:val="both"/>
+              <w:rPr>
+                <w:rFonts w:hint="default" w:ascii="华文中宋" w:hAnsi="华文中宋" w:eastAsia="华文中宋" w:cs="华文中宋"/>
+                <w:b/>
+                <w:bCs/>
+                <w:color w:val="ED7D31" w:themeColor="accent2"/>
+                <w:kern w:val="2"/>
+                <w:sz w:val="21"/>
+                <w:szCs w:val="21"/>
+                <w:lang w:val="en-US" w:eastAsia="zh-CN" w:bidi="ar-SA"/>
+                <w14:textFill>
+                  <w14:solidFill>
+                    <w14:schemeClr w14:val="accent2"/>
+                  </w14:solidFill>
+                </w14:textFill>
+              </w:rPr>
+            </w:pPr>
+            <w:r>
+              <w:rPr>
+                <w:rFonts w:hint="eastAsia" w:cs="华文中宋"/>
+                <w:b/>
+                <w:bCs/>
+                <w:color w:val="EA82E5"/>
+                <w:kern w:val="2"/>
+                <w:sz w:val="21"/>
+                <w:szCs w:val="21"/>
+                <w:lang w:val="en-US" w:eastAsia="zh-CN" w:bidi="ar-SA"/>
+              </w:rPr>
+              <w:t>Huber核</w:t>
+            </w:r>
+          </w:p>
+        </w:tc>
+      </w:tr>
+    </w:tbl>
+    <w:p>
+      <w:pPr>
+        <w:spacing w:line="240" w:lineRule="auto"/>
+        <w:rPr>
+          <w:rFonts w:hint="eastAsia"/>
+          <w:lang w:val="en-US" w:eastAsia="zh-CN"/>
         </w:rPr>
       </w:pPr>
     </w:p>
@@ -15606,7 +16254,7 @@
                 </w14:solidFill>
               </w14:textFill>
             </w:rPr>
-            <m:t>, Z</m:t>
+            <m:t xml:space="preserve">, </m:t>
           </m:r>
           <m:d>
             <m:dPr>
@@ -15904,7 +16552,7 @@
                           </w14:solidFill>
                         </w14:textFill>
                       </w:rPr>
-                      <m:t>X</m:t>
+                      <m:t>X/Z</m:t>
                     </m:r>
                     <m:ctrlPr>
                       <w:rPr>
@@ -15946,7 +16594,7 @@
                           </w14:solidFill>
                         </w14:textFill>
                       </w:rPr>
-                      <m:t>Y</m:t>
+                      <m:t>Y/Z</m:t>
                     </m:r>
                     <m:ctrlPr>
                       <w:rPr>
@@ -15988,7 +16636,7 @@
                           </w14:solidFill>
                         </w14:textFill>
                       </w:rPr>
-                      <m:t>Z</m:t>
+                      <m:t>1</m:t>
                     </m:r>
                     <m:ctrlPr>
                       <w:rPr>
@@ -16033,230 +16681,6 @@
               </m:ctrlPr>
             </m:e>
           </m:d>
-          <m:r>
-            <m:rPr>
-              <m:sty m:val="bi"/>
-            </m:rPr>
-            <w:rPr>
-              <w:rFonts w:hint="default" w:ascii="Cambria Math" w:hAnsi="Cambria Math" w:cs="华文中宋"/>
-              <w:color w:val="ED7D31" w:themeColor="accent2"/>
-              <w:kern w:val="2"/>
-              <w:sz w:val="21"/>
-              <w:szCs w:val="21"/>
-              <w:lang w:val="en-US" w:eastAsia="zh-CN" w:bidi="ar-SA"/>
-              <w14:textFill>
-                <w14:solidFill>
-                  <w14:schemeClr w14:val="accent2"/>
-                </w14:solidFill>
-              </w14:textFill>
-            </w:rPr>
-            <m:t>=K(R</m:t>
-          </m:r>
-          <m:sSub>
-            <m:sSubPr>
-              <m:ctrlPr>
-                <w:rPr>
-                  <w:rFonts w:hint="default" w:ascii="Cambria Math" w:hAnsi="Cambria Math" w:cs="华文中宋"/>
-                  <w:b/>
-                  <w:bCs/>
-                  <w:i/>
-                  <w:iCs/>
-                  <w:color w:val="ED7D31" w:themeColor="accent2"/>
-                  <w:kern w:val="2"/>
-                  <w:sz w:val="21"/>
-                  <w:szCs w:val="21"/>
-                  <w:lang w:val="en-US" w:eastAsia="zh-CN" w:bidi="ar-SA"/>
-                  <w14:textFill>
-                    <w14:solidFill>
-                      <w14:schemeClr w14:val="accent2"/>
-                    </w14:solidFill>
-                  </w14:textFill>
-                </w:rPr>
-              </m:ctrlPr>
-            </m:sSubPr>
-            <m:e>
-              <m:r>
-                <m:rPr>
-                  <m:sty m:val="bi"/>
-                </m:rPr>
-                <w:rPr>
-                  <w:rFonts w:hint="default" w:ascii="Cambria Math" w:hAnsi="Cambria Math" w:cs="华文中宋"/>
-                  <w:color w:val="ED7D31" w:themeColor="accent2"/>
-                  <w:kern w:val="2"/>
-                  <w:sz w:val="21"/>
-                  <w:szCs w:val="21"/>
-                  <w:lang w:val="en-US" w:eastAsia="zh-CN" w:bidi="ar-SA"/>
-                  <w14:textFill>
-                    <w14:solidFill>
-                      <w14:schemeClr w14:val="accent2"/>
-                    </w14:solidFill>
-                  </w14:textFill>
-                </w:rPr>
-                <m:t>P</m:t>
-              </m:r>
-              <m:ctrlPr>
-                <w:rPr>
-                  <w:rFonts w:hint="default" w:ascii="Cambria Math" w:hAnsi="Cambria Math" w:cs="华文中宋"/>
-                  <w:b/>
-                  <w:bCs/>
-                  <w:i/>
-                  <w:iCs/>
-                  <w:color w:val="ED7D31" w:themeColor="accent2"/>
-                  <w:kern w:val="2"/>
-                  <w:sz w:val="21"/>
-                  <w:szCs w:val="21"/>
-                  <w:lang w:val="en-US" w:eastAsia="zh-CN" w:bidi="ar-SA"/>
-                  <w14:textFill>
-                    <w14:solidFill>
-                      <w14:schemeClr w14:val="accent2"/>
-                    </w14:solidFill>
-                  </w14:textFill>
-                </w:rPr>
-              </m:ctrlPr>
-            </m:e>
-            <m:sub>
-              <m:r>
-                <m:rPr>
-                  <m:sty m:val="bi"/>
-                </m:rPr>
-                <w:rPr>
-                  <w:rFonts w:hint="default" w:ascii="Cambria Math" w:hAnsi="Cambria Math" w:cs="华文中宋"/>
-                  <w:color w:val="ED7D31" w:themeColor="accent2"/>
-                  <w:kern w:val="2"/>
-                  <w:sz w:val="21"/>
-                  <w:szCs w:val="21"/>
-                  <w:lang w:val="en-US" w:eastAsia="zh-CN" w:bidi="ar-SA"/>
-                  <w14:textFill>
-                    <w14:solidFill>
-                      <w14:schemeClr w14:val="accent2"/>
-                    </w14:solidFill>
-                  </w14:textFill>
-                </w:rPr>
-                <m:t>w</m:t>
-              </m:r>
-              <m:ctrlPr>
-                <w:rPr>
-                  <w:rFonts w:hint="default" w:ascii="Cambria Math" w:hAnsi="Cambria Math" w:cs="华文中宋"/>
-                  <w:b/>
-                  <w:bCs/>
-                  <w:i/>
-                  <w:iCs/>
-                  <w:color w:val="ED7D31" w:themeColor="accent2"/>
-                  <w:kern w:val="2"/>
-                  <w:sz w:val="21"/>
-                  <w:szCs w:val="21"/>
-                  <w:lang w:val="en-US" w:eastAsia="zh-CN" w:bidi="ar-SA"/>
-                  <w14:textFill>
-                    <w14:solidFill>
-                      <w14:schemeClr w14:val="accent2"/>
-                    </w14:solidFill>
-                  </w14:textFill>
-                </w:rPr>
-              </m:ctrlPr>
-            </m:sub>
-          </m:sSub>
-          <m:r>
-            <m:rPr>
-              <m:sty m:val="bi"/>
-            </m:rPr>
-            <w:rPr>
-              <w:rFonts w:hint="default" w:ascii="Cambria Math" w:hAnsi="Cambria Math" w:cs="华文中宋"/>
-              <w:color w:val="ED7D31" w:themeColor="accent2"/>
-              <w:kern w:val="2"/>
-              <w:sz w:val="21"/>
-              <w:szCs w:val="21"/>
-              <w:lang w:val="en-US" w:eastAsia="zh-CN" w:bidi="ar-SA"/>
-              <w14:textFill>
-                <w14:solidFill>
-                  <w14:schemeClr w14:val="accent2"/>
-                </w14:solidFill>
-              </w14:textFill>
-            </w:rPr>
-            <m:t>+</m:t>
-          </m:r>
-          <m:acc>
-            <m:accPr>
-              <m:chr m:val="⃑"/>
-              <m:ctrlPr>
-                <w:rPr>
-                  <w:rFonts w:hint="default" w:ascii="Cambria Math" w:hAnsi="Cambria Math" w:cs="华文中宋"/>
-                  <w:b/>
-                  <w:bCs/>
-                  <w:i/>
-                  <w:iCs/>
-                  <w:color w:val="ED7D31" w:themeColor="accent2"/>
-                  <w:kern w:val="2"/>
-                  <w:sz w:val="21"/>
-                  <w:szCs w:val="21"/>
-                  <w:lang w:val="en-US" w:eastAsia="zh-CN" w:bidi="ar-SA"/>
-                  <w14:textFill>
-                    <w14:solidFill>
-                      <w14:schemeClr w14:val="accent2"/>
-                    </w14:solidFill>
-                  </w14:textFill>
-                </w:rPr>
-              </m:ctrlPr>
-            </m:accPr>
-            <m:e>
-              <m:r>
-                <m:rPr>
-                  <m:sty m:val="bi"/>
-                </m:rPr>
-                <w:rPr>
-                  <w:rFonts w:hint="default" w:ascii="Cambria Math" w:hAnsi="Cambria Math" w:cs="华文中宋"/>
-                  <w:color w:val="ED7D31" w:themeColor="accent2"/>
-                  <w:kern w:val="2"/>
-                  <w:sz w:val="21"/>
-                  <w:szCs w:val="21"/>
-                  <w:lang w:val="en-US" w:eastAsia="zh-CN" w:bidi="ar-SA"/>
-                  <w14:textFill>
-                    <w14:solidFill>
-                      <w14:schemeClr w14:val="accent2"/>
-                    </w14:solidFill>
-                  </w14:textFill>
-                </w:rPr>
-                <m:t>t</m:t>
-              </m:r>
-              <m:ctrlPr>
-                <w:rPr>
-                  <w:rFonts w:hint="default" w:ascii="Cambria Math" w:hAnsi="Cambria Math" w:cs="华文中宋"/>
-                  <w:b/>
-                  <w:bCs/>
-                  <w:i/>
-                  <w:iCs/>
-                  <w:color w:val="ED7D31" w:themeColor="accent2"/>
-                  <w:kern w:val="2"/>
-                  <w:sz w:val="21"/>
-                  <w:szCs w:val="21"/>
-                  <w:lang w:val="en-US" w:eastAsia="zh-CN" w:bidi="ar-SA"/>
-                  <w14:textFill>
-                    <w14:solidFill>
-                      <w14:schemeClr w14:val="accent2"/>
-                    </w14:solidFill>
-                  </w14:textFill>
-                </w:rPr>
-              </m:ctrlPr>
-            </m:e>
-          </m:acc>
-          <m:r>
-            <m:rPr>
-              <m:sty m:val="bi"/>
-            </m:rPr>
-            <w:rPr>
-              <w:rFonts w:hint="default" w:ascii="Cambria Math" w:hAnsi="Cambria Math" w:cs="华文中宋"/>
-              <w:color w:val="ED7D31" w:themeColor="accent2"/>
-              <w:kern w:val="2"/>
-              <w:sz w:val="21"/>
-              <w:szCs w:val="21"/>
-              <w:lang w:val="en-US" w:eastAsia="zh-CN" w:bidi="ar-SA"/>
-              <w14:textFill>
-                <w14:solidFill>
-                  <w14:schemeClr w14:val="accent2"/>
-                </w14:solidFill>
-              </w14:textFill>
-            </w:rPr>
-            <m:t>)</m:t>
-          </m:r>
         </m:oMath>
       </m:oMathPara>
     </w:p>
@@ -23440,6 +23864,12 @@
             <w:insideH w:val="single" w:color="auto" w:sz="4" w:space="0"/>
             <w:insideV w:val="single" w:color="auto" w:sz="4" w:space="0"/>
           </w:tblBorders>
+          <w:tblCellMar>
+            <w:top w:w="0" w:type="dxa"/>
+            <w:left w:w="108" w:type="dxa"/>
+            <w:bottom w:w="0" w:type="dxa"/>
+            <w:right w:w="108" w:type="dxa"/>
+          </w:tblCellMar>
         </w:tblPrEx>
         <w:trPr>
           <w:trHeight w:val="151" w:hRule="atLeast"/>
@@ -26953,8 +27383,6 @@
           </w14:textFill>
         </w:rPr>
       </w:pPr>
-      <w:bookmarkStart w:id="1" w:name="_GoBack"/>
-      <w:bookmarkEnd w:id="1"/>
     </w:p>
     <w:tbl>
       <w:tblPr>
@@ -30447,12 +30875,6 @@
             <w:insideH w:val="single" w:color="auto" w:sz="4" w:space="0"/>
             <w:insideV w:val="single" w:color="auto" w:sz="4" w:space="0"/>
           </w:tblBorders>
-          <w:tblCellMar>
-            <w:top w:w="0" w:type="dxa"/>
-            <w:left w:w="108" w:type="dxa"/>
-            <w:bottom w:w="0" w:type="dxa"/>
-            <w:right w:w="108" w:type="dxa"/>
-          </w:tblCellMar>
         </w:tblPrEx>
         <w:trPr>
           <w:trHeight w:val="151" w:hRule="atLeast"/>
@@ -30912,12 +31334,6 @@
             <w:insideH w:val="single" w:color="auto" w:sz="4" w:space="0"/>
             <w:insideV w:val="single" w:color="auto" w:sz="4" w:space="0"/>
           </w:tblBorders>
-          <w:tblCellMar>
-            <w:top w:w="0" w:type="dxa"/>
-            <w:left w:w="108" w:type="dxa"/>
-            <w:bottom w:w="0" w:type="dxa"/>
-            <w:right w:w="108" w:type="dxa"/>
-          </w:tblCellMar>
         </w:tblPrEx>
         <w:tc>
           <w:tcPr>
@@ -31699,6 +32115,22 @@
         <w:gridCol w:w="1562"/>
       </w:tblGrid>
       <w:tr>
+        <w:tblPrEx>
+          <w:tblBorders>
+            <w:top w:val="single" w:color="auto" w:sz="4" w:space="0"/>
+            <w:left w:val="single" w:color="auto" w:sz="4" w:space="0"/>
+            <w:bottom w:val="single" w:color="auto" w:sz="4" w:space="0"/>
+            <w:right w:val="single" w:color="auto" w:sz="4" w:space="0"/>
+            <w:insideH w:val="single" w:color="auto" w:sz="4" w:space="0"/>
+            <w:insideV w:val="single" w:color="auto" w:sz="4" w:space="0"/>
+          </w:tblBorders>
+          <w:tblCellMar>
+            <w:top w:w="0" w:type="dxa"/>
+            <w:left w:w="108" w:type="dxa"/>
+            <w:bottom w:w="0" w:type="dxa"/>
+            <w:right w:w="108" w:type="dxa"/>
+          </w:tblCellMar>
+        </w:tblPrEx>
         <w:trPr>
           <w:trHeight w:val="151" w:hRule="atLeast"/>
         </w:trPr>
@@ -32949,12 +33381,6 @@
             <w:insideH w:val="single" w:color="auto" w:sz="4" w:space="0"/>
             <w:insideV w:val="single" w:color="auto" w:sz="4" w:space="0"/>
           </w:tblBorders>
-          <w:tblCellMar>
-            <w:top w:w="0" w:type="dxa"/>
-            <w:left w:w="108" w:type="dxa"/>
-            <w:bottom w:w="0" w:type="dxa"/>
-            <w:right w:w="108" w:type="dxa"/>
-          </w:tblCellMar>
         </w:tblPrEx>
         <w:tc>
           <w:tcPr>
@@ -37108,12 +37534,6 @@
             <w:insideH w:val="single" w:color="auto" w:sz="4" w:space="0"/>
             <w:insideV w:val="single" w:color="auto" w:sz="4" w:space="0"/>
           </w:tblBorders>
-          <w:tblCellMar>
-            <w:top w:w="0" w:type="dxa"/>
-            <w:left w:w="108" w:type="dxa"/>
-            <w:bottom w:w="0" w:type="dxa"/>
-            <w:right w:w="108" w:type="dxa"/>
-          </w:tblCellMar>
         </w:tblPrEx>
         <w:tc>
           <w:tcPr>
@@ -40870,6 +41290,12 @@
             <w:insideH w:val="single" w:color="auto" w:sz="4" w:space="0"/>
             <w:insideV w:val="single" w:color="auto" w:sz="4" w:space="0"/>
           </w:tblBorders>
+          <w:tblCellMar>
+            <w:top w:w="0" w:type="dxa"/>
+            <w:left w:w="108" w:type="dxa"/>
+            <w:bottom w:w="0" w:type="dxa"/>
+            <w:right w:w="108" w:type="dxa"/>
+          </w:tblCellMar>
         </w:tblPrEx>
         <w:tc>
           <w:tcPr>

</xml_diff>

<commit_message>
update on 2024-01-26 20:47:26.894778
</commit_message>
<xml_diff>
--- a/cpp 数据分析.docx
+++ b/cpp 数据分析.docx
@@ -530,6 +530,12 @@
             <w:insideH w:val="single" w:color="auto" w:sz="4" w:space="0"/>
             <w:insideV w:val="single" w:color="auto" w:sz="4" w:space="0"/>
           </w:tblBorders>
+          <w:tblCellMar>
+            <w:top w:w="0" w:type="dxa"/>
+            <w:left w:w="108" w:type="dxa"/>
+            <w:bottom w:w="0" w:type="dxa"/>
+            <w:right w:w="108" w:type="dxa"/>
+          </w:tblCellMar>
         </w:tblPrEx>
         <w:tc>
           <w:tcPr>
@@ -3068,12 +3074,6 @@
             <w:insideH w:val="single" w:color="auto" w:sz="4" w:space="0"/>
             <w:insideV w:val="single" w:color="auto" w:sz="4" w:space="0"/>
           </w:tblBorders>
-          <w:tblCellMar>
-            <w:top w:w="0" w:type="dxa"/>
-            <w:left w:w="108" w:type="dxa"/>
-            <w:bottom w:w="0" w:type="dxa"/>
-            <w:right w:w="108" w:type="dxa"/>
-          </w:tblCellMar>
         </w:tblPrEx>
         <w:tc>
           <w:tcPr>
@@ -9044,8 +9044,6 @@
         </w:rPr>
         <w:t>package：fmt</w:t>
       </w:r>
-      <w:bookmarkStart w:id="1" w:name="_GoBack"/>
-      <w:bookmarkEnd w:id="1"/>
     </w:p>
     <w:p>
       <w:pPr>
@@ -9237,7 +9235,7 @@
         <w:bidi w:val="0"/>
         <w:ind w:firstLine="0" w:firstLineChars="0"/>
         <w:rPr>
-          <w:rFonts w:hint="default" w:ascii="华文中宋" w:hAnsi="华文中宋" w:eastAsia="华文中宋" w:cs="华文中宋"/>
+          <w:rFonts w:hint="eastAsia" w:cs="华文中宋"/>
           <w:b/>
           <w:bCs/>
           <w:color w:val="ED7D31" w:themeColor="accent2"/>
@@ -9287,6 +9285,46 @@
           </w14:textFill>
         </w:rPr>
         <w:t>：g2o</w:t>
+      </w:r>
+    </w:p>
+    <w:p>
+      <w:pPr>
+        <w:pStyle w:val="12"/>
+        <w:bidi w:val="0"/>
+        <w:ind w:firstLine="0" w:firstLineChars="0"/>
+        <w:rPr>
+          <w:rFonts w:hint="default" w:cs="华文中宋"/>
+          <w:b/>
+          <w:bCs/>
+          <w:color w:val="ED7D31" w:themeColor="accent2"/>
+          <w:kern w:val="2"/>
+          <w:sz w:val="21"/>
+          <w:szCs w:val="24"/>
+          <w:lang w:val="en-US" w:eastAsia="zh-CN" w:bidi="ar-SA"/>
+          <w14:textFill>
+            <w14:solidFill>
+              <w14:schemeClr w14:val="accent2"/>
+            </w14:solidFill>
+          </w14:textFill>
+        </w:rPr>
+      </w:pPr>
+      <w:r>
+        <w:rPr>
+          <w:rFonts w:hint="eastAsia" w:cs="华文中宋"/>
+          <w:b/>
+          <w:bCs/>
+          <w:color w:val="ED7D31" w:themeColor="accent2"/>
+          <w:kern w:val="2"/>
+          <w:sz w:val="21"/>
+          <w:szCs w:val="24"/>
+          <w:lang w:val="en-US" w:eastAsia="zh-CN" w:bidi="ar-SA"/>
+          <w14:textFill>
+            <w14:solidFill>
+              <w14:schemeClr w14:val="accent2"/>
+            </w14:solidFill>
+          </w14:textFill>
+        </w:rPr>
+        <w:t>bash：g2o_viewer *.g2o</w:t>
       </w:r>
     </w:p>
     <w:p>
@@ -10966,7 +11004,6 @@
           <w:tcPr>
             <w:tcW w:w="0" w:type="auto"/>
             <w:vMerge w:val="continue"/>
-            <w:tcBorders/>
             <w:vAlign w:val="center"/>
           </w:tcPr>
           <w:p>
@@ -11086,7 +11123,6 @@
           <w:tcPr>
             <w:tcW w:w="0" w:type="auto"/>
             <w:vMerge w:val="continue"/>
-            <w:tcBorders/>
             <w:vAlign w:val="center"/>
           </w:tcPr>
           <w:p>
@@ -11206,7 +11242,6 @@
           <w:tcPr>
             <w:tcW w:w="0" w:type="auto"/>
             <w:vMerge w:val="continue"/>
-            <w:tcBorders/>
             <w:vAlign w:val="center"/>
           </w:tcPr>
           <w:p>
@@ -11321,7 +11356,6 @@
           <w:tcPr>
             <w:tcW w:w="0" w:type="auto"/>
             <w:vMerge w:val="continue"/>
-            <w:tcBorders/>
             <w:vAlign w:val="center"/>
           </w:tcPr>
           <w:p>
@@ -12484,7 +12518,112 @@
           <w:tcPr>
             <w:tcW w:w="0" w:type="auto"/>
             <w:vMerge w:val="continue"/>
-            <w:tcBorders/>
+            <w:vAlign w:val="center"/>
+          </w:tcPr>
+          <w:p>
+            <w:pPr>
+              <w:pStyle w:val="12"/>
+              <w:bidi w:val="0"/>
+              <w:jc w:val="both"/>
+              <w:rPr>
+                <w:rFonts w:hint="eastAsia" w:cs="华文中宋"/>
+                <w:b/>
+                <w:bCs/>
+                <w:color w:val="ED7D31" w:themeColor="accent2"/>
+                <w:kern w:val="2"/>
+                <w:sz w:val="21"/>
+                <w:szCs w:val="21"/>
+                <w:lang w:val="en-US" w:eastAsia="zh-CN" w:bidi="ar-SA"/>
+                <w14:textFill>
+                  <w14:solidFill>
+                    <w14:schemeClr w14:val="accent2"/>
+                  </w14:solidFill>
+                </w14:textFill>
+              </w:rPr>
+            </w:pPr>
+          </w:p>
+        </w:tc>
+        <w:tc>
+          <w:tcPr>
+            <w:tcW w:w="0" w:type="auto"/>
+            <w:vAlign w:val="center"/>
+          </w:tcPr>
+          <w:p>
+            <w:pPr>
+              <w:pStyle w:val="12"/>
+              <w:bidi w:val="0"/>
+              <w:rPr>
+                <w:rFonts w:hint="default"/>
+                <w:lang w:val="en-US" w:eastAsia="zh-CN"/>
+              </w:rPr>
+            </w:pPr>
+            <w:r>
+              <w:rPr>
+                <w:rFonts w:hint="eastAsia"/>
+                <w:lang w:val="en-US" w:eastAsia="zh-CN"/>
+              </w:rPr>
+              <w:t>setFixed(true)</w:t>
+            </w:r>
+          </w:p>
+        </w:tc>
+        <w:tc>
+          <w:tcPr>
+            <w:tcW w:w="0" w:type="auto"/>
+            <w:vAlign w:val="center"/>
+          </w:tcPr>
+          <w:p>
+            <w:pPr>
+              <w:pStyle w:val="12"/>
+              <w:bidi w:val="0"/>
+              <w:jc w:val="both"/>
+              <w:rPr>
+                <w:rFonts w:hint="default" w:cs="华文中宋"/>
+                <w:b/>
+                <w:bCs/>
+                <w:color w:val="EA82E5"/>
+                <w:kern w:val="2"/>
+                <w:sz w:val="21"/>
+                <w:szCs w:val="21"/>
+                <w:lang w:val="en-US" w:eastAsia="zh-CN" w:bidi="ar-SA"/>
+              </w:rPr>
+            </w:pPr>
+            <w:r>
+              <w:rPr>
+                <w:rFonts w:hint="eastAsia" w:cs="华文中宋"/>
+                <w:b/>
+                <w:bCs/>
+                <w:color w:val="EA82E5"/>
+                <w:kern w:val="2"/>
+                <w:sz w:val="21"/>
+                <w:szCs w:val="21"/>
+                <w:lang w:val="en-US" w:eastAsia="zh-CN" w:bidi="ar-SA"/>
+              </w:rPr>
+              <w:t>定值</w:t>
+            </w:r>
+          </w:p>
+        </w:tc>
+      </w:tr>
+      <w:tr>
+        <w:tblPrEx>
+          <w:tblBorders>
+            <w:top w:val="single" w:color="auto" w:sz="4" w:space="0"/>
+            <w:left w:val="single" w:color="auto" w:sz="4" w:space="0"/>
+            <w:bottom w:val="single" w:color="auto" w:sz="4" w:space="0"/>
+            <w:right w:val="single" w:color="auto" w:sz="4" w:space="0"/>
+            <w:insideH w:val="single" w:color="auto" w:sz="4" w:space="0"/>
+            <w:insideV w:val="single" w:color="auto" w:sz="4" w:space="0"/>
+          </w:tblBorders>
+          <w:tblCellMar>
+            <w:top w:w="0" w:type="dxa"/>
+            <w:left w:w="108" w:type="dxa"/>
+            <w:bottom w:w="0" w:type="dxa"/>
+            <w:right w:w="108" w:type="dxa"/>
+          </w:tblCellMar>
+        </w:tblPrEx>
+        <w:tc>
+          <w:tcPr>
+            <w:tcW w:w="0" w:type="auto"/>
+            <w:vMerge w:val="continue"/>
             <w:vAlign w:val="center"/>
           </w:tcPr>
           <w:p>
@@ -12638,7 +12777,7 @@
         </w:tblCellMar>
       </w:tblPr>
       <w:tblGrid>
-        <w:gridCol w:w="4458"/>
+        <w:gridCol w:w="3685"/>
         <w:gridCol w:w="1268"/>
       </w:tblGrid>
       <w:tr>
@@ -12651,6 +12790,12 @@
             <w:insideH w:val="single" w:color="auto" w:sz="4" w:space="0"/>
             <w:insideV w:val="single" w:color="auto" w:sz="4" w:space="0"/>
           </w:tblBorders>
+          <w:tblCellMar>
+            <w:top w:w="0" w:type="dxa"/>
+            <w:left w:w="108" w:type="dxa"/>
+            <w:bottom w:w="0" w:type="dxa"/>
+            <w:right w:w="108" w:type="dxa"/>
+          </w:tblCellMar>
         </w:tblPrEx>
         <w:trPr>
           <w:trHeight w:val="204" w:hRule="atLeast"/>
@@ -12674,7 +12819,7 @@
                 <w:rFonts w:hint="eastAsia"/>
                 <w:lang w:val="en-US" w:eastAsia="zh-CN"/>
               </w:rPr>
-              <w:t>BlockSolver&lt;BlockSolverX&gt;(linear_solver)</w:t>
+              <w:t>BlockSolverPL&lt;p, l&gt;(linear_solver)</w:t>
             </w:r>
           </w:p>
         </w:tc>
@@ -12793,7 +12938,7 @@
           <w:rFonts w:hint="eastAsia"/>
           <w:lang w:val="en-US" w:eastAsia="zh-CN"/>
         </w:rPr>
-        <w:t>算法optimization_algorithm_gauss_newton.h：</w:t>
+        <w:t>优化optimization_algorithm_*.h：</w:t>
       </w:r>
     </w:p>
     <w:tbl>
@@ -12819,7 +12964,7 @@
       </w:tblPr>
       <w:tblGrid>
         <w:gridCol w:w="4698"/>
-        <w:gridCol w:w="2108"/>
+        <w:gridCol w:w="5632"/>
       </w:tblGrid>
       <w:tr>
         <w:tblPrEx>
@@ -12871,25 +13016,141 @@
           </w:tcPr>
           <w:p>
             <w:pPr>
+              <w:spacing w:line="240" w:lineRule="auto"/>
+              <w:ind w:left="210" w:hanging="210" w:hangingChars="100"/>
+              <w:rPr>
+                <w:rFonts w:hint="default" w:ascii="华文中宋" w:hAnsi="华文中宋" w:eastAsia="华文中宋" w:cs="华文中宋"/>
+                <w:b/>
+                <w:bCs/>
+                <w:color w:val="ED7D31" w:themeColor="accent2"/>
+                <w:kern w:val="2"/>
+                <w:sz w:val="21"/>
+                <w:szCs w:val="21"/>
+                <w:lang w:val="en-US" w:eastAsia="zh-CN" w:bidi="ar-SA"/>
+                <w14:textFill>
+                  <w14:solidFill>
+                    <w14:schemeClr w14:val="accent2"/>
+                  </w14:solidFill>
+                </w14:textFill>
+              </w:rPr>
+            </w:pPr>
+            <w:r>
+              <w:rPr>
+                <w:rFonts w:hint="eastAsia" w:ascii="华文中宋" w:hAnsi="华文中宋" w:eastAsia="华文中宋" w:cs="华文中宋"/>
+                <w:b/>
+                <w:bCs/>
+                <w:color w:val="EA82E5"/>
+                <w:kern w:val="2"/>
+                <w:sz w:val="21"/>
+                <w:szCs w:val="21"/>
+                <w:lang w:val="en-US" w:eastAsia="zh-CN" w:bidi="ar-SA"/>
+              </w:rPr>
+              <w:t>高斯牛顿法</w:t>
+            </w:r>
+            <w:r>
+              <w:rPr>
+                <w:rFonts w:hint="eastAsia" w:cs="华文中宋"/>
+                <w:b/>
+                <w:bCs/>
+                <w:color w:val="ED7D31" w:themeColor="accent2"/>
+                <w:kern w:val="2"/>
+                <w:sz w:val="21"/>
+                <w:szCs w:val="21"/>
+                <w:lang w:val="en-US" w:eastAsia="zh-CN" w:bidi="ar-SA"/>
+                <w14:textFill>
+                  <w14:solidFill>
+                    <w14:schemeClr w14:val="accent2"/>
+                  </w14:solidFill>
+                </w14:textFill>
+              </w:rPr>
+              <w:t xml:space="preserve"> </w:t>
+            </w:r>
+            <w:r>
+              <w:rPr>
+                <w:rFonts w:hint="eastAsia"/>
+                <w:lang w:val="en-US" w:eastAsia="zh-CN"/>
+              </w:rPr>
+              <w:t>(optimization_algorithm_gauss_newton.h)</w:t>
+            </w:r>
+          </w:p>
+        </w:tc>
+      </w:tr>
+      <w:tr>
+        <w:tblPrEx>
+          <w:tblBorders>
+            <w:top w:val="single" w:color="auto" w:sz="4" w:space="0"/>
+            <w:left w:val="single" w:color="auto" w:sz="4" w:space="0"/>
+            <w:bottom w:val="single" w:color="auto" w:sz="4" w:space="0"/>
+            <w:right w:val="single" w:color="auto" w:sz="4" w:space="0"/>
+            <w:insideH w:val="single" w:color="auto" w:sz="4" w:space="0"/>
+            <w:insideV w:val="single" w:color="auto" w:sz="4" w:space="0"/>
+          </w:tblBorders>
+          <w:tblCellMar>
+            <w:top w:w="0" w:type="dxa"/>
+            <w:left w:w="108" w:type="dxa"/>
+            <w:bottom w:w="0" w:type="dxa"/>
+            <w:right w:w="108" w:type="dxa"/>
+          </w:tblCellMar>
+        </w:tblPrEx>
+        <w:trPr>
+          <w:trHeight w:val="204" w:hRule="atLeast"/>
+        </w:trPr>
+        <w:tc>
+          <w:tcPr>
+            <w:tcW w:w="0" w:type="auto"/>
+            <w:vAlign w:val="center"/>
+          </w:tcPr>
+          <w:p>
+            <w:pPr>
               <w:pStyle w:val="12"/>
               <w:bidi w:val="0"/>
-              <w:jc w:val="both"/>
-              <w:rPr>
-                <w:rFonts w:hint="default" w:ascii="华文中宋" w:hAnsi="华文中宋" w:eastAsia="华文中宋" w:cs="华文中宋"/>
-                <w:b/>
-                <w:bCs/>
-                <w:color w:val="ED7D31" w:themeColor="accent2"/>
+              <w:rPr>
+                <w:rFonts w:hint="default"/>
+                <w:lang w:val="en-US" w:eastAsia="zh-CN"/>
+              </w:rPr>
+            </w:pPr>
+            <w:r>
+              <w:rPr>
+                <w:rFonts w:hint="eastAsia"/>
+                <w:lang w:val="en-US" w:eastAsia="zh-CN"/>
+              </w:rPr>
+              <w:t>OptimizationAlgorithmLevenberg(solver)</w:t>
+            </w:r>
+          </w:p>
+        </w:tc>
+        <w:tc>
+          <w:tcPr>
+            <w:tcW w:w="0" w:type="auto"/>
+            <w:vAlign w:val="center"/>
+          </w:tcPr>
+          <w:p>
+            <w:pPr>
+              <w:spacing w:line="240" w:lineRule="auto"/>
+              <w:ind w:left="210" w:hanging="210" w:hangingChars="100"/>
+              <w:rPr>
+                <w:rFonts w:hint="eastAsia" w:ascii="华文中宋" w:hAnsi="华文中宋" w:eastAsia="华文中宋" w:cs="华文中宋"/>
+                <w:b/>
+                <w:bCs/>
+                <w:color w:val="EA82E5"/>
                 <w:kern w:val="2"/>
                 <w:sz w:val="21"/>
                 <w:szCs w:val="21"/>
                 <w:lang w:val="en-US" w:eastAsia="zh-CN" w:bidi="ar-SA"/>
-                <w14:textFill>
-                  <w14:solidFill>
-                    <w14:schemeClr w14:val="accent2"/>
-                  </w14:solidFill>
-                </w14:textFill>
-              </w:rPr>
-            </w:pPr>
+              </w:rPr>
+            </w:pPr>
+            <w:r>
+              <w:rPr>
+                <w:rFonts w:hint="eastAsia" w:ascii="华文中宋" w:hAnsi="华文中宋" w:eastAsia="华文中宋" w:cs="华文中宋"/>
+                <w:b/>
+                <w:bCs/>
+                <w:color w:val="EA82E5"/>
+                <w:kern w:val="2"/>
+                <w:sz w:val="21"/>
+                <w:szCs w:val="21"/>
+                <w:lang w:val="en-US" w:eastAsia="zh-CN" w:bidi="ar-SA"/>
+              </w:rPr>
+              <w:t>LM算法</w:t>
+            </w:r>
             <w:r>
               <w:rPr>
                 <w:rFonts w:hint="eastAsia" w:cs="华文中宋"/>
@@ -12906,20 +13167,14 @@
                   </w14:solidFill>
                 </w14:textFill>
               </w:rPr>
-              <w:t>高斯牛顿法</w:t>
-            </w:r>
-            <w:r>
-              <w:rPr>
-                <w:rFonts w:hint="eastAsia" w:cs="华文中宋"/>
-                <w:b/>
-                <w:bCs/>
-                <w:color w:val="EA82E5"/>
-                <w:kern w:val="2"/>
-                <w:sz w:val="21"/>
-                <w:szCs w:val="21"/>
-                <w:lang w:val="en-US" w:eastAsia="zh-CN" w:bidi="ar-SA"/>
-              </w:rPr>
-              <w:t>优化算法</w:t>
+              <w:t xml:space="preserve"> </w:t>
+            </w:r>
+            <w:r>
+              <w:rPr>
+                <w:rFonts w:hint="eastAsia"/>
+                <w:lang w:val="en-US" w:eastAsia="zh-CN"/>
+              </w:rPr>
+              <w:t>(optimization_algorithm_levenberg.h)</w:t>
             </w:r>
           </w:p>
         </w:tc>
@@ -14062,23 +14317,6 @@
         <w:t>求解solvers：</w:t>
       </w:r>
     </w:p>
-    <w:p>
-      <w:pPr>
-        <w:pStyle w:val="4"/>
-        <w:bidi w:val="0"/>
-        <w:rPr>
-          <w:rFonts w:hint="eastAsia"/>
-          <w:lang w:val="en-US" w:eastAsia="zh-CN"/>
-        </w:rPr>
-      </w:pPr>
-      <w:r>
-        <w:rPr>
-          <w:rFonts w:hint="eastAsia"/>
-          <w:lang w:val="en-US" w:eastAsia="zh-CN"/>
-        </w:rPr>
-        <w:t>稠密dense/linear_solver_dense.h：</w:t>
-      </w:r>
-    </w:p>
     <w:tbl>
       <w:tblPr>
         <w:tblStyle w:val="9"/>
@@ -14101,8 +14339,8 @@
         </w:tblCellMar>
       </w:tblPr>
       <w:tblGrid>
-        <w:gridCol w:w="5350"/>
-        <w:gridCol w:w="1688"/>
+        <w:gridCol w:w="3326"/>
+        <w:gridCol w:w="5293"/>
       </w:tblGrid>
       <w:tr>
         <w:tblPrEx>
@@ -14127,6 +14365,56 @@
         <w:tc>
           <w:tcPr>
             <w:tcW w:w="0" w:type="auto"/>
+            <w:gridSpan w:val="2"/>
+            <w:vAlign w:val="center"/>
+          </w:tcPr>
+          <w:p>
+            <w:pPr>
+              <w:spacing w:line="240" w:lineRule="auto"/>
+              <w:rPr>
+                <w:rFonts w:hint="eastAsia" w:cs="华文中宋"/>
+                <w:b/>
+                <w:bCs/>
+                <w:color w:val="EA82E5"/>
+                <w:kern w:val="2"/>
+                <w:sz w:val="21"/>
+                <w:szCs w:val="21"/>
+                <w:lang w:val="en-US" w:eastAsia="zh-CN" w:bidi="ar-SA"/>
+              </w:rPr>
+            </w:pPr>
+            <w:r>
+              <w:rPr>
+                <w:rFonts w:hint="eastAsia"/>
+                <w:lang w:val="en-US" w:eastAsia="zh-CN"/>
+              </w:rPr>
+              <w:t>type_mat = BlockSolver::PoseMatrixType</w:t>
+            </w:r>
+          </w:p>
+        </w:tc>
+      </w:tr>
+      <w:tr>
+        <w:tblPrEx>
+          <w:tblBorders>
+            <w:top w:val="single" w:color="auto" w:sz="4" w:space="0"/>
+            <w:left w:val="single" w:color="auto" w:sz="4" w:space="0"/>
+            <w:bottom w:val="single" w:color="auto" w:sz="4" w:space="0"/>
+            <w:right w:val="single" w:color="auto" w:sz="4" w:space="0"/>
+            <w:insideH w:val="single" w:color="auto" w:sz="4" w:space="0"/>
+            <w:insideV w:val="single" w:color="auto" w:sz="4" w:space="0"/>
+          </w:tblBorders>
+          <w:tblCellMar>
+            <w:top w:w="0" w:type="dxa"/>
+            <w:left w:w="108" w:type="dxa"/>
+            <w:bottom w:w="0" w:type="dxa"/>
+            <w:right w:w="108" w:type="dxa"/>
+          </w:tblCellMar>
+        </w:tblPrEx>
+        <w:trPr>
+          <w:trHeight w:val="204" w:hRule="atLeast"/>
+        </w:trPr>
+        <w:tc>
+          <w:tcPr>
+            <w:tcW w:w="0" w:type="auto"/>
             <w:vAlign w:val="center"/>
           </w:tcPr>
           <w:p>
@@ -14143,10 +14431,113 @@
                 <w:rFonts w:hint="eastAsia"/>
                 <w:lang w:val="en-US" w:eastAsia="zh-CN"/>
               </w:rPr>
-              <w:t>LinearSolverDense&lt;BlockSolver::PoseMatrixType&gt;</w:t>
-            </w:r>
-          </w:p>
-        </w:tc>
+              <w:t>LinearSolverDense&lt;type_mat&gt;</w:t>
+            </w:r>
+          </w:p>
+        </w:tc>
+        <w:tc>
+          <w:tcPr>
+            <w:tcW w:w="0" w:type="auto"/>
+            <w:vAlign w:val="center"/>
+          </w:tcPr>
+          <w:p>
+            <w:pPr>
+              <w:spacing w:line="240" w:lineRule="auto"/>
+              <w:rPr>
+                <w:rFonts w:hint="default" w:ascii="华文中宋" w:hAnsi="华文中宋" w:eastAsia="华文中宋" w:cs="华文中宋"/>
+                <w:b/>
+                <w:bCs/>
+                <w:color w:val="ED7D31" w:themeColor="accent2"/>
+                <w:kern w:val="2"/>
+                <w:sz w:val="21"/>
+                <w:szCs w:val="21"/>
+                <w:lang w:val="en-US" w:eastAsia="zh-CN" w:bidi="ar-SA"/>
+                <w14:textFill>
+                  <w14:solidFill>
+                    <w14:schemeClr w14:val="accent2"/>
+                  </w14:solidFill>
+                </w14:textFill>
+              </w:rPr>
+            </w:pPr>
+            <w:r>
+              <w:rPr>
+                <w:rFonts w:hint="eastAsia" w:cs="华文中宋"/>
+                <w:b/>
+                <w:bCs/>
+                <w:color w:val="EA82E5"/>
+                <w:kern w:val="2"/>
+                <w:sz w:val="21"/>
+                <w:szCs w:val="21"/>
+                <w:lang w:val="en-US" w:eastAsia="zh-CN" w:bidi="ar-SA"/>
+              </w:rPr>
+              <w:t>稠密线性</w:t>
+            </w:r>
+            <w:r>
+              <w:rPr>
+                <w:rFonts w:hint="eastAsia" w:cs="华文中宋"/>
+                <w:b/>
+                <w:bCs/>
+                <w:color w:val="ED7D31" w:themeColor="accent2"/>
+                <w:kern w:val="2"/>
+                <w:sz w:val="21"/>
+                <w:szCs w:val="21"/>
+                <w:lang w:val="en-US" w:eastAsia="zh-CN" w:bidi="ar-SA"/>
+                <w14:textFill>
+                  <w14:solidFill>
+                    <w14:schemeClr w14:val="accent2"/>
+                  </w14:solidFill>
+                </w14:textFill>
+              </w:rPr>
+              <w:t>求解器 (</w:t>
+            </w:r>
+            <w:r>
+              <w:rPr>
+                <w:rFonts w:hint="eastAsia"/>
+                <w:lang w:val="en-US" w:eastAsia="zh-CN"/>
+              </w:rPr>
+              <w:t>dense/linear_solver_dense.h</w:t>
+            </w:r>
+            <w:r>
+              <w:rPr>
+                <w:rFonts w:hint="eastAsia" w:cs="华文中宋"/>
+                <w:b/>
+                <w:bCs/>
+                <w:color w:val="ED7D31" w:themeColor="accent2"/>
+                <w:kern w:val="2"/>
+                <w:sz w:val="21"/>
+                <w:szCs w:val="21"/>
+                <w:lang w:val="en-US" w:eastAsia="zh-CN" w:bidi="ar-SA"/>
+                <w14:textFill>
+                  <w14:solidFill>
+                    <w14:schemeClr w14:val="accent2"/>
+                  </w14:solidFill>
+                </w14:textFill>
+              </w:rPr>
+              <w:t>)</w:t>
+            </w:r>
+          </w:p>
+        </w:tc>
+      </w:tr>
+      <w:tr>
+        <w:tblPrEx>
+          <w:tblBorders>
+            <w:top w:val="single" w:color="auto" w:sz="4" w:space="0"/>
+            <w:left w:val="single" w:color="auto" w:sz="4" w:space="0"/>
+            <w:bottom w:val="single" w:color="auto" w:sz="4" w:space="0"/>
+            <w:right w:val="single" w:color="auto" w:sz="4" w:space="0"/>
+            <w:insideH w:val="single" w:color="auto" w:sz="4" w:space="0"/>
+            <w:insideV w:val="single" w:color="auto" w:sz="4" w:space="0"/>
+          </w:tblBorders>
+          <w:tblCellMar>
+            <w:top w:w="0" w:type="dxa"/>
+            <w:left w:w="108" w:type="dxa"/>
+            <w:bottom w:w="0" w:type="dxa"/>
+            <w:right w:w="108" w:type="dxa"/>
+          </w:tblCellMar>
+        </w:tblPrEx>
+        <w:trPr>
+          <w:trHeight w:val="204" w:hRule="atLeast"/>
+        </w:trPr>
         <w:tc>
           <w:tcPr>
             <w:tcW w:w="0" w:type="auto"/>
@@ -14156,21 +14547,37 @@
             <w:pPr>
               <w:pStyle w:val="12"/>
               <w:bidi w:val="0"/>
-              <w:jc w:val="both"/>
-              <w:rPr>
-                <w:rFonts w:hint="default" w:ascii="华文中宋" w:hAnsi="华文中宋" w:eastAsia="华文中宋" w:cs="华文中宋"/>
-                <w:b/>
-                <w:bCs/>
-                <w:color w:val="ED7D31" w:themeColor="accent2"/>
+              <w:rPr>
+                <w:rFonts w:hint="default"/>
+                <w:lang w:val="en-US" w:eastAsia="zh-CN"/>
+              </w:rPr>
+            </w:pPr>
+            <w:r>
+              <w:rPr>
+                <w:rFonts w:hint="eastAsia"/>
+                <w:lang w:val="en-US" w:eastAsia="zh-CN"/>
+              </w:rPr>
+              <w:t>LinearSolverEigen&lt;type_mat&gt;</w:t>
+            </w:r>
+          </w:p>
+        </w:tc>
+        <w:tc>
+          <w:tcPr>
+            <w:tcW w:w="0" w:type="auto"/>
+            <w:vAlign w:val="center"/>
+          </w:tcPr>
+          <w:p>
+            <w:pPr>
+              <w:spacing w:line="240" w:lineRule="auto"/>
+              <w:rPr>
+                <w:rFonts w:hint="eastAsia" w:cs="华文中宋"/>
+                <w:b/>
+                <w:bCs/>
+                <w:color w:val="EA82E5"/>
                 <w:kern w:val="2"/>
                 <w:sz w:val="21"/>
                 <w:szCs w:val="21"/>
                 <w:lang w:val="en-US" w:eastAsia="zh-CN" w:bidi="ar-SA"/>
-                <w14:textFill>
-                  <w14:solidFill>
-                    <w14:schemeClr w14:val="accent2"/>
-                  </w14:solidFill>
-                </w14:textFill>
               </w:rPr>
             </w:pPr>
             <w:r>
@@ -14184,7 +14591,7 @@
                 <w:szCs w:val="21"/>
                 <w:lang w:val="en-US" w:eastAsia="zh-CN" w:bidi="ar-SA"/>
               </w:rPr>
-              <w:t>稠密线性</w:t>
+              <w:t>Cholesky线性</w:t>
             </w:r>
             <w:r>
               <w:rPr>
@@ -14202,7 +14609,32 @@
                   </w14:solidFill>
                 </w14:textFill>
               </w:rPr>
-              <w:t>求解器</w:t>
+              <w:t>求解器 (</w:t>
+            </w:r>
+            <w:r>
+              <w:rPr>
+                <w:rFonts w:hint="eastAsia"/>
+                <w:lang w:val="en-US" w:eastAsia="zh-CN"/>
+              </w:rPr>
+              <w:t>eigen/linear_solver_eigen.h</w:t>
+            </w:r>
+            <w:r>
+              <w:rPr>
+                <w:rFonts w:hint="eastAsia" w:cs="华文中宋"/>
+                <w:b/>
+                <w:bCs/>
+                <w:color w:val="ED7D31" w:themeColor="accent2"/>
+                <w:kern w:val="2"/>
+                <w:sz w:val="21"/>
+                <w:szCs w:val="21"/>
+                <w:lang w:val="en-US" w:eastAsia="zh-CN" w:bidi="ar-SA"/>
+                <w14:textFill>
+                  <w14:solidFill>
+                    <w14:schemeClr w14:val="accent2"/>
+                  </w14:solidFill>
+                </w14:textFill>
+              </w:rPr>
+              <w:t>)</w:t>
             </w:r>
           </w:p>
         </w:tc>
@@ -14438,6 +14870,222 @@
                 </w14:textFill>
               </w:rPr>
               <w:t xml:space="preserve"> (自动释放)</w:t>
+            </w:r>
+          </w:p>
+        </w:tc>
+      </w:tr>
+    </w:tbl>
+    <w:p>
+      <w:pPr>
+        <w:spacing w:line="240" w:lineRule="auto"/>
+        <w:rPr>
+          <w:rFonts w:hint="eastAsia" w:ascii="华文中宋" w:hAnsi="华文中宋" w:eastAsia="华文中宋" w:cs="华文中宋"/>
+          <w:b/>
+          <w:bCs/>
+          <w:color w:val="ED7D31" w:themeColor="accent2"/>
+          <w:sz w:val="21"/>
+          <w:szCs w:val="21"/>
+          <w:vertAlign w:val="baseline"/>
+          <w:lang w:val="en-US" w:eastAsia="zh-CN"/>
+          <w14:textFill>
+            <w14:solidFill>
+              <w14:schemeClr w14:val="accent2"/>
+            </w14:solidFill>
+          </w14:textFill>
+        </w:rPr>
+      </w:pPr>
+    </w:p>
+    <w:p>
+      <w:pPr>
+        <w:spacing w:line="240" w:lineRule="auto"/>
+        <w:rPr>
+          <w:rFonts w:hint="eastAsia" w:ascii="华文中宋" w:hAnsi="华文中宋" w:eastAsia="华文中宋" w:cs="华文中宋"/>
+          <w:b/>
+          <w:bCs/>
+          <w:color w:val="ED7D31" w:themeColor="accent2"/>
+          <w:sz w:val="21"/>
+          <w:szCs w:val="21"/>
+          <w:vertAlign w:val="baseline"/>
+          <w:lang w:val="en-US" w:eastAsia="zh-CN"/>
+          <w14:textFill>
+            <w14:solidFill>
+              <w14:schemeClr w14:val="accent2"/>
+            </w14:solidFill>
+          </w14:textFill>
+        </w:rPr>
+      </w:pPr>
+    </w:p>
+    <w:p>
+      <w:pPr>
+        <w:pStyle w:val="3"/>
+        <w:bidi w:val="0"/>
+        <w:rPr>
+          <w:rFonts w:hint="eastAsia" w:ascii="华文中宋" w:hAnsi="华文中宋" w:eastAsia="华文中宋" w:cs="华文中宋"/>
+          <w:b/>
+          <w:bCs/>
+          <w:color w:val="ED7D31" w:themeColor="accent2"/>
+          <w:sz w:val="21"/>
+          <w:szCs w:val="21"/>
+          <w:vertAlign w:val="baseline"/>
+          <w:lang w:val="en-US" w:eastAsia="zh-CN"/>
+          <w14:textFill>
+            <w14:solidFill>
+              <w14:schemeClr w14:val="accent2"/>
+            </w14:solidFill>
+          </w14:textFill>
+        </w:rPr>
+      </w:pPr>
+      <w:r>
+        <w:rPr>
+          <w:rFonts w:hint="eastAsia"/>
+          <w:lang w:val="en-US" w:eastAsia="zh-CN"/>
+        </w:rPr>
+        <w:t>类型types：</w:t>
+      </w:r>
+    </w:p>
+    <w:p>
+      <w:pPr>
+        <w:pStyle w:val="4"/>
+        <w:bidi w:val="0"/>
+        <w:rPr>
+          <w:rFonts w:hint="default"/>
+          <w:lang w:val="en-US" w:eastAsia="zh-CN"/>
+        </w:rPr>
+      </w:pPr>
+      <w:bookmarkStart w:id="1" w:name="_GoBack"/>
+      <w:bookmarkEnd w:id="1"/>
+      <w:r>
+        <w:rPr>
+          <w:rFonts w:hint="eastAsia"/>
+          <w:lang w:val="en-US" w:eastAsia="zh-CN"/>
+        </w:rPr>
+        <w:t>slam3d：</w:t>
+      </w:r>
+    </w:p>
+    <w:tbl>
+      <w:tblPr>
+        <w:tblStyle w:val="9"/>
+        <w:tblW w:w="0" w:type="auto"/>
+        <w:tblInd w:w="0" w:type="dxa"/>
+        <w:tblBorders>
+          <w:top w:val="single" w:color="auto" w:sz="4" w:space="0"/>
+          <w:left w:val="single" w:color="auto" w:sz="4" w:space="0"/>
+          <w:bottom w:val="single" w:color="auto" w:sz="4" w:space="0"/>
+          <w:right w:val="single" w:color="auto" w:sz="4" w:space="0"/>
+          <w:insideH w:val="single" w:color="auto" w:sz="4" w:space="0"/>
+          <w:insideV w:val="single" w:color="auto" w:sz="4" w:space="0"/>
+        </w:tblBorders>
+        <w:tblLayout w:type="autofit"/>
+        <w:tblCellMar>
+          <w:top w:w="0" w:type="dxa"/>
+          <w:left w:w="108" w:type="dxa"/>
+          <w:bottom w:w="0" w:type="dxa"/>
+          <w:right w:w="108" w:type="dxa"/>
+        </w:tblCellMar>
+      </w:tblPr>
+      <w:tblGrid>
+        <w:gridCol w:w="1294"/>
+        <w:gridCol w:w="3199"/>
+      </w:tblGrid>
+      <w:tr>
+        <w:tblPrEx>
+          <w:tblBorders>
+            <w:top w:val="single" w:color="auto" w:sz="4" w:space="0"/>
+            <w:left w:val="single" w:color="auto" w:sz="4" w:space="0"/>
+            <w:bottom w:val="single" w:color="auto" w:sz="4" w:space="0"/>
+            <w:right w:val="single" w:color="auto" w:sz="4" w:space="0"/>
+            <w:insideH w:val="single" w:color="auto" w:sz="4" w:space="0"/>
+            <w:insideV w:val="single" w:color="auto" w:sz="4" w:space="0"/>
+          </w:tblBorders>
+          <w:tblCellMar>
+            <w:top w:w="0" w:type="dxa"/>
+            <w:left w:w="108" w:type="dxa"/>
+            <w:bottom w:w="0" w:type="dxa"/>
+            <w:right w:w="108" w:type="dxa"/>
+          </w:tblCellMar>
+        </w:tblPrEx>
+        <w:trPr>
+          <w:trHeight w:val="204" w:hRule="atLeast"/>
+        </w:trPr>
+        <w:tc>
+          <w:tcPr>
+            <w:tcW w:w="0" w:type="auto"/>
+            <w:vAlign w:val="center"/>
+          </w:tcPr>
+          <w:p>
+            <w:pPr>
+              <w:pStyle w:val="12"/>
+              <w:bidi w:val="0"/>
+              <w:rPr>
+                <w:rFonts w:hint="default"/>
+                <w:lang w:val="en-US" w:eastAsia="zh-CN"/>
+              </w:rPr>
+            </w:pPr>
+            <w:r>
+              <w:rPr>
+                <w:rFonts w:hint="eastAsia"/>
+                <w:lang w:val="en-US" w:eastAsia="zh-CN"/>
+              </w:rPr>
+              <w:t>VertexSE3</w:t>
+            </w:r>
+          </w:p>
+        </w:tc>
+        <w:tc>
+          <w:tcPr>
+            <w:tcW w:w="0" w:type="auto"/>
+            <w:vAlign w:val="center"/>
+          </w:tcPr>
+          <w:p>
+            <w:pPr>
+              <w:pStyle w:val="12"/>
+              <w:bidi w:val="0"/>
+              <w:jc w:val="both"/>
+              <w:rPr>
+                <w:rFonts w:hint="default" w:ascii="华文中宋" w:hAnsi="华文中宋" w:eastAsia="华文中宋" w:cs="华文中宋"/>
+                <w:b/>
+                <w:bCs/>
+                <w:color w:val="ED7D31" w:themeColor="accent2"/>
+                <w:kern w:val="2"/>
+                <w:sz w:val="21"/>
+                <w:szCs w:val="21"/>
+                <w:lang w:val="en-US" w:eastAsia="zh-CN" w:bidi="ar-SA"/>
+                <w14:textFill>
+                  <w14:solidFill>
+                    <w14:schemeClr w14:val="accent2"/>
+                  </w14:solidFill>
+                </w14:textFill>
+              </w:rPr>
+            </w:pPr>
+            <w:r>
+              <w:rPr>
+                <w:rFonts w:hint="eastAsia" w:cs="华文中宋"/>
+                <w:b/>
+                <w:bCs/>
+                <w:color w:val="EA82E5"/>
+                <w:kern w:val="2"/>
+                <w:sz w:val="21"/>
+                <w:szCs w:val="21"/>
+                <w:lang w:val="en-US" w:eastAsia="zh-CN" w:bidi="ar-SA"/>
+              </w:rPr>
+              <w:t>特殊欧氏群</w:t>
+            </w:r>
+            <w:r>
+              <w:rPr>
+                <w:rFonts w:hint="eastAsia" w:cs="华文中宋"/>
+                <w:b/>
+                <w:bCs/>
+                <w:color w:val="ED7D31" w:themeColor="accent2"/>
+                <w:kern w:val="2"/>
+                <w:sz w:val="21"/>
+                <w:szCs w:val="21"/>
+                <w:lang w:val="en-US" w:eastAsia="zh-CN" w:bidi="ar-SA"/>
+                <w14:textFill>
+                  <w14:solidFill>
+                    <w14:schemeClr w14:val="accent2"/>
+                  </w14:solidFill>
+                </w14:textFill>
+              </w:rPr>
+              <w:t>顶点 (vertex_se3.h)</w:t>
             </w:r>
           </w:p>
         </w:tc>
@@ -21229,12 +21877,6 @@
             <w:insideH w:val="single" w:color="auto" w:sz="4" w:space="0"/>
             <w:insideV w:val="single" w:color="auto" w:sz="4" w:space="0"/>
           </w:tblBorders>
-          <w:tblCellMar>
-            <w:top w:w="0" w:type="dxa"/>
-            <w:left w:w="108" w:type="dxa"/>
-            <w:bottom w:w="0" w:type="dxa"/>
-            <w:right w:w="108" w:type="dxa"/>
-          </w:tblCellMar>
         </w:tblPrEx>
         <w:trPr>
           <w:trHeight w:val="151" w:hRule="atLeast"/>
@@ -24148,12 +24790,6 @@
             <w:insideH w:val="single" w:color="auto" w:sz="4" w:space="0"/>
             <w:insideV w:val="single" w:color="auto" w:sz="4" w:space="0"/>
           </w:tblBorders>
-          <w:tblCellMar>
-            <w:top w:w="0" w:type="dxa"/>
-            <w:left w:w="108" w:type="dxa"/>
-            <w:bottom w:w="0" w:type="dxa"/>
-            <w:right w:w="108" w:type="dxa"/>
-          </w:tblCellMar>
         </w:tblPrEx>
         <w:trPr>
           <w:trHeight w:val="151" w:hRule="atLeast"/>
@@ -30875,6 +31511,12 @@
             <w:insideH w:val="single" w:color="auto" w:sz="4" w:space="0"/>
             <w:insideV w:val="single" w:color="auto" w:sz="4" w:space="0"/>
           </w:tblBorders>
+          <w:tblCellMar>
+            <w:top w:w="0" w:type="dxa"/>
+            <w:left w:w="108" w:type="dxa"/>
+            <w:bottom w:w="0" w:type="dxa"/>
+            <w:right w:w="108" w:type="dxa"/>
+          </w:tblCellMar>
         </w:tblPrEx>
         <w:trPr>
           <w:trHeight w:val="151" w:hRule="atLeast"/>
@@ -31334,6 +31976,12 @@
             <w:insideH w:val="single" w:color="auto" w:sz="4" w:space="0"/>
             <w:insideV w:val="single" w:color="auto" w:sz="4" w:space="0"/>
           </w:tblBorders>
+          <w:tblCellMar>
+            <w:top w:w="0" w:type="dxa"/>
+            <w:left w:w="108" w:type="dxa"/>
+            <w:bottom w:w="0" w:type="dxa"/>
+            <w:right w:w="108" w:type="dxa"/>
+          </w:tblCellMar>
         </w:tblPrEx>
         <w:tc>
           <w:tcPr>
@@ -32124,12 +32772,6 @@
             <w:insideH w:val="single" w:color="auto" w:sz="4" w:space="0"/>
             <w:insideV w:val="single" w:color="auto" w:sz="4" w:space="0"/>
           </w:tblBorders>
-          <w:tblCellMar>
-            <w:top w:w="0" w:type="dxa"/>
-            <w:left w:w="108" w:type="dxa"/>
-            <w:bottom w:w="0" w:type="dxa"/>
-            <w:right w:w="108" w:type="dxa"/>
-          </w:tblCellMar>
         </w:tblPrEx>
         <w:trPr>
           <w:trHeight w:val="151" w:hRule="atLeast"/>
@@ -33381,6 +34023,12 @@
             <w:insideH w:val="single" w:color="auto" w:sz="4" w:space="0"/>
             <w:insideV w:val="single" w:color="auto" w:sz="4" w:space="0"/>
           </w:tblBorders>
+          <w:tblCellMar>
+            <w:top w:w="0" w:type="dxa"/>
+            <w:left w:w="108" w:type="dxa"/>
+            <w:bottom w:w="0" w:type="dxa"/>
+            <w:right w:w="108" w:type="dxa"/>
+          </w:tblCellMar>
         </w:tblPrEx>
         <w:tc>
           <w:tcPr>
@@ -37534,6 +38182,12 @@
             <w:insideH w:val="single" w:color="auto" w:sz="4" w:space="0"/>
             <w:insideV w:val="single" w:color="auto" w:sz="4" w:space="0"/>
           </w:tblBorders>
+          <w:tblCellMar>
+            <w:top w:w="0" w:type="dxa"/>
+            <w:left w:w="108" w:type="dxa"/>
+            <w:bottom w:w="0" w:type="dxa"/>
+            <w:right w:w="108" w:type="dxa"/>
+          </w:tblCellMar>
         </w:tblPrEx>
         <w:tc>
           <w:tcPr>
@@ -40612,7 +41266,6 @@
           <w:tcPr>
             <w:tcW w:w="0" w:type="auto"/>
             <w:vMerge w:val="continue"/>
-            <w:tcBorders/>
             <w:vAlign w:val="center"/>
           </w:tcPr>
           <w:p>
@@ -46873,6 +47526,7 @@
   <w:style w:type="paragraph" w:styleId="7">
     <w:name w:val="HTML Preformatted"/>
     <w:basedOn w:val="1"/>
+    <w:autoRedefine/>
     <w:qFormat/>
     <w:uiPriority w:val="0"/>
     <w:pPr>

</xml_diff>

<commit_message>
update on 2024-01-27 17:34:36.953507
</commit_message>
<xml_diff>
--- a/cpp 数据分析.docx
+++ b/cpp 数据分析.docx
@@ -1029,12 +1029,6 @@
             <w:insideH w:val="single" w:color="auto" w:sz="4" w:space="0"/>
             <w:insideV w:val="single" w:color="auto" w:sz="4" w:space="0"/>
           </w:tblBorders>
-          <w:tblCellMar>
-            <w:top w:w="0" w:type="dxa"/>
-            <w:left w:w="108" w:type="dxa"/>
-            <w:bottom w:w="0" w:type="dxa"/>
-            <w:right w:w="108" w:type="dxa"/>
-          </w:tblCellMar>
         </w:tblPrEx>
         <w:tc>
           <w:tcPr>
@@ -2989,12 +2983,6 @@
             <w:insideH w:val="single" w:color="auto" w:sz="4" w:space="0"/>
             <w:insideV w:val="single" w:color="auto" w:sz="4" w:space="0"/>
           </w:tblBorders>
-          <w:tblCellMar>
-            <w:top w:w="0" w:type="dxa"/>
-            <w:left w:w="108" w:type="dxa"/>
-            <w:bottom w:w="0" w:type="dxa"/>
-            <w:right w:w="108" w:type="dxa"/>
-          </w:tblCellMar>
         </w:tblPrEx>
         <w:tc>
           <w:tcPr>
@@ -3074,6 +3062,12 @@
             <w:insideH w:val="single" w:color="auto" w:sz="4" w:space="0"/>
             <w:insideV w:val="single" w:color="auto" w:sz="4" w:space="0"/>
           </w:tblBorders>
+          <w:tblCellMar>
+            <w:top w:w="0" w:type="dxa"/>
+            <w:left w:w="108" w:type="dxa"/>
+            <w:bottom w:w="0" w:type="dxa"/>
+            <w:right w:w="108" w:type="dxa"/>
+          </w:tblCellMar>
         </w:tblPrEx>
         <w:tc>
           <w:tcPr>
@@ -14952,6 +14946,13 @@
           <w:lang w:val="en-US" w:eastAsia="zh-CN"/>
         </w:rPr>
       </w:pPr>
+      <w:r>
+        <w:rPr>
+          <w:rFonts w:hint="eastAsia"/>
+          <w:lang w:val="en-US" w:eastAsia="zh-CN"/>
+        </w:rPr>
+        <w:t>slam3d/types_slam3d.h</w:t>
+      </w:r>
       <w:bookmarkStart w:id="1" w:name="_GoBack"/>
       <w:bookmarkEnd w:id="1"/>
       <w:r>
@@ -14959,7 +14960,7 @@
           <w:rFonts w:hint="eastAsia"/>
           <w:lang w:val="en-US" w:eastAsia="zh-CN"/>
         </w:rPr>
-        <w:t>slam3d：</w:t>
+        <w:t>：</w:t>
       </w:r>
     </w:p>
     <w:tbl>
@@ -14985,7 +14986,7 @@
       </w:tblPr>
       <w:tblGrid>
         <w:gridCol w:w="1294"/>
-        <w:gridCol w:w="3199"/>
+        <w:gridCol w:w="1405"/>
       </w:tblGrid>
       <w:tr>
         <w:tblPrEx>
@@ -15067,7 +15068,7 @@
                 <w:szCs w:val="21"/>
                 <w:lang w:val="en-US" w:eastAsia="zh-CN" w:bidi="ar-SA"/>
               </w:rPr>
-              <w:t>特殊欧氏群</w:t>
+              <w:t>SE3</w:t>
             </w:r>
             <w:r>
               <w:rPr>
@@ -15085,7 +15086,116 @@
                   </w14:solidFill>
                 </w14:textFill>
               </w:rPr>
-              <w:t>顶点 (vertex_se3.h)</w:t>
+              <w:t>顶点</w:t>
+            </w:r>
+          </w:p>
+        </w:tc>
+      </w:tr>
+      <w:tr>
+        <w:tblPrEx>
+          <w:tblBorders>
+            <w:top w:val="single" w:color="auto" w:sz="4" w:space="0"/>
+            <w:left w:val="single" w:color="auto" w:sz="4" w:space="0"/>
+            <w:bottom w:val="single" w:color="auto" w:sz="4" w:space="0"/>
+            <w:right w:val="single" w:color="auto" w:sz="4" w:space="0"/>
+            <w:insideH w:val="single" w:color="auto" w:sz="4" w:space="0"/>
+            <w:insideV w:val="single" w:color="auto" w:sz="4" w:space="0"/>
+          </w:tblBorders>
+          <w:tblCellMar>
+            <w:top w:w="0" w:type="dxa"/>
+            <w:left w:w="108" w:type="dxa"/>
+            <w:bottom w:w="0" w:type="dxa"/>
+            <w:right w:w="108" w:type="dxa"/>
+          </w:tblCellMar>
+        </w:tblPrEx>
+        <w:trPr>
+          <w:trHeight w:val="204" w:hRule="atLeast"/>
+        </w:trPr>
+        <w:tc>
+          <w:tcPr>
+            <w:tcW w:w="0" w:type="auto"/>
+            <w:vAlign w:val="center"/>
+          </w:tcPr>
+          <w:p>
+            <w:pPr>
+              <w:pStyle w:val="12"/>
+              <w:bidi w:val="0"/>
+              <w:rPr>
+                <w:rFonts w:hint="eastAsia" w:ascii="华文中宋" w:hAnsi="华文中宋" w:eastAsia="华文中宋" w:cs="华文中宋"/>
+                <w:b/>
+                <w:bCs/>
+                <w:color w:val="FF0000"/>
+                <w:kern w:val="2"/>
+                <w:sz w:val="21"/>
+                <w:szCs w:val="21"/>
+                <w:lang w:val="en-US" w:eastAsia="zh-CN" w:bidi="ar-SA"/>
+              </w:rPr>
+            </w:pPr>
+            <w:r>
+              <w:rPr>
+                <w:rFonts w:hint="eastAsia"/>
+                <w:lang w:val="en-US" w:eastAsia="zh-CN"/>
+              </w:rPr>
+              <w:t>EdgeSE3</w:t>
+            </w:r>
+          </w:p>
+        </w:tc>
+        <w:tc>
+          <w:tcPr>
+            <w:tcW w:w="0" w:type="auto"/>
+            <w:vAlign w:val="center"/>
+          </w:tcPr>
+          <w:p>
+            <w:pPr>
+              <w:pStyle w:val="12"/>
+              <w:bidi w:val="0"/>
+              <w:jc w:val="both"/>
+              <w:rPr>
+                <w:rFonts w:hint="eastAsia" w:ascii="华文中宋" w:hAnsi="华文中宋" w:eastAsia="华文中宋" w:cs="华文中宋"/>
+                <w:b/>
+                <w:bCs/>
+                <w:color w:val="ED7D31" w:themeColor="accent2"/>
+                <w:kern w:val="2"/>
+                <w:sz w:val="21"/>
+                <w:szCs w:val="21"/>
+                <w:lang w:val="en-US" w:eastAsia="zh-CN" w:bidi="ar-SA"/>
+                <w14:textFill>
+                  <w14:solidFill>
+                    <w14:schemeClr w14:val="accent2"/>
+                  </w14:solidFill>
+                </w14:textFill>
+              </w:rPr>
+            </w:pPr>
+            <w:r>
+              <w:rPr>
+                <w:rFonts w:hint="eastAsia" w:cs="华文中宋"/>
+                <w:b/>
+                <w:bCs/>
+                <w:color w:val="EA82E5"/>
+                <w:kern w:val="2"/>
+                <w:sz w:val="21"/>
+                <w:szCs w:val="21"/>
+                <w:lang w:val="en-US" w:eastAsia="zh-CN" w:bidi="ar-SA"/>
+              </w:rPr>
+              <w:t>SE3-SE3</w:t>
+            </w:r>
+            <w:r>
+              <w:rPr>
+                <w:rFonts w:hint="eastAsia" w:cs="华文中宋"/>
+                <w:b/>
+                <w:bCs/>
+                <w:color w:val="ED7D31" w:themeColor="accent2"/>
+                <w:kern w:val="2"/>
+                <w:sz w:val="21"/>
+                <w:szCs w:val="21"/>
+                <w:lang w:val="en-US" w:eastAsia="zh-CN" w:bidi="ar-SA"/>
+                <w14:textFill>
+                  <w14:solidFill>
+                    <w14:schemeClr w14:val="accent2"/>
+                  </w14:solidFill>
+                </w14:textFill>
+              </w:rPr>
+              <w:t>边</w:t>
             </w:r>
           </w:p>
         </w:tc>
@@ -17788,12 +17898,6 @@
             <w:insideH w:val="single" w:color="auto" w:sz="4" w:space="0"/>
             <w:insideV w:val="single" w:color="auto" w:sz="4" w:space="0"/>
           </w:tblBorders>
-          <w:tblCellMar>
-            <w:top w:w="0" w:type="dxa"/>
-            <w:left w:w="108" w:type="dxa"/>
-            <w:bottom w:w="0" w:type="dxa"/>
-            <w:right w:w="108" w:type="dxa"/>
-          </w:tblCellMar>
         </w:tblPrEx>
         <w:trPr>
           <w:trHeight w:val="151" w:hRule="atLeast"/>
@@ -18235,12 +18339,6 @@
             <w:insideH w:val="single" w:color="auto" w:sz="4" w:space="0"/>
             <w:insideV w:val="single" w:color="auto" w:sz="4" w:space="0"/>
           </w:tblBorders>
-          <w:tblCellMar>
-            <w:top w:w="0" w:type="dxa"/>
-            <w:left w:w="108" w:type="dxa"/>
-            <w:bottom w:w="0" w:type="dxa"/>
-            <w:right w:w="108" w:type="dxa"/>
-          </w:tblCellMar>
         </w:tblPrEx>
         <w:trPr>
           <w:trHeight w:val="151" w:hRule="atLeast"/>
@@ -19044,12 +19142,6 @@
             <w:insideH w:val="single" w:color="auto" w:sz="4" w:space="0"/>
             <w:insideV w:val="single" w:color="auto" w:sz="4" w:space="0"/>
           </w:tblBorders>
-          <w:tblCellMar>
-            <w:top w:w="0" w:type="dxa"/>
-            <w:left w:w="108" w:type="dxa"/>
-            <w:bottom w:w="0" w:type="dxa"/>
-            <w:right w:w="108" w:type="dxa"/>
-          </w:tblCellMar>
         </w:tblPrEx>
         <w:trPr>
           <w:trHeight w:val="151" w:hRule="atLeast"/>
@@ -19892,12 +19984,6 @@
             <w:insideH w:val="single" w:color="auto" w:sz="4" w:space="0"/>
             <w:insideV w:val="single" w:color="auto" w:sz="4" w:space="0"/>
           </w:tblBorders>
-          <w:tblCellMar>
-            <w:top w:w="0" w:type="dxa"/>
-            <w:left w:w="108" w:type="dxa"/>
-            <w:bottom w:w="0" w:type="dxa"/>
-            <w:right w:w="108" w:type="dxa"/>
-          </w:tblCellMar>
         </w:tblPrEx>
         <w:trPr>
           <w:trHeight w:val="151" w:hRule="atLeast"/>
@@ -21877,6 +21963,12 @@
             <w:insideH w:val="single" w:color="auto" w:sz="4" w:space="0"/>
             <w:insideV w:val="single" w:color="auto" w:sz="4" w:space="0"/>
           </w:tblBorders>
+          <w:tblCellMar>
+            <w:top w:w="0" w:type="dxa"/>
+            <w:left w:w="108" w:type="dxa"/>
+            <w:bottom w:w="0" w:type="dxa"/>
+            <w:right w:w="108" w:type="dxa"/>
+          </w:tblCellMar>
         </w:tblPrEx>
         <w:trPr>
           <w:trHeight w:val="151" w:hRule="atLeast"/>
@@ -23004,12 +23096,6 @@
             <w:insideH w:val="single" w:color="auto" w:sz="4" w:space="0"/>
             <w:insideV w:val="single" w:color="auto" w:sz="4" w:space="0"/>
           </w:tblBorders>
-          <w:tblCellMar>
-            <w:top w:w="0" w:type="dxa"/>
-            <w:left w:w="108" w:type="dxa"/>
-            <w:bottom w:w="0" w:type="dxa"/>
-            <w:right w:w="108" w:type="dxa"/>
-          </w:tblCellMar>
         </w:tblPrEx>
         <w:trPr>
           <w:trHeight w:val="151" w:hRule="atLeast"/>
@@ -24790,6 +24876,12 @@
             <w:insideH w:val="single" w:color="auto" w:sz="4" w:space="0"/>
             <w:insideV w:val="single" w:color="auto" w:sz="4" w:space="0"/>
           </w:tblBorders>
+          <w:tblCellMar>
+            <w:top w:w="0" w:type="dxa"/>
+            <w:left w:w="108" w:type="dxa"/>
+            <w:bottom w:w="0" w:type="dxa"/>
+            <w:right w:w="108" w:type="dxa"/>
+          </w:tblCellMar>
         </w:tblPrEx>
         <w:trPr>
           <w:trHeight w:val="151" w:hRule="atLeast"/>
@@ -32772,6 +32864,12 @@
             <w:insideH w:val="single" w:color="auto" w:sz="4" w:space="0"/>
             <w:insideV w:val="single" w:color="auto" w:sz="4" w:space="0"/>
           </w:tblBorders>
+          <w:tblCellMar>
+            <w:top w:w="0" w:type="dxa"/>
+            <w:left w:w="108" w:type="dxa"/>
+            <w:bottom w:w="0" w:type="dxa"/>
+            <w:right w:w="108" w:type="dxa"/>
+          </w:tblCellMar>
         </w:tblPrEx>
         <w:trPr>
           <w:trHeight w:val="151" w:hRule="atLeast"/>
@@ -33188,12 +33286,6 @@
             <w:insideH w:val="single" w:color="auto" w:sz="4" w:space="0"/>
             <w:insideV w:val="single" w:color="auto" w:sz="4" w:space="0"/>
           </w:tblBorders>
-          <w:tblCellMar>
-            <w:top w:w="0" w:type="dxa"/>
-            <w:left w:w="108" w:type="dxa"/>
-            <w:bottom w:w="0" w:type="dxa"/>
-            <w:right w:w="108" w:type="dxa"/>
-          </w:tblCellMar>
         </w:tblPrEx>
         <w:tc>
           <w:tcPr>
@@ -33518,12 +33610,6 @@
                   <w:insideH w:val="single" w:color="auto" w:sz="4" w:space="0"/>
                   <w:insideV w:val="single" w:color="auto" w:sz="4" w:space="0"/>
                 </w:tblBorders>
-                <w:tblCellMar>
-                  <w:top w:w="0" w:type="dxa"/>
-                  <w:left w:w="108" w:type="dxa"/>
-                  <w:bottom w:w="0" w:type="dxa"/>
-                  <w:right w:w="108" w:type="dxa"/>
-                </w:tblCellMar>
               </w:tblPrEx>
               <w:tc>
                 <w:tcPr>
@@ -41037,12 +41123,6 @@
             <w:insideH w:val="single" w:color="auto" w:sz="4" w:space="0"/>
             <w:insideV w:val="single" w:color="auto" w:sz="4" w:space="0"/>
           </w:tblBorders>
-          <w:tblCellMar>
-            <w:top w:w="0" w:type="dxa"/>
-            <w:left w:w="108" w:type="dxa"/>
-            <w:bottom w:w="0" w:type="dxa"/>
-            <w:right w:w="108" w:type="dxa"/>
-          </w:tblCellMar>
         </w:tblPrEx>
         <w:tc>
           <w:tcPr>

</xml_diff>

<commit_message>
update on 2024-01-28 23:39:44.019150
</commit_message>
<xml_diff>
--- a/cpp 数据分析.docx
+++ b/cpp 数据分析.docx
@@ -1029,6 +1029,12 @@
             <w:insideH w:val="single" w:color="auto" w:sz="4" w:space="0"/>
             <w:insideV w:val="single" w:color="auto" w:sz="4" w:space="0"/>
           </w:tblBorders>
+          <w:tblCellMar>
+            <w:top w:w="0" w:type="dxa"/>
+            <w:left w:w="108" w:type="dxa"/>
+            <w:bottom w:w="0" w:type="dxa"/>
+            <w:right w:w="108" w:type="dxa"/>
+          </w:tblCellMar>
         </w:tblPrEx>
         <w:tc>
           <w:tcPr>
@@ -1667,6 +1673,1757 @@
         </w:tc>
       </w:tr>
     </w:tbl>
+    <w:p>
+      <w:pPr>
+        <w:spacing w:line="240" w:lineRule="auto"/>
+        <w:rPr>
+          <w:rFonts w:hint="eastAsia" w:ascii="华文中宋" w:hAnsi="华文中宋" w:eastAsia="华文中宋" w:cs="华文中宋"/>
+          <w:b/>
+          <w:bCs/>
+          <w:color w:val="ED7D31" w:themeColor="accent2"/>
+          <w:sz w:val="21"/>
+          <w:szCs w:val="21"/>
+          <w:vertAlign w:val="baseline"/>
+          <w:lang w:val="en-US" w:eastAsia="zh-CN"/>
+          <w14:textFill>
+            <w14:solidFill>
+              <w14:schemeClr w14:val="accent2"/>
+            </w14:solidFill>
+          </w14:textFill>
+        </w:rPr>
+      </w:pPr>
+    </w:p>
+    <w:p>
+      <w:pPr>
+        <w:spacing w:line="240" w:lineRule="auto"/>
+        <w:rPr>
+          <w:rFonts w:hint="eastAsia" w:ascii="华文中宋" w:hAnsi="华文中宋" w:eastAsia="华文中宋" w:cs="华文中宋"/>
+          <w:b/>
+          <w:bCs/>
+          <w:color w:val="ED7D31" w:themeColor="accent2"/>
+          <w:sz w:val="21"/>
+          <w:szCs w:val="21"/>
+          <w:vertAlign w:val="baseline"/>
+          <w:lang w:val="en-US" w:eastAsia="zh-CN"/>
+          <w14:textFill>
+            <w14:solidFill>
+              <w14:schemeClr w14:val="accent2"/>
+            </w14:solidFill>
+          </w14:textFill>
+        </w:rPr>
+      </w:pPr>
+    </w:p>
+    <w:p>
+      <w:pPr>
+        <w:pStyle w:val="2"/>
+        <w:bidi w:val="0"/>
+        <w:rPr>
+          <w:rFonts w:hint="eastAsia"/>
+        </w:rPr>
+      </w:pPr>
+      <w:r>
+        <w:rPr>
+          <w:rFonts w:hint="eastAsia"/>
+          <w:lang w:val="en-US" w:eastAsia="zh-CN"/>
+        </w:rPr>
+        <w:t>词袋DBoW3/DBoW3.h</w:t>
+      </w:r>
+      <w:r>
+        <w:rPr>
+          <w:rFonts w:hint="eastAsia"/>
+        </w:rPr>
+        <w:t>：</w:t>
+      </w:r>
+    </w:p>
+    <w:p>
+      <w:pPr>
+        <w:pStyle w:val="12"/>
+        <w:bidi w:val="0"/>
+        <w:ind w:firstLine="0" w:firstLineChars="0"/>
+        <w:rPr>
+          <w:rFonts w:hint="eastAsia" w:cs="华文中宋"/>
+          <w:b/>
+          <w:bCs/>
+          <w:color w:val="ED7D31" w:themeColor="accent2"/>
+          <w:sz w:val="21"/>
+          <w:szCs w:val="24"/>
+          <w:lang w:val="en-US" w:eastAsia="zh-CN"/>
+          <w14:textFill>
+            <w14:solidFill>
+              <w14:schemeClr w14:val="accent2"/>
+            </w14:solidFill>
+          </w14:textFill>
+        </w:rPr>
+      </w:pPr>
+      <w:r>
+        <w:rPr>
+          <w:rFonts w:hint="eastAsia" w:cs="华文中宋"/>
+          <w:b/>
+          <w:bCs/>
+          <w:color w:val="ED7D31" w:themeColor="accent2"/>
+          <w:sz w:val="21"/>
+          <w:szCs w:val="24"/>
+          <w:lang w:val="en-US" w:eastAsia="zh-CN"/>
+          <w14:textFill>
+            <w14:solidFill>
+              <w14:schemeClr w14:val="accent2"/>
+            </w14:solidFill>
+          </w14:textFill>
+        </w:rPr>
+        <w:t>lib：/usr/local/lib/libDBoW3.so</w:t>
+      </w:r>
+    </w:p>
+    <w:p>
+      <w:pPr>
+        <w:pStyle w:val="12"/>
+        <w:bidi w:val="0"/>
+        <w:ind w:firstLine="0" w:firstLineChars="0"/>
+        <w:rPr>
+          <w:rFonts w:hint="eastAsia" w:cs="华文中宋"/>
+          <w:b/>
+          <w:bCs/>
+          <w:color w:val="ED7D31" w:themeColor="accent2"/>
+          <w:sz w:val="21"/>
+          <w:szCs w:val="24"/>
+          <w:lang w:val="en-US" w:eastAsia="zh-CN"/>
+          <w14:textFill>
+            <w14:solidFill>
+              <w14:schemeClr w14:val="accent2"/>
+            </w14:solidFill>
+          </w14:textFill>
+        </w:rPr>
+      </w:pPr>
+      <w:r>
+        <w:rPr>
+          <w:rFonts w:hint="eastAsia" w:cs="华文中宋"/>
+          <w:b/>
+          <w:bCs/>
+          <w:color w:val="ED7D31" w:themeColor="accent2"/>
+          <w:sz w:val="21"/>
+          <w:szCs w:val="24"/>
+          <w:lang w:val="en-US" w:eastAsia="zh-CN"/>
+          <w14:textFill>
+            <w14:solidFill>
+              <w14:schemeClr w14:val="accent2"/>
+            </w14:solidFill>
+          </w14:textFill>
+        </w:rPr>
+        <w:t>namespace：DBoW3</w:t>
+      </w:r>
+    </w:p>
+    <w:p>
+      <w:pPr>
+        <w:pStyle w:val="12"/>
+        <w:bidi w:val="0"/>
+        <w:ind w:firstLine="0" w:firstLineChars="0"/>
+        <w:rPr>
+          <w:rFonts w:hint="eastAsia" w:cs="华文中宋"/>
+          <w:b/>
+          <w:bCs/>
+          <w:color w:val="ED7D31" w:themeColor="accent2"/>
+          <w:sz w:val="21"/>
+          <w:szCs w:val="24"/>
+          <w:lang w:val="en-US" w:eastAsia="zh-CN"/>
+          <w14:textFill>
+            <w14:solidFill>
+              <w14:schemeClr w14:val="accent2"/>
+            </w14:solidFill>
+          </w14:textFill>
+        </w:rPr>
+      </w:pPr>
+    </w:p>
+    <w:p>
+      <w:pPr>
+        <w:pStyle w:val="12"/>
+        <w:bidi w:val="0"/>
+        <w:ind w:firstLine="0" w:firstLineChars="0"/>
+        <w:rPr>
+          <w:rFonts w:hint="default" w:cs="华文中宋"/>
+          <w:b/>
+          <w:bCs/>
+          <w:color w:val="ED7D31" w:themeColor="accent2"/>
+          <w:sz w:val="21"/>
+          <w:szCs w:val="24"/>
+          <w:lang w:val="en-US" w:eastAsia="zh-CN"/>
+          <w14:textFill>
+            <w14:solidFill>
+              <w14:schemeClr w14:val="accent2"/>
+            </w14:solidFill>
+          </w14:textFill>
+        </w:rPr>
+      </w:pPr>
+      <w:r>
+        <w:rPr>
+          <w:rFonts w:hint="eastAsia" w:cs="华文中宋"/>
+          <w:b/>
+          <w:bCs/>
+          <w:color w:val="ED7D31" w:themeColor="accent2"/>
+          <w:sz w:val="21"/>
+          <w:szCs w:val="24"/>
+          <w:lang w:val="en-US" w:eastAsia="zh-CN"/>
+          <w14:textFill>
+            <w14:solidFill>
+              <w14:schemeClr w14:val="accent2"/>
+            </w14:solidFill>
+          </w14:textFill>
+        </w:rPr>
+        <w:t>todo：https://github.com/rmsalinas/fbow</w:t>
+      </w:r>
+    </w:p>
+    <w:p>
+      <w:pPr>
+        <w:pStyle w:val="12"/>
+        <w:bidi w:val="0"/>
+        <w:ind w:firstLine="0" w:firstLineChars="0"/>
+        <w:rPr>
+          <w:rFonts w:hint="default" w:cs="华文中宋"/>
+          <w:b/>
+          <w:bCs/>
+          <w:color w:val="ED7D31" w:themeColor="accent2"/>
+          <w:sz w:val="21"/>
+          <w:szCs w:val="24"/>
+          <w:lang w:val="en-US" w:eastAsia="zh-CN"/>
+          <w14:textFill>
+            <w14:solidFill>
+              <w14:schemeClr w14:val="accent2"/>
+            </w14:solidFill>
+          </w14:textFill>
+        </w:rPr>
+      </w:pPr>
+    </w:p>
+    <w:p>
+      <w:pPr>
+        <w:pStyle w:val="12"/>
+        <w:bidi w:val="0"/>
+        <w:ind w:firstLine="0" w:firstLineChars="0"/>
+        <w:rPr>
+          <w:rFonts w:hint="default" w:cs="华文中宋"/>
+          <w:b/>
+          <w:bCs/>
+          <w:color w:val="ED7D31" w:themeColor="accent2"/>
+          <w:sz w:val="21"/>
+          <w:szCs w:val="24"/>
+          <w:lang w:val="en-US" w:eastAsia="zh-CN"/>
+          <w14:textFill>
+            <w14:solidFill>
+              <w14:schemeClr w14:val="accent2"/>
+            </w14:solidFill>
+          </w14:textFill>
+        </w:rPr>
+      </w:pPr>
+      <w:r>
+        <w:rPr>
+          <w:rFonts w:hint="eastAsia" w:cs="华文中宋"/>
+          <w:b/>
+          <w:bCs/>
+          <w:color w:val="ED7D31" w:themeColor="accent2"/>
+          <w:sz w:val="21"/>
+          <w:szCs w:val="24"/>
+          <w:lang w:val="en-US" w:eastAsia="zh-CN"/>
+          <w14:textFill>
+            <w14:solidFill>
+              <w14:schemeClr w14:val="accent2"/>
+            </w14:solidFill>
+          </w14:textFill>
+        </w:rPr>
+        <w:t>回环检测的阈值：3</w:t>
+      </w:r>
+      <w:bookmarkStart w:id="1" w:name="_GoBack"/>
+      <w:bookmarkEnd w:id="1"/>
+      <w:r>
+        <w:rPr>
+          <w:rFonts w:hint="eastAsia" w:cs="华文中宋"/>
+          <w:b/>
+          <w:bCs/>
+          <w:color w:val="ED7D31" w:themeColor="accent2"/>
+          <w:sz w:val="21"/>
+          <w:szCs w:val="24"/>
+          <w:lang w:val="en-US" w:eastAsia="zh-CN"/>
+          <w14:textFill>
+            <w14:solidFill>
+              <w14:schemeClr w14:val="accent2"/>
+            </w14:solidFill>
+          </w14:textFill>
+        </w:rPr>
+        <w:t xml:space="preserve"> * score(v[cur], v[cur - 1])</w:t>
+      </w:r>
+    </w:p>
+    <w:p>
+      <w:pPr>
+        <w:pStyle w:val="12"/>
+        <w:bidi w:val="0"/>
+        <w:ind w:firstLine="0" w:firstLineChars="0"/>
+        <w:rPr>
+          <w:rFonts w:hint="default" w:cs="华文中宋"/>
+          <w:b/>
+          <w:bCs/>
+          <w:color w:val="ED7D31" w:themeColor="accent2"/>
+          <w:sz w:val="21"/>
+          <w:szCs w:val="24"/>
+          <w:lang w:val="en-US" w:eastAsia="zh-CN"/>
+          <w14:textFill>
+            <w14:solidFill>
+              <w14:schemeClr w14:val="accent2"/>
+            </w14:solidFill>
+          </w14:textFill>
+        </w:rPr>
+      </w:pPr>
+    </w:p>
+    <w:tbl>
+      <w:tblPr>
+        <w:tblStyle w:val="9"/>
+        <w:tblW w:w="0" w:type="auto"/>
+        <w:tblInd w:w="0" w:type="dxa"/>
+        <w:tblBorders>
+          <w:top w:val="single" w:color="auto" w:sz="4" w:space="0"/>
+          <w:left w:val="single" w:color="auto" w:sz="4" w:space="0"/>
+          <w:bottom w:val="single" w:color="auto" w:sz="4" w:space="0"/>
+          <w:right w:val="single" w:color="auto" w:sz="4" w:space="0"/>
+          <w:insideH w:val="single" w:color="auto" w:sz="4" w:space="0"/>
+          <w:insideV w:val="single" w:color="auto" w:sz="4" w:space="0"/>
+        </w:tblBorders>
+        <w:tblLayout w:type="autofit"/>
+        <w:tblCellMar>
+          <w:top w:w="0" w:type="dxa"/>
+          <w:left w:w="108" w:type="dxa"/>
+          <w:bottom w:w="0" w:type="dxa"/>
+          <w:right w:w="108" w:type="dxa"/>
+        </w:tblCellMar>
+      </w:tblPr>
+      <w:tblGrid>
+        <w:gridCol w:w="637"/>
+        <w:gridCol w:w="5279"/>
+        <w:gridCol w:w="1689"/>
+      </w:tblGrid>
+      <w:tr>
+        <w:tblPrEx>
+          <w:tblBorders>
+            <w:top w:val="single" w:color="auto" w:sz="4" w:space="0"/>
+            <w:left w:val="single" w:color="auto" w:sz="4" w:space="0"/>
+            <w:bottom w:val="single" w:color="auto" w:sz="4" w:space="0"/>
+            <w:right w:val="single" w:color="auto" w:sz="4" w:space="0"/>
+            <w:insideH w:val="single" w:color="auto" w:sz="4" w:space="0"/>
+            <w:insideV w:val="single" w:color="auto" w:sz="4" w:space="0"/>
+          </w:tblBorders>
+        </w:tblPrEx>
+        <w:tc>
+          <w:tcPr>
+            <w:tcW w:w="0" w:type="auto"/>
+            <w:gridSpan w:val="2"/>
+            <w:vAlign w:val="center"/>
+          </w:tcPr>
+          <w:p>
+            <w:pPr>
+              <w:pStyle w:val="12"/>
+              <w:bidi w:val="0"/>
+              <w:jc w:val="both"/>
+              <w:rPr>
+                <w:rFonts w:hint="default"/>
+                <w:vertAlign w:val="baseline"/>
+                <w:lang w:val="en-US" w:eastAsia="zh-CN"/>
+              </w:rPr>
+            </w:pPr>
+            <w:r>
+              <w:rPr>
+                <w:rFonts w:hint="eastAsia"/>
+                <w:vertAlign w:val="baseline"/>
+                <w:lang w:val="en-US" w:eastAsia="zh-CN"/>
+              </w:rPr>
+              <w:t>Vocabulary</w:t>
+            </w:r>
+          </w:p>
+        </w:tc>
+        <w:tc>
+          <w:tcPr>
+            <w:tcW w:w="0" w:type="auto"/>
+            <w:vAlign w:val="center"/>
+          </w:tcPr>
+          <w:p>
+            <w:pPr>
+              <w:pStyle w:val="11"/>
+              <w:bidi w:val="0"/>
+              <w:rPr>
+                <w:rFonts w:hint="default" w:cs="华文中宋"/>
+                <w:b/>
+                <w:bCs/>
+                <w:color w:val="ED7D31" w:themeColor="accent2"/>
+                <w:kern w:val="2"/>
+                <w:szCs w:val="24"/>
+                <w:lang w:val="en-US" w:eastAsia="zh-CN" w:bidi="ar-SA"/>
+                <w14:textFill>
+                  <w14:solidFill>
+                    <w14:schemeClr w14:val="accent2"/>
+                  </w14:solidFill>
+                </w14:textFill>
+              </w:rPr>
+            </w:pPr>
+            <w:r>
+              <w:rPr>
+                <w:rFonts w:hint="eastAsia"/>
+                <w:lang w:val="en-US" w:eastAsia="zh-CN"/>
+              </w:rPr>
+              <w:t>词汇表</w:t>
+            </w:r>
+            <w:r>
+              <w:rPr>
+                <w:rFonts w:hint="eastAsia" w:ascii="华文中宋" w:hAnsi="华文中宋" w:eastAsia="华文中宋" w:cs="华文中宋"/>
+                <w:b/>
+                <w:bCs/>
+                <w:color w:val="ED7D31" w:themeColor="accent2"/>
+                <w:kern w:val="2"/>
+                <w:sz w:val="21"/>
+                <w:szCs w:val="24"/>
+                <w:lang w:val="en-US" w:eastAsia="zh-CN" w:bidi="ar-SA"/>
+                <w14:textFill>
+                  <w14:solidFill>
+                    <w14:schemeClr w14:val="accent2"/>
+                  </w14:solidFill>
+                </w14:textFill>
+              </w:rPr>
+              <w:t xml:space="preserve"> (</w:t>
+            </w:r>
+            <w:r>
+              <w:rPr>
+                <w:rFonts w:hint="eastAsia" w:cs="华文中宋"/>
+                <w:b/>
+                <w:bCs/>
+                <w:color w:val="ED7D31" w:themeColor="accent2"/>
+                <w:kern w:val="2"/>
+                <w:sz w:val="21"/>
+                <w:szCs w:val="24"/>
+                <w:lang w:val="en-US" w:eastAsia="zh-CN" w:bidi="ar-SA"/>
+                <w14:textFill>
+                  <w14:solidFill>
+                    <w14:schemeClr w14:val="accent2"/>
+                  </w14:solidFill>
+                </w14:textFill>
+              </w:rPr>
+              <w:t>k叉树</w:t>
+            </w:r>
+            <w:r>
+              <w:rPr>
+                <w:rFonts w:hint="eastAsia" w:ascii="华文中宋" w:hAnsi="华文中宋" w:eastAsia="华文中宋" w:cs="华文中宋"/>
+                <w:b/>
+                <w:bCs/>
+                <w:color w:val="ED7D31" w:themeColor="accent2"/>
+                <w:kern w:val="2"/>
+                <w:sz w:val="21"/>
+                <w:szCs w:val="24"/>
+                <w:lang w:val="en-US" w:eastAsia="zh-CN" w:bidi="ar-SA"/>
+                <w14:textFill>
+                  <w14:solidFill>
+                    <w14:schemeClr w14:val="accent2"/>
+                  </w14:solidFill>
+                </w14:textFill>
+              </w:rPr>
+              <w:t>)</w:t>
+            </w:r>
+          </w:p>
+        </w:tc>
+      </w:tr>
+      <w:tr>
+        <w:tblPrEx>
+          <w:tblBorders>
+            <w:top w:val="single" w:color="auto" w:sz="4" w:space="0"/>
+            <w:left w:val="single" w:color="auto" w:sz="4" w:space="0"/>
+            <w:bottom w:val="single" w:color="auto" w:sz="4" w:space="0"/>
+            <w:right w:val="single" w:color="auto" w:sz="4" w:space="0"/>
+            <w:insideH w:val="single" w:color="auto" w:sz="4" w:space="0"/>
+            <w:insideV w:val="single" w:color="auto" w:sz="4" w:space="0"/>
+          </w:tblBorders>
+          <w:tblCellMar>
+            <w:top w:w="0" w:type="dxa"/>
+            <w:left w:w="108" w:type="dxa"/>
+            <w:bottom w:w="0" w:type="dxa"/>
+            <w:right w:w="108" w:type="dxa"/>
+          </w:tblCellMar>
+        </w:tblPrEx>
+        <w:tc>
+          <w:tcPr>
+            <w:tcW w:w="0" w:type="auto"/>
+            <w:vMerge w:val="restart"/>
+            <w:vAlign w:val="center"/>
+          </w:tcPr>
+          <w:p>
+            <w:pPr>
+              <w:pStyle w:val="12"/>
+              <w:bidi w:val="0"/>
+              <w:jc w:val="both"/>
+              <w:rPr>
+                <w:rFonts w:hint="default"/>
+                <w:vertAlign w:val="baseline"/>
+                <w:lang w:val="en-US" w:eastAsia="zh-CN"/>
+              </w:rPr>
+            </w:pPr>
+            <w:r>
+              <w:rPr>
+                <w:rFonts w:hint="eastAsia" w:ascii="华文中宋" w:hAnsi="华文中宋" w:eastAsia="华文中宋" w:cs="华文中宋"/>
+                <w:b/>
+                <w:bCs/>
+                <w:color w:val="ED7D31" w:themeColor="accent2"/>
+                <w:kern w:val="2"/>
+                <w:sz w:val="21"/>
+                <w:szCs w:val="21"/>
+                <w:lang w:val="en-US" w:eastAsia="zh-CN" w:bidi="ar-SA"/>
+                <w14:textFill>
+                  <w14:solidFill>
+                    <w14:schemeClr w14:val="accent2"/>
+                  </w14:solidFill>
+                </w14:textFill>
+              </w:rPr>
+              <w:t>形参</w:t>
+            </w:r>
+          </w:p>
+        </w:tc>
+        <w:tc>
+          <w:tcPr>
+            <w:tcW w:w="0" w:type="auto"/>
+            <w:vAlign w:val="center"/>
+          </w:tcPr>
+          <w:p>
+            <w:pPr>
+              <w:pStyle w:val="12"/>
+              <w:bidi w:val="0"/>
+              <w:jc w:val="both"/>
+              <w:rPr>
+                <w:rFonts w:hint="eastAsia"/>
+                <w:vertAlign w:val="baseline"/>
+                <w:lang w:val="en-US" w:eastAsia="zh-CN"/>
+              </w:rPr>
+            </w:pPr>
+            <w:r>
+              <w:rPr>
+                <w:rFonts w:hint="eastAsia"/>
+                <w:vertAlign w:val="baseline"/>
+                <w:lang w:val="en-US" w:eastAsia="zh-CN"/>
+              </w:rPr>
+              <w:t>k=10, L=5, weighting=TF_IDF, scoring=L1_NORM</w:t>
+            </w:r>
+          </w:p>
+        </w:tc>
+        <w:tc>
+          <w:tcPr>
+            <w:tcW w:w="0" w:type="auto"/>
+            <w:vAlign w:val="center"/>
+          </w:tcPr>
+          <w:p>
+            <w:pPr>
+              <w:pStyle w:val="11"/>
+              <w:bidi w:val="0"/>
+              <w:rPr>
+                <w:rFonts w:hint="default"/>
+                <w:lang w:val="en-US" w:eastAsia="zh-CN"/>
+              </w:rPr>
+            </w:pPr>
+            <w:r>
+              <w:rPr>
+                <w:rFonts w:hint="eastAsia"/>
+                <w:lang w:val="en-US" w:eastAsia="zh-CN"/>
+              </w:rPr>
+              <w:t>配置信息</w:t>
+            </w:r>
+          </w:p>
+        </w:tc>
+      </w:tr>
+      <w:tr>
+        <w:tblPrEx>
+          <w:tblBorders>
+            <w:top w:val="single" w:color="auto" w:sz="4" w:space="0"/>
+            <w:left w:val="single" w:color="auto" w:sz="4" w:space="0"/>
+            <w:bottom w:val="single" w:color="auto" w:sz="4" w:space="0"/>
+            <w:right w:val="single" w:color="auto" w:sz="4" w:space="0"/>
+            <w:insideH w:val="single" w:color="auto" w:sz="4" w:space="0"/>
+            <w:insideV w:val="single" w:color="auto" w:sz="4" w:space="0"/>
+          </w:tblBorders>
+          <w:tblCellMar>
+            <w:top w:w="0" w:type="dxa"/>
+            <w:left w:w="108" w:type="dxa"/>
+            <w:bottom w:w="0" w:type="dxa"/>
+            <w:right w:w="108" w:type="dxa"/>
+          </w:tblCellMar>
+        </w:tblPrEx>
+        <w:tc>
+          <w:tcPr>
+            <w:tcW w:w="0" w:type="auto"/>
+            <w:vMerge w:val="continue"/>
+            <w:tcBorders/>
+            <w:vAlign w:val="center"/>
+          </w:tcPr>
+          <w:p>
+            <w:pPr>
+              <w:pStyle w:val="12"/>
+              <w:bidi w:val="0"/>
+              <w:jc w:val="both"/>
+              <w:rPr>
+                <w:rFonts w:hint="eastAsia" w:ascii="华文中宋" w:hAnsi="华文中宋" w:eastAsia="华文中宋" w:cs="华文中宋"/>
+                <w:b/>
+                <w:bCs/>
+                <w:color w:val="ED7D31" w:themeColor="accent2"/>
+                <w:kern w:val="2"/>
+                <w:sz w:val="21"/>
+                <w:szCs w:val="21"/>
+                <w:lang w:val="en-US" w:eastAsia="zh-CN" w:bidi="ar-SA"/>
+                <w14:textFill>
+                  <w14:solidFill>
+                    <w14:schemeClr w14:val="accent2"/>
+                  </w14:solidFill>
+                </w14:textFill>
+              </w:rPr>
+            </w:pPr>
+          </w:p>
+        </w:tc>
+        <w:tc>
+          <w:tcPr>
+            <w:tcW w:w="0" w:type="auto"/>
+            <w:vAlign w:val="center"/>
+          </w:tcPr>
+          <w:p>
+            <w:pPr>
+              <w:pStyle w:val="12"/>
+              <w:bidi w:val="0"/>
+              <w:jc w:val="both"/>
+              <w:rPr>
+                <w:rFonts w:hint="default"/>
+                <w:vertAlign w:val="baseline"/>
+                <w:lang w:val="en-US" w:eastAsia="zh-CN"/>
+              </w:rPr>
+            </w:pPr>
+            <w:r>
+              <w:rPr>
+                <w:rFonts w:hint="eastAsia"/>
+                <w:vertAlign w:val="baseline"/>
+                <w:lang w:val="en-US" w:eastAsia="zh-CN"/>
+              </w:rPr>
+              <w:t>filename</w:t>
+            </w:r>
+          </w:p>
+        </w:tc>
+        <w:tc>
+          <w:tcPr>
+            <w:tcW w:w="0" w:type="auto"/>
+            <w:vAlign w:val="center"/>
+          </w:tcPr>
+          <w:p>
+            <w:pPr>
+              <w:pStyle w:val="11"/>
+              <w:bidi w:val="0"/>
+              <w:rPr>
+                <w:rFonts w:hint="default"/>
+                <w:lang w:val="en-US" w:eastAsia="zh-CN"/>
+              </w:rPr>
+            </w:pPr>
+            <w:r>
+              <w:rPr>
+                <w:rFonts w:hint="eastAsia"/>
+                <w:lang w:val="en-US" w:eastAsia="zh-CN"/>
+              </w:rPr>
+              <w:t>文件</w:t>
+            </w:r>
+          </w:p>
+        </w:tc>
+      </w:tr>
+      <w:tr>
+        <w:tblPrEx>
+          <w:tblBorders>
+            <w:top w:val="single" w:color="auto" w:sz="4" w:space="0"/>
+            <w:left w:val="single" w:color="auto" w:sz="4" w:space="0"/>
+            <w:bottom w:val="single" w:color="auto" w:sz="4" w:space="0"/>
+            <w:right w:val="single" w:color="auto" w:sz="4" w:space="0"/>
+            <w:insideH w:val="single" w:color="auto" w:sz="4" w:space="0"/>
+            <w:insideV w:val="single" w:color="auto" w:sz="4" w:space="0"/>
+          </w:tblBorders>
+          <w:tblCellMar>
+            <w:top w:w="0" w:type="dxa"/>
+            <w:left w:w="108" w:type="dxa"/>
+            <w:bottom w:w="0" w:type="dxa"/>
+            <w:right w:w="108" w:type="dxa"/>
+          </w:tblCellMar>
+        </w:tblPrEx>
+        <w:tc>
+          <w:tcPr>
+            <w:tcW w:w="0" w:type="auto"/>
+            <w:vMerge w:val="restart"/>
+            <w:vAlign w:val="center"/>
+          </w:tcPr>
+          <w:p>
+            <w:pPr>
+              <w:bidi w:val="0"/>
+              <w:rPr>
+                <w:rFonts w:hint="eastAsia"/>
+                <w:vertAlign w:val="baseline"/>
+                <w:lang w:val="en-US" w:eastAsia="zh-CN"/>
+              </w:rPr>
+            </w:pPr>
+            <w:r>
+              <w:rPr>
+                <w:rFonts w:hint="eastAsia"/>
+                <w:lang w:val="en-US" w:eastAsia="zh-CN"/>
+              </w:rPr>
+              <w:t>方法</w:t>
+            </w:r>
+          </w:p>
+        </w:tc>
+        <w:tc>
+          <w:tcPr>
+            <w:tcW w:w="0" w:type="auto"/>
+            <w:vAlign w:val="center"/>
+          </w:tcPr>
+          <w:p>
+            <w:pPr>
+              <w:pStyle w:val="12"/>
+              <w:bidi w:val="0"/>
+              <w:jc w:val="both"/>
+              <w:rPr>
+                <w:rFonts w:hint="default"/>
+                <w:vertAlign w:val="baseline"/>
+                <w:lang w:val="en-US" w:eastAsia="zh-CN"/>
+              </w:rPr>
+            </w:pPr>
+            <w:r>
+              <w:rPr>
+                <w:rFonts w:hint="eastAsia"/>
+                <w:vertAlign w:val="baseline"/>
+                <w:lang w:val="en-US" w:eastAsia="zh-CN"/>
+              </w:rPr>
+              <w:t>create(</w:t>
+            </w:r>
+            <w:r>
+              <w:rPr>
+                <w:rFonts w:hint="eastAsia" w:cs="华文中宋"/>
+                <w:b/>
+                <w:bCs/>
+                <w:color w:val="ED7D31" w:themeColor="accent2"/>
+                <w:kern w:val="2"/>
+                <w:sz w:val="21"/>
+                <w:szCs w:val="24"/>
+                <w:lang w:val="en-US" w:eastAsia="zh-CN" w:bidi="ar-SA"/>
+                <w14:textFill>
+                  <w14:solidFill>
+                    <w14:schemeClr w14:val="accent2"/>
+                  </w14:solidFill>
+                </w14:textFill>
+              </w:rPr>
+              <w:t xml:space="preserve">std::vector&lt;cv::Mat&gt; </w:t>
+            </w:r>
+            <w:r>
+              <w:rPr>
+                <w:rFonts w:hint="eastAsia"/>
+                <w:vertAlign w:val="baseline"/>
+                <w:lang w:val="en-US" w:eastAsia="zh-CN"/>
+              </w:rPr>
+              <w:t>training_features)</w:t>
+            </w:r>
+          </w:p>
+        </w:tc>
+        <w:tc>
+          <w:tcPr>
+            <w:tcW w:w="0" w:type="auto"/>
+            <w:vAlign w:val="center"/>
+          </w:tcPr>
+          <w:p>
+            <w:pPr>
+              <w:pStyle w:val="11"/>
+              <w:bidi w:val="0"/>
+              <w:rPr>
+                <w:rFonts w:hint="default"/>
+                <w:lang w:val="en-US" w:eastAsia="zh-CN"/>
+              </w:rPr>
+            </w:pPr>
+            <w:r>
+              <w:rPr>
+                <w:rFonts w:hint="eastAsia"/>
+                <w:lang w:val="en-US" w:eastAsia="zh-CN"/>
+              </w:rPr>
+              <w:t>训练</w:t>
+            </w:r>
+          </w:p>
+        </w:tc>
+      </w:tr>
+      <w:tr>
+        <w:tblPrEx>
+          <w:tblBorders>
+            <w:top w:val="single" w:color="auto" w:sz="4" w:space="0"/>
+            <w:left w:val="single" w:color="auto" w:sz="4" w:space="0"/>
+            <w:bottom w:val="single" w:color="auto" w:sz="4" w:space="0"/>
+            <w:right w:val="single" w:color="auto" w:sz="4" w:space="0"/>
+            <w:insideH w:val="single" w:color="auto" w:sz="4" w:space="0"/>
+            <w:insideV w:val="single" w:color="auto" w:sz="4" w:space="0"/>
+          </w:tblBorders>
+          <w:tblCellMar>
+            <w:top w:w="0" w:type="dxa"/>
+            <w:left w:w="108" w:type="dxa"/>
+            <w:bottom w:w="0" w:type="dxa"/>
+            <w:right w:w="108" w:type="dxa"/>
+          </w:tblCellMar>
+        </w:tblPrEx>
+        <w:tc>
+          <w:tcPr>
+            <w:tcW w:w="0" w:type="auto"/>
+            <w:vMerge w:val="continue"/>
+            <w:tcBorders/>
+            <w:vAlign w:val="center"/>
+          </w:tcPr>
+          <w:p>
+            <w:pPr>
+              <w:bidi w:val="0"/>
+              <w:rPr>
+                <w:rFonts w:hint="eastAsia"/>
+                <w:lang w:val="en-US" w:eastAsia="zh-CN"/>
+              </w:rPr>
+            </w:pPr>
+          </w:p>
+        </w:tc>
+        <w:tc>
+          <w:tcPr>
+            <w:tcW w:w="0" w:type="auto"/>
+            <w:vAlign w:val="center"/>
+          </w:tcPr>
+          <w:p>
+            <w:pPr>
+              <w:pStyle w:val="12"/>
+              <w:bidi w:val="0"/>
+              <w:jc w:val="both"/>
+              <w:rPr>
+                <w:rFonts w:hint="default"/>
+                <w:vertAlign w:val="baseline"/>
+                <w:lang w:val="en-US" w:eastAsia="zh-CN"/>
+              </w:rPr>
+            </w:pPr>
+            <w:r>
+              <w:rPr>
+                <w:rFonts w:hint="eastAsia"/>
+                <w:vertAlign w:val="baseline"/>
+                <w:lang w:val="en-US" w:eastAsia="zh-CN"/>
+              </w:rPr>
+              <w:t>empty()</w:t>
+            </w:r>
+          </w:p>
+        </w:tc>
+        <w:tc>
+          <w:tcPr>
+            <w:tcW w:w="0" w:type="auto"/>
+            <w:vAlign w:val="center"/>
+          </w:tcPr>
+          <w:p>
+            <w:pPr>
+              <w:pStyle w:val="11"/>
+              <w:bidi w:val="0"/>
+              <w:rPr>
+                <w:rFonts w:hint="default"/>
+                <w:lang w:val="en-US" w:eastAsia="zh-CN"/>
+              </w:rPr>
+            </w:pPr>
+            <w:r>
+              <w:rPr>
+                <w:rFonts w:hint="eastAsia"/>
+                <w:lang w:val="en-US" w:eastAsia="zh-CN"/>
+              </w:rPr>
+              <w:t>空判断</w:t>
+            </w:r>
+          </w:p>
+        </w:tc>
+      </w:tr>
+      <w:tr>
+        <w:tblPrEx>
+          <w:tblBorders>
+            <w:top w:val="single" w:color="auto" w:sz="4" w:space="0"/>
+            <w:left w:val="single" w:color="auto" w:sz="4" w:space="0"/>
+            <w:bottom w:val="single" w:color="auto" w:sz="4" w:space="0"/>
+            <w:right w:val="single" w:color="auto" w:sz="4" w:space="0"/>
+            <w:insideH w:val="single" w:color="auto" w:sz="4" w:space="0"/>
+            <w:insideV w:val="single" w:color="auto" w:sz="4" w:space="0"/>
+          </w:tblBorders>
+          <w:tblCellMar>
+            <w:top w:w="0" w:type="dxa"/>
+            <w:left w:w="108" w:type="dxa"/>
+            <w:bottom w:w="0" w:type="dxa"/>
+            <w:right w:w="108" w:type="dxa"/>
+          </w:tblCellMar>
+        </w:tblPrEx>
+        <w:trPr>
+          <w:trHeight w:val="90" w:hRule="atLeast"/>
+        </w:trPr>
+        <w:tc>
+          <w:tcPr>
+            <w:tcW w:w="0" w:type="auto"/>
+            <w:vMerge w:val="continue"/>
+            <w:tcBorders/>
+            <w:vAlign w:val="center"/>
+          </w:tcPr>
+          <w:p>
+            <w:pPr>
+              <w:bidi w:val="0"/>
+              <w:rPr>
+                <w:rFonts w:hint="eastAsia"/>
+                <w:lang w:val="en-US" w:eastAsia="zh-CN"/>
+              </w:rPr>
+            </w:pPr>
+          </w:p>
+        </w:tc>
+        <w:tc>
+          <w:tcPr>
+            <w:tcW w:w="0" w:type="auto"/>
+            <w:vAlign w:val="center"/>
+          </w:tcPr>
+          <w:p>
+            <w:pPr>
+              <w:pStyle w:val="12"/>
+              <w:bidi w:val="0"/>
+              <w:jc w:val="both"/>
+              <w:rPr>
+                <w:rFonts w:hint="default"/>
+                <w:vertAlign w:val="baseline"/>
+                <w:lang w:val="en-US" w:eastAsia="zh-CN"/>
+              </w:rPr>
+            </w:pPr>
+            <w:r>
+              <w:rPr>
+                <w:rFonts w:hint="eastAsia"/>
+                <w:vertAlign w:val="baseline"/>
+                <w:lang w:val="en-US" w:eastAsia="zh-CN"/>
+              </w:rPr>
+              <w:t>save("*.yaml.gz")</w:t>
+            </w:r>
+          </w:p>
+        </w:tc>
+        <w:tc>
+          <w:tcPr>
+            <w:tcW w:w="0" w:type="auto"/>
+            <w:vAlign w:val="center"/>
+          </w:tcPr>
+          <w:p>
+            <w:pPr>
+              <w:pStyle w:val="11"/>
+              <w:bidi w:val="0"/>
+              <w:rPr>
+                <w:rFonts w:hint="default"/>
+                <w:lang w:val="en-US" w:eastAsia="zh-CN"/>
+              </w:rPr>
+            </w:pPr>
+            <w:r>
+              <w:rPr>
+                <w:rFonts w:hint="eastAsia"/>
+                <w:lang w:val="en-US" w:eastAsia="zh-CN"/>
+              </w:rPr>
+              <w:t>保存</w:t>
+            </w:r>
+          </w:p>
+        </w:tc>
+      </w:tr>
+      <w:tr>
+        <w:tblPrEx>
+          <w:tblBorders>
+            <w:top w:val="single" w:color="auto" w:sz="4" w:space="0"/>
+            <w:left w:val="single" w:color="auto" w:sz="4" w:space="0"/>
+            <w:bottom w:val="single" w:color="auto" w:sz="4" w:space="0"/>
+            <w:right w:val="single" w:color="auto" w:sz="4" w:space="0"/>
+            <w:insideH w:val="single" w:color="auto" w:sz="4" w:space="0"/>
+            <w:insideV w:val="single" w:color="auto" w:sz="4" w:space="0"/>
+          </w:tblBorders>
+          <w:tblCellMar>
+            <w:top w:w="0" w:type="dxa"/>
+            <w:left w:w="108" w:type="dxa"/>
+            <w:bottom w:w="0" w:type="dxa"/>
+            <w:right w:w="108" w:type="dxa"/>
+          </w:tblCellMar>
+        </w:tblPrEx>
+        <w:trPr>
+          <w:trHeight w:val="90" w:hRule="atLeast"/>
+        </w:trPr>
+        <w:tc>
+          <w:tcPr>
+            <w:tcW w:w="0" w:type="auto"/>
+            <w:vMerge w:val="continue"/>
+            <w:tcBorders/>
+            <w:vAlign w:val="center"/>
+          </w:tcPr>
+          <w:p>
+            <w:pPr>
+              <w:bidi w:val="0"/>
+              <w:rPr>
+                <w:rFonts w:hint="eastAsia"/>
+                <w:lang w:val="en-US" w:eastAsia="zh-CN"/>
+              </w:rPr>
+            </w:pPr>
+          </w:p>
+        </w:tc>
+        <w:tc>
+          <w:tcPr>
+            <w:tcW w:w="0" w:type="auto"/>
+            <w:vAlign w:val="center"/>
+          </w:tcPr>
+          <w:p>
+            <w:pPr>
+              <w:pStyle w:val="12"/>
+              <w:bidi w:val="0"/>
+              <w:jc w:val="both"/>
+              <w:rPr>
+                <w:rFonts w:hint="default"/>
+                <w:vertAlign w:val="baseline"/>
+                <w:lang w:val="en-US" w:eastAsia="zh-CN"/>
+              </w:rPr>
+            </w:pPr>
+            <w:r>
+              <w:rPr>
+                <w:rFonts w:hint="eastAsia"/>
+                <w:vertAlign w:val="baseline"/>
+                <w:lang w:val="en-US" w:eastAsia="zh-CN"/>
+              </w:rPr>
+              <w:t>transform(</w:t>
+            </w:r>
+            <w:r>
+              <w:rPr>
+                <w:rFonts w:hint="eastAsia" w:cs="华文中宋"/>
+                <w:b/>
+                <w:bCs/>
+                <w:color w:val="ED7D31" w:themeColor="accent2"/>
+                <w:kern w:val="2"/>
+                <w:sz w:val="21"/>
+                <w:szCs w:val="24"/>
+                <w:lang w:val="en-US" w:eastAsia="zh-CN" w:bidi="ar-SA"/>
+                <w14:textFill>
+                  <w14:solidFill>
+                    <w14:schemeClr w14:val="accent2"/>
+                  </w14:solidFill>
+                </w14:textFill>
+              </w:rPr>
+              <w:t xml:space="preserve">cv::Mat </w:t>
+            </w:r>
+            <w:r>
+              <w:rPr>
+                <w:rFonts w:hint="eastAsia"/>
+                <w:vertAlign w:val="baseline"/>
+                <w:lang w:val="en-US" w:eastAsia="zh-CN"/>
+              </w:rPr>
+              <w:t xml:space="preserve">features, </w:t>
+            </w:r>
+            <w:r>
+              <w:rPr>
+                <w:rFonts w:hint="eastAsia" w:cs="华文中宋"/>
+                <w:b/>
+                <w:bCs/>
+                <w:color w:val="ED7D31" w:themeColor="accent2"/>
+                <w:kern w:val="2"/>
+                <w:sz w:val="21"/>
+                <w:szCs w:val="24"/>
+                <w:lang w:val="en-US" w:eastAsia="zh-CN" w:bidi="ar-SA"/>
+                <w14:textFill>
+                  <w14:solidFill>
+                    <w14:schemeClr w14:val="accent2"/>
+                  </w14:solidFill>
+                </w14:textFill>
+              </w:rPr>
+              <w:t>BowVector</w:t>
+            </w:r>
+            <w:r>
+              <w:rPr>
+                <w:rFonts w:hint="eastAsia"/>
+                <w:vertAlign w:val="baseline"/>
+                <w:lang w:val="en-US" w:eastAsia="zh-CN"/>
+              </w:rPr>
+              <w:t xml:space="preserve"> out)</w:t>
+            </w:r>
+          </w:p>
+        </w:tc>
+        <w:tc>
+          <w:tcPr>
+            <w:tcW w:w="0" w:type="auto"/>
+            <w:vAlign w:val="center"/>
+          </w:tcPr>
+          <w:p>
+            <w:pPr>
+              <w:pStyle w:val="11"/>
+              <w:bidi w:val="0"/>
+              <w:rPr>
+                <w:rFonts w:hint="default"/>
+                <w:lang w:val="en-US" w:eastAsia="zh-CN"/>
+              </w:rPr>
+            </w:pPr>
+            <w:r>
+              <w:rPr>
+                <w:rFonts w:hint="eastAsia" w:cs="华文中宋"/>
+                <w:b/>
+                <w:bCs/>
+                <w:color w:val="ED7D31" w:themeColor="accent2"/>
+                <w:kern w:val="2"/>
+                <w:sz w:val="21"/>
+                <w:szCs w:val="24"/>
+                <w:lang w:val="en-US" w:eastAsia="zh-CN" w:bidi="ar-SA"/>
+                <w14:textFill>
+                  <w14:solidFill>
+                    <w14:schemeClr w14:val="accent2"/>
+                  </w14:solidFill>
+                </w14:textFill>
+              </w:rPr>
+              <w:t xml:space="preserve">特征 → </w:t>
+            </w:r>
+            <w:r>
+              <w:rPr>
+                <w:rFonts w:hint="eastAsia"/>
+                <w:lang w:val="en-US" w:eastAsia="zh-CN"/>
+              </w:rPr>
+              <w:t>词向量</w:t>
+            </w:r>
+          </w:p>
+        </w:tc>
+      </w:tr>
+      <w:tr>
+        <w:tblPrEx>
+          <w:tblBorders>
+            <w:top w:val="single" w:color="auto" w:sz="4" w:space="0"/>
+            <w:left w:val="single" w:color="auto" w:sz="4" w:space="0"/>
+            <w:bottom w:val="single" w:color="auto" w:sz="4" w:space="0"/>
+            <w:right w:val="single" w:color="auto" w:sz="4" w:space="0"/>
+            <w:insideH w:val="single" w:color="auto" w:sz="4" w:space="0"/>
+            <w:insideV w:val="single" w:color="auto" w:sz="4" w:space="0"/>
+          </w:tblBorders>
+          <w:tblCellMar>
+            <w:top w:w="0" w:type="dxa"/>
+            <w:left w:w="108" w:type="dxa"/>
+            <w:bottom w:w="0" w:type="dxa"/>
+            <w:right w:w="108" w:type="dxa"/>
+          </w:tblCellMar>
+        </w:tblPrEx>
+        <w:trPr>
+          <w:trHeight w:val="90" w:hRule="atLeast"/>
+        </w:trPr>
+        <w:tc>
+          <w:tcPr>
+            <w:tcW w:w="0" w:type="auto"/>
+            <w:vMerge w:val="continue"/>
+            <w:tcBorders/>
+            <w:vAlign w:val="center"/>
+          </w:tcPr>
+          <w:p>
+            <w:pPr>
+              <w:bidi w:val="0"/>
+              <w:rPr>
+                <w:rFonts w:hint="eastAsia"/>
+                <w:lang w:val="en-US" w:eastAsia="zh-CN"/>
+              </w:rPr>
+            </w:pPr>
+          </w:p>
+        </w:tc>
+        <w:tc>
+          <w:tcPr>
+            <w:tcW w:w="0" w:type="auto"/>
+            <w:vAlign w:val="center"/>
+          </w:tcPr>
+          <w:p>
+            <w:pPr>
+              <w:pStyle w:val="12"/>
+              <w:bidi w:val="0"/>
+              <w:jc w:val="both"/>
+              <w:rPr>
+                <w:rFonts w:hint="default"/>
+                <w:vertAlign w:val="baseline"/>
+                <w:lang w:val="en-US" w:eastAsia="zh-CN"/>
+              </w:rPr>
+            </w:pPr>
+            <w:r>
+              <w:rPr>
+                <w:rFonts w:hint="eastAsia"/>
+                <w:vertAlign w:val="baseline"/>
+                <w:lang w:val="en-US" w:eastAsia="zh-CN"/>
+              </w:rPr>
+              <w:t>score(</w:t>
+            </w:r>
+            <w:r>
+              <w:rPr>
+                <w:rFonts w:hint="eastAsia" w:cs="华文中宋"/>
+                <w:b/>
+                <w:bCs/>
+                <w:color w:val="ED7D31" w:themeColor="accent2"/>
+                <w:kern w:val="2"/>
+                <w:sz w:val="21"/>
+                <w:szCs w:val="24"/>
+                <w:lang w:val="en-US" w:eastAsia="zh-CN" w:bidi="ar-SA"/>
+                <w14:textFill>
+                  <w14:solidFill>
+                    <w14:schemeClr w14:val="accent2"/>
+                  </w14:solidFill>
+                </w14:textFill>
+              </w:rPr>
+              <w:t>BowVector</w:t>
+            </w:r>
+            <w:r>
+              <w:rPr>
+                <w:rFonts w:hint="eastAsia"/>
+                <w:vertAlign w:val="baseline"/>
+                <w:lang w:val="en-US" w:eastAsia="zh-CN"/>
+              </w:rPr>
+              <w:t xml:space="preserve"> v1, </w:t>
+            </w:r>
+            <w:r>
+              <w:rPr>
+                <w:rFonts w:hint="eastAsia" w:cs="华文中宋"/>
+                <w:b/>
+                <w:bCs/>
+                <w:color w:val="ED7D31" w:themeColor="accent2"/>
+                <w:kern w:val="2"/>
+                <w:sz w:val="21"/>
+                <w:szCs w:val="24"/>
+                <w:lang w:val="en-US" w:eastAsia="zh-CN" w:bidi="ar-SA"/>
+                <w14:textFill>
+                  <w14:solidFill>
+                    <w14:schemeClr w14:val="accent2"/>
+                  </w14:solidFill>
+                </w14:textFill>
+              </w:rPr>
+              <w:t>BowVector</w:t>
+            </w:r>
+            <w:r>
+              <w:rPr>
+                <w:rFonts w:hint="eastAsia"/>
+                <w:vertAlign w:val="baseline"/>
+                <w:lang w:val="en-US" w:eastAsia="zh-CN"/>
+              </w:rPr>
+              <w:t xml:space="preserve"> v2)</w:t>
+            </w:r>
+          </w:p>
+        </w:tc>
+        <w:tc>
+          <w:tcPr>
+            <w:tcW w:w="0" w:type="auto"/>
+            <w:vAlign w:val="center"/>
+          </w:tcPr>
+          <w:p>
+            <w:pPr>
+              <w:pStyle w:val="11"/>
+              <w:bidi w:val="0"/>
+              <w:rPr>
+                <w:rFonts w:hint="default" w:cs="华文中宋"/>
+                <w:b/>
+                <w:bCs/>
+                <w:color w:val="ED7D31" w:themeColor="accent2"/>
+                <w:kern w:val="2"/>
+                <w:sz w:val="21"/>
+                <w:szCs w:val="24"/>
+                <w:lang w:val="en-US" w:eastAsia="zh-CN" w:bidi="ar-SA"/>
+                <w14:textFill>
+                  <w14:solidFill>
+                    <w14:schemeClr w14:val="accent2"/>
+                  </w14:solidFill>
+                </w14:textFill>
+              </w:rPr>
+            </w:pPr>
+            <w:r>
+              <w:rPr>
+                <w:rFonts w:hint="eastAsia"/>
+                <w:lang w:val="en-US" w:eastAsia="zh-CN"/>
+              </w:rPr>
+              <w:t>相似度</w:t>
+            </w:r>
+          </w:p>
+        </w:tc>
+      </w:tr>
+    </w:tbl>
+    <w:p>
+      <w:pPr>
+        <w:pStyle w:val="12"/>
+        <w:bidi w:val="0"/>
+        <w:ind w:firstLine="0" w:firstLineChars="0"/>
+        <w:rPr>
+          <w:rFonts w:hint="default" w:cs="华文中宋"/>
+          <w:b/>
+          <w:bCs/>
+          <w:color w:val="ED7D31" w:themeColor="accent2"/>
+          <w:sz w:val="21"/>
+          <w:szCs w:val="24"/>
+          <w:lang w:val="en-US" w:eastAsia="zh-CN"/>
+          <w14:textFill>
+            <w14:solidFill>
+              <w14:schemeClr w14:val="accent2"/>
+            </w14:solidFill>
+          </w14:textFill>
+        </w:rPr>
+      </w:pPr>
+    </w:p>
+    <w:tbl>
+      <w:tblPr>
+        <w:tblStyle w:val="9"/>
+        <w:tblW w:w="0" w:type="auto"/>
+        <w:tblInd w:w="0" w:type="dxa"/>
+        <w:tblBorders>
+          <w:top w:val="single" w:color="auto" w:sz="4" w:space="0"/>
+          <w:left w:val="single" w:color="auto" w:sz="4" w:space="0"/>
+          <w:bottom w:val="single" w:color="auto" w:sz="4" w:space="0"/>
+          <w:right w:val="single" w:color="auto" w:sz="4" w:space="0"/>
+          <w:insideH w:val="single" w:color="auto" w:sz="4" w:space="0"/>
+          <w:insideV w:val="single" w:color="auto" w:sz="4" w:space="0"/>
+        </w:tblBorders>
+        <w:tblLayout w:type="autofit"/>
+        <w:tblCellMar>
+          <w:top w:w="0" w:type="dxa"/>
+          <w:left w:w="108" w:type="dxa"/>
+          <w:bottom w:w="0" w:type="dxa"/>
+          <w:right w:w="108" w:type="dxa"/>
+        </w:tblCellMar>
+      </w:tblPr>
+      <w:tblGrid>
+        <w:gridCol w:w="637"/>
+        <w:gridCol w:w="5894"/>
+        <w:gridCol w:w="1478"/>
+      </w:tblGrid>
+      <w:tr>
+        <w:tblPrEx>
+          <w:tblBorders>
+            <w:top w:val="single" w:color="auto" w:sz="4" w:space="0"/>
+            <w:left w:val="single" w:color="auto" w:sz="4" w:space="0"/>
+            <w:bottom w:val="single" w:color="auto" w:sz="4" w:space="0"/>
+            <w:right w:val="single" w:color="auto" w:sz="4" w:space="0"/>
+            <w:insideH w:val="single" w:color="auto" w:sz="4" w:space="0"/>
+            <w:insideV w:val="single" w:color="auto" w:sz="4" w:space="0"/>
+          </w:tblBorders>
+          <w:tblCellMar>
+            <w:top w:w="0" w:type="dxa"/>
+            <w:left w:w="108" w:type="dxa"/>
+            <w:bottom w:w="0" w:type="dxa"/>
+            <w:right w:w="108" w:type="dxa"/>
+          </w:tblCellMar>
+        </w:tblPrEx>
+        <w:tc>
+          <w:tcPr>
+            <w:tcW w:w="0" w:type="auto"/>
+            <w:gridSpan w:val="2"/>
+            <w:vAlign w:val="center"/>
+          </w:tcPr>
+          <w:p>
+            <w:pPr>
+              <w:pStyle w:val="12"/>
+              <w:bidi w:val="0"/>
+              <w:jc w:val="both"/>
+              <w:rPr>
+                <w:rFonts w:hint="default"/>
+                <w:vertAlign w:val="baseline"/>
+                <w:lang w:val="en-US" w:eastAsia="zh-CN"/>
+              </w:rPr>
+            </w:pPr>
+            <w:r>
+              <w:rPr>
+                <w:rFonts w:hint="eastAsia"/>
+                <w:vertAlign w:val="baseline"/>
+                <w:lang w:val="en-US" w:eastAsia="zh-CN"/>
+              </w:rPr>
+              <w:t>Database(</w:t>
+            </w:r>
+            <w:r>
+              <w:rPr>
+                <w:rFonts w:hint="eastAsia" w:ascii="华文中宋" w:hAnsi="华文中宋" w:eastAsia="华文中宋" w:cs="华文中宋"/>
+                <w:b/>
+                <w:bCs/>
+                <w:color w:val="ED7D31" w:themeColor="accent2"/>
+                <w:kern w:val="2"/>
+                <w:sz w:val="21"/>
+                <w:szCs w:val="21"/>
+                <w:lang w:val="en-US" w:eastAsia="zh-CN" w:bidi="ar-SA"/>
+                <w14:textFill>
+                  <w14:solidFill>
+                    <w14:schemeClr w14:val="accent2"/>
+                  </w14:solidFill>
+                </w14:textFill>
+              </w:rPr>
+              <w:t xml:space="preserve">Vocabulary </w:t>
+            </w:r>
+            <w:r>
+              <w:rPr>
+                <w:rFonts w:hint="eastAsia"/>
+                <w:vertAlign w:val="baseline"/>
+                <w:lang w:val="en-US" w:eastAsia="zh-CN"/>
+              </w:rPr>
+              <w:t>voc, false)</w:t>
+            </w:r>
+          </w:p>
+        </w:tc>
+        <w:tc>
+          <w:tcPr>
+            <w:tcW w:w="0" w:type="auto"/>
+            <w:vAlign w:val="center"/>
+          </w:tcPr>
+          <w:p>
+            <w:pPr>
+              <w:pStyle w:val="11"/>
+              <w:bidi w:val="0"/>
+              <w:rPr>
+                <w:rFonts w:hint="default" w:cs="华文中宋"/>
+                <w:b/>
+                <w:bCs/>
+                <w:color w:val="ED7D31" w:themeColor="accent2"/>
+                <w:kern w:val="2"/>
+                <w:szCs w:val="24"/>
+                <w:lang w:val="en-US" w:eastAsia="zh-CN" w:bidi="ar-SA"/>
+                <w14:textFill>
+                  <w14:solidFill>
+                    <w14:schemeClr w14:val="accent2"/>
+                  </w14:solidFill>
+                </w14:textFill>
+              </w:rPr>
+            </w:pPr>
+            <w:r>
+              <w:rPr>
+                <w:rFonts w:hint="eastAsia"/>
+                <w:lang w:val="en-US" w:eastAsia="zh-CN"/>
+              </w:rPr>
+              <w:t>数据库</w:t>
+            </w:r>
+          </w:p>
+        </w:tc>
+      </w:tr>
+      <w:tr>
+        <w:tblPrEx>
+          <w:tblBorders>
+            <w:top w:val="single" w:color="auto" w:sz="4" w:space="0"/>
+            <w:left w:val="single" w:color="auto" w:sz="4" w:space="0"/>
+            <w:bottom w:val="single" w:color="auto" w:sz="4" w:space="0"/>
+            <w:right w:val="single" w:color="auto" w:sz="4" w:space="0"/>
+            <w:insideH w:val="single" w:color="auto" w:sz="4" w:space="0"/>
+            <w:insideV w:val="single" w:color="auto" w:sz="4" w:space="0"/>
+          </w:tblBorders>
+          <w:tblCellMar>
+            <w:top w:w="0" w:type="dxa"/>
+            <w:left w:w="108" w:type="dxa"/>
+            <w:bottom w:w="0" w:type="dxa"/>
+            <w:right w:w="108" w:type="dxa"/>
+          </w:tblCellMar>
+        </w:tblPrEx>
+        <w:tc>
+          <w:tcPr>
+            <w:tcW w:w="0" w:type="auto"/>
+            <w:vMerge w:val="restart"/>
+            <w:vAlign w:val="center"/>
+          </w:tcPr>
+          <w:p>
+            <w:pPr>
+              <w:pStyle w:val="12"/>
+              <w:bidi w:val="0"/>
+              <w:jc w:val="both"/>
+              <w:rPr>
+                <w:rFonts w:hint="default"/>
+                <w:vertAlign w:val="baseline"/>
+                <w:lang w:val="en-US" w:eastAsia="zh-CN"/>
+              </w:rPr>
+            </w:pPr>
+            <w:r>
+              <w:rPr>
+                <w:rFonts w:hint="eastAsia" w:ascii="华文中宋" w:hAnsi="华文中宋" w:eastAsia="华文中宋" w:cs="华文中宋"/>
+                <w:b/>
+                <w:bCs/>
+                <w:color w:val="ED7D31" w:themeColor="accent2"/>
+                <w:kern w:val="2"/>
+                <w:sz w:val="21"/>
+                <w:szCs w:val="21"/>
+                <w:lang w:val="en-US" w:eastAsia="zh-CN" w:bidi="ar-SA"/>
+                <w14:textFill>
+                  <w14:solidFill>
+                    <w14:schemeClr w14:val="accent2"/>
+                  </w14:solidFill>
+                </w14:textFill>
+              </w:rPr>
+              <w:t>方</w:t>
+            </w:r>
+            <w:r>
+              <w:rPr>
+                <w:rFonts w:hint="eastAsia" w:cs="华文中宋"/>
+                <w:b/>
+                <w:bCs/>
+                <w:color w:val="ED7D31" w:themeColor="accent2"/>
+                <w:kern w:val="2"/>
+                <w:sz w:val="21"/>
+                <w:szCs w:val="21"/>
+                <w:lang w:val="en-US" w:eastAsia="zh-CN" w:bidi="ar-SA"/>
+                <w14:textFill>
+                  <w14:solidFill>
+                    <w14:schemeClr w14:val="accent2"/>
+                  </w14:solidFill>
+                </w14:textFill>
+              </w:rPr>
+              <w:t>法</w:t>
+            </w:r>
+          </w:p>
+        </w:tc>
+        <w:tc>
+          <w:tcPr>
+            <w:tcW w:w="0" w:type="auto"/>
+            <w:vAlign w:val="center"/>
+          </w:tcPr>
+          <w:p>
+            <w:pPr>
+              <w:pStyle w:val="12"/>
+              <w:bidi w:val="0"/>
+              <w:jc w:val="both"/>
+              <w:rPr>
+                <w:rFonts w:hint="eastAsia"/>
+                <w:vertAlign w:val="baseline"/>
+                <w:lang w:val="en-US" w:eastAsia="zh-CN"/>
+              </w:rPr>
+            </w:pPr>
+            <w:r>
+              <w:rPr>
+                <w:rFonts w:hint="eastAsia"/>
+                <w:vertAlign w:val="baseline"/>
+                <w:lang w:val="en-US" w:eastAsia="zh-CN"/>
+              </w:rPr>
+              <w:t>add(</w:t>
+            </w:r>
+            <w:r>
+              <w:rPr>
+                <w:rFonts w:hint="eastAsia" w:cs="华文中宋"/>
+                <w:b/>
+                <w:bCs/>
+                <w:color w:val="ED7D31" w:themeColor="accent2"/>
+                <w:kern w:val="2"/>
+                <w:sz w:val="21"/>
+                <w:szCs w:val="24"/>
+                <w:lang w:val="en-US" w:eastAsia="zh-CN" w:bidi="ar-SA"/>
+                <w14:textFill>
+                  <w14:solidFill>
+                    <w14:schemeClr w14:val="accent2"/>
+                  </w14:solidFill>
+                </w14:textFill>
+              </w:rPr>
+              <w:t xml:space="preserve">cv::Mat </w:t>
+            </w:r>
+            <w:r>
+              <w:rPr>
+                <w:rFonts w:hint="eastAsia"/>
+                <w:vertAlign w:val="baseline"/>
+                <w:lang w:val="en-US" w:eastAsia="zh-CN"/>
+              </w:rPr>
+              <w:t>features)</w:t>
+            </w:r>
+          </w:p>
+        </w:tc>
+        <w:tc>
+          <w:tcPr>
+            <w:tcW w:w="0" w:type="auto"/>
+            <w:vAlign w:val="center"/>
+          </w:tcPr>
+          <w:p>
+            <w:pPr>
+              <w:pStyle w:val="11"/>
+              <w:bidi w:val="0"/>
+              <w:rPr>
+                <w:rFonts w:hint="default"/>
+                <w:lang w:val="en-US" w:eastAsia="zh-CN"/>
+              </w:rPr>
+            </w:pPr>
+            <w:r>
+              <w:rPr>
+                <w:rFonts w:hint="eastAsia"/>
+                <w:lang w:val="en-US" w:eastAsia="zh-CN"/>
+              </w:rPr>
+              <w:t>添加</w:t>
+            </w:r>
+            <w:r>
+              <w:rPr>
+                <w:rFonts w:hint="eastAsia" w:ascii="华文中宋" w:hAnsi="华文中宋" w:eastAsia="华文中宋" w:cs="华文中宋"/>
+                <w:b/>
+                <w:bCs/>
+                <w:color w:val="ED7D31" w:themeColor="accent2"/>
+                <w:kern w:val="2"/>
+                <w:sz w:val="21"/>
+                <w:szCs w:val="21"/>
+                <w:lang w:val="en-US" w:eastAsia="zh-CN" w:bidi="ar-SA"/>
+                <w14:textFill>
+                  <w14:solidFill>
+                    <w14:schemeClr w14:val="accent2"/>
+                  </w14:solidFill>
+                </w14:textFill>
+              </w:rPr>
+              <w:t>数据</w:t>
+            </w:r>
+          </w:p>
+        </w:tc>
+      </w:tr>
+      <w:tr>
+        <w:tblPrEx>
+          <w:tblBorders>
+            <w:top w:val="single" w:color="auto" w:sz="4" w:space="0"/>
+            <w:left w:val="single" w:color="auto" w:sz="4" w:space="0"/>
+            <w:bottom w:val="single" w:color="auto" w:sz="4" w:space="0"/>
+            <w:right w:val="single" w:color="auto" w:sz="4" w:space="0"/>
+            <w:insideH w:val="single" w:color="auto" w:sz="4" w:space="0"/>
+            <w:insideV w:val="single" w:color="auto" w:sz="4" w:space="0"/>
+          </w:tblBorders>
+          <w:tblCellMar>
+            <w:top w:w="0" w:type="dxa"/>
+            <w:left w:w="108" w:type="dxa"/>
+            <w:bottom w:w="0" w:type="dxa"/>
+            <w:right w:w="108" w:type="dxa"/>
+          </w:tblCellMar>
+        </w:tblPrEx>
+        <w:tc>
+          <w:tcPr>
+            <w:tcW w:w="0" w:type="auto"/>
+            <w:vMerge w:val="continue"/>
+            <w:tcBorders/>
+            <w:vAlign w:val="center"/>
+          </w:tcPr>
+          <w:p>
+            <w:pPr>
+              <w:pStyle w:val="12"/>
+              <w:bidi w:val="0"/>
+              <w:jc w:val="both"/>
+              <w:rPr>
+                <w:rFonts w:hint="eastAsia" w:ascii="华文中宋" w:hAnsi="华文中宋" w:eastAsia="华文中宋" w:cs="华文中宋"/>
+                <w:b/>
+                <w:bCs/>
+                <w:color w:val="ED7D31" w:themeColor="accent2"/>
+                <w:kern w:val="2"/>
+                <w:sz w:val="21"/>
+                <w:szCs w:val="21"/>
+                <w:lang w:val="en-US" w:eastAsia="zh-CN" w:bidi="ar-SA"/>
+                <w14:textFill>
+                  <w14:solidFill>
+                    <w14:schemeClr w14:val="accent2"/>
+                  </w14:solidFill>
+                </w14:textFill>
+              </w:rPr>
+            </w:pPr>
+          </w:p>
+        </w:tc>
+        <w:tc>
+          <w:tcPr>
+            <w:tcW w:w="0" w:type="auto"/>
+            <w:vAlign w:val="center"/>
+          </w:tcPr>
+          <w:p>
+            <w:pPr>
+              <w:pStyle w:val="12"/>
+              <w:bidi w:val="0"/>
+              <w:jc w:val="both"/>
+              <w:rPr>
+                <w:rFonts w:hint="eastAsia"/>
+                <w:vertAlign w:val="baseline"/>
+                <w:lang w:val="en-US" w:eastAsia="zh-CN"/>
+              </w:rPr>
+            </w:pPr>
+            <w:r>
+              <w:rPr>
+                <w:rFonts w:hint="eastAsia"/>
+                <w:vertAlign w:val="baseline"/>
+                <w:lang w:val="en-US" w:eastAsia="zh-CN"/>
+              </w:rPr>
+              <w:t>query(</w:t>
+            </w:r>
+            <w:r>
+              <w:rPr>
+                <w:rFonts w:hint="eastAsia" w:cs="华文中宋"/>
+                <w:b/>
+                <w:bCs/>
+                <w:color w:val="ED7D31" w:themeColor="accent2"/>
+                <w:kern w:val="2"/>
+                <w:sz w:val="21"/>
+                <w:szCs w:val="24"/>
+                <w:lang w:val="en-US" w:eastAsia="zh-CN" w:bidi="ar-SA"/>
+                <w14:textFill>
+                  <w14:solidFill>
+                    <w14:schemeClr w14:val="accent2"/>
+                  </w14:solidFill>
+                </w14:textFill>
+              </w:rPr>
+              <w:t xml:space="preserve">cv::Mat </w:t>
+            </w:r>
+            <w:r>
+              <w:rPr>
+                <w:rFonts w:hint="eastAsia"/>
+                <w:vertAlign w:val="baseline"/>
+                <w:lang w:val="en-US" w:eastAsia="zh-CN"/>
+              </w:rPr>
+              <w:t xml:space="preserve">features, </w:t>
+            </w:r>
+            <w:r>
+              <w:rPr>
+                <w:rFonts w:hint="eastAsia" w:cs="华文中宋"/>
+                <w:b/>
+                <w:bCs/>
+                <w:color w:val="ED7D31" w:themeColor="accent2"/>
+                <w:kern w:val="2"/>
+                <w:sz w:val="21"/>
+                <w:szCs w:val="24"/>
+                <w:lang w:val="en-US" w:eastAsia="zh-CN" w:bidi="ar-SA"/>
+                <w14:textFill>
+                  <w14:solidFill>
+                    <w14:schemeClr w14:val="accent2"/>
+                  </w14:solidFill>
+                </w14:textFill>
+              </w:rPr>
+              <w:t>QueryResults</w:t>
+            </w:r>
+            <w:r>
+              <w:rPr>
+                <w:rFonts w:hint="eastAsia"/>
+                <w:vertAlign w:val="baseline"/>
+                <w:lang w:val="en-US" w:eastAsia="zh-CN"/>
+              </w:rPr>
+              <w:t xml:space="preserve"> out, max_results)</w:t>
+            </w:r>
+          </w:p>
+        </w:tc>
+        <w:tc>
+          <w:tcPr>
+            <w:tcW w:w="0" w:type="auto"/>
+            <w:vAlign w:val="center"/>
+          </w:tcPr>
+          <w:p>
+            <w:pPr>
+              <w:pStyle w:val="11"/>
+              <w:bidi w:val="0"/>
+              <w:rPr>
+                <w:rFonts w:hint="default"/>
+                <w:lang w:val="en-US" w:eastAsia="zh-CN"/>
+              </w:rPr>
+            </w:pPr>
+            <w:r>
+              <w:rPr>
+                <w:rFonts w:hint="eastAsia"/>
+                <w:lang w:val="en-US" w:eastAsia="zh-CN"/>
+              </w:rPr>
+              <w:t>查询</w:t>
+            </w:r>
+            <w:r>
+              <w:rPr>
+                <w:rFonts w:hint="eastAsia" w:ascii="华文中宋" w:hAnsi="华文中宋" w:eastAsia="华文中宋" w:cs="华文中宋"/>
+                <w:b/>
+                <w:bCs/>
+                <w:color w:val="ED7D31" w:themeColor="accent2"/>
+                <w:kern w:val="2"/>
+                <w:sz w:val="21"/>
+                <w:szCs w:val="21"/>
+                <w:lang w:val="en-US" w:eastAsia="zh-CN" w:bidi="ar-SA"/>
+                <w14:textFill>
+                  <w14:solidFill>
+                    <w14:schemeClr w14:val="accent2"/>
+                  </w14:solidFill>
+                </w14:textFill>
+              </w:rPr>
+              <w:t>相似数据</w:t>
+            </w:r>
+          </w:p>
+        </w:tc>
+      </w:tr>
+    </w:tbl>
+    <w:p>
+      <w:pPr>
+        <w:pStyle w:val="12"/>
+        <w:bidi w:val="0"/>
+        <w:ind w:firstLine="0" w:firstLineChars="0"/>
+        <w:rPr>
+          <w:rFonts w:hint="default" w:cs="华文中宋"/>
+          <w:b/>
+          <w:bCs/>
+          <w:color w:val="ED7D31" w:themeColor="accent2"/>
+          <w:sz w:val="21"/>
+          <w:szCs w:val="24"/>
+          <w:lang w:val="en-US" w:eastAsia="zh-CN"/>
+          <w14:textFill>
+            <w14:solidFill>
+              <w14:schemeClr w14:val="accent2"/>
+            </w14:solidFill>
+          </w14:textFill>
+        </w:rPr>
+      </w:pPr>
+    </w:p>
     <w:p>
       <w:pPr>
         <w:spacing w:line="240" w:lineRule="auto"/>
@@ -2983,6 +4740,12 @@
             <w:insideH w:val="single" w:color="auto" w:sz="4" w:space="0"/>
             <w:insideV w:val="single" w:color="auto" w:sz="4" w:space="0"/>
           </w:tblBorders>
+          <w:tblCellMar>
+            <w:top w:w="0" w:type="dxa"/>
+            <w:left w:w="108" w:type="dxa"/>
+            <w:bottom w:w="0" w:type="dxa"/>
+            <w:right w:w="108" w:type="dxa"/>
+          </w:tblCellMar>
         </w:tblPrEx>
         <w:tc>
           <w:tcPr>
@@ -14346,12 +16109,6 @@
             <w:insideH w:val="single" w:color="auto" w:sz="4" w:space="0"/>
             <w:insideV w:val="single" w:color="auto" w:sz="4" w:space="0"/>
           </w:tblBorders>
-          <w:tblCellMar>
-            <w:top w:w="0" w:type="dxa"/>
-            <w:left w:w="108" w:type="dxa"/>
-            <w:bottom w:w="0" w:type="dxa"/>
-            <w:right w:w="108" w:type="dxa"/>
-          </w:tblCellMar>
         </w:tblPrEx>
         <w:trPr>
           <w:trHeight w:val="204" w:hRule="atLeast"/>
@@ -14951,16 +16708,7 @@
           <w:rFonts w:hint="eastAsia"/>
           <w:lang w:val="en-US" w:eastAsia="zh-CN"/>
         </w:rPr>
-        <w:t>slam3d/types_slam3d.h</w:t>
-      </w:r>
-      <w:bookmarkStart w:id="1" w:name="_GoBack"/>
-      <w:bookmarkEnd w:id="1"/>
-      <w:r>
-        <w:rPr>
-          <w:rFonts w:hint="eastAsia"/>
-          <w:lang w:val="en-US" w:eastAsia="zh-CN"/>
-        </w:rPr>
-        <w:t>：</w:t>
+        <w:t>slam3d/types_slam3d.h：</w:t>
       </w:r>
     </w:p>
     <w:tbl>
@@ -17898,6 +19646,12 @@
             <w:insideH w:val="single" w:color="auto" w:sz="4" w:space="0"/>
             <w:insideV w:val="single" w:color="auto" w:sz="4" w:space="0"/>
           </w:tblBorders>
+          <w:tblCellMar>
+            <w:top w:w="0" w:type="dxa"/>
+            <w:left w:w="108" w:type="dxa"/>
+            <w:bottom w:w="0" w:type="dxa"/>
+            <w:right w:w="108" w:type="dxa"/>
+          </w:tblCellMar>
         </w:tblPrEx>
         <w:trPr>
           <w:trHeight w:val="151" w:hRule="atLeast"/>
@@ -18339,6 +20093,12 @@
             <w:insideH w:val="single" w:color="auto" w:sz="4" w:space="0"/>
             <w:insideV w:val="single" w:color="auto" w:sz="4" w:space="0"/>
           </w:tblBorders>
+          <w:tblCellMar>
+            <w:top w:w="0" w:type="dxa"/>
+            <w:left w:w="108" w:type="dxa"/>
+            <w:bottom w:w="0" w:type="dxa"/>
+            <w:right w:w="108" w:type="dxa"/>
+          </w:tblCellMar>
         </w:tblPrEx>
         <w:trPr>
           <w:trHeight w:val="151" w:hRule="atLeast"/>
@@ -19142,6 +20902,12 @@
             <w:insideH w:val="single" w:color="auto" w:sz="4" w:space="0"/>
             <w:insideV w:val="single" w:color="auto" w:sz="4" w:space="0"/>
           </w:tblBorders>
+          <w:tblCellMar>
+            <w:top w:w="0" w:type="dxa"/>
+            <w:left w:w="108" w:type="dxa"/>
+            <w:bottom w:w="0" w:type="dxa"/>
+            <w:right w:w="108" w:type="dxa"/>
+          </w:tblCellMar>
         </w:tblPrEx>
         <w:trPr>
           <w:trHeight w:val="151" w:hRule="atLeast"/>
@@ -19365,12 +21131,6 @@
             <w:insideH w:val="single" w:color="auto" w:sz="4" w:space="0"/>
             <w:insideV w:val="single" w:color="auto" w:sz="4" w:space="0"/>
           </w:tblBorders>
-          <w:tblCellMar>
-            <w:top w:w="0" w:type="dxa"/>
-            <w:left w:w="108" w:type="dxa"/>
-            <w:bottom w:w="0" w:type="dxa"/>
-            <w:right w:w="108" w:type="dxa"/>
-          </w:tblCellMar>
         </w:tblPrEx>
         <w:trPr>
           <w:trHeight w:val="151" w:hRule="atLeast"/>
@@ -19423,12 +21183,6 @@
             <w:insideH w:val="single" w:color="auto" w:sz="4" w:space="0"/>
             <w:insideV w:val="single" w:color="auto" w:sz="4" w:space="0"/>
           </w:tblBorders>
-          <w:tblCellMar>
-            <w:top w:w="0" w:type="dxa"/>
-            <w:left w:w="108" w:type="dxa"/>
-            <w:bottom w:w="0" w:type="dxa"/>
-            <w:right w:w="108" w:type="dxa"/>
-          </w:tblCellMar>
         </w:tblPrEx>
         <w:trPr>
           <w:trHeight w:val="151" w:hRule="atLeast"/>
@@ -19984,6 +21738,12 @@
             <w:insideH w:val="single" w:color="auto" w:sz="4" w:space="0"/>
             <w:insideV w:val="single" w:color="auto" w:sz="4" w:space="0"/>
           </w:tblBorders>
+          <w:tblCellMar>
+            <w:top w:w="0" w:type="dxa"/>
+            <w:left w:w="108" w:type="dxa"/>
+            <w:bottom w:w="0" w:type="dxa"/>
+            <w:right w:w="108" w:type="dxa"/>
+          </w:tblCellMar>
         </w:tblPrEx>
         <w:trPr>
           <w:trHeight w:val="151" w:hRule="atLeast"/>
@@ -23096,6 +24856,12 @@
             <w:insideH w:val="single" w:color="auto" w:sz="4" w:space="0"/>
             <w:insideV w:val="single" w:color="auto" w:sz="4" w:space="0"/>
           </w:tblBorders>
+          <w:tblCellMar>
+            <w:top w:w="0" w:type="dxa"/>
+            <w:left w:w="108" w:type="dxa"/>
+            <w:bottom w:w="0" w:type="dxa"/>
+            <w:right w:w="108" w:type="dxa"/>
+          </w:tblCellMar>
         </w:tblPrEx>
         <w:trPr>
           <w:trHeight w:val="151" w:hRule="atLeast"/>
@@ -23694,12 +25460,6 @@
             <w:insideH w:val="single" w:color="auto" w:sz="4" w:space="0"/>
             <w:insideV w:val="single" w:color="auto" w:sz="4" w:space="0"/>
           </w:tblBorders>
-          <w:tblCellMar>
-            <w:top w:w="0" w:type="dxa"/>
-            <w:left w:w="108" w:type="dxa"/>
-            <w:bottom w:w="0" w:type="dxa"/>
-            <w:right w:w="108" w:type="dxa"/>
-          </w:tblCellMar>
         </w:tblPrEx>
         <w:trPr>
           <w:trHeight w:val="151" w:hRule="atLeast"/>
@@ -24592,12 +26352,6 @@
             <w:insideH w:val="single" w:color="auto" w:sz="4" w:space="0"/>
             <w:insideV w:val="single" w:color="auto" w:sz="4" w:space="0"/>
           </w:tblBorders>
-          <w:tblCellMar>
-            <w:top w:w="0" w:type="dxa"/>
-            <w:left w:w="108" w:type="dxa"/>
-            <w:bottom w:w="0" w:type="dxa"/>
-            <w:right w:w="108" w:type="dxa"/>
-          </w:tblCellMar>
         </w:tblPrEx>
         <w:trPr>
           <w:trHeight w:val="151" w:hRule="atLeast"/>
@@ -26229,12 +27983,6 @@
             <w:insideH w:val="single" w:color="auto" w:sz="4" w:space="0"/>
             <w:insideV w:val="single" w:color="auto" w:sz="4" w:space="0"/>
           </w:tblBorders>
-          <w:tblCellMar>
-            <w:top w:w="0" w:type="dxa"/>
-            <w:left w:w="108" w:type="dxa"/>
-            <w:bottom w:w="0" w:type="dxa"/>
-            <w:right w:w="108" w:type="dxa"/>
-          </w:tblCellMar>
         </w:tblPrEx>
         <w:trPr>
           <w:trHeight w:val="151" w:hRule="atLeast"/>
@@ -28612,7 +30360,7 @@
       <w:tblGrid>
         <w:gridCol w:w="1723"/>
         <w:gridCol w:w="665"/>
-        <w:gridCol w:w="4510"/>
+        <w:gridCol w:w="6387"/>
         <w:gridCol w:w="1837"/>
       </w:tblGrid>
       <w:tr>
@@ -28842,6 +30590,7 @@
           <w:tcPr>
             <w:tcW w:w="0" w:type="auto"/>
             <w:vMerge w:val="continue"/>
+            <w:tcBorders/>
             <w:vAlign w:val="center"/>
           </w:tcPr>
           <w:p>
@@ -28992,6 +30741,7 @@
           <w:tcPr>
             <w:tcW w:w="0" w:type="auto"/>
             <w:vMerge w:val="continue"/>
+            <w:tcBorders/>
             <w:vAlign w:val="center"/>
           </w:tcPr>
           <w:p>
@@ -29019,6 +30769,7 @@
           <w:tcPr>
             <w:tcW w:w="0" w:type="auto"/>
             <w:vMerge w:val="continue"/>
+            <w:tcBorders/>
             <w:vAlign w:val="center"/>
           </w:tcPr>
           <w:p>
@@ -29138,6 +30889,7 @@
           <w:tcPr>
             <w:tcW w:w="0" w:type="auto"/>
             <w:vMerge w:val="continue"/>
+            <w:tcBorders/>
             <w:vAlign w:val="center"/>
           </w:tcPr>
           <w:p>
@@ -29165,6 +30917,7 @@
           <w:tcPr>
             <w:tcW w:w="0" w:type="auto"/>
             <w:vMerge w:val="continue"/>
+            <w:tcBorders/>
             <w:vAlign w:val="center"/>
           </w:tcPr>
           <w:p>
@@ -29255,6 +31008,171 @@
                 <w:lang w:val="en-US" w:eastAsia="zh-CN"/>
               </w:rPr>
               <w:t>描述子</w:t>
+            </w:r>
+          </w:p>
+        </w:tc>
+      </w:tr>
+      <w:tr>
+        <w:tblPrEx>
+          <w:tblBorders>
+            <w:top w:val="single" w:color="auto" w:sz="4" w:space="0"/>
+            <w:left w:val="single" w:color="auto" w:sz="4" w:space="0"/>
+            <w:bottom w:val="single" w:color="auto" w:sz="4" w:space="0"/>
+            <w:right w:val="single" w:color="auto" w:sz="4" w:space="0"/>
+            <w:insideH w:val="single" w:color="auto" w:sz="4" w:space="0"/>
+            <w:insideV w:val="single" w:color="auto" w:sz="4" w:space="0"/>
+          </w:tblBorders>
+          <w:tblCellMar>
+            <w:top w:w="0" w:type="dxa"/>
+            <w:left w:w="108" w:type="dxa"/>
+            <w:bottom w:w="0" w:type="dxa"/>
+            <w:right w:w="108" w:type="dxa"/>
+          </w:tblCellMar>
+        </w:tblPrEx>
+        <w:trPr>
+          <w:trHeight w:val="156" w:hRule="atLeast"/>
+        </w:trPr>
+        <w:tc>
+          <w:tcPr>
+            <w:tcW w:w="0" w:type="auto"/>
+            <w:vMerge w:val="continue"/>
+            <w:tcBorders/>
+            <w:vAlign w:val="center"/>
+          </w:tcPr>
+          <w:p>
+            <w:pPr>
+              <w:jc w:val="both"/>
+              <w:rPr>
+                <w:rFonts w:hint="eastAsia" w:cs="华文中宋"/>
+                <w:b/>
+                <w:bCs/>
+                <w:color w:val="ED7D31" w:themeColor="accent2"/>
+                <w:kern w:val="2"/>
+                <w:sz w:val="21"/>
+                <w:szCs w:val="24"/>
+                <w:lang w:val="en-US" w:eastAsia="zh-CN" w:bidi="ar-SA"/>
+                <w14:textFill>
+                  <w14:solidFill>
+                    <w14:schemeClr w14:val="accent2"/>
+                  </w14:solidFill>
+                </w14:textFill>
+              </w:rPr>
+            </w:pPr>
+          </w:p>
+        </w:tc>
+        <w:tc>
+          <w:tcPr>
+            <w:tcW w:w="0" w:type="auto"/>
+            <w:vMerge w:val="continue"/>
+            <w:tcBorders/>
+            <w:vAlign w:val="center"/>
+          </w:tcPr>
+          <w:p>
+            <w:pPr>
+              <w:jc w:val="both"/>
+              <w:rPr>
+                <w:rFonts w:hint="eastAsia" w:cs="华文中宋"/>
+                <w:b/>
+                <w:bCs/>
+                <w:color w:val="ED7D31" w:themeColor="accent2"/>
+                <w:kern w:val="2"/>
+                <w:sz w:val="21"/>
+                <w:szCs w:val="24"/>
+                <w:lang w:val="en-US" w:eastAsia="zh-CN" w:bidi="ar-SA"/>
+                <w14:textFill>
+                  <w14:solidFill>
+                    <w14:schemeClr w14:val="accent2"/>
+                  </w14:solidFill>
+                </w14:textFill>
+              </w:rPr>
+            </w:pPr>
+          </w:p>
+        </w:tc>
+        <w:tc>
+          <w:tcPr>
+            <w:tcW w:w="0" w:type="auto"/>
+            <w:vAlign w:val="center"/>
+          </w:tcPr>
+          <w:p>
+            <w:pPr>
+              <w:jc w:val="both"/>
+              <w:rPr>
+                <w:rFonts w:hint="default"/>
+                <w:color w:val="FF0000"/>
+                <w:spacing w:val="7"/>
+                <w:lang w:val="en-US" w:eastAsia="zh-CN"/>
+              </w:rPr>
+            </w:pPr>
+            <w:r>
+              <w:rPr>
+                <w:rFonts w:hint="eastAsia"/>
+                <w:color w:val="FF0000"/>
+                <w:spacing w:val="7"/>
+                <w:lang w:val="en-US" w:eastAsia="zh-CN"/>
+              </w:rPr>
+              <w:t>detectAndCompute(image, mask, keypoints, descriptors)</w:t>
+            </w:r>
+          </w:p>
+        </w:tc>
+        <w:tc>
+          <w:tcPr>
+            <w:tcW w:w="0" w:type="auto"/>
+            <w:vAlign w:val="center"/>
+          </w:tcPr>
+          <w:p>
+            <w:pPr>
+              <w:jc w:val="both"/>
+              <w:rPr>
+                <w:rFonts w:hint="default" w:cs="华文中宋"/>
+                <w:b/>
+                <w:bCs/>
+                <w:color w:val="ED7D31" w:themeColor="accent2"/>
+                <w:kern w:val="2"/>
+                <w:sz w:val="21"/>
+                <w:szCs w:val="24"/>
+                <w:lang w:val="en-US" w:eastAsia="zh-CN" w:bidi="ar-SA"/>
+                <w14:textFill>
+                  <w14:solidFill>
+                    <w14:schemeClr w14:val="accent2"/>
+                  </w14:solidFill>
+                </w14:textFill>
+              </w:rPr>
+            </w:pPr>
+            <w:r>
+              <w:rPr>
+                <w:rFonts w:hint="eastAsia" w:ascii="华文中宋" w:hAnsi="华文中宋" w:eastAsia="华文中宋" w:cs="华文中宋"/>
+                <w:b/>
+                <w:bCs/>
+                <w:color w:val="ED7D31" w:themeColor="accent2"/>
+                <w:kern w:val="2"/>
+                <w:sz w:val="21"/>
+                <w:szCs w:val="24"/>
+                <w:lang w:val="en-US" w:eastAsia="zh-CN" w:bidi="ar-SA"/>
+                <w14:textFill>
+                  <w14:solidFill>
+                    <w14:schemeClr w14:val="accent2"/>
+                  </w14:solidFill>
+                </w14:textFill>
+              </w:rPr>
+              <w:t>检测</w:t>
+            </w:r>
+            <w:r>
+              <w:rPr>
+                <w:rFonts w:hint="eastAsia" w:cs="华文中宋"/>
+                <w:b/>
+                <w:bCs/>
+                <w:color w:val="ED7D31" w:themeColor="accent2"/>
+                <w:kern w:val="2"/>
+                <w:sz w:val="21"/>
+                <w:szCs w:val="24"/>
+                <w:lang w:val="en-US" w:eastAsia="zh-CN" w:bidi="ar-SA"/>
+                <w14:textFill>
+                  <w14:solidFill>
+                    <w14:schemeClr w14:val="accent2"/>
+                  </w14:solidFill>
+                </w14:textFill>
+              </w:rPr>
+              <w:t>并计算</w:t>
             </w:r>
           </w:p>
         </w:tc>
@@ -29801,12 +31719,6 @@
             <w:insideH w:val="single" w:color="auto" w:sz="4" w:space="0"/>
             <w:insideV w:val="single" w:color="auto" w:sz="4" w:space="0"/>
           </w:tblBorders>
-          <w:tblCellMar>
-            <w:top w:w="0" w:type="dxa"/>
-            <w:left w:w="108" w:type="dxa"/>
-            <w:bottom w:w="0" w:type="dxa"/>
-            <w:right w:w="108" w:type="dxa"/>
-          </w:tblCellMar>
         </w:tblPrEx>
         <w:trPr>
           <w:trHeight w:val="156" w:hRule="atLeast"/>
@@ -30802,12 +32714,6 @@
             <w:insideH w:val="single" w:color="auto" w:sz="4" w:space="0"/>
             <w:insideV w:val="single" w:color="auto" w:sz="4" w:space="0"/>
           </w:tblBorders>
-          <w:tblCellMar>
-            <w:top w:w="0" w:type="dxa"/>
-            <w:left w:w="108" w:type="dxa"/>
-            <w:bottom w:w="0" w:type="dxa"/>
-            <w:right w:w="108" w:type="dxa"/>
-          </w:tblCellMar>
         </w:tblPrEx>
         <w:tc>
           <w:tcPr>
@@ -31603,12 +33509,6 @@
             <w:insideH w:val="single" w:color="auto" w:sz="4" w:space="0"/>
             <w:insideV w:val="single" w:color="auto" w:sz="4" w:space="0"/>
           </w:tblBorders>
-          <w:tblCellMar>
-            <w:top w:w="0" w:type="dxa"/>
-            <w:left w:w="108" w:type="dxa"/>
-            <w:bottom w:w="0" w:type="dxa"/>
-            <w:right w:w="108" w:type="dxa"/>
-          </w:tblCellMar>
         </w:tblPrEx>
         <w:trPr>
           <w:trHeight w:val="151" w:hRule="atLeast"/>
@@ -32864,12 +34764,6 @@
             <w:insideH w:val="single" w:color="auto" w:sz="4" w:space="0"/>
             <w:insideV w:val="single" w:color="auto" w:sz="4" w:space="0"/>
           </w:tblBorders>
-          <w:tblCellMar>
-            <w:top w:w="0" w:type="dxa"/>
-            <w:left w:w="108" w:type="dxa"/>
-            <w:bottom w:w="0" w:type="dxa"/>
-            <w:right w:w="108" w:type="dxa"/>
-          </w:tblCellMar>
         </w:tblPrEx>
         <w:trPr>
           <w:trHeight w:val="151" w:hRule="atLeast"/>
@@ -33286,6 +35180,12 @@
             <w:insideH w:val="single" w:color="auto" w:sz="4" w:space="0"/>
             <w:insideV w:val="single" w:color="auto" w:sz="4" w:space="0"/>
           </w:tblBorders>
+          <w:tblCellMar>
+            <w:top w:w="0" w:type="dxa"/>
+            <w:left w:w="108" w:type="dxa"/>
+            <w:bottom w:w="0" w:type="dxa"/>
+            <w:right w:w="108" w:type="dxa"/>
+          </w:tblCellMar>
         </w:tblPrEx>
         <w:tc>
           <w:tcPr>
@@ -33610,6 +35510,12 @@
                   <w:insideH w:val="single" w:color="auto" w:sz="4" w:space="0"/>
                   <w:insideV w:val="single" w:color="auto" w:sz="4" w:space="0"/>
                 </w:tblBorders>
+                <w:tblCellMar>
+                  <w:top w:w="0" w:type="dxa"/>
+                  <w:left w:w="108" w:type="dxa"/>
+                  <w:bottom w:w="0" w:type="dxa"/>
+                  <w:right w:w="108" w:type="dxa"/>
+                </w:tblCellMar>
               </w:tblPrEx>
               <w:tc>
                 <w:tcPr>
@@ -39667,12 +41573,6 @@
             <w:insideH w:val="single" w:color="auto" w:sz="4" w:space="0"/>
             <w:insideV w:val="single" w:color="auto" w:sz="4" w:space="0"/>
           </w:tblBorders>
-          <w:tblCellMar>
-            <w:top w:w="0" w:type="dxa"/>
-            <w:left w:w="108" w:type="dxa"/>
-            <w:bottom w:w="0" w:type="dxa"/>
-            <w:right w:w="108" w:type="dxa"/>
-          </w:tblCellMar>
         </w:tblPrEx>
         <w:tc>
           <w:tcPr>
@@ -41123,6 +43023,12 @@
             <w:insideH w:val="single" w:color="auto" w:sz="4" w:space="0"/>
             <w:insideV w:val="single" w:color="auto" w:sz="4" w:space="0"/>
           </w:tblBorders>
+          <w:tblCellMar>
+            <w:top w:w="0" w:type="dxa"/>
+            <w:left w:w="108" w:type="dxa"/>
+            <w:bottom w:w="0" w:type="dxa"/>
+            <w:right w:w="108" w:type="dxa"/>
+          </w:tblCellMar>
         </w:tblPrEx>
         <w:tc>
           <w:tcPr>

</xml_diff>

<commit_message>
update on 2024-01-29 12:19:49.272581
</commit_message>
<xml_diff>
--- a/cpp 数据分析.docx
+++ b/cpp 数据分析.docx
@@ -530,12 +530,6 @@
             <w:insideH w:val="single" w:color="auto" w:sz="4" w:space="0"/>
             <w:insideV w:val="single" w:color="auto" w:sz="4" w:space="0"/>
           </w:tblBorders>
-          <w:tblCellMar>
-            <w:top w:w="0" w:type="dxa"/>
-            <w:left w:w="108" w:type="dxa"/>
-            <w:bottom w:w="0" w:type="dxa"/>
-            <w:right w:w="108" w:type="dxa"/>
-          </w:tblCellMar>
         </w:tblPrEx>
         <w:tc>
           <w:tcPr>
@@ -1029,12 +1023,6 @@
             <w:insideH w:val="single" w:color="auto" w:sz="4" w:space="0"/>
             <w:insideV w:val="single" w:color="auto" w:sz="4" w:space="0"/>
           </w:tblBorders>
-          <w:tblCellMar>
-            <w:top w:w="0" w:type="dxa"/>
-            <w:left w:w="108" w:type="dxa"/>
-            <w:bottom w:w="0" w:type="dxa"/>
-            <w:right w:w="108" w:type="dxa"/>
-          </w:tblCellMar>
         </w:tblPrEx>
         <w:tc>
           <w:tcPr>
@@ -1483,12 +1471,6 @@
             <w:insideH w:val="single" w:color="auto" w:sz="4" w:space="0"/>
             <w:insideV w:val="single" w:color="auto" w:sz="4" w:space="0"/>
           </w:tblBorders>
-          <w:tblCellMar>
-            <w:top w:w="0" w:type="dxa"/>
-            <w:left w:w="108" w:type="dxa"/>
-            <w:bottom w:w="0" w:type="dxa"/>
-            <w:right w:w="108" w:type="dxa"/>
-          </w:tblCellMar>
         </w:tblPrEx>
         <w:tc>
           <w:tcPr>
@@ -1926,7 +1908,7 @@
             </w14:solidFill>
           </w14:textFill>
         </w:rPr>
-        <w:t>回环检测的阈值：3</w:t>
+        <w:t>回环检测的阈值 (连续判定</w:t>
       </w:r>
       <w:bookmarkStart w:id="1" w:name="_GoBack"/>
       <w:bookmarkEnd w:id="1"/>
@@ -1945,7 +1927,7 @@
             </w14:solidFill>
           </w14:textFill>
         </w:rPr>
-        <w:t xml:space="preserve"> * score(v[cur], v[cur - 1])</w:t>
+        <w:t>)：3 * score(v[cur], v[cur - 1])</w:t>
       </w:r>
     </w:p>
     <w:p>
@@ -2005,6 +1987,12 @@
             <w:insideH w:val="single" w:color="auto" w:sz="4" w:space="0"/>
             <w:insideV w:val="single" w:color="auto" w:sz="4" w:space="0"/>
           </w:tblBorders>
+          <w:tblCellMar>
+            <w:top w:w="0" w:type="dxa"/>
+            <w:left w:w="108" w:type="dxa"/>
+            <w:bottom w:w="0" w:type="dxa"/>
+            <w:right w:w="108" w:type="dxa"/>
+          </w:tblCellMar>
         </w:tblPrEx>
         <w:tc>
           <w:tcPr>
@@ -2975,12 +2963,6 @@
             <w:insideH w:val="single" w:color="auto" w:sz="4" w:space="0"/>
             <w:insideV w:val="single" w:color="auto" w:sz="4" w:space="0"/>
           </w:tblBorders>
-          <w:tblCellMar>
-            <w:top w:w="0" w:type="dxa"/>
-            <w:left w:w="108" w:type="dxa"/>
-            <w:bottom w:w="0" w:type="dxa"/>
-            <w:right w:w="108" w:type="dxa"/>
-          </w:tblCellMar>
         </w:tblPrEx>
         <w:tc>
           <w:tcPr>
@@ -16109,6 +16091,12 @@
             <w:insideH w:val="single" w:color="auto" w:sz="4" w:space="0"/>
             <w:insideV w:val="single" w:color="auto" w:sz="4" w:space="0"/>
           </w:tblBorders>
+          <w:tblCellMar>
+            <w:top w:w="0" w:type="dxa"/>
+            <w:left w:w="108" w:type="dxa"/>
+            <w:bottom w:w="0" w:type="dxa"/>
+            <w:right w:w="108" w:type="dxa"/>
+          </w:tblCellMar>
         </w:tblPrEx>
         <w:trPr>
           <w:trHeight w:val="204" w:hRule="atLeast"/>
@@ -21131,6 +21119,12 @@
             <w:insideH w:val="single" w:color="auto" w:sz="4" w:space="0"/>
             <w:insideV w:val="single" w:color="auto" w:sz="4" w:space="0"/>
           </w:tblBorders>
+          <w:tblCellMar>
+            <w:top w:w="0" w:type="dxa"/>
+            <w:left w:w="108" w:type="dxa"/>
+            <w:bottom w:w="0" w:type="dxa"/>
+            <w:right w:w="108" w:type="dxa"/>
+          </w:tblCellMar>
         </w:tblPrEx>
         <w:trPr>
           <w:trHeight w:val="151" w:hRule="atLeast"/>
@@ -21183,6 +21177,12 @@
             <w:insideH w:val="single" w:color="auto" w:sz="4" w:space="0"/>
             <w:insideV w:val="single" w:color="auto" w:sz="4" w:space="0"/>
           </w:tblBorders>
+          <w:tblCellMar>
+            <w:top w:w="0" w:type="dxa"/>
+            <w:left w:w="108" w:type="dxa"/>
+            <w:bottom w:w="0" w:type="dxa"/>
+            <w:right w:w="108" w:type="dxa"/>
+          </w:tblCellMar>
         </w:tblPrEx>
         <w:trPr>
           <w:trHeight w:val="151" w:hRule="atLeast"/>
@@ -25460,6 +25460,12 @@
             <w:insideH w:val="single" w:color="auto" w:sz="4" w:space="0"/>
             <w:insideV w:val="single" w:color="auto" w:sz="4" w:space="0"/>
           </w:tblBorders>
+          <w:tblCellMar>
+            <w:top w:w="0" w:type="dxa"/>
+            <w:left w:w="108" w:type="dxa"/>
+            <w:bottom w:w="0" w:type="dxa"/>
+            <w:right w:w="108" w:type="dxa"/>
+          </w:tblCellMar>
         </w:tblPrEx>
         <w:trPr>
           <w:trHeight w:val="151" w:hRule="atLeast"/>
@@ -26352,6 +26358,12 @@
             <w:insideH w:val="single" w:color="auto" w:sz="4" w:space="0"/>
             <w:insideV w:val="single" w:color="auto" w:sz="4" w:space="0"/>
           </w:tblBorders>
+          <w:tblCellMar>
+            <w:top w:w="0" w:type="dxa"/>
+            <w:left w:w="108" w:type="dxa"/>
+            <w:bottom w:w="0" w:type="dxa"/>
+            <w:right w:w="108" w:type="dxa"/>
+          </w:tblCellMar>
         </w:tblPrEx>
         <w:trPr>
           <w:trHeight w:val="151" w:hRule="atLeast"/>
@@ -27983,6 +27995,12 @@
             <w:insideH w:val="single" w:color="auto" w:sz="4" w:space="0"/>
             <w:insideV w:val="single" w:color="auto" w:sz="4" w:space="0"/>
           </w:tblBorders>
+          <w:tblCellMar>
+            <w:top w:w="0" w:type="dxa"/>
+            <w:left w:w="108" w:type="dxa"/>
+            <w:bottom w:w="0" w:type="dxa"/>
+            <w:right w:w="108" w:type="dxa"/>
+          </w:tblCellMar>
         </w:tblPrEx>
         <w:trPr>
           <w:trHeight w:val="151" w:hRule="atLeast"/>
@@ -31719,6 +31737,12 @@
             <w:insideH w:val="single" w:color="auto" w:sz="4" w:space="0"/>
             <w:insideV w:val="single" w:color="auto" w:sz="4" w:space="0"/>
           </w:tblBorders>
+          <w:tblCellMar>
+            <w:top w:w="0" w:type="dxa"/>
+            <w:left w:w="108" w:type="dxa"/>
+            <w:bottom w:w="0" w:type="dxa"/>
+            <w:right w:w="108" w:type="dxa"/>
+          </w:tblCellMar>
         </w:tblPrEx>
         <w:trPr>
           <w:trHeight w:val="156" w:hRule="atLeast"/>
@@ -32714,6 +32738,12 @@
             <w:insideH w:val="single" w:color="auto" w:sz="4" w:space="0"/>
             <w:insideV w:val="single" w:color="auto" w:sz="4" w:space="0"/>
           </w:tblBorders>
+          <w:tblCellMar>
+            <w:top w:w="0" w:type="dxa"/>
+            <w:left w:w="108" w:type="dxa"/>
+            <w:bottom w:w="0" w:type="dxa"/>
+            <w:right w:w="108" w:type="dxa"/>
+          </w:tblCellMar>
         </w:tblPrEx>
         <w:tc>
           <w:tcPr>
@@ -33887,12 +33917,6 @@
             <w:insideH w:val="single" w:color="auto" w:sz="4" w:space="0"/>
             <w:insideV w:val="single" w:color="auto" w:sz="4" w:space="0"/>
           </w:tblBorders>
-          <w:tblCellMar>
-            <w:top w:w="0" w:type="dxa"/>
-            <w:left w:w="108" w:type="dxa"/>
-            <w:bottom w:w="0" w:type="dxa"/>
-            <w:right w:w="108" w:type="dxa"/>
-          </w:tblCellMar>
         </w:tblPrEx>
         <w:tc>
           <w:tcPr>
@@ -36834,12 +36858,6 @@
             <w:insideH w:val="single" w:color="auto" w:sz="4" w:space="0"/>
             <w:insideV w:val="single" w:color="auto" w:sz="4" w:space="0"/>
           </w:tblBorders>
-          <w:tblCellMar>
-            <w:top w:w="0" w:type="dxa"/>
-            <w:left w:w="108" w:type="dxa"/>
-            <w:bottom w:w="0" w:type="dxa"/>
-            <w:right w:w="108" w:type="dxa"/>
-          </w:tblCellMar>
         </w:tblPrEx>
         <w:tc>
           <w:tcPr>
@@ -41573,6 +41591,12 @@
             <w:insideH w:val="single" w:color="auto" w:sz="4" w:space="0"/>
             <w:insideV w:val="single" w:color="auto" w:sz="4" w:space="0"/>
           </w:tblBorders>
+          <w:tblCellMar>
+            <w:top w:w="0" w:type="dxa"/>
+            <w:left w:w="108" w:type="dxa"/>
+            <w:bottom w:w="0" w:type="dxa"/>
+            <w:right w:w="108" w:type="dxa"/>
+          </w:tblCellMar>
         </w:tblPrEx>
         <w:tc>
           <w:tcPr>
@@ -42818,12 +42842,6 @@
             <w:insideH w:val="single" w:color="auto" w:sz="4" w:space="0"/>
             <w:insideV w:val="single" w:color="auto" w:sz="4" w:space="0"/>
           </w:tblBorders>
-          <w:tblCellMar>
-            <w:top w:w="0" w:type="dxa"/>
-            <w:left w:w="108" w:type="dxa"/>
-            <w:bottom w:w="0" w:type="dxa"/>
-            <w:right w:w="108" w:type="dxa"/>
-          </w:tblCellMar>
         </w:tblPrEx>
         <w:tc>
           <w:tcPr>
@@ -43079,12 +43097,6 @@
             <w:insideH w:val="single" w:color="auto" w:sz="4" w:space="0"/>
             <w:insideV w:val="single" w:color="auto" w:sz="4" w:space="0"/>
           </w:tblBorders>
-          <w:tblCellMar>
-            <w:top w:w="0" w:type="dxa"/>
-            <w:left w:w="108" w:type="dxa"/>
-            <w:bottom w:w="0" w:type="dxa"/>
-            <w:right w:w="108" w:type="dxa"/>
-          </w:tblCellMar>
         </w:tblPrEx>
         <w:tc>
           <w:tcPr>
@@ -46541,12 +46553,6 @@
             <w:insideH w:val="single" w:color="auto" w:sz="4" w:space="0"/>
             <w:insideV w:val="single" w:color="auto" w:sz="4" w:space="0"/>
           </w:tblBorders>
-          <w:tblCellMar>
-            <w:top w:w="0" w:type="dxa"/>
-            <w:left w:w="108" w:type="dxa"/>
-            <w:bottom w:w="0" w:type="dxa"/>
-            <w:right w:w="108" w:type="dxa"/>
-          </w:tblCellMar>
         </w:tblPrEx>
         <w:tc>
           <w:tcPr>
@@ -48440,12 +48446,6 @@
             <w:insideH w:val="single" w:color="auto" w:sz="4" w:space="0"/>
             <w:insideV w:val="single" w:color="auto" w:sz="4" w:space="0"/>
           </w:tblBorders>
-          <w:tblCellMar>
-            <w:top w:w="0" w:type="dxa"/>
-            <w:left w:w="108" w:type="dxa"/>
-            <w:bottom w:w="0" w:type="dxa"/>
-            <w:right w:w="108" w:type="dxa"/>
-          </w:tblCellMar>
         </w:tblPrEx>
         <w:tc>
           <w:tcPr>

</xml_diff>

<commit_message>
update on 2024-02-01 15:00:59.424091
</commit_message>
<xml_diff>
--- a/cpp 数据分析.docx
+++ b/cpp 数据分析.docx
@@ -530,6 +530,12 @@
             <w:insideH w:val="single" w:color="auto" w:sz="4" w:space="0"/>
             <w:insideV w:val="single" w:color="auto" w:sz="4" w:space="0"/>
           </w:tblBorders>
+          <w:tblCellMar>
+            <w:top w:w="0" w:type="dxa"/>
+            <w:left w:w="108" w:type="dxa"/>
+            <w:bottom w:w="0" w:type="dxa"/>
+            <w:right w:w="108" w:type="dxa"/>
+          </w:tblCellMar>
         </w:tblPrEx>
         <w:tc>
           <w:tcPr>
@@ -1023,6 +1029,12 @@
             <w:insideH w:val="single" w:color="auto" w:sz="4" w:space="0"/>
             <w:insideV w:val="single" w:color="auto" w:sz="4" w:space="0"/>
           </w:tblBorders>
+          <w:tblCellMar>
+            <w:top w:w="0" w:type="dxa"/>
+            <w:left w:w="108" w:type="dxa"/>
+            <w:bottom w:w="0" w:type="dxa"/>
+            <w:right w:w="108" w:type="dxa"/>
+          </w:tblCellMar>
         </w:tblPrEx>
         <w:tc>
           <w:tcPr>
@@ -1471,6 +1483,12 @@
             <w:insideH w:val="single" w:color="auto" w:sz="4" w:space="0"/>
             <w:insideV w:val="single" w:color="auto" w:sz="4" w:space="0"/>
           </w:tblBorders>
+          <w:tblCellMar>
+            <w:top w:w="0" w:type="dxa"/>
+            <w:left w:w="108" w:type="dxa"/>
+            <w:bottom w:w="0" w:type="dxa"/>
+            <w:right w:w="108" w:type="dxa"/>
+          </w:tblCellMar>
         </w:tblPrEx>
         <w:tc>
           <w:tcPr>
@@ -1908,26 +1926,7 @@
             </w14:solidFill>
           </w14:textFill>
         </w:rPr>
-        <w:t>回环检测的阈值 (连续判定</w:t>
-      </w:r>
-      <w:bookmarkStart w:id="1" w:name="_GoBack"/>
-      <w:bookmarkEnd w:id="1"/>
-      <w:r>
-        <w:rPr>
-          <w:rFonts w:hint="eastAsia" w:cs="华文中宋"/>
-          <w:b/>
-          <w:bCs/>
-          <w:color w:val="ED7D31" w:themeColor="accent2"/>
-          <w:sz w:val="21"/>
-          <w:szCs w:val="24"/>
-          <w:lang w:val="en-US" w:eastAsia="zh-CN"/>
-          <w14:textFill>
-            <w14:solidFill>
-              <w14:schemeClr w14:val="accent2"/>
-            </w14:solidFill>
-          </w14:textFill>
-        </w:rPr>
-        <w:t>)：3 * score(v[cur], v[cur - 1])</w:t>
+        <w:t>回环检测的阈值 (连续判定)：3 * score(v[cur], v[cur - 1])</w:t>
       </w:r>
     </w:p>
     <w:p>
@@ -2234,7 +2233,6 @@
           <w:tcPr>
             <w:tcW w:w="0" w:type="auto"/>
             <w:vMerge w:val="continue"/>
-            <w:tcBorders/>
             <w:vAlign w:val="center"/>
           </w:tcPr>
           <w:p>
@@ -2448,7 +2446,6 @@
           <w:tcPr>
             <w:tcW w:w="0" w:type="auto"/>
             <w:vMerge w:val="continue"/>
-            <w:tcBorders/>
             <w:vAlign w:val="center"/>
           </w:tcPr>
           <w:p>
@@ -2535,7 +2532,6 @@
           <w:tcPr>
             <w:tcW w:w="0" w:type="auto"/>
             <w:vMerge w:val="continue"/>
-            <w:tcBorders/>
             <w:vAlign w:val="center"/>
           </w:tcPr>
           <w:p>
@@ -2622,7 +2618,6 @@
           <w:tcPr>
             <w:tcW w:w="0" w:type="auto"/>
             <w:vMerge w:val="continue"/>
-            <w:tcBorders/>
             <w:vAlign w:val="center"/>
           </w:tcPr>
           <w:p>
@@ -2779,7 +2774,6 @@
           <w:tcPr>
             <w:tcW w:w="0" w:type="auto"/>
             <w:vMerge w:val="continue"/>
-            <w:tcBorders/>
             <w:vAlign w:val="center"/>
           </w:tcPr>
           <w:p>
@@ -2963,6 +2957,12 @@
             <w:insideH w:val="single" w:color="auto" w:sz="4" w:space="0"/>
             <w:insideV w:val="single" w:color="auto" w:sz="4" w:space="0"/>
           </w:tblBorders>
+          <w:tblCellMar>
+            <w:top w:w="0" w:type="dxa"/>
+            <w:left w:w="108" w:type="dxa"/>
+            <w:bottom w:w="0" w:type="dxa"/>
+            <w:right w:w="108" w:type="dxa"/>
+          </w:tblCellMar>
         </w:tblPrEx>
         <w:tc>
           <w:tcPr>
@@ -3238,7 +3238,6 @@
           <w:tcPr>
             <w:tcW w:w="0" w:type="auto"/>
             <w:vMerge w:val="continue"/>
-            <w:tcBorders/>
             <w:vAlign w:val="center"/>
           </w:tcPr>
           <w:p>
@@ -14529,12 +14528,6 @@
             <w:insideH w:val="single" w:color="auto" w:sz="4" w:space="0"/>
             <w:insideV w:val="single" w:color="auto" w:sz="4" w:space="0"/>
           </w:tblBorders>
-          <w:tblCellMar>
-            <w:top w:w="0" w:type="dxa"/>
-            <w:left w:w="108" w:type="dxa"/>
-            <w:bottom w:w="0" w:type="dxa"/>
-            <w:right w:w="108" w:type="dxa"/>
-          </w:tblCellMar>
         </w:tblPrEx>
         <w:trPr>
           <w:trHeight w:val="204" w:hRule="atLeast"/>
@@ -16734,12 +16727,6 @@
             <w:insideH w:val="single" w:color="auto" w:sz="4" w:space="0"/>
             <w:insideV w:val="single" w:color="auto" w:sz="4" w:space="0"/>
           </w:tblBorders>
-          <w:tblCellMar>
-            <w:top w:w="0" w:type="dxa"/>
-            <w:left w:w="108" w:type="dxa"/>
-            <w:bottom w:w="0" w:type="dxa"/>
-            <w:right w:w="108" w:type="dxa"/>
-          </w:tblCellMar>
         </w:tblPrEx>
         <w:trPr>
           <w:trHeight w:val="204" w:hRule="atLeast"/>
@@ -19634,12 +19621,6 @@
             <w:insideH w:val="single" w:color="auto" w:sz="4" w:space="0"/>
             <w:insideV w:val="single" w:color="auto" w:sz="4" w:space="0"/>
           </w:tblBorders>
-          <w:tblCellMar>
-            <w:top w:w="0" w:type="dxa"/>
-            <w:left w:w="108" w:type="dxa"/>
-            <w:bottom w:w="0" w:type="dxa"/>
-            <w:right w:w="108" w:type="dxa"/>
-          </w:tblCellMar>
         </w:tblPrEx>
         <w:trPr>
           <w:trHeight w:val="151" w:hRule="atLeast"/>
@@ -20023,12 +20004,6 @@
             <w:insideH w:val="single" w:color="auto" w:sz="4" w:space="0"/>
             <w:insideV w:val="single" w:color="auto" w:sz="4" w:space="0"/>
           </w:tblBorders>
-          <w:tblCellMar>
-            <w:top w:w="0" w:type="dxa"/>
-            <w:left w:w="108" w:type="dxa"/>
-            <w:bottom w:w="0" w:type="dxa"/>
-            <w:right w:w="108" w:type="dxa"/>
-          </w:tblCellMar>
         </w:tblPrEx>
         <w:trPr>
           <w:trHeight w:val="151" w:hRule="atLeast"/>
@@ -26642,12 +26617,6 @@
             <w:insideH w:val="single" w:color="auto" w:sz="4" w:space="0"/>
             <w:insideV w:val="single" w:color="auto" w:sz="4" w:space="0"/>
           </w:tblBorders>
-          <w:tblCellMar>
-            <w:top w:w="0" w:type="dxa"/>
-            <w:left w:w="108" w:type="dxa"/>
-            <w:bottom w:w="0" w:type="dxa"/>
-            <w:right w:w="108" w:type="dxa"/>
-          </w:tblCellMar>
         </w:tblPrEx>
         <w:trPr>
           <w:trHeight w:val="151" w:hRule="atLeast"/>
@@ -29594,12 +29563,6 @@
             <w:insideH w:val="single" w:color="auto" w:sz="4" w:space="0"/>
             <w:insideV w:val="single" w:color="auto" w:sz="4" w:space="0"/>
           </w:tblBorders>
-          <w:tblCellMar>
-            <w:top w:w="0" w:type="dxa"/>
-            <w:left w:w="108" w:type="dxa"/>
-            <w:bottom w:w="0" w:type="dxa"/>
-            <w:right w:w="108" w:type="dxa"/>
-          </w:tblCellMar>
         </w:tblPrEx>
         <w:tc>
           <w:tcPr>
@@ -30391,12 +30354,6 @@
             <w:insideH w:val="single" w:color="auto" w:sz="4" w:space="0"/>
             <w:insideV w:val="single" w:color="auto" w:sz="4" w:space="0"/>
           </w:tblBorders>
-          <w:tblCellMar>
-            <w:top w:w="0" w:type="dxa"/>
-            <w:left w:w="108" w:type="dxa"/>
-            <w:bottom w:w="0" w:type="dxa"/>
-            <w:right w:w="108" w:type="dxa"/>
-          </w:tblCellMar>
         </w:tblPrEx>
         <w:trPr>
           <w:trHeight w:val="156" w:hRule="atLeast"/>
@@ -30608,7 +30565,6 @@
           <w:tcPr>
             <w:tcW w:w="0" w:type="auto"/>
             <w:vMerge w:val="continue"/>
-            <w:tcBorders/>
             <w:vAlign w:val="center"/>
           </w:tcPr>
           <w:p>
@@ -30759,7 +30715,6 @@
           <w:tcPr>
             <w:tcW w:w="0" w:type="auto"/>
             <w:vMerge w:val="continue"/>
-            <w:tcBorders/>
             <w:vAlign w:val="center"/>
           </w:tcPr>
           <w:p>
@@ -30787,7 +30742,6 @@
           <w:tcPr>
             <w:tcW w:w="0" w:type="auto"/>
             <w:vMerge w:val="continue"/>
-            <w:tcBorders/>
             <w:vAlign w:val="center"/>
           </w:tcPr>
           <w:p>
@@ -30907,7 +30861,6 @@
           <w:tcPr>
             <w:tcW w:w="0" w:type="auto"/>
             <w:vMerge w:val="continue"/>
-            <w:tcBorders/>
             <w:vAlign w:val="center"/>
           </w:tcPr>
           <w:p>
@@ -30935,7 +30888,6 @@
           <w:tcPr>
             <w:tcW w:w="0" w:type="auto"/>
             <w:vMerge w:val="continue"/>
-            <w:tcBorders/>
             <w:vAlign w:val="center"/>
           </w:tcPr>
           <w:p>
@@ -31054,7 +31006,6 @@
           <w:tcPr>
             <w:tcW w:w="0" w:type="auto"/>
             <w:vMerge w:val="continue"/>
-            <w:tcBorders/>
             <w:vAlign w:val="center"/>
           </w:tcPr>
           <w:p>
@@ -31082,7 +31033,6 @@
           <w:tcPr>
             <w:tcW w:w="0" w:type="auto"/>
             <w:vMerge w:val="continue"/>
-            <w:tcBorders/>
             <w:vAlign w:val="center"/>
           </w:tcPr>
           <w:p>
@@ -33539,6 +33489,12 @@
             <w:insideH w:val="single" w:color="auto" w:sz="4" w:space="0"/>
             <w:insideV w:val="single" w:color="auto" w:sz="4" w:space="0"/>
           </w:tblBorders>
+          <w:tblCellMar>
+            <w:top w:w="0" w:type="dxa"/>
+            <w:left w:w="108" w:type="dxa"/>
+            <w:bottom w:w="0" w:type="dxa"/>
+            <w:right w:w="108" w:type="dxa"/>
+          </w:tblCellMar>
         </w:tblPrEx>
         <w:trPr>
           <w:trHeight w:val="151" w:hRule="atLeast"/>
@@ -35534,12 +35490,6 @@
                   <w:insideH w:val="single" w:color="auto" w:sz="4" w:space="0"/>
                   <w:insideV w:val="single" w:color="auto" w:sz="4" w:space="0"/>
                 </w:tblBorders>
-                <w:tblCellMar>
-                  <w:top w:w="0" w:type="dxa"/>
-                  <w:left w:w="108" w:type="dxa"/>
-                  <w:bottom w:w="0" w:type="dxa"/>
-                  <w:right w:w="108" w:type="dxa"/>
-                </w:tblCellMar>
               </w:tblPrEx>
               <w:tc>
                 <w:tcPr>
@@ -36858,6 +36808,12 @@
             <w:insideH w:val="single" w:color="auto" w:sz="4" w:space="0"/>
             <w:insideV w:val="single" w:color="auto" w:sz="4" w:space="0"/>
           </w:tblBorders>
+          <w:tblCellMar>
+            <w:top w:w="0" w:type="dxa"/>
+            <w:left w:w="108" w:type="dxa"/>
+            <w:bottom w:w="0" w:type="dxa"/>
+            <w:right w:w="108" w:type="dxa"/>
+          </w:tblCellMar>
         </w:tblPrEx>
         <w:tc>
           <w:tcPr>
@@ -38468,12 +38424,6 @@
                   <w:insideH w:val="single" w:color="auto" w:sz="4" w:space="0"/>
                   <w:insideV w:val="single" w:color="auto" w:sz="4" w:space="0"/>
                 </w:tblBorders>
-                <w:tblCellMar>
-                  <w:top w:w="0" w:type="dxa"/>
-                  <w:left w:w="108" w:type="dxa"/>
-                  <w:bottom w:w="0" w:type="dxa"/>
-                  <w:right w:w="108" w:type="dxa"/>
-                </w:tblCellMar>
               </w:tblPrEx>
               <w:tc>
                 <w:tcPr>
@@ -42842,6 +42792,12 @@
             <w:insideH w:val="single" w:color="auto" w:sz="4" w:space="0"/>
             <w:insideV w:val="single" w:color="auto" w:sz="4" w:space="0"/>
           </w:tblBorders>
+          <w:tblCellMar>
+            <w:top w:w="0" w:type="dxa"/>
+            <w:left w:w="108" w:type="dxa"/>
+            <w:bottom w:w="0" w:type="dxa"/>
+            <w:right w:w="108" w:type="dxa"/>
+          </w:tblCellMar>
         </w:tblPrEx>
         <w:tc>
           <w:tcPr>
@@ -43097,6 +43053,12 @@
             <w:insideH w:val="single" w:color="auto" w:sz="4" w:space="0"/>
             <w:insideV w:val="single" w:color="auto" w:sz="4" w:space="0"/>
           </w:tblBorders>
+          <w:tblCellMar>
+            <w:top w:w="0" w:type="dxa"/>
+            <w:left w:w="108" w:type="dxa"/>
+            <w:bottom w:w="0" w:type="dxa"/>
+            <w:right w:w="108" w:type="dxa"/>
+          </w:tblCellMar>
         </w:tblPrEx>
         <w:tc>
           <w:tcPr>
@@ -43664,6 +43626,8 @@
         </w:rPr>
         <w:t>：</w:t>
       </w:r>
+      <w:bookmarkStart w:id="1" w:name="_GoBack"/>
+      <w:bookmarkEnd w:id="1"/>
     </w:p>
     <w:p>
       <w:pPr>
@@ -43728,6 +43692,132 @@
         </w:rPr>
         <w:t>lib：${Pangolin_LIBRARIES}</w:t>
       </w:r>
+    </w:p>
+    <w:p>
+      <w:pPr>
+        <w:pStyle w:val="12"/>
+        <w:bidi w:val="0"/>
+        <w:rPr>
+          <w:rFonts w:hint="default"/>
+          <w:lang w:val="en-US" w:eastAsia="zh-CN"/>
+        </w:rPr>
+      </w:pPr>
+    </w:p>
+    <w:p>
+      <w:pPr>
+        <w:pStyle w:val="12"/>
+        <w:bidi w:val="0"/>
+        <w:rPr>
+          <w:rFonts w:hint="default"/>
+          <w:lang w:val="en-US" w:eastAsia="zh-CN"/>
+        </w:rPr>
+      </w:pPr>
+    </w:p>
+    <w:p>
+      <w:pPr>
+        <w:pStyle w:val="12"/>
+        <w:bidi w:val="0"/>
+        <w:rPr>
+          <w:rFonts w:hint="default"/>
+          <w:lang w:val="en-US" w:eastAsia="zh-CN"/>
+        </w:rPr>
+      </w:pPr>
+    </w:p>
+    <w:p>
+      <w:pPr>
+        <w:pStyle w:val="2"/>
+        <w:bidi w:val="0"/>
+        <w:rPr>
+          <w:rFonts w:hint="eastAsia"/>
+        </w:rPr>
+      </w:pPr>
+      <w:r>
+        <w:rPr>
+          <w:rFonts w:hint="eastAsia"/>
+          <w:lang w:val="en-US" w:eastAsia="zh-CN"/>
+        </w:rPr>
+        <w:t>点云pcl</w:t>
+      </w:r>
+      <w:r>
+        <w:rPr>
+          <w:rFonts w:hint="eastAsia"/>
+        </w:rPr>
+        <w:t>：</w:t>
+      </w:r>
+    </w:p>
+    <w:p>
+      <w:pPr>
+        <w:pStyle w:val="12"/>
+        <w:bidi w:val="0"/>
+        <w:ind w:firstLine="0" w:firstLineChars="0"/>
+        <w:rPr>
+          <w:rFonts w:hint="default" w:cs="华文中宋"/>
+          <w:b/>
+          <w:bCs/>
+          <w:color w:val="ED7D31" w:themeColor="accent2"/>
+          <w:sz w:val="21"/>
+          <w:szCs w:val="24"/>
+          <w:lang w:val="en-US" w:eastAsia="zh-CN"/>
+          <w14:textFill>
+            <w14:solidFill>
+              <w14:schemeClr w14:val="accent2"/>
+            </w14:solidFill>
+          </w14:textFill>
+        </w:rPr>
+      </w:pPr>
+      <w:r>
+        <w:rPr>
+          <w:rFonts w:hint="eastAsia" w:cs="华文中宋"/>
+          <w:b/>
+          <w:bCs/>
+          <w:color w:val="ED7D31" w:themeColor="accent2"/>
+          <w:sz w:val="21"/>
+          <w:szCs w:val="24"/>
+          <w:lang w:val="en-US" w:eastAsia="zh-CN"/>
+          <w14:textFill>
+            <w14:solidFill>
+              <w14:schemeClr w14:val="accent2"/>
+            </w14:solidFill>
+          </w14:textFill>
+        </w:rPr>
+        <w:t>package：PCL</w:t>
+      </w:r>
+    </w:p>
+    <w:p>
+      <w:pPr>
+        <w:bidi w:val="0"/>
+        <w:rPr>
+          <w:rFonts w:hint="default"/>
+          <w:lang w:val="en-US" w:eastAsia="zh-CN"/>
+        </w:rPr>
+      </w:pPr>
+      <w:r>
+        <w:rPr>
+          <w:rFonts w:hint="eastAsia" w:cs="华文中宋"/>
+          <w:b/>
+          <w:bCs/>
+          <w:color w:val="ED7D31" w:themeColor="accent2"/>
+          <w:sz w:val="21"/>
+          <w:szCs w:val="24"/>
+          <w:lang w:val="en-US" w:eastAsia="zh-CN"/>
+          <w14:textFill>
+            <w14:solidFill>
+              <w14:schemeClr w14:val="accent2"/>
+            </w14:solidFill>
+          </w14:textFill>
+        </w:rPr>
+        <w:t>lib：${PCL_LIBRARIES}</w:t>
+      </w:r>
+    </w:p>
+    <w:p>
+      <w:pPr>
+        <w:pStyle w:val="12"/>
+        <w:bidi w:val="0"/>
+        <w:rPr>
+          <w:rFonts w:hint="default"/>
+          <w:lang w:val="en-US" w:eastAsia="zh-CN"/>
+        </w:rPr>
+      </w:pPr>
     </w:p>
     <w:p>
       <w:pPr>
@@ -46553,6 +46643,12 @@
             <w:insideH w:val="single" w:color="auto" w:sz="4" w:space="0"/>
             <w:insideV w:val="single" w:color="auto" w:sz="4" w:space="0"/>
           </w:tblBorders>
+          <w:tblCellMar>
+            <w:top w:w="0" w:type="dxa"/>
+            <w:left w:w="108" w:type="dxa"/>
+            <w:bottom w:w="0" w:type="dxa"/>
+            <w:right w:w="108" w:type="dxa"/>
+          </w:tblCellMar>
         </w:tblPrEx>
         <w:tc>
           <w:tcPr>
@@ -48446,6 +48542,12 @@
             <w:insideH w:val="single" w:color="auto" w:sz="4" w:space="0"/>
             <w:insideV w:val="single" w:color="auto" w:sz="4" w:space="0"/>
           </w:tblBorders>
+          <w:tblCellMar>
+            <w:top w:w="0" w:type="dxa"/>
+            <w:left w:w="108" w:type="dxa"/>
+            <w:bottom w:w="0" w:type="dxa"/>
+            <w:right w:w="108" w:type="dxa"/>
+          </w:tblCellMar>
         </w:tblPrEx>
         <w:tc>
           <w:tcPr>

</xml_diff>